<commit_message>
all manual tests passed - alkiln is having fits
</commit_message>
<xml_diff>
--- a/docassemble/ChildSupport/data/templates/child_support_action_plan.docx
+++ b/docassemble/ChildSupport/data/templates/child_support_action_plan.docx
@@ -41,15 +41,7 @@
               <w:t>p</w:t>
             </w:r>
             <w:r>
-              <w:t xml:space="preserve"> if </w:t>
-            </w:r>
-            <w:proofErr w:type="spellStart"/>
-            <w:r>
-              <w:t>existing_case</w:t>
-            </w:r>
-            <w:proofErr w:type="spellEnd"/>
-            <w:r>
-              <w:t xml:space="preserve"> == 'open' and </w:t>
+              <w:t xml:space="preserve"> if existing_case == 'open' and </w:t>
             </w:r>
             <w:proofErr w:type="spellStart"/>
             <w:r>
@@ -985,7 +977,13 @@
               <w:t xml:space="preserve"> Guided Assistant</w:t>
             </w:r>
             <w:r>
-              <w:t xml:space="preserve"> Interview</w:t>
+              <w:t xml:space="preserve"> </w:t>
+            </w:r>
+            <w:r>
+              <w:t>i</w:t>
+            </w:r>
+            <w:r>
+              <w:t>nterview</w:t>
             </w:r>
           </w:p>
         </w:tc>
@@ -1271,15 +1269,7 @@
             </w:r>
             <w:r>
               <w:br/>
-              <w:t>courts.alaska.gov/</w:t>
-            </w:r>
-            <w:proofErr w:type="spellStart"/>
-            <w:r>
-              <w:t>shc</w:t>
-            </w:r>
-            <w:proofErr w:type="spellEnd"/>
-            <w:r>
-              <w:t>/family/support.htm</w:t>
+              <w:t>courts.alaska.gov/shc/family/support.htm</w:t>
             </w:r>
           </w:p>
           <w:p>
@@ -1325,15 +1315,7 @@
               <w:br/>
             </w:r>
             <w:r>
-              <w:t>courts.alaska.gov/</w:t>
-            </w:r>
-            <w:proofErr w:type="spellStart"/>
-            <w:r>
-              <w:t>shc</w:t>
-            </w:r>
-            <w:proofErr w:type="spellEnd"/>
-            <w:r>
-              <w:t>/family/motions.htm</w:t>
+              <w:t>courts.alaska.gov/shc/family/motions.htm</w:t>
             </w:r>
           </w:p>
           <w:p>
@@ -1356,15 +1338,7 @@
             </w:r>
             <w:hyperlink r:id="rId18" w:history="1">
               <w:r>
-                <w:t>courts.alaska.gov/</w:t>
-              </w:r>
-              <w:proofErr w:type="spellStart"/>
-              <w:r>
-                <w:t>shc</w:t>
-              </w:r>
-              <w:proofErr w:type="spellEnd"/>
-              <w:r>
-                <w:t>/family/index.htm</w:t>
+                <w:t>courts.alaska.gov/shc/family/index.htm</w:t>
               </w:r>
             </w:hyperlink>
           </w:p>
@@ -2184,15 +2158,7 @@
               <w:br/>
             </w:r>
             <w:r>
-              <w:t>courts.alaska.gov/</w:t>
-            </w:r>
-            <w:proofErr w:type="spellStart"/>
-            <w:r>
-              <w:t>shc</w:t>
-            </w:r>
-            <w:proofErr w:type="spellEnd"/>
-            <w:r>
-              <w:t>/family/</w:t>
+              <w:t>courts.alaska.gov/shc/family/</w:t>
             </w:r>
             <w:proofErr w:type="spellStart"/>
             <w:r>
@@ -2255,15 +2221,7 @@
               <w:br/>
             </w:r>
             <w:r>
-              <w:t>courts.alaska.gov/</w:t>
-            </w:r>
-            <w:proofErr w:type="spellStart"/>
-            <w:r>
-              <w:t>shc</w:t>
-            </w:r>
-            <w:proofErr w:type="spellEnd"/>
-            <w:r>
-              <w:t>/family/</w:t>
+              <w:t>courts.alaska.gov/shc/family/</w:t>
             </w:r>
             <w:proofErr w:type="spellStart"/>
             <w:r>
@@ -2287,15 +2245,7 @@
               <w:br/>
             </w:r>
             <w:r>
-              <w:t>courts.alaska.gov/</w:t>
-            </w:r>
-            <w:proofErr w:type="spellStart"/>
-            <w:r>
-              <w:t>shc</w:t>
-            </w:r>
-            <w:proofErr w:type="spellEnd"/>
-            <w:r>
-              <w:t>/shclawyer.htm</w:t>
+              <w:t>courts.alaska.gov/shc/shclawyer.htm</w:t>
             </w:r>
           </w:p>
           <w:p>
@@ -2326,15 +2276,7 @@
               <w:br/>
             </w:r>
             <w:r>
-              <w:t>courts.alaska.gov/</w:t>
-            </w:r>
-            <w:proofErr w:type="spellStart"/>
-            <w:r>
-              <w:t>shc</w:t>
-            </w:r>
-            <w:proofErr w:type="spellEnd"/>
-            <w:r>
-              <w:t>/family/shcpaternity.htm</w:t>
+              <w:t>courts.alaska.gov/shc/family/shcpaternity.htm</w:t>
             </w:r>
             <w:r>
               <w:br/>
@@ -2409,9 +2351,9 @@
                 <w:sz w:val="20"/>
                 <w:szCs w:val="20"/>
               </w:rPr>
-              <w:t>(</w:t>
-            </w:r>
-            <w:proofErr w:type="spellStart"/>
+              <w:t>(existing_case == 'open' and user_role_in_</w:t>
+            </w:r>
+            <w:proofErr w:type="gramStart"/>
             <w:r>
               <w:rPr>
                 <w:rFonts w:ascii="Arial" w:hAnsi="Arial" w:cs="Arial"/>
@@ -2419,9 +2361,9 @@
                 <w:sz w:val="20"/>
                 <w:szCs w:val="20"/>
               </w:rPr>
-              <w:t>existing_case</w:t>
-            </w:r>
-            <w:proofErr w:type="spellEnd"/>
+              <w:t>case !</w:t>
+            </w:r>
+            <w:proofErr w:type="gramEnd"/>
             <w:r>
               <w:rPr>
                 <w:rFonts w:ascii="Arial" w:hAnsi="Arial" w:cs="Arial"/>
@@ -2429,9 +2371,8 @@
                 <w:sz w:val="20"/>
                 <w:szCs w:val="20"/>
               </w:rPr>
-              <w:t xml:space="preserve"> == 'open' and </w:t>
-            </w:r>
-            <w:proofErr w:type="spellStart"/>
+              <w:t xml:space="preserve">= 'closed') or (existing_case == </w:t>
+            </w:r>
             <w:r>
               <w:rPr>
                 <w:rFonts w:ascii="Arial" w:hAnsi="Arial" w:cs="Arial"/>
@@ -2439,9 +2380,8 @@
                 <w:sz w:val="20"/>
                 <w:szCs w:val="20"/>
               </w:rPr>
-              <w:t>user_role_in_</w:t>
-            </w:r>
-            <w:proofErr w:type="gramStart"/>
+              <w:t>‘none’</w:t>
+            </w:r>
             <w:r>
               <w:rPr>
                 <w:rFonts w:ascii="Arial" w:hAnsi="Arial" w:cs="Arial"/>
@@ -2449,125 +2389,7 @@
                 <w:sz w:val="20"/>
                 <w:szCs w:val="20"/>
               </w:rPr>
-              <w:t>case</w:t>
-            </w:r>
-            <w:proofErr w:type="spellEnd"/>
-            <w:r>
-              <w:rPr>
-                <w:rFonts w:ascii="Arial" w:hAnsi="Arial" w:cs="Arial"/>
-                <w:color w:val="000000"/>
-                <w:sz w:val="20"/>
-                <w:szCs w:val="20"/>
-              </w:rPr>
-              <w:t xml:space="preserve"> !</w:t>
-            </w:r>
-            <w:proofErr w:type="gramEnd"/>
-            <w:r>
-              <w:rPr>
-                <w:rFonts w:ascii="Arial" w:hAnsi="Arial" w:cs="Arial"/>
-                <w:color w:val="000000"/>
-                <w:sz w:val="20"/>
-                <w:szCs w:val="20"/>
-              </w:rPr>
-              <w:t>= 'closed') or (</w:t>
-            </w:r>
-            <w:proofErr w:type="spellStart"/>
-            <w:r>
-              <w:rPr>
-                <w:rFonts w:ascii="Arial" w:hAnsi="Arial" w:cs="Arial"/>
-                <w:color w:val="000000"/>
-                <w:sz w:val="20"/>
-                <w:szCs w:val="20"/>
-              </w:rPr>
-              <w:t>existing_case</w:t>
-            </w:r>
-            <w:proofErr w:type="spellEnd"/>
-            <w:r>
-              <w:rPr>
-                <w:rFonts w:ascii="Arial" w:hAnsi="Arial" w:cs="Arial"/>
-                <w:color w:val="000000"/>
-                <w:sz w:val="20"/>
-                <w:szCs w:val="20"/>
-              </w:rPr>
-              <w:t xml:space="preserve"> == </w:t>
-            </w:r>
-            <w:r>
-              <w:rPr>
-                <w:rFonts w:ascii="Arial" w:hAnsi="Arial" w:cs="Arial"/>
-                <w:color w:val="000000"/>
-                <w:sz w:val="20"/>
-                <w:szCs w:val="20"/>
-              </w:rPr>
-              <w:t>‘none’</w:t>
-            </w:r>
-            <w:r>
-              <w:rPr>
-                <w:rFonts w:ascii="Arial" w:hAnsi="Arial" w:cs="Arial"/>
-                <w:color w:val="000000"/>
-                <w:sz w:val="20"/>
-                <w:szCs w:val="20"/>
-              </w:rPr>
-              <w:t>) or (</w:t>
-            </w:r>
-            <w:proofErr w:type="spellStart"/>
-            <w:r>
-              <w:rPr>
-                <w:rFonts w:ascii="Arial" w:hAnsi="Arial" w:cs="Arial"/>
-                <w:color w:val="000000"/>
-                <w:sz w:val="20"/>
-                <w:szCs w:val="20"/>
-              </w:rPr>
-              <w:t>existing_case</w:t>
-            </w:r>
-            <w:proofErr w:type="spellEnd"/>
-            <w:r>
-              <w:rPr>
-                <w:rFonts w:ascii="Arial" w:hAnsi="Arial" w:cs="Arial"/>
-                <w:color w:val="000000"/>
-                <w:sz w:val="20"/>
-                <w:szCs w:val="20"/>
-              </w:rPr>
-              <w:t xml:space="preserve"> == 'unknown' and </w:t>
-            </w:r>
-            <w:proofErr w:type="spellStart"/>
-            <w:r>
-              <w:rPr>
-                <w:rFonts w:ascii="Arial" w:hAnsi="Arial" w:cs="Arial"/>
-                <w:color w:val="000000"/>
-                <w:sz w:val="20"/>
-                <w:szCs w:val="20"/>
-              </w:rPr>
-              <w:t>after_courtview</w:t>
-            </w:r>
-            <w:proofErr w:type="spellEnd"/>
-            <w:r>
-              <w:rPr>
-                <w:rFonts w:ascii="Arial" w:hAnsi="Arial" w:cs="Arial"/>
-                <w:color w:val="000000"/>
-                <w:sz w:val="20"/>
-                <w:szCs w:val="20"/>
-              </w:rPr>
-              <w:t xml:space="preserve"> == 'open' and </w:t>
-            </w:r>
-            <w:proofErr w:type="spellStart"/>
-            <w:r>
-              <w:rPr>
-                <w:rFonts w:ascii="Arial" w:hAnsi="Arial" w:cs="Arial"/>
-                <w:color w:val="000000"/>
-                <w:sz w:val="20"/>
-                <w:szCs w:val="20"/>
-              </w:rPr>
-              <w:t>user_role_in_case</w:t>
-            </w:r>
-            <w:proofErr w:type="spellEnd"/>
-            <w:r>
-              <w:rPr>
-                <w:rFonts w:ascii="Arial" w:hAnsi="Arial" w:cs="Arial"/>
-                <w:color w:val="000000"/>
-                <w:sz w:val="20"/>
-                <w:szCs w:val="20"/>
-              </w:rPr>
-              <w:t xml:space="preserve"> != 'closed') or </w:t>
+              <w:t xml:space="preserve">) or (existing_case == 'unknown' and after_courtview == 'open' and user_role_in_case != 'closed') or </w:t>
             </w:r>
             <w:r>
               <w:rPr>
@@ -2577,51 +2399,7 @@
                 <w:szCs w:val="20"/>
                 <w:shd w:val="clear" w:color="auto" w:fill="FFFFFF"/>
               </w:rPr>
-              <w:t>(</w:t>
-            </w:r>
-            <w:proofErr w:type="spellStart"/>
-            <w:r>
-              <w:rPr>
-                <w:rFonts w:ascii="Arial" w:hAnsi="Arial" w:cs="Arial"/>
-                <w:color w:val="000000"/>
-                <w:sz w:val="20"/>
-                <w:szCs w:val="20"/>
-                <w:shd w:val="clear" w:color="auto" w:fill="FFFFFF"/>
-              </w:rPr>
-              <w:t>existing_case</w:t>
-            </w:r>
-            <w:proofErr w:type="spellEnd"/>
-            <w:r>
-              <w:rPr>
-                <w:rFonts w:ascii="Arial" w:hAnsi="Arial" w:cs="Arial"/>
-                <w:color w:val="000000"/>
-                <w:sz w:val="20"/>
-                <w:szCs w:val="20"/>
-                <w:shd w:val="clear" w:color="auto" w:fill="FFFFFF"/>
-              </w:rPr>
-              <w:t xml:space="preserve"> == 'unknown' and </w:t>
-            </w:r>
-            <w:proofErr w:type="spellStart"/>
-            <w:r>
-              <w:rPr>
-                <w:rFonts w:ascii="Arial" w:hAnsi="Arial" w:cs="Arial"/>
-                <w:color w:val="000000"/>
-                <w:sz w:val="20"/>
-                <w:szCs w:val="20"/>
-                <w:shd w:val="clear" w:color="auto" w:fill="FFFFFF"/>
-              </w:rPr>
-              <w:t>after_courtview</w:t>
-            </w:r>
-            <w:proofErr w:type="spellEnd"/>
-            <w:r>
-              <w:rPr>
-                <w:rFonts w:ascii="Arial" w:hAnsi="Arial" w:cs="Arial"/>
-                <w:color w:val="000000"/>
-                <w:sz w:val="20"/>
-                <w:szCs w:val="20"/>
-                <w:shd w:val="clear" w:color="auto" w:fill="FFFFFF"/>
-              </w:rPr>
-              <w:t xml:space="preserve"> == '</w:t>
+              <w:t>(existing_case == 'unknown' and after_courtview == '</w:t>
             </w:r>
             <w:r>
               <w:rPr>
@@ -2971,23 +2749,11 @@
               <w:t>Links in this step</w:t>
             </w:r>
           </w:p>
-          <w:bookmarkStart w:id="1" w:name="_Hlk121479288"/>
-          <w:p>
-            <w:pPr>
-              <w:pStyle w:val="BodyText"/>
-              <w:rPr>
-                <w:rStyle w:val="Hyperlink"/>
-              </w:rPr>
-            </w:pPr>
-            <w:r>
-              <w:fldChar w:fldCharType="begin"/>
-            </w:r>
-            <w:r>
-              <w:instrText xml:space="preserve"> HYPERLINK "https://courts.alaska.gov/rules/docs/civ.pdf" </w:instrText>
-            </w:r>
-            <w:r>
-              <w:fldChar w:fldCharType="separate"/>
-            </w:r>
+          <w:p>
+            <w:pPr>
+              <w:pStyle w:val="BodyText"/>
+            </w:pPr>
+            <w:bookmarkStart w:id="1" w:name="_Hlk121479288"/>
             <w:r>
               <w:rPr>
                 <w:b/>
@@ -2996,9 +2762,6 @@
             </w:r>
             <w:bookmarkEnd w:id="1"/>
             <w:r>
-              <w:rPr>
-                <w:rStyle w:val="Hyperlink"/>
-              </w:rPr>
               <w:br/>
             </w:r>
             <w:r>
@@ -3009,9 +2772,6 @@
             <w:pPr>
               <w:pStyle w:val="BodyText"/>
             </w:pPr>
-            <w:r>
-              <w:fldChar w:fldCharType="end"/>
-            </w:r>
           </w:p>
         </w:tc>
       </w:tr>
@@ -3076,11 +2836,9 @@
             <w:r>
               <w:t xml:space="preserve"> if </w:t>
             </w:r>
-            <w:proofErr w:type="spellStart"/>
             <w:r>
               <w:t>ask_court_or_cssd</w:t>
             </w:r>
-            <w:proofErr w:type="spellEnd"/>
             <w:r>
               <w:t xml:space="preserve"> </w:t>
             </w:r>
@@ -3991,15 +3749,7 @@
               <w:br/>
             </w:r>
             <w:r>
-              <w:t>courts.alaska.gov/</w:t>
-            </w:r>
-            <w:proofErr w:type="spellStart"/>
-            <w:r>
-              <w:t>shc</w:t>
-            </w:r>
-            <w:proofErr w:type="spellEnd"/>
-            <w:r>
-              <w:t>/family/shcabout.htm#1b</w:t>
+              <w:t>courts.alaska.gov/shc/family/shcabout.htm#1b</w:t>
             </w:r>
           </w:p>
           <w:p>
@@ -4108,49 +3858,99 @@
               <w:rPr>
                 <w:color w:val="00B0F0"/>
               </w:rPr>
-              <w:t xml:space="preserve"> if (</w:t>
-            </w:r>
-            <w:proofErr w:type="spellStart"/>
+              <w:t xml:space="preserve"> if (existing_case == 'none'</w:t>
+            </w:r>
             <w:r>
               <w:rPr>
                 <w:color w:val="00B0F0"/>
               </w:rPr>
-              <w:t>existing_case</w:t>
-            </w:r>
-            <w:proofErr w:type="spellEnd"/>
+              <w:t xml:space="preserve"> and</w:t>
+            </w:r>
             <w:r>
               <w:rPr>
                 <w:color w:val="00B0F0"/>
               </w:rPr>
-              <w:t xml:space="preserve"> == 'none') or (</w:t>
-            </w:r>
-            <w:proofErr w:type="spellStart"/>
+              <w:t xml:space="preserve"> </w:t>
+            </w:r>
             <w:r>
               <w:rPr>
                 <w:color w:val="00B0F0"/>
               </w:rPr>
-              <w:t>existing_case</w:t>
-            </w:r>
-            <w:proofErr w:type="spellEnd"/>
+              <w:t>ask_court_or_cssd</w:t>
+            </w:r>
             <w:r>
               <w:rPr>
                 <w:color w:val="00B0F0"/>
               </w:rPr>
-              <w:t xml:space="preserve"> == 'unknown' and </w:t>
-            </w:r>
-            <w:proofErr w:type="spellStart"/>
+              <w:t xml:space="preserve"> in ('court', 'both</w:t>
+            </w:r>
+            <w:proofErr w:type="gramStart"/>
             <w:r>
               <w:rPr>
                 <w:color w:val="00B0F0"/>
               </w:rPr>
-              <w:t>after_courtview</w:t>
-            </w:r>
-            <w:proofErr w:type="spellEnd"/>
+              <w:t>'</w:t>
+            </w:r>
             <w:r>
               <w:rPr>
                 <w:color w:val="00B0F0"/>
               </w:rPr>
-              <w:t xml:space="preserve"> == 'none') %}</w:t>
+              <w:t xml:space="preserve"> </w:t>
+            </w:r>
+            <w:r>
+              <w:rPr>
+                <w:color w:val="00B0F0"/>
+              </w:rPr>
+              <w:t>)</w:t>
+            </w:r>
+            <w:proofErr w:type="gramEnd"/>
+            <w:r>
+              <w:rPr>
+                <w:color w:val="00B0F0"/>
+              </w:rPr>
+              <w:t>)</w:t>
+            </w:r>
+            <w:r>
+              <w:rPr>
+                <w:color w:val="00B0F0"/>
+              </w:rPr>
+              <w:t xml:space="preserve"> or (existing_case == 'unknown' and after_courtview == 'none'</w:t>
+            </w:r>
+            <w:r>
+              <w:rPr>
+                <w:color w:val="00B0F0"/>
+              </w:rPr>
+              <w:t xml:space="preserve"> and </w:t>
+            </w:r>
+            <w:r>
+              <w:rPr>
+                <w:color w:val="00B0F0"/>
+              </w:rPr>
+              <w:t>ask_court_or_cssd</w:t>
+            </w:r>
+            <w:r>
+              <w:rPr>
+                <w:color w:val="00B0F0"/>
+              </w:rPr>
+              <w:t xml:space="preserve"> in ('court', 'both'</w:t>
+            </w:r>
+            <w:r>
+              <w:rPr>
+                <w:color w:val="00B0F0"/>
+              </w:rPr>
+              <w:t>)</w:t>
+            </w:r>
+            <w:r>
+              <w:rPr>
+                <w:color w:val="00B0F0"/>
+              </w:rPr>
+              <w:t>)</w:t>
+            </w:r>
+            <w:r>
+              <w:rPr>
+                <w:color w:val="00B0F0"/>
+              </w:rPr>
+              <w:t xml:space="preserve"> %}</w:t>
             </w:r>
           </w:p>
         </w:tc>
@@ -4514,35 +4314,7 @@
               <w:rPr>
                 <w:color w:val="FF0000"/>
               </w:rPr>
-              <w:t xml:space="preserve">{%tr if </w:t>
-            </w:r>
-            <w:proofErr w:type="spellStart"/>
-            <w:r>
-              <w:rPr>
-                <w:color w:val="FF0000"/>
-              </w:rPr>
-              <w:t>existing_case</w:t>
-            </w:r>
-            <w:proofErr w:type="spellEnd"/>
-            <w:r>
-              <w:rPr>
-                <w:color w:val="FF0000"/>
-              </w:rPr>
-              <w:t xml:space="preserve"> == 'open' and </w:t>
-            </w:r>
-            <w:proofErr w:type="spellStart"/>
-            <w:r>
-              <w:rPr>
-                <w:color w:val="FF0000"/>
-              </w:rPr>
-              <w:t>user_role_in_case</w:t>
-            </w:r>
-            <w:proofErr w:type="spellEnd"/>
-            <w:r>
-              <w:rPr>
-                <w:color w:val="FF0000"/>
-              </w:rPr>
-              <w:t xml:space="preserve"> == 'defendant' and </w:t>
+              <w:t xml:space="preserve">{%tr if existing_case == 'open' and user_role_in_case == 'defendant' and </w:t>
             </w:r>
             <w:proofErr w:type="spellStart"/>
             <w:r>
@@ -5223,11 +4995,9 @@
             <w:r>
               <w:t xml:space="preserve">{%p if </w:t>
             </w:r>
-            <w:proofErr w:type="spellStart"/>
             <w:r>
               <w:t>existing_case</w:t>
             </w:r>
-            <w:proofErr w:type="spellEnd"/>
             <w:r>
               <w:t xml:space="preserve"> == '</w:t>
             </w:r>
@@ -5633,15 +5403,7 @@
             </w:r>
             <w:hyperlink r:id="rId63" w:history="1">
               <w:r>
-                <w:t>courts.alaska.gov/</w:t>
-              </w:r>
-              <w:proofErr w:type="spellStart"/>
-              <w:r>
-                <w:t>shc</w:t>
-              </w:r>
-              <w:proofErr w:type="spellEnd"/>
-              <w:r>
-                <w:t>/family/docs/shc-1100n.pdf</w:t>
+                <w:t>courts.alaska.gov/shc/family/docs/shc-1100n.pdf</w:t>
               </w:r>
             </w:hyperlink>
             <w:r>
@@ -5658,15 +5420,7 @@
             </w:r>
             <w:hyperlink r:id="rId64" w:history="1">
               <w:r>
-                <w:t>courts.alaska.gov/</w:t>
-              </w:r>
-              <w:proofErr w:type="spellStart"/>
-              <w:r>
-                <w:t>shc</w:t>
-              </w:r>
-              <w:proofErr w:type="spellEnd"/>
-              <w:r>
-                <w:t>/family/docs/shc-1100.doc</w:t>
+                <w:t>courts.alaska.gov/shc/family/docs/shc-1100.doc</w:t>
               </w:r>
             </w:hyperlink>
           </w:p>
@@ -5749,15 +5503,7 @@
               <w:br/>
             </w:r>
             <w:r>
-              <w:t>courts.alaska.gov/</w:t>
-            </w:r>
-            <w:proofErr w:type="spellStart"/>
-            <w:r>
-              <w:t>shc</w:t>
-            </w:r>
-            <w:proofErr w:type="spellEnd"/>
-            <w:r>
-              <w:t>/family/</w:t>
+              <w:t>courts.alaska.gov/shc/family/</w:t>
             </w:r>
             <w:proofErr w:type="spellStart"/>
             <w:r>
@@ -5782,15 +5528,7 @@
             </w:r>
             <w:r>
               <w:lastRenderedPageBreak/>
-              <w:t>courts.alaska.gov/</w:t>
-            </w:r>
-            <w:proofErr w:type="spellStart"/>
-            <w:r>
-              <w:t>shc</w:t>
-            </w:r>
-            <w:proofErr w:type="spellEnd"/>
-            <w:r>
-              <w:t>/family/</w:t>
+              <w:t>courts.alaska.gov/shc/family/</w:t>
             </w:r>
             <w:proofErr w:type="spellStart"/>
             <w:r>
@@ -5881,7 +5619,26 @@
             </w:r>
             <w:proofErr w:type="spellEnd"/>
             <w:r>
-              <w:t xml:space="preserve"> %}</w:t>
+              <w:t xml:space="preserve"> </w:t>
+            </w:r>
+            <w:r>
+              <w:t xml:space="preserve"> or </w:t>
+            </w:r>
+            <w:proofErr w:type="spellStart"/>
+            <w:r>
+              <w:t>interim_motion</w:t>
+            </w:r>
+            <w:proofErr w:type="spellEnd"/>
+            <w:r>
+              <w:t xml:space="preserve"> == 'ask'</w:t>
+            </w:r>
+            <w:bookmarkStart w:id="3" w:name="_GoBack"/>
+            <w:bookmarkEnd w:id="3"/>
+            <w:r>
+              <w:t xml:space="preserve"> </w:t>
+            </w:r>
+            <w:r>
+              <w:t>%}</w:t>
             </w:r>
           </w:p>
         </w:tc>
@@ -5918,7 +5675,7 @@
             <w:r>
               <w:t xml:space="preserve">Step </w:t>
             </w:r>
-            <w:bookmarkStart w:id="3" w:name="Affidavit"/>
+            <w:bookmarkStart w:id="4" w:name="Affidavit"/>
             <w:r>
               <w:fldChar w:fldCharType="begin"/>
             </w:r>
@@ -5940,7 +5697,7 @@
               </w:rPr>
               <w:fldChar w:fldCharType="end"/>
             </w:r>
-            <w:bookmarkEnd w:id="3"/>
+            <w:bookmarkEnd w:id="4"/>
             <w:r>
               <w:t xml:space="preserve">: </w:t>
             </w:r>
@@ -6099,25 +5856,7 @@
                 <w:u w:val="none"/>
               </w:rPr>
               <w:br/>
-              <w:t>courts.alaska.gov/</w:t>
-            </w:r>
-            <w:proofErr w:type="spellStart"/>
-            <w:r>
-              <w:rPr>
-                <w:rStyle w:val="Hyperlink"/>
-                <w:color w:val="202529"/>
-                <w:u w:val="none"/>
-              </w:rPr>
-              <w:t>shc</w:t>
-            </w:r>
-            <w:proofErr w:type="spellEnd"/>
-            <w:r>
-              <w:rPr>
-                <w:rStyle w:val="Hyperlink"/>
-                <w:color w:val="202529"/>
-                <w:u w:val="none"/>
-              </w:rPr>
-              <w:t>/family/docs/shc-dr305f-sample.pdf</w:t>
+              <w:t>courts.alaska.gov/shc/family/docs/shc-dr305f-sample.pdf</w:t>
             </w:r>
             <w:r>
               <w:rPr>
@@ -6154,15 +5893,7 @@
               <w:br/>
             </w:r>
             <w:r>
-              <w:t>courts.alaska.gov/</w:t>
-            </w:r>
-            <w:proofErr w:type="spellStart"/>
-            <w:r>
-              <w:t>shc</w:t>
-            </w:r>
-            <w:proofErr w:type="spellEnd"/>
-            <w:r>
-              <w:t>/family/docs/shc-dr305f-sample.pdf</w:t>
+              <w:t>courts.alaska.gov/shc/family/docs/shc-dr305f-sample.pdf</w:t>
             </w:r>
           </w:p>
         </w:tc>
@@ -6285,7 +6016,7 @@
             <w:r>
               <w:t xml:space="preserve">Step </w:t>
             </w:r>
-            <w:bookmarkStart w:id="4" w:name="Figure1"/>
+            <w:bookmarkStart w:id="5" w:name="Figure1"/>
             <w:r>
               <w:fldChar w:fldCharType="begin"/>
             </w:r>
@@ -6307,7 +6038,7 @@
               </w:rPr>
               <w:fldChar w:fldCharType="end"/>
             </w:r>
-            <w:bookmarkEnd w:id="4"/>
+            <w:bookmarkEnd w:id="5"/>
             <w:r>
               <w:t xml:space="preserve">: </w:t>
             </w:r>
@@ -6315,7 +6046,11 @@
               <w:t xml:space="preserve">Figure out </w:t>
             </w:r>
             <w:r>
-              <w:t>your child support schedule</w:t>
+              <w:t xml:space="preserve">your child support </w:t>
+            </w:r>
+            <w:r>
+              <w:lastRenderedPageBreak/>
+              <w:t>schedule</w:t>
             </w:r>
             <w:r>
               <w:t xml:space="preserve"> </w:t>
@@ -6336,6 +6071,7 @@
               <w:pStyle w:val="BodyText"/>
             </w:pPr>
             <w:r>
+              <w:lastRenderedPageBreak/>
               <w:t xml:space="preserve">The child support formula is based on the number of </w:t>
             </w:r>
             <w:r>
@@ -6374,11 +6110,11 @@
               <w:t>over</w:t>
             </w:r>
             <w:r>
-              <w:t xml:space="preserve">nights with you, the other parent has “primary custody” for child support </w:t>
+              <w:t xml:space="preserve">nights with you, the </w:t>
             </w:r>
             <w:r>
               <w:lastRenderedPageBreak/>
-              <w:t>calculations.</w:t>
+              <w:t>other parent has “primary custody” for child support calculations.</w:t>
             </w:r>
           </w:p>
           <w:p>
@@ -6445,7 +6181,7 @@
               <w:lastRenderedPageBreak/>
               <w:t xml:space="preserve">Step </w:t>
             </w:r>
-            <w:bookmarkStart w:id="5" w:name="Shared"/>
+            <w:bookmarkStart w:id="6" w:name="Shared"/>
             <w:r>
               <w:fldChar w:fldCharType="begin"/>
             </w:r>
@@ -6467,7 +6203,7 @@
               </w:rPr>
               <w:fldChar w:fldCharType="end"/>
             </w:r>
-            <w:bookmarkEnd w:id="5"/>
+            <w:bookmarkEnd w:id="6"/>
             <w:r>
               <w:t xml:space="preserve">: </w:t>
             </w:r>
@@ -6648,7 +6384,7 @@
             <w:r>
               <w:t xml:space="preserve">Step </w:t>
             </w:r>
-            <w:bookmarkStart w:id="6" w:name="FigureMore"/>
+            <w:bookmarkStart w:id="7" w:name="FigureMore"/>
             <w:r>
               <w:fldChar w:fldCharType="begin"/>
             </w:r>
@@ -6670,7 +6406,7 @@
               </w:rPr>
               <w:fldChar w:fldCharType="end"/>
             </w:r>
-            <w:bookmarkEnd w:id="6"/>
+            <w:bookmarkEnd w:id="7"/>
             <w:r>
               <w:t xml:space="preserve">: </w:t>
             </w:r>
@@ -6805,6 +6541,7 @@
               <w:rPr>
                 <w:rStyle w:val="Heading3Char"/>
               </w:rPr>
+              <w:lastRenderedPageBreak/>
               <w:t>Shared</w:t>
             </w:r>
             <w:r>
@@ -6820,7 +6557,6 @@
               <w:ind w:left="332"/>
             </w:pPr>
             <w:r>
-              <w:lastRenderedPageBreak/>
               <w:t xml:space="preserve">The children all have the same parenting time schedule.  They </w:t>
             </w:r>
             <w:r>
@@ -6950,7 +6686,7 @@
               <w:lastRenderedPageBreak/>
               <w:t xml:space="preserve">Step </w:t>
             </w:r>
-            <w:bookmarkStart w:id="7" w:name="CustodyCalc"/>
+            <w:bookmarkStart w:id="8" w:name="CustodyCalc"/>
             <w:r>
               <w:fldChar w:fldCharType="begin"/>
             </w:r>
@@ -6972,7 +6708,7 @@
               </w:rPr>
               <w:fldChar w:fldCharType="end"/>
             </w:r>
-            <w:bookmarkEnd w:id="7"/>
+            <w:bookmarkEnd w:id="8"/>
             <w:r>
               <w:t xml:space="preserve">: </w:t>
             </w:r>
@@ -7250,55 +6986,26 @@
               <w:pStyle w:val="BodyText"/>
             </w:pPr>
             <w:r>
-              <w:t>{%tr if (</w:t>
+              <w:t xml:space="preserve">{%tr if </w:t>
             </w:r>
             <w:proofErr w:type="spellStart"/>
             <w:r>
-              <w:t>existing_case</w:t>
+              <w:t>interim_motion</w:t>
             </w:r>
             <w:proofErr w:type="spellEnd"/>
             <w:r>
-              <w:t xml:space="preserve"> == 'open' and </w:t>
+              <w:t xml:space="preserve"> == 'ask' or </w:t>
             </w:r>
             <w:proofErr w:type="spellStart"/>
             <w:r>
-              <w:t>user_role_in_</w:t>
-            </w:r>
-            <w:proofErr w:type="gramStart"/>
-            <w:r>
-              <w:t>case</w:t>
+              <w:t>general_information_about_forms</w:t>
             </w:r>
             <w:proofErr w:type="spellEnd"/>
             <w:r>
-              <w:t xml:space="preserve"> !</w:t>
-            </w:r>
-            <w:proofErr w:type="gramEnd"/>
-            <w:r>
-              <w:t>= 'closed') or (</w:t>
-            </w:r>
-            <w:proofErr w:type="spellStart"/>
-            <w:r>
-              <w:t>existing_case</w:t>
-            </w:r>
-            <w:proofErr w:type="spellEnd"/>
-            <w:r>
-              <w:t xml:space="preserve"> == 'unknown' and </w:t>
-            </w:r>
-            <w:proofErr w:type="spellStart"/>
-            <w:r>
-              <w:t>after_courtview</w:t>
-            </w:r>
-            <w:proofErr w:type="spellEnd"/>
-            <w:r>
-              <w:t xml:space="preserve"> == 'open' and </w:t>
-            </w:r>
-            <w:proofErr w:type="spellStart"/>
-            <w:r>
-              <w:t>user_role_in_case</w:t>
-            </w:r>
-            <w:proofErr w:type="spellEnd"/>
-            <w:r>
-              <w:t xml:space="preserve"> != 'closed') %}</w:t>
+              <w:t xml:space="preserve"> </w:t>
+            </w:r>
+            <w:r>
+              <w:t>%}</w:t>
             </w:r>
           </w:p>
         </w:tc>
@@ -7537,51 +7244,11 @@
               <w:t xml:space="preserve">if </w:t>
             </w:r>
             <w:r>
-              <w:t>(</w:t>
-            </w:r>
-            <w:proofErr w:type="spellStart"/>
-            <w:r>
-              <w:t>existing_case</w:t>
-            </w:r>
-            <w:proofErr w:type="spellEnd"/>
-            <w:r>
-              <w:t xml:space="preserve"> == 'open' and </w:t>
-            </w:r>
-            <w:proofErr w:type="spellStart"/>
-            <w:r>
-              <w:t>user_role_in_case</w:t>
-            </w:r>
-            <w:proofErr w:type="spellEnd"/>
-            <w:r>
-              <w:t xml:space="preserve"> == 'closed') or (</w:t>
-            </w:r>
-            <w:proofErr w:type="spellStart"/>
-            <w:r>
-              <w:t>existing_case</w:t>
-            </w:r>
-            <w:proofErr w:type="spellEnd"/>
-            <w:r>
-              <w:t xml:space="preserve"> == </w:t>
+              <w:t xml:space="preserve">(existing_case == 'open' and user_role_in_case == 'closed') or (existing_case == 'unknown' and after_courtview == 'open' and user_role_in_case == </w:t>
             </w:r>
             <w:r>
               <w:lastRenderedPageBreak/>
-              <w:t xml:space="preserve">'unknown' and </w:t>
-            </w:r>
-            <w:proofErr w:type="spellStart"/>
-            <w:r>
-              <w:t>after_courtview</w:t>
-            </w:r>
-            <w:proofErr w:type="spellEnd"/>
-            <w:r>
-              <w:t xml:space="preserve"> == 'open' and </w:t>
-            </w:r>
-            <w:proofErr w:type="spellStart"/>
-            <w:r>
-              <w:t>user_role_in_case</w:t>
-            </w:r>
-            <w:proofErr w:type="spellEnd"/>
-            <w:r>
-              <w:t xml:space="preserve"> == 'closed'</w:t>
+              <w:t>'closed'</w:t>
             </w:r>
             <w:r>
               <w:t>)</w:t>
@@ -7804,23 +7471,7 @@
               <w:t xml:space="preserve">if </w:t>
             </w:r>
             <w:r>
-              <w:t>(</w:t>
-            </w:r>
-            <w:proofErr w:type="spellStart"/>
-            <w:r>
-              <w:t>existing_case</w:t>
-            </w:r>
-            <w:proofErr w:type="spellEnd"/>
-            <w:r>
-              <w:t xml:space="preserve"> == 'unknown' and </w:t>
-            </w:r>
-            <w:proofErr w:type="spellStart"/>
-            <w:r>
-              <w:t>after_courtview</w:t>
-            </w:r>
-            <w:proofErr w:type="spellEnd"/>
-            <w:r>
-              <w:t xml:space="preserve"> == 'unknown'</w:t>
+              <w:t>(existing_case == 'unknown' and after_courtview == 'unknown'</w:t>
             </w:r>
             <w:r>
               <w:t>)</w:t>
@@ -8045,25 +7696,7 @@
                   <w:color w:val="202529"/>
                   <w:u w:val="none"/>
                 </w:rPr>
-                <w:t>courts.alaska.gov/</w:t>
-              </w:r>
-              <w:proofErr w:type="spellStart"/>
-              <w:r>
-                <w:rPr>
-                  <w:rStyle w:val="Hyperlink"/>
-                  <w:color w:val="202529"/>
-                  <w:u w:val="none"/>
-                </w:rPr>
-                <w:t>shc</w:t>
-              </w:r>
-              <w:proofErr w:type="spellEnd"/>
-              <w:r>
-                <w:rPr>
-                  <w:rStyle w:val="Hyperlink"/>
-                  <w:color w:val="202529"/>
-                  <w:u w:val="none"/>
-                </w:rPr>
-                <w:t>/family/selfhelp.htm</w:t>
+                <w:t>courts.alaska.gov/shc/family/selfhelp.htm</w:t>
               </w:r>
             </w:hyperlink>
           </w:p>
@@ -8087,7 +7720,6 @@
               <w:pStyle w:val="BodyText"/>
             </w:pPr>
             <w:r>
-              <w:lastRenderedPageBreak/>
               <w:t>{%tr endif %}</w:t>
             </w:r>
           </w:p>
@@ -8126,11 +7758,12 @@
               <w:pStyle w:val="Heading2"/>
               <w:outlineLvl w:val="1"/>
             </w:pPr>
-            <w:bookmarkStart w:id="8" w:name="_Ref119655071"/>
-            <w:r>
+            <w:bookmarkStart w:id="9" w:name="_Ref119655071"/>
+            <w:r>
+              <w:lastRenderedPageBreak/>
               <w:t xml:space="preserve">Step </w:t>
             </w:r>
-            <w:bookmarkStart w:id="9" w:name="LastStep"/>
+            <w:bookmarkStart w:id="10" w:name="LastStep"/>
             <w:r>
               <w:rPr>
                 <w:rStyle w:val="NumChar"/>
@@ -8162,17 +7795,17 @@
               </w:rPr>
               <w:fldChar w:fldCharType="end"/>
             </w:r>
+            <w:bookmarkEnd w:id="10"/>
+            <w:r>
+              <w:t xml:space="preserve">: Get more </w:t>
+            </w:r>
+            <w:r>
+              <w:t>information</w:t>
+            </w:r>
+            <w:r>
+              <w:t xml:space="preserve"> or help</w:t>
+            </w:r>
             <w:bookmarkEnd w:id="9"/>
-            <w:r>
-              <w:t xml:space="preserve">: Get more </w:t>
-            </w:r>
-            <w:r>
-              <w:t>information</w:t>
-            </w:r>
-            <w:r>
-              <w:t xml:space="preserve"> or help</w:t>
-            </w:r>
-            <w:bookmarkEnd w:id="8"/>
           </w:p>
         </w:tc>
         <w:tc>
@@ -8194,14 +7827,14 @@
             <w:hyperlink r:id="rId92" w:history="1">
               <w:r>
                 <w:rPr>
-                  <w:b/>
+                  <w:rStyle w:val="Hyperlink"/>
                 </w:rPr>
                 <w:t>Family Law Self-Help Center</w:t>
               </w:r>
+              <w:r>
+                <w:br/>
+              </w:r>
             </w:hyperlink>
-            <w:r>
-              <w:br/>
-            </w:r>
             <w:r>
               <w:t>(907) 264-0851 or</w:t>
             </w:r>
@@ -8216,22 +7849,17 @@
           <w:p>
             <w:pPr>
               <w:pStyle w:val="BodyText"/>
+              <w:keepLines/>
             </w:pPr>
             <w:r>
               <w:t xml:space="preserve">Many lawyers offer free or flat fee consultations without having to hire them for the whole case. </w:t>
             </w:r>
             <w:hyperlink r:id="rId93" w:history="1">
-              <w:r>
-                <w:rPr>
-                  <w:b/>
-                </w:rPr>
-                <w:t>Find a Lawye</w:t>
-              </w:r>
               <w:r>
                 <w:rPr>
                   <w:rStyle w:val="Hyperlink"/>
                 </w:rPr>
-                <w:t>r</w:t>
+                <w:t>Find a Lawyer</w:t>
               </w:r>
             </w:hyperlink>
             <w:r>
@@ -8246,182 +7874,125 @@
               <w:t xml:space="preserve">Depending on your income, you may qualify for </w:t>
             </w:r>
             <w:hyperlink r:id="rId94" w:history="1">
-              <w:r>
-                <w:rPr>
-                  <w:b/>
-                </w:rPr>
-                <w:t>Alaska Free Legal Answers</w:t>
-              </w:r>
-            </w:hyperlink>
-            <w:r>
-              <w:t>.</w:t>
-            </w:r>
-          </w:p>
-          <w:p>
-            <w:pPr>
-              <w:pStyle w:val="BodyText"/>
-            </w:pPr>
-            <w:r>
-              <w:t xml:space="preserve">Depending on your income and circumstances, you may qualify for a free lawyer from </w:t>
-            </w:r>
-            <w:hyperlink r:id="rId95" w:history="1">
-              <w:r>
-                <w:rPr>
-                  <w:b/>
-                </w:rPr>
-                <w:t>Alaska Legal Services</w:t>
-              </w:r>
-            </w:hyperlink>
-            <w:r>
-              <w:t>.</w:t>
-            </w:r>
-          </w:p>
-          <w:p>
-            <w:pPr>
-              <w:pStyle w:val="Heading3"/>
-              <w:outlineLvl w:val="2"/>
-            </w:pPr>
-            <w:r>
-              <w:t>Links in this step</w:t>
-            </w:r>
-          </w:p>
-          <w:p>
-            <w:pPr>
-              <w:pStyle w:val="BodyText"/>
-            </w:pPr>
-            <w:hyperlink r:id="rId96" w:history="1">
-              <w:r>
-                <w:rPr>
-                  <w:b/>
-                </w:rPr>
-                <w:t>Family Law Self-Help Center</w:t>
-              </w:r>
               <w:r>
                 <w:rPr>
                   <w:rStyle w:val="Hyperlink"/>
                 </w:rPr>
-                <w:br/>
+                <w:t>Alaska Free Legal Answers</w:t>
               </w:r>
             </w:hyperlink>
             <w:r>
-              <w:rPr>
-                <w:rStyle w:val="BodyTextChar"/>
-              </w:rPr>
-              <w:t>courts.alaska.gov/</w:t>
-            </w:r>
-            <w:proofErr w:type="spellStart"/>
-            <w:r>
-              <w:rPr>
-                <w:rStyle w:val="BodyTextChar"/>
-              </w:rPr>
-              <w:t>shc</w:t>
-            </w:r>
-            <w:proofErr w:type="spellEnd"/>
-            <w:r>
-              <w:rPr>
-                <w:rStyle w:val="BodyTextChar"/>
-              </w:rPr>
-              <w:t>/family/selfhelp.htm</w:t>
-            </w:r>
-          </w:p>
-          <w:p>
-            <w:pPr>
-              <w:pStyle w:val="BodyText"/>
-            </w:pPr>
-            <w:hyperlink r:id="rId97" w:history="1">
-              <w:r>
-                <w:rPr>
-                  <w:b/>
-                </w:rPr>
-                <w:t>Find a Lawyer</w:t>
-              </w:r>
+              <w:t>.</w:t>
+            </w:r>
+          </w:p>
+          <w:p>
+            <w:pPr>
+              <w:pStyle w:val="BodyText"/>
+            </w:pPr>
+            <w:r>
+              <w:t xml:space="preserve">Depending on your income and circumstances, you may qualify for a free lawyer from </w:t>
+            </w:r>
+            <w:hyperlink r:id="rId95" w:history="1">
               <w:r>
                 <w:rPr>
                   <w:rStyle w:val="Hyperlink"/>
                 </w:rPr>
-                <w:br/>
-              </w:r>
-            </w:hyperlink>
-            <w:r>
-              <w:rPr>
-                <w:rStyle w:val="BodyTextChar"/>
-              </w:rPr>
-              <w:t>courts.alaska.gov/</w:t>
-            </w:r>
-            <w:proofErr w:type="spellStart"/>
-            <w:r>
-              <w:rPr>
-                <w:rStyle w:val="BodyTextChar"/>
-              </w:rPr>
-              <w:t>shc</w:t>
-            </w:r>
-            <w:proofErr w:type="spellEnd"/>
-            <w:r>
-              <w:rPr>
-                <w:rStyle w:val="BodyTextChar"/>
-              </w:rPr>
-              <w:t>/shclawyer.htm</w:t>
-            </w:r>
-          </w:p>
-          <w:p>
-            <w:pPr>
-              <w:pStyle w:val="BodyText"/>
-            </w:pPr>
-            <w:hyperlink r:id="rId98" w:history="1">
-              <w:r>
-                <w:rPr>
-                  <w:b/>
-                </w:rPr>
-                <w:t>Alaska Free Legal Answers</w:t>
+                <w:t>Ala</w:t>
               </w:r>
               <w:r>
                 <w:rPr>
                   <w:rStyle w:val="Hyperlink"/>
                 </w:rPr>
-                <w:br/>
+                <w:t>ska Legal Services</w:t>
               </w:r>
             </w:hyperlink>
             <w:r>
+              <w:t>.</w:t>
+            </w:r>
+          </w:p>
+          <w:p>
+            <w:pPr>
+              <w:pStyle w:val="Heading3"/>
+              <w:outlineLvl w:val="2"/>
+            </w:pPr>
+            <w:r>
+              <w:t>Links in this step</w:t>
+            </w:r>
+          </w:p>
+          <w:p>
+            <w:pPr>
+              <w:pStyle w:val="BodyText"/>
+            </w:pPr>
+            <w:r>
+              <w:rPr>
+                <w:b/>
+              </w:rPr>
+              <w:t>Family Law Self-Help Center</w:t>
+            </w:r>
+            <w:r>
+              <w:br/>
+            </w:r>
+            <w:r>
               <w:rPr>
                 <w:rStyle w:val="BodyTextChar"/>
               </w:rPr>
-              <w:t>LegalNav.org/resource/</w:t>
-            </w:r>
-            <w:proofErr w:type="spellStart"/>
+              <w:t>courts.alaska.gov/shc/family/selfhelp.htm</w:t>
+            </w:r>
+          </w:p>
+          <w:p>
+            <w:pPr>
+              <w:pStyle w:val="BodyText"/>
+              <w:keepLines/>
+            </w:pPr>
+            <w:r>
+              <w:rPr>
+                <w:b/>
+              </w:rPr>
+              <w:t>Find a Lawyer</w:t>
+            </w:r>
+            <w:r>
+              <w:br/>
+            </w:r>
             <w:r>
               <w:rPr>
                 <w:rStyle w:val="BodyTextChar"/>
               </w:rPr>
-              <w:t>alaska</w:t>
-            </w:r>
-            <w:proofErr w:type="spellEnd"/>
+              <w:t>courts.alaska.gov/shc/shclawyer.htm</w:t>
+            </w:r>
+          </w:p>
+          <w:p>
+            <w:pPr>
+              <w:pStyle w:val="BodyText"/>
+            </w:pPr>
+            <w:r>
+              <w:rPr>
+                <w:b/>
+              </w:rPr>
+              <w:t>Alaska Free Legal Answers</w:t>
+            </w:r>
+            <w:r>
+              <w:br/>
+            </w:r>
             <w:r>
               <w:rPr>
                 <w:rStyle w:val="BodyTextChar"/>
               </w:rPr>
-              <w:t>-free-legal-answers</w:t>
-            </w:r>
-          </w:p>
-          <w:p>
-            <w:pPr>
-              <w:pStyle w:val="BodyText"/>
-            </w:pPr>
-            <w:hyperlink r:id="rId99" w:history="1">
-              <w:bookmarkStart w:id="10" w:name="_GoBack"/>
-              <w:r>
-                <w:rPr>
-                  <w:b/>
-                </w:rPr>
-                <w:t>Alaska Legal Services</w:t>
-              </w:r>
-              <w:bookmarkEnd w:id="10"/>
-              <w:r>
-                <w:rPr>
-                  <w:rStyle w:val="Hyperlink"/>
-                </w:rPr>
-                <w:br/>
-              </w:r>
-            </w:hyperlink>
+              <w:t>alaska.freelegalanswers.org</w:t>
+            </w:r>
+          </w:p>
+          <w:p>
+            <w:pPr>
+              <w:pStyle w:val="BodyText"/>
+            </w:pPr>
+            <w:r>
+              <w:rPr>
+                <w:b/>
+              </w:rPr>
+              <w:t>Alaska Legal Services</w:t>
+            </w:r>
+            <w:r>
+              <w:br/>
+            </w:r>
             <w:r>
               <w:rPr>
                 <w:rStyle w:val="BodyTextChar"/>
@@ -8434,8 +8005,8 @@
     </w:tbl>
     <w:p/>
     <w:sectPr>
-      <w:headerReference w:type="default" r:id="rId100"/>
-      <w:footerReference w:type="default" r:id="rId101"/>
+      <w:headerReference w:type="default" r:id="rId96"/>
+      <w:footerReference w:type="default" r:id="rId97"/>
       <w:pgSz w:w="12240" w:h="15840"/>
       <w:pgMar w:top="245" w:right="1440" w:bottom="274" w:left="1440" w:header="720" w:footer="720" w:gutter="0"/>
       <w:cols w:space="720"/>
@@ -10559,6 +10130,7 @@
   <w:style w:type="character" w:default="1" w:styleId="DefaultParagraphFont">
     <w:name w:val="Default Paragraph Font"/>
     <w:uiPriority w:val="1"/>
+    <w:semiHidden/>
     <w:unhideWhenUsed/>
   </w:style>
   <w:style w:type="table" w:default="1" w:styleId="TableNormal">
@@ -11428,7 +11000,7 @@
 </file>
 
 <file path=customXml/itemProps1.xml><?xml version="1.0" encoding="utf-8"?>
-<ds:datastoreItem xmlns:ds="http://schemas.openxmlformats.org/officeDocument/2006/customXml" ds:itemID="{55EE3DA2-4E92-4152-8728-E07A7C9E6EA6}">
+<ds:datastoreItem xmlns:ds="http://schemas.openxmlformats.org/officeDocument/2006/customXml" ds:itemID="{A60E03AF-0C50-4C97-BA4B-3B1CF36A8474}">
   <ds:schemaRefs>
     <ds:schemaRef ds:uri="http://schemas.openxmlformats.org/officeDocument/2006/bibliography"/>
   </ds:schemaRefs>

</xml_diff>

<commit_message>
After working on new code and getting tests in order
</commit_message>
<xml_diff>
--- a/docassemble/ChildSupport/data/templates/child_support_action_plan.docx
+++ b/docassemble/ChildSupport/data/templates/child_support_action_plan.docx
@@ -41,15 +41,7 @@
               <w:t>p</w:t>
             </w:r>
             <w:r>
-              <w:t xml:space="preserve"> if </w:t>
-            </w:r>
-            <w:proofErr w:type="spellStart"/>
-            <w:r>
-              <w:t>existing_case</w:t>
-            </w:r>
-            <w:proofErr w:type="spellEnd"/>
-            <w:r>
-              <w:t xml:space="preserve"> == 'open' and </w:t>
+              <w:t xml:space="preserve"> if existing_case == 'open' and </w:t>
             </w:r>
             <w:proofErr w:type="spellStart"/>
             <w:r>
@@ -985,7 +977,13 @@
               <w:t xml:space="preserve"> Guided Assistant</w:t>
             </w:r>
             <w:r>
-              <w:t xml:space="preserve"> Interview</w:t>
+              <w:t xml:space="preserve"> </w:t>
+            </w:r>
+            <w:r>
+              <w:t>i</w:t>
+            </w:r>
+            <w:r>
+              <w:t>nterview</w:t>
             </w:r>
           </w:p>
         </w:tc>
@@ -1271,15 +1269,7 @@
             </w:r>
             <w:r>
               <w:br/>
-              <w:t>courts.alaska.gov/</w:t>
-            </w:r>
-            <w:proofErr w:type="spellStart"/>
-            <w:r>
-              <w:t>shc</w:t>
-            </w:r>
-            <w:proofErr w:type="spellEnd"/>
-            <w:r>
-              <w:t>/family/support.htm</w:t>
+              <w:t>courts.alaska.gov/shc/family/support.htm</w:t>
             </w:r>
           </w:p>
           <w:p>
@@ -1325,15 +1315,7 @@
               <w:br/>
             </w:r>
             <w:r>
-              <w:t>courts.alaska.gov/</w:t>
-            </w:r>
-            <w:proofErr w:type="spellStart"/>
-            <w:r>
-              <w:t>shc</w:t>
-            </w:r>
-            <w:proofErr w:type="spellEnd"/>
-            <w:r>
-              <w:t>/family/motions.htm</w:t>
+              <w:t>courts.alaska.gov/shc/family/motions.htm</w:t>
             </w:r>
           </w:p>
           <w:p>
@@ -1356,15 +1338,7 @@
             </w:r>
             <w:hyperlink r:id="rId18" w:history="1">
               <w:r>
-                <w:t>courts.alaska.gov/</w:t>
-              </w:r>
-              <w:proofErr w:type="spellStart"/>
-              <w:r>
-                <w:t>shc</w:t>
-              </w:r>
-              <w:proofErr w:type="spellEnd"/>
-              <w:r>
-                <w:t>/family/index.htm</w:t>
+                <w:t>courts.alaska.gov/shc/family/index.htm</w:t>
               </w:r>
             </w:hyperlink>
           </w:p>
@@ -2184,15 +2158,7 @@
               <w:br/>
             </w:r>
             <w:r>
-              <w:t>courts.alaska.gov/</w:t>
-            </w:r>
-            <w:proofErr w:type="spellStart"/>
-            <w:r>
-              <w:t>shc</w:t>
-            </w:r>
-            <w:proofErr w:type="spellEnd"/>
-            <w:r>
-              <w:t>/family/</w:t>
+              <w:t>courts.alaska.gov/shc/family/</w:t>
             </w:r>
             <w:proofErr w:type="spellStart"/>
             <w:r>
@@ -2255,15 +2221,7 @@
               <w:br/>
             </w:r>
             <w:r>
-              <w:t>courts.alaska.gov/</w:t>
-            </w:r>
-            <w:proofErr w:type="spellStart"/>
-            <w:r>
-              <w:t>shc</w:t>
-            </w:r>
-            <w:proofErr w:type="spellEnd"/>
-            <w:r>
-              <w:t>/family/</w:t>
+              <w:t>courts.alaska.gov/shc/family/</w:t>
             </w:r>
             <w:proofErr w:type="spellStart"/>
             <w:r>
@@ -2287,15 +2245,7 @@
               <w:br/>
             </w:r>
             <w:r>
-              <w:t>courts.alaska.gov/</w:t>
-            </w:r>
-            <w:proofErr w:type="spellStart"/>
-            <w:r>
-              <w:t>shc</w:t>
-            </w:r>
-            <w:proofErr w:type="spellEnd"/>
-            <w:r>
-              <w:t>/shclawyer.htm</w:t>
+              <w:t>courts.alaska.gov/shc/shclawyer.htm</w:t>
             </w:r>
           </w:p>
           <w:p>
@@ -2326,15 +2276,7 @@
               <w:br/>
             </w:r>
             <w:r>
-              <w:t>courts.alaska.gov/</w:t>
-            </w:r>
-            <w:proofErr w:type="spellStart"/>
-            <w:r>
-              <w:t>shc</w:t>
-            </w:r>
-            <w:proofErr w:type="spellEnd"/>
-            <w:r>
-              <w:t>/family/shcpaternity.htm</w:t>
+              <w:t>courts.alaska.gov/shc/family/shcpaternity.htm</w:t>
             </w:r>
             <w:r>
               <w:br/>
@@ -2409,9 +2351,9 @@
                 <w:sz w:val="20"/>
                 <w:szCs w:val="20"/>
               </w:rPr>
-              <w:t>(</w:t>
-            </w:r>
-            <w:proofErr w:type="spellStart"/>
+              <w:t>(existing_case == 'open' and user_role_in_</w:t>
+            </w:r>
+            <w:proofErr w:type="gramStart"/>
             <w:r>
               <w:rPr>
                 <w:rFonts w:ascii="Arial" w:hAnsi="Arial" w:cs="Arial"/>
@@ -2419,9 +2361,9 @@
                 <w:sz w:val="20"/>
                 <w:szCs w:val="20"/>
               </w:rPr>
-              <w:t>existing_case</w:t>
-            </w:r>
-            <w:proofErr w:type="spellEnd"/>
+              <w:t>case !</w:t>
+            </w:r>
+            <w:proofErr w:type="gramEnd"/>
             <w:r>
               <w:rPr>
                 <w:rFonts w:ascii="Arial" w:hAnsi="Arial" w:cs="Arial"/>
@@ -2429,9 +2371,8 @@
                 <w:sz w:val="20"/>
                 <w:szCs w:val="20"/>
               </w:rPr>
-              <w:t xml:space="preserve"> == 'open' and </w:t>
-            </w:r>
-            <w:proofErr w:type="spellStart"/>
+              <w:t xml:space="preserve">= 'closed') or (existing_case == </w:t>
+            </w:r>
             <w:r>
               <w:rPr>
                 <w:rFonts w:ascii="Arial" w:hAnsi="Arial" w:cs="Arial"/>
@@ -2439,9 +2380,8 @@
                 <w:sz w:val="20"/>
                 <w:szCs w:val="20"/>
               </w:rPr>
-              <w:t>user_role_in_</w:t>
-            </w:r>
-            <w:proofErr w:type="gramStart"/>
+              <w:t>‘none’</w:t>
+            </w:r>
             <w:r>
               <w:rPr>
                 <w:rFonts w:ascii="Arial" w:hAnsi="Arial" w:cs="Arial"/>
@@ -2449,125 +2389,7 @@
                 <w:sz w:val="20"/>
                 <w:szCs w:val="20"/>
               </w:rPr>
-              <w:t>case</w:t>
-            </w:r>
-            <w:proofErr w:type="spellEnd"/>
-            <w:r>
-              <w:rPr>
-                <w:rFonts w:ascii="Arial" w:hAnsi="Arial" w:cs="Arial"/>
-                <w:color w:val="000000"/>
-                <w:sz w:val="20"/>
-                <w:szCs w:val="20"/>
-              </w:rPr>
-              <w:t xml:space="preserve"> !</w:t>
-            </w:r>
-            <w:proofErr w:type="gramEnd"/>
-            <w:r>
-              <w:rPr>
-                <w:rFonts w:ascii="Arial" w:hAnsi="Arial" w:cs="Arial"/>
-                <w:color w:val="000000"/>
-                <w:sz w:val="20"/>
-                <w:szCs w:val="20"/>
-              </w:rPr>
-              <w:t>= 'closed') or (</w:t>
-            </w:r>
-            <w:proofErr w:type="spellStart"/>
-            <w:r>
-              <w:rPr>
-                <w:rFonts w:ascii="Arial" w:hAnsi="Arial" w:cs="Arial"/>
-                <w:color w:val="000000"/>
-                <w:sz w:val="20"/>
-                <w:szCs w:val="20"/>
-              </w:rPr>
-              <w:t>existing_case</w:t>
-            </w:r>
-            <w:proofErr w:type="spellEnd"/>
-            <w:r>
-              <w:rPr>
-                <w:rFonts w:ascii="Arial" w:hAnsi="Arial" w:cs="Arial"/>
-                <w:color w:val="000000"/>
-                <w:sz w:val="20"/>
-                <w:szCs w:val="20"/>
-              </w:rPr>
-              <w:t xml:space="preserve"> == </w:t>
-            </w:r>
-            <w:r>
-              <w:rPr>
-                <w:rFonts w:ascii="Arial" w:hAnsi="Arial" w:cs="Arial"/>
-                <w:color w:val="000000"/>
-                <w:sz w:val="20"/>
-                <w:szCs w:val="20"/>
-              </w:rPr>
-              <w:t>‘none’</w:t>
-            </w:r>
-            <w:r>
-              <w:rPr>
-                <w:rFonts w:ascii="Arial" w:hAnsi="Arial" w:cs="Arial"/>
-                <w:color w:val="000000"/>
-                <w:sz w:val="20"/>
-                <w:szCs w:val="20"/>
-              </w:rPr>
-              <w:t>) or (</w:t>
-            </w:r>
-            <w:proofErr w:type="spellStart"/>
-            <w:r>
-              <w:rPr>
-                <w:rFonts w:ascii="Arial" w:hAnsi="Arial" w:cs="Arial"/>
-                <w:color w:val="000000"/>
-                <w:sz w:val="20"/>
-                <w:szCs w:val="20"/>
-              </w:rPr>
-              <w:t>existing_case</w:t>
-            </w:r>
-            <w:proofErr w:type="spellEnd"/>
-            <w:r>
-              <w:rPr>
-                <w:rFonts w:ascii="Arial" w:hAnsi="Arial" w:cs="Arial"/>
-                <w:color w:val="000000"/>
-                <w:sz w:val="20"/>
-                <w:szCs w:val="20"/>
-              </w:rPr>
-              <w:t xml:space="preserve"> == 'unknown' and </w:t>
-            </w:r>
-            <w:proofErr w:type="spellStart"/>
-            <w:r>
-              <w:rPr>
-                <w:rFonts w:ascii="Arial" w:hAnsi="Arial" w:cs="Arial"/>
-                <w:color w:val="000000"/>
-                <w:sz w:val="20"/>
-                <w:szCs w:val="20"/>
-              </w:rPr>
-              <w:t>after_courtview</w:t>
-            </w:r>
-            <w:proofErr w:type="spellEnd"/>
-            <w:r>
-              <w:rPr>
-                <w:rFonts w:ascii="Arial" w:hAnsi="Arial" w:cs="Arial"/>
-                <w:color w:val="000000"/>
-                <w:sz w:val="20"/>
-                <w:szCs w:val="20"/>
-              </w:rPr>
-              <w:t xml:space="preserve"> == 'open' and </w:t>
-            </w:r>
-            <w:proofErr w:type="spellStart"/>
-            <w:r>
-              <w:rPr>
-                <w:rFonts w:ascii="Arial" w:hAnsi="Arial" w:cs="Arial"/>
-                <w:color w:val="000000"/>
-                <w:sz w:val="20"/>
-                <w:szCs w:val="20"/>
-              </w:rPr>
-              <w:t>user_role_in_case</w:t>
-            </w:r>
-            <w:proofErr w:type="spellEnd"/>
-            <w:r>
-              <w:rPr>
-                <w:rFonts w:ascii="Arial" w:hAnsi="Arial" w:cs="Arial"/>
-                <w:color w:val="000000"/>
-                <w:sz w:val="20"/>
-                <w:szCs w:val="20"/>
-              </w:rPr>
-              <w:t xml:space="preserve"> != 'closed') or </w:t>
+              <w:t xml:space="preserve">) or (existing_case == 'unknown' and after_courtview == 'open' and user_role_in_case != 'closed') or </w:t>
             </w:r>
             <w:r>
               <w:rPr>
@@ -2577,51 +2399,7 @@
                 <w:szCs w:val="20"/>
                 <w:shd w:val="clear" w:color="auto" w:fill="FFFFFF"/>
               </w:rPr>
-              <w:t>(</w:t>
-            </w:r>
-            <w:proofErr w:type="spellStart"/>
-            <w:r>
-              <w:rPr>
-                <w:rFonts w:ascii="Arial" w:hAnsi="Arial" w:cs="Arial"/>
-                <w:color w:val="000000"/>
-                <w:sz w:val="20"/>
-                <w:szCs w:val="20"/>
-                <w:shd w:val="clear" w:color="auto" w:fill="FFFFFF"/>
-              </w:rPr>
-              <w:t>existing_case</w:t>
-            </w:r>
-            <w:proofErr w:type="spellEnd"/>
-            <w:r>
-              <w:rPr>
-                <w:rFonts w:ascii="Arial" w:hAnsi="Arial" w:cs="Arial"/>
-                <w:color w:val="000000"/>
-                <w:sz w:val="20"/>
-                <w:szCs w:val="20"/>
-                <w:shd w:val="clear" w:color="auto" w:fill="FFFFFF"/>
-              </w:rPr>
-              <w:t xml:space="preserve"> == 'unknown' and </w:t>
-            </w:r>
-            <w:proofErr w:type="spellStart"/>
-            <w:r>
-              <w:rPr>
-                <w:rFonts w:ascii="Arial" w:hAnsi="Arial" w:cs="Arial"/>
-                <w:color w:val="000000"/>
-                <w:sz w:val="20"/>
-                <w:szCs w:val="20"/>
-                <w:shd w:val="clear" w:color="auto" w:fill="FFFFFF"/>
-              </w:rPr>
-              <w:t>after_courtview</w:t>
-            </w:r>
-            <w:proofErr w:type="spellEnd"/>
-            <w:r>
-              <w:rPr>
-                <w:rFonts w:ascii="Arial" w:hAnsi="Arial" w:cs="Arial"/>
-                <w:color w:val="000000"/>
-                <w:sz w:val="20"/>
-                <w:szCs w:val="20"/>
-                <w:shd w:val="clear" w:color="auto" w:fill="FFFFFF"/>
-              </w:rPr>
-              <w:t xml:space="preserve"> == '</w:t>
+              <w:t>(existing_case == 'unknown' and after_courtview == '</w:t>
             </w:r>
             <w:r>
               <w:rPr>
@@ -2971,23 +2749,11 @@
               <w:t>Links in this step</w:t>
             </w:r>
           </w:p>
-          <w:bookmarkStart w:id="1" w:name="_Hlk121479288"/>
-          <w:p>
-            <w:pPr>
-              <w:pStyle w:val="BodyText"/>
-              <w:rPr>
-                <w:rStyle w:val="Hyperlink"/>
-              </w:rPr>
-            </w:pPr>
-            <w:r>
-              <w:fldChar w:fldCharType="begin"/>
-            </w:r>
-            <w:r>
-              <w:instrText xml:space="preserve"> HYPERLINK "https://courts.alaska.gov/rules/docs/civ.pdf" </w:instrText>
-            </w:r>
-            <w:r>
-              <w:fldChar w:fldCharType="separate"/>
-            </w:r>
+          <w:p>
+            <w:pPr>
+              <w:pStyle w:val="BodyText"/>
+            </w:pPr>
+            <w:bookmarkStart w:id="1" w:name="_Hlk121479288"/>
             <w:r>
               <w:rPr>
                 <w:b/>
@@ -2996,9 +2762,6 @@
             </w:r>
             <w:bookmarkEnd w:id="1"/>
             <w:r>
-              <w:rPr>
-                <w:rStyle w:val="Hyperlink"/>
-              </w:rPr>
               <w:br/>
             </w:r>
             <w:r>
@@ -3009,9 +2772,6 @@
             <w:pPr>
               <w:pStyle w:val="BodyText"/>
             </w:pPr>
-            <w:r>
-              <w:fldChar w:fldCharType="end"/>
-            </w:r>
           </w:p>
         </w:tc>
       </w:tr>
@@ -3076,11 +2836,9 @@
             <w:r>
               <w:t xml:space="preserve"> if </w:t>
             </w:r>
-            <w:proofErr w:type="spellStart"/>
             <w:r>
               <w:t>ask_court_or_cssd</w:t>
             </w:r>
-            <w:proofErr w:type="spellEnd"/>
             <w:r>
               <w:t xml:space="preserve"> </w:t>
             </w:r>
@@ -3991,15 +3749,7 @@
               <w:br/>
             </w:r>
             <w:r>
-              <w:t>courts.alaska.gov/</w:t>
-            </w:r>
-            <w:proofErr w:type="spellStart"/>
-            <w:r>
-              <w:t>shc</w:t>
-            </w:r>
-            <w:proofErr w:type="spellEnd"/>
-            <w:r>
-              <w:t>/family/shcabout.htm#1b</w:t>
+              <w:t>courts.alaska.gov/shc/family/shcabout.htm#1b</w:t>
             </w:r>
           </w:p>
           <w:p>
@@ -4108,49 +3858,99 @@
               <w:rPr>
                 <w:color w:val="00B0F0"/>
               </w:rPr>
-              <w:t xml:space="preserve"> if (</w:t>
-            </w:r>
-            <w:proofErr w:type="spellStart"/>
+              <w:t xml:space="preserve"> if (existing_case == 'none'</w:t>
+            </w:r>
             <w:r>
               <w:rPr>
                 <w:color w:val="00B0F0"/>
               </w:rPr>
-              <w:t>existing_case</w:t>
-            </w:r>
-            <w:proofErr w:type="spellEnd"/>
+              <w:t xml:space="preserve"> and</w:t>
+            </w:r>
             <w:r>
               <w:rPr>
                 <w:color w:val="00B0F0"/>
               </w:rPr>
-              <w:t xml:space="preserve"> == 'none') or (</w:t>
-            </w:r>
-            <w:proofErr w:type="spellStart"/>
+              <w:t xml:space="preserve"> </w:t>
+            </w:r>
             <w:r>
               <w:rPr>
                 <w:color w:val="00B0F0"/>
               </w:rPr>
-              <w:t>existing_case</w:t>
-            </w:r>
-            <w:proofErr w:type="spellEnd"/>
+              <w:t>ask_court_or_cssd</w:t>
+            </w:r>
             <w:r>
               <w:rPr>
                 <w:color w:val="00B0F0"/>
               </w:rPr>
-              <w:t xml:space="preserve"> == 'unknown' and </w:t>
-            </w:r>
-            <w:proofErr w:type="spellStart"/>
+              <w:t xml:space="preserve"> in ('court', 'both</w:t>
+            </w:r>
+            <w:proofErr w:type="gramStart"/>
             <w:r>
               <w:rPr>
                 <w:color w:val="00B0F0"/>
               </w:rPr>
-              <w:t>after_courtview</w:t>
-            </w:r>
-            <w:proofErr w:type="spellEnd"/>
+              <w:t>'</w:t>
+            </w:r>
             <w:r>
               <w:rPr>
                 <w:color w:val="00B0F0"/>
               </w:rPr>
-              <w:t xml:space="preserve"> == 'none') %}</w:t>
+              <w:t xml:space="preserve"> </w:t>
+            </w:r>
+            <w:r>
+              <w:rPr>
+                <w:color w:val="00B0F0"/>
+              </w:rPr>
+              <w:t>)</w:t>
+            </w:r>
+            <w:proofErr w:type="gramEnd"/>
+            <w:r>
+              <w:rPr>
+                <w:color w:val="00B0F0"/>
+              </w:rPr>
+              <w:t>)</w:t>
+            </w:r>
+            <w:r>
+              <w:rPr>
+                <w:color w:val="00B0F0"/>
+              </w:rPr>
+              <w:t xml:space="preserve"> or (existing_case == 'unknown' and after_courtview == 'none'</w:t>
+            </w:r>
+            <w:r>
+              <w:rPr>
+                <w:color w:val="00B0F0"/>
+              </w:rPr>
+              <w:t xml:space="preserve"> and </w:t>
+            </w:r>
+            <w:r>
+              <w:rPr>
+                <w:color w:val="00B0F0"/>
+              </w:rPr>
+              <w:t>ask_court_or_cssd</w:t>
+            </w:r>
+            <w:r>
+              <w:rPr>
+                <w:color w:val="00B0F0"/>
+              </w:rPr>
+              <w:t xml:space="preserve"> in ('court', 'both'</w:t>
+            </w:r>
+            <w:r>
+              <w:rPr>
+                <w:color w:val="00B0F0"/>
+              </w:rPr>
+              <w:t>)</w:t>
+            </w:r>
+            <w:r>
+              <w:rPr>
+                <w:color w:val="00B0F0"/>
+              </w:rPr>
+              <w:t>)</w:t>
+            </w:r>
+            <w:r>
+              <w:rPr>
+                <w:color w:val="00B0F0"/>
+              </w:rPr>
+              <w:t xml:space="preserve"> %}</w:t>
             </w:r>
           </w:p>
         </w:tc>
@@ -4514,35 +4314,7 @@
               <w:rPr>
                 <w:color w:val="FF0000"/>
               </w:rPr>
-              <w:t xml:space="preserve">{%tr if </w:t>
-            </w:r>
-            <w:proofErr w:type="spellStart"/>
-            <w:r>
-              <w:rPr>
-                <w:color w:val="FF0000"/>
-              </w:rPr>
-              <w:t>existing_case</w:t>
-            </w:r>
-            <w:proofErr w:type="spellEnd"/>
-            <w:r>
-              <w:rPr>
-                <w:color w:val="FF0000"/>
-              </w:rPr>
-              <w:t xml:space="preserve"> == 'open' and </w:t>
-            </w:r>
-            <w:proofErr w:type="spellStart"/>
-            <w:r>
-              <w:rPr>
-                <w:color w:val="FF0000"/>
-              </w:rPr>
-              <w:t>user_role_in_case</w:t>
-            </w:r>
-            <w:proofErr w:type="spellEnd"/>
-            <w:r>
-              <w:rPr>
-                <w:color w:val="FF0000"/>
-              </w:rPr>
-              <w:t xml:space="preserve"> == 'defendant' and </w:t>
+              <w:t xml:space="preserve">{%tr if existing_case == 'open' and user_role_in_case == 'defendant' and </w:t>
             </w:r>
             <w:proofErr w:type="spellStart"/>
             <w:r>
@@ -5223,11 +4995,9 @@
             <w:r>
               <w:t xml:space="preserve">{%p if </w:t>
             </w:r>
-            <w:proofErr w:type="spellStart"/>
             <w:r>
               <w:t>existing_case</w:t>
             </w:r>
-            <w:proofErr w:type="spellEnd"/>
             <w:r>
               <w:t xml:space="preserve"> == '</w:t>
             </w:r>
@@ -5633,15 +5403,7 @@
             </w:r>
             <w:hyperlink r:id="rId63" w:history="1">
               <w:r>
-                <w:t>courts.alaska.gov/</w:t>
-              </w:r>
-              <w:proofErr w:type="spellStart"/>
-              <w:r>
-                <w:t>shc</w:t>
-              </w:r>
-              <w:proofErr w:type="spellEnd"/>
-              <w:r>
-                <w:t>/family/docs/shc-1100n.pdf</w:t>
+                <w:t>courts.alaska.gov/shc/family/docs/shc-1100n.pdf</w:t>
               </w:r>
             </w:hyperlink>
             <w:r>
@@ -5658,15 +5420,7 @@
             </w:r>
             <w:hyperlink r:id="rId64" w:history="1">
               <w:r>
-                <w:t>courts.alaska.gov/</w:t>
-              </w:r>
-              <w:proofErr w:type="spellStart"/>
-              <w:r>
-                <w:t>shc</w:t>
-              </w:r>
-              <w:proofErr w:type="spellEnd"/>
-              <w:r>
-                <w:t>/family/docs/shc-1100.doc</w:t>
+                <w:t>courts.alaska.gov/shc/family/docs/shc-1100.doc</w:t>
               </w:r>
             </w:hyperlink>
           </w:p>
@@ -5749,15 +5503,7 @@
               <w:br/>
             </w:r>
             <w:r>
-              <w:t>courts.alaska.gov/</w:t>
-            </w:r>
-            <w:proofErr w:type="spellStart"/>
-            <w:r>
-              <w:t>shc</w:t>
-            </w:r>
-            <w:proofErr w:type="spellEnd"/>
-            <w:r>
-              <w:t>/family/</w:t>
+              <w:t>courts.alaska.gov/shc/family/</w:t>
             </w:r>
             <w:proofErr w:type="spellStart"/>
             <w:r>
@@ -5782,15 +5528,7 @@
             </w:r>
             <w:r>
               <w:lastRenderedPageBreak/>
-              <w:t>courts.alaska.gov/</w:t>
-            </w:r>
-            <w:proofErr w:type="spellStart"/>
-            <w:r>
-              <w:t>shc</w:t>
-            </w:r>
-            <w:proofErr w:type="spellEnd"/>
-            <w:r>
-              <w:t>/family/</w:t>
+              <w:t>courts.alaska.gov/shc/family/</w:t>
             </w:r>
             <w:proofErr w:type="spellStart"/>
             <w:r>
@@ -5881,7 +5619,26 @@
             </w:r>
             <w:proofErr w:type="spellEnd"/>
             <w:r>
-              <w:t xml:space="preserve"> %}</w:t>
+              <w:t xml:space="preserve"> </w:t>
+            </w:r>
+            <w:r>
+              <w:t xml:space="preserve"> or </w:t>
+            </w:r>
+            <w:proofErr w:type="spellStart"/>
+            <w:r>
+              <w:t>interim_motion</w:t>
+            </w:r>
+            <w:proofErr w:type="spellEnd"/>
+            <w:r>
+              <w:t xml:space="preserve"> == 'ask'</w:t>
+            </w:r>
+            <w:bookmarkStart w:id="3" w:name="_GoBack"/>
+            <w:bookmarkEnd w:id="3"/>
+            <w:r>
+              <w:t xml:space="preserve"> </w:t>
+            </w:r>
+            <w:r>
+              <w:t>%}</w:t>
             </w:r>
           </w:p>
         </w:tc>
@@ -5918,7 +5675,7 @@
             <w:r>
               <w:t xml:space="preserve">Step </w:t>
             </w:r>
-            <w:bookmarkStart w:id="3" w:name="Affidavit"/>
+            <w:bookmarkStart w:id="4" w:name="Affidavit"/>
             <w:r>
               <w:fldChar w:fldCharType="begin"/>
             </w:r>
@@ -5940,7 +5697,7 @@
               </w:rPr>
               <w:fldChar w:fldCharType="end"/>
             </w:r>
-            <w:bookmarkEnd w:id="3"/>
+            <w:bookmarkEnd w:id="4"/>
             <w:r>
               <w:t xml:space="preserve">: </w:t>
             </w:r>
@@ -6099,25 +5856,7 @@
                 <w:u w:val="none"/>
               </w:rPr>
               <w:br/>
-              <w:t>courts.alaska.gov/</w:t>
-            </w:r>
-            <w:proofErr w:type="spellStart"/>
-            <w:r>
-              <w:rPr>
-                <w:rStyle w:val="Hyperlink"/>
-                <w:color w:val="202529"/>
-                <w:u w:val="none"/>
-              </w:rPr>
-              <w:t>shc</w:t>
-            </w:r>
-            <w:proofErr w:type="spellEnd"/>
-            <w:r>
-              <w:rPr>
-                <w:rStyle w:val="Hyperlink"/>
-                <w:color w:val="202529"/>
-                <w:u w:val="none"/>
-              </w:rPr>
-              <w:t>/family/docs/shc-dr305f-sample.pdf</w:t>
+              <w:t>courts.alaska.gov/shc/family/docs/shc-dr305f-sample.pdf</w:t>
             </w:r>
             <w:r>
               <w:rPr>
@@ -6154,15 +5893,7 @@
               <w:br/>
             </w:r>
             <w:r>
-              <w:t>courts.alaska.gov/</w:t>
-            </w:r>
-            <w:proofErr w:type="spellStart"/>
-            <w:r>
-              <w:t>shc</w:t>
-            </w:r>
-            <w:proofErr w:type="spellEnd"/>
-            <w:r>
-              <w:t>/family/docs/shc-dr305f-sample.pdf</w:t>
+              <w:t>courts.alaska.gov/shc/family/docs/shc-dr305f-sample.pdf</w:t>
             </w:r>
           </w:p>
         </w:tc>
@@ -6285,7 +6016,7 @@
             <w:r>
               <w:t xml:space="preserve">Step </w:t>
             </w:r>
-            <w:bookmarkStart w:id="4" w:name="Figure1"/>
+            <w:bookmarkStart w:id="5" w:name="Figure1"/>
             <w:r>
               <w:fldChar w:fldCharType="begin"/>
             </w:r>
@@ -6307,7 +6038,7 @@
               </w:rPr>
               <w:fldChar w:fldCharType="end"/>
             </w:r>
-            <w:bookmarkEnd w:id="4"/>
+            <w:bookmarkEnd w:id="5"/>
             <w:r>
               <w:t xml:space="preserve">: </w:t>
             </w:r>
@@ -6315,7 +6046,11 @@
               <w:t xml:space="preserve">Figure out </w:t>
             </w:r>
             <w:r>
-              <w:t>your child support schedule</w:t>
+              <w:t xml:space="preserve">your child support </w:t>
+            </w:r>
+            <w:r>
+              <w:lastRenderedPageBreak/>
+              <w:t>schedule</w:t>
             </w:r>
             <w:r>
               <w:t xml:space="preserve"> </w:t>
@@ -6336,6 +6071,7 @@
               <w:pStyle w:val="BodyText"/>
             </w:pPr>
             <w:r>
+              <w:lastRenderedPageBreak/>
               <w:t xml:space="preserve">The child support formula is based on the number of </w:t>
             </w:r>
             <w:r>
@@ -6374,11 +6110,11 @@
               <w:t>over</w:t>
             </w:r>
             <w:r>
-              <w:t xml:space="preserve">nights with you, the other parent has “primary custody” for child support </w:t>
+              <w:t xml:space="preserve">nights with you, the </w:t>
             </w:r>
             <w:r>
               <w:lastRenderedPageBreak/>
-              <w:t>calculations.</w:t>
+              <w:t>other parent has “primary custody” for child support calculations.</w:t>
             </w:r>
           </w:p>
           <w:p>
@@ -6445,7 +6181,7 @@
               <w:lastRenderedPageBreak/>
               <w:t xml:space="preserve">Step </w:t>
             </w:r>
-            <w:bookmarkStart w:id="5" w:name="Shared"/>
+            <w:bookmarkStart w:id="6" w:name="Shared"/>
             <w:r>
               <w:fldChar w:fldCharType="begin"/>
             </w:r>
@@ -6467,7 +6203,7 @@
               </w:rPr>
               <w:fldChar w:fldCharType="end"/>
             </w:r>
-            <w:bookmarkEnd w:id="5"/>
+            <w:bookmarkEnd w:id="6"/>
             <w:r>
               <w:t xml:space="preserve">: </w:t>
             </w:r>
@@ -6648,7 +6384,7 @@
             <w:r>
               <w:t xml:space="preserve">Step </w:t>
             </w:r>
-            <w:bookmarkStart w:id="6" w:name="FigureMore"/>
+            <w:bookmarkStart w:id="7" w:name="FigureMore"/>
             <w:r>
               <w:fldChar w:fldCharType="begin"/>
             </w:r>
@@ -6670,7 +6406,7 @@
               </w:rPr>
               <w:fldChar w:fldCharType="end"/>
             </w:r>
-            <w:bookmarkEnd w:id="6"/>
+            <w:bookmarkEnd w:id="7"/>
             <w:r>
               <w:t xml:space="preserve">: </w:t>
             </w:r>
@@ -6805,6 +6541,7 @@
               <w:rPr>
                 <w:rStyle w:val="Heading3Char"/>
               </w:rPr>
+              <w:lastRenderedPageBreak/>
               <w:t>Shared</w:t>
             </w:r>
             <w:r>
@@ -6820,7 +6557,6 @@
               <w:ind w:left="332"/>
             </w:pPr>
             <w:r>
-              <w:lastRenderedPageBreak/>
               <w:t xml:space="preserve">The children all have the same parenting time schedule.  They </w:t>
             </w:r>
             <w:r>
@@ -6950,7 +6686,7 @@
               <w:lastRenderedPageBreak/>
               <w:t xml:space="preserve">Step </w:t>
             </w:r>
-            <w:bookmarkStart w:id="7" w:name="CustodyCalc"/>
+            <w:bookmarkStart w:id="8" w:name="CustodyCalc"/>
             <w:r>
               <w:fldChar w:fldCharType="begin"/>
             </w:r>
@@ -6972,7 +6708,7 @@
               </w:rPr>
               <w:fldChar w:fldCharType="end"/>
             </w:r>
-            <w:bookmarkEnd w:id="7"/>
+            <w:bookmarkEnd w:id="8"/>
             <w:r>
               <w:t xml:space="preserve">: </w:t>
             </w:r>
@@ -7250,55 +6986,26 @@
               <w:pStyle w:val="BodyText"/>
             </w:pPr>
             <w:r>
-              <w:t>{%tr if (</w:t>
+              <w:t xml:space="preserve">{%tr if </w:t>
             </w:r>
             <w:proofErr w:type="spellStart"/>
             <w:r>
-              <w:t>existing_case</w:t>
+              <w:t>interim_motion</w:t>
             </w:r>
             <w:proofErr w:type="spellEnd"/>
             <w:r>
-              <w:t xml:space="preserve"> == 'open' and </w:t>
+              <w:t xml:space="preserve"> == 'ask' or </w:t>
             </w:r>
             <w:proofErr w:type="spellStart"/>
             <w:r>
-              <w:t>user_role_in_</w:t>
-            </w:r>
-            <w:proofErr w:type="gramStart"/>
-            <w:r>
-              <w:t>case</w:t>
+              <w:t>general_information_about_forms</w:t>
             </w:r>
             <w:proofErr w:type="spellEnd"/>
             <w:r>
-              <w:t xml:space="preserve"> !</w:t>
-            </w:r>
-            <w:proofErr w:type="gramEnd"/>
-            <w:r>
-              <w:t>= 'closed') or (</w:t>
-            </w:r>
-            <w:proofErr w:type="spellStart"/>
-            <w:r>
-              <w:t>existing_case</w:t>
-            </w:r>
-            <w:proofErr w:type="spellEnd"/>
-            <w:r>
-              <w:t xml:space="preserve"> == 'unknown' and </w:t>
-            </w:r>
-            <w:proofErr w:type="spellStart"/>
-            <w:r>
-              <w:t>after_courtview</w:t>
-            </w:r>
-            <w:proofErr w:type="spellEnd"/>
-            <w:r>
-              <w:t xml:space="preserve"> == 'open' and </w:t>
-            </w:r>
-            <w:proofErr w:type="spellStart"/>
-            <w:r>
-              <w:t>user_role_in_case</w:t>
-            </w:r>
-            <w:proofErr w:type="spellEnd"/>
-            <w:r>
-              <w:t xml:space="preserve"> != 'closed') %}</w:t>
+              <w:t xml:space="preserve"> </w:t>
+            </w:r>
+            <w:r>
+              <w:t>%}</w:t>
             </w:r>
           </w:p>
         </w:tc>
@@ -7537,51 +7244,11 @@
               <w:t xml:space="preserve">if </w:t>
             </w:r>
             <w:r>
-              <w:t>(</w:t>
-            </w:r>
-            <w:proofErr w:type="spellStart"/>
-            <w:r>
-              <w:t>existing_case</w:t>
-            </w:r>
-            <w:proofErr w:type="spellEnd"/>
-            <w:r>
-              <w:t xml:space="preserve"> == 'open' and </w:t>
-            </w:r>
-            <w:proofErr w:type="spellStart"/>
-            <w:r>
-              <w:t>user_role_in_case</w:t>
-            </w:r>
-            <w:proofErr w:type="spellEnd"/>
-            <w:r>
-              <w:t xml:space="preserve"> == 'closed') or (</w:t>
-            </w:r>
-            <w:proofErr w:type="spellStart"/>
-            <w:r>
-              <w:t>existing_case</w:t>
-            </w:r>
-            <w:proofErr w:type="spellEnd"/>
-            <w:r>
-              <w:t xml:space="preserve"> == </w:t>
+              <w:t xml:space="preserve">(existing_case == 'open' and user_role_in_case == 'closed') or (existing_case == 'unknown' and after_courtview == 'open' and user_role_in_case == </w:t>
             </w:r>
             <w:r>
               <w:lastRenderedPageBreak/>
-              <w:t xml:space="preserve">'unknown' and </w:t>
-            </w:r>
-            <w:proofErr w:type="spellStart"/>
-            <w:r>
-              <w:t>after_courtview</w:t>
-            </w:r>
-            <w:proofErr w:type="spellEnd"/>
-            <w:r>
-              <w:t xml:space="preserve"> == 'open' and </w:t>
-            </w:r>
-            <w:proofErr w:type="spellStart"/>
-            <w:r>
-              <w:t>user_role_in_case</w:t>
-            </w:r>
-            <w:proofErr w:type="spellEnd"/>
-            <w:r>
-              <w:t xml:space="preserve"> == 'closed'</w:t>
+              <w:t>'closed'</w:t>
             </w:r>
             <w:r>
               <w:t>)</w:t>
@@ -7804,23 +7471,7 @@
               <w:t xml:space="preserve">if </w:t>
             </w:r>
             <w:r>
-              <w:t>(</w:t>
-            </w:r>
-            <w:proofErr w:type="spellStart"/>
-            <w:r>
-              <w:t>existing_case</w:t>
-            </w:r>
-            <w:proofErr w:type="spellEnd"/>
-            <w:r>
-              <w:t xml:space="preserve"> == 'unknown' and </w:t>
-            </w:r>
-            <w:proofErr w:type="spellStart"/>
-            <w:r>
-              <w:t>after_courtview</w:t>
-            </w:r>
-            <w:proofErr w:type="spellEnd"/>
-            <w:r>
-              <w:t xml:space="preserve"> == 'unknown'</w:t>
+              <w:t>(existing_case == 'unknown' and after_courtview == 'unknown'</w:t>
             </w:r>
             <w:r>
               <w:t>)</w:t>
@@ -8045,25 +7696,7 @@
                   <w:color w:val="202529"/>
                   <w:u w:val="none"/>
                 </w:rPr>
-                <w:t>courts.alaska.gov/</w:t>
-              </w:r>
-              <w:proofErr w:type="spellStart"/>
-              <w:r>
-                <w:rPr>
-                  <w:rStyle w:val="Hyperlink"/>
-                  <w:color w:val="202529"/>
-                  <w:u w:val="none"/>
-                </w:rPr>
-                <w:t>shc</w:t>
-              </w:r>
-              <w:proofErr w:type="spellEnd"/>
-              <w:r>
-                <w:rPr>
-                  <w:rStyle w:val="Hyperlink"/>
-                  <w:color w:val="202529"/>
-                  <w:u w:val="none"/>
-                </w:rPr>
-                <w:t>/family/selfhelp.htm</w:t>
+                <w:t>courts.alaska.gov/shc/family/selfhelp.htm</w:t>
               </w:r>
             </w:hyperlink>
           </w:p>
@@ -8087,7 +7720,6 @@
               <w:pStyle w:val="BodyText"/>
             </w:pPr>
             <w:r>
-              <w:lastRenderedPageBreak/>
               <w:t>{%tr endif %}</w:t>
             </w:r>
           </w:p>
@@ -8126,11 +7758,12 @@
               <w:pStyle w:val="Heading2"/>
               <w:outlineLvl w:val="1"/>
             </w:pPr>
-            <w:bookmarkStart w:id="8" w:name="_Ref119655071"/>
-            <w:r>
+            <w:bookmarkStart w:id="9" w:name="_Ref119655071"/>
+            <w:r>
+              <w:lastRenderedPageBreak/>
               <w:t xml:space="preserve">Step </w:t>
             </w:r>
-            <w:bookmarkStart w:id="9" w:name="LastStep"/>
+            <w:bookmarkStart w:id="10" w:name="LastStep"/>
             <w:r>
               <w:rPr>
                 <w:rStyle w:val="NumChar"/>
@@ -8162,17 +7795,17 @@
               </w:rPr>
               <w:fldChar w:fldCharType="end"/>
             </w:r>
+            <w:bookmarkEnd w:id="10"/>
+            <w:r>
+              <w:t xml:space="preserve">: Get more </w:t>
+            </w:r>
+            <w:r>
+              <w:t>information</w:t>
+            </w:r>
+            <w:r>
+              <w:t xml:space="preserve"> or help</w:t>
+            </w:r>
             <w:bookmarkEnd w:id="9"/>
-            <w:r>
-              <w:t xml:space="preserve">: Get more </w:t>
-            </w:r>
-            <w:r>
-              <w:t>information</w:t>
-            </w:r>
-            <w:r>
-              <w:t xml:space="preserve"> or help</w:t>
-            </w:r>
-            <w:bookmarkEnd w:id="8"/>
           </w:p>
         </w:tc>
         <w:tc>
@@ -8194,14 +7827,14 @@
             <w:hyperlink r:id="rId92" w:history="1">
               <w:r>
                 <w:rPr>
-                  <w:b/>
+                  <w:rStyle w:val="Hyperlink"/>
                 </w:rPr>
                 <w:t>Family Law Self-Help Center</w:t>
               </w:r>
+              <w:r>
+                <w:br/>
+              </w:r>
             </w:hyperlink>
-            <w:r>
-              <w:br/>
-            </w:r>
             <w:r>
               <w:t>(907) 264-0851 or</w:t>
             </w:r>
@@ -8216,22 +7849,17 @@
           <w:p>
             <w:pPr>
               <w:pStyle w:val="BodyText"/>
+              <w:keepLines/>
             </w:pPr>
             <w:r>
               <w:t xml:space="preserve">Many lawyers offer free or flat fee consultations without having to hire them for the whole case. </w:t>
             </w:r>
             <w:hyperlink r:id="rId93" w:history="1">
-              <w:r>
-                <w:rPr>
-                  <w:b/>
-                </w:rPr>
-                <w:t>Find a Lawye</w:t>
-              </w:r>
               <w:r>
                 <w:rPr>
                   <w:rStyle w:val="Hyperlink"/>
                 </w:rPr>
-                <w:t>r</w:t>
+                <w:t>Find a Lawyer</w:t>
               </w:r>
             </w:hyperlink>
             <w:r>
@@ -8246,182 +7874,125 @@
               <w:t xml:space="preserve">Depending on your income, you may qualify for </w:t>
             </w:r>
             <w:hyperlink r:id="rId94" w:history="1">
-              <w:r>
-                <w:rPr>
-                  <w:b/>
-                </w:rPr>
-                <w:t>Alaska Free Legal Answers</w:t>
-              </w:r>
-            </w:hyperlink>
-            <w:r>
-              <w:t>.</w:t>
-            </w:r>
-          </w:p>
-          <w:p>
-            <w:pPr>
-              <w:pStyle w:val="BodyText"/>
-            </w:pPr>
-            <w:r>
-              <w:t xml:space="preserve">Depending on your income and circumstances, you may qualify for a free lawyer from </w:t>
-            </w:r>
-            <w:hyperlink r:id="rId95" w:history="1">
-              <w:r>
-                <w:rPr>
-                  <w:b/>
-                </w:rPr>
-                <w:t>Alaska Legal Services</w:t>
-              </w:r>
-            </w:hyperlink>
-            <w:r>
-              <w:t>.</w:t>
-            </w:r>
-          </w:p>
-          <w:p>
-            <w:pPr>
-              <w:pStyle w:val="Heading3"/>
-              <w:outlineLvl w:val="2"/>
-            </w:pPr>
-            <w:r>
-              <w:t>Links in this step</w:t>
-            </w:r>
-          </w:p>
-          <w:p>
-            <w:pPr>
-              <w:pStyle w:val="BodyText"/>
-            </w:pPr>
-            <w:hyperlink r:id="rId96" w:history="1">
-              <w:r>
-                <w:rPr>
-                  <w:b/>
-                </w:rPr>
-                <w:t>Family Law Self-Help Center</w:t>
-              </w:r>
               <w:r>
                 <w:rPr>
                   <w:rStyle w:val="Hyperlink"/>
                 </w:rPr>
-                <w:br/>
+                <w:t>Alaska Free Legal Answers</w:t>
               </w:r>
             </w:hyperlink>
             <w:r>
-              <w:rPr>
-                <w:rStyle w:val="BodyTextChar"/>
-              </w:rPr>
-              <w:t>courts.alaska.gov/</w:t>
-            </w:r>
-            <w:proofErr w:type="spellStart"/>
-            <w:r>
-              <w:rPr>
-                <w:rStyle w:val="BodyTextChar"/>
-              </w:rPr>
-              <w:t>shc</w:t>
-            </w:r>
-            <w:proofErr w:type="spellEnd"/>
-            <w:r>
-              <w:rPr>
-                <w:rStyle w:val="BodyTextChar"/>
-              </w:rPr>
-              <w:t>/family/selfhelp.htm</w:t>
-            </w:r>
-          </w:p>
-          <w:p>
-            <w:pPr>
-              <w:pStyle w:val="BodyText"/>
-            </w:pPr>
-            <w:hyperlink r:id="rId97" w:history="1">
-              <w:r>
-                <w:rPr>
-                  <w:b/>
-                </w:rPr>
-                <w:t>Find a Lawyer</w:t>
-              </w:r>
+              <w:t>.</w:t>
+            </w:r>
+          </w:p>
+          <w:p>
+            <w:pPr>
+              <w:pStyle w:val="BodyText"/>
+            </w:pPr>
+            <w:r>
+              <w:t xml:space="preserve">Depending on your income and circumstances, you may qualify for a free lawyer from </w:t>
+            </w:r>
+            <w:hyperlink r:id="rId95" w:history="1">
               <w:r>
                 <w:rPr>
                   <w:rStyle w:val="Hyperlink"/>
                 </w:rPr>
-                <w:br/>
-              </w:r>
-            </w:hyperlink>
-            <w:r>
-              <w:rPr>
-                <w:rStyle w:val="BodyTextChar"/>
-              </w:rPr>
-              <w:t>courts.alaska.gov/</w:t>
-            </w:r>
-            <w:proofErr w:type="spellStart"/>
-            <w:r>
-              <w:rPr>
-                <w:rStyle w:val="BodyTextChar"/>
-              </w:rPr>
-              <w:t>shc</w:t>
-            </w:r>
-            <w:proofErr w:type="spellEnd"/>
-            <w:r>
-              <w:rPr>
-                <w:rStyle w:val="BodyTextChar"/>
-              </w:rPr>
-              <w:t>/shclawyer.htm</w:t>
-            </w:r>
-          </w:p>
-          <w:p>
-            <w:pPr>
-              <w:pStyle w:val="BodyText"/>
-            </w:pPr>
-            <w:hyperlink r:id="rId98" w:history="1">
-              <w:r>
-                <w:rPr>
-                  <w:b/>
-                </w:rPr>
-                <w:t>Alaska Free Legal Answers</w:t>
+                <w:t>Ala</w:t>
               </w:r>
               <w:r>
                 <w:rPr>
                   <w:rStyle w:val="Hyperlink"/>
                 </w:rPr>
-                <w:br/>
+                <w:t>ska Legal Services</w:t>
               </w:r>
             </w:hyperlink>
             <w:r>
+              <w:t>.</w:t>
+            </w:r>
+          </w:p>
+          <w:p>
+            <w:pPr>
+              <w:pStyle w:val="Heading3"/>
+              <w:outlineLvl w:val="2"/>
+            </w:pPr>
+            <w:r>
+              <w:t>Links in this step</w:t>
+            </w:r>
+          </w:p>
+          <w:p>
+            <w:pPr>
+              <w:pStyle w:val="BodyText"/>
+            </w:pPr>
+            <w:r>
+              <w:rPr>
+                <w:b/>
+              </w:rPr>
+              <w:t>Family Law Self-Help Center</w:t>
+            </w:r>
+            <w:r>
+              <w:br/>
+            </w:r>
+            <w:r>
               <w:rPr>
                 <w:rStyle w:val="BodyTextChar"/>
               </w:rPr>
-              <w:t>LegalNav.org/resource/</w:t>
-            </w:r>
-            <w:proofErr w:type="spellStart"/>
+              <w:t>courts.alaska.gov/shc/family/selfhelp.htm</w:t>
+            </w:r>
+          </w:p>
+          <w:p>
+            <w:pPr>
+              <w:pStyle w:val="BodyText"/>
+              <w:keepLines/>
+            </w:pPr>
+            <w:r>
+              <w:rPr>
+                <w:b/>
+              </w:rPr>
+              <w:t>Find a Lawyer</w:t>
+            </w:r>
+            <w:r>
+              <w:br/>
+            </w:r>
             <w:r>
               <w:rPr>
                 <w:rStyle w:val="BodyTextChar"/>
               </w:rPr>
-              <w:t>alaska</w:t>
-            </w:r>
-            <w:proofErr w:type="spellEnd"/>
+              <w:t>courts.alaska.gov/shc/shclawyer.htm</w:t>
+            </w:r>
+          </w:p>
+          <w:p>
+            <w:pPr>
+              <w:pStyle w:val="BodyText"/>
+            </w:pPr>
+            <w:r>
+              <w:rPr>
+                <w:b/>
+              </w:rPr>
+              <w:t>Alaska Free Legal Answers</w:t>
+            </w:r>
+            <w:r>
+              <w:br/>
+            </w:r>
             <w:r>
               <w:rPr>
                 <w:rStyle w:val="BodyTextChar"/>
               </w:rPr>
-              <w:t>-free-legal-answers</w:t>
-            </w:r>
-          </w:p>
-          <w:p>
-            <w:pPr>
-              <w:pStyle w:val="BodyText"/>
-            </w:pPr>
-            <w:hyperlink r:id="rId99" w:history="1">
-              <w:bookmarkStart w:id="10" w:name="_GoBack"/>
-              <w:r>
-                <w:rPr>
-                  <w:b/>
-                </w:rPr>
-                <w:t>Alaska Legal Services</w:t>
-              </w:r>
-              <w:bookmarkEnd w:id="10"/>
-              <w:r>
-                <w:rPr>
-                  <w:rStyle w:val="Hyperlink"/>
-                </w:rPr>
-                <w:br/>
-              </w:r>
-            </w:hyperlink>
+              <w:t>alaska.freelegalanswers.org</w:t>
+            </w:r>
+          </w:p>
+          <w:p>
+            <w:pPr>
+              <w:pStyle w:val="BodyText"/>
+            </w:pPr>
+            <w:r>
+              <w:rPr>
+                <w:b/>
+              </w:rPr>
+              <w:t>Alaska Legal Services</w:t>
+            </w:r>
+            <w:r>
+              <w:br/>
+            </w:r>
             <w:r>
               <w:rPr>
                 <w:rStyle w:val="BodyTextChar"/>
@@ -8434,8 +8005,8 @@
     </w:tbl>
     <w:p/>
     <w:sectPr>
-      <w:headerReference w:type="default" r:id="rId100"/>
-      <w:footerReference w:type="default" r:id="rId101"/>
+      <w:headerReference w:type="default" r:id="rId96"/>
+      <w:footerReference w:type="default" r:id="rId97"/>
       <w:pgSz w:w="12240" w:h="15840"/>
       <w:pgMar w:top="245" w:right="1440" w:bottom="274" w:left="1440" w:header="720" w:footer="720" w:gutter="0"/>
       <w:cols w:space="720"/>
@@ -10559,6 +10130,7 @@
   <w:style w:type="character" w:default="1" w:styleId="DefaultParagraphFont">
     <w:name w:val="Default Paragraph Font"/>
     <w:uiPriority w:val="1"/>
+    <w:semiHidden/>
     <w:unhideWhenUsed/>
   </w:style>
   <w:style w:type="table" w:default="1" w:styleId="TableNormal">
@@ -11428,7 +11000,7 @@
 </file>
 
 <file path=customXml/itemProps1.xml><?xml version="1.0" encoding="utf-8"?>
-<ds:datastoreItem xmlns:ds="http://schemas.openxmlformats.org/officeDocument/2006/customXml" ds:itemID="{55EE3DA2-4E92-4152-8728-E07A7C9E6EA6}">
+<ds:datastoreItem xmlns:ds="http://schemas.openxmlformats.org/officeDocument/2006/customXml" ds:itemID="{A60E03AF-0C50-4C97-BA4B-3B1CF36A8474}">
   <ds:schemaRefs>
     <ds:schemaRef ds:uri="http://schemas.openxmlformats.org/officeDocument/2006/bibliography"/>
   </ds:schemaRefs>

</xml_diff>

<commit_message>
Update times for CSSD replace LegalNav links w Docassemble links
</commit_message>
<xml_diff>
--- a/docassemble/ChildSupport/data/templates/child_support_action_plan.docx
+++ b/docassemble/ChildSupport/data/templates/child_support_action_plan.docx
@@ -768,7 +768,7 @@
                     </wp:anchor>
                   </w:drawing>
                 </mc:Choice>
-                <mc:Fallback xmlns:cx="http://schemas.microsoft.com/office/drawing/2014/chartex" xmlns:cx1="http://schemas.microsoft.com/office/drawing/2015/9/8/chartex" xmlns:cx2="http://schemas.microsoft.com/office/drawing/2015/10/21/chartex" xmlns:cx3="http://schemas.microsoft.com/office/drawing/2016/5/9/chartex" xmlns:cx4="http://schemas.microsoft.com/office/drawing/2016/5/10/chartex" xmlns:cx5="http://schemas.microsoft.com/office/drawing/2016/5/11/chartex" xmlns:cx6="http://schemas.microsoft.com/office/drawing/2016/5/12/chartex" xmlns:cx7="http://schemas.microsoft.com/office/drawing/2016/5/13/chartex" xmlns:cx8="http://schemas.microsoft.com/office/drawing/2016/5/14/chartex" xmlns:aink="http://schemas.microsoft.com/office/drawing/2016/ink" xmlns:am3d="http://schemas.microsoft.com/office/drawing/2017/model3d" xmlns:w15="http://schemas.microsoft.com/office/word/2012/wordml" xmlns:w16cid="http://schemas.microsoft.com/office/word/2016/wordml/cid" xmlns:w16se="http://schemas.microsoft.com/office/word/2015/wordml/symex">
+                <mc:Fallback xmlns:w16se="http://schemas.microsoft.com/office/word/2015/wordml/symex" xmlns:w16cid="http://schemas.microsoft.com/office/word/2016/wordml/cid" xmlns:w15="http://schemas.microsoft.com/office/word/2012/wordml" xmlns:am3d="http://schemas.microsoft.com/office/drawing/2017/model3d" xmlns:aink="http://schemas.microsoft.com/office/drawing/2016/ink" xmlns:cx8="http://schemas.microsoft.com/office/drawing/2016/5/14/chartex" xmlns:cx7="http://schemas.microsoft.com/office/drawing/2016/5/13/chartex" xmlns:cx6="http://schemas.microsoft.com/office/drawing/2016/5/12/chartex" xmlns:cx5="http://schemas.microsoft.com/office/drawing/2016/5/11/chartex" xmlns:cx4="http://schemas.microsoft.com/office/drawing/2016/5/10/chartex" xmlns:cx3="http://schemas.microsoft.com/office/drawing/2016/5/9/chartex" xmlns:cx2="http://schemas.microsoft.com/office/drawing/2015/10/21/chartex" xmlns:cx1="http://schemas.microsoft.com/office/drawing/2015/9/8/chartex" xmlns:cx="http://schemas.microsoft.com/office/drawing/2014/chartex">
                   <w:pict>
                     <v:group w14:anchorId="09411204" id="Group 1" o:spid="_x0000_s1026" style="position:absolute;margin-left:0;margin-top:13.25pt;width:59.75pt;height:54.7pt;z-index:-251651072;mso-wrap-distance-right:25.2pt;mso-width-relative:margin;mso-height-relative:margin" coordsize="7613,6959" o:gfxdata="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">
                       <v:group id="docshapegroup1" o:spid="_x0000_s1027" style="position:absolute;width:5969;height:6959" coordorigin="805,-199" coordsize="940,1096" o:gfxdata="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">
@@ -955,7 +955,6 @@
               <w:outlineLvl w:val="1"/>
             </w:pPr>
             <w:r>
-              <w:lastRenderedPageBreak/>
               <w:t>Step</w:t>
             </w:r>
             <w:r>
@@ -1016,19 +1015,9 @@
             </w:r>
             <w:r>
               <w:br/>
-              <w:t>D</w:t>
-            </w:r>
-            <w:r>
-              <w:t>ocassembledev.</w:t>
-            </w:r>
-            <w:r>
-              <w:t>AKC</w:t>
-            </w:r>
-            <w:r>
-              <w:t>ourts.gov/start/</w:t>
-            </w:r>
-            <w:r>
-              <w:br/>
+            </w:r>
+            <w:r>
+              <w:t>Docassembledev.AKCourts.gov/start/</w:t>
             </w:r>
             <w:proofErr w:type="spellStart"/>
             <w:r>
@@ -1061,9 +1050,6 @@
             <w:r>
               <w:t>ourts.gov/start/</w:t>
             </w:r>
-            <w:r>
-              <w:br/>
-            </w:r>
             <w:proofErr w:type="spellStart"/>
             <w:r>
               <w:t>ChangingChildSupport</w:t>
@@ -1079,64 +1065,7 @@
                 <w:rPr>
                   <w:b/>
                 </w:rPr>
-                <w:t>Starting A Case to End Your Marriage</w:t>
-              </w:r>
-            </w:hyperlink>
-            <w:hyperlink r:id="rId11" w:history="1">
-              <w:r>
-                <w:br/>
-                <w:t>LegalNav.org</w:t>
-              </w:r>
-              <w:r>
-                <w:t>/guided_assistant/starting-a-case-to-end-your-marriage/?location=alaska</w:t>
-              </w:r>
-            </w:hyperlink>
-          </w:p>
-          <w:p>
-            <w:pPr>
-              <w:pStyle w:val="BodyText"/>
-            </w:pPr>
-            <w:hyperlink r:id="rId12" w:history="1">
-              <w:r>
-                <w:rPr>
-                  <w:b/>
-                </w:rPr>
-                <w:t>Responding if Your Spouse Wants to or Starts a Case to End Your Marriage</w:t>
-              </w:r>
-            </w:hyperlink>
-            <w:r>
-              <w:br/>
-              <w:t>LegalNav.org/guided_assistant/responding-if-your-spouse-wants-to-or-starts-a-case-to-end-your-marriage/?location=Alaska</w:t>
-            </w:r>
-          </w:p>
-          <w:p>
-            <w:pPr>
-              <w:pStyle w:val="BodyText"/>
-            </w:pPr>
-            <w:hyperlink r:id="rId13" w:history="1">
-              <w:r>
-                <w:rPr>
-                  <w:b/>
-                </w:rPr>
-                <w:t>Starting a Custody Case</w:t>
-              </w:r>
-            </w:hyperlink>
-            <w:r>
-              <w:br/>
-              <w:t>LegalNav.org/guided_assistant/starting-a-custody-case/?location=alaska</w:t>
-            </w:r>
-          </w:p>
-          <w:p>
-            <w:pPr>
-              <w:pStyle w:val="BodyText"/>
-              <w:keepLines/>
-            </w:pPr>
-            <w:hyperlink r:id="rId14">
-              <w:r>
-                <w:rPr>
-                  <w:b/>
-                </w:rPr>
-                <w:t>Responding if Your Spouse Starts</w:t>
+                <w:t>Start</w:t>
               </w:r>
               <w:r>
                 <w:rPr>
@@ -1148,52 +1077,274 @@
                 <w:rPr>
                   <w:b/>
                 </w:rPr>
-                <w:t>a Custody Case</w:t>
-              </w:r>
-            </w:hyperlink>
-            <w:r>
-              <w:br/>
-              <w:t>LegalNav.org/guided_assistant/responding-if-your-spouse-wants-to-or-starts-a-custody-case/?location=</w:t>
-            </w:r>
-            <w:r>
-              <w:t>Alaska\</w:t>
-            </w:r>
-          </w:p>
-          <w:p>
-            <w:pPr>
-              <w:pStyle w:val="BodyText"/>
-              <w:keepLines/>
-            </w:pPr>
-            <w:hyperlink r:id="rId15">
+                <w:t>a</w:t>
+              </w:r>
               <w:r>
                 <w:rPr>
                   <w:b/>
                 </w:rPr>
-                <w:t>Enforcing a Custody Order</w:t>
+                <w:t xml:space="preserve"> Case to End Your Marriage</w:t>
               </w:r>
             </w:hyperlink>
             <w:r>
-              <w:br/>
-              <w:t>LegalNav.org/guided_assistant/enforcing-a-custody-order/?location=alaska</w:t>
-            </w:r>
-          </w:p>
-          <w:p>
-            <w:pPr>
-              <w:pStyle w:val="BodyText"/>
-              <w:keepLines/>
-            </w:pPr>
-            <w:hyperlink r:id="rId16">
+              <w:rPr>
+                <w:b/>
+              </w:rPr>
+              <w:t xml:space="preserve"> or Legally Separate</w:t>
+            </w:r>
+            <w:r>
+              <w:t xml:space="preserve"> </w:t>
+            </w:r>
+            <w:r>
+              <w:t>Docassembledev.AKCourts.gov/start/Divorce</w:t>
+            </w:r>
+          </w:p>
+          <w:p>
+            <w:pPr>
+              <w:pStyle w:val="BodyText"/>
+            </w:pPr>
+            <w:r>
+              <w:rPr>
+                <w:b/>
+              </w:rPr>
+              <w:t>Respond</w:t>
+            </w:r>
+            <w:r>
+              <w:rPr>
+                <w:b/>
+              </w:rPr>
+              <w:t xml:space="preserve"> </w:t>
+            </w:r>
+            <w:r>
+              <w:rPr>
+                <w:b/>
+              </w:rPr>
+              <w:t>in a Case to End Your Marriage or Legally Separate</w:t>
+            </w:r>
+            <w:r>
+              <w:rPr>
+                <w:b/>
+              </w:rPr>
+              <w:t xml:space="preserve"> </w:t>
+            </w:r>
+            <w:r>
+              <w:t>Docassemble.AKCourts.gov/start/</w:t>
+            </w:r>
+            <w:proofErr w:type="spellStart"/>
+            <w:r>
+              <w:t>RespondToDivorce</w:t>
+            </w:r>
+            <w:proofErr w:type="spellEnd"/>
+          </w:p>
+          <w:p>
+            <w:pPr>
+              <w:pStyle w:val="BodyText"/>
+            </w:pPr>
+            <w:hyperlink r:id="rId11" w:history="1">
               <w:r>
                 <w:rPr>
                   <w:b/>
                 </w:rPr>
-                <w:t>Changing a Custody Order</w:t>
+                <w:t>Ask the Court for a Child</w:t>
+              </w:r>
+              <w:r>
+                <w:rPr>
+                  <w:b/>
+                </w:rPr>
+                <w:t xml:space="preserve"> Custody </w:t>
+              </w:r>
+              <w:r>
+                <w:rPr>
+                  <w:b/>
+                </w:rPr>
+                <w:t xml:space="preserve">or Parenting Plan </w:t>
+              </w:r>
+              <w:r>
+                <w:rPr>
+                  <w:b/>
+                </w:rPr>
+                <w:t>Order</w:t>
               </w:r>
             </w:hyperlink>
             <w:r>
+              <w:rPr>
+                <w:b/>
+              </w:rPr>
+              <w:t xml:space="preserve"> </w:t>
+            </w:r>
+            <w:r>
               <w:br/>
-              <w:t>LegalNav.org/guided_assistant/changing-a-custody-order/?location=alaska</w:t>
-            </w:r>
+            </w:r>
+            <w:r>
+              <w:t>Docassemble.AKCourts.gov/start/</w:t>
+            </w:r>
+            <w:proofErr w:type="spellStart"/>
+            <w:r>
+              <w:t>AskingForChildCustody</w:t>
+            </w:r>
+            <w:proofErr w:type="spellEnd"/>
+          </w:p>
+          <w:p>
+            <w:pPr>
+              <w:pStyle w:val="BodyText"/>
+              <w:keepLines/>
+            </w:pPr>
+            <w:hyperlink r:id="rId12">
+              <w:r>
+                <w:rPr>
+                  <w:b/>
+                </w:rPr>
+                <w:t>Respond</w:t>
+              </w:r>
+              <w:r>
+                <w:rPr>
+                  <w:b/>
+                </w:rPr>
+                <w:t xml:space="preserve"> </w:t>
+              </w:r>
+              <w:r>
+                <w:rPr>
+                  <w:b/>
+                </w:rPr>
+                <w:t>in</w:t>
+              </w:r>
+              <w:r>
+                <w:rPr>
+                  <w:b/>
+                </w:rPr>
+                <w:t xml:space="preserve"> </w:t>
+              </w:r>
+              <w:r>
+                <w:rPr>
+                  <w:b/>
+                </w:rPr>
+                <w:t xml:space="preserve">a Custody </w:t>
+              </w:r>
+              <w:r>
+                <w:rPr>
+                  <w:b/>
+                </w:rPr>
+                <w:t xml:space="preserve">or Parenting Plan </w:t>
+              </w:r>
+              <w:r>
+                <w:rPr>
+                  <w:b/>
+                </w:rPr>
+                <w:t>Case</w:t>
+              </w:r>
+            </w:hyperlink>
+            <w:r>
+              <w:br/>
+            </w:r>
+            <w:r>
+              <w:t>Docassemble.AKCourts.gov/start/</w:t>
+            </w:r>
+            <w:proofErr w:type="spellStart"/>
+            <w:r>
+              <w:t>RespondToCustody</w:t>
+            </w:r>
+            <w:proofErr w:type="spellEnd"/>
+          </w:p>
+          <w:p>
+            <w:pPr>
+              <w:pStyle w:val="BodyText"/>
+              <w:keepLines/>
+            </w:pPr>
+            <w:hyperlink r:id="rId13">
+              <w:r>
+                <w:rPr>
+                  <w:b/>
+                </w:rPr>
+                <w:t xml:space="preserve">Enforcing </w:t>
+              </w:r>
+              <w:r>
+                <w:rPr>
+                  <w:b/>
+                </w:rPr>
+                <w:t>Your</w:t>
+              </w:r>
+              <w:r>
+                <w:rPr>
+                  <w:b/>
+                </w:rPr>
+                <w:t xml:space="preserve"> Custody</w:t>
+              </w:r>
+              <w:r>
+                <w:rPr>
+                  <w:b/>
+                </w:rPr>
+                <w:t xml:space="preserve"> or Parenting Plan</w:t>
+              </w:r>
+              <w:r>
+                <w:rPr>
+                  <w:b/>
+                </w:rPr>
+                <w:t xml:space="preserve"> Order</w:t>
+              </w:r>
+            </w:hyperlink>
+            <w:r>
+              <w:br/>
+            </w:r>
+            <w:r>
+              <w:t>Docassemble.AKCourts.gov/start/</w:t>
+            </w:r>
+            <w:proofErr w:type="spellStart"/>
+            <w:r>
+              <w:t>EnforcingChildCustody</w:t>
+            </w:r>
+            <w:proofErr w:type="spellEnd"/>
+          </w:p>
+          <w:p>
+            <w:pPr>
+              <w:pStyle w:val="BodyText"/>
+              <w:keepLines/>
+            </w:pPr>
+            <w:hyperlink r:id="rId14">
+              <w:r>
+                <w:rPr>
+                  <w:b/>
+                </w:rPr>
+                <w:t xml:space="preserve">Changing </w:t>
+              </w:r>
+              <w:r>
+                <w:rPr>
+                  <w:b/>
+                </w:rPr>
+                <w:t>Your</w:t>
+              </w:r>
+              <w:r>
+                <w:rPr>
+                  <w:b/>
+                </w:rPr>
+                <w:t xml:space="preserve"> Custody</w:t>
+              </w:r>
+              <w:r>
+                <w:rPr>
+                  <w:b/>
+                </w:rPr>
+                <w:t xml:space="preserve"> or Parenting Plan</w:t>
+              </w:r>
+              <w:r>
+                <w:rPr>
+                  <w:b/>
+                </w:rPr>
+                <w:t xml:space="preserve"> Order</w:t>
+              </w:r>
+            </w:hyperlink>
+            <w:r>
+              <w:br/>
+            </w:r>
+            <w:r>
+              <w:t>Docassemble.AKCourts</w:t>
+            </w:r>
+            <w:r>
+              <w:t>.gov/start/</w:t>
+            </w:r>
+            <w:proofErr w:type="spellStart"/>
+            <w:r>
+              <w:t>ChangingChildCustody</w:t>
+            </w:r>
+            <w:proofErr w:type="spellEnd"/>
           </w:p>
         </w:tc>
       </w:tr>
@@ -1217,6 +1368,7 @@
               <w:outlineLvl w:val="1"/>
             </w:pPr>
             <w:r>
+              <w:lastRenderedPageBreak/>
               <w:t xml:space="preserve">Step </w:t>
             </w:r>
             <w:fldSimple w:instr=" SEQ stepList  \* MERGEFORMAT  \* MERGEFORMAT ">
@@ -1284,7 +1436,7 @@
             <w:pPr>
               <w:pStyle w:val="BodyText"/>
             </w:pPr>
-            <w:hyperlink r:id="rId17">
+            <w:hyperlink r:id="rId15">
               <w:r>
                 <w:rPr>
                   <w:b/>
@@ -1330,7 +1482,7 @@
             <w:pPr>
               <w:pStyle w:val="BodyText"/>
             </w:pPr>
-            <w:hyperlink r:id="rId18" w:history="1">
+            <w:hyperlink r:id="rId16" w:history="1">
               <w:r>
                 <w:rPr>
                   <w:b/>
@@ -1344,7 +1496,7 @@
               </w:rPr>
               <w:br/>
             </w:r>
-            <w:hyperlink r:id="rId19" w:history="1">
+            <w:hyperlink r:id="rId17" w:history="1">
               <w:r>
                 <w:t>courts.alaska.gov/shc/family/index.htm</w:t>
               </w:r>
@@ -1448,7 +1600,6 @@
               <w:outlineLvl w:val="1"/>
             </w:pPr>
             <w:r>
-              <w:lastRenderedPageBreak/>
               <w:t xml:space="preserve">Step </w:t>
             </w:r>
             <w:fldSimple w:instr=" SEQ stepList \* MERGEFORMAT ">
@@ -1646,6 +1797,7 @@
               <w:pStyle w:val="ListParagraph"/>
             </w:pPr>
             <w:r>
+              <w:lastRenderedPageBreak/>
               <w:t xml:space="preserve">knowing their father’s medical history, </w:t>
             </w:r>
           </w:p>
@@ -1728,7 +1880,6 @@
               <w:ind w:left="1050"/>
             </w:pPr>
             <w:r>
-              <w:lastRenderedPageBreak/>
               <w:t xml:space="preserve">You can also use this form for a husband, wife, and another man to agree that the other man is the biological father – not the husband.  </w:t>
             </w:r>
           </w:p>
@@ -1744,7 +1895,7 @@
             <w:r>
               <w:t xml:space="preserve">You can only get the form from </w:t>
             </w:r>
-            <w:hyperlink r:id="rId20" w:history="1">
+            <w:hyperlink r:id="rId18" w:history="1">
               <w:r>
                 <w:t>Health Analytics &amp; Vital Records</w:t>
               </w:r>
@@ -1786,7 +1937,7 @@
             <w:r>
               <w:t xml:space="preserve">CSSD can order </w:t>
             </w:r>
-            <w:hyperlink r:id="rId21" w:anchor="dna" w:history="1">
+            <w:hyperlink r:id="rId19" w:anchor="dna" w:history="1">
               <w:r>
                 <w:t>DNA testing</w:t>
               </w:r>
@@ -1813,7 +1964,7 @@
               </w:rPr>
               <w:t xml:space="preserve">Use </w:t>
             </w:r>
-            <w:hyperlink r:id="rId22" w:history="1">
+            <w:hyperlink r:id="rId20" w:history="1">
               <w:r>
                 <w:rPr>
                   <w:rStyle w:val="BodyTextChar"/>
@@ -1868,7 +2019,7 @@
             <w:r>
               <w:t xml:space="preserve"> when a child is born, and the husband is not the biological father, they can start a divorce case and ask the judge to disestablish paternity as part of the divorce case.  Use </w:t>
             </w:r>
-            <w:hyperlink r:id="rId23" w:history="1">
+            <w:hyperlink r:id="rId21" w:history="1">
               <w:r>
                 <w:rPr>
                   <w:rStyle w:val="BodyTextChar"/>
@@ -1877,6 +2028,13 @@
                 <w:t>Starting A Case to End Your Marriage</w:t>
               </w:r>
             </w:hyperlink>
+            <w:r>
+              <w:rPr>
+                <w:rStyle w:val="BodyTextChar"/>
+                <w:b/>
+              </w:rPr>
+              <w:t xml:space="preserve"> or Legally Separate</w:t>
+            </w:r>
             <w:r>
               <w:rPr>
                 <w:rStyle w:val="BodyTextChar"/>
@@ -1904,7 +2062,11 @@
               <w:t>married</w:t>
             </w:r>
             <w:r>
-              <w:t xml:space="preserve"> husband and wife want to stay married, but the husband is not the biological father of a child, the wife, husband, or another man can start a case to disestablish the husband’s paternity and establish another man’s paternity.  </w:t>
+              <w:t xml:space="preserve"> husband and wife want to stay married, but the husband is not the biological father of a child, the wife, </w:t>
+            </w:r>
+            <w:r>
+              <w:lastRenderedPageBreak/>
+              <w:t xml:space="preserve">husband, or another man can start a case to disestablish the husband’s paternity and establish another man’s paternity.  </w:t>
             </w:r>
           </w:p>
           <w:p>
@@ -1934,15 +2096,38 @@
               </w:rPr>
               <w:t xml:space="preserve">Use </w:t>
             </w:r>
-            <w:hyperlink r:id="rId24" w:history="1">
+            <w:hyperlink r:id="rId22" w:history="1">
               <w:r>
                 <w:rPr>
                   <w:rStyle w:val="BodyTextChar"/>
                   <w:b/>
                 </w:rPr>
-                <w:t>Starting a Custody Case</w:t>
+                <w:t>Ask</w:t>
               </w:r>
             </w:hyperlink>
+            <w:r>
+              <w:rPr>
+                <w:rStyle w:val="BodyTextChar"/>
+                <w:b/>
+              </w:rPr>
+              <w:t xml:space="preserve"> the Court for a </w:t>
+            </w:r>
+            <w:proofErr w:type="spellStart"/>
+            <w:r>
+              <w:rPr>
+                <w:rStyle w:val="BodyTextChar"/>
+                <w:b/>
+              </w:rPr>
+              <w:t>Chid</w:t>
+            </w:r>
+            <w:proofErr w:type="spellEnd"/>
+            <w:r>
+              <w:rPr>
+                <w:rStyle w:val="BodyTextChar"/>
+                <w:b/>
+              </w:rPr>
+              <w:t xml:space="preserve"> Custody or Parenting Plan Order</w:t>
+            </w:r>
             <w:r>
               <w:rPr>
                 <w:b/>
@@ -1962,7 +2147,7 @@
             <w:r>
               <w:t xml:space="preserve">See </w:t>
             </w:r>
-            <w:hyperlink r:id="rId25" w:anchor="paternity" w:history="1">
+            <w:hyperlink r:id="rId23" w:anchor="paternity" w:history="1">
               <w:r>
                 <w:t>the court’s paternity forms</w:t>
               </w:r>
@@ -1989,7 +2174,6 @@
               <w:ind w:left="1050"/>
             </w:pPr>
             <w:r>
-              <w:lastRenderedPageBreak/>
               <w:t>This is</w:t>
             </w:r>
             <w:r>
@@ -1998,7 +2182,7 @@
             <w:r>
               <w:t xml:space="preserve">a complicated situation. Try to talk to a lawyer.  </w:t>
             </w:r>
-            <w:hyperlink r:id="rId26" w:history="1">
+            <w:hyperlink r:id="rId24" w:history="1">
               <w:r>
                 <w:t>Find a Lawyer</w:t>
               </w:r>
@@ -2100,7 +2284,7 @@
             <w:r>
               <w:t xml:space="preserve">See the Court's </w:t>
             </w:r>
-            <w:hyperlink r:id="rId27" w:history="1">
+            <w:hyperlink r:id="rId25" w:history="1">
               <w:r>
                 <w:t>Paternity</w:t>
               </w:r>
@@ -2122,7 +2306,7 @@
             <w:pPr>
               <w:pStyle w:val="BodyText"/>
             </w:pPr>
-            <w:hyperlink r:id="rId28" w:history="1">
+            <w:hyperlink r:id="rId26" w:history="1">
               <w:r>
                 <w:rPr>
                   <w:b/>
@@ -2154,7 +2338,7 @@
             <w:pPr>
               <w:pStyle w:val="BodyText"/>
             </w:pPr>
-            <w:hyperlink r:id="rId29" w:anchor="dna" w:history="1">
+            <w:hyperlink r:id="rId27" w:anchor="dna" w:history="1">
               <w:r>
                 <w:rPr>
                   <w:b/>
@@ -2186,46 +2370,152 @@
             <w:pPr>
               <w:pStyle w:val="BodyText"/>
             </w:pPr>
-            <w:hyperlink r:id="rId30" w:history="1">
+            <w:r>
+              <w:rPr>
+                <w:b/>
+              </w:rPr>
+              <w:t xml:space="preserve">Ask </w:t>
+            </w:r>
+            <w:r>
+              <w:rPr>
+                <w:b/>
+              </w:rPr>
+              <w:t xml:space="preserve">The Court </w:t>
+            </w:r>
+            <w:r>
+              <w:rPr>
+                <w:b/>
+              </w:rPr>
+              <w:t>f</w:t>
+            </w:r>
+            <w:r>
+              <w:rPr>
+                <w:b/>
+              </w:rPr>
+              <w:t xml:space="preserve">or </w:t>
+            </w:r>
+            <w:r>
+              <w:rPr>
+                <w:b/>
+              </w:rPr>
+              <w:t>a</w:t>
+            </w:r>
+            <w:r>
+              <w:rPr>
+                <w:b/>
+              </w:rPr>
+              <w:t xml:space="preserve"> Chi</w:t>
+            </w:r>
+            <w:r>
+              <w:rPr>
+                <w:b/>
+              </w:rPr>
+              <w:t>ld Custody o</w:t>
+            </w:r>
+            <w:r>
+              <w:rPr>
+                <w:b/>
+              </w:rPr>
+              <w:t xml:space="preserve">r </w:t>
+            </w:r>
+            <w:r>
+              <w:rPr>
+                <w:b/>
+              </w:rPr>
+              <w:t xml:space="preserve">Parenting Plan </w:t>
+            </w:r>
+            <w:r>
+              <w:rPr>
+                <w:b/>
+              </w:rPr>
+              <w:t>Order</w:t>
+            </w:r>
+            <w:r>
+              <w:br/>
+            </w:r>
+            <w:r>
+              <w:t>D</w:t>
+            </w:r>
+            <w:r>
+              <w:t>ocassemble.akcourts.</w:t>
+            </w:r>
+            <w:r>
+              <w:t>gov/start/</w:t>
+            </w:r>
+            <w:proofErr w:type="spellStart"/>
+            <w:r>
+              <w:t>AskingForChildCustody</w:t>
+            </w:r>
+            <w:proofErr w:type="spellEnd"/>
+          </w:p>
+          <w:p>
+            <w:pPr>
+              <w:pStyle w:val="BodyText"/>
+              <w:rPr>
+                <w:b/>
+              </w:rPr>
+            </w:pPr>
+            <w:hyperlink r:id="rId28" w:history="1">
               <w:r>
                 <w:rPr>
                   <w:b/>
                 </w:rPr>
-                <w:t>Starting a Custody Case</w:t>
-              </w:r>
-            </w:hyperlink>
-            <w:r>
-              <w:br/>
-              <w:t>LegalNav.org/guided_assistant/starting-a-custody-case/?location=alaska</w:t>
-            </w:r>
-          </w:p>
-          <w:p>
-            <w:pPr>
-              <w:pStyle w:val="BodyText"/>
-            </w:pPr>
-            <w:hyperlink r:id="rId31" w:history="1">
+                <w:t>Start</w:t>
+              </w:r>
               <w:r>
                 <w:rPr>
                   <w:b/>
                 </w:rPr>
-                <w:t>Starting A Case to End Your Marriage</w:t>
+                <w:t xml:space="preserve"> </w:t>
+              </w:r>
+              <w:r>
+                <w:rPr>
+                  <w:b/>
+                </w:rPr>
+                <w:t>a</w:t>
+              </w:r>
+              <w:r>
+                <w:rPr>
+                  <w:b/>
+                </w:rPr>
+                <w:t xml:space="preserve"> Case</w:t>
               </w:r>
             </w:hyperlink>
-            <w:hyperlink r:id="rId32" w:history="1">
-              <w:r>
-                <w:br/>
-                <w:t>LegalNav.org</w:t>
-              </w:r>
-              <w:r>
-                <w:t>/guided_assistant/starting-a-case-to-end-your-marriage/?location=alaska</w:t>
-              </w:r>
-            </w:hyperlink>
-          </w:p>
-          <w:p>
-            <w:pPr>
-              <w:pStyle w:val="BodyText"/>
-            </w:pPr>
-            <w:hyperlink r:id="rId33" w:anchor="paternity" w:history="1">
+            <w:r>
+              <w:rPr>
+                <w:b/>
+              </w:rPr>
+              <w:t xml:space="preserve"> to End Your Marriage or Legally Separate</w:t>
+            </w:r>
+            <w:r>
+              <w:rPr>
+                <w:b/>
+              </w:rPr>
+              <w:br/>
+            </w:r>
+            <w:r>
+              <w:rPr>
+                <w:sz w:val="23"/>
+                <w:szCs w:val="23"/>
+              </w:rPr>
+              <w:lastRenderedPageBreak/>
+              <w:t>Docassemble.akcourts.gov/start/</w:t>
+            </w:r>
+            <w:proofErr w:type="spellStart"/>
+            <w:r>
+              <w:rPr>
+                <w:sz w:val="23"/>
+                <w:szCs w:val="23"/>
+              </w:rPr>
+              <w:t>EndOfMarriageOrLegalSeparation</w:t>
+            </w:r>
+            <w:proofErr w:type="spellEnd"/>
+          </w:p>
+          <w:p>
+            <w:pPr>
+              <w:pStyle w:val="BodyText"/>
+            </w:pPr>
+            <w:hyperlink r:id="rId29" w:anchor="paternity" w:history="1">
               <w:r>
                 <w:rPr>
                   <w:b/>
@@ -2257,7 +2547,7 @@
             <w:pPr>
               <w:pStyle w:val="BodyText"/>
             </w:pPr>
-            <w:hyperlink r:id="rId34" w:history="1">
+            <w:hyperlink r:id="rId30" w:history="1">
               <w:r>
                 <w:rPr>
                   <w:b/>
@@ -2276,7 +2566,7 @@
             <w:pPr>
               <w:pStyle w:val="BodyText"/>
             </w:pPr>
-            <w:hyperlink r:id="rId35" w:history="1">
+            <w:hyperlink r:id="rId31" w:history="1">
               <w:r>
                 <w:rPr>
                   <w:b/>
@@ -2365,7 +2655,6 @@
               <w:pStyle w:val="BodyText"/>
             </w:pPr>
             <w:r>
-              <w:lastRenderedPageBreak/>
               <w:t xml:space="preserve">{%tr if </w:t>
             </w:r>
             <w:r>
@@ -2544,7 +2833,7 @@
             <w:r>
               <w:t xml:space="preserve"> </w:t>
             </w:r>
-            <w:hyperlink r:id="rId36" w:history="1">
+            <w:hyperlink r:id="rId32" w:history="1">
               <w:r>
                 <w:t>Alaska Civil Rule 90.3</w:t>
               </w:r>
@@ -2612,7 +2901,11 @@
               <w:ind w:left="345"/>
             </w:pPr>
             <w:r>
-              <w:t xml:space="preserve">If the children spend more than 110 overnights with each of you, the formula looks at both of your incomes.  </w:t>
+              <w:t xml:space="preserve">If the children spend more than 110 overnights with each of you, </w:t>
+            </w:r>
+            <w:r>
+              <w:lastRenderedPageBreak/>
+              <w:t xml:space="preserve">the formula looks at both of your incomes.  </w:t>
             </w:r>
           </w:p>
           <w:p>
@@ -2673,11 +2966,7 @@
               <w:ind w:left="345"/>
             </w:pPr>
             <w:r>
-              <w:t xml:space="preserve">If your children spend the same number of nights with each of you, </w:t>
-            </w:r>
-            <w:r>
-              <w:lastRenderedPageBreak/>
-              <w:t xml:space="preserve">but one of you makes more money than the other, the parent who makes more usually must pay child support to the other parent. </w:t>
+              <w:t xml:space="preserve">If your children spend the same number of nights with each of you, but one of you makes more money than the other, the parent who makes more usually must pay child support to the other parent. </w:t>
             </w:r>
           </w:p>
           <w:p>
@@ -2898,6 +3187,7 @@
               <w:outlineLvl w:val="1"/>
             </w:pPr>
             <w:r>
+              <w:lastRenderedPageBreak/>
               <w:t xml:space="preserve">Step </w:t>
             </w:r>
             <w:fldSimple w:instr=" SEQ stepList \* MERGEFORMAT ">
@@ -3012,11 +3302,7 @@
               <w:ind w:left="376"/>
             </w:pPr>
             <w:r>
-              <w:t xml:space="preserve">CSSD can help collect child support under both a CSSD child </w:t>
-            </w:r>
-            <w:r>
-              <w:lastRenderedPageBreak/>
-              <w:t>support order and a court child support order.  If you have a court child support order and you want CSSD to hep collect, apply for CSSD services.</w:t>
+              <w:t>CSSD can help collect child support under both a CSSD child support order and a court child support order.  If you have a court child support order and you want CSSD to hep collect, apply for CSSD services.</w:t>
             </w:r>
           </w:p>
           <w:p>
@@ -3071,7 +3357,7 @@
             <w:r>
               <w:t xml:space="preserve">urt ordered the child support, CSSD will tell you if the amount should change.  To change child support, you need to file a motion with the court to modify child support.  Use </w:t>
             </w:r>
-            <w:hyperlink r:id="rId37" w:history="1">
+            <w:hyperlink r:id="rId33" w:history="1">
               <w:r>
                 <w:rPr>
                   <w:rStyle w:val="BodyTextChar"/>
@@ -3232,7 +3518,7 @@
             <w:r>
               <w:t xml:space="preserve">Go to </w:t>
             </w:r>
-            <w:hyperlink r:id="rId38" w:history="1">
+            <w:hyperlink r:id="rId34" w:history="1">
               <w:r>
                 <w:t>CSSD’s home page</w:t>
               </w:r>
@@ -3251,6 +3537,7 @@
               <w:ind w:left="556"/>
             </w:pPr>
             <w:r>
+              <w:lastRenderedPageBreak/>
               <w:t>click “Online Application for Services” in the bottom right corner.</w:t>
             </w:r>
           </w:p>
@@ -3262,7 +3549,7 @@
             <w:r>
               <w:t xml:space="preserve">For help, watch CSSD’s Tutorial - </w:t>
             </w:r>
-            <w:hyperlink r:id="rId39" w:history="1">
+            <w:hyperlink r:id="rId35" w:history="1">
               <w:r>
                 <w:t>How to Apply for Services Online</w:t>
               </w:r>
@@ -3311,16 +3598,7 @@
               <w:ind w:left="376"/>
             </w:pPr>
             <w:r>
-              <w:t>CSSD and the court cannot go back and change child support that wa</w:t>
-            </w:r>
-            <w:bookmarkStart w:id="2" w:name="_GoBack"/>
-            <w:bookmarkEnd w:id="2"/>
-            <w:r>
-              <w:t xml:space="preserve">s due in the past.  They can only change child support starting </w:t>
-            </w:r>
-            <w:r>
-              <w:lastRenderedPageBreak/>
-              <w:t xml:space="preserve">when you file something asking to change it, and notify the other parent that you are asking for a change. </w:t>
+              <w:t xml:space="preserve">CSSD and the court cannot go back and change child support that was due in the past.  They can only change child support starting when you file something asking to change it, and notify the other parent that you are asking for a change. </w:t>
             </w:r>
           </w:p>
           <w:p>
@@ -3403,7 +3681,7 @@
             <w:r>
               <w:t xml:space="preserve">To ask for a change, you can use the Guided Assistant Interview </w:t>
             </w:r>
-            <w:hyperlink r:id="rId40" w:history="1">
+            <w:hyperlink r:id="rId36" w:history="1">
               <w:r>
                 <w:rPr>
                   <w:rStyle w:val="BodyTextChar"/>
@@ -3444,37 +3722,40 @@
           <w:p>
             <w:pPr>
               <w:pStyle w:val="ListParagraph"/>
+              <w:ind w:left="1080"/>
+            </w:pPr>
+            <w:r>
+              <w:t>Customer Service Call Center</w:t>
+            </w:r>
+            <w:r>
+              <w:br/>
+            </w:r>
+            <w:r>
+              <w:t xml:space="preserve">Monday – Thursday, </w:t>
+            </w:r>
+            <w:r>
+              <w:t>10:00</w:t>
+            </w:r>
+            <w:r>
+              <w:t xml:space="preserve"> am - </w:t>
+            </w:r>
+            <w:r>
+              <w:t>3</w:t>
+            </w:r>
+            <w:r>
+              <w:t>:00 pm</w:t>
+            </w:r>
+            <w:r>
+              <w:t>:</w:t>
+            </w:r>
+          </w:p>
+          <w:p>
+            <w:pPr>
+              <w:pStyle w:val="BodyText"/>
               <w:numPr>
                 <w:ilvl w:val="1"/>
                 <w:numId w:val="3"/>
               </w:numPr>
-              <w:ind w:left="684"/>
-            </w:pPr>
-            <w:r>
-              <w:t>Customer Service Call Center:</w:t>
-            </w:r>
-          </w:p>
-          <w:p>
-            <w:pPr>
-              <w:pStyle w:val="BodyText"/>
-              <w:numPr>
-                <w:ilvl w:val="0"/>
-                <w:numId w:val="3"/>
-              </w:numPr>
-              <w:ind w:left="1080"/>
-            </w:pPr>
-            <w:r>
-              <w:t>Monday – Thursday, 9:30 am - 4:00 pm</w:t>
-            </w:r>
-          </w:p>
-          <w:p>
-            <w:pPr>
-              <w:pStyle w:val="BodyText"/>
-              <w:numPr>
-                <w:ilvl w:val="0"/>
-                <w:numId w:val="3"/>
-              </w:numPr>
-              <w:ind w:left="1080"/>
             </w:pPr>
             <w:r>
               <w:rPr>
@@ -3489,24 +3770,23 @@
           <w:p>
             <w:pPr>
               <w:pStyle w:val="BodyText"/>
-              <w:numPr>
-                <w:ilvl w:val="0"/>
-                <w:numId w:val="3"/>
-              </w:numPr>
-              <w:ind w:left="1080"/>
-            </w:pPr>
-            <w:r>
-              <w:t>Toll Free (In-state): 800-478-3300</w:t>
-            </w:r>
-          </w:p>
-          <w:p>
-            <w:pPr>
-              <w:pStyle w:val="ListParagraph"/>
               <w:numPr>
                 <w:ilvl w:val="1"/>
                 <w:numId w:val="3"/>
               </w:numPr>
-              <w:ind w:left="684"/>
+            </w:pPr>
+            <w:r>
+              <w:lastRenderedPageBreak/>
+              <w:t>Toll Free (In-state): 800-478-3300</w:t>
+            </w:r>
+            <w:r>
+              <w:t>.</w:t>
+            </w:r>
+          </w:p>
+          <w:p>
+            <w:pPr>
+              <w:pStyle w:val="ListParagraph"/>
+              <w:ind w:left="1080"/>
             </w:pPr>
             <w:r>
               <w:rPr>
@@ -3521,11 +3801,7 @@
           <w:p>
             <w:pPr>
               <w:pStyle w:val="ListParagraph"/>
-              <w:numPr>
-                <w:ilvl w:val="1"/>
-                <w:numId w:val="3"/>
-              </w:numPr>
-              <w:ind w:left="684"/>
+              <w:ind w:left="1080"/>
             </w:pPr>
             <w:r>
               <w:t>Email: dor.cssd.customerservice.anchorage@alaska.gov</w:t>
@@ -3539,7 +3815,7 @@
             <w:r>
               <w:t xml:space="preserve">Read </w:t>
             </w:r>
-            <w:hyperlink r:id="rId41" w:history="1">
+            <w:hyperlink r:id="rId37" w:history="1">
               <w:r>
                 <w:t>Information about CSSD, DR-316</w:t>
               </w:r>
@@ -3553,7 +3829,7 @@
               <w:pStyle w:val="ListParagraph"/>
               <w:ind w:left="376"/>
             </w:pPr>
-            <w:hyperlink r:id="rId42" w:history="1">
+            <w:hyperlink r:id="rId38" w:history="1">
               <w:r>
                 <w:t>CSSD FAQ Page</w:t>
               </w:r>
@@ -3570,7 +3846,7 @@
             <w:r>
               <w:t xml:space="preserve">The differences between a Child Support order from CSSD and a Child Support order from the Court are not easy to understand. Call the </w:t>
             </w:r>
-            <w:hyperlink r:id="rId43" w:anchor="1b" w:history="1">
+            <w:hyperlink r:id="rId39" w:anchor="1b" w:history="1">
               <w:r>
                 <w:rPr>
                   <w:rStyle w:val="Hyperlink"/>
@@ -3587,7 +3863,7 @@
               <w:pStyle w:val="ListParagraph"/>
               <w:ind w:left="376"/>
             </w:pPr>
-            <w:hyperlink r:id="rId44" w:history="1">
+            <w:hyperlink r:id="rId40" w:history="1">
               <w:r>
                 <w:rPr>
                   <w:rStyle w:val="Hyperlink"/>
@@ -3609,7 +3885,7 @@
             <w:pPr>
               <w:pStyle w:val="Body"/>
             </w:pPr>
-            <w:hyperlink r:id="rId45" w:history="1">
+            <w:hyperlink r:id="rId41" w:history="1">
               <w:r>
                 <w:rPr>
                   <w:rStyle w:val="BodyTextChar"/>
@@ -3645,7 +3921,7 @@
                 <w:rStyle w:val="BodyTextChar"/>
               </w:rPr>
             </w:pPr>
-            <w:hyperlink r:id="rId46" w:history="1">
+            <w:hyperlink r:id="rId42" w:history="1">
               <w:r>
                 <w:rPr>
                   <w:rStyle w:val="BodyTextChar"/>
@@ -3680,7 +3956,7 @@
               </w:rPr>
               <w:t xml:space="preserve">CSSD’s Tutorial - </w:t>
             </w:r>
-            <w:hyperlink r:id="rId47" w:history="1">
+            <w:hyperlink r:id="rId43" w:history="1">
               <w:r>
                 <w:rPr>
                   <w:rStyle w:val="BodyTextChar"/>
@@ -3714,7 +3990,7 @@
               <w:pStyle w:val="Body"/>
               <w:keepLines/>
             </w:pPr>
-            <w:hyperlink r:id="rId48" w:history="1">
+            <w:hyperlink r:id="rId44" w:history="1">
               <w:r>
                 <w:rPr>
                   <w:rStyle w:val="BodyTextChar"/>
@@ -3738,7 +4014,7 @@
               <w:pStyle w:val="Body"/>
               <w:keepLines/>
             </w:pPr>
-            <w:hyperlink r:id="rId49" w:history="1">
+            <w:hyperlink r:id="rId45" w:history="1">
               <w:r>
                 <w:rPr>
                   <w:rStyle w:val="BodyTextChar"/>
@@ -3767,7 +4043,7 @@
               <w:pStyle w:val="Body"/>
               <w:keepLines/>
             </w:pPr>
-            <w:hyperlink r:id="rId50" w:anchor="1b" w:history="1">
+            <w:hyperlink r:id="rId46" w:anchor="1b" w:history="1">
               <w:r>
                 <w:rPr>
                   <w:rStyle w:val="BodyTextChar"/>
@@ -3791,7 +4067,7 @@
               <w:keepLines/>
               <w:ind w:left="14"/>
             </w:pPr>
-            <w:hyperlink r:id="rId51" w:history="1">
+            <w:hyperlink r:id="rId47" w:history="1">
               <w:r>
                 <w:rPr>
                   <w:rStyle w:val="BodyTextChar"/>
@@ -3940,7 +4216,14 @@
               <w:rPr>
                 <w:color w:val="00B0F0"/>
               </w:rPr>
-              <w:t xml:space="preserve"> or (existing_case == 'unknown' and after_courtview == 'none'</w:t>
+              <w:t xml:space="preserve"> or (existing_case == 'unknown' and </w:t>
+            </w:r>
+            <w:r>
+              <w:rPr>
+                <w:color w:val="00B0F0"/>
+              </w:rPr>
+              <w:lastRenderedPageBreak/>
+              <w:t>after_courtview == 'none'</w:t>
             </w:r>
             <w:r>
               <w:rPr>
@@ -4076,12 +4359,13 @@
                 <w:color w:val="0A2A78"/>
                 <w:sz w:val="28"/>
               </w:rPr>
-              <w:t>.</w:t>
-            </w:r>
-          </w:p>
-          <w:p>
-            <w:pPr>
-              <w:pStyle w:val="BodyText"/>
+              <w:t>:</w:t>
+            </w:r>
+          </w:p>
+          <w:p>
+            <w:pPr>
+              <w:pStyle w:val="BodyText"/>
+              <w:ind w:left="397"/>
               <w:rPr>
                 <w:color w:val="00B0F0"/>
               </w:rPr>
@@ -4116,11 +4400,12 @@
           <w:p>
             <w:pPr>
               <w:pStyle w:val="BodyText"/>
+              <w:ind w:left="397"/>
               <w:rPr>
                 <w:b/>
               </w:rPr>
             </w:pPr>
-            <w:hyperlink r:id="rId52" w:history="1">
+            <w:hyperlink r:id="rId48" w:history="1">
               <w:r>
                 <w:rPr>
                   <w:b/>
@@ -4138,15 +4423,35 @@
               <w:rPr>
                 <w:b/>
               </w:rPr>
+              <w:t xml:space="preserve"> or legally separate</w:t>
+            </w:r>
+            <w:r>
+              <w:rPr>
+                <w:b/>
+              </w:rPr>
               <w:br/>
             </w:r>
             <w:r>
-              <w:t>LegalNav.org/guided_assistant/starting-a-case-to-end-your-marriage/?location=alaska</w:t>
-            </w:r>
-          </w:p>
-          <w:p>
-            <w:pPr>
-              <w:pStyle w:val="BodyText"/>
+              <w:rPr>
+                <w:sz w:val="23"/>
+                <w:szCs w:val="23"/>
+              </w:rPr>
+              <w:t>Docassemble.akcourts.gov/start/</w:t>
+            </w:r>
+            <w:proofErr w:type="spellStart"/>
+            <w:r>
+              <w:rPr>
+                <w:sz w:val="23"/>
+                <w:szCs w:val="23"/>
+              </w:rPr>
+              <w:t>EndOfMarriageOrLegalSeparation</w:t>
+            </w:r>
+            <w:proofErr w:type="spellEnd"/>
+          </w:p>
+          <w:p>
+            <w:pPr>
+              <w:pStyle w:val="BodyText"/>
+              <w:ind w:left="397"/>
             </w:pPr>
             <w:r>
               <w:rPr>
@@ -4170,23 +4475,36 @@
           <w:p>
             <w:pPr>
               <w:pStyle w:val="BodyText"/>
-            </w:pPr>
-            <w:hyperlink r:id="rId53" w:history="1">
-              <w:r>
-                <w:rPr>
-                  <w:b/>
-                </w:rPr>
-                <w:t>Starting a Custody Case</w:t>
-              </w:r>
-            </w:hyperlink>
+              <w:ind w:left="397"/>
+            </w:pPr>
+            <w:r>
+              <w:rPr>
+                <w:b/>
+              </w:rPr>
+              <w:t>Ask the court for a child custody or Parenting Plan order</w:t>
+            </w:r>
             <w:r>
               <w:br/>
-              <w:t>LegalNav.org/guided_assistant/starting-a-custody-case/?location=alaska</w:t>
-            </w:r>
-          </w:p>
-          <w:p>
-            <w:pPr>
-              <w:pStyle w:val="BodyText"/>
+            </w:r>
+            <w:r>
+              <w:t>D</w:t>
+            </w:r>
+            <w:r>
+              <w:t>ocassemble.akcourts.</w:t>
+            </w:r>
+            <w:r>
+              <w:t>gov/start/</w:t>
+            </w:r>
+            <w:proofErr w:type="spellStart"/>
+            <w:r>
+              <w:t>AskingForChildCustody</w:t>
+            </w:r>
+            <w:proofErr w:type="spellEnd"/>
+          </w:p>
+          <w:p>
+            <w:pPr>
+              <w:pStyle w:val="BodyText"/>
+              <w:ind w:left="397"/>
               <w:rPr>
                 <w:color w:val="00B0F0"/>
               </w:rPr>
@@ -4241,7 +4559,16 @@
               <w:ind w:left="414" w:hanging="414"/>
             </w:pPr>
             <w:r>
-              <w:t xml:space="preserve">File your Motion for Interim Custody with your </w:t>
+              <w:t xml:space="preserve">File your </w:t>
+            </w:r>
+            <w:r>
+              <w:rPr>
+                <w:b/>
+              </w:rPr>
+              <w:t>Motion for Interim Custody</w:t>
+            </w:r>
+            <w:r>
+              <w:t xml:space="preserve"> with your </w:t>
             </w:r>
             <w:r>
               <w:t>c</w:t>
@@ -4566,7 +4893,7 @@
             <w:pPr>
               <w:pStyle w:val="BodyText"/>
             </w:pPr>
-            <w:hyperlink r:id="rId54" w:history="1">
+            <w:hyperlink r:id="rId49" w:history="1">
               <w:r>
                 <w:rPr>
                   <w:rStyle w:val="Hyperlink"/>
@@ -4583,8 +4910,25 @@
                   <w:u w:val="none"/>
                 </w:rPr>
                 <w:br/>
-                <w:t>LegalNav.org/guided_assistant/responding-if-your-spouse-wants-to-or-starts-a-case-to-end-your-marriage/?location=alaska</w:t>
-              </w:r>
+              </w:r>
+              <w:r>
+                <w:rPr>
+                  <w:rStyle w:val="Hyperlink"/>
+                  <w:color w:val="202529"/>
+                  <w:u w:val="none"/>
+                </w:rPr>
+                <w:t>Docassemble.AKCourts.gov/start/</w:t>
+              </w:r>
+              <w:proofErr w:type="spellStart"/>
+              <w:r>
+                <w:rPr>
+                  <w:rStyle w:val="Hyperlink"/>
+                  <w:color w:val="202529"/>
+                  <w:u w:val="none"/>
+                </w:rPr>
+                <w:t>RespondToDivorce</w:t>
+              </w:r>
+              <w:proofErr w:type="spellEnd"/>
             </w:hyperlink>
           </w:p>
           <w:p>
@@ -4629,7 +4973,7 @@
             <w:pPr>
               <w:pStyle w:val="BodyText"/>
             </w:pPr>
-            <w:hyperlink r:id="rId55" w:history="1">
+            <w:hyperlink r:id="rId50" w:history="1">
               <w:r>
                 <w:rPr>
                   <w:rStyle w:val="Hyperlink"/>
@@ -4640,13 +4984,42 @@
                 <w:t>Respond in your custody case</w:t>
               </w:r>
               <w:r>
+                <w:t xml:space="preserve"> </w:t>
+              </w:r>
+              <w:r>
                 <w:rPr>
                   <w:rStyle w:val="Hyperlink"/>
                   <w:color w:val="202529"/>
                   <w:u w:val="none"/>
                 </w:rPr>
                 <w:br/>
-                <w:t>LegalNav.org/guided_assistant/responding-if-your-spouse-wants-to-or-starts-a-case-to-end-your-marriage/?location=alaska</w:t>
+                <w:t>Docassemble.AKCourts.gov/start/</w:t>
+              </w:r>
+              <w:proofErr w:type="spellStart"/>
+              <w:r>
+                <w:rPr>
+                  <w:rStyle w:val="Hyperlink"/>
+                  <w:color w:val="202529"/>
+                  <w:u w:val="none"/>
+                </w:rPr>
+                <w:t>Respond</w:t>
+              </w:r>
+              <w:r>
+                <w:rPr>
+                  <w:rStyle w:val="Hyperlink"/>
+                  <w:color w:val="202529"/>
+                  <w:u w:val="none"/>
+                </w:rPr>
+                <w:t>ToCustody</w:t>
+              </w:r>
+              <w:proofErr w:type="spellEnd"/>
+              <w:r>
+                <w:rPr>
+                  <w:rStyle w:val="Hyperlink"/>
+                  <w:color w:val="202529"/>
+                  <w:u w:val="none"/>
+                </w:rPr>
+                <w:t xml:space="preserve"> </w:t>
               </w:r>
             </w:hyperlink>
           </w:p>
@@ -4675,7 +5048,7 @@
               </w:rPr>
               <w:t xml:space="preserve"> endif %}</w:t>
             </w:r>
-            <w:bookmarkStart w:id="3" w:name="_Hlk121123066"/>
+            <w:bookmarkStart w:id="2" w:name="_Hlk121123066"/>
           </w:p>
           <w:p>
             <w:pPr>
@@ -4731,7 +5104,7 @@
               </w:rPr>
               <w:t>Use the other steps in this action plan to help you fill out the child support forms you need for your response, which is called an Answer.</w:t>
             </w:r>
-            <w:bookmarkEnd w:id="3"/>
+            <w:bookmarkEnd w:id="2"/>
             <w:r>
               <w:t xml:space="preserve"> </w:t>
             </w:r>
@@ -4969,7 +5342,7 @@
             <w:r>
               <w:t xml:space="preserve">Use </w:t>
             </w:r>
-            <w:hyperlink r:id="rId56" w:history="1">
+            <w:hyperlink r:id="rId51" w:history="1">
               <w:r>
                 <w:rPr>
                   <w:b/>
@@ -5022,16 +5395,18 @@
               <w:pStyle w:val="Listnumbered"/>
               <w:numPr>
                 <w:ilvl w:val="4"/>
-                <w:numId w:val="6"/>
+                <w:numId w:val="40"/>
               </w:numPr>
-              <w:ind w:left="594" w:hanging="324"/>
+              <w:ind w:left="577"/>
             </w:pPr>
             <w:r>
               <w:t xml:space="preserve">{%p if </w:t>
             </w:r>
+            <w:proofErr w:type="spellStart"/>
             <w:r>
               <w:t>existing_case</w:t>
             </w:r>
+            <w:proofErr w:type="spellEnd"/>
             <w:r>
               <w:t xml:space="preserve"> == '</w:t>
             </w:r>
@@ -5047,9 +5422,9 @@
               <w:pStyle w:val="Listnumbered"/>
               <w:numPr>
                 <w:ilvl w:val="4"/>
-                <w:numId w:val="6"/>
+                <w:numId w:val="40"/>
               </w:numPr>
-              <w:ind w:left="612"/>
+              <w:ind w:left="577"/>
             </w:pPr>
             <w:r>
               <w:t>At the top of the form, write the</w:t>
@@ -5072,9 +5447,9 @@
               <w:pStyle w:val="Listnumbered"/>
               <w:numPr>
                 <w:ilvl w:val="4"/>
-                <w:numId w:val="6"/>
+                <w:numId w:val="40"/>
               </w:numPr>
-              <w:ind w:left="612"/>
+              <w:ind w:left="577"/>
             </w:pPr>
             <w:r>
               <w:t>{%p endif %}</w:t>
@@ -5085,12 +5460,11 @@
               <w:pStyle w:val="Listnumbered"/>
               <w:numPr>
                 <w:ilvl w:val="4"/>
-                <w:numId w:val="6"/>
+                <w:numId w:val="40"/>
               </w:numPr>
-              <w:ind w:left="612"/>
-            </w:pPr>
-            <w:r>
-              <w:lastRenderedPageBreak/>
+              <w:ind w:left="577"/>
+            </w:pPr>
+            <w:r>
               <w:t xml:space="preserve">Check </w:t>
             </w:r>
             <w:r>
@@ -5138,12 +5512,19 @@
             <w:r>
               <w:t xml:space="preserve">to help you fill out the </w:t>
             </w:r>
-            <w:hyperlink r:id="rId57" w:history="1">
+            <w:hyperlink r:id="rId52" w:history="1">
               <w:r>
                 <w:rPr>
                   <w:b/>
                 </w:rPr>
-                <w:t>Child Support Guidelines Affidavit</w:t>
+                <w:t xml:space="preserve">Child Support Guidelines </w:t>
+              </w:r>
+              <w:r>
+                <w:rPr>
+                  <w:b/>
+                </w:rPr>
+                <w:lastRenderedPageBreak/>
+                <w:t>Affidavit</w:t>
               </w:r>
             </w:hyperlink>
             <w:r>
@@ -5152,7 +5533,7 @@
               </w:rPr>
               <w:t xml:space="preserve">, </w:t>
             </w:r>
-            <w:hyperlink r:id="rId58" w:history="1">
+            <w:hyperlink r:id="rId53" w:history="1">
               <w:r>
                 <w:rPr>
                   <w:b/>
@@ -5276,7 +5657,7 @@
             <w:r>
               <w:t xml:space="preserve">Fill out </w:t>
             </w:r>
-            <w:hyperlink r:id="rId59" w:history="1">
+            <w:hyperlink r:id="rId54" w:history="1">
               <w:r>
                 <w:rPr>
                   <w:b/>
@@ -5290,7 +5671,7 @@
               </w:rPr>
               <w:t xml:space="preserve">, </w:t>
             </w:r>
-            <w:hyperlink r:id="rId60" w:history="1">
+            <w:hyperlink r:id="rId55" w:history="1">
               <w:r>
                 <w:rPr>
                   <w:b/>
@@ -5319,7 +5700,7 @@
             <w:r>
               <w:t xml:space="preserve">You have 5 days to reply to anything the other parent put in their response that you did not talk about in your motion (8 days if they mailed it to you).  Read about </w:t>
             </w:r>
-            <w:hyperlink r:id="rId61" w:anchor="reply" w:history="1">
+            <w:hyperlink r:id="rId56" w:anchor="reply" w:history="1">
               <w:r>
                 <w:t>replying</w:t>
               </w:r>
@@ -5336,7 +5717,7 @@
             <w:r>
               <w:t xml:space="preserve">Read more about </w:t>
             </w:r>
-            <w:hyperlink r:id="rId62" w:anchor="order" w:history="1">
+            <w:hyperlink r:id="rId57" w:anchor="order" w:history="1">
               <w:r>
                 <w:t>motions</w:t>
               </w:r>
@@ -5347,17 +5728,8 @@
           </w:p>
           <w:p>
             <w:pPr>
-              <w:pStyle w:val="BodyText"/>
-            </w:pPr>
-          </w:p>
-          <w:p>
-            <w:pPr>
               <w:pStyle w:val="Listnumbered"/>
-              <w:numPr>
-                <w:ilvl w:val="4"/>
-                <w:numId w:val="6"/>
-              </w:numPr>
-              <w:ind w:left="612"/>
+              <w:ind w:left="342"/>
             </w:pPr>
             <w:r>
               <w:t>On the last page, at the bottom of form, fill out the Certificate of Service. Check the boxes that tell the court how you plan to serve the other parent.</w:t>
@@ -5390,7 +5762,7 @@
               </w:numPr>
               <w:ind w:left="-18"/>
             </w:pPr>
-            <w:hyperlink r:id="rId63" w:history="1">
+            <w:hyperlink r:id="rId58" w:history="1">
               <w:r>
                 <w:rPr>
                   <w:b/>
@@ -5443,7 +5815,7 @@
             <w:r>
               <w:br/>
             </w:r>
-            <w:hyperlink r:id="rId64" w:history="1">
+            <w:hyperlink r:id="rId59" w:history="1">
               <w:r>
                 <w:t>courts.alaska.gov/shc/family/docs/shc-1100n.pdf</w:t>
               </w:r>
@@ -5460,7 +5832,7 @@
             <w:r>
               <w:br/>
             </w:r>
-            <w:hyperlink r:id="rId65" w:history="1">
+            <w:hyperlink r:id="rId60" w:history="1">
               <w:r>
                 <w:t>courts.alaska.gov/shc/family/docs/shc-1100.doc</w:t>
               </w:r>
@@ -5474,7 +5846,7 @@
                 <w:numId w:val="0"/>
               </w:numPr>
             </w:pPr>
-            <w:hyperlink r:id="rId66" w:history="1">
+            <w:hyperlink r:id="rId61" w:history="1">
               <w:r>
                 <w:rPr>
                   <w:b/>
@@ -5497,7 +5869,7 @@
                 <w:numId w:val="0"/>
               </w:numPr>
             </w:pPr>
-            <w:hyperlink r:id="rId67" w:history="1">
+            <w:hyperlink r:id="rId62" w:history="1">
               <w:r>
                 <w:rPr>
                   <w:b/>
@@ -5511,7 +5883,7 @@
               </w:rPr>
               <w:t xml:space="preserve">, </w:t>
             </w:r>
-            <w:hyperlink r:id="rId68" w:history="1">
+            <w:hyperlink r:id="rId63" w:history="1">
               <w:r>
                 <w:rPr>
                   <w:b/>
@@ -5533,7 +5905,7 @@
             <w:pPr>
               <w:pStyle w:val="BodyText"/>
             </w:pPr>
-            <w:hyperlink r:id="rId69" w:anchor="reply" w:history="1">
+            <w:hyperlink r:id="rId64" w:anchor="reply" w:history="1">
               <w:r>
                 <w:rPr>
                   <w:b/>
@@ -5565,7 +5937,7 @@
             <w:pPr>
               <w:pStyle w:val="BodyText"/>
             </w:pPr>
-            <w:hyperlink r:id="rId70" w:anchor="order" w:history="1">
+            <w:hyperlink r:id="rId65" w:anchor="order" w:history="1">
               <w:r>
                 <w:rPr>
                   <w:b/>
@@ -5577,7 +5949,6 @@
               <w:br/>
             </w:r>
             <w:r>
-              <w:lastRenderedPageBreak/>
               <w:t>courts.alaska.gov/</w:t>
             </w:r>
             <w:proofErr w:type="spellStart"/>
@@ -5736,7 +6107,7 @@
             <w:r>
               <w:t xml:space="preserve">Step </w:t>
             </w:r>
-            <w:bookmarkStart w:id="4" w:name="Affidavit"/>
+            <w:bookmarkStart w:id="3" w:name="Affidavit"/>
             <w:r>
               <w:fldChar w:fldCharType="begin"/>
             </w:r>
@@ -5758,7 +6129,7 @@
               </w:rPr>
               <w:fldChar w:fldCharType="end"/>
             </w:r>
-            <w:bookmarkEnd w:id="4"/>
+            <w:bookmarkEnd w:id="3"/>
             <w:r>
               <w:t xml:space="preserve">: </w:t>
             </w:r>
@@ -5791,7 +6162,7 @@
             <w:r>
               <w:t xml:space="preserve">The </w:t>
             </w:r>
-            <w:hyperlink r:id="rId71" w:history="1">
+            <w:hyperlink r:id="rId66" w:history="1">
               <w:r>
                 <w:rPr>
                   <w:b/>
@@ -5810,73 +6181,14 @@
             <w:r>
               <w:t xml:space="preserve">Use </w:t>
             </w:r>
-            <w:hyperlink r:id="rId72" w:history="1">
+            <w:hyperlink r:id="rId67" w:history="1">
               <w:r>
                 <w:rPr>
                   <w:b/>
                 </w:rPr>
                 <w:t>How to Fill out the Child Support Guidelines Affidavit</w:t>
               </w:r>
-              <w:r>
-                <w:t xml:space="preserve"> </w:t>
-              </w:r>
-              <w:r>
-                <w:rPr>
-                  <w:noProof/>
-                </w:rPr>
-                <w:drawing>
-                  <wp:inline distT="0" distB="0" distL="0" distR="0" wp14:anchorId="2377260E" wp14:editId="2CFBA49B">
-                    <wp:extent cx="222250" cy="88900"/>
-                    <wp:effectExtent l="0" t="0" r="6350" b="6350"/>
-                    <wp:docPr id="2" name="Picture 2" descr="PDF"/>
-                    <wp:cNvGraphicFramePr>
-                      <a:graphicFrameLocks xmlns:a="http://schemas.openxmlformats.org/drawingml/2006/main" noChangeAspect="1"/>
-                    </wp:cNvGraphicFramePr>
-                    <a:graphic xmlns:a="http://schemas.openxmlformats.org/drawingml/2006/main">
-                      <a:graphicData uri="http://schemas.openxmlformats.org/drawingml/2006/picture">
-                        <pic:pic xmlns:pic="http://schemas.openxmlformats.org/drawingml/2006/picture">
-                          <pic:nvPicPr>
-                            <pic:cNvPr id="0" name="Picture 1" descr="PDF"/>
-                            <pic:cNvPicPr>
-                              <a:picLocks noChangeAspect="1" noChangeArrowheads="1"/>
-                            </pic:cNvPicPr>
-                          </pic:nvPicPr>
-                          <pic:blipFill>
-                            <a:blip r:embed="rId73">
-                              <a:extLst>
-                                <a:ext uri="{28A0092B-C50C-407E-A947-70E740481C1C}">
-                                  <a14:useLocalDpi xmlns:a14="http://schemas.microsoft.com/office/drawing/2010/main" val="0"/>
-                                </a:ext>
-                              </a:extLst>
-                            </a:blip>
-                            <a:srcRect/>
-                            <a:stretch>
-                              <a:fillRect/>
-                            </a:stretch>
-                          </pic:blipFill>
-                          <pic:spPr bwMode="auto">
-                            <a:xfrm>
-                              <a:off x="0" y="0"/>
-                              <a:ext cx="222250" cy="88900"/>
-                            </a:xfrm>
-                            <a:prstGeom prst="rect">
-                              <a:avLst/>
-                            </a:prstGeom>
-                            <a:noFill/>
-                            <a:ln>
-                              <a:noFill/>
-                            </a:ln>
-                          </pic:spPr>
-                        </pic:pic>
-                      </a:graphicData>
-                    </a:graphic>
-                  </wp:inline>
-                </w:drawing>
-              </w:r>
             </w:hyperlink>
-            <w:r>
-              <w:t> </w:t>
-            </w:r>
             <w:r>
               <w:t xml:space="preserve"> to help you fill out this form.</w:t>
             </w:r>
@@ -5899,17 +6211,12 @@
                 <w:u w:val="none"/>
               </w:rPr>
             </w:pPr>
-            <w:hyperlink r:id="rId74" w:history="1">
-              <w:r>
-                <w:rPr>
-                  <w:rStyle w:val="Hyperlink"/>
-                  <w:b/>
-                  <w:color w:val="202529"/>
-                  <w:u w:val="none"/>
-                </w:rPr>
-                <w:t>Child Support Guidelines Affidavit</w:t>
-              </w:r>
-            </w:hyperlink>
+            <w:r>
+              <w:rPr>
+                <w:b/>
+              </w:rPr>
+              <w:t>Child Support Guidelines Affidavit</w:t>
+            </w:r>
             <w:r>
               <w:rPr>
                 <w:rStyle w:val="Hyperlink"/>
@@ -5917,7 +6224,6 @@
                 <w:u w:val="none"/>
               </w:rPr>
               <w:br/>
-              <w:t>courts.alaska.gov/shc/family/docs/shc-dr305f-sample.pdf</w:t>
             </w:r>
             <w:r>
               <w:rPr>
@@ -5925,7 +6231,7 @@
                 <w:color w:val="202529"/>
                 <w:u w:val="none"/>
               </w:rPr>
-              <w:br/>
+              <w:t>public.courts.alaska.gov/web/forms/docs/dr-305.pdf</w:t>
             </w:r>
           </w:p>
           <w:p>
@@ -5934,7 +6240,7 @@
               <w:keepNext/>
               <w:keepLines/>
             </w:pPr>
-            <w:hyperlink r:id="rId75" w:history="1">
+            <w:hyperlink r:id="rId68" w:history="1">
               <w:r>
                 <w:rPr>
                   <w:rStyle w:val="Hyperlink"/>
@@ -6079,7 +6385,7 @@
             <w:r>
               <w:t xml:space="preserve">Step </w:t>
             </w:r>
-            <w:bookmarkStart w:id="5" w:name="Figure1"/>
+            <w:bookmarkStart w:id="4" w:name="Figure1"/>
             <w:r>
               <w:fldChar w:fldCharType="begin"/>
             </w:r>
@@ -6101,7 +6407,7 @@
               </w:rPr>
               <w:fldChar w:fldCharType="end"/>
             </w:r>
-            <w:bookmarkEnd w:id="5"/>
+            <w:bookmarkEnd w:id="4"/>
             <w:r>
               <w:t xml:space="preserve">: </w:t>
             </w:r>
@@ -6109,11 +6415,7 @@
               <w:t xml:space="preserve">Figure out </w:t>
             </w:r>
             <w:r>
-              <w:t xml:space="preserve">your child support </w:t>
-            </w:r>
-            <w:r>
-              <w:lastRenderedPageBreak/>
-              <w:t>schedule</w:t>
+              <w:t>your child support schedule</w:t>
             </w:r>
             <w:r>
               <w:t xml:space="preserve"> </w:t>
@@ -6134,7 +6436,6 @@
               <w:pStyle w:val="BodyText"/>
             </w:pPr>
             <w:r>
-              <w:lastRenderedPageBreak/>
               <w:t xml:space="preserve">The child support formula is based on the number of </w:t>
             </w:r>
             <w:r>
@@ -6173,25 +6474,25 @@
               <w:t>over</w:t>
             </w:r>
             <w:r>
-              <w:t xml:space="preserve">nights with you, the </w:t>
+              <w:t>nights with you, the other parent has “primary custody” for child support calculations.</w:t>
+            </w:r>
+          </w:p>
+          <w:p>
+            <w:pPr>
+              <w:pStyle w:val="ListParagraph"/>
+            </w:pPr>
+            <w:r>
+              <w:t xml:space="preserve">If your child spends fewer than 110 </w:t>
+            </w:r>
+            <w:r>
+              <w:t>over</w:t>
+            </w:r>
+            <w:r>
+              <w:t xml:space="preserve">nights with the other parent, you have “primary custody” for child support </w:t>
             </w:r>
             <w:r>
               <w:lastRenderedPageBreak/>
-              <w:t>other parent has “primary custody” for child support calculations.</w:t>
-            </w:r>
-          </w:p>
-          <w:p>
-            <w:pPr>
-              <w:pStyle w:val="ListParagraph"/>
-            </w:pPr>
-            <w:r>
-              <w:t xml:space="preserve">If your child spends fewer than 110 </w:t>
-            </w:r>
-            <w:r>
-              <w:t>over</w:t>
-            </w:r>
-            <w:r>
-              <w:t>nights with the other parent, you have “primary custody” for child support calculations.</w:t>
+              <w:t>calculations.</w:t>
             </w:r>
           </w:p>
           <w:p>
@@ -6244,7 +6545,7 @@
               <w:lastRenderedPageBreak/>
               <w:t xml:space="preserve">Step </w:t>
             </w:r>
-            <w:bookmarkStart w:id="6" w:name="Shared"/>
+            <w:bookmarkStart w:id="5" w:name="Shared"/>
             <w:r>
               <w:fldChar w:fldCharType="begin"/>
             </w:r>
@@ -6266,7 +6567,7 @@
               </w:rPr>
               <w:fldChar w:fldCharType="end"/>
             </w:r>
-            <w:bookmarkEnd w:id="6"/>
+            <w:bookmarkEnd w:id="5"/>
             <w:r>
               <w:t xml:space="preserve">: </w:t>
             </w:r>
@@ -6299,7 +6600,7 @@
             <w:r>
               <w:t xml:space="preserve">If you do not know what the final schedule will be, or if you know it will be shared custody, fill out </w:t>
             </w:r>
-            <w:hyperlink r:id="rId76" w:history="1">
+            <w:hyperlink r:id="rId69" w:history="1">
               <w:r>
                 <w:rPr>
                   <w:rStyle w:val="BodyTextChar"/>
@@ -6319,7 +6620,7 @@
             <w:pPr>
               <w:pStyle w:val="BodyText"/>
             </w:pPr>
-            <w:hyperlink r:id="rId77" w:history="1">
+            <w:hyperlink r:id="rId70" w:history="1">
               <w:r>
                 <w:rPr>
                   <w:rStyle w:val="Hyperlink"/>
@@ -6455,7 +6756,7 @@
             <w:r>
               <w:t xml:space="preserve">Step </w:t>
             </w:r>
-            <w:bookmarkStart w:id="7" w:name="FigureMore"/>
+            <w:bookmarkStart w:id="6" w:name="FigureMore"/>
             <w:r>
               <w:fldChar w:fldCharType="begin"/>
             </w:r>
@@ -6477,7 +6778,7 @@
               </w:rPr>
               <w:fldChar w:fldCharType="end"/>
             </w:r>
-            <w:bookmarkEnd w:id="7"/>
+            <w:bookmarkEnd w:id="6"/>
             <w:r>
               <w:t xml:space="preserve">: </w:t>
             </w:r>
@@ -6612,7 +6913,6 @@
               <w:rPr>
                 <w:rStyle w:val="Heading3Char"/>
               </w:rPr>
-              <w:lastRenderedPageBreak/>
               <w:t>Shared</w:t>
             </w:r>
             <w:r>
@@ -6667,6 +6967,7 @@
               <w:outlineLvl w:val="2"/>
             </w:pPr>
             <w:r>
+              <w:lastRenderedPageBreak/>
               <w:t>Hybrid Child Support Schedule</w:t>
             </w:r>
           </w:p>
@@ -6757,7 +7058,7 @@
               <w:lastRenderedPageBreak/>
               <w:t xml:space="preserve">Step </w:t>
             </w:r>
-            <w:bookmarkStart w:id="8" w:name="CustodyCalc"/>
+            <w:bookmarkStart w:id="7" w:name="CustodyCalc"/>
             <w:r>
               <w:fldChar w:fldCharType="begin"/>
             </w:r>
@@ -6779,7 +7080,7 @@
               </w:rPr>
               <w:fldChar w:fldCharType="end"/>
             </w:r>
-            <w:bookmarkEnd w:id="8"/>
+            <w:bookmarkEnd w:id="7"/>
             <w:r>
               <w:t xml:space="preserve">: </w:t>
             </w:r>
@@ -6820,7 +7121,7 @@
             <w:r>
               <w:t xml:space="preserve">If you do not know what the final schedule will be, or if you know it will be shared custody, fill out the </w:t>
             </w:r>
-            <w:hyperlink r:id="rId78" w:history="1">
+            <w:hyperlink r:id="rId71" w:history="1">
               <w:r>
                 <w:rPr>
                   <w:rStyle w:val="BodyTextChar"/>
@@ -6841,7 +7142,7 @@
             <w:r>
               <w:t xml:space="preserve">If you know the schedule will be hybrid custody, fill out </w:t>
             </w:r>
-            <w:hyperlink r:id="rId79" w:history="1">
+            <w:hyperlink r:id="rId72" w:history="1">
               <w:r>
                 <w:rPr>
                   <w:rStyle w:val="BodyTextChar"/>
@@ -6877,7 +7178,7 @@
             <w:r>
               <w:t xml:space="preserve">If you know the schedule will be divided custody, fill out </w:t>
             </w:r>
-            <w:hyperlink r:id="rId80" w:history="1">
+            <w:hyperlink r:id="rId73" w:history="1">
               <w:r>
                 <w:rPr>
                   <w:rStyle w:val="BodyTextChar"/>
@@ -6914,7 +7215,7 @@
               <w:pStyle w:val="ListParagraph"/>
               <w:ind w:left="332"/>
             </w:pPr>
-            <w:hyperlink r:id="rId81" w:history="1">
+            <w:hyperlink r:id="rId74" w:history="1">
               <w:r>
                 <w:rPr>
                   <w:rStyle w:val="BodyTextChar"/>
@@ -6929,7 +7230,7 @@
             <w:r>
               <w:br/>
             </w:r>
-            <w:hyperlink r:id="rId82" w:history="1">
+            <w:hyperlink r:id="rId75" w:history="1">
               <w:r>
                 <w:rPr>
                   <w:rStyle w:val="BodyTextChar"/>
@@ -6943,7 +7244,7 @@
               <w:pStyle w:val="ListParagraph"/>
               <w:ind w:left="332"/>
             </w:pPr>
-            <w:hyperlink r:id="rId83" w:history="1">
+            <w:hyperlink r:id="rId76" w:history="1">
               <w:r>
                 <w:rPr>
                   <w:rStyle w:val="BodyTextChar"/>
@@ -6968,7 +7269,7 @@
             <w:r>
               <w:br/>
             </w:r>
-            <w:hyperlink r:id="rId84" w:history="1">
+            <w:hyperlink r:id="rId77" w:history="1">
               <w:r>
                 <w:t>public.courts.alaska.gov/web/forms/docs/dr-307.pdf</w:t>
               </w:r>
@@ -6979,7 +7280,7 @@
               <w:pStyle w:val="ListParagraph"/>
               <w:ind w:left="332"/>
             </w:pPr>
-            <w:hyperlink r:id="rId85" w:history="1">
+            <w:hyperlink r:id="rId78" w:history="1">
               <w:r>
                 <w:rPr>
                   <w:rStyle w:val="BodyTextChar"/>
@@ -6991,7 +7292,7 @@
             <w:r>
               <w:br/>
             </w:r>
-            <w:hyperlink r:id="rId86" w:history="1">
+            <w:hyperlink r:id="rId79" w:history="1">
               <w:r>
                 <w:t>public.courts.alaska.gov/web/forms/docs/dr-308.pdf</w:t>
               </w:r>
@@ -7022,7 +7323,6 @@
               <w:pStyle w:val="BodyText"/>
             </w:pPr>
             <w:r>
-              <w:lastRenderedPageBreak/>
               <w:t>{%tr endif %}</w:t>
             </w:r>
           </w:p>
@@ -7057,6 +7357,7 @@
               <w:pStyle w:val="BodyText"/>
             </w:pPr>
             <w:r>
+              <w:lastRenderedPageBreak/>
               <w:t>{%</w:t>
             </w:r>
             <w:proofErr w:type="spellStart"/>
@@ -7323,11 +7624,7 @@
               <w:t xml:space="preserve">if </w:t>
             </w:r>
             <w:r>
-              <w:t xml:space="preserve">(existing_case == 'open' and user_role_in_case == 'closed') or (existing_case == 'unknown' and after_courtview == 'open' and user_role_in_case == </w:t>
-            </w:r>
-            <w:r>
-              <w:lastRenderedPageBreak/>
-              <w:t>'closed'</w:t>
+              <w:t>(existing_case == 'open' and user_role_in_case == 'closed') or (existing_case == 'unknown' and after_courtview == 'open' and user_role_in_case == 'closed'</w:t>
             </w:r>
             <w:r>
               <w:t>)</w:t>
@@ -7371,7 +7668,6 @@
               <w:outlineLvl w:val="1"/>
             </w:pPr>
             <w:r>
-              <w:lastRenderedPageBreak/>
               <w:t xml:space="preserve">Step </w:t>
             </w:r>
             <w:fldSimple w:instr=" SEQ stepList \* MERGEFORMAT ">
@@ -7386,7 +7682,11 @@
               <w:t xml:space="preserve"> : </w:t>
             </w:r>
             <w:r>
-              <w:t>Decide if want to ask to change your order</w:t>
+              <w:t xml:space="preserve">Decide if want </w:t>
+            </w:r>
+            <w:r>
+              <w:lastRenderedPageBreak/>
+              <w:t>to ask to change your order</w:t>
             </w:r>
           </w:p>
         </w:tc>
@@ -7404,13 +7704,18 @@
               <w:pStyle w:val="BodyText"/>
             </w:pPr>
             <w:r>
+              <w:lastRenderedPageBreak/>
               <w:t>This Guided Assistant Interview has information about asking for child support.  If you</w:t>
             </w:r>
             <w:r>
               <w:t>r</w:t>
             </w:r>
             <w:r>
-              <w:t xml:space="preserve"> case is closed you may want to try one of these interviews to get a personal action plan to change or enforce your child support order: </w:t>
+              <w:t xml:space="preserve"> case is closed you may want to try one of these interviews to get a personal action plan to change or enforce your child </w:t>
+            </w:r>
+            <w:r>
+              <w:lastRenderedPageBreak/>
+              <w:t xml:space="preserve">support order: </w:t>
             </w:r>
           </w:p>
           <w:p>
@@ -7502,6 +7807,7 @@
               <w:pStyle w:val="BodyText"/>
             </w:pPr>
             <w:r>
+              <w:lastRenderedPageBreak/>
               <w:t>{%tr endif %}</w:t>
             </w:r>
           </w:p>
@@ -7632,7 +7938,7 @@
             <w:r>
               <w:t xml:space="preserve">If you do not know if you have an open divorce, dissolution, or custody case, look for your name in </w:t>
             </w:r>
-            <w:hyperlink r:id="rId87" w:history="1">
+            <w:hyperlink r:id="rId80" w:history="1">
               <w:proofErr w:type="spellStart"/>
               <w:r>
                 <w:t>Courtview</w:t>
@@ -7658,7 +7964,7 @@
             <w:r>
               <w:t xml:space="preserve">If you need more help call the call the </w:t>
             </w:r>
-            <w:hyperlink r:id="rId88" w:history="1">
+            <w:hyperlink r:id="rId81" w:history="1">
               <w:r>
                 <w:t>Family Law Self-Help Center</w:t>
               </w:r>
@@ -7696,7 +8002,7 @@
                 <w:u w:val="none"/>
               </w:rPr>
             </w:pPr>
-            <w:hyperlink r:id="rId89" w:history="1">
+            <w:hyperlink r:id="rId82" w:history="1">
               <w:proofErr w:type="spellStart"/>
               <w:r>
                 <w:rPr>
@@ -7717,7 +8023,7 @@
               </w:rPr>
               <w:br/>
             </w:r>
-            <w:hyperlink r:id="rId90" w:history="1">
+            <w:hyperlink r:id="rId83" w:history="1">
               <w:r>
                 <w:rPr>
                   <w:rStyle w:val="Hyperlink"/>
@@ -7750,7 +8056,7 @@
             <w:pPr>
               <w:pStyle w:val="BodyText"/>
             </w:pPr>
-            <w:hyperlink r:id="rId91" w:history="1">
+            <w:hyperlink r:id="rId84" w:history="1">
               <w:r>
                 <w:rPr>
                   <w:rStyle w:val="Hyperlink"/>
@@ -7769,7 +8075,7 @@
               </w:rPr>
               <w:br/>
             </w:r>
-            <w:hyperlink r:id="rId92" w:history="1">
+            <w:hyperlink r:id="rId85" w:history="1">
               <w:r>
                 <w:rPr>
                   <w:rStyle w:val="Hyperlink"/>
@@ -7838,12 +8144,11 @@
               <w:pStyle w:val="Heading2"/>
               <w:outlineLvl w:val="1"/>
             </w:pPr>
-            <w:bookmarkStart w:id="9" w:name="_Ref119655071"/>
-            <w:r>
-              <w:lastRenderedPageBreak/>
+            <w:bookmarkStart w:id="8" w:name="_Ref119655071"/>
+            <w:r>
               <w:t xml:space="preserve">Step </w:t>
             </w:r>
-            <w:bookmarkStart w:id="10" w:name="LastStep"/>
+            <w:bookmarkStart w:id="9" w:name="LastStep"/>
             <w:r>
               <w:rPr>
                 <w:rStyle w:val="NumChar"/>
@@ -7875,7 +8180,7 @@
               </w:rPr>
               <w:fldChar w:fldCharType="end"/>
             </w:r>
-            <w:bookmarkEnd w:id="10"/>
+            <w:bookmarkEnd w:id="9"/>
             <w:r>
               <w:t xml:space="preserve">: Get more </w:t>
             </w:r>
@@ -7883,9 +8188,13 @@
               <w:t>information</w:t>
             </w:r>
             <w:r>
-              <w:t xml:space="preserve"> or help</w:t>
-            </w:r>
-            <w:bookmarkEnd w:id="9"/>
+              <w:t xml:space="preserve"> or </w:t>
+            </w:r>
+            <w:r>
+              <w:lastRenderedPageBreak/>
+              <w:t>help</w:t>
+            </w:r>
+            <w:bookmarkEnd w:id="8"/>
           </w:p>
         </w:tc>
         <w:tc>
@@ -7902,9 +8211,10 @@
               <w:pStyle w:val="BodyText"/>
             </w:pPr>
             <w:r>
+              <w:lastRenderedPageBreak/>
               <w:t xml:space="preserve">For help with forms or understanding the process, call the </w:t>
             </w:r>
-            <w:hyperlink r:id="rId93" w:history="1">
+            <w:hyperlink r:id="rId86" w:history="1">
               <w:r>
                 <w:rPr>
                   <w:rStyle w:val="Hyperlink"/>
@@ -7932,9 +8242,10 @@
               <w:keepLines/>
             </w:pPr>
             <w:r>
+              <w:lastRenderedPageBreak/>
               <w:t xml:space="preserve">Many lawyers offer free or flat fee consultations without having to hire them for the whole case. </w:t>
             </w:r>
-            <w:hyperlink r:id="rId94" w:history="1">
+            <w:hyperlink r:id="rId87" w:history="1">
               <w:r>
                 <w:rPr>
                   <w:rStyle w:val="Hyperlink"/>
@@ -7953,7 +8264,7 @@
             <w:r>
               <w:t xml:space="preserve">Depending on your income, you may qualify for </w:t>
             </w:r>
-            <w:hyperlink r:id="rId95" w:history="1">
+            <w:hyperlink r:id="rId88" w:history="1">
               <w:r>
                 <w:rPr>
                   <w:rStyle w:val="Hyperlink"/>
@@ -7972,7 +8283,7 @@
             <w:r>
               <w:t xml:space="preserve">Depending on your income and circumstances, you may qualify for a free lawyer from </w:t>
             </w:r>
-            <w:hyperlink r:id="rId96" w:history="1">
+            <w:hyperlink r:id="rId89" w:history="1">
               <w:r>
                 <w:rPr>
                   <w:rStyle w:val="Hyperlink"/>
@@ -8063,6 +8374,7 @@
           <w:p>
             <w:pPr>
               <w:pStyle w:val="BodyText"/>
+              <w:keepLines/>
             </w:pPr>
             <w:r>
               <w:rPr>
@@ -8083,10 +8395,13 @@
         </w:tc>
       </w:tr>
     </w:tbl>
-    <w:p/>
+    <w:p>
+      <w:bookmarkStart w:id="10" w:name="_GoBack"/>
+      <w:bookmarkEnd w:id="10"/>
+    </w:p>
     <w:sectPr>
-      <w:headerReference w:type="default" r:id="rId97"/>
-      <w:footerReference w:type="default" r:id="rId98"/>
+      <w:headerReference w:type="default" r:id="rId90"/>
+      <w:footerReference w:type="default" r:id="rId91"/>
       <w:pgSz w:w="12240" w:h="15840"/>
       <w:pgMar w:top="245" w:right="1440" w:bottom="274" w:left="1440" w:header="720" w:footer="720" w:gutter="0"/>
       <w:cols w:space="720"/>
@@ -8136,7 +8451,7 @@
       <w:rPr>
         <w:noProof/>
       </w:rPr>
-      <w:t>9</w:t>
+      <w:t>17</w:t>
     </w:r>
     <w:r>
       <w:fldChar w:fldCharType="end"/>
@@ -8149,7 +8464,7 @@
         <w:rPr>
           <w:noProof/>
         </w:rPr>
-        <w:t>19</w:t>
+        <w:t>18</w:t>
       </w:r>
     </w:fldSimple>
     <w:r>
@@ -8392,6 +8707,95 @@
     </w:lvl>
   </w:abstractNum>
   <w:abstractNum w:abstractNumId="2">
+    <w:nsid w:val="0E661616"/>
+    <w:multiLevelType w:val="hybridMultilevel"/>
+    <w:tmpl w:val="EF680F90"/>
+    <w:lvl w:ilvl="0" w:tplc="0409000F">
+      <w:start w:val="1"/>
+      <w:numFmt w:val="decimal"/>
+      <w:lvlText w:val="%1."/>
+      <w:lvlJc w:val="left"/>
+      <w:pPr>
+        <w:ind w:left="720" w:hanging="360"/>
+      </w:pPr>
+    </w:lvl>
+    <w:lvl w:ilvl="1" w:tplc="04090019">
+      <w:start w:val="1"/>
+      <w:numFmt w:val="lowerLetter"/>
+      <w:lvlText w:val="%2."/>
+      <w:lvlJc w:val="left"/>
+      <w:pPr>
+        <w:ind w:left="1440" w:hanging="360"/>
+      </w:pPr>
+    </w:lvl>
+    <w:lvl w:ilvl="2" w:tplc="0409001B">
+      <w:start w:val="1"/>
+      <w:numFmt w:val="lowerRoman"/>
+      <w:lvlText w:val="%3."/>
+      <w:lvlJc w:val="right"/>
+      <w:pPr>
+        <w:ind w:left="2160" w:hanging="180"/>
+      </w:pPr>
+    </w:lvl>
+    <w:lvl w:ilvl="3" w:tplc="653AFC68">
+      <w:start w:val="1"/>
+      <w:numFmt w:val="decimal"/>
+      <w:lvlText w:val="%4."/>
+      <w:lvlJc w:val="left"/>
+      <w:pPr>
+        <w:ind w:left="2880" w:hanging="360"/>
+      </w:pPr>
+    </w:lvl>
+    <w:lvl w:ilvl="4" w:tplc="04090001">
+      <w:start w:val="1"/>
+      <w:numFmt w:val="bullet"/>
+      <w:lvlText w:val=""/>
+      <w:lvlJc w:val="left"/>
+      <w:pPr>
+        <w:ind w:left="3600" w:hanging="360"/>
+      </w:pPr>
+      <w:rPr>
+        <w:rFonts w:ascii="Symbol" w:hAnsi="Symbol" w:hint="default"/>
+      </w:rPr>
+    </w:lvl>
+    <w:lvl w:ilvl="5" w:tplc="0409001B" w:tentative="1">
+      <w:start w:val="1"/>
+      <w:numFmt w:val="lowerRoman"/>
+      <w:lvlText w:val="%6."/>
+      <w:lvlJc w:val="right"/>
+      <w:pPr>
+        <w:ind w:left="4320" w:hanging="180"/>
+      </w:pPr>
+    </w:lvl>
+    <w:lvl w:ilvl="6" w:tplc="0409000F" w:tentative="1">
+      <w:start w:val="1"/>
+      <w:numFmt w:val="decimal"/>
+      <w:lvlText w:val="%7."/>
+      <w:lvlJc w:val="left"/>
+      <w:pPr>
+        <w:ind w:left="5040" w:hanging="360"/>
+      </w:pPr>
+    </w:lvl>
+    <w:lvl w:ilvl="7" w:tplc="04090019" w:tentative="1">
+      <w:start w:val="1"/>
+      <w:numFmt w:val="lowerLetter"/>
+      <w:lvlText w:val="%8."/>
+      <w:lvlJc w:val="left"/>
+      <w:pPr>
+        <w:ind w:left="5760" w:hanging="360"/>
+      </w:pPr>
+    </w:lvl>
+    <w:lvl w:ilvl="8" w:tplc="0409001B" w:tentative="1">
+      <w:start w:val="1"/>
+      <w:numFmt w:val="lowerRoman"/>
+      <w:lvlText w:val="%9."/>
+      <w:lvlJc w:val="right"/>
+      <w:pPr>
+        <w:ind w:left="6480" w:hanging="180"/>
+      </w:pPr>
+    </w:lvl>
+  </w:abstractNum>
+  <w:abstractNum w:abstractNumId="3">
     <w:nsid w:val="10CB722A"/>
     <w:multiLevelType w:val="hybridMultilevel"/>
     <w:tmpl w:val="E57ED7F6"/>
@@ -8504,7 +8908,7 @@
       </w:rPr>
     </w:lvl>
   </w:abstractNum>
-  <w:abstractNum w:abstractNumId="3">
+  <w:abstractNum w:abstractNumId="4">
     <w:nsid w:val="1323523E"/>
     <w:multiLevelType w:val="multilevel"/>
     <w:tmpl w:val="9E021B8C"/>
@@ -8661,7 +9065,7 @@
       </w:rPr>
     </w:lvl>
   </w:abstractNum>
-  <w:abstractNum w:abstractNumId="4">
+  <w:abstractNum w:abstractNumId="5">
     <w:nsid w:val="15510218"/>
     <w:multiLevelType w:val="hybridMultilevel"/>
     <w:tmpl w:val="8EF49D20"/>
@@ -8751,7 +9155,7 @@
       </w:pPr>
     </w:lvl>
   </w:abstractNum>
-  <w:abstractNum w:abstractNumId="5">
+  <w:abstractNum w:abstractNumId="6">
     <w:nsid w:val="175B3946"/>
     <w:multiLevelType w:val="hybridMultilevel"/>
     <w:tmpl w:val="CB949016"/>
@@ -8864,7 +9268,7 @@
       </w:rPr>
     </w:lvl>
   </w:abstractNum>
-  <w:abstractNum w:abstractNumId="6">
+  <w:abstractNum w:abstractNumId="7">
     <w:nsid w:val="253D4794"/>
     <w:multiLevelType w:val="multilevel"/>
     <w:tmpl w:val="8C80AB36"/>
@@ -8977,7 +9381,7 @@
       </w:rPr>
     </w:lvl>
   </w:abstractNum>
-  <w:abstractNum w:abstractNumId="7">
+  <w:abstractNum w:abstractNumId="8">
     <w:nsid w:val="296F3872"/>
     <w:multiLevelType w:val="hybridMultilevel"/>
     <w:tmpl w:val="A6521E36"/>
@@ -9091,7 +9495,7 @@
       </w:rPr>
     </w:lvl>
   </w:abstractNum>
-  <w:abstractNum w:abstractNumId="8">
+  <w:abstractNum w:abstractNumId="9">
     <w:nsid w:val="300F61FF"/>
     <w:multiLevelType w:val="multilevel"/>
     <w:tmpl w:val="98B03F58"/>
@@ -9248,7 +9652,7 @@
       </w:rPr>
     </w:lvl>
   </w:abstractNum>
-  <w:abstractNum w:abstractNumId="9">
+  <w:abstractNum w:abstractNumId="10">
     <w:nsid w:val="3E667DA7"/>
     <w:multiLevelType w:val="hybridMultilevel"/>
     <w:tmpl w:val="861C5562"/>
@@ -9361,7 +9765,7 @@
       </w:rPr>
     </w:lvl>
   </w:abstractNum>
-  <w:abstractNum w:abstractNumId="10">
+  <w:abstractNum w:abstractNumId="11">
     <w:nsid w:val="55E926CD"/>
     <w:multiLevelType w:val="hybridMultilevel"/>
     <w:tmpl w:val="6E924C66"/>
@@ -9474,7 +9878,7 @@
       </w:rPr>
     </w:lvl>
   </w:abstractNum>
-  <w:abstractNum w:abstractNumId="11">
+  <w:abstractNum w:abstractNumId="12">
     <w:nsid w:val="564E2CA1"/>
     <w:multiLevelType w:val="hybridMultilevel"/>
     <w:tmpl w:val="5D504EF4"/>
@@ -9587,7 +9991,7 @@
       </w:rPr>
     </w:lvl>
   </w:abstractNum>
-  <w:abstractNum w:abstractNumId="12">
+  <w:abstractNum w:abstractNumId="13">
     <w:nsid w:val="6B961852"/>
     <w:multiLevelType w:val="hybridMultilevel"/>
     <w:tmpl w:val="DAAECE10"/>
@@ -9680,7 +10084,7 @@
       </w:pPr>
     </w:lvl>
   </w:abstractNum>
-  <w:abstractNum w:abstractNumId="13">
+  <w:abstractNum w:abstractNumId="14">
     <w:nsid w:val="77750BD2"/>
     <w:multiLevelType w:val="hybridMultilevel"/>
     <w:tmpl w:val="7736E4E6"/>
@@ -9768,22 +10172,22 @@
     </w:lvl>
   </w:abstractNum>
   <w:num w:numId="1">
+    <w:abstractNumId w:val="5"/>
+  </w:num>
+  <w:num w:numId="2">
+    <w:abstractNumId w:val="7"/>
+  </w:num>
+  <w:num w:numId="3">
+    <w:abstractNumId w:val="8"/>
+  </w:num>
+  <w:num w:numId="4">
+    <w:abstractNumId w:val="13"/>
+  </w:num>
+  <w:num w:numId="5">
     <w:abstractNumId w:val="4"/>
   </w:num>
-  <w:num w:numId="2">
-    <w:abstractNumId w:val="6"/>
-  </w:num>
-  <w:num w:numId="3">
-    <w:abstractNumId w:val="7"/>
-  </w:num>
-  <w:num w:numId="4">
-    <w:abstractNumId w:val="12"/>
-  </w:num>
-  <w:num w:numId="5">
-    <w:abstractNumId w:val="3"/>
-  </w:num>
   <w:num w:numId="6">
-    <w:abstractNumId w:val="13"/>
+    <w:abstractNumId w:val="14"/>
   </w:num>
   <w:num w:numId="7">
     <w:abstractNumId w:val="1"/>
@@ -9792,100 +10196,112 @@
     <w:abstractNumId w:val="0"/>
   </w:num>
   <w:num w:numId="9">
-    <w:abstractNumId w:val="7"/>
+    <w:abstractNumId w:val="8"/>
   </w:num>
   <w:num w:numId="10">
+    <w:abstractNumId w:val="11"/>
+  </w:num>
+  <w:num w:numId="11">
+    <w:abstractNumId w:val="8"/>
+  </w:num>
+  <w:num w:numId="12">
+    <w:abstractNumId w:val="8"/>
+  </w:num>
+  <w:num w:numId="13">
+    <w:abstractNumId w:val="8"/>
+  </w:num>
+  <w:num w:numId="14">
+    <w:abstractNumId w:val="8"/>
+  </w:num>
+  <w:num w:numId="15">
+    <w:abstractNumId w:val="8"/>
+  </w:num>
+  <w:num w:numId="16">
+    <w:abstractNumId w:val="8"/>
+  </w:num>
+  <w:num w:numId="17">
+    <w:abstractNumId w:val="8"/>
+  </w:num>
+  <w:num w:numId="18">
+    <w:abstractNumId w:val="8"/>
+  </w:num>
+  <w:num w:numId="19">
+    <w:abstractNumId w:val="8"/>
+  </w:num>
+  <w:num w:numId="20">
     <w:abstractNumId w:val="10"/>
   </w:num>
-  <w:num w:numId="11">
-    <w:abstractNumId w:val="7"/>
-  </w:num>
-  <w:num w:numId="12">
-    <w:abstractNumId w:val="7"/>
-  </w:num>
-  <w:num w:numId="13">
-    <w:abstractNumId w:val="7"/>
-  </w:num>
-  <w:num w:numId="14">
-    <w:abstractNumId w:val="7"/>
-  </w:num>
-  <w:num w:numId="15">
-    <w:abstractNumId w:val="7"/>
-  </w:num>
-  <w:num w:numId="16">
-    <w:abstractNumId w:val="7"/>
-  </w:num>
-  <w:num w:numId="17">
-    <w:abstractNumId w:val="7"/>
-  </w:num>
-  <w:num w:numId="18">
-    <w:abstractNumId w:val="7"/>
-  </w:num>
-  <w:num w:numId="19">
-    <w:abstractNumId w:val="7"/>
-  </w:num>
-  <w:num w:numId="20">
-    <w:abstractNumId w:val="9"/>
-  </w:num>
   <w:num w:numId="21">
-    <w:abstractNumId w:val="7"/>
+    <w:abstractNumId w:val="8"/>
   </w:num>
   <w:num w:numId="22">
-    <w:abstractNumId w:val="7"/>
+    <w:abstractNumId w:val="8"/>
   </w:num>
   <w:num w:numId="23">
-    <w:abstractNumId w:val="7"/>
+    <w:abstractNumId w:val="8"/>
   </w:num>
   <w:num w:numId="24">
-    <w:abstractNumId w:val="7"/>
+    <w:abstractNumId w:val="8"/>
   </w:num>
   <w:num w:numId="25">
-    <w:abstractNumId w:val="7"/>
+    <w:abstractNumId w:val="8"/>
   </w:num>
   <w:num w:numId="26">
-    <w:abstractNumId w:val="7"/>
+    <w:abstractNumId w:val="8"/>
   </w:num>
   <w:num w:numId="27">
-    <w:abstractNumId w:val="11"/>
+    <w:abstractNumId w:val="12"/>
   </w:num>
   <w:num w:numId="28">
-    <w:abstractNumId w:val="2"/>
+    <w:abstractNumId w:val="3"/>
   </w:num>
   <w:num w:numId="29">
-    <w:abstractNumId w:val="7"/>
+    <w:abstractNumId w:val="8"/>
   </w:num>
   <w:num w:numId="30">
-    <w:abstractNumId w:val="7"/>
+    <w:abstractNumId w:val="8"/>
   </w:num>
   <w:num w:numId="31">
-    <w:abstractNumId w:val="5"/>
+    <w:abstractNumId w:val="6"/>
   </w:num>
   <w:num w:numId="32">
-    <w:abstractNumId w:val="13"/>
+    <w:abstractNumId w:val="14"/>
     <w:lvlOverride w:ilvl="0">
       <w:startOverride w:val="1"/>
     </w:lvlOverride>
   </w:num>
   <w:num w:numId="33">
-    <w:abstractNumId w:val="13"/>
+    <w:abstractNumId w:val="14"/>
   </w:num>
   <w:num w:numId="34">
-    <w:abstractNumId w:val="13"/>
+    <w:abstractNumId w:val="14"/>
   </w:num>
   <w:num w:numId="35">
-    <w:abstractNumId w:val="7"/>
+    <w:abstractNumId w:val="8"/>
   </w:num>
   <w:num w:numId="36">
-    <w:abstractNumId w:val="7"/>
+    <w:abstractNumId w:val="8"/>
   </w:num>
   <w:num w:numId="37">
+    <w:abstractNumId w:val="9"/>
+  </w:num>
+  <w:num w:numId="38">
     <w:abstractNumId w:val="8"/>
   </w:num>
-  <w:num w:numId="38">
-    <w:abstractNumId w:val="7"/>
+  <w:num w:numId="39">
+    <w:abstractNumId w:val="8"/>
   </w:num>
-  <w:num w:numId="39">
-    <w:abstractNumId w:val="7"/>
+  <w:num w:numId="40">
+    <w:abstractNumId w:val="2"/>
+  </w:num>
+  <w:num w:numId="41">
+    <w:abstractNumId w:val="14"/>
+  </w:num>
+  <w:num w:numId="42">
+    <w:abstractNumId w:val="8"/>
+  </w:num>
+  <w:num w:numId="43">
+    <w:abstractNumId w:val="8"/>
   </w:num>
   <w:numIdMacAtCleanup w:val="7"/>
 </w:numbering>
@@ -10139,7 +10555,6 @@
   <w:style w:type="character" w:default="1" w:styleId="DefaultParagraphFont">
     <w:name w:val="Default Paragraph Font"/>
     <w:uiPriority w:val="1"/>
-    <w:semiHidden/>
     <w:unhideWhenUsed/>
   </w:style>
   <w:style w:type="table" w:default="1" w:styleId="TableNormal">
@@ -10957,7 +11372,6 @@
   <w:style w:type="character" w:default="1" w:styleId="DefaultParagraphFont">
     <w:name w:val="Default Paragraph Font"/>
     <w:uiPriority w:val="1"/>
-    <w:semiHidden/>
     <w:unhideWhenUsed/>
   </w:style>
   <w:style w:type="table" w:default="1" w:styleId="TableNormal">
@@ -11816,7 +12230,7 @@
   <a:extraClrSchemeLst/>
   <a:extLst>
     <a:ext uri="{05A4C25C-085E-4340-85A3-A5531E510DB2}">
-      <thm15:themeFamily xmlns="" xmlns:thm15="http://schemas.microsoft.com/office/thememl/2012/main" name="Office Theme" id="{62F939B6-93AF-4DB8-9C6B-D6C7DFDC589F}" vid="{4A3C46E8-61CC-4603-A589-7422A47A8E4A}"/>
+      <thm15:themeFamily xmlns:thm15="http://schemas.microsoft.com/office/thememl/2012/main" xmlns="" name="Office Theme" id="{62F939B6-93AF-4DB8-9C6B-D6C7DFDC589F}" vid="{4A3C46E8-61CC-4603-A589-7422A47A8E4A}"/>
     </a:ext>
   </a:extLst>
 </a:theme>
@@ -11827,7 +12241,7 @@
 </file>
 
 <file path=customXml/itemProps1.xml><?xml version="1.0" encoding="utf-8"?>
-<ds:datastoreItem xmlns:ds="http://schemas.openxmlformats.org/officeDocument/2006/customXml" ds:itemID="{638E225C-A763-448D-BBBB-685AD3D440D8}">
+<ds:datastoreItem xmlns:ds="http://schemas.openxmlformats.org/officeDocument/2006/customXml" ds:itemID="{4F3DA551-380D-41B5-9E9C-2BB9706A005E}">
   <ds:schemaRefs>
     <ds:schemaRef ds:uri="http://schemas.openxmlformats.org/officeDocument/2006/bibliography"/>
   </ds:schemaRefs>

</xml_diff>

<commit_message>
Works for text, but still trying to get images to work in docx templates.
</commit_message>
<xml_diff>
--- a/docassemble/ChildSupport/data/templates/child_support_action_plan.docx
+++ b/docassemble/ChildSupport/data/templates/child_support_action_plan.docx
@@ -770,7 +770,7 @@
                 </mc:Choice>
                 <mc:Fallback>
                   <w:pict>
-                    <v:group w14:anchorId="5DEB50D9" id="Group 1" o:spid="_x0000_s1026" style="position:absolute;margin-left:0;margin-top:13.25pt;width:59.75pt;height:54.7pt;z-index:-251651072;mso-wrap-distance-right:25.2pt;mso-width-relative:margin;mso-height-relative:margin" coordsize="7613,6959" o:gfxdata="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">
+                    <v:group w14:anchorId="38ED6A3E" id="Group 1" o:spid="_x0000_s1026" style="position:absolute;margin-left:0;margin-top:13.25pt;width:59.75pt;height:54.7pt;z-index:-251651072;mso-wrap-distance-right:25.2pt;mso-width-relative:margin;mso-height-relative:margin" coordsize="7613,6959" o:gfxdata="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">
                       <v:group id="docshapegroup1" o:spid="_x0000_s1027" style="position:absolute;width:5969;height:6959" coordorigin="805,-199" coordsize="940,1096" o:gfxdata="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">
                         <v:shape id="docshape2" o:spid="_x0000_s1028" style="position:absolute;left:817;top:-187;width:915;height:1071;visibility:visible;mso-wrap-style:square;v-text-anchor:top" coordsize="915,1071" o:gfxdata="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" path="m85,89l85,,914,r,985l824,985t,85l,1070,,92r573,l573,337r246,l824,1070xe" filled="f" strokecolor="#333" strokeweight=".43858mm">
                           <v:path arrowok="t" o:connecttype="custom" o:connectlocs="85,-97;85,-186;914,-186;914,799;824,799;824,884;0,884;0,-94;573,-94;573,151;819,151;824,884" o:connectangles="0,0,0,0,0,0,0,0,0,0,0,0"/>
@@ -7403,7 +7403,7 @@
             </w:r>
             <w:proofErr w:type="spellStart"/>
             <w:r>
-              <w:t>expect_after_interim_motion</w:t>
+              <w:t>expect_after_motion</w:t>
             </w:r>
             <w:proofErr w:type="spellEnd"/>
             <w:r>

</xml_diff>

<commit_message>
using same variable / object for images in both yml and docx templates.
</commit_message>
<xml_diff>
--- a/docassemble/ChildSupport/data/templates/child_support_action_plan.docx
+++ b/docassemble/ChildSupport/data/templates/child_support_action_plan.docx
@@ -770,7 +770,7 @@
                 </mc:Choice>
                 <mc:Fallback>
                   <w:pict>
-                    <v:group w14:anchorId="38ED6A3E" id="Group 1" o:spid="_x0000_s1026" style="position:absolute;margin-left:0;margin-top:13.25pt;width:59.75pt;height:54.7pt;z-index:-251651072;mso-wrap-distance-right:25.2pt;mso-width-relative:margin;mso-height-relative:margin" coordsize="7613,6959" o:gfxdata="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">
+                    <v:group w14:anchorId="25C6F331" id="Group 1" o:spid="_x0000_s1026" style="position:absolute;margin-left:0;margin-top:13.25pt;width:59.75pt;height:54.7pt;z-index:-251651072;mso-wrap-distance-right:25.2pt;mso-width-relative:margin;mso-height-relative:margin" coordsize="7613,6959" o:gfxdata="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">
                       <v:group id="docshapegroup1" o:spid="_x0000_s1027" style="position:absolute;width:5969;height:6959" coordorigin="805,-199" coordsize="940,1096" o:gfxdata="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">
                         <v:shape id="docshape2" o:spid="_x0000_s1028" style="position:absolute;left:817;top:-187;width:915;height:1071;visibility:visible;mso-wrap-style:square;v-text-anchor:top" coordsize="915,1071" o:gfxdata="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" path="m85,89l85,,914,r,985l824,985t,85l,1070,,92r573,l573,337r246,l824,1070xe" filled="f" strokecolor="#333" strokeweight=".43858mm">
                           <v:path arrowok="t" o:connecttype="custom" o:connectlocs="85,-97;85,-186;914,-186;914,799;824,799;824,884;0,884;0,-94;573,-94;573,151;819,151;824,884" o:connectangles="0,0,0,0,0,0,0,0,0,0,0,0"/>
@@ -942,14 +942,27 @@
             <w:r>
               <w:t xml:space="preserve">Step </w:t>
             </w:r>
-            <w:fldSimple w:instr=" SEQ stepList \* MERGEFORMAT ">
-              <w:r>
-                <w:rPr>
-                  <w:noProof/>
-                </w:rPr>
-                <w:t>1</w:t>
-              </w:r>
-            </w:fldSimple>
+            <w:r>
+              <w:fldChar w:fldCharType="begin"/>
+            </w:r>
+            <w:r>
+              <w:instrText xml:space="preserve"> SEQ stepList \* MERGEFORMAT </w:instrText>
+            </w:r>
+            <w:r>
+              <w:fldChar w:fldCharType="separate"/>
+            </w:r>
+            <w:r>
+              <w:rPr>
+                <w:noProof/>
+              </w:rPr>
+              <w:t>1</w:t>
+            </w:r>
+            <w:r>
+              <w:rPr>
+                <w:noProof/>
+              </w:rPr>
+              <w:fldChar w:fldCharType="end"/>
+            </w:r>
             <w:r>
               <w:t xml:space="preserve">: </w:t>
             </w:r>
@@ -2001,14 +2014,27 @@
             <w:r>
               <w:t xml:space="preserve">Step </w:t>
             </w:r>
-            <w:fldSimple w:instr=" SEQ stepList  \* MERGEFORMAT  \* MERGEFORMAT ">
-              <w:r>
-                <w:rPr>
-                  <w:noProof/>
-                </w:rPr>
-                <w:t>2</w:t>
-              </w:r>
-            </w:fldSimple>
+            <w:r>
+              <w:fldChar w:fldCharType="begin"/>
+            </w:r>
+            <w:r>
+              <w:instrText xml:space="preserve"> SEQ stepList  \* MERGEFORMAT  \* MERGEFORMAT </w:instrText>
+            </w:r>
+            <w:r>
+              <w:fldChar w:fldCharType="separate"/>
+            </w:r>
+            <w:r>
+              <w:rPr>
+                <w:noProof/>
+              </w:rPr>
+              <w:t>2</w:t>
+            </w:r>
+            <w:r>
+              <w:rPr>
+                <w:noProof/>
+              </w:rPr>
+              <w:fldChar w:fldCharType="end"/>
+            </w:r>
             <w:r>
               <w:t xml:space="preserve">: </w:t>
             </w:r>
@@ -2366,14 +2392,27 @@
             <w:r>
               <w:t xml:space="preserve">Step </w:t>
             </w:r>
-            <w:fldSimple w:instr=" SEQ stepList \* MERGEFORMAT ">
-              <w:r>
-                <w:rPr>
-                  <w:noProof/>
-                </w:rPr>
-                <w:t>3</w:t>
-              </w:r>
-            </w:fldSimple>
+            <w:r>
+              <w:fldChar w:fldCharType="begin"/>
+            </w:r>
+            <w:r>
+              <w:instrText xml:space="preserve"> SEQ stepList \* MERGEFORMAT </w:instrText>
+            </w:r>
+            <w:r>
+              <w:fldChar w:fldCharType="separate"/>
+            </w:r>
+            <w:r>
+              <w:rPr>
+                <w:noProof/>
+              </w:rPr>
+              <w:t>3</w:t>
+            </w:r>
+            <w:r>
+              <w:rPr>
+                <w:noProof/>
+              </w:rPr>
+              <w:fldChar w:fldCharType="end"/>
+            </w:r>
             <w:r>
               <w:t xml:space="preserve">: </w:t>
             </w:r>
@@ -3471,14 +3510,27 @@
               <w:lastRenderedPageBreak/>
               <w:t xml:space="preserve">Step </w:t>
             </w:r>
-            <w:fldSimple w:instr=" SEQ stepList \* MERGEFORMAT ">
-              <w:r>
-                <w:rPr>
-                  <w:noProof/>
-                </w:rPr>
-                <w:t>4</w:t>
-              </w:r>
-            </w:fldSimple>
+            <w:r>
+              <w:fldChar w:fldCharType="begin"/>
+            </w:r>
+            <w:r>
+              <w:instrText xml:space="preserve"> SEQ stepList \* MERGEFORMAT </w:instrText>
+            </w:r>
+            <w:r>
+              <w:fldChar w:fldCharType="separate"/>
+            </w:r>
+            <w:r>
+              <w:rPr>
+                <w:noProof/>
+              </w:rPr>
+              <w:t>4</w:t>
+            </w:r>
+            <w:r>
+              <w:rPr>
+                <w:noProof/>
+              </w:rPr>
+              <w:fldChar w:fldCharType="end"/>
+            </w:r>
             <w:r>
               <w:rPr>
                 <w:noProof/>
@@ -3893,14 +3945,27 @@
             <w:r>
               <w:t xml:space="preserve">Step </w:t>
             </w:r>
-            <w:fldSimple w:instr=" SEQ stepList \* MERGEFORMAT ">
-              <w:r>
-                <w:rPr>
-                  <w:noProof/>
-                </w:rPr>
-                <w:t>5</w:t>
-              </w:r>
-            </w:fldSimple>
+            <w:r>
+              <w:fldChar w:fldCharType="begin"/>
+            </w:r>
+            <w:r>
+              <w:instrText xml:space="preserve"> SEQ stepList \* MERGEFORMAT </w:instrText>
+            </w:r>
+            <w:r>
+              <w:fldChar w:fldCharType="separate"/>
+            </w:r>
+            <w:r>
+              <w:rPr>
+                <w:noProof/>
+              </w:rPr>
+              <w:t>5</w:t>
+            </w:r>
+            <w:r>
+              <w:rPr>
+                <w:noProof/>
+              </w:rPr>
+              <w:fldChar w:fldCharType="end"/>
+            </w:r>
             <w:r>
               <w:rPr>
                 <w:noProof/>
@@ -4327,14 +4392,27 @@
             <w:r>
               <w:t xml:space="preserve">Step </w:t>
             </w:r>
-            <w:fldSimple w:instr=" SEQ stepList \* MERGEFORMAT ">
-              <w:r>
-                <w:rPr>
-                  <w:noProof/>
-                </w:rPr>
-                <w:t>6</w:t>
-              </w:r>
-            </w:fldSimple>
+            <w:r>
+              <w:fldChar w:fldCharType="begin"/>
+            </w:r>
+            <w:r>
+              <w:instrText xml:space="preserve"> SEQ stepList \* MERGEFORMAT </w:instrText>
+            </w:r>
+            <w:r>
+              <w:fldChar w:fldCharType="separate"/>
+            </w:r>
+            <w:r>
+              <w:rPr>
+                <w:noProof/>
+              </w:rPr>
+              <w:t>6</w:t>
+            </w:r>
+            <w:r>
+              <w:rPr>
+                <w:noProof/>
+              </w:rPr>
+              <w:fldChar w:fldCharType="end"/>
+            </w:r>
             <w:r>
               <w:t xml:space="preserve">: </w:t>
             </w:r>
@@ -6416,14 +6494,27 @@
             <w:r>
               <w:t xml:space="preserve">Step </w:t>
             </w:r>
-            <w:fldSimple w:instr=" SEQ stepList \* MERGEFORMAT ">
-              <w:r>
-                <w:rPr>
-                  <w:noProof/>
-                </w:rPr>
-                <w:t>12</w:t>
-              </w:r>
-            </w:fldSimple>
+            <w:r>
+              <w:fldChar w:fldCharType="begin"/>
+            </w:r>
+            <w:r>
+              <w:instrText xml:space="preserve"> SEQ stepList \* MERGEFORMAT </w:instrText>
+            </w:r>
+            <w:r>
+              <w:fldChar w:fldCharType="separate"/>
+            </w:r>
+            <w:r>
+              <w:rPr>
+                <w:noProof/>
+              </w:rPr>
+              <w:t>12</w:t>
+            </w:r>
+            <w:r>
+              <w:rPr>
+                <w:noProof/>
+              </w:rPr>
+              <w:fldChar w:fldCharType="end"/>
+            </w:r>
             <w:r>
               <w:t xml:space="preserve">: </w:t>
             </w:r>
@@ -6814,16 +6905,89 @@
                 <w:ilvl w:val="0"/>
                 <w:numId w:val="0"/>
               </w:numPr>
-              <w:ind w:left="217"/>
+              <w:ind w:left="-143"/>
+            </w:pPr>
+            <w:r>
+              <w:t xml:space="preserve">{% for </w:t>
+            </w:r>
+            <w:proofErr w:type="spellStart"/>
+            <w:r>
+              <w:t>image_data</w:t>
+            </w:r>
+            <w:proofErr w:type="spellEnd"/>
+            <w:r>
+              <w:t xml:space="preserve"> in </w:t>
+            </w:r>
+            <w:proofErr w:type="spellStart"/>
+            <w:r>
+              <w:t>images_list</w:t>
+            </w:r>
+            <w:proofErr w:type="spellEnd"/>
+            <w:r>
+              <w:t xml:space="preserve"> %}</w:t>
+            </w:r>
+          </w:p>
+          <w:p>
+            <w:pPr>
+              <w:pStyle w:val="Listnumbered"/>
+              <w:numPr>
+                <w:ilvl w:val="0"/>
+                <w:numId w:val="0"/>
+              </w:numPr>
+              <w:ind w:left="-143"/>
+            </w:pPr>
+            <w:r>
+              <w:t xml:space="preserve">{{  </w:t>
+            </w:r>
+            <w:proofErr w:type="spellStart"/>
+            <w:r>
+              <w:t>image_data</w:t>
+            </w:r>
+            <w:proofErr w:type="spellEnd"/>
+            <w:r>
+              <w:t>['text'] }}</w:t>
+            </w:r>
+          </w:p>
+          <w:p>
+            <w:pPr>
+              <w:pStyle w:val="Listnumbered"/>
+              <w:numPr>
+                <w:ilvl w:val="0"/>
+                <w:numId w:val="0"/>
+              </w:numPr>
+              <w:ind w:left="-143"/>
             </w:pPr>
             <w:r>
               <w:t xml:space="preserve">{{ </w:t>
             </w:r>
-            <w:r>
-              <w:t>certificate_of_service_image</w:t>
-            </w:r>
-            <w:r>
-              <w:t xml:space="preserve"> }}</w:t>
+            <w:proofErr w:type="spellStart"/>
+            <w:r>
+              <w:t>image_data</w:t>
+            </w:r>
+            <w:proofErr w:type="spellEnd"/>
+            <w:r>
+              <w:t>['image'].show(width='5in%') }}</w:t>
+            </w:r>
+          </w:p>
+          <w:p>
+            <w:pPr>
+              <w:pStyle w:val="Listnumbered"/>
+              <w:numPr>
+                <w:ilvl w:val="0"/>
+                <w:numId w:val="0"/>
+              </w:numPr>
+              <w:ind w:left="-143"/>
+            </w:pPr>
+            <w:r>
+              <w:t xml:space="preserve">{% </w:t>
+            </w:r>
+            <w:proofErr w:type="spellStart"/>
+            <w:r>
+              <w:t>endfor</w:t>
+            </w:r>
+            <w:proofErr w:type="spellEnd"/>
+            <w:r>
+              <w:t xml:space="preserve"> %}</w:t>
             </w:r>
           </w:p>
         </w:tc>
@@ -6850,14 +7014,27 @@
               <w:lastRenderedPageBreak/>
               <w:t xml:space="preserve">Step </w:t>
             </w:r>
-            <w:fldSimple w:instr=" SEQ stepList \* MERGEFORMAT ">
-              <w:r>
-                <w:rPr>
-                  <w:noProof/>
-                </w:rPr>
-                <w:t>13</w:t>
-              </w:r>
-            </w:fldSimple>
+            <w:r>
+              <w:fldChar w:fldCharType="begin"/>
+            </w:r>
+            <w:r>
+              <w:instrText xml:space="preserve"> SEQ stepList \* MERGEFORMAT </w:instrText>
+            </w:r>
+            <w:r>
+              <w:fldChar w:fldCharType="separate"/>
+            </w:r>
+            <w:r>
+              <w:rPr>
+                <w:noProof/>
+              </w:rPr>
+              <w:t>13</w:t>
+            </w:r>
+            <w:r>
+              <w:rPr>
+                <w:noProof/>
+              </w:rPr>
+              <w:fldChar w:fldCharType="end"/>
+            </w:r>
             <w:r>
               <w:t xml:space="preserve">: File your </w:t>
             </w:r>
@@ -7058,14 +7235,27 @@
             <w:r>
               <w:t xml:space="preserve">Step </w:t>
             </w:r>
-            <w:fldSimple w:instr=" SEQ stepList \* MERGEFORMAT ">
-              <w:r>
-                <w:rPr>
-                  <w:noProof/>
-                </w:rPr>
-                <w:t>14</w:t>
-              </w:r>
-            </w:fldSimple>
+            <w:r>
+              <w:fldChar w:fldCharType="begin"/>
+            </w:r>
+            <w:r>
+              <w:instrText xml:space="preserve"> SEQ stepList \* MERGEFORMAT </w:instrText>
+            </w:r>
+            <w:r>
+              <w:fldChar w:fldCharType="separate"/>
+            </w:r>
+            <w:r>
+              <w:rPr>
+                <w:noProof/>
+              </w:rPr>
+              <w:t>14</w:t>
+            </w:r>
+            <w:r>
+              <w:rPr>
+                <w:noProof/>
+              </w:rPr>
+              <w:fldChar w:fldCharType="end"/>
+            </w:r>
             <w:r>
               <w:t>: Serve the other parent</w:t>
             </w:r>
@@ -7292,22 +7482,32 @@
               <w:outlineLvl w:val="1"/>
             </w:pPr>
             <w:r>
+              <w:lastRenderedPageBreak/>
               <w:t xml:space="preserve">Step </w:t>
             </w:r>
-            <w:fldSimple w:instr=" SEQ stepList \* MERGEFORMAT ">
-              <w:r>
-                <w:rPr>
-                  <w:noProof/>
-                </w:rPr>
-                <w:t>15</w:t>
-              </w:r>
-            </w:fldSimple>
-            <w:r>
-              <w:t xml:space="preserve">: What </w:t>
-            </w:r>
-            <w:r>
-              <w:lastRenderedPageBreak/>
-              <w:t>to expect after you file</w:t>
+            <w:r>
+              <w:fldChar w:fldCharType="begin"/>
+            </w:r>
+            <w:r>
+              <w:instrText xml:space="preserve"> SEQ stepList \* MERGEFORMAT </w:instrText>
+            </w:r>
+            <w:r>
+              <w:fldChar w:fldCharType="separate"/>
+            </w:r>
+            <w:r>
+              <w:rPr>
+                <w:noProof/>
+              </w:rPr>
+              <w:t>15</w:t>
+            </w:r>
+            <w:r>
+              <w:rPr>
+                <w:noProof/>
+              </w:rPr>
+              <w:fldChar w:fldCharType="end"/>
+            </w:r>
+            <w:r>
+              <w:t>: What to expect after you file</w:t>
             </w:r>
           </w:p>
         </w:tc>
@@ -7326,7 +7526,6 @@
               <w:outlineLvl w:val="2"/>
             </w:pPr>
             <w:r>
-              <w:lastRenderedPageBreak/>
               <w:t>The other parent may file a response or "opposition"</w:t>
             </w:r>
           </w:p>
@@ -7335,7 +7534,6 @@
               <w:pStyle w:val="Body"/>
             </w:pPr>
             <w:r>
-              <w:lastRenderedPageBreak/>
               <w:t xml:space="preserve">If </w:t>
             </w:r>
             <w:r>
@@ -7702,7 +7900,6 @@
               <w:pStyle w:val="BodyText"/>
             </w:pPr>
             <w:r>
-              <w:lastRenderedPageBreak/>
               <w:t>{%tr endif %}</w:t>
             </w:r>
           </w:p>
@@ -7743,11 +7940,11 @@
               <w:t xml:space="preserve">if </w:t>
             </w:r>
             <w:r>
-              <w:t xml:space="preserve">(existing_case == 'open' and user_role_in_case == 'closed') or </w:t>
+              <w:t xml:space="preserve">(existing_case == 'open' and </w:t>
             </w:r>
             <w:r>
               <w:lastRenderedPageBreak/>
-              <w:t>(existing_case == 'unknown' and after_courtview == 'open' and user_role_in_case == 'closed'</w:t>
+              <w:t>user_role_in_case == 'closed') or (existing_case == 'unknown' and after_courtview == 'open' and user_role_in_case == 'closed'</w:t>
             </w:r>
             <w:r>
               <w:t>)</w:t>
@@ -7793,14 +7990,27 @@
             <w:r>
               <w:t xml:space="preserve">Step </w:t>
             </w:r>
-            <w:fldSimple w:instr=" SEQ stepList \* MERGEFORMAT ">
-              <w:r>
-                <w:rPr>
-                  <w:noProof/>
-                </w:rPr>
-                <w:t>16</w:t>
-              </w:r>
-            </w:fldSimple>
+            <w:r>
+              <w:fldChar w:fldCharType="begin"/>
+            </w:r>
+            <w:r>
+              <w:instrText xml:space="preserve"> SEQ stepList \* MERGEFORMAT </w:instrText>
+            </w:r>
+            <w:r>
+              <w:fldChar w:fldCharType="separate"/>
+            </w:r>
+            <w:r>
+              <w:rPr>
+                <w:noProof/>
+              </w:rPr>
+              <w:t>16</w:t>
+            </w:r>
+            <w:r>
+              <w:rPr>
+                <w:noProof/>
+              </w:rPr>
+              <w:fldChar w:fldCharType="end"/>
+            </w:r>
             <w:r>
               <w:t xml:space="preserve"> : </w:t>
             </w:r>
@@ -8034,14 +8244,27 @@
             <w:r>
               <w:t xml:space="preserve">Step </w:t>
             </w:r>
-            <w:fldSimple w:instr=" SEQ stepList \* MERGEFORMAT ">
-              <w:r>
-                <w:rPr>
-                  <w:noProof/>
-                </w:rPr>
-                <w:t>17</w:t>
-              </w:r>
-            </w:fldSimple>
+            <w:r>
+              <w:fldChar w:fldCharType="begin"/>
+            </w:r>
+            <w:r>
+              <w:instrText xml:space="preserve"> SEQ stepList \* MERGEFORMAT </w:instrText>
+            </w:r>
+            <w:r>
+              <w:fldChar w:fldCharType="separate"/>
+            </w:r>
+            <w:r>
+              <w:rPr>
+                <w:noProof/>
+              </w:rPr>
+              <w:t>17</w:t>
+            </w:r>
+            <w:r>
+              <w:rPr>
+                <w:noProof/>
+              </w:rPr>
+              <w:fldChar w:fldCharType="end"/>
+            </w:r>
             <w:r>
               <w:t xml:space="preserve"> : Find out if you have a court case</w:t>
             </w:r>
@@ -8576,14 +8799,27 @@
     <w:r>
       <w:t xml:space="preserve"> of </w:t>
     </w:r>
-    <w:fldSimple w:instr=" NUMPAGES  \* Arabic  \* MERGEFORMAT ">
-      <w:r>
-        <w:rPr>
-          <w:noProof/>
-        </w:rPr>
-        <w:t>18</w:t>
-      </w:r>
-    </w:fldSimple>
+    <w:r>
+      <w:fldChar w:fldCharType="begin"/>
+    </w:r>
+    <w:r>
+      <w:instrText xml:space="preserve"> NUMPAGES  \* Arabic  \* MERGEFORMAT </w:instrText>
+    </w:r>
+    <w:r>
+      <w:fldChar w:fldCharType="separate"/>
+    </w:r>
+    <w:r>
+      <w:rPr>
+        <w:noProof/>
+      </w:rPr>
+      <w:t>18</w:t>
+    </w:r>
+    <w:r>
+      <w:rPr>
+        <w:noProof/>
+      </w:rPr>
+      <w:fldChar w:fldCharType="end"/>
+    </w:r>
     <w:r>
       <w:t xml:space="preserve"> pages</w:t>
     </w:r>
@@ -10349,7 +10585,7 @@
     <w:lsdException w:name="Table Web 2" w:semiHidden="1" w:unhideWhenUsed="1"/>
     <w:lsdException w:name="Table Web 3" w:semiHidden="1" w:unhideWhenUsed="1"/>
     <w:lsdException w:name="Balloon Text" w:semiHidden="1" w:unhideWhenUsed="1"/>
-    <w:lsdException w:name="Table Grid" w:semiHidden="1" w:uiPriority="39" w:unhideWhenUsed="1"/>
+    <w:lsdException w:name="Table Grid" w:uiPriority="39"/>
     <w:lsdException w:name="Table Theme" w:semiHidden="1" w:unhideWhenUsed="1"/>
     <w:lsdException w:name="Placeholder Text" w:semiHidden="1"/>
     <w:lsdException w:name="No Spacing" w:uiPriority="1" w:qFormat="1"/>

</xml_diff>

<commit_message>
removed preview from download filename, strings can't send bold to docx template so kept for accordion steps added condition in docx expect step
</commit_message>
<xml_diff>
--- a/docassemble/ChildSupport/data/templates/child_support_action_plan.docx
+++ b/docassemble/ChildSupport/data/templates/child_support_action_plan.docx
@@ -41,15 +41,7 @@
               <w:t>p</w:t>
             </w:r>
             <w:r>
-              <w:t xml:space="preserve"> if existing_case == 'open' and </w:t>
-            </w:r>
-            <w:proofErr w:type="spellStart"/>
-            <w:r>
-              <w:t>interim_motion</w:t>
-            </w:r>
-            <w:proofErr w:type="spellEnd"/>
-            <w:r>
-              <w:t xml:space="preserve"> == 'ask' %}</w:t>
+              <w:t xml:space="preserve"> if existing_case == 'open' and interim_motion == 'ask' %}</w:t>
             </w:r>
           </w:p>
           <w:p>
@@ -770,7 +762,7 @@
                 </mc:Choice>
                 <mc:Fallback>
                   <w:pict>
-                    <v:group w14:anchorId="25C6F331" id="Group 1" o:spid="_x0000_s1026" style="position:absolute;margin-left:0;margin-top:13.25pt;width:59.75pt;height:54.7pt;z-index:-251651072;mso-wrap-distance-right:25.2pt;mso-width-relative:margin;mso-height-relative:margin" coordsize="7613,6959" o:gfxdata="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">
+                    <v:group w14:anchorId="6076E9C0" id="Group 1" o:spid="_x0000_s1026" style="position:absolute;margin-left:0;margin-top:13.25pt;width:59.75pt;height:54.7pt;z-index:-251651072;mso-wrap-distance-right:25.2pt;mso-width-relative:margin;mso-height-relative:margin" coordsize="7613,6959" o:gfxdata="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">
                       <v:group id="docshapegroup1" o:spid="_x0000_s1027" style="position:absolute;width:5969;height:6959" coordorigin="805,-199" coordsize="940,1096" o:gfxdata="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">
                         <v:shape id="docshape2" o:spid="_x0000_s1028" style="position:absolute;left:817;top:-187;width:915;height:1071;visibility:visible;mso-wrap-style:square;v-text-anchor:top" coordsize="915,1071" o:gfxdata="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" path="m85,89l85,,914,r,985l824,985t,85l,1070,,92r573,l573,337r246,l824,1070xe" filled="f" strokecolor="#333" strokeweight=".43858mm">
                           <v:path arrowok="t" o:connecttype="custom" o:connectlocs="85,-97;85,-186;914,-186;914,799;824,799;824,884;0,884;0,-94;573,-94;573,151;819,151;824,884" o:connectangles="0,0,0,0,0,0,0,0,0,0,0,0"/>
@@ -942,27 +934,14 @@
             <w:r>
               <w:t xml:space="preserve">Step </w:t>
             </w:r>
-            <w:r>
-              <w:fldChar w:fldCharType="begin"/>
-            </w:r>
-            <w:r>
-              <w:instrText xml:space="preserve"> SEQ stepList \* MERGEFORMAT </w:instrText>
-            </w:r>
-            <w:r>
-              <w:fldChar w:fldCharType="separate"/>
-            </w:r>
-            <w:r>
-              <w:rPr>
-                <w:noProof/>
-              </w:rPr>
-              <w:t>1</w:t>
-            </w:r>
-            <w:r>
-              <w:rPr>
-                <w:noProof/>
-              </w:rPr>
-              <w:fldChar w:fldCharType="end"/>
-            </w:r>
+            <w:fldSimple w:instr=" SEQ stepList \* MERGEFORMAT ">
+              <w:r>
+                <w:rPr>
+                  <w:noProof/>
+                </w:rPr>
+                <w:t>1</w:t>
+              </w:r>
+            </w:fldSimple>
             <w:r>
               <w:t xml:space="preserve">: </w:t>
             </w:r>
@@ -1691,21 +1670,8 @@
             </w:r>
             <w:r>
               <w:lastRenderedPageBreak/>
-              <w:t>health.alaska.gov/</w:t>
-            </w:r>
-            <w:proofErr w:type="spellStart"/>
-            <w:r>
-              <w:t>dph</w:t>
-            </w:r>
-            <w:proofErr w:type="spellEnd"/>
-            <w:r>
-              <w:t>/</w:t>
-            </w:r>
-            <w:proofErr w:type="spellStart"/>
-            <w:r>
-              <w:t>VitalStats</w:t>
-            </w:r>
-            <w:proofErr w:type="spellEnd"/>
+              <w:t>health.alaska.gov/dph/VitalStats</w:t>
+            </w:r>
           </w:p>
           <w:p>
             <w:pPr>
@@ -1723,13 +1689,8 @@
               <w:br/>
             </w:r>
             <w:r>
-              <w:t>courts.alaska.gov/shc/family/</w:t>
-            </w:r>
-            <w:proofErr w:type="spellStart"/>
-            <w:r>
-              <w:t>glossary.htm#dna</w:t>
-            </w:r>
-            <w:proofErr w:type="spellEnd"/>
+              <w:t>courts.alaska.gov/shc/family/glossary.htm#dna</w:t>
+            </w:r>
           </w:p>
           <w:p>
             <w:pPr>
@@ -1805,13 +1766,8 @@
               <w:t>ocassemble.akcourts.</w:t>
             </w:r>
             <w:r>
-              <w:t>gov/start/</w:t>
-            </w:r>
-            <w:proofErr w:type="spellStart"/>
-            <w:r>
-              <w:t>AskingForChildCustody</w:t>
-            </w:r>
-            <w:proofErr w:type="spellEnd"/>
+              <w:t>gov/start/AskingForChildCustody</w:t>
+            </w:r>
           </w:p>
           <w:p>
             <w:pPr>
@@ -1863,17 +1819,8 @@
                 <w:sz w:val="23"/>
                 <w:szCs w:val="23"/>
               </w:rPr>
-              <w:t>Docassemble.akcourts.gov/start/</w:t>
-            </w:r>
-            <w:proofErr w:type="spellStart"/>
-            <w:r>
-              <w:rPr>
-                <w:sz w:val="23"/>
-                <w:szCs w:val="23"/>
-              </w:rPr>
-              <w:t>EndOfMarriageOrLegalSeparation</w:t>
-            </w:r>
-            <w:proofErr w:type="spellEnd"/>
+              <w:t>Docassemble.akcourts.gov/start/EndOfMarriageOrLegalSeparation</w:t>
+            </w:r>
           </w:p>
           <w:p>
             <w:pPr>
@@ -1891,13 +1838,8 @@
               <w:br/>
             </w:r>
             <w:r>
-              <w:t>courts.alaska.gov/shc/family/</w:t>
-            </w:r>
-            <w:proofErr w:type="spellStart"/>
-            <w:r>
-              <w:t>shcforms.htm#paternity</w:t>
-            </w:r>
-            <w:proofErr w:type="spellEnd"/>
+              <w:t>courts.alaska.gov/shc/family/shcforms.htm#paternity</w:t>
+            </w:r>
           </w:p>
           <w:p>
             <w:pPr>
@@ -2014,27 +1956,14 @@
             <w:r>
               <w:t xml:space="preserve">Step </w:t>
             </w:r>
-            <w:r>
-              <w:fldChar w:fldCharType="begin"/>
-            </w:r>
-            <w:r>
-              <w:instrText xml:space="preserve"> SEQ stepList  \* MERGEFORMAT  \* MERGEFORMAT </w:instrText>
-            </w:r>
-            <w:r>
-              <w:fldChar w:fldCharType="separate"/>
-            </w:r>
-            <w:r>
-              <w:rPr>
-                <w:noProof/>
-              </w:rPr>
-              <w:t>2</w:t>
-            </w:r>
-            <w:r>
-              <w:rPr>
-                <w:noProof/>
-              </w:rPr>
-              <w:fldChar w:fldCharType="end"/>
-            </w:r>
+            <w:fldSimple w:instr=" SEQ stepList  \* MERGEFORMAT  \* MERGEFORMAT ">
+              <w:r>
+                <w:rPr>
+                  <w:noProof/>
+                </w:rPr>
+                <w:t>2</w:t>
+              </w:r>
+            </w:fldSimple>
             <w:r>
               <w:t xml:space="preserve">: </w:t>
             </w:r>
@@ -2340,15 +2269,7 @@
               <w:t>ask_court_or_cssd</w:t>
             </w:r>
             <w:r>
-              <w:t xml:space="preserve"> in('</w:t>
-            </w:r>
-            <w:proofErr w:type="spellStart"/>
-            <w:r>
-              <w:t>cssd</w:t>
-            </w:r>
-            <w:proofErr w:type="spellEnd"/>
-            <w:r>
-              <w:t xml:space="preserve">', 'both') </w:t>
+              <w:t xml:space="preserve"> in('cssd', 'both') </w:t>
             </w:r>
             <w:r>
               <w:t>%}</w:t>
@@ -2392,27 +2313,14 @@
             <w:r>
               <w:t xml:space="preserve">Step </w:t>
             </w:r>
-            <w:r>
-              <w:fldChar w:fldCharType="begin"/>
-            </w:r>
-            <w:r>
-              <w:instrText xml:space="preserve"> SEQ stepList \* MERGEFORMAT </w:instrText>
-            </w:r>
-            <w:r>
-              <w:fldChar w:fldCharType="separate"/>
-            </w:r>
-            <w:r>
-              <w:rPr>
-                <w:noProof/>
-              </w:rPr>
-              <w:t>3</w:t>
-            </w:r>
-            <w:r>
-              <w:rPr>
-                <w:noProof/>
-              </w:rPr>
-              <w:fldChar w:fldCharType="end"/>
-            </w:r>
+            <w:fldSimple w:instr=" SEQ stepList \* MERGEFORMAT ">
+              <w:r>
+                <w:rPr>
+                  <w:noProof/>
+                </w:rPr>
+                <w:t>3</w:t>
+              </w:r>
+            </w:fldSimple>
             <w:r>
               <w:t xml:space="preserve">: </w:t>
             </w:r>
@@ -2719,15 +2627,7 @@
               <w:ind w:left="376"/>
             </w:pPr>
             <w:r>
-              <w:t xml:space="preserve">Submit an online application by logging into </w:t>
-            </w:r>
-            <w:proofErr w:type="spellStart"/>
-            <w:r>
-              <w:t>myAlaska</w:t>
-            </w:r>
-            <w:proofErr w:type="spellEnd"/>
-            <w:r>
-              <w:t xml:space="preserve">.  </w:t>
+              <w:t xml:space="preserve">Submit an online application by logging into myAlaska.  </w:t>
             </w:r>
           </w:p>
           <w:p>
@@ -3120,13 +3020,8 @@
               <w:t>D</w:t>
             </w:r>
             <w:r>
-              <w:t>ocassemble.akcourts.gov/start/</w:t>
-            </w:r>
-            <w:proofErr w:type="spellStart"/>
-            <w:r>
-              <w:t>ChangingChildSupport</w:t>
-            </w:r>
-            <w:proofErr w:type="spellEnd"/>
+              <w:t>ocassemble.akcourts.gov/start/ChangingChildSupport</w:t>
+            </w:r>
           </w:p>
           <w:p>
             <w:pPr>
@@ -3245,13 +3140,8 @@
               <w:br/>
             </w:r>
             <w:r>
-              <w:t>ChildSupport.alaska.gov/child-support-services/information/</w:t>
-            </w:r>
-            <w:proofErr w:type="spellStart"/>
-            <w:r>
-              <w:t>faqs</w:t>
-            </w:r>
-            <w:proofErr w:type="spellEnd"/>
+              <w:t>ChildSupport.alaska.gov/child-support-services/information/faqs</w:t>
+            </w:r>
           </w:p>
           <w:p>
             <w:pPr>
@@ -3510,27 +3400,14 @@
               <w:lastRenderedPageBreak/>
               <w:t xml:space="preserve">Step </w:t>
             </w:r>
-            <w:r>
-              <w:fldChar w:fldCharType="begin"/>
-            </w:r>
-            <w:r>
-              <w:instrText xml:space="preserve"> SEQ stepList \* MERGEFORMAT </w:instrText>
-            </w:r>
-            <w:r>
-              <w:fldChar w:fldCharType="separate"/>
-            </w:r>
-            <w:r>
-              <w:rPr>
-                <w:noProof/>
-              </w:rPr>
-              <w:t>4</w:t>
-            </w:r>
-            <w:r>
-              <w:rPr>
-                <w:noProof/>
-              </w:rPr>
-              <w:fldChar w:fldCharType="end"/>
-            </w:r>
+            <w:fldSimple w:instr=" SEQ stepList \* MERGEFORMAT ">
+              <w:r>
+                <w:rPr>
+                  <w:noProof/>
+                </w:rPr>
+                <w:t>4</w:t>
+              </w:r>
+            </w:fldSimple>
             <w:r>
               <w:rPr>
                 <w:noProof/>
@@ -3601,16 +3478,8 @@
               <w:rPr>
                 <w:color w:val="00B0F0"/>
               </w:rPr>
-              <w:t xml:space="preserve">if </w:t>
-            </w:r>
-            <w:proofErr w:type="spellStart"/>
-            <w:r>
-              <w:rPr>
-                <w:color w:val="00B0F0"/>
-              </w:rPr>
-              <w:t>parents_married</w:t>
-            </w:r>
-            <w:proofErr w:type="spellEnd"/>
+              <w:t>if parents_married</w:t>
+            </w:r>
             <w:r>
               <w:rPr>
                 <w:color w:val="00B0F0"/>
@@ -3657,17 +3526,8 @@
                 <w:sz w:val="23"/>
                 <w:szCs w:val="23"/>
               </w:rPr>
-              <w:t>Docassemble.akcourts.gov/start/</w:t>
-            </w:r>
-            <w:proofErr w:type="spellStart"/>
-            <w:r>
-              <w:rPr>
-                <w:sz w:val="23"/>
-                <w:szCs w:val="23"/>
-              </w:rPr>
-              <w:t>EndOfMarriageOrLegalSeparation</w:t>
-            </w:r>
-            <w:proofErr w:type="spellEnd"/>
+              <w:t>Docassemble.akcourts.gov/start/EndOfMarriageOrLegalSeparation</w:t>
+            </w:r>
           </w:p>
           <w:p>
             <w:pPr>
@@ -3714,13 +3574,8 @@
               <w:t>ocassemble.akcourts.</w:t>
             </w:r>
             <w:r>
-              <w:t>gov/start/</w:t>
-            </w:r>
-            <w:proofErr w:type="spellStart"/>
-            <w:r>
-              <w:t>AskingForChildCustody</w:t>
-            </w:r>
-            <w:proofErr w:type="spellEnd"/>
+              <w:t>gov/start/AskingForChildCustody</w:t>
+            </w:r>
           </w:p>
           <w:p>
             <w:pPr>
@@ -3757,21 +3612,7 @@
               <w:rPr>
                 <w:color w:val="9CC2E5" w:themeColor="accent5" w:themeTint="99"/>
               </w:rPr>
-              <w:t xml:space="preserve">{%p if </w:t>
-            </w:r>
-            <w:proofErr w:type="spellStart"/>
-            <w:r>
-              <w:rPr>
-                <w:color w:val="9CC2E5" w:themeColor="accent5" w:themeTint="99"/>
-              </w:rPr>
-              <w:t>interim_motion</w:t>
-            </w:r>
-            <w:proofErr w:type="spellEnd"/>
-            <w:r>
-              <w:rPr>
-                <w:color w:val="9CC2E5" w:themeColor="accent5" w:themeTint="99"/>
-              </w:rPr>
-              <w:t xml:space="preserve"> == 'ask' %}</w:t>
+              <w:t>{%p if interim_motion == 'ask' %}</w:t>
             </w:r>
           </w:p>
           <w:p>
@@ -3945,37 +3786,24 @@
             <w:r>
               <w:t xml:space="preserve">Step </w:t>
             </w:r>
-            <w:r>
-              <w:fldChar w:fldCharType="begin"/>
-            </w:r>
-            <w:r>
-              <w:instrText xml:space="preserve"> SEQ stepList \* MERGEFORMAT </w:instrText>
-            </w:r>
-            <w:r>
-              <w:fldChar w:fldCharType="separate"/>
-            </w:r>
+            <w:fldSimple w:instr=" SEQ stepList \* MERGEFORMAT ">
+              <w:r>
+                <w:rPr>
+                  <w:noProof/>
+                </w:rPr>
+                <w:t>5</w:t>
+              </w:r>
+            </w:fldSimple>
             <w:r>
               <w:rPr>
                 <w:noProof/>
               </w:rPr>
-              <w:t>5</w:t>
+              <w:t>:</w:t>
             </w:r>
             <w:r>
               <w:rPr>
                 <w:noProof/>
               </w:rPr>
-              <w:fldChar w:fldCharType="end"/>
-            </w:r>
-            <w:r>
-              <w:rPr>
-                <w:noProof/>
-              </w:rPr>
-              <w:t>:</w:t>
-            </w:r>
-            <w:r>
-              <w:rPr>
-                <w:noProof/>
-              </w:rPr>
               <w:t xml:space="preserve"> </w:t>
             </w:r>
             <w:r>
@@ -3987,13 +3815,8 @@
             <w:r>
               <w:t xml:space="preserve">espond to your {{ </w:t>
             </w:r>
-            <w:proofErr w:type="spellStart"/>
-            <w:r>
-              <w:t>case_type</w:t>
-            </w:r>
-            <w:proofErr w:type="spellEnd"/>
-            <w:r>
-              <w:t xml:space="preserve"> </w:t>
+            <w:r>
+              <w:t xml:space="preserve">case_type </w:t>
             </w:r>
             <w:r>
               <w:t>}} case</w:t>
@@ -4027,15 +3850,7 @@
               <w:t>to answer questions and get detailed steps about how to respond in your</w:t>
             </w:r>
             <w:r>
-              <w:t xml:space="preserve"> {{ </w:t>
-            </w:r>
-            <w:proofErr w:type="spellStart"/>
-            <w:r>
-              <w:t>case_type</w:t>
-            </w:r>
-            <w:proofErr w:type="spellEnd"/>
-            <w:r>
-              <w:t xml:space="preserve"> }}</w:t>
+              <w:t xml:space="preserve"> {{ case_type }}</w:t>
             </w:r>
             <w:r>
               <w:t xml:space="preserve"> case</w:t>
@@ -4071,16 +3886,8 @@
               <w:rPr>
                 <w:color w:val="00B050"/>
               </w:rPr>
-              <w:t xml:space="preserve"> if </w:t>
-            </w:r>
-            <w:proofErr w:type="spellStart"/>
-            <w:r>
-              <w:rPr>
-                <w:color w:val="00B050"/>
-              </w:rPr>
-              <w:t>case_type</w:t>
-            </w:r>
-            <w:proofErr w:type="spellEnd"/>
+              <w:t xml:space="preserve"> if case_type</w:t>
+            </w:r>
             <w:r>
               <w:rPr>
                 <w:color w:val="00B050"/>
@@ -4134,18 +3941,8 @@
                   <w:color w:val="202529"/>
                   <w:u w:val="none"/>
                 </w:rPr>
-                <w:t>Docassemble.AKCourts.gov/start/</w:t>
-              </w:r>
-              <w:proofErr w:type="spellStart"/>
-              <w:r>
-                <w:rPr>
-                  <w:rStyle w:val="Hyperlink"/>
-                  <w:color w:val="202529"/>
-                  <w:u w:val="none"/>
-                </w:rPr>
-                <w:t>RespondToDivorce</w:t>
-              </w:r>
-              <w:proofErr w:type="spellEnd"/>
+                <w:t>Docassemble.AKCourts.gov/start/RespondToDivorce</w:t>
+              </w:r>
             </w:hyperlink>
           </w:p>
           <w:p>
@@ -4210,16 +4007,7 @@
                   <w:u w:val="none"/>
                 </w:rPr>
                 <w:br/>
-                <w:t>Docassemble.AKCourts.gov/start/</w:t>
-              </w:r>
-              <w:proofErr w:type="spellStart"/>
-              <w:r>
-                <w:rPr>
-                  <w:rStyle w:val="Hyperlink"/>
-                  <w:color w:val="202529"/>
-                  <w:u w:val="none"/>
-                </w:rPr>
-                <w:t>Respond</w:t>
+                <w:t>Docassemble.AKCourts.gov/start/Respond</w:t>
               </w:r>
               <w:r>
                 <w:rPr>
@@ -4229,7 +4017,6 @@
                 </w:rPr>
                 <w:t>ToCustody</w:t>
               </w:r>
-              <w:proofErr w:type="spellEnd"/>
               <w:r>
                 <w:rPr>
                   <w:rStyle w:val="Hyperlink"/>
@@ -4342,11 +4129,9 @@
               <w:lastRenderedPageBreak/>
               <w:t xml:space="preserve">{%tr if </w:t>
             </w:r>
-            <w:proofErr w:type="spellStart"/>
             <w:r>
               <w:t>interim_motion</w:t>
             </w:r>
-            <w:proofErr w:type="spellEnd"/>
             <w:r>
               <w:t xml:space="preserve"> == 'ask'</w:t>
             </w:r>
@@ -4392,27 +4177,14 @@
             <w:r>
               <w:t xml:space="preserve">Step </w:t>
             </w:r>
-            <w:r>
-              <w:fldChar w:fldCharType="begin"/>
-            </w:r>
-            <w:r>
-              <w:instrText xml:space="preserve"> SEQ stepList \* MERGEFORMAT </w:instrText>
-            </w:r>
-            <w:r>
-              <w:fldChar w:fldCharType="separate"/>
-            </w:r>
-            <w:r>
-              <w:rPr>
-                <w:noProof/>
-              </w:rPr>
-              <w:t>6</w:t>
-            </w:r>
-            <w:r>
-              <w:rPr>
-                <w:noProof/>
-              </w:rPr>
-              <w:fldChar w:fldCharType="end"/>
-            </w:r>
+            <w:fldSimple w:instr=" SEQ stepList \* MERGEFORMAT ">
+              <w:r>
+                <w:rPr>
+                  <w:noProof/>
+                </w:rPr>
+                <w:t>6</w:t>
+              </w:r>
+            </w:fldSimple>
             <w:r>
               <w:t xml:space="preserve">: </w:t>
             </w:r>
@@ -5020,13 +4792,8 @@
               <w:br/>
             </w:r>
             <w:r>
-              <w:t>courts.alaska.gov/shc/family/</w:t>
-            </w:r>
-            <w:proofErr w:type="spellStart"/>
-            <w:r>
-              <w:t>motions.htm#order</w:t>
-            </w:r>
-            <w:proofErr w:type="spellEnd"/>
+              <w:t>courts.alaska.gov/shc/family/motions.htm#order</w:t>
+            </w:r>
           </w:p>
         </w:tc>
       </w:tr>
@@ -5095,22 +4862,12 @@
             <w:r>
               <w:t xml:space="preserve"> </w:t>
             </w:r>
-            <w:proofErr w:type="spellStart"/>
-            <w:r>
-              <w:t>general_information_about_forms</w:t>
-            </w:r>
-            <w:proofErr w:type="spellEnd"/>
-            <w:r>
-              <w:t xml:space="preserve"> </w:t>
-            </w:r>
-            <w:r>
-              <w:t xml:space="preserve"> or </w:t>
-            </w:r>
-            <w:proofErr w:type="spellStart"/>
-            <w:r>
-              <w:t>interim_motion</w:t>
-            </w:r>
-            <w:proofErr w:type="spellEnd"/>
+            <w:r>
+              <w:t xml:space="preserve">general_information_about_forms </w:t>
+            </w:r>
+            <w:r>
+              <w:t xml:space="preserve"> or interim_motion</w:t>
+            </w:r>
             <w:r>
               <w:t xml:space="preserve"> == 'ask'</w:t>
             </w:r>
@@ -5373,14 +5130,12 @@
             <w:r>
               <w:t xml:space="preserve"> if </w:t>
             </w:r>
-            <w:proofErr w:type="spellStart"/>
             <w:r>
               <w:rPr>
                 <w:rFonts w:ascii="Tahoma" w:eastAsia="Times New Roman" w:hAnsi="Tahoma" w:cs="Tahoma"/>
               </w:rPr>
               <w:t>number_of_children</w:t>
             </w:r>
-            <w:proofErr w:type="spellEnd"/>
             <w:r>
               <w:rPr>
                 <w:rFonts w:ascii="Tahoma" w:eastAsia="Times New Roman" w:hAnsi="Tahoma" w:cs="Tahoma"/>
@@ -5762,14 +5517,12 @@
             <w:r>
               <w:t xml:space="preserve">if </w:t>
             </w:r>
-            <w:proofErr w:type="spellStart"/>
             <w:r>
               <w:rPr>
                 <w:rFonts w:ascii="Tahoma" w:eastAsia="Times New Roman" w:hAnsi="Tahoma" w:cs="Tahoma"/>
               </w:rPr>
               <w:t>number_of_children</w:t>
             </w:r>
-            <w:proofErr w:type="spellEnd"/>
             <w:r>
               <w:rPr>
                 <w:rFonts w:ascii="Tahoma" w:eastAsia="Times New Roman" w:hAnsi="Tahoma" w:cs="Tahoma"/>
@@ -6441,13 +6194,8 @@
             <w:r>
               <w:t xml:space="preserve">{%tr if </w:t>
             </w:r>
-            <w:proofErr w:type="spellStart"/>
-            <w:r>
-              <w:t>interim_motion</w:t>
-            </w:r>
-            <w:proofErr w:type="spellEnd"/>
-            <w:r>
-              <w:t xml:space="preserve"> == 'ask' </w:t>
+            <w:r>
+              <w:t xml:space="preserve">interim_motion == 'ask' </w:t>
             </w:r>
             <w:r>
               <w:t xml:space="preserve"> </w:t>
@@ -6494,27 +6242,14 @@
             <w:r>
               <w:t xml:space="preserve">Step </w:t>
             </w:r>
-            <w:r>
-              <w:fldChar w:fldCharType="begin"/>
-            </w:r>
-            <w:r>
-              <w:instrText xml:space="preserve"> SEQ stepList \* MERGEFORMAT </w:instrText>
-            </w:r>
-            <w:r>
-              <w:fldChar w:fldCharType="separate"/>
-            </w:r>
-            <w:r>
-              <w:rPr>
-                <w:noProof/>
-              </w:rPr>
-              <w:t>12</w:t>
-            </w:r>
-            <w:r>
-              <w:rPr>
-                <w:noProof/>
-              </w:rPr>
-              <w:fldChar w:fldCharType="end"/>
-            </w:r>
+            <w:fldSimple w:instr=" SEQ stepList \* MERGEFORMAT ">
+              <w:r>
+                <w:rPr>
+                  <w:noProof/>
+                </w:rPr>
+                <w:t>12</w:t>
+              </w:r>
+            </w:fldSimple>
             <w:r>
               <w:t xml:space="preserve">: </w:t>
             </w:r>
@@ -6548,13 +6283,8 @@
             <w:r>
               <w:t xml:space="preserve">{{ </w:t>
             </w:r>
-            <w:proofErr w:type="spellStart"/>
-            <w:r>
-              <w:t>other_party_in_case</w:t>
-            </w:r>
-            <w:proofErr w:type="spellEnd"/>
-            <w:r>
-              <w:t xml:space="preserve"> }</w:t>
+            <w:r>
+              <w:t>other_party_in_case }</w:t>
             </w:r>
             <w:r>
               <w:t>}</w:t>
@@ -6577,13 +6307,8 @@
             <w:r>
               <w:t xml:space="preserve">{{ </w:t>
             </w:r>
-            <w:proofErr w:type="spellStart"/>
-            <w:r>
-              <w:t>other_party_in_case</w:t>
-            </w:r>
-            <w:proofErr w:type="spellEnd"/>
-            <w:r>
-              <w:t xml:space="preserve"> }</w:t>
+            <w:r>
+              <w:t>other_party_in_case }</w:t>
             </w:r>
             <w:r>
               <w:t>}</w:t>
@@ -6689,13 +6414,8 @@
             <w:r>
               <w:t xml:space="preserve">{{ </w:t>
             </w:r>
-            <w:proofErr w:type="spellStart"/>
-            <w:r>
-              <w:t>other_party_in_case</w:t>
-            </w:r>
-            <w:proofErr w:type="spellEnd"/>
-            <w:r>
-              <w:t xml:space="preserve"> }</w:t>
+            <w:r>
+              <w:t>other_party_in_case }</w:t>
             </w:r>
             <w:r>
               <w:t>}</w:t>
@@ -6727,13 +6447,8 @@
             <w:r>
               <w:t xml:space="preserve">{{ </w:t>
             </w:r>
-            <w:proofErr w:type="spellStart"/>
-            <w:r>
-              <w:t>other_party_in_case</w:t>
-            </w:r>
-            <w:proofErr w:type="spellEnd"/>
-            <w:r>
-              <w:t xml:space="preserve"> }</w:t>
+            <w:r>
+              <w:t>other_party_in_case }</w:t>
             </w:r>
             <w:r>
               <w:t>}</w:t>
@@ -6769,13 +6484,8 @@
             <w:r>
               <w:t xml:space="preserve">{{ </w:t>
             </w:r>
-            <w:proofErr w:type="spellStart"/>
-            <w:r>
-              <w:t>other_party_in_case</w:t>
-            </w:r>
-            <w:proofErr w:type="spellEnd"/>
-            <w:r>
-              <w:t xml:space="preserve"> }</w:t>
+            <w:r>
+              <w:t>other_party_in_case }</w:t>
             </w:r>
             <w:r>
               <w:t xml:space="preserve">} </w:t>
@@ -6908,23 +6618,7 @@
               <w:ind w:left="-143"/>
             </w:pPr>
             <w:r>
-              <w:t xml:space="preserve">{% for </w:t>
-            </w:r>
-            <w:proofErr w:type="spellStart"/>
-            <w:r>
-              <w:t>image_data</w:t>
-            </w:r>
-            <w:proofErr w:type="spellEnd"/>
-            <w:r>
-              <w:t xml:space="preserve"> in </w:t>
-            </w:r>
-            <w:proofErr w:type="spellStart"/>
-            <w:r>
-              <w:t>images_list</w:t>
-            </w:r>
-            <w:proofErr w:type="spellEnd"/>
-            <w:r>
-              <w:t xml:space="preserve"> %}</w:t>
+              <w:t>{% for image_data in images_list %}</w:t>
             </w:r>
           </w:p>
           <w:p>
@@ -6937,15 +6631,7 @@
               <w:ind w:left="-143"/>
             </w:pPr>
             <w:r>
-              <w:t xml:space="preserve">{{  </w:t>
-            </w:r>
-            <w:proofErr w:type="spellStart"/>
-            <w:r>
-              <w:t>image_data</w:t>
-            </w:r>
-            <w:proofErr w:type="spellEnd"/>
-            <w:r>
-              <w:t>['text'] }}</w:t>
+              <w:t>{{  image_data['text'] }}</w:t>
             </w:r>
           </w:p>
           <w:p>
@@ -6958,15 +6644,7 @@
               <w:ind w:left="-143"/>
             </w:pPr>
             <w:r>
-              <w:t xml:space="preserve">{{ </w:t>
-            </w:r>
-            <w:proofErr w:type="spellStart"/>
-            <w:r>
-              <w:t>image_data</w:t>
-            </w:r>
-            <w:proofErr w:type="spellEnd"/>
-            <w:r>
-              <w:t>['image'].show(width='5in%') }}</w:t>
+              <w:t>{{ image_data['image'].show(width='5in%') }}</w:t>
             </w:r>
           </w:p>
           <w:p>
@@ -6979,15 +6657,7 @@
               <w:ind w:left="-143"/>
             </w:pPr>
             <w:r>
-              <w:t xml:space="preserve">{% </w:t>
-            </w:r>
-            <w:proofErr w:type="spellStart"/>
-            <w:r>
-              <w:t>endfor</w:t>
-            </w:r>
-            <w:proofErr w:type="spellEnd"/>
-            <w:r>
-              <w:t xml:space="preserve"> %}</w:t>
+              <w:t>{% endfor %}</w:t>
             </w:r>
           </w:p>
         </w:tc>
@@ -7014,27 +6684,14 @@
               <w:lastRenderedPageBreak/>
               <w:t xml:space="preserve">Step </w:t>
             </w:r>
-            <w:r>
-              <w:fldChar w:fldCharType="begin"/>
-            </w:r>
-            <w:r>
-              <w:instrText xml:space="preserve"> SEQ stepList \* MERGEFORMAT </w:instrText>
-            </w:r>
-            <w:r>
-              <w:fldChar w:fldCharType="separate"/>
-            </w:r>
-            <w:r>
-              <w:rPr>
-                <w:noProof/>
-              </w:rPr>
-              <w:t>13</w:t>
-            </w:r>
-            <w:r>
-              <w:rPr>
-                <w:noProof/>
-              </w:rPr>
-              <w:fldChar w:fldCharType="end"/>
-            </w:r>
+            <w:fldSimple w:instr=" SEQ stepList \* MERGEFORMAT ">
+              <w:r>
+                <w:rPr>
+                  <w:noProof/>
+                </w:rPr>
+                <w:t>13</w:t>
+              </w:r>
+            </w:fldSimple>
             <w:r>
               <w:t xml:space="preserve">: File your </w:t>
             </w:r>
@@ -7158,13 +6815,8 @@
             <w:r>
               <w:t xml:space="preserve">{{ </w:t>
             </w:r>
-            <w:proofErr w:type="spellStart"/>
-            <w:r>
-              <w:t>other_party_in_case</w:t>
-            </w:r>
-            <w:proofErr w:type="spellEnd"/>
-            <w:r>
-              <w:t xml:space="preserve"> }</w:t>
+            <w:r>
+              <w:t>other_party_in_case }</w:t>
             </w:r>
             <w:r>
               <w:t>}</w:t>
@@ -7201,15 +6853,7 @@
               <w:br/>
             </w:r>
             <w:r>
-              <w:t>courts.alaska.gov/</w:t>
-            </w:r>
-            <w:proofErr w:type="spellStart"/>
-            <w:r>
-              <w:t>efile</w:t>
-            </w:r>
-            <w:proofErr w:type="spellEnd"/>
-            <w:r>
-              <w:t>/users.htm</w:t>
+              <w:t>courts.alaska.gov/efile/users.htm</w:t>
             </w:r>
           </w:p>
         </w:tc>
@@ -7235,27 +6879,14 @@
             <w:r>
               <w:t xml:space="preserve">Step </w:t>
             </w:r>
-            <w:r>
-              <w:fldChar w:fldCharType="begin"/>
-            </w:r>
-            <w:r>
-              <w:instrText xml:space="preserve"> SEQ stepList \* MERGEFORMAT </w:instrText>
-            </w:r>
-            <w:r>
-              <w:fldChar w:fldCharType="separate"/>
-            </w:r>
-            <w:r>
-              <w:rPr>
-                <w:noProof/>
-              </w:rPr>
-              <w:t>14</w:t>
-            </w:r>
-            <w:r>
-              <w:rPr>
-                <w:noProof/>
-              </w:rPr>
-              <w:fldChar w:fldCharType="end"/>
-            </w:r>
+            <w:fldSimple w:instr=" SEQ stepList \* MERGEFORMAT ">
+              <w:r>
+                <w:rPr>
+                  <w:noProof/>
+                </w:rPr>
+                <w:t>14</w:t>
+              </w:r>
+            </w:fldSimple>
             <w:r>
               <w:t>: Serve the other parent</w:t>
             </w:r>
@@ -7280,13 +6911,8 @@
             <w:r>
               <w:t xml:space="preserve">{{ </w:t>
             </w:r>
-            <w:proofErr w:type="spellStart"/>
-            <w:r>
-              <w:t>other_party_in_case</w:t>
-            </w:r>
-            <w:proofErr w:type="spellEnd"/>
-            <w:r>
-              <w:t xml:space="preserve"> }</w:t>
+            <w:r>
+              <w:t>other_party_in_case }</w:t>
             </w:r>
             <w:r>
               <w:t>}</w:t>
@@ -7344,13 +6970,8 @@
             <w:r>
               <w:t xml:space="preserve">{{ </w:t>
             </w:r>
-            <w:proofErr w:type="spellStart"/>
-            <w:r>
-              <w:t>other_party_in_case</w:t>
-            </w:r>
-            <w:proofErr w:type="spellEnd"/>
-            <w:r>
-              <w:t xml:space="preserve"> }</w:t>
+            <w:r>
+              <w:t>other_party_in_case }</w:t>
             </w:r>
             <w:r>
               <w:t xml:space="preserve">} </w:t>
@@ -7485,27 +7106,14 @@
               <w:lastRenderedPageBreak/>
               <w:t xml:space="preserve">Step </w:t>
             </w:r>
-            <w:r>
-              <w:fldChar w:fldCharType="begin"/>
-            </w:r>
-            <w:r>
-              <w:instrText xml:space="preserve"> SEQ stepList \* MERGEFORMAT </w:instrText>
-            </w:r>
-            <w:r>
-              <w:fldChar w:fldCharType="separate"/>
-            </w:r>
-            <w:r>
-              <w:rPr>
-                <w:noProof/>
-              </w:rPr>
-              <w:t>15</w:t>
-            </w:r>
-            <w:r>
-              <w:rPr>
-                <w:noProof/>
-              </w:rPr>
-              <w:fldChar w:fldCharType="end"/>
-            </w:r>
+            <w:fldSimple w:instr=" SEQ stepList \* MERGEFORMAT ">
+              <w:r>
+                <w:rPr>
+                  <w:noProof/>
+                </w:rPr>
+                <w:t>15</w:t>
+              </w:r>
+            </w:fldSimple>
             <w:r>
               <w:t>: What to expect after you file</w:t>
             </w:r>
@@ -7545,13 +7153,8 @@
             <w:r>
               <w:t xml:space="preserve">{{ </w:t>
             </w:r>
-            <w:proofErr w:type="spellStart"/>
-            <w:r>
-              <w:t>other_party_in_case</w:t>
-            </w:r>
-            <w:proofErr w:type="spellEnd"/>
-            <w:r>
-              <w:t xml:space="preserve"> }</w:t>
+            <w:r>
+              <w:t>other_party_in_case }</w:t>
             </w:r>
             <w:r>
               <w:t>}</w:t>
@@ -7597,34 +7200,92 @@
               <w:pStyle w:val="Body"/>
             </w:pPr>
             <w:r>
+              <w:t>{%</w:t>
+            </w:r>
+            <w:r>
+              <w:t>p</w:t>
+            </w:r>
+            <w:r>
+              <w:t xml:space="preserve"> </w:t>
+            </w:r>
+            <w:r>
+              <w:t>if interim_motion == 'ask'</w:t>
+            </w:r>
+            <w:r>
+              <w:t xml:space="preserve"> %}</w:t>
+            </w:r>
+          </w:p>
+          <w:p>
+            <w:pPr>
+              <w:pStyle w:val="Body"/>
+            </w:pPr>
+            <w:r>
+              <w:t xml:space="preserve">If you file your </w:t>
+            </w:r>
+            <w:r>
+              <w:rPr>
+                <w:b/>
+                <w:bCs/>
+              </w:rPr>
+              <w:t>Motion for Interim Child Support</w:t>
+            </w:r>
+            <w:r>
+              <w:t xml:space="preserve"> </w:t>
+            </w:r>
+            <w:r>
+              <w:t xml:space="preserve"> with</w:t>
+            </w:r>
+          </w:p>
+          <w:p>
+            <w:pPr>
+              <w:pStyle w:val="Body"/>
+            </w:pPr>
+            <w:r>
+              <w:t>your complaint, the other parent does not have to respond until they</w:t>
+            </w:r>
+          </w:p>
+          <w:p>
+            <w:pPr>
+              <w:pStyle w:val="Body"/>
+            </w:pPr>
+            <w:r>
+              <w:t>respond to the complaint. This is usually 20 days after they get the</w:t>
+            </w:r>
+          </w:p>
+          <w:p>
+            <w:pPr>
+              <w:pStyle w:val="Body"/>
+            </w:pPr>
+            <w:r>
+              <w:t>complaint</w:t>
+            </w:r>
+          </w:p>
+          <w:p>
+            <w:pPr>
+              <w:pStyle w:val="Body"/>
+            </w:pPr>
+            <w:r>
+              <w:t>{%</w:t>
+            </w:r>
+            <w:r>
+              <w:t>p</w:t>
+            </w:r>
+            <w:r>
+              <w:t xml:space="preserve"> endif %}</w:t>
+            </w:r>
+          </w:p>
+          <w:p>
+            <w:pPr>
+              <w:pStyle w:val="Body"/>
+            </w:pPr>
+            <w:r>
+              <w:t xml:space="preserve">The documents </w:t>
+            </w:r>
+            <w:r>
               <w:t xml:space="preserve">{{ </w:t>
             </w:r>
-            <w:proofErr w:type="spellStart"/>
-            <w:r>
-              <w:t>expect_after_motion</w:t>
-            </w:r>
-            <w:proofErr w:type="spellEnd"/>
-            <w:r>
-              <w:t xml:space="preserve"> }}</w:t>
-            </w:r>
-          </w:p>
-          <w:p>
-            <w:pPr>
-              <w:pStyle w:val="Body"/>
-            </w:pPr>
-            <w:r>
-              <w:t xml:space="preserve">The documents </w:t>
-            </w:r>
-            <w:r>
-              <w:t xml:space="preserve">{{ </w:t>
-            </w:r>
-            <w:proofErr w:type="spellStart"/>
-            <w:r>
-              <w:t>other_party_in_case</w:t>
-            </w:r>
-            <w:proofErr w:type="spellEnd"/>
-            <w:r>
-              <w:t xml:space="preserve"> }</w:t>
+            <w:r>
+              <w:t>other_party_in_case }</w:t>
             </w:r>
             <w:r>
               <w:t xml:space="preserve">} </w:t>
@@ -7811,21 +7472,8 @@
               <w:br/>
             </w:r>
             <w:r>
-              <w:t>youtube.com/</w:t>
-            </w:r>
-            <w:proofErr w:type="spellStart"/>
-            <w:r>
-              <w:t>watch?v</w:t>
-            </w:r>
-            <w:proofErr w:type="spellEnd"/>
-            <w:r>
-              <w:t>=</w:t>
-            </w:r>
-            <w:proofErr w:type="spellStart"/>
-            <w:r>
-              <w:t>egoBeRFB_Uw</w:t>
-            </w:r>
-            <w:proofErr w:type="spellEnd"/>
+              <w:t>youtube.com/watch?v=egoBeRFB_Uw</w:t>
+            </w:r>
           </w:p>
           <w:p>
             <w:pPr>
@@ -7867,13 +7515,8 @@
               <w:br/>
             </w:r>
             <w:r>
-              <w:t>courts.alaska.gov/shc/family/</w:t>
-            </w:r>
-            <w:proofErr w:type="spellStart"/>
-            <w:r>
-              <w:t>motions.htm#reply</w:t>
-            </w:r>
-            <w:proofErr w:type="spellEnd"/>
+              <w:t>courts.alaska.gov/shc/family/motions.htm#reply</w:t>
+            </w:r>
           </w:p>
           <w:p>
             <w:pPr>
@@ -7900,6 +7543,7 @@
               <w:pStyle w:val="BodyText"/>
             </w:pPr>
             <w:r>
+              <w:lastRenderedPageBreak/>
               <w:t>{%tr endif %}</w:t>
             </w:r>
           </w:p>
@@ -7940,11 +7584,7 @@
               <w:t xml:space="preserve">if </w:t>
             </w:r>
             <w:r>
-              <w:t xml:space="preserve">(existing_case == 'open' and </w:t>
-            </w:r>
-            <w:r>
-              <w:lastRenderedPageBreak/>
-              <w:t>user_role_in_case == 'closed') or (existing_case == 'unknown' and after_courtview == 'open' and user_role_in_case == 'closed'</w:t>
+              <w:t>(existing_case == 'open' and user_role_in_case == 'closed') or (existing_case == 'unknown' and after_courtview == 'open' and user_role_in_case == 'closed'</w:t>
             </w:r>
             <w:r>
               <w:t>)</w:t>
@@ -7990,27 +7630,14 @@
             <w:r>
               <w:t xml:space="preserve">Step </w:t>
             </w:r>
-            <w:r>
-              <w:fldChar w:fldCharType="begin"/>
-            </w:r>
-            <w:r>
-              <w:instrText xml:space="preserve"> SEQ stepList \* MERGEFORMAT </w:instrText>
-            </w:r>
-            <w:r>
-              <w:fldChar w:fldCharType="separate"/>
-            </w:r>
-            <w:r>
-              <w:rPr>
-                <w:noProof/>
-              </w:rPr>
-              <w:t>16</w:t>
-            </w:r>
-            <w:r>
-              <w:rPr>
-                <w:noProof/>
-              </w:rPr>
-              <w:fldChar w:fldCharType="end"/>
-            </w:r>
+            <w:fldSimple w:instr=" SEQ stepList \* MERGEFORMAT ">
+              <w:r>
+                <w:rPr>
+                  <w:noProof/>
+                </w:rPr>
+                <w:t>16</w:t>
+              </w:r>
+            </w:fldSimple>
             <w:r>
               <w:t xml:space="preserve"> : </w:t>
             </w:r>
@@ -8079,12 +7706,8 @@
             </w:r>
             <w:r>
               <w:br/>
-            </w:r>
-            <w:proofErr w:type="spellStart"/>
-            <w:r>
               <w:t>ChangingChildSupport</w:t>
             </w:r>
-            <w:proofErr w:type="spellEnd"/>
           </w:p>
           <w:p>
             <w:pPr>
@@ -8111,12 +7734,8 @@
             </w:r>
             <w:r>
               <w:br/>
-            </w:r>
-            <w:proofErr w:type="spellStart"/>
-            <w:r>
               <w:t>EnforcingChildSupport</w:t>
             </w:r>
-            <w:proofErr w:type="spellEnd"/>
           </w:p>
           <w:p>
             <w:pPr>
@@ -8244,29 +7863,20 @@
             <w:r>
               <w:t xml:space="preserve">Step </w:t>
             </w:r>
-            <w:r>
-              <w:fldChar w:fldCharType="begin"/>
-            </w:r>
-            <w:r>
-              <w:instrText xml:space="preserve"> SEQ stepList \* MERGEFORMAT </w:instrText>
-            </w:r>
-            <w:r>
-              <w:fldChar w:fldCharType="separate"/>
-            </w:r>
-            <w:r>
-              <w:rPr>
-                <w:noProof/>
-              </w:rPr>
-              <w:t>17</w:t>
-            </w:r>
-            <w:r>
-              <w:rPr>
-                <w:noProof/>
-              </w:rPr>
-              <w:fldChar w:fldCharType="end"/>
-            </w:r>
-            <w:r>
-              <w:t xml:space="preserve"> : Find out if you have a court case</w:t>
+            <w:fldSimple w:instr=" SEQ stepList \* MERGEFORMAT ">
+              <w:r>
+                <w:rPr>
+                  <w:noProof/>
+                </w:rPr>
+                <w:t>17</w:t>
+              </w:r>
+            </w:fldSimple>
+            <w:r>
+              <w:t xml:space="preserve"> : Find out if you have </w:t>
+            </w:r>
+            <w:r>
+              <w:lastRenderedPageBreak/>
+              <w:t>a court case</w:t>
             </w:r>
           </w:p>
         </w:tc>
@@ -8284,14 +7894,13 @@
               <w:pStyle w:val="BodyText"/>
             </w:pPr>
             <w:r>
+              <w:lastRenderedPageBreak/>
               <w:t xml:space="preserve">If you do not know if you have an open divorce, dissolution, or custody case, look for your name in </w:t>
             </w:r>
             <w:hyperlink r:id="rId78" w:history="1">
-              <w:proofErr w:type="spellStart"/>
               <w:r>
                 <w:t>Courtview</w:t>
               </w:r>
-              <w:proofErr w:type="spellEnd"/>
             </w:hyperlink>
             <w:r>
               <w:t xml:space="preserve">, the Alaska Court System’s list of public court cases. </w:t>
@@ -8302,6 +7911,7 @@
               <w:pStyle w:val="BodyText"/>
             </w:pPr>
             <w:r>
+              <w:lastRenderedPageBreak/>
               <w:t>If you find a case with your name you can see the kind of case it is.</w:t>
             </w:r>
           </w:p>
@@ -8351,7 +7961,6 @@
               </w:rPr>
             </w:pPr>
             <w:hyperlink r:id="rId80" w:history="1">
-              <w:proofErr w:type="spellStart"/>
               <w:r>
                 <w:rPr>
                   <w:rStyle w:val="Hyperlink"/>
@@ -8361,7 +7970,6 @@
                 </w:rPr>
                 <w:t>Courtview</w:t>
               </w:r>
-              <w:proofErr w:type="spellEnd"/>
             </w:hyperlink>
             <w:r>
               <w:rPr>
@@ -8378,25 +7986,7 @@
                   <w:color w:val="202529"/>
                   <w:u w:val="none"/>
                 </w:rPr>
-                <w:t>records.courts.alaska.gov/</w:t>
-              </w:r>
-              <w:proofErr w:type="spellStart"/>
-              <w:r>
-                <w:rPr>
-                  <w:rStyle w:val="Hyperlink"/>
-                  <w:color w:val="202529"/>
-                  <w:u w:val="none"/>
-                </w:rPr>
-                <w:t>eaccess</w:t>
-              </w:r>
-              <w:proofErr w:type="spellEnd"/>
-              <w:r>
-                <w:rPr>
-                  <w:rStyle w:val="Hyperlink"/>
-                  <w:color w:val="202529"/>
-                  <w:u w:val="none"/>
-                </w:rPr>
-                <w:t>/home.page.2</w:t>
+                <w:t>records.courts.alaska.gov/eaccess/home.page.2</w:t>
               </w:r>
             </w:hyperlink>
           </w:p>
@@ -8799,27 +8389,14 @@
     <w:r>
       <w:t xml:space="preserve"> of </w:t>
     </w:r>
-    <w:r>
-      <w:fldChar w:fldCharType="begin"/>
-    </w:r>
-    <w:r>
-      <w:instrText xml:space="preserve"> NUMPAGES  \* Arabic  \* MERGEFORMAT </w:instrText>
-    </w:r>
-    <w:r>
-      <w:fldChar w:fldCharType="separate"/>
-    </w:r>
-    <w:r>
-      <w:rPr>
-        <w:noProof/>
-      </w:rPr>
-      <w:t>18</w:t>
-    </w:r>
-    <w:r>
-      <w:rPr>
-        <w:noProof/>
-      </w:rPr>
-      <w:fldChar w:fldCharType="end"/>
-    </w:r>
+    <w:fldSimple w:instr=" NUMPAGES  \* Arabic  \* MERGEFORMAT ">
+      <w:r>
+        <w:rPr>
+          <w:noProof/>
+        </w:rPr>
+        <w:t>18</w:t>
+      </w:r>
+    </w:fldSimple>
     <w:r>
       <w:t xml:space="preserve"> pages</w:t>
     </w:r>

</xml_diff>

<commit_message>
Just need some tweaking to paragraphs in Start a court case docx step, but good to go to production now
</commit_message>
<xml_diff>
--- a/docassemble/ChildSupport/data/templates/child_support_action_plan.docx
+++ b/docassemble/ChildSupport/data/templates/child_support_action_plan.docx
@@ -41,7 +41,15 @@
               <w:t>p</w:t>
             </w:r>
             <w:r>
-              <w:t xml:space="preserve"> if existing_case == 'open' and interim_motion == 'ask' %}</w:t>
+              <w:t xml:space="preserve"> if existing_case == 'open' and </w:t>
+            </w:r>
+            <w:proofErr w:type="spellStart"/>
+            <w:r>
+              <w:t>interim_motion</w:t>
+            </w:r>
+            <w:proofErr w:type="spellEnd"/>
+            <w:r>
+              <w:t xml:space="preserve"> == 'ask' %}</w:t>
             </w:r>
           </w:p>
           <w:p>
@@ -762,7 +770,7 @@
                 </mc:Choice>
                 <mc:Fallback>
                   <w:pict>
-                    <v:group w14:anchorId="6076E9C0" id="Group 1" o:spid="_x0000_s1026" style="position:absolute;margin-left:0;margin-top:13.25pt;width:59.75pt;height:54.7pt;z-index:-251651072;mso-wrap-distance-right:25.2pt;mso-width-relative:margin;mso-height-relative:margin" coordsize="7613,6959" o:gfxdata="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">
+                    <v:group w14:anchorId="05143821" id="Group 1" o:spid="_x0000_s1026" style="position:absolute;margin-left:0;margin-top:13.25pt;width:59.75pt;height:54.7pt;z-index:-251651072;mso-wrap-distance-right:25.2pt;mso-width-relative:margin;mso-height-relative:margin" coordsize="7613,6959" o:gfxdata="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">
                       <v:group id="docshapegroup1" o:spid="_x0000_s1027" style="position:absolute;width:5969;height:6959" coordorigin="805,-199" coordsize="940,1096" o:gfxdata="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">
                         <v:shape id="docshape2" o:spid="_x0000_s1028" style="position:absolute;left:817;top:-187;width:915;height:1071;visibility:visible;mso-wrap-style:square;v-text-anchor:top" coordsize="915,1071" o:gfxdata="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" path="m85,89l85,,914,r,985l824,985t,85l,1070,,92r573,l573,337r246,l824,1070xe" filled="f" strokecolor="#333" strokeweight=".43858mm">
                           <v:path arrowok="t" o:connecttype="custom" o:connectlocs="85,-97;85,-186;914,-186;914,799;824,799;824,884;0,884;0,-94;573,-94;573,151;819,151;824,884" o:connectangles="0,0,0,0,0,0,0,0,0,0,0,0"/>
@@ -934,14 +942,27 @@
             <w:r>
               <w:t xml:space="preserve">Step </w:t>
             </w:r>
-            <w:fldSimple w:instr=" SEQ stepList \* MERGEFORMAT ">
-              <w:r>
-                <w:rPr>
-                  <w:noProof/>
-                </w:rPr>
-                <w:t>1</w:t>
-              </w:r>
-            </w:fldSimple>
+            <w:r>
+              <w:fldChar w:fldCharType="begin"/>
+            </w:r>
+            <w:r>
+              <w:instrText xml:space="preserve"> SEQ stepList \* MERGEFORMAT </w:instrText>
+            </w:r>
+            <w:r>
+              <w:fldChar w:fldCharType="separate"/>
+            </w:r>
+            <w:r>
+              <w:rPr>
+                <w:noProof/>
+              </w:rPr>
+              <w:t>1</w:t>
+            </w:r>
+            <w:r>
+              <w:rPr>
+                <w:noProof/>
+              </w:rPr>
+              <w:fldChar w:fldCharType="end"/>
+            </w:r>
             <w:r>
               <w:t xml:space="preserve">: </w:t>
             </w:r>
@@ -1670,8 +1691,21 @@
             </w:r>
             <w:r>
               <w:lastRenderedPageBreak/>
-              <w:t>health.alaska.gov/dph/VitalStats</w:t>
-            </w:r>
+              <w:t>health.alaska.gov/</w:t>
+            </w:r>
+            <w:proofErr w:type="spellStart"/>
+            <w:r>
+              <w:t>dph</w:t>
+            </w:r>
+            <w:proofErr w:type="spellEnd"/>
+            <w:r>
+              <w:t>/</w:t>
+            </w:r>
+            <w:proofErr w:type="spellStart"/>
+            <w:r>
+              <w:t>VitalStats</w:t>
+            </w:r>
+            <w:proofErr w:type="spellEnd"/>
           </w:p>
           <w:p>
             <w:pPr>
@@ -1689,8 +1723,13 @@
               <w:br/>
             </w:r>
             <w:r>
-              <w:t>courts.alaska.gov/shc/family/glossary.htm#dna</w:t>
-            </w:r>
+              <w:t>courts.alaska.gov/shc/family/</w:t>
+            </w:r>
+            <w:proofErr w:type="spellStart"/>
+            <w:r>
+              <w:t>glossary.htm#dna</w:t>
+            </w:r>
+            <w:proofErr w:type="spellEnd"/>
           </w:p>
           <w:p>
             <w:pPr>
@@ -1766,8 +1805,13 @@
               <w:t>ocassemble.akcourts.</w:t>
             </w:r>
             <w:r>
-              <w:t>gov/start/AskingForChildCustody</w:t>
-            </w:r>
+              <w:t>gov/start/</w:t>
+            </w:r>
+            <w:proofErr w:type="spellStart"/>
+            <w:r>
+              <w:t>AskingForChildCustody</w:t>
+            </w:r>
+            <w:proofErr w:type="spellEnd"/>
           </w:p>
           <w:p>
             <w:pPr>
@@ -1819,8 +1863,17 @@
                 <w:sz w:val="23"/>
                 <w:szCs w:val="23"/>
               </w:rPr>
-              <w:t>Docassemble.akcourts.gov/start/EndOfMarriageOrLegalSeparation</w:t>
-            </w:r>
+              <w:t>Docassemble.akcourts.gov/start/</w:t>
+            </w:r>
+            <w:proofErr w:type="spellStart"/>
+            <w:r>
+              <w:rPr>
+                <w:sz w:val="23"/>
+                <w:szCs w:val="23"/>
+              </w:rPr>
+              <w:t>EndOfMarriageOrLegalSeparation</w:t>
+            </w:r>
+            <w:proofErr w:type="spellEnd"/>
           </w:p>
           <w:p>
             <w:pPr>
@@ -1838,8 +1891,13 @@
               <w:br/>
             </w:r>
             <w:r>
-              <w:t>courts.alaska.gov/shc/family/shcforms.htm#paternity</w:t>
-            </w:r>
+              <w:t>courts.alaska.gov/shc/family/</w:t>
+            </w:r>
+            <w:proofErr w:type="spellStart"/>
+            <w:r>
+              <w:t>shcforms.htm#paternity</w:t>
+            </w:r>
+            <w:proofErr w:type="spellEnd"/>
           </w:p>
           <w:p>
             <w:pPr>
@@ -1956,14 +2014,27 @@
             <w:r>
               <w:t xml:space="preserve">Step </w:t>
             </w:r>
-            <w:fldSimple w:instr=" SEQ stepList  \* MERGEFORMAT  \* MERGEFORMAT ">
-              <w:r>
-                <w:rPr>
-                  <w:noProof/>
-                </w:rPr>
-                <w:t>2</w:t>
-              </w:r>
-            </w:fldSimple>
+            <w:r>
+              <w:fldChar w:fldCharType="begin"/>
+            </w:r>
+            <w:r>
+              <w:instrText xml:space="preserve"> SEQ stepList  \* MERGEFORMAT  \* MERGEFORMAT </w:instrText>
+            </w:r>
+            <w:r>
+              <w:fldChar w:fldCharType="separate"/>
+            </w:r>
+            <w:r>
+              <w:rPr>
+                <w:noProof/>
+              </w:rPr>
+              <w:t>2</w:t>
+            </w:r>
+            <w:r>
+              <w:rPr>
+                <w:noProof/>
+              </w:rPr>
+              <w:fldChar w:fldCharType="end"/>
+            </w:r>
             <w:r>
               <w:t xml:space="preserve">: </w:t>
             </w:r>
@@ -2269,7 +2340,15 @@
               <w:t>ask_court_or_cssd</w:t>
             </w:r>
             <w:r>
-              <w:t xml:space="preserve"> in('cssd', 'both') </w:t>
+              <w:t xml:space="preserve"> in('</w:t>
+            </w:r>
+            <w:proofErr w:type="spellStart"/>
+            <w:r>
+              <w:t>cssd</w:t>
+            </w:r>
+            <w:proofErr w:type="spellEnd"/>
+            <w:r>
+              <w:t xml:space="preserve">', 'both') </w:t>
             </w:r>
             <w:r>
               <w:t>%}</w:t>
@@ -2313,14 +2392,27 @@
             <w:r>
               <w:t xml:space="preserve">Step </w:t>
             </w:r>
-            <w:fldSimple w:instr=" SEQ stepList \* MERGEFORMAT ">
-              <w:r>
-                <w:rPr>
-                  <w:noProof/>
-                </w:rPr>
-                <w:t>3</w:t>
-              </w:r>
-            </w:fldSimple>
+            <w:r>
+              <w:fldChar w:fldCharType="begin"/>
+            </w:r>
+            <w:r>
+              <w:instrText xml:space="preserve"> SEQ stepList \* MERGEFORMAT </w:instrText>
+            </w:r>
+            <w:r>
+              <w:fldChar w:fldCharType="separate"/>
+            </w:r>
+            <w:r>
+              <w:rPr>
+                <w:noProof/>
+              </w:rPr>
+              <w:t>3</w:t>
+            </w:r>
+            <w:r>
+              <w:rPr>
+                <w:noProof/>
+              </w:rPr>
+              <w:fldChar w:fldCharType="end"/>
+            </w:r>
             <w:r>
               <w:t xml:space="preserve">: </w:t>
             </w:r>
@@ -2627,7 +2719,15 @@
               <w:ind w:left="376"/>
             </w:pPr>
             <w:r>
-              <w:t xml:space="preserve">Submit an online application by logging into myAlaska.  </w:t>
+              <w:t xml:space="preserve">Submit an online application by logging into </w:t>
+            </w:r>
+            <w:proofErr w:type="spellStart"/>
+            <w:r>
+              <w:t>myAlaska</w:t>
+            </w:r>
+            <w:proofErr w:type="spellEnd"/>
+            <w:r>
+              <w:t xml:space="preserve">.  </w:t>
             </w:r>
           </w:p>
           <w:p>
@@ -3020,8 +3120,13 @@
               <w:t>D</w:t>
             </w:r>
             <w:r>
-              <w:t>ocassemble.akcourts.gov/start/ChangingChildSupport</w:t>
-            </w:r>
+              <w:t>ocassemble.akcourts.gov/start/</w:t>
+            </w:r>
+            <w:proofErr w:type="spellStart"/>
+            <w:r>
+              <w:t>ChangingChildSupport</w:t>
+            </w:r>
+            <w:proofErr w:type="spellEnd"/>
           </w:p>
           <w:p>
             <w:pPr>
@@ -3140,8 +3245,13 @@
               <w:br/>
             </w:r>
             <w:r>
-              <w:t>ChildSupport.alaska.gov/child-support-services/information/faqs</w:t>
-            </w:r>
+              <w:t>ChildSupport.alaska.gov/child-support-services/information/</w:t>
+            </w:r>
+            <w:proofErr w:type="spellStart"/>
+            <w:r>
+              <w:t>faqs</w:t>
+            </w:r>
+            <w:proofErr w:type="spellEnd"/>
           </w:p>
           <w:p>
             <w:pPr>
@@ -3400,14 +3510,27 @@
               <w:lastRenderedPageBreak/>
               <w:t xml:space="preserve">Step </w:t>
             </w:r>
-            <w:fldSimple w:instr=" SEQ stepList \* MERGEFORMAT ">
-              <w:r>
-                <w:rPr>
-                  <w:noProof/>
-                </w:rPr>
-                <w:t>4</w:t>
-              </w:r>
-            </w:fldSimple>
+            <w:r>
+              <w:fldChar w:fldCharType="begin"/>
+            </w:r>
+            <w:r>
+              <w:instrText xml:space="preserve"> SEQ stepList \* MERGEFORMAT </w:instrText>
+            </w:r>
+            <w:r>
+              <w:fldChar w:fldCharType="separate"/>
+            </w:r>
+            <w:r>
+              <w:rPr>
+                <w:noProof/>
+              </w:rPr>
+              <w:t>4</w:t>
+            </w:r>
+            <w:r>
+              <w:rPr>
+                <w:noProof/>
+              </w:rPr>
+              <w:fldChar w:fldCharType="end"/>
+            </w:r>
             <w:r>
               <w:rPr>
                 <w:noProof/>
@@ -3478,8 +3601,16 @@
               <w:rPr>
                 <w:color w:val="00B0F0"/>
               </w:rPr>
-              <w:t>if parents_married</w:t>
-            </w:r>
+              <w:t xml:space="preserve">if </w:t>
+            </w:r>
+            <w:proofErr w:type="spellStart"/>
+            <w:r>
+              <w:rPr>
+                <w:color w:val="00B0F0"/>
+              </w:rPr>
+              <w:t>parents_married</w:t>
+            </w:r>
+            <w:proofErr w:type="spellEnd"/>
             <w:r>
               <w:rPr>
                 <w:color w:val="00B0F0"/>
@@ -3526,8 +3657,17 @@
                 <w:sz w:val="23"/>
                 <w:szCs w:val="23"/>
               </w:rPr>
-              <w:t>Docassemble.akcourts.gov/start/EndOfMarriageOrLegalSeparation</w:t>
-            </w:r>
+              <w:t>Docassemble.akcourts.gov/start/</w:t>
+            </w:r>
+            <w:proofErr w:type="spellStart"/>
+            <w:r>
+              <w:rPr>
+                <w:sz w:val="23"/>
+                <w:szCs w:val="23"/>
+              </w:rPr>
+              <w:t>EndOfMarriageOrLegalSeparation</w:t>
+            </w:r>
+            <w:proofErr w:type="spellEnd"/>
           </w:p>
           <w:p>
             <w:pPr>
@@ -3574,8 +3714,13 @@
               <w:t>ocassemble.akcourts.</w:t>
             </w:r>
             <w:r>
-              <w:t>gov/start/AskingForChildCustody</w:t>
-            </w:r>
+              <w:t>gov/start/</w:t>
+            </w:r>
+            <w:proofErr w:type="spellStart"/>
+            <w:r>
+              <w:t>AskingForChildCustody</w:t>
+            </w:r>
+            <w:proofErr w:type="spellEnd"/>
           </w:p>
           <w:p>
             <w:pPr>
@@ -3594,8 +3739,45 @@
           </w:p>
           <w:p>
             <w:pPr>
+              <w:pStyle w:val="BodyText"/>
+              <w:rPr>
+                <w:color w:val="00B0F0"/>
+              </w:rPr>
+            </w:pPr>
+          </w:p>
+          <w:p>
+            <w:pPr>
               <w:pStyle w:val="ListParagraph"/>
               <w:ind w:left="414" w:hanging="414"/>
+              <w:rPr>
+                <w:color w:val="0070C0"/>
+              </w:rPr>
+            </w:pPr>
+            <w:r>
+              <w:rPr>
+                <w:color w:val="0070C0"/>
+              </w:rPr>
+              <w:t xml:space="preserve">{%p if  </w:t>
+            </w:r>
+            <w:proofErr w:type="spellStart"/>
+            <w:r>
+              <w:rPr>
+                <w:color w:val="0070C0"/>
+              </w:rPr>
+              <w:t>general_information_about_forms</w:t>
+            </w:r>
+            <w:proofErr w:type="spellEnd"/>
+            <w:r>
+              <w:rPr>
+                <w:color w:val="0070C0"/>
+              </w:rPr>
+              <w:t xml:space="preserve"> %}</w:t>
+            </w:r>
+          </w:p>
+          <w:p>
+            <w:pPr>
+              <w:pStyle w:val="ListParagraph"/>
+              <w:ind w:left="414" w:hanging="414"/>
             </w:pPr>
             <w:r>
               <w:t xml:space="preserve">Use the other steps in this action plan to help you fill out the child support forms you need to start your case. </w:t>
@@ -3603,6 +3785,21 @@
           </w:p>
           <w:p>
             <w:pPr>
+              <w:pStyle w:val="ListParagraph"/>
+              <w:ind w:left="414" w:hanging="414"/>
+              <w:rPr>
+                <w:color w:val="0070C0"/>
+              </w:rPr>
+            </w:pPr>
+            <w:r>
+              <w:rPr>
+                <w:color w:val="0070C0"/>
+              </w:rPr>
+              <w:t>{%p endif %}</w:t>
+            </w:r>
+          </w:p>
+          <w:p>
+            <w:pPr>
               <w:pStyle w:val="BodyText"/>
               <w:rPr>
                 <w:color w:val="9CC2E5" w:themeColor="accent5" w:themeTint="99"/>
@@ -3612,7 +3809,21 @@
               <w:rPr>
                 <w:color w:val="9CC2E5" w:themeColor="accent5" w:themeTint="99"/>
               </w:rPr>
-              <w:t>{%p if interim_motion == 'ask' %}</w:t>
+              <w:t xml:space="preserve">{%p if </w:t>
+            </w:r>
+            <w:proofErr w:type="spellStart"/>
+            <w:r>
+              <w:rPr>
+                <w:color w:val="9CC2E5" w:themeColor="accent5" w:themeTint="99"/>
+              </w:rPr>
+              <w:t>interim_motion</w:t>
+            </w:r>
+            <w:proofErr w:type="spellEnd"/>
+            <w:r>
+              <w:rPr>
+                <w:color w:val="9CC2E5" w:themeColor="accent5" w:themeTint="99"/>
+              </w:rPr>
+              <w:t xml:space="preserve"> == 'ask' %}</w:t>
             </w:r>
           </w:p>
           <w:p>
@@ -3744,7 +3955,61 @@
               <w:rPr>
                 <w:color w:val="FF0000"/>
               </w:rPr>
-              <w:t>{%tr if existing_case == 'open' and user_role_in_case == 'defendant' %}</w:t>
+              <w:t xml:space="preserve">{%tr if </w:t>
+            </w:r>
+            <w:r>
+              <w:rPr>
+                <w:color w:val="FF0000"/>
+              </w:rPr>
+              <w:t>(</w:t>
+            </w:r>
+            <w:r>
+              <w:rPr>
+                <w:color w:val="FF0000"/>
+              </w:rPr>
+              <w:t xml:space="preserve">existing_case == 'open' </w:t>
+            </w:r>
+            <w:r>
+              <w:rPr>
+                <w:color w:val="FF0000"/>
+              </w:rPr>
+              <w:t xml:space="preserve"> or (</w:t>
+            </w:r>
+            <w:r>
+              <w:rPr>
+                <w:color w:val="FF0000"/>
+              </w:rPr>
+              <w:t>existing_case ==</w:t>
+            </w:r>
+            <w:r>
+              <w:rPr>
+                <w:color w:val="FF0000"/>
+              </w:rPr>
+              <w:t xml:space="preserve"> 'unknown' and after_courtview ==</w:t>
+            </w:r>
+            <w:r>
+              <w:rPr>
+                <w:color w:val="FF0000"/>
+              </w:rPr>
+              <w:t xml:space="preserve"> 'open'</w:t>
+            </w:r>
+            <w:r>
+              <w:rPr>
+                <w:color w:val="FF0000"/>
+              </w:rPr>
+              <w:t>))</w:t>
+            </w:r>
+            <w:r>
+              <w:rPr>
+                <w:color w:val="FF0000"/>
+              </w:rPr>
+              <w:t xml:space="preserve"> </w:t>
+            </w:r>
+            <w:r>
+              <w:rPr>
+                <w:color w:val="FF0000"/>
+              </w:rPr>
+              <w:t>and user_role_in_case == 'defendant' %}</w:t>
             </w:r>
           </w:p>
         </w:tc>
@@ -3784,20 +4049,34 @@
               <w:outlineLvl w:val="1"/>
             </w:pPr>
             <w:r>
+              <w:lastRenderedPageBreak/>
               <w:t xml:space="preserve">Step </w:t>
             </w:r>
-            <w:fldSimple w:instr=" SEQ stepList \* MERGEFORMAT ">
-              <w:r>
-                <w:rPr>
-                  <w:noProof/>
-                </w:rPr>
-                <w:t>5</w:t>
-              </w:r>
-            </w:fldSimple>
+            <w:r>
+              <w:fldChar w:fldCharType="begin"/>
+            </w:r>
+            <w:r>
+              <w:instrText xml:space="preserve"> SEQ stepList \* MERGEFORMAT </w:instrText>
+            </w:r>
+            <w:r>
+              <w:fldChar w:fldCharType="separate"/>
+            </w:r>
             <w:r>
               <w:rPr>
                 <w:noProof/>
               </w:rPr>
+              <w:t>5</w:t>
+            </w:r>
+            <w:r>
+              <w:rPr>
+                <w:noProof/>
+              </w:rPr>
+              <w:fldChar w:fldCharType="end"/>
+            </w:r>
+            <w:r>
+              <w:rPr>
+                <w:noProof/>
+              </w:rPr>
               <w:t>:</w:t>
             </w:r>
             <w:r>
@@ -3815,8 +4094,13 @@
             <w:r>
               <w:t xml:space="preserve">espond to your {{ </w:t>
             </w:r>
-            <w:r>
-              <w:t xml:space="preserve">case_type </w:t>
+            <w:proofErr w:type="spellStart"/>
+            <w:r>
+              <w:t>case_type</w:t>
+            </w:r>
+            <w:proofErr w:type="spellEnd"/>
+            <w:r>
+              <w:t xml:space="preserve"> </w:t>
             </w:r>
             <w:r>
               <w:t>}} case</w:t>
@@ -3850,7 +4134,15 @@
               <w:t>to answer questions and get detailed steps about how to respond in your</w:t>
             </w:r>
             <w:r>
-              <w:t xml:space="preserve"> {{ case_type }}</w:t>
+              <w:t xml:space="preserve"> {{ </w:t>
+            </w:r>
+            <w:proofErr w:type="spellStart"/>
+            <w:r>
+              <w:t>case_type</w:t>
+            </w:r>
+            <w:proofErr w:type="spellEnd"/>
+            <w:r>
+              <w:t xml:space="preserve"> }}</w:t>
             </w:r>
             <w:r>
               <w:t xml:space="preserve"> case</w:t>
@@ -3886,8 +4178,16 @@
               <w:rPr>
                 <w:color w:val="00B050"/>
               </w:rPr>
-              <w:t xml:space="preserve"> if case_type</w:t>
-            </w:r>
+              <w:t xml:space="preserve"> if </w:t>
+            </w:r>
+            <w:proofErr w:type="spellStart"/>
+            <w:r>
+              <w:rPr>
+                <w:color w:val="00B050"/>
+              </w:rPr>
+              <w:t>case_type</w:t>
+            </w:r>
+            <w:proofErr w:type="spellEnd"/>
             <w:r>
               <w:rPr>
                 <w:color w:val="00B050"/>
@@ -3941,8 +4241,18 @@
                   <w:color w:val="202529"/>
                   <w:u w:val="none"/>
                 </w:rPr>
-                <w:t>Docassemble.AKCourts.gov/start/RespondToDivorce</w:t>
+                <w:t>Docassemble.AKCourts.gov/start/</w:t>
               </w:r>
+              <w:proofErr w:type="spellStart"/>
+              <w:r>
+                <w:rPr>
+                  <w:rStyle w:val="Hyperlink"/>
+                  <w:color w:val="202529"/>
+                  <w:u w:val="none"/>
+                </w:rPr>
+                <w:t>RespondToDivorce</w:t>
+              </w:r>
+              <w:proofErr w:type="spellEnd"/>
             </w:hyperlink>
           </w:p>
           <w:p>
@@ -4007,7 +4317,16 @@
                   <w:u w:val="none"/>
                 </w:rPr>
                 <w:br/>
-                <w:t>Docassemble.AKCourts.gov/start/Respond</w:t>
+                <w:t>Docassemble.AKCourts.gov/start/</w:t>
+              </w:r>
+              <w:proofErr w:type="spellStart"/>
+              <w:r>
+                <w:rPr>
+                  <w:rStyle w:val="Hyperlink"/>
+                  <w:color w:val="202529"/>
+                  <w:u w:val="none"/>
+                </w:rPr>
+                <w:t>Respond</w:t>
               </w:r>
               <w:r>
                 <w:rPr>
@@ -4017,6 +4336,7 @@
                 </w:rPr>
                 <w:t>ToCustody</w:t>
               </w:r>
+              <w:proofErr w:type="spellEnd"/>
               <w:r>
                 <w:rPr>
                   <w:rStyle w:val="Hyperlink"/>
@@ -4126,12 +4446,13 @@
               <w:pStyle w:val="BodyText"/>
             </w:pPr>
             <w:r>
-              <w:lastRenderedPageBreak/>
               <w:t xml:space="preserve">{%tr if </w:t>
             </w:r>
+            <w:proofErr w:type="spellStart"/>
             <w:r>
               <w:t>interim_motion</w:t>
             </w:r>
+            <w:proofErr w:type="spellEnd"/>
             <w:r>
               <w:t xml:space="preserve"> == 'ask'</w:t>
             </w:r>
@@ -4177,14 +4498,27 @@
             <w:r>
               <w:t xml:space="preserve">Step </w:t>
             </w:r>
-            <w:fldSimple w:instr=" SEQ stepList \* MERGEFORMAT ">
-              <w:r>
-                <w:rPr>
-                  <w:noProof/>
-                </w:rPr>
-                <w:t>6</w:t>
-              </w:r>
-            </w:fldSimple>
+            <w:r>
+              <w:fldChar w:fldCharType="begin"/>
+            </w:r>
+            <w:r>
+              <w:instrText xml:space="preserve"> SEQ stepList \* MERGEFORMAT </w:instrText>
+            </w:r>
+            <w:r>
+              <w:fldChar w:fldCharType="separate"/>
+            </w:r>
+            <w:r>
+              <w:rPr>
+                <w:noProof/>
+              </w:rPr>
+              <w:t>6</w:t>
+            </w:r>
+            <w:r>
+              <w:rPr>
+                <w:noProof/>
+              </w:rPr>
+              <w:fldChar w:fldCharType="end"/>
+            </w:r>
             <w:r>
               <w:t xml:space="preserve">: </w:t>
             </w:r>
@@ -4438,7 +4772,15 @@
               <w:ind w:left="342"/>
             </w:pPr>
             <w:r>
-              <w:t>{%p if number_of_children  == "one" %}</w:t>
+              <w:t xml:space="preserve">{%p if </w:t>
+            </w:r>
+            <w:proofErr w:type="spellStart"/>
+            <w:r>
+              <w:t>number_of_children</w:t>
+            </w:r>
+            <w:proofErr w:type="spellEnd"/>
+            <w:r>
+              <w:t xml:space="preserve">  == "one" %}</w:t>
             </w:r>
           </w:p>
           <w:p>
@@ -4465,6 +4807,7 @@
               <w:ind w:left="342"/>
             </w:pPr>
             <w:r>
+              <w:lastRenderedPageBreak/>
               <w:t>{%p else %}</w:t>
             </w:r>
           </w:p>
@@ -4665,7 +5008,6 @@
               <w:br/>
             </w:r>
             <w:r>
-              <w:lastRenderedPageBreak/>
               <w:t xml:space="preserve">as </w:t>
             </w:r>
             <w:hyperlink r:id="rId48" w:history="1">
@@ -4792,8 +5134,13 @@
               <w:br/>
             </w:r>
             <w:r>
-              <w:t>courts.alaska.gov/shc/family/motions.htm#order</w:t>
-            </w:r>
+              <w:t>courts.alaska.gov/shc/family/</w:t>
+            </w:r>
+            <w:proofErr w:type="spellStart"/>
+            <w:r>
+              <w:t>motions.htm#order</w:t>
+            </w:r>
+            <w:proofErr w:type="spellEnd"/>
           </w:p>
         </w:tc>
       </w:tr>
@@ -4862,12 +5209,22 @@
             <w:r>
               <w:t xml:space="preserve"> </w:t>
             </w:r>
-            <w:r>
-              <w:t xml:space="preserve">general_information_about_forms </w:t>
-            </w:r>
-            <w:r>
-              <w:t xml:space="preserve"> or interim_motion</w:t>
-            </w:r>
+            <w:proofErr w:type="spellStart"/>
+            <w:r>
+              <w:t>general_information_about_forms</w:t>
+            </w:r>
+            <w:proofErr w:type="spellEnd"/>
+            <w:r>
+              <w:t xml:space="preserve"> </w:t>
+            </w:r>
+            <w:r>
+              <w:t xml:space="preserve"> or </w:t>
+            </w:r>
+            <w:proofErr w:type="spellStart"/>
+            <w:r>
+              <w:t>interim_motion</w:t>
+            </w:r>
+            <w:proofErr w:type="spellEnd"/>
             <w:r>
               <w:t xml:space="preserve"> == 'ask'</w:t>
             </w:r>
@@ -4939,7 +5296,11 @@
               <w:t xml:space="preserve">: </w:t>
             </w:r>
             <w:r>
-              <w:t xml:space="preserve">Fill out the Child Support Guidelines Affidavit </w:t>
+              <w:t xml:space="preserve">Fill out the Child Support Guidelines </w:t>
+            </w:r>
+            <w:r>
+              <w:lastRenderedPageBreak/>
+              <w:t xml:space="preserve">Affidavit </w:t>
             </w:r>
           </w:p>
         </w:tc>
@@ -4957,6 +5318,7 @@
               <w:pStyle w:val="BodyText"/>
             </w:pPr>
             <w:r>
+              <w:lastRenderedPageBreak/>
               <w:t xml:space="preserve">To calculate child support, the court needs to know both parents’ income.  </w:t>
             </w:r>
           </w:p>
@@ -5004,6 +5366,7 @@
               <w:outlineLvl w:val="2"/>
             </w:pPr>
             <w:r>
+              <w:lastRenderedPageBreak/>
               <w:t>Links in this step</w:t>
             </w:r>
           </w:p>
@@ -5088,6 +5451,7 @@
               <w:pStyle w:val="BodyText"/>
             </w:pPr>
             <w:r>
+              <w:lastRenderedPageBreak/>
               <w:t>{%tr endif %}</w:t>
             </w:r>
           </w:p>
@@ -5130,12 +5494,14 @@
             <w:r>
               <w:t xml:space="preserve"> if </w:t>
             </w:r>
+            <w:proofErr w:type="spellStart"/>
             <w:r>
               <w:rPr>
                 <w:rFonts w:ascii="Tahoma" w:eastAsia="Times New Roman" w:hAnsi="Tahoma" w:cs="Tahoma"/>
               </w:rPr>
               <w:t>number_of_children</w:t>
             </w:r>
+            <w:proofErr w:type="spellEnd"/>
             <w:r>
               <w:rPr>
                 <w:rFonts w:ascii="Tahoma" w:eastAsia="Times New Roman" w:hAnsi="Tahoma" w:cs="Tahoma"/>
@@ -5184,7 +5550,6 @@
               <w:outlineLvl w:val="1"/>
             </w:pPr>
             <w:r>
-              <w:lastRenderedPageBreak/>
               <w:t xml:space="preserve">Step </w:t>
             </w:r>
             <w:bookmarkStart w:id="3" w:name="Figure1"/>
@@ -5472,6 +5837,7 @@
               <w:pStyle w:val="BodyText"/>
             </w:pPr>
             <w:r>
+              <w:lastRenderedPageBreak/>
               <w:t xml:space="preserve">{%tr </w:t>
             </w:r>
             <w:r>
@@ -5517,12 +5883,14 @@
             <w:r>
               <w:t xml:space="preserve">if </w:t>
             </w:r>
+            <w:proofErr w:type="spellStart"/>
             <w:r>
               <w:rPr>
                 <w:rFonts w:ascii="Tahoma" w:eastAsia="Times New Roman" w:hAnsi="Tahoma" w:cs="Tahoma"/>
               </w:rPr>
               <w:t>number_of_children</w:t>
             </w:r>
+            <w:proofErr w:type="spellEnd"/>
             <w:r>
               <w:rPr>
                 <w:rFonts w:ascii="Tahoma" w:eastAsia="Times New Roman" w:hAnsi="Tahoma" w:cs="Tahoma"/>
@@ -5597,11 +5965,7 @@
               <w:t xml:space="preserve">Figure out </w:t>
             </w:r>
             <w:r>
-              <w:t xml:space="preserve">your child support </w:t>
-            </w:r>
-            <w:r>
-              <w:lastRenderedPageBreak/>
-              <w:t>schedule</w:t>
+              <w:t>your child support schedule</w:t>
             </w:r>
           </w:p>
         </w:tc>
@@ -5619,7 +5983,6 @@
               <w:pStyle w:val="BodyText"/>
             </w:pPr>
             <w:r>
-              <w:lastRenderedPageBreak/>
               <w:t xml:space="preserve">The child support formula is based on the number of </w:t>
             </w:r>
             <w:r>
@@ -5655,7 +6018,6 @@
               <w:t xml:space="preserve">The children all have the same parenting time schedule.  They </w:t>
             </w:r>
             <w:r>
-              <w:lastRenderedPageBreak/>
               <w:t xml:space="preserve">spend fewer than 110 </w:t>
             </w:r>
             <w:r>
@@ -5865,7 +6227,11 @@
               <w:ind w:left="332"/>
             </w:pPr>
             <w:r>
-              <w:t>One of you has “primary custody” of at least 1 child, and the other has “primary custody” of at least 1 other child.  Neither of you has “shared custody” of any child.  You and the other parent have “divided custody.”  For example, 1 child spends almost all their overnights with you, and the other child spends almost all their overnights with the other parent.</w:t>
+              <w:t xml:space="preserve">One of you has “primary custody” of at least 1 child, and the other has “primary custody” of at least 1 other child.  Neither of you has “shared custody” of any child.  You and the other parent have “divided custody.”  For example, 1 child spends almost all their overnights with you, and the other child spends almost all their </w:t>
+            </w:r>
+            <w:r>
+              <w:lastRenderedPageBreak/>
+              <w:t>overnights with the other parent.</w:t>
             </w:r>
           </w:p>
         </w:tc>
@@ -6157,7 +6523,6 @@
               <w:pStyle w:val="BodyText"/>
             </w:pPr>
             <w:r>
-              <w:lastRenderedPageBreak/>
               <w:t>{%tr endif %}</w:t>
             </w:r>
           </w:p>
@@ -6194,8 +6559,13 @@
             <w:r>
               <w:t xml:space="preserve">{%tr if </w:t>
             </w:r>
-            <w:r>
-              <w:t xml:space="preserve">interim_motion == 'ask' </w:t>
+            <w:proofErr w:type="spellStart"/>
+            <w:r>
+              <w:t>interim_motion</w:t>
+            </w:r>
+            <w:proofErr w:type="spellEnd"/>
+            <w:r>
+              <w:t xml:space="preserve"> == 'ask' </w:t>
             </w:r>
             <w:r>
               <w:t xml:space="preserve"> </w:t>
@@ -6242,14 +6612,27 @@
             <w:r>
               <w:t xml:space="preserve">Step </w:t>
             </w:r>
-            <w:fldSimple w:instr=" SEQ stepList \* MERGEFORMAT ">
-              <w:r>
-                <w:rPr>
-                  <w:noProof/>
-                </w:rPr>
-                <w:t>12</w:t>
-              </w:r>
-            </w:fldSimple>
+            <w:r>
+              <w:fldChar w:fldCharType="begin"/>
+            </w:r>
+            <w:r>
+              <w:instrText xml:space="preserve"> SEQ stepList \* MERGEFORMAT </w:instrText>
+            </w:r>
+            <w:r>
+              <w:fldChar w:fldCharType="separate"/>
+            </w:r>
+            <w:r>
+              <w:rPr>
+                <w:noProof/>
+              </w:rPr>
+              <w:t>12</w:t>
+            </w:r>
+            <w:r>
+              <w:rPr>
+                <w:noProof/>
+              </w:rPr>
+              <w:fldChar w:fldCharType="end"/>
+            </w:r>
             <w:r>
               <w:t xml:space="preserve">: </w:t>
             </w:r>
@@ -6283,8 +6666,13 @@
             <w:r>
               <w:t xml:space="preserve">{{ </w:t>
             </w:r>
-            <w:r>
-              <w:t>other_party_in_case }</w:t>
+            <w:proofErr w:type="spellStart"/>
+            <w:r>
+              <w:t>other_party_in_case</w:t>
+            </w:r>
+            <w:proofErr w:type="spellEnd"/>
+            <w:r>
+              <w:t xml:space="preserve"> }</w:t>
             </w:r>
             <w:r>
               <w:t>}</w:t>
@@ -6307,8 +6695,13 @@
             <w:r>
               <w:t xml:space="preserve">{{ </w:t>
             </w:r>
-            <w:r>
-              <w:t>other_party_in_case }</w:t>
+            <w:proofErr w:type="spellStart"/>
+            <w:r>
+              <w:t>other_party_in_case</w:t>
+            </w:r>
+            <w:proofErr w:type="spellEnd"/>
+            <w:r>
+              <w:t xml:space="preserve"> }</w:t>
             </w:r>
             <w:r>
               <w:t>}</w:t>
@@ -6365,7 +6758,11 @@
               <w:ind w:left="765"/>
             </w:pPr>
             <w:r>
-              <w:t>If they have a lawyer, email, mail, or hand-deliver the copy to their lawyer.</w:t>
+              <w:t xml:space="preserve">If they have a lawyer, email, mail, or hand-deliver the copy to </w:t>
+            </w:r>
+            <w:r>
+              <w:lastRenderedPageBreak/>
+              <w:t>their lawyer.</w:t>
             </w:r>
           </w:p>
           <w:p>
@@ -6414,8 +6811,13 @@
             <w:r>
               <w:t xml:space="preserve">{{ </w:t>
             </w:r>
-            <w:r>
-              <w:t>other_party_in_case }</w:t>
+            <w:proofErr w:type="spellStart"/>
+            <w:r>
+              <w:t>other_party_in_case</w:t>
+            </w:r>
+            <w:proofErr w:type="spellEnd"/>
+            <w:r>
+              <w:t xml:space="preserve"> }</w:t>
             </w:r>
             <w:r>
               <w:t>}</w:t>
@@ -6447,8 +6849,13 @@
             <w:r>
               <w:t xml:space="preserve">{{ </w:t>
             </w:r>
-            <w:r>
-              <w:t>other_party_in_case }</w:t>
+            <w:proofErr w:type="spellStart"/>
+            <w:r>
+              <w:t>other_party_in_case</w:t>
+            </w:r>
+            <w:proofErr w:type="spellEnd"/>
+            <w:r>
+              <w:t xml:space="preserve"> }</w:t>
             </w:r>
             <w:r>
               <w:t>}</w:t>
@@ -6484,8 +6891,13 @@
             <w:r>
               <w:t xml:space="preserve">{{ </w:t>
             </w:r>
-            <w:r>
-              <w:t>other_party_in_case }</w:t>
+            <w:proofErr w:type="spellStart"/>
+            <w:r>
+              <w:t>other_party_in_case</w:t>
+            </w:r>
+            <w:proofErr w:type="spellEnd"/>
+            <w:r>
+              <w:t xml:space="preserve"> }</w:t>
             </w:r>
             <w:r>
               <w:t xml:space="preserve">} </w:t>
@@ -6590,7 +7002,6 @@
               <w:rPr>
                 <w:bCs/>
               </w:rPr>
-              <w:lastRenderedPageBreak/>
               <w:t>T</w:t>
             </w:r>
             <w:r>
@@ -6618,7 +7029,23 @@
               <w:ind w:left="-143"/>
             </w:pPr>
             <w:r>
-              <w:t>{% for image_data in images_list %}</w:t>
+              <w:t xml:space="preserve">{% for </w:t>
+            </w:r>
+            <w:proofErr w:type="spellStart"/>
+            <w:r>
+              <w:t>image_data</w:t>
+            </w:r>
+            <w:proofErr w:type="spellEnd"/>
+            <w:r>
+              <w:t xml:space="preserve"> in </w:t>
+            </w:r>
+            <w:proofErr w:type="spellStart"/>
+            <w:r>
+              <w:t>images_list</w:t>
+            </w:r>
+            <w:proofErr w:type="spellEnd"/>
+            <w:r>
+              <w:t xml:space="preserve"> %}</w:t>
             </w:r>
           </w:p>
           <w:p>
@@ -6631,7 +7058,15 @@
               <w:ind w:left="-143"/>
             </w:pPr>
             <w:r>
-              <w:t>{{  image_data['text'] }}</w:t>
+              <w:t xml:space="preserve">{{  </w:t>
+            </w:r>
+            <w:proofErr w:type="spellStart"/>
+            <w:r>
+              <w:t>image_data</w:t>
+            </w:r>
+            <w:proofErr w:type="spellEnd"/>
+            <w:r>
+              <w:t>['text'] }}</w:t>
             </w:r>
           </w:p>
           <w:p>
@@ -6644,7 +7079,15 @@
               <w:ind w:left="-143"/>
             </w:pPr>
             <w:r>
-              <w:t>{{ image_data['image'].show(width='5in%') }}</w:t>
+              <w:t xml:space="preserve">{{ </w:t>
+            </w:r>
+            <w:proofErr w:type="spellStart"/>
+            <w:r>
+              <w:t>image_data</w:t>
+            </w:r>
+            <w:proofErr w:type="spellEnd"/>
+            <w:r>
+              <w:t>['image'].show(width='5in%') }}</w:t>
             </w:r>
           </w:p>
           <w:p>
@@ -6657,7 +7100,15 @@
               <w:ind w:left="-143"/>
             </w:pPr>
             <w:r>
-              <w:t>{% endfor %}</w:t>
+              <w:t xml:space="preserve">{% </w:t>
+            </w:r>
+            <w:proofErr w:type="spellStart"/>
+            <w:r>
+              <w:t>endfor</w:t>
+            </w:r>
+            <w:proofErr w:type="spellEnd"/>
+            <w:r>
+              <w:t xml:space="preserve"> %}</w:t>
             </w:r>
           </w:p>
         </w:tc>
@@ -6684,14 +7135,27 @@
               <w:lastRenderedPageBreak/>
               <w:t xml:space="preserve">Step </w:t>
             </w:r>
-            <w:fldSimple w:instr=" SEQ stepList \* MERGEFORMAT ">
-              <w:r>
-                <w:rPr>
-                  <w:noProof/>
-                </w:rPr>
-                <w:t>13</w:t>
-              </w:r>
-            </w:fldSimple>
+            <w:r>
+              <w:fldChar w:fldCharType="begin"/>
+            </w:r>
+            <w:r>
+              <w:instrText xml:space="preserve"> SEQ stepList \* MERGEFORMAT </w:instrText>
+            </w:r>
+            <w:r>
+              <w:fldChar w:fldCharType="separate"/>
+            </w:r>
+            <w:r>
+              <w:rPr>
+                <w:noProof/>
+              </w:rPr>
+              <w:t>13</w:t>
+            </w:r>
+            <w:r>
+              <w:rPr>
+                <w:noProof/>
+              </w:rPr>
+              <w:fldChar w:fldCharType="end"/>
+            </w:r>
             <w:r>
               <w:t xml:space="preserve">: File your </w:t>
             </w:r>
@@ -6791,7 +7255,17 @@
               <w:ind w:left="397"/>
             </w:pPr>
             <w:r>
-              <w:t>Give the 2nd copy to the other parent on the date and way you wrote on your Certificate of Service.</w:t>
+              <w:t xml:space="preserve">Give the 2nd copy to the other parent on the date and way you wrote on your </w:t>
+            </w:r>
+            <w:r>
+              <w:rPr>
+                <w:b/>
+                <w:bCs/>
+              </w:rPr>
+              <w:t>Certificate of Service</w:t>
+            </w:r>
+            <w:r>
+              <w:t>.</w:t>
             </w:r>
           </w:p>
           <w:p>
@@ -6807,16 +7281,45 @@
               <w:t xml:space="preserve">Read Step </w:t>
             </w:r>
             <w:r>
+              <w:fldChar w:fldCharType="begin"/>
+            </w:r>
+            <w:r>
+              <w:instrText xml:space="preserve"> </w:instrText>
+            </w:r>
+            <w:r>
+              <w:instrText>REF Serve</w:instrText>
+            </w:r>
+            <w:r>
+              <w:instrText xml:space="preserve">\* MERGEFORMAT </w:instrText>
+            </w:r>
+            <w:r>
+              <w:fldChar w:fldCharType="separate"/>
+            </w:r>
+            <w:r>
+              <w:rPr>
+                <w:noProof/>
+              </w:rPr>
               <w:t>14</w:t>
             </w:r>
             <w:r>
+              <w:rPr>
+                <w:noProof/>
+              </w:rPr>
+              <w:fldChar w:fldCharType="end"/>
+            </w:r>
+            <w:r>
               <w:t xml:space="preserve">: Serve </w:t>
             </w:r>
             <w:r>
               <w:t xml:space="preserve">{{ </w:t>
             </w:r>
-            <w:r>
-              <w:t>other_party_in_case }</w:t>
+            <w:proofErr w:type="spellStart"/>
+            <w:r>
+              <w:t>other_party_in_case</w:t>
+            </w:r>
+            <w:proofErr w:type="spellEnd"/>
+            <w:r>
+              <w:t xml:space="preserve"> }</w:t>
             </w:r>
             <w:r>
               <w:t>}</w:t>
@@ -6853,7 +7356,15 @@
               <w:br/>
             </w:r>
             <w:r>
-              <w:t>courts.alaska.gov/efile/users.htm</w:t>
+              <w:t>courts.alaska.gov/</w:t>
+            </w:r>
+            <w:proofErr w:type="spellStart"/>
+            <w:r>
+              <w:t>efile</w:t>
+            </w:r>
+            <w:proofErr w:type="spellEnd"/>
+            <w:r>
+              <w:t>/users.htm</w:t>
             </w:r>
           </w:p>
         </w:tc>
@@ -6877,16 +7388,32 @@
               <w:outlineLvl w:val="1"/>
             </w:pPr>
             <w:r>
+              <w:lastRenderedPageBreak/>
               <w:t xml:space="preserve">Step </w:t>
             </w:r>
-            <w:fldSimple w:instr=" SEQ stepList \* MERGEFORMAT ">
-              <w:r>
-                <w:rPr>
-                  <w:noProof/>
-                </w:rPr>
-                <w:t>14</w:t>
-              </w:r>
-            </w:fldSimple>
+            <w:bookmarkStart w:id="9" w:name="Serve"/>
+            <w:r>
+              <w:fldChar w:fldCharType="begin"/>
+            </w:r>
+            <w:r>
+              <w:instrText xml:space="preserve"> SEQ stepList \* MERGEFORMAT </w:instrText>
+            </w:r>
+            <w:r>
+              <w:fldChar w:fldCharType="separate"/>
+            </w:r>
+            <w:r>
+              <w:rPr>
+                <w:noProof/>
+              </w:rPr>
+              <w:t>14</w:t>
+            </w:r>
+            <w:r>
+              <w:rPr>
+                <w:noProof/>
+              </w:rPr>
+              <w:fldChar w:fldCharType="end"/>
+            </w:r>
+            <w:bookmarkEnd w:id="9"/>
             <w:r>
               <w:t>: Serve the other parent</w:t>
             </w:r>
@@ -6911,8 +7438,13 @@
             <w:r>
               <w:t xml:space="preserve">{{ </w:t>
             </w:r>
-            <w:r>
-              <w:t>other_party_in_case }</w:t>
+            <w:proofErr w:type="spellStart"/>
+            <w:r>
+              <w:t>other_party_in_case</w:t>
+            </w:r>
+            <w:proofErr w:type="spellEnd"/>
+            <w:r>
+              <w:t xml:space="preserve"> }</w:t>
             </w:r>
             <w:r>
               <w:t>}</w:t>
@@ -6970,8 +7502,13 @@
             <w:r>
               <w:t xml:space="preserve">{{ </w:t>
             </w:r>
-            <w:r>
-              <w:t>other_party_in_case }</w:t>
+            <w:proofErr w:type="spellStart"/>
+            <w:r>
+              <w:t>other_party_in_case</w:t>
+            </w:r>
+            <w:proofErr w:type="spellEnd"/>
+            <w:r>
+              <w:t xml:space="preserve"> }</w:t>
             </w:r>
             <w:r>
               <w:t xml:space="preserve">} </w:t>
@@ -7103,17 +7640,29 @@
               <w:outlineLvl w:val="1"/>
             </w:pPr>
             <w:r>
-              <w:lastRenderedPageBreak/>
               <w:t xml:space="preserve">Step </w:t>
             </w:r>
-            <w:fldSimple w:instr=" SEQ stepList \* MERGEFORMAT ">
-              <w:r>
-                <w:rPr>
-                  <w:noProof/>
-                </w:rPr>
-                <w:t>15</w:t>
-              </w:r>
-            </w:fldSimple>
+            <w:r>
+              <w:fldChar w:fldCharType="begin"/>
+            </w:r>
+            <w:r>
+              <w:instrText xml:space="preserve"> SEQ stepList \* MERGEFORMAT </w:instrText>
+            </w:r>
+            <w:r>
+              <w:fldChar w:fldCharType="separate"/>
+            </w:r>
+            <w:r>
+              <w:rPr>
+                <w:noProof/>
+              </w:rPr>
+              <w:t>15</w:t>
+            </w:r>
+            <w:r>
+              <w:rPr>
+                <w:noProof/>
+              </w:rPr>
+              <w:fldChar w:fldCharType="end"/>
+            </w:r>
             <w:r>
               <w:t>: What to expect after you file</w:t>
             </w:r>
@@ -7153,8 +7702,13 @@
             <w:r>
               <w:t xml:space="preserve">{{ </w:t>
             </w:r>
-            <w:r>
-              <w:t>other_party_in_case }</w:t>
+            <w:proofErr w:type="spellStart"/>
+            <w:r>
+              <w:t>other_party_in_case</w:t>
+            </w:r>
+            <w:proofErr w:type="spellEnd"/>
+            <w:r>
+              <w:t xml:space="preserve"> }</w:t>
             </w:r>
             <w:r>
               <w:t>}</w:t>
@@ -7209,7 +7763,15 @@
               <w:t xml:space="preserve"> </w:t>
             </w:r>
             <w:r>
-              <w:t>if interim_motion == 'ask'</w:t>
+              <w:t xml:space="preserve">if </w:t>
+            </w:r>
+            <w:proofErr w:type="spellStart"/>
+            <w:r>
+              <w:t>interim_motion</w:t>
+            </w:r>
+            <w:proofErr w:type="spellEnd"/>
+            <w:r>
+              <w:t xml:space="preserve"> == 'ask'</w:t>
             </w:r>
             <w:r>
               <w:t xml:space="preserve"> %}</w:t>
@@ -7230,10 +7792,7 @@
               <w:t>Motion for Interim Child Support</w:t>
             </w:r>
             <w:r>
-              <w:t xml:space="preserve"> </w:t>
-            </w:r>
-            <w:r>
-              <w:t xml:space="preserve"> with</w:t>
+              <w:t xml:space="preserve">  with</w:t>
             </w:r>
           </w:p>
           <w:p>
@@ -7284,8 +7843,13 @@
             <w:r>
               <w:t xml:space="preserve">{{ </w:t>
             </w:r>
-            <w:r>
-              <w:t>other_party_in_case }</w:t>
+            <w:proofErr w:type="spellStart"/>
+            <w:r>
+              <w:t>other_party_in_case</w:t>
+            </w:r>
+            <w:proofErr w:type="spellEnd"/>
+            <w:r>
+              <w:t xml:space="preserve"> }</w:t>
             </w:r>
             <w:r>
               <w:t xml:space="preserve">} </w:t>
@@ -7361,7 +7925,11 @@
               <w:t>your reply</w:t>
             </w:r>
             <w:r>
-              <w:t xml:space="preserve"> is due on a Saturday, and the court is open Monday, your reply is due Monday.  </w:t>
+              <w:t xml:space="preserve"> is due on a Saturday, and the court is </w:t>
+            </w:r>
+            <w:r>
+              <w:lastRenderedPageBreak/>
+              <w:t xml:space="preserve">open Monday, your reply is due Monday.  </w:t>
             </w:r>
           </w:p>
           <w:p>
@@ -7472,8 +8040,21 @@
               <w:br/>
             </w:r>
             <w:r>
-              <w:t>youtube.com/watch?v=egoBeRFB_Uw</w:t>
-            </w:r>
+              <w:t>youtube.com/</w:t>
+            </w:r>
+            <w:proofErr w:type="spellStart"/>
+            <w:r>
+              <w:t>watch?v</w:t>
+            </w:r>
+            <w:proofErr w:type="spellEnd"/>
+            <w:r>
+              <w:t>=</w:t>
+            </w:r>
+            <w:proofErr w:type="spellStart"/>
+            <w:r>
+              <w:t>egoBeRFB_Uw</w:t>
+            </w:r>
+            <w:proofErr w:type="spellEnd"/>
           </w:p>
           <w:p>
             <w:pPr>
@@ -7515,8 +8096,13 @@
               <w:br/>
             </w:r>
             <w:r>
-              <w:t>courts.alaska.gov/shc/family/motions.htm#reply</w:t>
-            </w:r>
+              <w:t>courts.alaska.gov/shc/family/</w:t>
+            </w:r>
+            <w:proofErr w:type="spellStart"/>
+            <w:r>
+              <w:t>motions.htm#reply</w:t>
+            </w:r>
+            <w:proofErr w:type="spellEnd"/>
           </w:p>
           <w:p>
             <w:pPr>
@@ -7630,19 +8216,38 @@
             <w:r>
               <w:t xml:space="preserve">Step </w:t>
             </w:r>
-            <w:fldSimple w:instr=" SEQ stepList \* MERGEFORMAT ">
-              <w:r>
-                <w:rPr>
-                  <w:noProof/>
-                </w:rPr>
-                <w:t>16</w:t>
-              </w:r>
-            </w:fldSimple>
+            <w:r>
+              <w:fldChar w:fldCharType="begin"/>
+            </w:r>
+            <w:r>
+              <w:instrText xml:space="preserve"> SEQ stepList \* MERGEFORMAT </w:instrText>
+            </w:r>
+            <w:r>
+              <w:fldChar w:fldCharType="separate"/>
+            </w:r>
+            <w:r>
+              <w:rPr>
+                <w:noProof/>
+              </w:rPr>
+              <w:t>16</w:t>
+            </w:r>
+            <w:r>
+              <w:rPr>
+                <w:noProof/>
+              </w:rPr>
+              <w:fldChar w:fldCharType="end"/>
+            </w:r>
             <w:r>
               <w:t xml:space="preserve"> : </w:t>
             </w:r>
             <w:r>
-              <w:t>Decide if want to ask to change your order</w:t>
+              <w:t xml:space="preserve">Decide if </w:t>
+            </w:r>
+            <w:r>
+              <w:t xml:space="preserve">you </w:t>
+            </w:r>
+            <w:r>
+              <w:t>want to change your order</w:t>
             </w:r>
           </w:p>
         </w:tc>
@@ -7706,8 +8311,12 @@
             </w:r>
             <w:r>
               <w:br/>
+            </w:r>
+            <w:proofErr w:type="spellStart"/>
+            <w:r>
               <w:t>ChangingChildSupport</w:t>
             </w:r>
+            <w:proofErr w:type="spellEnd"/>
           </w:p>
           <w:p>
             <w:pPr>
@@ -7734,8 +8343,12 @@
             </w:r>
             <w:r>
               <w:br/>
+            </w:r>
+            <w:proofErr w:type="spellStart"/>
+            <w:r>
               <w:t>EnforcingChildSupport</w:t>
             </w:r>
+            <w:proofErr w:type="spellEnd"/>
           </w:p>
           <w:p>
             <w:pPr>
@@ -7762,6 +8375,7 @@
               <w:pStyle w:val="BodyText"/>
             </w:pPr>
             <w:r>
+              <w:lastRenderedPageBreak/>
               <w:t>{%tr endif %}</w:t>
             </w:r>
           </w:p>
@@ -7863,20 +8477,29 @@
             <w:r>
               <w:t xml:space="preserve">Step </w:t>
             </w:r>
-            <w:fldSimple w:instr=" SEQ stepList \* MERGEFORMAT ">
-              <w:r>
-                <w:rPr>
-                  <w:noProof/>
-                </w:rPr>
-                <w:t>17</w:t>
-              </w:r>
-            </w:fldSimple>
-            <w:r>
-              <w:t xml:space="preserve"> : Find out if you have </w:t>
-            </w:r>
-            <w:r>
-              <w:lastRenderedPageBreak/>
-              <w:t>a court case</w:t>
+            <w:r>
+              <w:fldChar w:fldCharType="begin"/>
+            </w:r>
+            <w:r>
+              <w:instrText xml:space="preserve"> SEQ stepList \* MERGEFORMAT </w:instrText>
+            </w:r>
+            <w:r>
+              <w:fldChar w:fldCharType="separate"/>
+            </w:r>
+            <w:r>
+              <w:rPr>
+                <w:noProof/>
+              </w:rPr>
+              <w:t>17</w:t>
+            </w:r>
+            <w:r>
+              <w:rPr>
+                <w:noProof/>
+              </w:rPr>
+              <w:fldChar w:fldCharType="end"/>
+            </w:r>
+            <w:r>
+              <w:t xml:space="preserve"> : Find out if you have a court case</w:t>
             </w:r>
           </w:p>
         </w:tc>
@@ -7894,13 +8517,14 @@
               <w:pStyle w:val="BodyText"/>
             </w:pPr>
             <w:r>
-              <w:lastRenderedPageBreak/>
               <w:t xml:space="preserve">If you do not know if you have an open divorce, dissolution, or custody case, look for your name in </w:t>
             </w:r>
             <w:hyperlink r:id="rId78" w:history="1">
+              <w:proofErr w:type="spellStart"/>
               <w:r>
                 <w:t>Courtview</w:t>
               </w:r>
+              <w:proofErr w:type="spellEnd"/>
             </w:hyperlink>
             <w:r>
               <w:t xml:space="preserve">, the Alaska Court System’s list of public court cases. </w:t>
@@ -7911,7 +8535,6 @@
               <w:pStyle w:val="BodyText"/>
             </w:pPr>
             <w:r>
-              <w:lastRenderedPageBreak/>
               <w:t>If you find a case with your name you can see the kind of case it is.</w:t>
             </w:r>
           </w:p>
@@ -7961,6 +8584,7 @@
               </w:rPr>
             </w:pPr>
             <w:hyperlink r:id="rId80" w:history="1">
+              <w:proofErr w:type="spellStart"/>
               <w:r>
                 <w:rPr>
                   <w:rStyle w:val="Hyperlink"/>
@@ -7970,6 +8594,7 @@
                 </w:rPr>
                 <w:t>Courtview</w:t>
               </w:r>
+              <w:proofErr w:type="spellEnd"/>
             </w:hyperlink>
             <w:r>
               <w:rPr>
@@ -7986,7 +8611,25 @@
                   <w:color w:val="202529"/>
                   <w:u w:val="none"/>
                 </w:rPr>
-                <w:t>records.courts.alaska.gov/eaccess/home.page.2</w:t>
+                <w:t>records.courts.alaska.gov/</w:t>
+              </w:r>
+              <w:proofErr w:type="spellStart"/>
+              <w:r>
+                <w:rPr>
+                  <w:rStyle w:val="Hyperlink"/>
+                  <w:color w:val="202529"/>
+                  <w:u w:val="none"/>
+                </w:rPr>
+                <w:t>eaccess</w:t>
+              </w:r>
+              <w:proofErr w:type="spellEnd"/>
+              <w:r>
+                <w:rPr>
+                  <w:rStyle w:val="Hyperlink"/>
+                  <w:color w:val="202529"/>
+                  <w:u w:val="none"/>
+                </w:rPr>
+                <w:t>/home.page.2</w:t>
               </w:r>
             </w:hyperlink>
           </w:p>
@@ -8044,7 +8687,6 @@
               <w:pStyle w:val="BodyText"/>
             </w:pPr>
             <w:r>
-              <w:lastRenderedPageBreak/>
               <w:t>{%tr endif %}</w:t>
             </w:r>
           </w:p>
@@ -8083,11 +8725,11 @@
               <w:pStyle w:val="Heading2"/>
               <w:outlineLvl w:val="1"/>
             </w:pPr>
-            <w:bookmarkStart w:id="9" w:name="_Ref119655071"/>
+            <w:bookmarkStart w:id="10" w:name="_Ref119655071"/>
             <w:r>
               <w:t xml:space="preserve">Step </w:t>
             </w:r>
-            <w:bookmarkStart w:id="10" w:name="LastStep"/>
+            <w:bookmarkStart w:id="11" w:name="LastStep"/>
             <w:r>
               <w:rPr>
                 <w:rStyle w:val="NumChar"/>
@@ -8119,17 +8761,17 @@
               </w:rPr>
               <w:fldChar w:fldCharType="end"/>
             </w:r>
+            <w:bookmarkEnd w:id="11"/>
+            <w:r>
+              <w:t xml:space="preserve">: Get more </w:t>
+            </w:r>
+            <w:r>
+              <w:t>information</w:t>
+            </w:r>
+            <w:r>
+              <w:t xml:space="preserve"> or help</w:t>
+            </w:r>
             <w:bookmarkEnd w:id="10"/>
-            <w:r>
-              <w:t xml:space="preserve">: Get more </w:t>
-            </w:r>
-            <w:r>
-              <w:t>information</w:t>
-            </w:r>
-            <w:r>
-              <w:t xml:space="preserve"> or help</w:t>
-            </w:r>
-            <w:bookmarkEnd w:id="9"/>
           </w:p>
         </w:tc>
         <w:tc>
@@ -8237,6 +8879,8 @@
           <w:p>
             <w:pPr>
               <w:pStyle w:val="Heading3"/>
+              <w:keepNext/>
+              <w:keepLines/>
               <w:outlineLvl w:val="2"/>
             </w:pPr>
             <w:r>
@@ -8246,11 +8890,14 @@
           <w:p>
             <w:pPr>
               <w:pStyle w:val="BodyText"/>
+              <w:keepNext/>
+              <w:keepLines/>
             </w:pPr>
             <w:r>
               <w:rPr>
                 <w:b/>
               </w:rPr>
+              <w:lastRenderedPageBreak/>
               <w:t>Family Law Self-Help Center</w:t>
             </w:r>
             <w:r>
@@ -8287,6 +8934,7 @@
           <w:p>
             <w:pPr>
               <w:pStyle w:val="BodyText"/>
+              <w:keepLines/>
             </w:pPr>
             <w:r>
               <w:rPr>
@@ -8389,14 +9037,27 @@
     <w:r>
       <w:t xml:space="preserve"> of </w:t>
     </w:r>
-    <w:fldSimple w:instr=" NUMPAGES  \* Arabic  \* MERGEFORMAT ">
-      <w:r>
-        <w:rPr>
-          <w:noProof/>
-        </w:rPr>
-        <w:t>18</w:t>
-      </w:r>
-    </w:fldSimple>
+    <w:r>
+      <w:fldChar w:fldCharType="begin"/>
+    </w:r>
+    <w:r>
+      <w:instrText xml:space="preserve"> NUMPAGES  \* Arabic  \* MERGEFORMAT </w:instrText>
+    </w:r>
+    <w:r>
+      <w:fldChar w:fldCharType="separate"/>
+    </w:r>
+    <w:r>
+      <w:rPr>
+        <w:noProof/>
+      </w:rPr>
+      <w:t>18</w:t>
+    </w:r>
+    <w:r>
+      <w:rPr>
+        <w:noProof/>
+      </w:rPr>
+      <w:fldChar w:fldCharType="end"/>
+    </w:r>
     <w:r>
       <w:t xml:space="preserve"> pages</w:t>
     </w:r>
@@ -9985,6 +10646,15 @@
   </w:num>
   <w:num w:numId="14">
     <w:abstractNumId w:val="6"/>
+  </w:num>
+  <w:num w:numId="15">
+    <w:abstractNumId w:val="9"/>
+  </w:num>
+  <w:num w:numId="16">
+    <w:abstractNumId w:val="9"/>
+  </w:num>
+  <w:num w:numId="17">
+    <w:abstractNumId w:val="9"/>
   </w:num>
   <w:numIdMacAtCleanup w:val="11"/>
 </w:numbering>

</xml_diff>

<commit_message>
If user needs to start a new case they should be able to go straight to that interview rather than reading about child support - CR still put after Paternity cuz paternity may be critical to which case they start?
</commit_message>
<xml_diff>
--- a/docassemble/ChildSupport/data/templates/child_support_action_plan.docx
+++ b/docassemble/ChildSupport/data/templates/child_support_action_plan.docx
@@ -41,15 +41,7 @@
               <w:t>p</w:t>
             </w:r>
             <w:r>
-              <w:t xml:space="preserve"> if existing_case == 'open' and </w:t>
-            </w:r>
-            <w:proofErr w:type="spellStart"/>
-            <w:r>
-              <w:t>interim_motion</w:t>
-            </w:r>
-            <w:proofErr w:type="spellEnd"/>
-            <w:r>
-              <w:t xml:space="preserve"> == 'ask' %}</w:t>
+              <w:t xml:space="preserve"> if existing_case == 'open' and interim_motion == 'ask' %}</w:t>
             </w:r>
           </w:p>
           <w:p>
@@ -770,7 +762,7 @@
                 </mc:Choice>
                 <mc:Fallback>
                   <w:pict>
-                    <v:group w14:anchorId="05143821" id="Group 1" o:spid="_x0000_s1026" style="position:absolute;margin-left:0;margin-top:13.25pt;width:59.75pt;height:54.7pt;z-index:-251651072;mso-wrap-distance-right:25.2pt;mso-width-relative:margin;mso-height-relative:margin" coordsize="7613,6959" o:gfxdata="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">
+                    <v:group w14:anchorId="198ADCDF" id="Group 1" o:spid="_x0000_s1026" style="position:absolute;margin-left:0;margin-top:13.25pt;width:59.75pt;height:54.7pt;z-index:-251651072;mso-wrap-distance-right:25.2pt;mso-width-relative:margin;mso-height-relative:margin" coordsize="7613,6959" o:gfxdata="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">
                       <v:group id="docshapegroup1" o:spid="_x0000_s1027" style="position:absolute;width:5969;height:6959" coordorigin="805,-199" coordsize="940,1096" o:gfxdata="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">
                         <v:shape id="docshape2" o:spid="_x0000_s1028" style="position:absolute;left:817;top:-187;width:915;height:1071;visibility:visible;mso-wrap-style:square;v-text-anchor:top" coordsize="915,1071" o:gfxdata="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" path="m85,89l85,,914,r,985l824,985t,85l,1070,,92r573,l573,337r246,l824,1070xe" filled="f" strokecolor="#333" strokeweight=".43858mm">
                           <v:path arrowok="t" o:connecttype="custom" o:connectlocs="85,-97;85,-186;914,-186;914,799;824,799;824,884;0,884;0,-94;573,-94;573,151;819,151;824,884" o:connectangles="0,0,0,0,0,0,0,0,0,0,0,0"/>
@@ -864,7 +856,7 @@
     <w:tbl>
       <w:tblPr>
         <w:tblStyle w:val="TableGrid"/>
-        <w:tblW w:w="10240" w:type="dxa"/>
+        <w:tblW w:w="10282" w:type="dxa"/>
         <w:jc w:val="center"/>
         <w:tblBorders>
           <w:top w:val="none" w:sz="0" w:space="0" w:color="auto"/>
@@ -878,11 +870,531 @@
         <w:tblLook w:val="04A0" w:firstRow="1" w:lastRow="0" w:firstColumn="1" w:lastColumn="0" w:noHBand="0" w:noVBand="1"/>
       </w:tblPr>
       <w:tblGrid>
+        <w:gridCol w:w="11"/>
+        <w:gridCol w:w="31"/>
         <w:gridCol w:w="2628"/>
-        <w:gridCol w:w="7612"/>
+        <w:gridCol w:w="9"/>
+        <w:gridCol w:w="7560"/>
+        <w:gridCol w:w="43"/>
       </w:tblGrid>
       <w:tr>
         <w:trPr>
+          <w:gridAfter w:val="1"/>
+          <w:wAfter w:w="43" w:type="dxa"/>
+          <w:jc w:val="center"/>
+        </w:trPr>
+        <w:tc>
+          <w:tcPr>
+            <w:tcW w:w="2679" w:type="dxa"/>
+            <w:gridSpan w:val="4"/>
+            <w:tcMar>
+              <w:top w:w="360" w:type="dxa"/>
+              <w:left w:w="115" w:type="dxa"/>
+              <w:right w:w="115" w:type="dxa"/>
+            </w:tcMar>
+          </w:tcPr>
+          <w:p>
+            <w:pPr>
+              <w:pStyle w:val="BodyText"/>
+            </w:pPr>
+            <w:r>
+              <w:rPr>
+                <w:color w:val="00B0F0"/>
+              </w:rPr>
+              <w:t>{%</w:t>
+            </w:r>
+            <w:r>
+              <w:rPr>
+                <w:color w:val="00B0F0"/>
+              </w:rPr>
+              <w:t>tr</w:t>
+            </w:r>
+            <w:r>
+              <w:rPr>
+                <w:color w:val="00B0F0"/>
+              </w:rPr>
+              <w:t xml:space="preserve"> if (existing_case == 'none'</w:t>
+            </w:r>
+            <w:r>
+              <w:rPr>
+                <w:color w:val="00B0F0"/>
+              </w:rPr>
+              <w:t xml:space="preserve"> and </w:t>
+            </w:r>
+            <w:r>
+              <w:rPr>
+                <w:color w:val="00B0F0"/>
+              </w:rPr>
+              <w:t>ask_court_or_cssd</w:t>
+            </w:r>
+            <w:r>
+              <w:rPr>
+                <w:color w:val="00B0F0"/>
+              </w:rPr>
+              <w:t xml:space="preserve"> in ('court', 'both' </w:t>
+            </w:r>
+            <w:r>
+              <w:rPr>
+                <w:color w:val="00B0F0"/>
+              </w:rPr>
+              <w:t>)</w:t>
+            </w:r>
+            <w:r>
+              <w:rPr>
+                <w:color w:val="00B0F0"/>
+              </w:rPr>
+              <w:t>)</w:t>
+            </w:r>
+            <w:r>
+              <w:rPr>
+                <w:color w:val="00B0F0"/>
+              </w:rPr>
+              <w:t xml:space="preserve"> or (existing_case == 'unknown' and after_courtview == 'none'</w:t>
+            </w:r>
+            <w:r>
+              <w:rPr>
+                <w:color w:val="00B0F0"/>
+              </w:rPr>
+              <w:t xml:space="preserve"> and </w:t>
+            </w:r>
+            <w:r>
+              <w:rPr>
+                <w:color w:val="00B0F0"/>
+              </w:rPr>
+              <w:t>ask_court_or_cssd</w:t>
+            </w:r>
+            <w:r>
+              <w:rPr>
+                <w:color w:val="00B0F0"/>
+              </w:rPr>
+              <w:t xml:space="preserve"> in ('court', 'both'</w:t>
+            </w:r>
+            <w:r>
+              <w:rPr>
+                <w:color w:val="00B0F0"/>
+              </w:rPr>
+              <w:t>)</w:t>
+            </w:r>
+            <w:r>
+              <w:rPr>
+                <w:color w:val="00B0F0"/>
+              </w:rPr>
+              <w:t>)</w:t>
+            </w:r>
+            <w:r>
+              <w:rPr>
+                <w:color w:val="00B0F0"/>
+              </w:rPr>
+              <w:t xml:space="preserve"> %}</w:t>
+            </w:r>
+          </w:p>
+        </w:tc>
+        <w:tc>
+          <w:tcPr>
+            <w:tcW w:w="7560" w:type="dxa"/>
+            <w:tcMar>
+              <w:top w:w="360" w:type="dxa"/>
+              <w:left w:w="115" w:type="dxa"/>
+              <w:right w:w="115" w:type="dxa"/>
+            </w:tcMar>
+          </w:tcPr>
+          <w:p>
+            <w:pPr>
+              <w:pStyle w:val="BodyText"/>
+            </w:pPr>
+          </w:p>
+        </w:tc>
+      </w:tr>
+      <w:tr>
+        <w:trPr>
+          <w:gridBefore w:val="1"/>
+          <w:gridAfter w:val="1"/>
+          <w:wBefore w:w="11" w:type="dxa"/>
+          <w:wAfter w:w="43" w:type="dxa"/>
+          <w:jc w:val="center"/>
+        </w:trPr>
+        <w:tc>
+          <w:tcPr>
+            <w:tcW w:w="2668" w:type="dxa"/>
+            <w:gridSpan w:val="3"/>
+            <w:tcMar>
+              <w:top w:w="360" w:type="dxa"/>
+              <w:left w:w="115" w:type="dxa"/>
+              <w:right w:w="115" w:type="dxa"/>
+            </w:tcMar>
+          </w:tcPr>
+          <w:p>
+            <w:pPr>
+              <w:pStyle w:val="Heading2"/>
+              <w:outlineLvl w:val="1"/>
+            </w:pPr>
+            <w:r>
+              <w:t xml:space="preserve">Step </w:t>
+            </w:r>
+            <w:r>
+              <w:fldChar w:fldCharType="begin"/>
+            </w:r>
+            <w:r>
+              <w:instrText xml:space="preserve"> SEQ stepList \* MERGEFORMAT </w:instrText>
+            </w:r>
+            <w:r>
+              <w:fldChar w:fldCharType="separate"/>
+            </w:r>
+            <w:r>
+              <w:rPr>
+                <w:noProof/>
+              </w:rPr>
+              <w:t>4</w:t>
+            </w:r>
+            <w:r>
+              <w:rPr>
+                <w:noProof/>
+              </w:rPr>
+              <w:fldChar w:fldCharType="end"/>
+            </w:r>
+            <w:r>
+              <w:rPr>
+                <w:noProof/>
+              </w:rPr>
+              <w:t>: S</w:t>
+            </w:r>
+            <w:r>
+              <w:t>tart a court case</w:t>
+            </w:r>
+          </w:p>
+        </w:tc>
+        <w:tc>
+          <w:tcPr>
+            <w:tcW w:w="7560" w:type="dxa"/>
+            <w:tcMar>
+              <w:top w:w="360" w:type="dxa"/>
+              <w:left w:w="115" w:type="dxa"/>
+              <w:right w:w="115" w:type="dxa"/>
+            </w:tcMar>
+          </w:tcPr>
+          <w:p>
+            <w:pPr>
+              <w:pStyle w:val="ListParagraph"/>
+              <w:ind w:left="414" w:hanging="414"/>
+              <w:rPr>
+                <w:color w:val="0A2A78"/>
+                <w:sz w:val="28"/>
+              </w:rPr>
+            </w:pPr>
+            <w:r>
+              <w:t>Use the Guided Assistant interview</w:t>
+            </w:r>
+            <w:r>
+              <w:t xml:space="preserve"> </w:t>
+            </w:r>
+            <w:r>
+              <w:t xml:space="preserve">to answer questions and get detailed steps about how to </w:t>
+            </w:r>
+            <w:r>
+              <w:t>start</w:t>
+            </w:r>
+            <w:r>
+              <w:t xml:space="preserve"> your case</w:t>
+            </w:r>
+            <w:r>
+              <w:rPr>
+                <w:color w:val="0A2A78"/>
+                <w:sz w:val="28"/>
+              </w:rPr>
+              <w:t>:</w:t>
+            </w:r>
+          </w:p>
+          <w:p>
+            <w:pPr>
+              <w:pStyle w:val="BodyText"/>
+              <w:ind w:left="397"/>
+              <w:rPr>
+                <w:color w:val="00B0F0"/>
+              </w:rPr>
+            </w:pPr>
+            <w:r>
+              <w:rPr>
+                <w:color w:val="00B0F0"/>
+              </w:rPr>
+              <w:t xml:space="preserve">{%p </w:t>
+            </w:r>
+            <w:r>
+              <w:rPr>
+                <w:color w:val="00B0F0"/>
+              </w:rPr>
+              <w:t>if parents_married</w:t>
+            </w:r>
+            <w:r>
+              <w:rPr>
+                <w:color w:val="00B0F0"/>
+              </w:rPr>
+              <w:t xml:space="preserve"> %}</w:t>
+            </w:r>
+          </w:p>
+          <w:p>
+            <w:pPr>
+              <w:pStyle w:val="BodyText"/>
+              <w:ind w:left="397"/>
+              <w:rPr>
+                <w:b/>
+              </w:rPr>
+            </w:pPr>
+            <w:hyperlink r:id="rId8" w:history="1">
+              <w:r>
+                <w:rPr>
+                  <w:b/>
+                </w:rPr>
+                <w:t>Start a case</w:t>
+              </w:r>
+            </w:hyperlink>
+            <w:r>
+              <w:rPr>
+                <w:b/>
+              </w:rPr>
+              <w:t xml:space="preserve"> to end your marriage or legally separate</w:t>
+            </w:r>
+            <w:r>
+              <w:rPr>
+                <w:b/>
+              </w:rPr>
+              <w:br/>
+            </w:r>
+            <w:r>
+              <w:rPr>
+                <w:sz w:val="23"/>
+                <w:szCs w:val="23"/>
+              </w:rPr>
+              <w:t>Docassemble.akcourts.gov/start/EndOfMarriageOrLegalSeparation</w:t>
+            </w:r>
+          </w:p>
+          <w:p>
+            <w:pPr>
+              <w:pStyle w:val="BodyText"/>
+              <w:ind w:left="397"/>
+            </w:pPr>
+            <w:r>
+              <w:rPr>
+                <w:color w:val="00B0F0"/>
+              </w:rPr>
+              <w:t xml:space="preserve">{%p </w:t>
+            </w:r>
+            <w:r>
+              <w:rPr>
+                <w:color w:val="00B0F0"/>
+              </w:rPr>
+              <w:t xml:space="preserve">else </w:t>
+            </w:r>
+            <w:r>
+              <w:rPr>
+                <w:color w:val="00B0F0"/>
+              </w:rPr>
+              <w:t>%}</w:t>
+            </w:r>
+          </w:p>
+          <w:p>
+            <w:pPr>
+              <w:pStyle w:val="BodyText"/>
+              <w:ind w:left="397"/>
+            </w:pPr>
+            <w:r>
+              <w:rPr>
+                <w:b/>
+              </w:rPr>
+              <w:t>Ask the court for a child custody or Parenting Plan order</w:t>
+            </w:r>
+            <w:r>
+              <w:br/>
+            </w:r>
+            <w:r>
+              <w:t>D</w:t>
+            </w:r>
+            <w:r>
+              <w:t>ocassemble.akcourts.</w:t>
+            </w:r>
+            <w:r>
+              <w:t>gov/start/AskingForChildCustody</w:t>
+            </w:r>
+          </w:p>
+          <w:p>
+            <w:pPr>
+              <w:pStyle w:val="BodyText"/>
+              <w:ind w:left="397"/>
+              <w:rPr>
+                <w:color w:val="00B0F0"/>
+              </w:rPr>
+            </w:pPr>
+            <w:r>
+              <w:rPr>
+                <w:color w:val="00B0F0"/>
+              </w:rPr>
+              <w:t>{%p endif %}</w:t>
+            </w:r>
+          </w:p>
+          <w:p>
+            <w:pPr>
+              <w:pStyle w:val="BodyText"/>
+              <w:rPr>
+                <w:color w:val="00B0F0"/>
+              </w:rPr>
+            </w:pPr>
+          </w:p>
+          <w:p>
+            <w:pPr>
+              <w:pStyle w:val="ListParagraph"/>
+              <w:ind w:left="414" w:hanging="414"/>
+              <w:rPr>
+                <w:color w:val="0070C0"/>
+              </w:rPr>
+            </w:pPr>
+            <w:r>
+              <w:rPr>
+                <w:color w:val="0070C0"/>
+              </w:rPr>
+              <w:t>{%p if  general_information_about_forms %}</w:t>
+            </w:r>
+          </w:p>
+          <w:p>
+            <w:pPr>
+              <w:pStyle w:val="ListParagraph"/>
+              <w:ind w:left="414" w:hanging="414"/>
+            </w:pPr>
+            <w:r>
+              <w:lastRenderedPageBreak/>
+              <w:t xml:space="preserve">Use the other steps in this action plan to help you fill out the child support forms you need to start your case. </w:t>
+            </w:r>
+          </w:p>
+          <w:p>
+            <w:pPr>
+              <w:pStyle w:val="ListParagraph"/>
+              <w:ind w:left="414" w:hanging="414"/>
+              <w:rPr>
+                <w:color w:val="0070C0"/>
+              </w:rPr>
+            </w:pPr>
+            <w:r>
+              <w:rPr>
+                <w:color w:val="0070C0"/>
+              </w:rPr>
+              <w:t>{%p endif %}</w:t>
+            </w:r>
+          </w:p>
+          <w:p>
+            <w:pPr>
+              <w:pStyle w:val="BodyText"/>
+              <w:rPr>
+                <w:color w:val="9CC2E5" w:themeColor="accent5" w:themeTint="99"/>
+              </w:rPr>
+            </w:pPr>
+            <w:r>
+              <w:rPr>
+                <w:color w:val="9CC2E5" w:themeColor="accent5" w:themeTint="99"/>
+              </w:rPr>
+              <w:t>{%p if interim_motion == 'ask' %}</w:t>
+            </w:r>
+          </w:p>
+          <w:p>
+            <w:pPr>
+              <w:pStyle w:val="ListParagraph"/>
+              <w:ind w:left="414" w:hanging="414"/>
+            </w:pPr>
+            <w:r>
+              <w:t xml:space="preserve">File your </w:t>
+            </w:r>
+            <w:r>
+              <w:rPr>
+                <w:b/>
+              </w:rPr>
+              <w:t>Motion for Interim C</w:t>
+            </w:r>
+            <w:r>
+              <w:rPr>
+                <w:b/>
+              </w:rPr>
+              <w:t>hild Support</w:t>
+            </w:r>
+            <w:r>
+              <w:t xml:space="preserve"> with the complaint form you use to start your case.</w:t>
+            </w:r>
+          </w:p>
+          <w:p>
+            <w:pPr>
+              <w:pStyle w:val="BodyText"/>
+              <w:rPr>
+                <w:color w:val="00B0F0"/>
+              </w:rPr>
+            </w:pPr>
+            <w:r>
+              <w:rPr>
+                <w:color w:val="9CC2E5" w:themeColor="accent5" w:themeTint="99"/>
+              </w:rPr>
+              <w:t>{%p endif %}</w:t>
+            </w:r>
+          </w:p>
+        </w:tc>
+      </w:tr>
+      <w:tr>
+        <w:trPr>
+          <w:gridBefore w:val="1"/>
+          <w:gridAfter w:val="1"/>
+          <w:wBefore w:w="11" w:type="dxa"/>
+          <w:wAfter w:w="43" w:type="dxa"/>
+          <w:jc w:val="center"/>
+        </w:trPr>
+        <w:tc>
+          <w:tcPr>
+            <w:tcW w:w="2668" w:type="dxa"/>
+            <w:gridSpan w:val="3"/>
+            <w:tcMar>
+              <w:top w:w="360" w:type="dxa"/>
+              <w:left w:w="115" w:type="dxa"/>
+              <w:right w:w="115" w:type="dxa"/>
+            </w:tcMar>
+          </w:tcPr>
+          <w:p>
+            <w:pPr>
+              <w:pStyle w:val="BodyText"/>
+            </w:pPr>
+            <w:r>
+              <w:rPr>
+                <w:color w:val="00B0F0"/>
+              </w:rPr>
+              <w:lastRenderedPageBreak/>
+              <w:t>{%</w:t>
+            </w:r>
+            <w:r>
+              <w:rPr>
+                <w:color w:val="00B0F0"/>
+              </w:rPr>
+              <w:t>tr</w:t>
+            </w:r>
+            <w:r>
+              <w:rPr>
+                <w:color w:val="00B0F0"/>
+              </w:rPr>
+              <w:t xml:space="preserve"> endif %}</w:t>
+            </w:r>
+          </w:p>
+        </w:tc>
+        <w:tc>
+          <w:tcPr>
+            <w:tcW w:w="7560" w:type="dxa"/>
+            <w:tcMar>
+              <w:top w:w="360" w:type="dxa"/>
+              <w:left w:w="115" w:type="dxa"/>
+              <w:right w:w="115" w:type="dxa"/>
+            </w:tcMar>
+          </w:tcPr>
+          <w:p>
+            <w:pPr>
+              <w:pStyle w:val="BodyText"/>
+            </w:pPr>
+          </w:p>
+        </w:tc>
+      </w:tr>
+      <w:tr>
+        <w:trPr>
+          <w:gridBefore w:val="2"/>
+          <w:wBefore w:w="42" w:type="dxa"/>
           <w:jc w:val="center"/>
         </w:trPr>
         <w:tc>
@@ -912,6 +1424,7 @@
         <w:tc>
           <w:tcPr>
             <w:tcW w:w="7612" w:type="dxa"/>
+            <w:gridSpan w:val="3"/>
             <w:tcMar>
               <w:top w:w="360" w:type="dxa"/>
               <w:left w:w="115" w:type="dxa"/>
@@ -923,6 +1436,8 @@
       </w:tr>
       <w:tr>
         <w:trPr>
+          <w:gridBefore w:val="2"/>
+          <w:wBefore w:w="42" w:type="dxa"/>
           <w:jc w:val="center"/>
         </w:trPr>
         <w:tc>
@@ -942,27 +1457,14 @@
             <w:r>
               <w:t xml:space="preserve">Step </w:t>
             </w:r>
-            <w:r>
-              <w:fldChar w:fldCharType="begin"/>
-            </w:r>
-            <w:r>
-              <w:instrText xml:space="preserve"> SEQ stepList \* MERGEFORMAT </w:instrText>
-            </w:r>
-            <w:r>
-              <w:fldChar w:fldCharType="separate"/>
-            </w:r>
-            <w:r>
-              <w:rPr>
-                <w:noProof/>
-              </w:rPr>
-              <w:t>1</w:t>
-            </w:r>
-            <w:r>
-              <w:rPr>
-                <w:noProof/>
-              </w:rPr>
-              <w:fldChar w:fldCharType="end"/>
-            </w:r>
+            <w:fldSimple w:instr=" SEQ stepList \* MERGEFORMAT ">
+              <w:r>
+                <w:rPr>
+                  <w:noProof/>
+                </w:rPr>
+                <w:t>1</w:t>
+              </w:r>
+            </w:fldSimple>
             <w:r>
               <w:t xml:space="preserve">: </w:t>
             </w:r>
@@ -982,6 +1484,7 @@
         <w:tc>
           <w:tcPr>
             <w:tcW w:w="7612" w:type="dxa"/>
+            <w:gridSpan w:val="3"/>
             <w:tcMar>
               <w:top w:w="360" w:type="dxa"/>
               <w:left w:w="115" w:type="dxa"/>
@@ -1120,22 +1623,25 @@
               <w:pStyle w:val="ListParagraph"/>
             </w:pPr>
             <w:r>
+              <w:t xml:space="preserve">child support, </w:t>
+            </w:r>
+          </w:p>
+          <w:p>
+            <w:pPr>
+              <w:pStyle w:val="ListParagraph"/>
+            </w:pPr>
+            <w:r>
+              <w:t>an inheritance</w:t>
+            </w:r>
+            <w:r>
+              <w:t xml:space="preserve"> -</w:t>
+            </w:r>
+            <w:r>
+              <w:t xml:space="preserve"> It can be very hard to prove your child’s </w:t>
+            </w:r>
+            <w:r>
               <w:lastRenderedPageBreak/>
-              <w:t xml:space="preserve">child support, </w:t>
-            </w:r>
-          </w:p>
-          <w:p>
-            <w:pPr>
-              <w:pStyle w:val="ListParagraph"/>
-            </w:pPr>
-            <w:r>
-              <w:t>an inheritance</w:t>
-            </w:r>
-            <w:r>
-              <w:t xml:space="preserve"> -</w:t>
-            </w:r>
-            <w:r>
-              <w:t xml:space="preserve"> It can be very hard to prove your child’s biological father if the father is dead., </w:t>
+              <w:t xml:space="preserve">biological father if the father is dead., </w:t>
             </w:r>
           </w:p>
           <w:p>
@@ -1248,7 +1754,7 @@
             <w:r>
               <w:t xml:space="preserve">You can only get the form from </w:t>
             </w:r>
-            <w:hyperlink r:id="rId8" w:history="1">
+            <w:hyperlink r:id="rId9" w:history="1">
               <w:r>
                 <w:t>Health Analytics &amp; Vital Records</w:t>
               </w:r>
@@ -1290,7 +1796,7 @@
             <w:r>
               <w:t xml:space="preserve">CSSD can order </w:t>
             </w:r>
-            <w:hyperlink r:id="rId9" w:anchor="dna" w:history="1">
+            <w:hyperlink r:id="rId10" w:anchor="dna" w:history="1">
               <w:r>
                 <w:t>DNA testing</w:t>
               </w:r>
@@ -1317,7 +1823,7 @@
               </w:rPr>
               <w:t xml:space="preserve">Use </w:t>
             </w:r>
-            <w:hyperlink r:id="rId10" w:history="1">
+            <w:hyperlink r:id="rId11" w:history="1">
               <w:r>
                 <w:rPr>
                   <w:rStyle w:val="BodyTextChar"/>
@@ -1370,13 +1876,9 @@
               <w:t xml:space="preserve"> married</w:t>
             </w:r>
             <w:r>
-              <w:t xml:space="preserve"> when a child is born, and the husband is not the biological father, they can start a </w:t>
-            </w:r>
-            <w:r>
-              <w:lastRenderedPageBreak/>
-              <w:t xml:space="preserve">divorce case and ask the judge to disestablish paternity as part of the divorce case.  Use </w:t>
-            </w:r>
-            <w:hyperlink r:id="rId11" w:history="1">
+              <w:t xml:space="preserve"> when a child is born, and the husband is not the biological father, they can start a divorce case and ask the judge to disestablish paternity as part of the divorce case.  Use </w:t>
+            </w:r>
+            <w:hyperlink r:id="rId12" w:history="1">
               <w:r>
                 <w:rPr>
                   <w:rStyle w:val="BodyTextChar"/>
@@ -1410,6 +1912,7 @@
               <w:ind w:left="1050"/>
             </w:pPr>
             <w:r>
+              <w:lastRenderedPageBreak/>
               <w:t xml:space="preserve">If a </w:t>
             </w:r>
             <w:r>
@@ -1461,7 +1964,7 @@
               </w:rPr>
               <w:t xml:space="preserve"> </w:t>
             </w:r>
-            <w:hyperlink r:id="rId12" w:history="1">
+            <w:hyperlink r:id="rId13" w:history="1">
               <w:r>
                 <w:rPr>
                   <w:rStyle w:val="BodyTextChar"/>
@@ -1510,7 +2013,7 @@
             <w:r>
               <w:t xml:space="preserve">See </w:t>
             </w:r>
-            <w:hyperlink r:id="rId13" w:anchor="paternity" w:history="1">
+            <w:hyperlink r:id="rId14" w:anchor="paternity" w:history="1">
               <w:r>
                 <w:t>the court’s paternity forms</w:t>
               </w:r>
@@ -1545,7 +2048,7 @@
             <w:r>
               <w:t xml:space="preserve">a complicated situation. Try to talk to a lawyer.  </w:t>
             </w:r>
-            <w:hyperlink r:id="rId14" w:history="1">
+            <w:hyperlink r:id="rId15" w:history="1">
               <w:r>
                 <w:t>Find a Lawyer</w:t>
               </w:r>
@@ -1656,7 +2159,7 @@
             <w:r>
               <w:t xml:space="preserve"> </w:t>
             </w:r>
-            <w:hyperlink r:id="rId15" w:history="1">
+            <w:hyperlink r:id="rId16" w:history="1">
               <w:r>
                 <w:t>Paternity</w:t>
               </w:r>
@@ -1678,7 +2181,7 @@
             <w:pPr>
               <w:pStyle w:val="BodyText"/>
             </w:pPr>
-            <w:hyperlink r:id="rId16" w:history="1">
+            <w:hyperlink r:id="rId17" w:history="1">
               <w:r>
                 <w:rPr>
                   <w:b/>
@@ -1690,28 +2193,14 @@
               <w:br/>
             </w:r>
             <w:r>
-              <w:lastRenderedPageBreak/>
-              <w:t>health.alaska.gov/</w:t>
-            </w:r>
-            <w:proofErr w:type="spellStart"/>
-            <w:r>
-              <w:t>dph</w:t>
-            </w:r>
-            <w:proofErr w:type="spellEnd"/>
-            <w:r>
-              <w:t>/</w:t>
-            </w:r>
-            <w:proofErr w:type="spellStart"/>
-            <w:r>
-              <w:t>VitalStats</w:t>
-            </w:r>
-            <w:proofErr w:type="spellEnd"/>
+              <w:t>health.alaska.gov/dph/VitalStats</w:t>
+            </w:r>
           </w:p>
           <w:p>
             <w:pPr>
               <w:pStyle w:val="BodyText"/>
             </w:pPr>
-            <w:hyperlink r:id="rId17" w:anchor="dna" w:history="1">
+            <w:hyperlink r:id="rId18" w:anchor="dna" w:history="1">
               <w:r>
                 <w:rPr>
                   <w:b/>
@@ -1723,13 +2212,8 @@
               <w:br/>
             </w:r>
             <w:r>
-              <w:t>courts.alaska.gov/shc/family/</w:t>
-            </w:r>
-            <w:proofErr w:type="spellStart"/>
-            <w:r>
-              <w:t>glossary.htm#dna</w:t>
-            </w:r>
-            <w:proofErr w:type="spellEnd"/>
+              <w:t>courts.alaska.gov/shc/family/glossary.htm#dna</w:t>
+            </w:r>
           </w:p>
           <w:p>
             <w:pPr>
@@ -1739,6 +2223,7 @@
               <w:rPr>
                 <w:b/>
               </w:rPr>
+              <w:lastRenderedPageBreak/>
               <w:t xml:space="preserve">Ask </w:t>
             </w:r>
             <w:r>
@@ -1805,13 +2290,8 @@
               <w:t>ocassemble.akcourts.</w:t>
             </w:r>
             <w:r>
-              <w:t>gov/start/</w:t>
-            </w:r>
-            <w:proofErr w:type="spellStart"/>
-            <w:r>
-              <w:t>AskingForChildCustody</w:t>
-            </w:r>
-            <w:proofErr w:type="spellEnd"/>
+              <w:t>gov/start/AskingForChildCustody</w:t>
+            </w:r>
           </w:p>
           <w:p>
             <w:pPr>
@@ -1820,7 +2300,7 @@
                 <w:b/>
               </w:rPr>
             </w:pPr>
-            <w:hyperlink r:id="rId18" w:history="1">
+            <w:hyperlink r:id="rId19" w:history="1">
               <w:r>
                 <w:rPr>
                   <w:b/>
@@ -1863,23 +2343,14 @@
                 <w:sz w:val="23"/>
                 <w:szCs w:val="23"/>
               </w:rPr>
-              <w:t>Docassemble.akcourts.gov/start/</w:t>
-            </w:r>
-            <w:proofErr w:type="spellStart"/>
-            <w:r>
-              <w:rPr>
-                <w:sz w:val="23"/>
-                <w:szCs w:val="23"/>
-              </w:rPr>
-              <w:t>EndOfMarriageOrLegalSeparation</w:t>
-            </w:r>
-            <w:proofErr w:type="spellEnd"/>
+              <w:t>Docassemble.akcourts.gov/start/EndOfMarriageOrLegalSeparation</w:t>
+            </w:r>
           </w:p>
           <w:p>
             <w:pPr>
               <w:pStyle w:val="BodyText"/>
             </w:pPr>
-            <w:hyperlink r:id="rId19" w:anchor="paternity" w:history="1">
+            <w:hyperlink r:id="rId20" w:anchor="paternity" w:history="1">
               <w:r>
                 <w:rPr>
                   <w:b/>
@@ -1891,19 +2362,14 @@
               <w:br/>
             </w:r>
             <w:r>
-              <w:t>courts.alaska.gov/shc/family/</w:t>
-            </w:r>
-            <w:proofErr w:type="spellStart"/>
-            <w:r>
-              <w:t>shcforms.htm#paternity</w:t>
-            </w:r>
-            <w:proofErr w:type="spellEnd"/>
+              <w:t>courts.alaska.gov/shc/family/shcforms.htm#paternity</w:t>
+            </w:r>
           </w:p>
           <w:p>
             <w:pPr>
               <w:pStyle w:val="BodyText"/>
             </w:pPr>
-            <w:hyperlink r:id="rId20" w:history="1">
+            <w:hyperlink r:id="rId21" w:history="1">
               <w:r>
                 <w:rPr>
                   <w:b/>
@@ -1922,7 +2388,7 @@
             <w:pPr>
               <w:pStyle w:val="BodyText"/>
             </w:pPr>
-            <w:hyperlink r:id="rId21" w:history="1">
+            <w:hyperlink r:id="rId22" w:history="1">
               <w:r>
                 <w:rPr>
                   <w:b/>
@@ -1956,6 +2422,8 @@
       </w:tr>
       <w:tr>
         <w:trPr>
+          <w:gridBefore w:val="2"/>
+          <w:wBefore w:w="42" w:type="dxa"/>
           <w:jc w:val="center"/>
         </w:trPr>
         <w:tc>
@@ -1980,6 +2448,7 @@
         <w:tc>
           <w:tcPr>
             <w:tcW w:w="7612" w:type="dxa"/>
+            <w:gridSpan w:val="3"/>
             <w:tcMar>
               <w:top w:w="360" w:type="dxa"/>
               <w:left w:w="115" w:type="dxa"/>
@@ -1995,6 +2464,8 @@
       </w:tr>
       <w:tr>
         <w:trPr>
+          <w:gridBefore w:val="2"/>
+          <w:wBefore w:w="42" w:type="dxa"/>
           <w:jc w:val="center"/>
         </w:trPr>
         <w:tc>
@@ -2014,27 +2485,14 @@
             <w:r>
               <w:t xml:space="preserve">Step </w:t>
             </w:r>
-            <w:r>
-              <w:fldChar w:fldCharType="begin"/>
-            </w:r>
-            <w:r>
-              <w:instrText xml:space="preserve"> SEQ stepList  \* MERGEFORMAT  \* MERGEFORMAT </w:instrText>
-            </w:r>
-            <w:r>
-              <w:fldChar w:fldCharType="separate"/>
-            </w:r>
-            <w:r>
-              <w:rPr>
-                <w:noProof/>
-              </w:rPr>
-              <w:t>2</w:t>
-            </w:r>
-            <w:r>
-              <w:rPr>
-                <w:noProof/>
-              </w:rPr>
-              <w:fldChar w:fldCharType="end"/>
-            </w:r>
+            <w:fldSimple w:instr=" SEQ stepList  \* MERGEFORMAT  \* MERGEFORMAT ">
+              <w:r>
+                <w:rPr>
+                  <w:noProof/>
+                </w:rPr>
+                <w:t>2</w:t>
+              </w:r>
+            </w:fldSimple>
             <w:r>
               <w:t xml:space="preserve">: </w:t>
             </w:r>
@@ -2058,6 +2516,7 @@
         <w:tc>
           <w:tcPr>
             <w:tcW w:w="7612" w:type="dxa"/>
+            <w:gridSpan w:val="3"/>
             <w:tcMar>
               <w:top w:w="360" w:type="dxa"/>
               <w:left w:w="115" w:type="dxa"/>
@@ -2083,7 +2542,7 @@
             <w:r>
               <w:t xml:space="preserve"> </w:t>
             </w:r>
-            <w:hyperlink r:id="rId22" w:history="1">
+            <w:hyperlink r:id="rId23" w:history="1">
               <w:r>
                 <w:t>Alaska Civil Rule 90.3</w:t>
               </w:r>
@@ -2170,7 +2629,6 @@
               <w:outlineLvl w:val="2"/>
             </w:pPr>
             <w:r>
-              <w:lastRenderedPageBreak/>
               <w:t>Child Support applies in every case</w:t>
             </w:r>
           </w:p>
@@ -2197,6 +2655,7 @@
               <w:ind w:left="345"/>
             </w:pPr>
             <w:r>
+              <w:lastRenderedPageBreak/>
               <w:t>If your children spend the same number of nights with each of you, and you make about the same amount of money, the amount of child support may be very low.</w:t>
             </w:r>
           </w:p>
@@ -2311,6 +2770,8 @@
       </w:tr>
       <w:tr>
         <w:trPr>
+          <w:gridBefore w:val="2"/>
+          <w:wBefore w:w="42" w:type="dxa"/>
           <w:jc w:val="center"/>
         </w:trPr>
         <w:tc>
@@ -2340,15 +2801,7 @@
               <w:t>ask_court_or_cssd</w:t>
             </w:r>
             <w:r>
-              <w:t xml:space="preserve"> in('</w:t>
-            </w:r>
-            <w:proofErr w:type="spellStart"/>
-            <w:r>
-              <w:t>cssd</w:t>
-            </w:r>
-            <w:proofErr w:type="spellEnd"/>
-            <w:r>
-              <w:t xml:space="preserve">', 'both') </w:t>
+              <w:t xml:space="preserve"> in('cssd', 'both') </w:t>
             </w:r>
             <w:r>
               <w:t>%}</w:t>
@@ -2358,6 +2811,7 @@
         <w:tc>
           <w:tcPr>
             <w:tcW w:w="7612" w:type="dxa"/>
+            <w:gridSpan w:val="3"/>
             <w:tcMar>
               <w:top w:w="360" w:type="dxa"/>
               <w:left w:w="115" w:type="dxa"/>
@@ -2373,6 +2827,8 @@
       </w:tr>
       <w:tr>
         <w:trPr>
+          <w:gridBefore w:val="2"/>
+          <w:wBefore w:w="42" w:type="dxa"/>
           <w:jc w:val="center"/>
         </w:trPr>
         <w:tc>
@@ -2392,42 +2848,30 @@
             <w:r>
               <w:t xml:space="preserve">Step </w:t>
             </w:r>
-            <w:r>
-              <w:fldChar w:fldCharType="begin"/>
-            </w:r>
-            <w:r>
-              <w:instrText xml:space="preserve"> SEQ stepList \* MERGEFORMAT </w:instrText>
-            </w:r>
-            <w:r>
-              <w:fldChar w:fldCharType="separate"/>
-            </w:r>
-            <w:r>
-              <w:rPr>
-                <w:noProof/>
-              </w:rPr>
-              <w:t>3</w:t>
-            </w:r>
-            <w:r>
-              <w:rPr>
-                <w:noProof/>
-              </w:rPr>
-              <w:fldChar w:fldCharType="end"/>
-            </w:r>
+            <w:fldSimple w:instr=" SEQ stepList \* MERGEFORMAT ">
+              <w:r>
+                <w:rPr>
+                  <w:noProof/>
+                </w:rPr>
+                <w:t>3</w:t>
+              </w:r>
+            </w:fldSimple>
             <w:r>
               <w:t xml:space="preserve">: </w:t>
             </w:r>
             <w:r>
-              <w:t xml:space="preserve">Learn about the Alaska Child Support </w:t>
+              <w:t xml:space="preserve">Learn about the Alaska Child Support Services Division </w:t>
             </w:r>
             <w:r>
               <w:lastRenderedPageBreak/>
-              <w:t>Services Division (CSSD)</w:t>
+              <w:t>(CSSD)</w:t>
             </w:r>
           </w:p>
         </w:tc>
         <w:tc>
           <w:tcPr>
             <w:tcW w:w="7612" w:type="dxa"/>
+            <w:gridSpan w:val="3"/>
             <w:tcMar>
               <w:top w:w="360" w:type="dxa"/>
               <w:left w:w="115" w:type="dxa"/>
@@ -2456,11 +2900,7 @@
               <w:t>a parent or guardian does</w:t>
             </w:r>
             <w:r>
-              <w:t xml:space="preserve"> not have a court order for child </w:t>
-            </w:r>
-            <w:r>
-              <w:lastRenderedPageBreak/>
-              <w:t>support, CSSD can make a child support order</w:t>
+              <w:t xml:space="preserve"> not have a court order for child support, CSSD can make a child support order</w:t>
             </w:r>
             <w:r>
               <w:t>.</w:t>
@@ -2511,7 +2951,11 @@
               <w:t>try to collect the child support</w:t>
             </w:r>
             <w:r>
-              <w:t xml:space="preserve"> for the parent the children do not live with</w:t>
+              <w:t xml:space="preserve"> for the </w:t>
+            </w:r>
+            <w:r>
+              <w:lastRenderedPageBreak/>
+              <w:t>parent the children do not live with</w:t>
             </w:r>
             <w:r>
               <w:t xml:space="preserve">. </w:t>
@@ -2581,7 +3025,7 @@
             <w:r>
               <w:t xml:space="preserve">urt ordered the child support, CSSD will tell you if the amount should change.  To change child support, you need to file a motion with the court to modify child support.  Use </w:t>
             </w:r>
-            <w:hyperlink r:id="rId23" w:history="1">
+            <w:hyperlink r:id="rId24" w:history="1">
               <w:r>
                 <w:rPr>
                   <w:rStyle w:val="BodyTextChar"/>
@@ -2719,15 +3163,7 @@
               <w:ind w:left="376"/>
             </w:pPr>
             <w:r>
-              <w:t xml:space="preserve">Submit an online application by logging into </w:t>
-            </w:r>
-            <w:proofErr w:type="spellStart"/>
-            <w:r>
-              <w:t>myAlaska</w:t>
-            </w:r>
-            <w:proofErr w:type="spellEnd"/>
-            <w:r>
-              <w:t xml:space="preserve">.  </w:t>
+              <w:t xml:space="preserve">Submit an online application by logging into myAlaska.  </w:t>
             </w:r>
           </w:p>
           <w:p>
@@ -2742,7 +3178,7 @@
             <w:r>
               <w:t xml:space="preserve">Go to </w:t>
             </w:r>
-            <w:hyperlink r:id="rId24" w:history="1">
+            <w:hyperlink r:id="rId25" w:history="1">
               <w:r>
                 <w:t>CSSD’s home page</w:t>
               </w:r>
@@ -2772,7 +3208,7 @@
             <w:r>
               <w:t xml:space="preserve">For help, watch CSSD’s Tutorial - </w:t>
             </w:r>
-            <w:hyperlink r:id="rId25" w:history="1">
+            <w:hyperlink r:id="rId26" w:history="1">
               <w:r>
                 <w:t>How to Apply for Services Online</w:t>
               </w:r>
@@ -2795,7 +3231,6 @@
               <w:pStyle w:val="BodyText"/>
             </w:pPr>
             <w:r>
-              <w:lastRenderedPageBreak/>
               <w:t xml:space="preserve">If your parenting schedule changes, or your income or the other parent’s income changes, it is important to tell CSSD </w:t>
             </w:r>
             <w:r>
@@ -2814,6 +3249,7 @@
               <w:ind w:left="376"/>
             </w:pPr>
             <w:r>
+              <w:lastRenderedPageBreak/>
               <w:t xml:space="preserve">CSSD and the court cannot go back and change child support that was due in the past.  They can only change child support starting when you file something asking to change it, and notify the other parent that you are asking for a change. </w:t>
             </w:r>
           </w:p>
@@ -2897,7 +3333,7 @@
             <w:r>
               <w:t xml:space="preserve">To ask for a change, you can use the Guided Assistant Interview </w:t>
             </w:r>
-            <w:hyperlink r:id="rId26" w:history="1">
+            <w:hyperlink r:id="rId27" w:history="1">
               <w:r>
                 <w:rPr>
                   <w:rStyle w:val="BodyTextChar"/>
@@ -3030,7 +3466,7 @@
             <w:r>
               <w:t xml:space="preserve">Read </w:t>
             </w:r>
-            <w:hyperlink r:id="rId27" w:history="1">
+            <w:hyperlink r:id="rId28" w:history="1">
               <w:r>
                 <w:t>Information about CSSD, DR-316</w:t>
               </w:r>
@@ -3044,7 +3480,7 @@
               <w:pStyle w:val="ListParagraph"/>
               <w:ind w:left="376"/>
             </w:pPr>
-            <w:hyperlink r:id="rId28" w:history="1">
+            <w:hyperlink r:id="rId29" w:history="1">
               <w:r>
                 <w:t>CSSD FAQ Page</w:t>
               </w:r>
@@ -3061,7 +3497,7 @@
             <w:r>
               <w:t xml:space="preserve">The differences between a Child Support order from CSSD and a Child Support order from the Court are not easy to understand. Call the </w:t>
             </w:r>
-            <w:hyperlink r:id="rId29" w:anchor="1b" w:history="1">
+            <w:hyperlink r:id="rId30" w:anchor="1b" w:history="1">
               <w:r>
                 <w:rPr>
                   <w:rStyle w:val="Hyperlink"/>
@@ -3070,7 +3506,11 @@
               </w:r>
             </w:hyperlink>
             <w:r>
-              <w:t xml:space="preserve"> if you need help to decide between asking CSSD and going to court.</w:t>
+              <w:t xml:space="preserve"> if you need help to </w:t>
+            </w:r>
+            <w:r>
+              <w:lastRenderedPageBreak/>
+              <w:t>decide between asking CSSD and going to court.</w:t>
             </w:r>
           </w:p>
           <w:p>
@@ -3078,7 +3518,7 @@
               <w:pStyle w:val="ListParagraph"/>
               <w:ind w:left="376"/>
             </w:pPr>
-            <w:hyperlink r:id="rId30" w:history="1">
+            <w:hyperlink r:id="rId31" w:history="1">
               <w:r>
                 <w:rPr>
                   <w:rStyle w:val="Hyperlink"/>
@@ -3100,7 +3540,7 @@
             <w:pPr>
               <w:pStyle w:val="Body"/>
             </w:pPr>
-            <w:hyperlink r:id="rId31" w:history="1">
+            <w:hyperlink r:id="rId32" w:history="1">
               <w:r>
                 <w:rPr>
                   <w:rStyle w:val="BodyTextChar"/>
@@ -3120,13 +3560,8 @@
               <w:t>D</w:t>
             </w:r>
             <w:r>
-              <w:t>ocassemble.akcourts.gov/start/</w:t>
-            </w:r>
-            <w:proofErr w:type="spellStart"/>
-            <w:r>
-              <w:t>ChangingChildSupport</w:t>
-            </w:r>
-            <w:proofErr w:type="spellEnd"/>
+              <w:t>ocassemble.akcourts.gov/start/ChangingChildSupport</w:t>
+            </w:r>
           </w:p>
           <w:p>
             <w:pPr>
@@ -3136,7 +3571,7 @@
                 <w:rStyle w:val="BodyTextChar"/>
               </w:rPr>
             </w:pPr>
-            <w:hyperlink r:id="rId32" w:history="1">
+            <w:hyperlink r:id="rId33" w:history="1">
               <w:r>
                 <w:rPr>
                   <w:rStyle w:val="BodyTextChar"/>
@@ -3171,7 +3606,7 @@
               </w:rPr>
               <w:t xml:space="preserve">CSSD’s Tutorial - </w:t>
             </w:r>
-            <w:hyperlink r:id="rId33" w:history="1">
+            <w:hyperlink r:id="rId34" w:history="1">
               <w:r>
                 <w:rPr>
                   <w:rStyle w:val="BodyTextChar"/>
@@ -3205,7 +3640,7 @@
               <w:pStyle w:val="Body"/>
               <w:keepLines/>
             </w:pPr>
-            <w:hyperlink r:id="rId34" w:history="1">
+            <w:hyperlink r:id="rId35" w:history="1">
               <w:r>
                 <w:rPr>
                   <w:rStyle w:val="BodyTextChar"/>
@@ -3229,7 +3664,7 @@
               <w:pStyle w:val="Body"/>
               <w:keepLines/>
             </w:pPr>
-            <w:hyperlink r:id="rId35" w:history="1">
+            <w:hyperlink r:id="rId36" w:history="1">
               <w:r>
                 <w:rPr>
                   <w:rStyle w:val="BodyTextChar"/>
@@ -3245,20 +3680,15 @@
               <w:br/>
             </w:r>
             <w:r>
-              <w:t>ChildSupport.alaska.gov/child-support-services/information/</w:t>
-            </w:r>
-            <w:proofErr w:type="spellStart"/>
-            <w:r>
-              <w:t>faqs</w:t>
-            </w:r>
-            <w:proofErr w:type="spellEnd"/>
+              <w:t>ChildSupport.alaska.gov/child-support-services/information/faqs</w:t>
+            </w:r>
           </w:p>
           <w:p>
             <w:pPr>
               <w:pStyle w:val="Body"/>
               <w:keepLines/>
             </w:pPr>
-            <w:hyperlink r:id="rId36" w:anchor="1b" w:history="1">
+            <w:hyperlink r:id="rId37" w:anchor="1b" w:history="1">
               <w:r>
                 <w:rPr>
                   <w:rStyle w:val="BodyTextChar"/>
@@ -3282,7 +3712,7 @@
               <w:keepLines/>
               <w:ind w:left="14"/>
             </w:pPr>
-            <w:hyperlink r:id="rId37" w:history="1">
+            <w:hyperlink r:id="rId38" w:history="1">
               <w:r>
                 <w:rPr>
                   <w:rStyle w:val="BodyTextChar"/>
@@ -3313,6 +3743,8 @@
       </w:tr>
       <w:tr>
         <w:trPr>
+          <w:gridBefore w:val="2"/>
+          <w:wBefore w:w="42" w:type="dxa"/>
           <w:jc w:val="center"/>
         </w:trPr>
         <w:tc>
@@ -3337,6 +3769,7 @@
         <w:tc>
           <w:tcPr>
             <w:tcW w:w="7612" w:type="dxa"/>
+            <w:gridSpan w:val="3"/>
             <w:tcMar>
               <w:top w:w="360" w:type="dxa"/>
               <w:left w:w="115" w:type="dxa"/>
@@ -3352,6 +3785,8 @@
       </w:tr>
       <w:tr>
         <w:trPr>
+          <w:gridBefore w:val="2"/>
+          <w:wBefore w:w="42" w:type="dxa"/>
           <w:jc w:val="center"/>
         </w:trPr>
         <w:tc>
@@ -3369,111 +3804,70 @@
             </w:pPr>
             <w:r>
               <w:rPr>
-                <w:color w:val="00B0F0"/>
-              </w:rPr>
-              <w:t>{%</w:t>
-            </w:r>
-            <w:r>
-              <w:rPr>
-                <w:color w:val="00B0F0"/>
-              </w:rPr>
-              <w:t>tr</w:t>
-            </w:r>
-            <w:r>
-              <w:rPr>
-                <w:color w:val="00B0F0"/>
-              </w:rPr>
-              <w:t xml:space="preserve"> if (existing_case == 'none'</w:t>
-            </w:r>
-            <w:r>
-              <w:rPr>
-                <w:color w:val="00B0F0"/>
-              </w:rPr>
-              <w:t xml:space="preserve"> and</w:t>
-            </w:r>
-            <w:r>
-              <w:rPr>
-                <w:color w:val="00B0F0"/>
+                <w:color w:val="FF0000"/>
+              </w:rPr>
+              <w:t xml:space="preserve">{%tr if </w:t>
+            </w:r>
+            <w:r>
+              <w:rPr>
+                <w:color w:val="FF0000"/>
+              </w:rPr>
+              <w:t>(</w:t>
+            </w:r>
+            <w:r>
+              <w:rPr>
+                <w:color w:val="FF0000"/>
+              </w:rPr>
+              <w:t xml:space="preserve">existing_case == 'open' </w:t>
+            </w:r>
+            <w:r>
+              <w:rPr>
+                <w:color w:val="FF0000"/>
+              </w:rPr>
+              <w:t xml:space="preserve"> or (</w:t>
+            </w:r>
+            <w:r>
+              <w:rPr>
+                <w:color w:val="FF0000"/>
+              </w:rPr>
+              <w:t>existing_case ==</w:t>
+            </w:r>
+            <w:r>
+              <w:rPr>
+                <w:color w:val="FF0000"/>
+              </w:rPr>
+              <w:t xml:space="preserve"> 'unknown' and after_courtview ==</w:t>
+            </w:r>
+            <w:r>
+              <w:rPr>
+                <w:color w:val="FF0000"/>
+              </w:rPr>
+              <w:t xml:space="preserve"> 'open'</w:t>
+            </w:r>
+            <w:r>
+              <w:rPr>
+                <w:color w:val="FF0000"/>
+              </w:rPr>
+              <w:t>))</w:t>
+            </w:r>
+            <w:r>
+              <w:rPr>
+                <w:color w:val="FF0000"/>
               </w:rPr>
               <w:t xml:space="preserve"> </w:t>
             </w:r>
             <w:r>
               <w:rPr>
-                <w:color w:val="00B0F0"/>
-              </w:rPr>
-              <w:t>ask_court_or_cssd</w:t>
-            </w:r>
-            <w:r>
-              <w:rPr>
-                <w:color w:val="00B0F0"/>
-              </w:rPr>
-              <w:t xml:space="preserve"> in ('court', 'both'</w:t>
-            </w:r>
-            <w:r>
-              <w:rPr>
-                <w:color w:val="00B0F0"/>
-              </w:rPr>
-              <w:t xml:space="preserve"> </w:t>
-            </w:r>
-            <w:r>
-              <w:rPr>
-                <w:color w:val="00B0F0"/>
-              </w:rPr>
-              <w:t>)</w:t>
-            </w:r>
-            <w:r>
-              <w:rPr>
-                <w:color w:val="00B0F0"/>
-              </w:rPr>
-              <w:t>)</w:t>
-            </w:r>
-            <w:r>
-              <w:rPr>
-                <w:color w:val="00B0F0"/>
-              </w:rPr>
-              <w:t xml:space="preserve"> or (existing_case == 'unknown' and after_courtview == 'none'</w:t>
-            </w:r>
-            <w:r>
-              <w:rPr>
-                <w:color w:val="00B0F0"/>
-              </w:rPr>
-              <w:t xml:space="preserve"> and </w:t>
-            </w:r>
-            <w:r>
-              <w:rPr>
-                <w:color w:val="00B0F0"/>
-              </w:rPr>
-              <w:t>ask_court_or_cssd</w:t>
-            </w:r>
-            <w:r>
-              <w:rPr>
-                <w:color w:val="00B0F0"/>
-              </w:rPr>
-              <w:t xml:space="preserve"> in ('court', 'both'</w:t>
-            </w:r>
-            <w:r>
-              <w:rPr>
-                <w:color w:val="00B0F0"/>
-              </w:rPr>
-              <w:t>)</w:t>
-            </w:r>
-            <w:r>
-              <w:rPr>
-                <w:color w:val="00B0F0"/>
-              </w:rPr>
-              <w:t>)</w:t>
-            </w:r>
-            <w:r>
-              <w:rPr>
-                <w:color w:val="00B0F0"/>
-              </w:rPr>
-              <w:t xml:space="preserve"> %}</w:t>
+                <w:color w:val="FF0000"/>
+              </w:rPr>
+              <w:t>and user_role_in_case == 'defendant' %}</w:t>
             </w:r>
           </w:p>
         </w:tc>
         <w:tc>
           <w:tcPr>
             <w:tcW w:w="7612" w:type="dxa"/>
+            <w:gridSpan w:val="3"/>
             <w:tcMar>
               <w:top w:w="360" w:type="dxa"/>
               <w:left w:w="115" w:type="dxa"/>
@@ -3489,6 +3883,8 @@
       </w:tr>
       <w:tr>
         <w:trPr>
+          <w:gridBefore w:val="2"/>
+          <w:wBefore w:w="42" w:type="dxa"/>
           <w:cantSplit/>
           <w:jc w:val="center"/>
         </w:trPr>
@@ -3510,41 +3906,47 @@
               <w:lastRenderedPageBreak/>
               <w:t xml:space="preserve">Step </w:t>
             </w:r>
-            <w:r>
-              <w:fldChar w:fldCharType="begin"/>
-            </w:r>
-            <w:r>
-              <w:instrText xml:space="preserve"> SEQ stepList \* MERGEFORMAT </w:instrText>
-            </w:r>
-            <w:r>
-              <w:fldChar w:fldCharType="separate"/>
-            </w:r>
+            <w:fldSimple w:instr=" SEQ stepList \* MERGEFORMAT ">
+              <w:r>
+                <w:rPr>
+                  <w:noProof/>
+                </w:rPr>
+                <w:t>5</w:t>
+              </w:r>
+            </w:fldSimple>
             <w:r>
               <w:rPr>
                 <w:noProof/>
               </w:rPr>
-              <w:t>4</w:t>
+              <w:t>:</w:t>
             </w:r>
             <w:r>
               <w:rPr>
                 <w:noProof/>
               </w:rPr>
-              <w:fldChar w:fldCharType="end"/>
-            </w:r>
-            <w:r>
-              <w:rPr>
-                <w:noProof/>
-              </w:rPr>
-              <w:t>: S</w:t>
-            </w:r>
-            <w:r>
-              <w:t>tart a court case</w:t>
+              <w:t xml:space="preserve"> </w:t>
+            </w:r>
+            <w:r>
+              <w:t xml:space="preserve"> </w:t>
+            </w:r>
+            <w:r>
+              <w:t>R</w:t>
+            </w:r>
+            <w:r>
+              <w:t xml:space="preserve">espond to your {{ </w:t>
+            </w:r>
+            <w:r>
+              <w:t xml:space="preserve">case_type </w:t>
+            </w:r>
+            <w:r>
+              <w:t>}} case</w:t>
             </w:r>
           </w:p>
         </w:tc>
         <w:tc>
           <w:tcPr>
             <w:tcW w:w="7612" w:type="dxa"/>
+            <w:gridSpan w:val="3"/>
             <w:tcMar>
               <w:top w:w="360" w:type="dxa"/>
               <w:left w:w="115" w:type="dxa"/>
@@ -3553,8 +3955,7 @@
           </w:tcPr>
           <w:p>
             <w:pPr>
-              <w:pStyle w:val="ListParagraph"/>
-              <w:ind w:left="414" w:hanging="414"/>
+              <w:ind w:left="-36"/>
               <w:rPr>
                 <w:color w:val="0A2A78"/>
                 <w:sz w:val="28"/>
@@ -3567,627 +3968,47 @@
               <w:t xml:space="preserve"> </w:t>
             </w:r>
             <w:r>
-              <w:t xml:space="preserve">to answer questions and get detailed steps about how to </w:t>
-            </w:r>
-            <w:r>
-              <w:t>start</w:t>
-            </w:r>
-            <w:r>
-              <w:t xml:space="preserve"> your case</w:t>
+              <w:t>to answer questions and get detailed steps about how to respond in your</w:t>
+            </w:r>
+            <w:r>
+              <w:t xml:space="preserve"> {{ case_type }}</w:t>
+            </w:r>
+            <w:r>
+              <w:t xml:space="preserve"> case</w:t>
             </w:r>
             <w:r>
               <w:rPr>
                 <w:color w:val="0A2A78"/>
                 <w:sz w:val="28"/>
               </w:rPr>
-              <w:t>:</w:t>
+              <w:t>.</w:t>
             </w:r>
           </w:p>
           <w:p>
             <w:pPr>
               <w:pStyle w:val="BodyText"/>
-              <w:ind w:left="397"/>
-              <w:rPr>
-                <w:color w:val="00B0F0"/>
-              </w:rPr>
-            </w:pPr>
-            <w:r>
-              <w:rPr>
-                <w:color w:val="00B0F0"/>
-              </w:rPr>
-              <w:t xml:space="preserve">{%p </w:t>
-            </w:r>
-            <w:r>
-              <w:rPr>
-                <w:color w:val="00B0F0"/>
-              </w:rPr>
-              <w:t xml:space="preserve">if </w:t>
-            </w:r>
-            <w:proofErr w:type="spellStart"/>
-            <w:r>
-              <w:rPr>
-                <w:color w:val="00B0F0"/>
-              </w:rPr>
-              <w:t>parents_married</w:t>
-            </w:r>
-            <w:proofErr w:type="spellEnd"/>
-            <w:r>
-              <w:rPr>
-                <w:color w:val="00B0F0"/>
-              </w:rPr>
-              <w:t xml:space="preserve"> %}</w:t>
-            </w:r>
-          </w:p>
-          <w:p>
-            <w:pPr>
-              <w:pStyle w:val="BodyText"/>
-              <w:ind w:left="397"/>
-              <w:rPr>
-                <w:b/>
-              </w:rPr>
-            </w:pPr>
-            <w:hyperlink r:id="rId38" w:history="1">
-              <w:r>
-                <w:rPr>
-                  <w:b/>
-                </w:rPr>
-                <w:t>Start a case</w:t>
-              </w:r>
-            </w:hyperlink>
-            <w:r>
-              <w:rPr>
-                <w:b/>
-              </w:rPr>
-              <w:t xml:space="preserve"> to end your marriage</w:t>
-            </w:r>
-            <w:r>
-              <w:rPr>
-                <w:b/>
-              </w:rPr>
-              <w:t xml:space="preserve"> or legally separate</w:t>
-            </w:r>
-            <w:r>
-              <w:rPr>
-                <w:b/>
-              </w:rPr>
-              <w:br/>
-            </w:r>
-            <w:r>
-              <w:rPr>
-                <w:sz w:val="23"/>
-                <w:szCs w:val="23"/>
-              </w:rPr>
-              <w:t>Docassemble.akcourts.gov/start/</w:t>
-            </w:r>
-            <w:proofErr w:type="spellStart"/>
-            <w:r>
-              <w:rPr>
-                <w:sz w:val="23"/>
-                <w:szCs w:val="23"/>
-              </w:rPr>
-              <w:t>EndOfMarriageOrLegalSeparation</w:t>
-            </w:r>
-            <w:proofErr w:type="spellEnd"/>
-          </w:p>
-          <w:p>
-            <w:pPr>
-              <w:pStyle w:val="BodyText"/>
-              <w:ind w:left="397"/>
-            </w:pPr>
-            <w:r>
-              <w:rPr>
-                <w:color w:val="00B0F0"/>
-              </w:rPr>
-              <w:t xml:space="preserve">{%p </w:t>
-            </w:r>
-            <w:r>
-              <w:rPr>
-                <w:color w:val="00B0F0"/>
-              </w:rPr>
-              <w:t xml:space="preserve">else </w:t>
-            </w:r>
-            <w:r>
-              <w:rPr>
-                <w:color w:val="00B0F0"/>
-              </w:rPr>
-              <w:t>%}</w:t>
-            </w:r>
-          </w:p>
-          <w:p>
-            <w:pPr>
-              <w:pStyle w:val="BodyText"/>
-              <w:ind w:left="397"/>
-            </w:pPr>
-            <w:r>
-              <w:rPr>
-                <w:b/>
-              </w:rPr>
-              <w:t>Ask the court for a child custody or Parenting Plan order</w:t>
-            </w:r>
-            <w:r>
-              <w:br/>
-            </w:r>
-            <w:r>
-              <w:t>D</w:t>
-            </w:r>
-            <w:r>
-              <w:t>ocassemble.akcourts.</w:t>
-            </w:r>
-            <w:r>
-              <w:t>gov/start/</w:t>
-            </w:r>
-            <w:proofErr w:type="spellStart"/>
-            <w:r>
-              <w:t>AskingForChildCustody</w:t>
-            </w:r>
-            <w:proofErr w:type="spellEnd"/>
-          </w:p>
-          <w:p>
-            <w:pPr>
-              <w:pStyle w:val="BodyText"/>
-              <w:ind w:left="397"/>
-              <w:rPr>
-                <w:color w:val="00B0F0"/>
-              </w:rPr>
-            </w:pPr>
-            <w:r>
-              <w:rPr>
-                <w:color w:val="00B0F0"/>
-              </w:rPr>
-              <w:t>{%p endif %}</w:t>
-            </w:r>
-          </w:p>
-          <w:p>
-            <w:pPr>
-              <w:pStyle w:val="BodyText"/>
-              <w:rPr>
-                <w:color w:val="00B0F0"/>
-              </w:rPr>
-            </w:pPr>
-          </w:p>
-          <w:p>
-            <w:pPr>
-              <w:pStyle w:val="ListParagraph"/>
-              <w:ind w:left="414" w:hanging="414"/>
-              <w:rPr>
-                <w:color w:val="0070C0"/>
-              </w:rPr>
-            </w:pPr>
-            <w:r>
-              <w:rPr>
-                <w:color w:val="0070C0"/>
-              </w:rPr>
-              <w:t xml:space="preserve">{%p if  </w:t>
-            </w:r>
-            <w:proofErr w:type="spellStart"/>
-            <w:r>
-              <w:rPr>
-                <w:color w:val="0070C0"/>
-              </w:rPr>
-              <w:t>general_information_about_forms</w:t>
-            </w:r>
-            <w:proofErr w:type="spellEnd"/>
-            <w:r>
-              <w:rPr>
-                <w:color w:val="0070C0"/>
-              </w:rPr>
-              <w:t xml:space="preserve"> %}</w:t>
-            </w:r>
-          </w:p>
-          <w:p>
-            <w:pPr>
-              <w:pStyle w:val="ListParagraph"/>
-              <w:ind w:left="414" w:hanging="414"/>
-            </w:pPr>
-            <w:r>
-              <w:t xml:space="preserve">Use the other steps in this action plan to help you fill out the child support forms you need to start your case. </w:t>
-            </w:r>
-          </w:p>
-          <w:p>
-            <w:pPr>
-              <w:pStyle w:val="ListParagraph"/>
-              <w:ind w:left="414" w:hanging="414"/>
-              <w:rPr>
-                <w:color w:val="0070C0"/>
-              </w:rPr>
-            </w:pPr>
-            <w:r>
-              <w:rPr>
-                <w:color w:val="0070C0"/>
-              </w:rPr>
-              <w:t>{%p endif %}</w:t>
-            </w:r>
-          </w:p>
-          <w:p>
-            <w:pPr>
-              <w:pStyle w:val="BodyText"/>
-              <w:rPr>
-                <w:color w:val="9CC2E5" w:themeColor="accent5" w:themeTint="99"/>
-              </w:rPr>
-            </w:pPr>
-            <w:r>
-              <w:rPr>
-                <w:color w:val="9CC2E5" w:themeColor="accent5" w:themeTint="99"/>
-              </w:rPr>
-              <w:t xml:space="preserve">{%p if </w:t>
-            </w:r>
-            <w:proofErr w:type="spellStart"/>
-            <w:r>
-              <w:rPr>
-                <w:color w:val="9CC2E5" w:themeColor="accent5" w:themeTint="99"/>
-              </w:rPr>
-              <w:t>interim_motion</w:t>
-            </w:r>
-            <w:proofErr w:type="spellEnd"/>
-            <w:r>
-              <w:rPr>
-                <w:color w:val="9CC2E5" w:themeColor="accent5" w:themeTint="99"/>
-              </w:rPr>
-              <w:t xml:space="preserve"> == 'ask' %}</w:t>
-            </w:r>
-          </w:p>
-          <w:p>
-            <w:pPr>
-              <w:pStyle w:val="ListParagraph"/>
-              <w:ind w:left="414" w:hanging="414"/>
-            </w:pPr>
-            <w:r>
-              <w:t xml:space="preserve">File your </w:t>
-            </w:r>
-            <w:r>
-              <w:rPr>
-                <w:b/>
-              </w:rPr>
-              <w:t>Motion for Interim C</w:t>
-            </w:r>
-            <w:r>
-              <w:rPr>
-                <w:b/>
-              </w:rPr>
-              <w:t>hild Support</w:t>
-            </w:r>
-            <w:r>
-              <w:t xml:space="preserve"> with </w:t>
-            </w:r>
-            <w:r>
-              <w:t>the</w:t>
-            </w:r>
-            <w:r>
-              <w:t xml:space="preserve"> </w:t>
-            </w:r>
-            <w:r>
-              <w:t>c</w:t>
-            </w:r>
-            <w:r>
-              <w:t xml:space="preserve">omplaint </w:t>
-            </w:r>
-            <w:r>
-              <w:t>form you use to start your case.</w:t>
-            </w:r>
-          </w:p>
-          <w:p>
-            <w:pPr>
-              <w:pStyle w:val="BodyText"/>
-              <w:rPr>
-                <w:color w:val="00B0F0"/>
-              </w:rPr>
-            </w:pPr>
-            <w:r>
-              <w:rPr>
-                <w:color w:val="9CC2E5" w:themeColor="accent5" w:themeTint="99"/>
-              </w:rPr>
-              <w:t>{%p endif %}</w:t>
-            </w:r>
-          </w:p>
-        </w:tc>
-      </w:tr>
-      <w:tr>
-        <w:trPr>
-          <w:jc w:val="center"/>
-        </w:trPr>
-        <w:tc>
-          <w:tcPr>
-            <w:tcW w:w="2628" w:type="dxa"/>
-            <w:tcMar>
-              <w:top w:w="360" w:type="dxa"/>
-              <w:left w:w="115" w:type="dxa"/>
-              <w:right w:w="115" w:type="dxa"/>
-            </w:tcMar>
-          </w:tcPr>
-          <w:p>
-            <w:pPr>
-              <w:pStyle w:val="BodyText"/>
-            </w:pPr>
-            <w:r>
-              <w:rPr>
-                <w:color w:val="00B0F0"/>
+              <w:rPr>
+                <w:color w:val="00B050"/>
+              </w:rPr>
+            </w:pPr>
+            <w:r>
+              <w:rPr>
+                <w:color w:val="00B050"/>
               </w:rPr>
               <w:t>{%</w:t>
             </w:r>
             <w:r>
               <w:rPr>
-                <w:color w:val="00B0F0"/>
-              </w:rPr>
-              <w:t>tr</w:t>
-            </w:r>
-            <w:r>
-              <w:rPr>
-                <w:color w:val="00B0F0"/>
-              </w:rPr>
-              <w:t xml:space="preserve"> endif %}</w:t>
-            </w:r>
-          </w:p>
-        </w:tc>
-        <w:tc>
-          <w:tcPr>
-            <w:tcW w:w="7612" w:type="dxa"/>
-            <w:tcMar>
-              <w:top w:w="360" w:type="dxa"/>
-              <w:left w:w="115" w:type="dxa"/>
-              <w:right w:w="115" w:type="dxa"/>
-            </w:tcMar>
-          </w:tcPr>
-          <w:p>
-            <w:pPr>
-              <w:pStyle w:val="BodyText"/>
-            </w:pPr>
-          </w:p>
-        </w:tc>
-      </w:tr>
-      <w:tr>
-        <w:trPr>
-          <w:jc w:val="center"/>
-        </w:trPr>
-        <w:tc>
-          <w:tcPr>
-            <w:tcW w:w="2628" w:type="dxa"/>
-            <w:tcMar>
-              <w:top w:w="360" w:type="dxa"/>
-              <w:left w:w="115" w:type="dxa"/>
-              <w:right w:w="115" w:type="dxa"/>
-            </w:tcMar>
-          </w:tcPr>
-          <w:p>
-            <w:pPr>
-              <w:pStyle w:val="BodyText"/>
-            </w:pPr>
-            <w:r>
-              <w:rPr>
-                <w:color w:val="FF0000"/>
-              </w:rPr>
-              <w:t xml:space="preserve">{%tr if </w:t>
-            </w:r>
-            <w:r>
-              <w:rPr>
-                <w:color w:val="FF0000"/>
-              </w:rPr>
-              <w:t>(</w:t>
-            </w:r>
-            <w:r>
-              <w:rPr>
-                <w:color w:val="FF0000"/>
-              </w:rPr>
-              <w:t xml:space="preserve">existing_case == 'open' </w:t>
-            </w:r>
-            <w:r>
-              <w:rPr>
-                <w:color w:val="FF0000"/>
-              </w:rPr>
-              <w:t xml:space="preserve"> or (</w:t>
-            </w:r>
-            <w:r>
-              <w:rPr>
-                <w:color w:val="FF0000"/>
-              </w:rPr>
-              <w:t>existing_case ==</w:t>
-            </w:r>
-            <w:r>
-              <w:rPr>
-                <w:color w:val="FF0000"/>
-              </w:rPr>
-              <w:t xml:space="preserve"> 'unknown' and after_courtview ==</w:t>
-            </w:r>
-            <w:r>
-              <w:rPr>
-                <w:color w:val="FF0000"/>
-              </w:rPr>
-              <w:t xml:space="preserve"> 'open'</w:t>
-            </w:r>
-            <w:r>
-              <w:rPr>
-                <w:color w:val="FF0000"/>
-              </w:rPr>
-              <w:t>))</w:t>
-            </w:r>
-            <w:r>
-              <w:rPr>
-                <w:color w:val="FF0000"/>
-              </w:rPr>
-              <w:t xml:space="preserve"> </w:t>
-            </w:r>
-            <w:r>
-              <w:rPr>
-                <w:color w:val="FF0000"/>
-              </w:rPr>
-              <w:t>and user_role_in_case == 'defendant' %}</w:t>
-            </w:r>
-          </w:p>
-        </w:tc>
-        <w:tc>
-          <w:tcPr>
-            <w:tcW w:w="7612" w:type="dxa"/>
-            <w:tcMar>
-              <w:top w:w="360" w:type="dxa"/>
-              <w:left w:w="115" w:type="dxa"/>
-              <w:right w:w="115" w:type="dxa"/>
-            </w:tcMar>
-          </w:tcPr>
-          <w:p>
-            <w:pPr>
-              <w:pStyle w:val="BodyText"/>
-            </w:pPr>
-          </w:p>
-        </w:tc>
-      </w:tr>
-      <w:tr>
-        <w:trPr>
-          <w:cantSplit/>
-          <w:jc w:val="center"/>
-        </w:trPr>
-        <w:tc>
-          <w:tcPr>
-            <w:tcW w:w="2628" w:type="dxa"/>
-            <w:tcMar>
-              <w:top w:w="360" w:type="dxa"/>
-              <w:left w:w="115" w:type="dxa"/>
-              <w:right w:w="115" w:type="dxa"/>
-            </w:tcMar>
-          </w:tcPr>
-          <w:p>
-            <w:pPr>
-              <w:pStyle w:val="Heading2"/>
-              <w:outlineLvl w:val="1"/>
-            </w:pPr>
-            <w:r>
-              <w:lastRenderedPageBreak/>
-              <w:t xml:space="preserve">Step </w:t>
-            </w:r>
-            <w:r>
-              <w:fldChar w:fldCharType="begin"/>
-            </w:r>
-            <w:r>
-              <w:instrText xml:space="preserve"> SEQ stepList \* MERGEFORMAT </w:instrText>
-            </w:r>
-            <w:r>
-              <w:fldChar w:fldCharType="separate"/>
-            </w:r>
-            <w:r>
-              <w:rPr>
-                <w:noProof/>
-              </w:rPr>
-              <w:t>5</w:t>
-            </w:r>
-            <w:r>
-              <w:rPr>
-                <w:noProof/>
-              </w:rPr>
-              <w:fldChar w:fldCharType="end"/>
-            </w:r>
-            <w:r>
-              <w:rPr>
-                <w:noProof/>
-              </w:rPr>
-              <w:t>:</w:t>
-            </w:r>
-            <w:r>
-              <w:rPr>
-                <w:noProof/>
-              </w:rPr>
-              <w:t xml:space="preserve"> </w:t>
-            </w:r>
-            <w:r>
-              <w:t xml:space="preserve"> </w:t>
-            </w:r>
-            <w:r>
-              <w:t>R</w:t>
-            </w:r>
-            <w:r>
-              <w:t xml:space="preserve">espond to your {{ </w:t>
-            </w:r>
-            <w:proofErr w:type="spellStart"/>
-            <w:r>
-              <w:t>case_type</w:t>
-            </w:r>
-            <w:proofErr w:type="spellEnd"/>
-            <w:r>
-              <w:t xml:space="preserve"> </w:t>
-            </w:r>
-            <w:r>
-              <w:t>}} case</w:t>
-            </w:r>
-          </w:p>
-        </w:tc>
-        <w:tc>
-          <w:tcPr>
-            <w:tcW w:w="7612" w:type="dxa"/>
-            <w:tcMar>
-              <w:top w:w="360" w:type="dxa"/>
-              <w:left w:w="115" w:type="dxa"/>
-              <w:right w:w="115" w:type="dxa"/>
-            </w:tcMar>
-          </w:tcPr>
-          <w:p>
-            <w:pPr>
-              <w:ind w:left="-36"/>
-              <w:rPr>
-                <w:color w:val="0A2A78"/>
-                <w:sz w:val="28"/>
-              </w:rPr>
-            </w:pPr>
-            <w:r>
-              <w:t>Use the Guided Assistant interview</w:t>
-            </w:r>
-            <w:r>
-              <w:t xml:space="preserve"> </w:t>
-            </w:r>
-            <w:r>
-              <w:t>to answer questions and get detailed steps about how to respond in your</w:t>
-            </w:r>
-            <w:r>
-              <w:t xml:space="preserve"> {{ </w:t>
-            </w:r>
-            <w:proofErr w:type="spellStart"/>
-            <w:r>
-              <w:t>case_type</w:t>
-            </w:r>
-            <w:proofErr w:type="spellEnd"/>
-            <w:r>
-              <w:t xml:space="preserve"> }}</w:t>
-            </w:r>
-            <w:r>
-              <w:t xml:space="preserve"> case</w:t>
-            </w:r>
-            <w:r>
-              <w:rPr>
-                <w:color w:val="0A2A78"/>
-                <w:sz w:val="28"/>
-              </w:rPr>
-              <w:t>.</w:t>
-            </w:r>
-          </w:p>
-          <w:p>
-            <w:pPr>
-              <w:pStyle w:val="BodyText"/>
-              <w:rPr>
                 <w:color w:val="00B050"/>
               </w:rPr>
-            </w:pPr>
+              <w:t>p</w:t>
+            </w:r>
             <w:r>
               <w:rPr>
                 <w:color w:val="00B050"/>
               </w:rPr>
-              <w:t>{%</w:t>
-            </w:r>
-            <w:r>
-              <w:rPr>
-                <w:color w:val="00B050"/>
-              </w:rPr>
-              <w:t>p</w:t>
-            </w:r>
-            <w:r>
-              <w:rPr>
-                <w:color w:val="00B050"/>
-              </w:rPr>
-              <w:t xml:space="preserve"> if </w:t>
-            </w:r>
-            <w:proofErr w:type="spellStart"/>
-            <w:r>
-              <w:rPr>
-                <w:color w:val="00B050"/>
-              </w:rPr>
-              <w:t>case_type</w:t>
-            </w:r>
-            <w:proofErr w:type="spellEnd"/>
+              <w:t xml:space="preserve"> if case_type</w:t>
+            </w:r>
             <w:r>
               <w:rPr>
                 <w:color w:val="00B050"/>
@@ -4241,18 +4062,8 @@
                   <w:color w:val="202529"/>
                   <w:u w:val="none"/>
                 </w:rPr>
-                <w:t>Docassemble.AKCourts.gov/start/</w:t>
+                <w:t>Docassemble.AKCourts.gov/start/RespondToDivorce</w:t>
               </w:r>
-              <w:proofErr w:type="spellStart"/>
-              <w:r>
-                <w:rPr>
-                  <w:rStyle w:val="Hyperlink"/>
-                  <w:color w:val="202529"/>
-                  <w:u w:val="none"/>
-                </w:rPr>
-                <w:t>RespondToDivorce</w:t>
-              </w:r>
-              <w:proofErr w:type="spellEnd"/>
             </w:hyperlink>
           </w:p>
           <w:p>
@@ -4317,16 +4128,7 @@
                   <w:u w:val="none"/>
                 </w:rPr>
                 <w:br/>
-                <w:t>Docassemble.AKCourts.gov/start/</w:t>
-              </w:r>
-              <w:proofErr w:type="spellStart"/>
-              <w:r>
-                <w:rPr>
-                  <w:rStyle w:val="Hyperlink"/>
-                  <w:color w:val="202529"/>
-                  <w:u w:val="none"/>
-                </w:rPr>
-                <w:t>Respond</w:t>
+                <w:t>Docassemble.AKCourts.gov/start/Respond</w:t>
               </w:r>
               <w:r>
                 <w:rPr>
@@ -4336,7 +4138,6 @@
                 </w:rPr>
                 <w:t>ToCustody</w:t>
               </w:r>
-              <w:proofErr w:type="spellEnd"/>
               <w:r>
                 <w:rPr>
                   <w:rStyle w:val="Hyperlink"/>
@@ -4377,6 +4178,8 @@
       </w:tr>
       <w:tr>
         <w:trPr>
+          <w:gridBefore w:val="2"/>
+          <w:wBefore w:w="42" w:type="dxa"/>
           <w:jc w:val="center"/>
         </w:trPr>
         <w:tc>
@@ -4415,6 +4218,7 @@
         <w:tc>
           <w:tcPr>
             <w:tcW w:w="7612" w:type="dxa"/>
+            <w:gridSpan w:val="3"/>
             <w:tcMar>
               <w:top w:w="360" w:type="dxa"/>
               <w:left w:w="115" w:type="dxa"/>
@@ -4430,6 +4234,8 @@
       </w:tr>
       <w:tr>
         <w:trPr>
+          <w:gridBefore w:val="2"/>
+          <w:wBefore w:w="42" w:type="dxa"/>
           <w:jc w:val="center"/>
         </w:trPr>
         <w:tc>
@@ -4448,11 +4254,9 @@
             <w:r>
               <w:t xml:space="preserve">{%tr if </w:t>
             </w:r>
-            <w:proofErr w:type="spellStart"/>
             <w:r>
               <w:t>interim_motion</w:t>
             </w:r>
-            <w:proofErr w:type="spellEnd"/>
             <w:r>
               <w:t xml:space="preserve"> == 'ask'</w:t>
             </w:r>
@@ -4464,6 +4268,7 @@
         <w:tc>
           <w:tcPr>
             <w:tcW w:w="7612" w:type="dxa"/>
+            <w:gridSpan w:val="3"/>
             <w:tcMar>
               <w:top w:w="360" w:type="dxa"/>
               <w:left w:w="115" w:type="dxa"/>
@@ -4479,6 +4284,8 @@
       </w:tr>
       <w:tr>
         <w:trPr>
+          <w:gridBefore w:val="2"/>
+          <w:wBefore w:w="42" w:type="dxa"/>
           <w:jc w:val="center"/>
         </w:trPr>
         <w:tc>
@@ -4498,27 +4305,14 @@
             <w:r>
               <w:t xml:space="preserve">Step </w:t>
             </w:r>
-            <w:r>
-              <w:fldChar w:fldCharType="begin"/>
-            </w:r>
-            <w:r>
-              <w:instrText xml:space="preserve"> SEQ stepList \* MERGEFORMAT </w:instrText>
-            </w:r>
-            <w:r>
-              <w:fldChar w:fldCharType="separate"/>
-            </w:r>
-            <w:r>
-              <w:rPr>
-                <w:noProof/>
-              </w:rPr>
-              <w:t>6</w:t>
-            </w:r>
-            <w:r>
-              <w:rPr>
-                <w:noProof/>
-              </w:rPr>
-              <w:fldChar w:fldCharType="end"/>
-            </w:r>
+            <w:fldSimple w:instr=" SEQ stepList \* MERGEFORMAT ">
+              <w:r>
+                <w:rPr>
+                  <w:noProof/>
+                </w:rPr>
+                <w:t>6</w:t>
+              </w:r>
+            </w:fldSimple>
             <w:r>
               <w:t xml:space="preserve">: </w:t>
             </w:r>
@@ -4545,6 +4339,7 @@
         <w:tc>
           <w:tcPr>
             <w:tcW w:w="7612" w:type="dxa"/>
+            <w:gridSpan w:val="3"/>
             <w:tcMar>
               <w:top w:w="360" w:type="dxa"/>
               <w:left w:w="115" w:type="dxa"/>
@@ -4772,15 +4567,7 @@
               <w:ind w:left="342"/>
             </w:pPr>
             <w:r>
-              <w:t xml:space="preserve">{%p if </w:t>
-            </w:r>
-            <w:proofErr w:type="spellStart"/>
-            <w:r>
-              <w:t>number_of_children</w:t>
-            </w:r>
-            <w:proofErr w:type="spellEnd"/>
-            <w:r>
-              <w:t xml:space="preserve">  == "one" %}</w:t>
+              <w:t>{%p if number_of_children  == "one" %}</w:t>
             </w:r>
           </w:p>
           <w:p>
@@ -5134,18 +4921,15 @@
               <w:br/>
             </w:r>
             <w:r>
-              <w:t>courts.alaska.gov/shc/family/</w:t>
-            </w:r>
-            <w:proofErr w:type="spellStart"/>
-            <w:r>
-              <w:t>motions.htm#order</w:t>
-            </w:r>
-            <w:proofErr w:type="spellEnd"/>
+              <w:t>courts.alaska.gov/shc/family/motions.htm#order</w:t>
+            </w:r>
           </w:p>
         </w:tc>
       </w:tr>
       <w:tr>
         <w:trPr>
+          <w:gridBefore w:val="2"/>
+          <w:wBefore w:w="42" w:type="dxa"/>
           <w:jc w:val="center"/>
         </w:trPr>
         <w:tc>
@@ -5170,6 +4954,7 @@
         <w:tc>
           <w:tcPr>
             <w:tcW w:w="7612" w:type="dxa"/>
+            <w:gridSpan w:val="3"/>
             <w:tcMar>
               <w:top w:w="360" w:type="dxa"/>
               <w:left w:w="115" w:type="dxa"/>
@@ -5181,6 +4966,8 @@
       </w:tr>
       <w:tr>
         <w:trPr>
+          <w:gridBefore w:val="2"/>
+          <w:wBefore w:w="42" w:type="dxa"/>
           <w:jc w:val="center"/>
         </w:trPr>
         <w:tc>
@@ -5209,22 +4996,12 @@
             <w:r>
               <w:t xml:space="preserve"> </w:t>
             </w:r>
-            <w:proofErr w:type="spellStart"/>
-            <w:r>
-              <w:t>general_information_about_forms</w:t>
-            </w:r>
-            <w:proofErr w:type="spellEnd"/>
-            <w:r>
-              <w:t xml:space="preserve"> </w:t>
-            </w:r>
-            <w:r>
-              <w:t xml:space="preserve"> or </w:t>
-            </w:r>
-            <w:proofErr w:type="spellStart"/>
-            <w:r>
-              <w:t>interim_motion</w:t>
-            </w:r>
-            <w:proofErr w:type="spellEnd"/>
+            <w:r>
+              <w:t xml:space="preserve">general_information_about_forms </w:t>
+            </w:r>
+            <w:r>
+              <w:t xml:space="preserve"> or interim_motion</w:t>
+            </w:r>
             <w:r>
               <w:t xml:space="preserve"> == 'ask'</w:t>
             </w:r>
@@ -5239,6 +5016,7 @@
         <w:tc>
           <w:tcPr>
             <w:tcW w:w="7612" w:type="dxa"/>
+            <w:gridSpan w:val="3"/>
             <w:tcMar>
               <w:top w:w="360" w:type="dxa"/>
               <w:left w:w="115" w:type="dxa"/>
@@ -5250,6 +5028,8 @@
       </w:tr>
       <w:tr>
         <w:trPr>
+          <w:gridBefore w:val="2"/>
+          <w:wBefore w:w="42" w:type="dxa"/>
           <w:jc w:val="center"/>
         </w:trPr>
         <w:tc>
@@ -5307,6 +5087,7 @@
         <w:tc>
           <w:tcPr>
             <w:tcW w:w="7612" w:type="dxa"/>
+            <w:gridSpan w:val="3"/>
             <w:tcMar>
               <w:top w:w="360" w:type="dxa"/>
               <w:left w:w="115" w:type="dxa"/>
@@ -5435,6 +5216,8 @@
       </w:tr>
       <w:tr>
         <w:trPr>
+          <w:gridBefore w:val="2"/>
+          <w:wBefore w:w="42" w:type="dxa"/>
           <w:jc w:val="center"/>
         </w:trPr>
         <w:tc>
@@ -5459,6 +5242,7 @@
         <w:tc>
           <w:tcPr>
             <w:tcW w:w="7612" w:type="dxa"/>
+            <w:gridSpan w:val="3"/>
             <w:tcMar>
               <w:top w:w="360" w:type="dxa"/>
               <w:left w:w="115" w:type="dxa"/>
@@ -5470,6 +5254,8 @@
       </w:tr>
       <w:tr>
         <w:trPr>
+          <w:gridBefore w:val="2"/>
+          <w:wBefore w:w="42" w:type="dxa"/>
           <w:jc w:val="center"/>
         </w:trPr>
         <w:tc>
@@ -5494,14 +5280,12 @@
             <w:r>
               <w:t xml:space="preserve"> if </w:t>
             </w:r>
-            <w:proofErr w:type="spellStart"/>
             <w:r>
               <w:rPr>
                 <w:rFonts w:ascii="Tahoma" w:eastAsia="Times New Roman" w:hAnsi="Tahoma" w:cs="Tahoma"/>
               </w:rPr>
               <w:t>number_of_children</w:t>
             </w:r>
-            <w:proofErr w:type="spellEnd"/>
             <w:r>
               <w:rPr>
                 <w:rFonts w:ascii="Tahoma" w:eastAsia="Times New Roman" w:hAnsi="Tahoma" w:cs="Tahoma"/>
@@ -5522,6 +5306,7 @@
         <w:tc>
           <w:tcPr>
             <w:tcW w:w="7612" w:type="dxa"/>
+            <w:gridSpan w:val="3"/>
             <w:tcMar>
               <w:top w:w="360" w:type="dxa"/>
               <w:left w:w="115" w:type="dxa"/>
@@ -5533,6 +5318,8 @@
       </w:tr>
       <w:tr>
         <w:trPr>
+          <w:gridBefore w:val="2"/>
+          <w:wBefore w:w="42" w:type="dxa"/>
           <w:jc w:val="center"/>
         </w:trPr>
         <w:tc>
@@ -5592,6 +5379,7 @@
         <w:tc>
           <w:tcPr>
             <w:tcW w:w="7612" w:type="dxa"/>
+            <w:gridSpan w:val="3"/>
             <w:tcMar>
               <w:top w:w="360" w:type="dxa"/>
               <w:left w:w="115" w:type="dxa"/>
@@ -5694,6 +5482,8 @@
       </w:tr>
       <w:tr>
         <w:trPr>
+          <w:gridBefore w:val="2"/>
+          <w:wBefore w:w="42" w:type="dxa"/>
           <w:jc w:val="center"/>
         </w:trPr>
         <w:tc>
@@ -5747,6 +5537,7 @@
         <w:tc>
           <w:tcPr>
             <w:tcW w:w="7612" w:type="dxa"/>
+            <w:gridSpan w:val="3"/>
             <w:tcMar>
               <w:top w:w="360" w:type="dxa"/>
               <w:left w:w="115" w:type="dxa"/>
@@ -5821,6 +5612,8 @@
       </w:tr>
       <w:tr>
         <w:trPr>
+          <w:gridBefore w:val="2"/>
+          <w:wBefore w:w="42" w:type="dxa"/>
           <w:jc w:val="center"/>
         </w:trPr>
         <w:tc>
@@ -5851,6 +5644,7 @@
         <w:tc>
           <w:tcPr>
             <w:tcW w:w="7612" w:type="dxa"/>
+            <w:gridSpan w:val="3"/>
             <w:tcMar>
               <w:top w:w="360" w:type="dxa"/>
               <w:left w:w="115" w:type="dxa"/>
@@ -5862,6 +5656,8 @@
       </w:tr>
       <w:tr>
         <w:trPr>
+          <w:gridBefore w:val="2"/>
+          <w:wBefore w:w="42" w:type="dxa"/>
           <w:jc w:val="center"/>
         </w:trPr>
         <w:tc>
@@ -5883,14 +5679,12 @@
             <w:r>
               <w:t xml:space="preserve">if </w:t>
             </w:r>
-            <w:proofErr w:type="spellStart"/>
             <w:r>
               <w:rPr>
                 <w:rFonts w:ascii="Tahoma" w:eastAsia="Times New Roman" w:hAnsi="Tahoma" w:cs="Tahoma"/>
               </w:rPr>
               <w:t>number_of_children</w:t>
             </w:r>
-            <w:proofErr w:type="spellEnd"/>
             <w:r>
               <w:rPr>
                 <w:rFonts w:ascii="Tahoma" w:eastAsia="Times New Roman" w:hAnsi="Tahoma" w:cs="Tahoma"/>
@@ -5905,6 +5699,7 @@
         <w:tc>
           <w:tcPr>
             <w:tcW w:w="7612" w:type="dxa"/>
+            <w:gridSpan w:val="3"/>
             <w:tcMar>
               <w:top w:w="360" w:type="dxa"/>
               <w:left w:w="115" w:type="dxa"/>
@@ -5916,6 +5711,8 @@
       </w:tr>
       <w:tr>
         <w:trPr>
+          <w:gridBefore w:val="2"/>
+          <w:wBefore w:w="42" w:type="dxa"/>
           <w:jc w:val="center"/>
         </w:trPr>
         <w:tc>
@@ -5972,6 +5769,7 @@
         <w:tc>
           <w:tcPr>
             <w:tcW w:w="7612" w:type="dxa"/>
+            <w:gridSpan w:val="3"/>
             <w:tcMar>
               <w:top w:w="360" w:type="dxa"/>
               <w:left w:w="115" w:type="dxa"/>
@@ -6238,6 +6036,8 @@
       </w:tr>
       <w:tr>
         <w:trPr>
+          <w:gridBefore w:val="2"/>
+          <w:wBefore w:w="42" w:type="dxa"/>
           <w:jc w:val="center"/>
         </w:trPr>
         <w:tc>
@@ -6292,6 +6092,7 @@
         <w:tc>
           <w:tcPr>
             <w:tcW w:w="7612" w:type="dxa"/>
+            <w:gridSpan w:val="3"/>
             <w:tcMar>
               <w:top w:w="360" w:type="dxa"/>
               <w:left w:w="115" w:type="dxa"/>
@@ -6507,6 +6308,8 @@
       </w:tr>
       <w:tr>
         <w:trPr>
+          <w:gridBefore w:val="2"/>
+          <w:wBefore w:w="42" w:type="dxa"/>
           <w:jc w:val="center"/>
         </w:trPr>
         <w:tc>
@@ -6530,6 +6333,7 @@
         <w:tc>
           <w:tcPr>
             <w:tcW w:w="7612" w:type="dxa"/>
+            <w:gridSpan w:val="3"/>
             <w:tcMar>
               <w:top w:w="360" w:type="dxa"/>
               <w:left w:w="115" w:type="dxa"/>
@@ -6541,6 +6345,8 @@
       </w:tr>
       <w:tr>
         <w:trPr>
+          <w:gridBefore w:val="2"/>
+          <w:wBefore w:w="42" w:type="dxa"/>
           <w:jc w:val="center"/>
         </w:trPr>
         <w:tc>
@@ -6559,13 +6365,8 @@
             <w:r>
               <w:t xml:space="preserve">{%tr if </w:t>
             </w:r>
-            <w:proofErr w:type="spellStart"/>
-            <w:r>
-              <w:t>interim_motion</w:t>
-            </w:r>
-            <w:proofErr w:type="spellEnd"/>
-            <w:r>
-              <w:t xml:space="preserve"> == 'ask' </w:t>
+            <w:r>
+              <w:t xml:space="preserve">interim_motion == 'ask' </w:t>
             </w:r>
             <w:r>
               <w:t xml:space="preserve"> </w:t>
@@ -6578,6 +6379,7 @@
         <w:tc>
           <w:tcPr>
             <w:tcW w:w="7612" w:type="dxa"/>
+            <w:gridSpan w:val="3"/>
             <w:tcMar>
               <w:top w:w="360" w:type="dxa"/>
               <w:left w:w="115" w:type="dxa"/>
@@ -6593,6 +6395,8 @@
       </w:tr>
       <w:tr>
         <w:trPr>
+          <w:gridBefore w:val="2"/>
+          <w:wBefore w:w="42" w:type="dxa"/>
           <w:jc w:val="center"/>
         </w:trPr>
         <w:tc>
@@ -6612,27 +6416,14 @@
             <w:r>
               <w:t xml:space="preserve">Step </w:t>
             </w:r>
-            <w:r>
-              <w:fldChar w:fldCharType="begin"/>
-            </w:r>
-            <w:r>
-              <w:instrText xml:space="preserve"> SEQ stepList \* MERGEFORMAT </w:instrText>
-            </w:r>
-            <w:r>
-              <w:fldChar w:fldCharType="separate"/>
-            </w:r>
-            <w:r>
-              <w:rPr>
-                <w:noProof/>
-              </w:rPr>
-              <w:t>12</w:t>
-            </w:r>
-            <w:r>
-              <w:rPr>
-                <w:noProof/>
-              </w:rPr>
-              <w:fldChar w:fldCharType="end"/>
-            </w:r>
+            <w:fldSimple w:instr=" SEQ stepList \* MERGEFORMAT ">
+              <w:r>
+                <w:rPr>
+                  <w:noProof/>
+                </w:rPr>
+                <w:t>12</w:t>
+              </w:r>
+            </w:fldSimple>
             <w:r>
               <w:t xml:space="preserve">: </w:t>
             </w:r>
@@ -6644,6 +6435,7 @@
         <w:tc>
           <w:tcPr>
             <w:tcW w:w="7612" w:type="dxa"/>
+            <w:gridSpan w:val="3"/>
             <w:tcMar>
               <w:top w:w="360" w:type="dxa"/>
               <w:left w:w="115" w:type="dxa"/>
@@ -6666,13 +6458,8 @@
             <w:r>
               <w:t xml:space="preserve">{{ </w:t>
             </w:r>
-            <w:proofErr w:type="spellStart"/>
-            <w:r>
-              <w:t>other_party_in_case</w:t>
-            </w:r>
-            <w:proofErr w:type="spellEnd"/>
-            <w:r>
-              <w:t xml:space="preserve"> }</w:t>
+            <w:r>
+              <w:t>other_party_in_case }</w:t>
             </w:r>
             <w:r>
               <w:t>}</w:t>
@@ -6695,13 +6482,8 @@
             <w:r>
               <w:t xml:space="preserve">{{ </w:t>
             </w:r>
-            <w:proofErr w:type="spellStart"/>
-            <w:r>
-              <w:t>other_party_in_case</w:t>
-            </w:r>
-            <w:proofErr w:type="spellEnd"/>
-            <w:r>
-              <w:t xml:space="preserve"> }</w:t>
+            <w:r>
+              <w:t>other_party_in_case }</w:t>
             </w:r>
             <w:r>
               <w:t>}</w:t>
@@ -6811,13 +6593,8 @@
             <w:r>
               <w:t xml:space="preserve">{{ </w:t>
             </w:r>
-            <w:proofErr w:type="spellStart"/>
-            <w:r>
-              <w:t>other_party_in_case</w:t>
-            </w:r>
-            <w:proofErr w:type="spellEnd"/>
-            <w:r>
-              <w:t xml:space="preserve"> }</w:t>
+            <w:r>
+              <w:t>other_party_in_case }</w:t>
             </w:r>
             <w:r>
               <w:t>}</w:t>
@@ -6849,13 +6626,8 @@
             <w:r>
               <w:t xml:space="preserve">{{ </w:t>
             </w:r>
-            <w:proofErr w:type="spellStart"/>
-            <w:r>
-              <w:t>other_party_in_case</w:t>
-            </w:r>
-            <w:proofErr w:type="spellEnd"/>
-            <w:r>
-              <w:t xml:space="preserve"> }</w:t>
+            <w:r>
+              <w:t>other_party_in_case }</w:t>
             </w:r>
             <w:r>
               <w:t>}</w:t>
@@ -6891,13 +6663,8 @@
             <w:r>
               <w:t xml:space="preserve">{{ </w:t>
             </w:r>
-            <w:proofErr w:type="spellStart"/>
-            <w:r>
-              <w:t>other_party_in_case</w:t>
-            </w:r>
-            <w:proofErr w:type="spellEnd"/>
-            <w:r>
-              <w:t xml:space="preserve"> }</w:t>
+            <w:r>
+              <w:t>other_party_in_case }</w:t>
             </w:r>
             <w:r>
               <w:t xml:space="preserve">} </w:t>
@@ -7029,23 +6796,7 @@
               <w:ind w:left="-143"/>
             </w:pPr>
             <w:r>
-              <w:t xml:space="preserve">{% for </w:t>
-            </w:r>
-            <w:proofErr w:type="spellStart"/>
-            <w:r>
-              <w:t>image_data</w:t>
-            </w:r>
-            <w:proofErr w:type="spellEnd"/>
-            <w:r>
-              <w:t xml:space="preserve"> in </w:t>
-            </w:r>
-            <w:proofErr w:type="spellStart"/>
-            <w:r>
-              <w:t>images_list</w:t>
-            </w:r>
-            <w:proofErr w:type="spellEnd"/>
-            <w:r>
-              <w:t xml:space="preserve"> %}</w:t>
+              <w:t>{% for image_data in images_list %}</w:t>
             </w:r>
           </w:p>
           <w:p>
@@ -7058,15 +6809,7 @@
               <w:ind w:left="-143"/>
             </w:pPr>
             <w:r>
-              <w:t xml:space="preserve">{{  </w:t>
-            </w:r>
-            <w:proofErr w:type="spellStart"/>
-            <w:r>
-              <w:t>image_data</w:t>
-            </w:r>
-            <w:proofErr w:type="spellEnd"/>
-            <w:r>
-              <w:t>['text'] }}</w:t>
+              <w:t>{{  image_data['text'] }}</w:t>
             </w:r>
           </w:p>
           <w:p>
@@ -7079,15 +6822,7 @@
               <w:ind w:left="-143"/>
             </w:pPr>
             <w:r>
-              <w:t xml:space="preserve">{{ </w:t>
-            </w:r>
-            <w:proofErr w:type="spellStart"/>
-            <w:r>
-              <w:t>image_data</w:t>
-            </w:r>
-            <w:proofErr w:type="spellEnd"/>
-            <w:r>
-              <w:t>['image'].show(width='5in%') }}</w:t>
+              <w:t>{{ image_data['image'].show(width='5in%') }}</w:t>
             </w:r>
           </w:p>
           <w:p>
@@ -7100,21 +6835,15 @@
               <w:ind w:left="-143"/>
             </w:pPr>
             <w:r>
-              <w:t xml:space="preserve">{% </w:t>
-            </w:r>
-            <w:proofErr w:type="spellStart"/>
-            <w:r>
-              <w:t>endfor</w:t>
-            </w:r>
-            <w:proofErr w:type="spellEnd"/>
-            <w:r>
-              <w:t xml:space="preserve"> %}</w:t>
+              <w:t>{% endfor %}</w:t>
             </w:r>
           </w:p>
         </w:tc>
       </w:tr>
       <w:tr>
         <w:trPr>
+          <w:gridBefore w:val="2"/>
+          <w:wBefore w:w="42" w:type="dxa"/>
           <w:jc w:val="center"/>
         </w:trPr>
         <w:tc>
@@ -7135,27 +6864,14 @@
               <w:lastRenderedPageBreak/>
               <w:t xml:space="preserve">Step </w:t>
             </w:r>
-            <w:r>
-              <w:fldChar w:fldCharType="begin"/>
-            </w:r>
-            <w:r>
-              <w:instrText xml:space="preserve"> SEQ stepList \* MERGEFORMAT </w:instrText>
-            </w:r>
-            <w:r>
-              <w:fldChar w:fldCharType="separate"/>
-            </w:r>
-            <w:r>
-              <w:rPr>
-                <w:noProof/>
-              </w:rPr>
-              <w:t>13</w:t>
-            </w:r>
-            <w:r>
-              <w:rPr>
-                <w:noProof/>
-              </w:rPr>
-              <w:fldChar w:fldCharType="end"/>
-            </w:r>
+            <w:fldSimple w:instr=" SEQ stepList \* MERGEFORMAT ">
+              <w:r>
+                <w:rPr>
+                  <w:noProof/>
+                </w:rPr>
+                <w:t>13</w:t>
+              </w:r>
+            </w:fldSimple>
             <w:r>
               <w:t xml:space="preserve">: File your </w:t>
             </w:r>
@@ -7170,6 +6886,7 @@
         <w:tc>
           <w:tcPr>
             <w:tcW w:w="7612" w:type="dxa"/>
+            <w:gridSpan w:val="3"/>
             <w:tcMar>
               <w:top w:w="360" w:type="dxa"/>
               <w:left w:w="115" w:type="dxa"/>
@@ -7313,13 +7030,8 @@
             <w:r>
               <w:t xml:space="preserve">{{ </w:t>
             </w:r>
-            <w:proofErr w:type="spellStart"/>
-            <w:r>
-              <w:t>other_party_in_case</w:t>
-            </w:r>
-            <w:proofErr w:type="spellEnd"/>
-            <w:r>
-              <w:t xml:space="preserve"> }</w:t>
+            <w:r>
+              <w:t>other_party_in_case }</w:t>
             </w:r>
             <w:r>
               <w:t>}</w:t>
@@ -7356,21 +7068,15 @@
               <w:br/>
             </w:r>
             <w:r>
-              <w:t>courts.alaska.gov/</w:t>
-            </w:r>
-            <w:proofErr w:type="spellStart"/>
-            <w:r>
-              <w:t>efile</w:t>
-            </w:r>
-            <w:proofErr w:type="spellEnd"/>
-            <w:r>
-              <w:t>/users.htm</w:t>
+              <w:t>courts.alaska.gov/efile/users.htm</w:t>
             </w:r>
           </w:p>
         </w:tc>
       </w:tr>
       <w:tr>
         <w:trPr>
+          <w:gridBefore w:val="2"/>
+          <w:wBefore w:w="42" w:type="dxa"/>
           <w:jc w:val="center"/>
         </w:trPr>
         <w:tc>
@@ -7422,6 +7128,7 @@
         <w:tc>
           <w:tcPr>
             <w:tcW w:w="7612" w:type="dxa"/>
+            <w:gridSpan w:val="3"/>
             <w:tcMar>
               <w:top w:w="360" w:type="dxa"/>
               <w:left w:w="115" w:type="dxa"/>
@@ -7438,13 +7145,8 @@
             <w:r>
               <w:t xml:space="preserve">{{ </w:t>
             </w:r>
-            <w:proofErr w:type="spellStart"/>
-            <w:r>
-              <w:t>other_party_in_case</w:t>
-            </w:r>
-            <w:proofErr w:type="spellEnd"/>
-            <w:r>
-              <w:t xml:space="preserve"> }</w:t>
+            <w:r>
+              <w:t>other_party_in_case }</w:t>
             </w:r>
             <w:r>
               <w:t>}</w:t>
@@ -7502,13 +7204,8 @@
             <w:r>
               <w:t xml:space="preserve">{{ </w:t>
             </w:r>
-            <w:proofErr w:type="spellStart"/>
-            <w:r>
-              <w:t>other_party_in_case</w:t>
-            </w:r>
-            <w:proofErr w:type="spellEnd"/>
-            <w:r>
-              <w:t xml:space="preserve"> }</w:t>
+            <w:r>
+              <w:t>other_party_in_case }</w:t>
             </w:r>
             <w:r>
               <w:t xml:space="preserve">} </w:t>
@@ -7623,6 +7320,8 @@
       </w:tr>
       <w:tr>
         <w:trPr>
+          <w:gridBefore w:val="2"/>
+          <w:wBefore w:w="42" w:type="dxa"/>
           <w:jc w:val="center"/>
         </w:trPr>
         <w:tc>
@@ -7642,27 +7341,14 @@
             <w:r>
               <w:t xml:space="preserve">Step </w:t>
             </w:r>
-            <w:r>
-              <w:fldChar w:fldCharType="begin"/>
-            </w:r>
-            <w:r>
-              <w:instrText xml:space="preserve"> SEQ stepList \* MERGEFORMAT </w:instrText>
-            </w:r>
-            <w:r>
-              <w:fldChar w:fldCharType="separate"/>
-            </w:r>
-            <w:r>
-              <w:rPr>
-                <w:noProof/>
-              </w:rPr>
-              <w:t>15</w:t>
-            </w:r>
-            <w:r>
-              <w:rPr>
-                <w:noProof/>
-              </w:rPr>
-              <w:fldChar w:fldCharType="end"/>
-            </w:r>
+            <w:fldSimple w:instr=" SEQ stepList \* MERGEFORMAT ">
+              <w:r>
+                <w:rPr>
+                  <w:noProof/>
+                </w:rPr>
+                <w:t>15</w:t>
+              </w:r>
+            </w:fldSimple>
             <w:r>
               <w:t>: What to expect after you file</w:t>
             </w:r>
@@ -7671,6 +7357,7 @@
         <w:tc>
           <w:tcPr>
             <w:tcW w:w="7612" w:type="dxa"/>
+            <w:gridSpan w:val="3"/>
             <w:tcMar>
               <w:top w:w="360" w:type="dxa"/>
               <w:left w:w="115" w:type="dxa"/>
@@ -7702,13 +7389,8 @@
             <w:r>
               <w:t xml:space="preserve">{{ </w:t>
             </w:r>
-            <w:proofErr w:type="spellStart"/>
-            <w:r>
-              <w:t>other_party_in_case</w:t>
-            </w:r>
-            <w:proofErr w:type="spellEnd"/>
-            <w:r>
-              <w:t xml:space="preserve"> }</w:t>
+            <w:r>
+              <w:t>other_party_in_case }</w:t>
             </w:r>
             <w:r>
               <w:t>}</w:t>
@@ -7763,15 +7445,7 @@
               <w:t xml:space="preserve"> </w:t>
             </w:r>
             <w:r>
-              <w:t xml:space="preserve">if </w:t>
-            </w:r>
-            <w:proofErr w:type="spellStart"/>
-            <w:r>
-              <w:t>interim_motion</w:t>
-            </w:r>
-            <w:proofErr w:type="spellEnd"/>
-            <w:r>
-              <w:t xml:space="preserve"> == 'ask'</w:t>
+              <w:t>if interim_motion == 'ask'</w:t>
             </w:r>
             <w:r>
               <w:t xml:space="preserve"> %}</w:t>
@@ -7843,13 +7517,8 @@
             <w:r>
               <w:t xml:space="preserve">{{ </w:t>
             </w:r>
-            <w:proofErr w:type="spellStart"/>
-            <w:r>
-              <w:t>other_party_in_case</w:t>
-            </w:r>
-            <w:proofErr w:type="spellEnd"/>
-            <w:r>
-              <w:t xml:space="preserve"> }</w:t>
+            <w:r>
+              <w:t>other_party_in_case }</w:t>
             </w:r>
             <w:r>
               <w:t xml:space="preserve">} </w:t>
@@ -8040,21 +7709,8 @@
               <w:br/>
             </w:r>
             <w:r>
-              <w:t>youtube.com/</w:t>
-            </w:r>
-            <w:proofErr w:type="spellStart"/>
-            <w:r>
-              <w:t>watch?v</w:t>
-            </w:r>
-            <w:proofErr w:type="spellEnd"/>
-            <w:r>
-              <w:t>=</w:t>
-            </w:r>
-            <w:proofErr w:type="spellStart"/>
-            <w:r>
-              <w:t>egoBeRFB_Uw</w:t>
-            </w:r>
-            <w:proofErr w:type="spellEnd"/>
+              <w:t>youtube.com/watch?v=egoBeRFB_Uw</w:t>
+            </w:r>
           </w:p>
           <w:p>
             <w:pPr>
@@ -8096,13 +7752,8 @@
               <w:br/>
             </w:r>
             <w:r>
-              <w:t>courts.alaska.gov/shc/family/</w:t>
-            </w:r>
-            <w:proofErr w:type="spellStart"/>
-            <w:r>
-              <w:t>motions.htm#reply</w:t>
-            </w:r>
-            <w:proofErr w:type="spellEnd"/>
+              <w:t>courts.alaska.gov/shc/family/motions.htm#reply</w:t>
+            </w:r>
           </w:p>
           <w:p>
             <w:pPr>
@@ -8113,6 +7764,8 @@
       </w:tr>
       <w:tr>
         <w:trPr>
+          <w:gridBefore w:val="2"/>
+          <w:wBefore w:w="42" w:type="dxa"/>
           <w:jc w:val="center"/>
         </w:trPr>
         <w:tc>
@@ -8137,6 +7790,7 @@
         <w:tc>
           <w:tcPr>
             <w:tcW w:w="7612" w:type="dxa"/>
+            <w:gridSpan w:val="3"/>
             <w:tcMar>
               <w:top w:w="360" w:type="dxa"/>
               <w:left w:w="115" w:type="dxa"/>
@@ -8148,6 +7802,8 @@
       </w:tr>
       <w:tr>
         <w:trPr>
+          <w:gridBefore w:val="2"/>
+          <w:wBefore w:w="42" w:type="dxa"/>
           <w:jc w:val="center"/>
         </w:trPr>
         <w:tc>
@@ -8186,6 +7842,7 @@
         <w:tc>
           <w:tcPr>
             <w:tcW w:w="7612" w:type="dxa"/>
+            <w:gridSpan w:val="3"/>
             <w:tcMar>
               <w:top w:w="360" w:type="dxa"/>
               <w:left w:w="115" w:type="dxa"/>
@@ -8197,6 +7854,8 @@
       </w:tr>
       <w:tr>
         <w:trPr>
+          <w:gridBefore w:val="2"/>
+          <w:wBefore w:w="42" w:type="dxa"/>
           <w:jc w:val="center"/>
         </w:trPr>
         <w:tc>
@@ -8216,27 +7875,14 @@
             <w:r>
               <w:t xml:space="preserve">Step </w:t>
             </w:r>
-            <w:r>
-              <w:fldChar w:fldCharType="begin"/>
-            </w:r>
-            <w:r>
-              <w:instrText xml:space="preserve"> SEQ stepList \* MERGEFORMAT </w:instrText>
-            </w:r>
-            <w:r>
-              <w:fldChar w:fldCharType="separate"/>
-            </w:r>
-            <w:r>
-              <w:rPr>
-                <w:noProof/>
-              </w:rPr>
-              <w:t>16</w:t>
-            </w:r>
-            <w:r>
-              <w:rPr>
-                <w:noProof/>
-              </w:rPr>
-              <w:fldChar w:fldCharType="end"/>
-            </w:r>
+            <w:fldSimple w:instr=" SEQ stepList \* MERGEFORMAT ">
+              <w:r>
+                <w:rPr>
+                  <w:noProof/>
+                </w:rPr>
+                <w:t>16</w:t>
+              </w:r>
+            </w:fldSimple>
             <w:r>
               <w:t xml:space="preserve"> : </w:t>
             </w:r>
@@ -8254,6 +7900,7 @@
         <w:tc>
           <w:tcPr>
             <w:tcW w:w="7612" w:type="dxa"/>
+            <w:gridSpan w:val="3"/>
             <w:tcMar>
               <w:top w:w="360" w:type="dxa"/>
               <w:left w:w="115" w:type="dxa"/>
@@ -8311,12 +7958,8 @@
             </w:r>
             <w:r>
               <w:br/>
-            </w:r>
-            <w:proofErr w:type="spellStart"/>
-            <w:r>
               <w:t>ChangingChildSupport</w:t>
             </w:r>
-            <w:proofErr w:type="spellEnd"/>
           </w:p>
           <w:p>
             <w:pPr>
@@ -8343,12 +7986,8 @@
             </w:r>
             <w:r>
               <w:br/>
-            </w:r>
-            <w:proofErr w:type="spellStart"/>
-            <w:r>
               <w:t>EnforcingChildSupport</w:t>
             </w:r>
-            <w:proofErr w:type="spellEnd"/>
           </w:p>
           <w:p>
             <w:pPr>
@@ -8359,6 +7998,8 @@
       </w:tr>
       <w:tr>
         <w:trPr>
+          <w:gridBefore w:val="2"/>
+          <w:wBefore w:w="42" w:type="dxa"/>
           <w:jc w:val="center"/>
         </w:trPr>
         <w:tc>
@@ -8383,6 +8024,7 @@
         <w:tc>
           <w:tcPr>
             <w:tcW w:w="7612" w:type="dxa"/>
+            <w:gridSpan w:val="3"/>
             <w:tcMar>
               <w:top w:w="360" w:type="dxa"/>
               <w:left w:w="115" w:type="dxa"/>
@@ -8403,6 +8045,8 @@
       </w:tr>
       <w:tr>
         <w:trPr>
+          <w:gridBefore w:val="2"/>
+          <w:wBefore w:w="42" w:type="dxa"/>
           <w:jc w:val="center"/>
         </w:trPr>
         <w:tc>
@@ -8438,6 +8082,7 @@
         <w:tc>
           <w:tcPr>
             <w:tcW w:w="7612" w:type="dxa"/>
+            <w:gridSpan w:val="3"/>
             <w:tcMar>
               <w:top w:w="360" w:type="dxa"/>
               <w:left w:w="115" w:type="dxa"/>
@@ -8458,6 +8103,8 @@
       </w:tr>
       <w:tr>
         <w:trPr>
+          <w:gridBefore w:val="2"/>
+          <w:wBefore w:w="42" w:type="dxa"/>
           <w:jc w:val="center"/>
         </w:trPr>
         <w:tc>
@@ -8477,27 +8124,14 @@
             <w:r>
               <w:t xml:space="preserve">Step </w:t>
             </w:r>
-            <w:r>
-              <w:fldChar w:fldCharType="begin"/>
-            </w:r>
-            <w:r>
-              <w:instrText xml:space="preserve"> SEQ stepList \* MERGEFORMAT </w:instrText>
-            </w:r>
-            <w:r>
-              <w:fldChar w:fldCharType="separate"/>
-            </w:r>
-            <w:r>
-              <w:rPr>
-                <w:noProof/>
-              </w:rPr>
-              <w:t>17</w:t>
-            </w:r>
-            <w:r>
-              <w:rPr>
-                <w:noProof/>
-              </w:rPr>
-              <w:fldChar w:fldCharType="end"/>
-            </w:r>
+            <w:fldSimple w:instr=" SEQ stepList \* MERGEFORMAT ">
+              <w:r>
+                <w:rPr>
+                  <w:noProof/>
+                </w:rPr>
+                <w:t>17</w:t>
+              </w:r>
+            </w:fldSimple>
             <w:r>
               <w:t xml:space="preserve"> : Find out if you have a court case</w:t>
             </w:r>
@@ -8506,6 +8140,7 @@
         <w:tc>
           <w:tcPr>
             <w:tcW w:w="7612" w:type="dxa"/>
+            <w:gridSpan w:val="3"/>
             <w:tcMar>
               <w:top w:w="360" w:type="dxa"/>
               <w:left w:w="115" w:type="dxa"/>
@@ -8520,11 +8155,9 @@
               <w:t xml:space="preserve">If you do not know if you have an open divorce, dissolution, or custody case, look for your name in </w:t>
             </w:r>
             <w:hyperlink r:id="rId78" w:history="1">
-              <w:proofErr w:type="spellStart"/>
               <w:r>
                 <w:t>Courtview</w:t>
               </w:r>
-              <w:proofErr w:type="spellEnd"/>
             </w:hyperlink>
             <w:r>
               <w:t xml:space="preserve">, the Alaska Court System’s list of public court cases. </w:t>
@@ -8584,7 +8217,6 @@
               </w:rPr>
             </w:pPr>
             <w:hyperlink r:id="rId80" w:history="1">
-              <w:proofErr w:type="spellStart"/>
               <w:r>
                 <w:rPr>
                   <w:rStyle w:val="Hyperlink"/>
@@ -8594,7 +8226,6 @@
                 </w:rPr>
                 <w:t>Courtview</w:t>
               </w:r>
-              <w:proofErr w:type="spellEnd"/>
             </w:hyperlink>
             <w:r>
               <w:rPr>
@@ -8611,25 +8242,7 @@
                   <w:color w:val="202529"/>
                   <w:u w:val="none"/>
                 </w:rPr>
-                <w:t>records.courts.alaska.gov/</w:t>
-              </w:r>
-              <w:proofErr w:type="spellStart"/>
-              <w:r>
-                <w:rPr>
-                  <w:rStyle w:val="Hyperlink"/>
-                  <w:color w:val="202529"/>
-                  <w:u w:val="none"/>
-                </w:rPr>
-                <w:t>eaccess</w:t>
-              </w:r>
-              <w:proofErr w:type="spellEnd"/>
-              <w:r>
-                <w:rPr>
-                  <w:rStyle w:val="Hyperlink"/>
-                  <w:color w:val="202529"/>
-                  <w:u w:val="none"/>
-                </w:rPr>
-                <w:t>/home.page.2</w:t>
+                <w:t>records.courts.alaska.gov/eaccess/home.page.2</w:t>
               </w:r>
             </w:hyperlink>
           </w:p>
@@ -8671,6 +8284,8 @@
       </w:tr>
       <w:tr>
         <w:trPr>
+          <w:gridBefore w:val="2"/>
+          <w:wBefore w:w="42" w:type="dxa"/>
           <w:jc w:val="center"/>
         </w:trPr>
         <w:tc>
@@ -8694,6 +8309,7 @@
         <w:tc>
           <w:tcPr>
             <w:tcW w:w="7612" w:type="dxa"/>
+            <w:gridSpan w:val="3"/>
             <w:tcMar>
               <w:top w:w="360" w:type="dxa"/>
               <w:left w:w="115" w:type="dxa"/>
@@ -8709,6 +8325,8 @@
       </w:tr>
       <w:tr>
         <w:trPr>
+          <w:gridBefore w:val="2"/>
+          <w:wBefore w:w="42" w:type="dxa"/>
           <w:jc w:val="center"/>
         </w:trPr>
         <w:tc>
@@ -8777,6 +8395,7 @@
         <w:tc>
           <w:tcPr>
             <w:tcW w:w="7612" w:type="dxa"/>
+            <w:gridSpan w:val="3"/>
             <w:tcMar>
               <w:top w:w="360" w:type="dxa"/>
               <w:left w:w="115" w:type="dxa"/>
@@ -9037,27 +8656,14 @@
     <w:r>
       <w:t xml:space="preserve"> of </w:t>
     </w:r>
-    <w:r>
-      <w:fldChar w:fldCharType="begin"/>
-    </w:r>
-    <w:r>
-      <w:instrText xml:space="preserve"> NUMPAGES  \* Arabic  \* MERGEFORMAT </w:instrText>
-    </w:r>
-    <w:r>
-      <w:fldChar w:fldCharType="separate"/>
-    </w:r>
-    <w:r>
-      <w:rPr>
-        <w:noProof/>
-      </w:rPr>
-      <w:t>18</w:t>
-    </w:r>
-    <w:r>
-      <w:rPr>
-        <w:noProof/>
-      </w:rPr>
-      <w:fldChar w:fldCharType="end"/>
-    </w:r>
+    <w:fldSimple w:instr=" NUMPAGES  \* Arabic  \* MERGEFORMAT ">
+      <w:r>
+        <w:rPr>
+          <w:noProof/>
+        </w:rPr>
+        <w:t>18</w:t>
+      </w:r>
+    </w:fldSimple>
     <w:r>
       <w:t xml:space="preserve"> pages</w:t>
     </w:r>

</xml_diff>

<commit_message>
court typo in file step in template, fix file step heading in template to say file your motion for interim child support
</commit_message>
<xml_diff>
--- a/docassemble/ChildSupport/data/templates/child_support_action_plan.docx
+++ b/docassemble/ChildSupport/data/templates/child_support_action_plan.docx
@@ -41,7 +41,15 @@
               <w:t>p</w:t>
             </w:r>
             <w:r>
-              <w:t xml:space="preserve"> if existing_case == 'open' and interim_motion == 'ask' %}</w:t>
+              <w:t xml:space="preserve"> if existing_case == 'open' and </w:t>
+            </w:r>
+            <w:proofErr w:type="spellStart"/>
+            <w:r>
+              <w:t>interim_motion</w:t>
+            </w:r>
+            <w:proofErr w:type="spellEnd"/>
+            <w:r>
+              <w:t xml:space="preserve"> == 'ask' %}</w:t>
             </w:r>
           </w:p>
           <w:p>
@@ -762,7 +770,7 @@
                 </mc:Choice>
                 <mc:Fallback>
                   <w:pict>
-                    <v:group w14:anchorId="198ADCDF" id="Group 1" o:spid="_x0000_s1026" style="position:absolute;margin-left:0;margin-top:13.25pt;width:59.75pt;height:54.7pt;z-index:-251651072;mso-wrap-distance-right:25.2pt;mso-width-relative:margin;mso-height-relative:margin" coordsize="7613,6959" o:gfxdata="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">
+                    <v:group w14:anchorId="7B40E5AE" id="Group 1" o:spid="_x0000_s1026" style="position:absolute;margin-left:0;margin-top:13.25pt;width:59.75pt;height:54.7pt;z-index:-251651072;mso-wrap-distance-right:25.2pt;mso-width-relative:margin;mso-height-relative:margin" coordsize="7613,6959" o:gfxdata="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">
                       <v:group id="docshapegroup1" o:spid="_x0000_s1027" style="position:absolute;width:5969;height:6959" coordorigin="805,-199" coordsize="940,1096" o:gfxdata="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">
                         <v:shape id="docshape2" o:spid="_x0000_s1028" style="position:absolute;left:817;top:-187;width:915;height:1071;visibility:visible;mso-wrap-style:square;v-text-anchor:top" coordsize="915,1071" o:gfxdata="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" path="m85,89l85,,914,r,985l824,985t,85l,1070,,92r573,l573,337r246,l824,1070xe" filled="f" strokecolor="#333" strokeweight=".43858mm">
                           <v:path arrowok="t" o:connecttype="custom" o:connectlocs="85,-97;85,-186;914,-186;914,799;824,799;824,884;0,884;0,-94;573,-94;573,151;819,151;824,884" o:connectangles="0,0,0,0,0,0,0,0,0,0,0,0"/>
@@ -1031,27 +1039,14 @@
             <w:r>
               <w:t xml:space="preserve">Step </w:t>
             </w:r>
-            <w:r>
-              <w:fldChar w:fldCharType="begin"/>
-            </w:r>
-            <w:r>
-              <w:instrText xml:space="preserve"> SEQ stepList \* MERGEFORMAT </w:instrText>
-            </w:r>
-            <w:r>
-              <w:fldChar w:fldCharType="separate"/>
-            </w:r>
-            <w:r>
-              <w:rPr>
-                <w:noProof/>
-              </w:rPr>
-              <w:t>4</w:t>
-            </w:r>
-            <w:r>
-              <w:rPr>
-                <w:noProof/>
-              </w:rPr>
-              <w:fldChar w:fldCharType="end"/>
-            </w:r>
+            <w:fldSimple w:instr=" SEQ stepList \* MERGEFORMAT ">
+              <w:r>
+                <w:rPr>
+                  <w:noProof/>
+                </w:rPr>
+                <w:t>4</w:t>
+              </w:r>
+            </w:fldSimple>
             <w:r>
               <w:rPr>
                 <w:noProof/>
@@ -1122,8 +1117,16 @@
               <w:rPr>
                 <w:color w:val="00B0F0"/>
               </w:rPr>
-              <w:t>if parents_married</w:t>
-            </w:r>
+              <w:t xml:space="preserve">if </w:t>
+            </w:r>
+            <w:proofErr w:type="spellStart"/>
+            <w:r>
+              <w:rPr>
+                <w:color w:val="00B0F0"/>
+              </w:rPr>
+              <w:t>parents_married</w:t>
+            </w:r>
+            <w:proofErr w:type="spellEnd"/>
             <w:r>
               <w:rPr>
                 <w:color w:val="00B0F0"/>
@@ -1164,8 +1167,17 @@
                 <w:sz w:val="23"/>
                 <w:szCs w:val="23"/>
               </w:rPr>
-              <w:t>Docassemble.akcourts.gov/start/EndOfMarriageOrLegalSeparation</w:t>
-            </w:r>
+              <w:t>Docassemble.akcourts.gov/start/</w:t>
+            </w:r>
+            <w:proofErr w:type="spellStart"/>
+            <w:r>
+              <w:rPr>
+                <w:sz w:val="23"/>
+                <w:szCs w:val="23"/>
+              </w:rPr>
+              <w:t>EndOfMarriageOrLegalSeparation</w:t>
+            </w:r>
+            <w:proofErr w:type="spellEnd"/>
           </w:p>
           <w:p>
             <w:pPr>
@@ -1212,8 +1224,13 @@
               <w:t>ocassemble.akcourts.</w:t>
             </w:r>
             <w:r>
-              <w:t>gov/start/AskingForChildCustody</w:t>
-            </w:r>
+              <w:t>gov/start/</w:t>
+            </w:r>
+            <w:proofErr w:type="spellStart"/>
+            <w:r>
+              <w:t>AskingForChildCustody</w:t>
+            </w:r>
+            <w:proofErr w:type="spellEnd"/>
           </w:p>
           <w:p>
             <w:pPr>
@@ -1250,7 +1267,21 @@
               <w:rPr>
                 <w:color w:val="0070C0"/>
               </w:rPr>
-              <w:t>{%p if  general_information_about_forms %}</w:t>
+              <w:t xml:space="preserve">{%p if  </w:t>
+            </w:r>
+            <w:proofErr w:type="spellStart"/>
+            <w:r>
+              <w:rPr>
+                <w:color w:val="0070C0"/>
+              </w:rPr>
+              <w:t>general_information_about_forms</w:t>
+            </w:r>
+            <w:proofErr w:type="spellEnd"/>
+            <w:r>
+              <w:rPr>
+                <w:color w:val="0070C0"/>
+              </w:rPr>
+              <w:t xml:space="preserve"> %}</w:t>
             </w:r>
           </w:p>
           <w:p>
@@ -1289,7 +1320,21 @@
               <w:rPr>
                 <w:color w:val="9CC2E5" w:themeColor="accent5" w:themeTint="99"/>
               </w:rPr>
-              <w:t>{%p if interim_motion == 'ask' %}</w:t>
+              <w:t xml:space="preserve">{%p if </w:t>
+            </w:r>
+            <w:proofErr w:type="spellStart"/>
+            <w:r>
+              <w:rPr>
+                <w:color w:val="9CC2E5" w:themeColor="accent5" w:themeTint="99"/>
+              </w:rPr>
+              <w:t>interim_motion</w:t>
+            </w:r>
+            <w:proofErr w:type="spellEnd"/>
+            <w:r>
+              <w:rPr>
+                <w:color w:val="9CC2E5" w:themeColor="accent5" w:themeTint="99"/>
+              </w:rPr>
+              <w:t xml:space="preserve"> == 'ask' %}</w:t>
             </w:r>
           </w:p>
           <w:p>
@@ -1457,14 +1502,27 @@
             <w:r>
               <w:t xml:space="preserve">Step </w:t>
             </w:r>
-            <w:fldSimple w:instr=" SEQ stepList \* MERGEFORMAT ">
-              <w:r>
-                <w:rPr>
-                  <w:noProof/>
-                </w:rPr>
-                <w:t>1</w:t>
-              </w:r>
-            </w:fldSimple>
+            <w:r>
+              <w:fldChar w:fldCharType="begin"/>
+            </w:r>
+            <w:r>
+              <w:instrText xml:space="preserve"> SEQ stepList \* MERGEFORMAT </w:instrText>
+            </w:r>
+            <w:r>
+              <w:fldChar w:fldCharType="separate"/>
+            </w:r>
+            <w:r>
+              <w:rPr>
+                <w:noProof/>
+              </w:rPr>
+              <w:t>1</w:t>
+            </w:r>
+            <w:r>
+              <w:rPr>
+                <w:noProof/>
+              </w:rPr>
+              <w:fldChar w:fldCharType="end"/>
+            </w:r>
             <w:r>
               <w:t xml:space="preserve">: </w:t>
             </w:r>
@@ -2193,8 +2251,21 @@
               <w:br/>
             </w:r>
             <w:r>
-              <w:t>health.alaska.gov/dph/VitalStats</w:t>
-            </w:r>
+              <w:t>health.alaska.gov/</w:t>
+            </w:r>
+            <w:proofErr w:type="spellStart"/>
+            <w:r>
+              <w:t>dph</w:t>
+            </w:r>
+            <w:proofErr w:type="spellEnd"/>
+            <w:r>
+              <w:t>/</w:t>
+            </w:r>
+            <w:proofErr w:type="spellStart"/>
+            <w:r>
+              <w:t>VitalStats</w:t>
+            </w:r>
+            <w:proofErr w:type="spellEnd"/>
           </w:p>
           <w:p>
             <w:pPr>
@@ -2212,8 +2283,13 @@
               <w:br/>
             </w:r>
             <w:r>
-              <w:t>courts.alaska.gov/shc/family/glossary.htm#dna</w:t>
-            </w:r>
+              <w:t>courts.alaska.gov/shc/family/</w:t>
+            </w:r>
+            <w:proofErr w:type="spellStart"/>
+            <w:r>
+              <w:t>glossary.htm#dna</w:t>
+            </w:r>
+            <w:proofErr w:type="spellEnd"/>
           </w:p>
           <w:p>
             <w:pPr>
@@ -2290,8 +2366,13 @@
               <w:t>ocassemble.akcourts.</w:t>
             </w:r>
             <w:r>
-              <w:t>gov/start/AskingForChildCustody</w:t>
-            </w:r>
+              <w:t>gov/start/</w:t>
+            </w:r>
+            <w:proofErr w:type="spellStart"/>
+            <w:r>
+              <w:t>AskingForChildCustody</w:t>
+            </w:r>
+            <w:proofErr w:type="spellEnd"/>
           </w:p>
           <w:p>
             <w:pPr>
@@ -2343,8 +2424,17 @@
                 <w:sz w:val="23"/>
                 <w:szCs w:val="23"/>
               </w:rPr>
-              <w:t>Docassemble.akcourts.gov/start/EndOfMarriageOrLegalSeparation</w:t>
-            </w:r>
+              <w:t>Docassemble.akcourts.gov/start/</w:t>
+            </w:r>
+            <w:proofErr w:type="spellStart"/>
+            <w:r>
+              <w:rPr>
+                <w:sz w:val="23"/>
+                <w:szCs w:val="23"/>
+              </w:rPr>
+              <w:t>EndOfMarriageOrLegalSeparation</w:t>
+            </w:r>
+            <w:proofErr w:type="spellEnd"/>
           </w:p>
           <w:p>
             <w:pPr>
@@ -2362,8 +2452,13 @@
               <w:br/>
             </w:r>
             <w:r>
-              <w:t>courts.alaska.gov/shc/family/shcforms.htm#paternity</w:t>
-            </w:r>
+              <w:t>courts.alaska.gov/shc/family/</w:t>
+            </w:r>
+            <w:proofErr w:type="spellStart"/>
+            <w:r>
+              <w:t>shcforms.htm#paternity</w:t>
+            </w:r>
+            <w:proofErr w:type="spellEnd"/>
           </w:p>
           <w:p>
             <w:pPr>
@@ -2485,14 +2580,27 @@
             <w:r>
               <w:t xml:space="preserve">Step </w:t>
             </w:r>
-            <w:fldSimple w:instr=" SEQ stepList  \* MERGEFORMAT  \* MERGEFORMAT ">
-              <w:r>
-                <w:rPr>
-                  <w:noProof/>
-                </w:rPr>
-                <w:t>2</w:t>
-              </w:r>
-            </w:fldSimple>
+            <w:r>
+              <w:fldChar w:fldCharType="begin"/>
+            </w:r>
+            <w:r>
+              <w:instrText xml:space="preserve"> SEQ stepList  \* MERGEFORMAT  \* MERGEFORMAT </w:instrText>
+            </w:r>
+            <w:r>
+              <w:fldChar w:fldCharType="separate"/>
+            </w:r>
+            <w:r>
+              <w:rPr>
+                <w:noProof/>
+              </w:rPr>
+              <w:t>2</w:t>
+            </w:r>
+            <w:r>
+              <w:rPr>
+                <w:noProof/>
+              </w:rPr>
+              <w:fldChar w:fldCharType="end"/>
+            </w:r>
             <w:r>
               <w:t xml:space="preserve">: </w:t>
             </w:r>
@@ -2801,7 +2909,15 @@
               <w:t>ask_court_or_cssd</w:t>
             </w:r>
             <w:r>
-              <w:t xml:space="preserve"> in('cssd', 'both') </w:t>
+              <w:t xml:space="preserve"> in('</w:t>
+            </w:r>
+            <w:proofErr w:type="spellStart"/>
+            <w:r>
+              <w:t>cssd</w:t>
+            </w:r>
+            <w:proofErr w:type="spellEnd"/>
+            <w:r>
+              <w:t xml:space="preserve">', 'both') </w:t>
             </w:r>
             <w:r>
               <w:t>%}</w:t>
@@ -2848,14 +2964,27 @@
             <w:r>
               <w:t xml:space="preserve">Step </w:t>
             </w:r>
-            <w:fldSimple w:instr=" SEQ stepList \* MERGEFORMAT ">
-              <w:r>
-                <w:rPr>
-                  <w:noProof/>
-                </w:rPr>
-                <w:t>3</w:t>
-              </w:r>
-            </w:fldSimple>
+            <w:r>
+              <w:fldChar w:fldCharType="begin"/>
+            </w:r>
+            <w:r>
+              <w:instrText xml:space="preserve"> SEQ stepList \* MERGEFORMAT </w:instrText>
+            </w:r>
+            <w:r>
+              <w:fldChar w:fldCharType="separate"/>
+            </w:r>
+            <w:r>
+              <w:rPr>
+                <w:noProof/>
+              </w:rPr>
+              <w:t>3</w:t>
+            </w:r>
+            <w:r>
+              <w:rPr>
+                <w:noProof/>
+              </w:rPr>
+              <w:fldChar w:fldCharType="end"/>
+            </w:r>
             <w:r>
               <w:t xml:space="preserve">: </w:t>
             </w:r>
@@ -3163,7 +3292,15 @@
               <w:ind w:left="376"/>
             </w:pPr>
             <w:r>
-              <w:t xml:space="preserve">Submit an online application by logging into myAlaska.  </w:t>
+              <w:t xml:space="preserve">Submit an online application by logging into </w:t>
+            </w:r>
+            <w:proofErr w:type="spellStart"/>
+            <w:r>
+              <w:t>myAlaska</w:t>
+            </w:r>
+            <w:proofErr w:type="spellEnd"/>
+            <w:r>
+              <w:t xml:space="preserve">.  </w:t>
             </w:r>
           </w:p>
           <w:p>
@@ -3560,8 +3697,13 @@
               <w:t>D</w:t>
             </w:r>
             <w:r>
-              <w:t>ocassemble.akcourts.gov/start/ChangingChildSupport</w:t>
-            </w:r>
+              <w:t>ocassemble.akcourts.gov/start/</w:t>
+            </w:r>
+            <w:proofErr w:type="spellStart"/>
+            <w:r>
+              <w:t>ChangingChildSupport</w:t>
+            </w:r>
+            <w:proofErr w:type="spellEnd"/>
           </w:p>
           <w:p>
             <w:pPr>
@@ -3680,8 +3822,13 @@
               <w:br/>
             </w:r>
             <w:r>
-              <w:t>ChildSupport.alaska.gov/child-support-services/information/faqs</w:t>
-            </w:r>
+              <w:t>ChildSupport.alaska.gov/child-support-services/information/</w:t>
+            </w:r>
+            <w:proofErr w:type="spellStart"/>
+            <w:r>
+              <w:t>faqs</w:t>
+            </w:r>
+            <w:proofErr w:type="spellEnd"/>
           </w:p>
           <w:p>
             <w:pPr>
@@ -3906,18 +4053,31 @@
               <w:lastRenderedPageBreak/>
               <w:t xml:space="preserve">Step </w:t>
             </w:r>
-            <w:fldSimple w:instr=" SEQ stepList \* MERGEFORMAT ">
-              <w:r>
-                <w:rPr>
-                  <w:noProof/>
-                </w:rPr>
-                <w:t>5</w:t>
-              </w:r>
-            </w:fldSimple>
+            <w:r>
+              <w:fldChar w:fldCharType="begin"/>
+            </w:r>
+            <w:r>
+              <w:instrText xml:space="preserve"> SEQ stepList \* MERGEFORMAT </w:instrText>
+            </w:r>
+            <w:r>
+              <w:fldChar w:fldCharType="separate"/>
+            </w:r>
             <w:r>
               <w:rPr>
                 <w:noProof/>
               </w:rPr>
+              <w:t>5</w:t>
+            </w:r>
+            <w:r>
+              <w:rPr>
+                <w:noProof/>
+              </w:rPr>
+              <w:fldChar w:fldCharType="end"/>
+            </w:r>
+            <w:r>
+              <w:rPr>
+                <w:noProof/>
+              </w:rPr>
               <w:t>:</w:t>
             </w:r>
             <w:r>
@@ -3935,8 +4095,13 @@
             <w:r>
               <w:t xml:space="preserve">espond to your {{ </w:t>
             </w:r>
-            <w:r>
-              <w:t xml:space="preserve">case_type </w:t>
+            <w:proofErr w:type="spellStart"/>
+            <w:r>
+              <w:t>case_type</w:t>
+            </w:r>
+            <w:proofErr w:type="spellEnd"/>
+            <w:r>
+              <w:t xml:space="preserve"> </w:t>
             </w:r>
             <w:r>
               <w:t>}} case</w:t>
@@ -3971,7 +4136,15 @@
               <w:t>to answer questions and get detailed steps about how to respond in your</w:t>
             </w:r>
             <w:r>
-              <w:t xml:space="preserve"> {{ case_type }}</w:t>
+              <w:t xml:space="preserve"> {{ </w:t>
+            </w:r>
+            <w:proofErr w:type="spellStart"/>
+            <w:r>
+              <w:t>case_type</w:t>
+            </w:r>
+            <w:proofErr w:type="spellEnd"/>
+            <w:r>
+              <w:t xml:space="preserve"> }}</w:t>
             </w:r>
             <w:r>
               <w:t xml:space="preserve"> case</w:t>
@@ -4007,8 +4180,16 @@
               <w:rPr>
                 <w:color w:val="00B050"/>
               </w:rPr>
-              <w:t xml:space="preserve"> if case_type</w:t>
-            </w:r>
+              <w:t xml:space="preserve"> if </w:t>
+            </w:r>
+            <w:proofErr w:type="spellStart"/>
+            <w:r>
+              <w:rPr>
+                <w:color w:val="00B050"/>
+              </w:rPr>
+              <w:t>case_type</w:t>
+            </w:r>
+            <w:proofErr w:type="spellEnd"/>
             <w:r>
               <w:rPr>
                 <w:color w:val="00B050"/>
@@ -4062,8 +4243,18 @@
                   <w:color w:val="202529"/>
                   <w:u w:val="none"/>
                 </w:rPr>
-                <w:t>Docassemble.AKCourts.gov/start/RespondToDivorce</w:t>
+                <w:t>Docassemble.AKCourts.gov/start/</w:t>
               </w:r>
+              <w:proofErr w:type="spellStart"/>
+              <w:r>
+                <w:rPr>
+                  <w:rStyle w:val="Hyperlink"/>
+                  <w:color w:val="202529"/>
+                  <w:u w:val="none"/>
+                </w:rPr>
+                <w:t>RespondToDivorce</w:t>
+              </w:r>
+              <w:proofErr w:type="spellEnd"/>
             </w:hyperlink>
           </w:p>
           <w:p>
@@ -4128,7 +4319,16 @@
                   <w:u w:val="none"/>
                 </w:rPr>
                 <w:br/>
-                <w:t>Docassemble.AKCourts.gov/start/Respond</w:t>
+                <w:t>Docassemble.AKCourts.gov/start/</w:t>
+              </w:r>
+              <w:proofErr w:type="spellStart"/>
+              <w:r>
+                <w:rPr>
+                  <w:rStyle w:val="Hyperlink"/>
+                  <w:color w:val="202529"/>
+                  <w:u w:val="none"/>
+                </w:rPr>
+                <w:t>Respond</w:t>
               </w:r>
               <w:r>
                 <w:rPr>
@@ -4138,6 +4338,7 @@
                 </w:rPr>
                 <w:t>ToCustody</w:t>
               </w:r>
+              <w:proofErr w:type="spellEnd"/>
               <w:r>
                 <w:rPr>
                   <w:rStyle w:val="Hyperlink"/>
@@ -4254,9 +4455,11 @@
             <w:r>
               <w:t xml:space="preserve">{%tr if </w:t>
             </w:r>
+            <w:proofErr w:type="spellStart"/>
             <w:r>
               <w:t>interim_motion</w:t>
             </w:r>
+            <w:proofErr w:type="spellEnd"/>
             <w:r>
               <w:t xml:space="preserve"> == 'ask'</w:t>
             </w:r>
@@ -4305,14 +4508,27 @@
             <w:r>
               <w:t xml:space="preserve">Step </w:t>
             </w:r>
-            <w:fldSimple w:instr=" SEQ stepList \* MERGEFORMAT ">
-              <w:r>
-                <w:rPr>
-                  <w:noProof/>
-                </w:rPr>
-                <w:t>6</w:t>
-              </w:r>
-            </w:fldSimple>
+            <w:r>
+              <w:fldChar w:fldCharType="begin"/>
+            </w:r>
+            <w:r>
+              <w:instrText xml:space="preserve"> SEQ stepList \* MERGEFORMAT </w:instrText>
+            </w:r>
+            <w:r>
+              <w:fldChar w:fldCharType="separate"/>
+            </w:r>
+            <w:r>
+              <w:rPr>
+                <w:noProof/>
+              </w:rPr>
+              <w:t>6</w:t>
+            </w:r>
+            <w:r>
+              <w:rPr>
+                <w:noProof/>
+              </w:rPr>
+              <w:fldChar w:fldCharType="end"/>
+            </w:r>
             <w:r>
               <w:t xml:space="preserve">: </w:t>
             </w:r>
@@ -4567,7 +4783,15 @@
               <w:ind w:left="342"/>
             </w:pPr>
             <w:r>
-              <w:t>{%p if number_of_children  == "one" %}</w:t>
+              <w:t xml:space="preserve">{%p if </w:t>
+            </w:r>
+            <w:proofErr w:type="spellStart"/>
+            <w:r>
+              <w:t>number_of_children</w:t>
+            </w:r>
+            <w:proofErr w:type="spellEnd"/>
+            <w:r>
+              <w:t xml:space="preserve">  == "one" %}</w:t>
             </w:r>
           </w:p>
           <w:p>
@@ -4921,8 +5145,13 @@
               <w:br/>
             </w:r>
             <w:r>
-              <w:t>courts.alaska.gov/shc/family/motions.htm#order</w:t>
-            </w:r>
+              <w:t>courts.alaska.gov/shc/family/</w:t>
+            </w:r>
+            <w:proofErr w:type="spellStart"/>
+            <w:r>
+              <w:t>motions.htm#order</w:t>
+            </w:r>
+            <w:proofErr w:type="spellEnd"/>
           </w:p>
         </w:tc>
       </w:tr>
@@ -4996,12 +5225,22 @@
             <w:r>
               <w:t xml:space="preserve"> </w:t>
             </w:r>
-            <w:r>
-              <w:t xml:space="preserve">general_information_about_forms </w:t>
-            </w:r>
-            <w:r>
-              <w:t xml:space="preserve"> or interim_motion</w:t>
-            </w:r>
+            <w:proofErr w:type="spellStart"/>
+            <w:r>
+              <w:t>general_information_about_forms</w:t>
+            </w:r>
+            <w:proofErr w:type="spellEnd"/>
+            <w:r>
+              <w:t xml:space="preserve"> </w:t>
+            </w:r>
+            <w:r>
+              <w:t xml:space="preserve"> or </w:t>
+            </w:r>
+            <w:proofErr w:type="spellStart"/>
+            <w:r>
+              <w:t>interim_motion</w:t>
+            </w:r>
+            <w:proofErr w:type="spellEnd"/>
             <w:r>
               <w:t xml:space="preserve"> == 'ask'</w:t>
             </w:r>
@@ -5280,12 +5519,14 @@
             <w:r>
               <w:t xml:space="preserve"> if </w:t>
             </w:r>
+            <w:proofErr w:type="spellStart"/>
             <w:r>
               <w:rPr>
                 <w:rFonts w:ascii="Tahoma" w:eastAsia="Times New Roman" w:hAnsi="Tahoma" w:cs="Tahoma"/>
               </w:rPr>
               <w:t>number_of_children</w:t>
             </w:r>
+            <w:proofErr w:type="spellEnd"/>
             <w:r>
               <w:rPr>
                 <w:rFonts w:ascii="Tahoma" w:eastAsia="Times New Roman" w:hAnsi="Tahoma" w:cs="Tahoma"/>
@@ -5679,12 +5920,14 @@
             <w:r>
               <w:t xml:space="preserve">if </w:t>
             </w:r>
+            <w:proofErr w:type="spellStart"/>
             <w:r>
               <w:rPr>
                 <w:rFonts w:ascii="Tahoma" w:eastAsia="Times New Roman" w:hAnsi="Tahoma" w:cs="Tahoma"/>
               </w:rPr>
               <w:t>number_of_children</w:t>
             </w:r>
+            <w:proofErr w:type="spellEnd"/>
             <w:r>
               <w:rPr>
                 <w:rFonts w:ascii="Tahoma" w:eastAsia="Times New Roman" w:hAnsi="Tahoma" w:cs="Tahoma"/>
@@ -6365,8 +6608,13 @@
             <w:r>
               <w:t xml:space="preserve">{%tr if </w:t>
             </w:r>
-            <w:r>
-              <w:t xml:space="preserve">interim_motion == 'ask' </w:t>
+            <w:proofErr w:type="spellStart"/>
+            <w:r>
+              <w:t>interim_motion</w:t>
+            </w:r>
+            <w:proofErr w:type="spellEnd"/>
+            <w:r>
+              <w:t xml:space="preserve"> == 'ask' </w:t>
             </w:r>
             <w:r>
               <w:t xml:space="preserve"> </w:t>
@@ -6416,14 +6664,27 @@
             <w:r>
               <w:t xml:space="preserve">Step </w:t>
             </w:r>
-            <w:fldSimple w:instr=" SEQ stepList \* MERGEFORMAT ">
-              <w:r>
-                <w:rPr>
-                  <w:noProof/>
-                </w:rPr>
-                <w:t>12</w:t>
-              </w:r>
-            </w:fldSimple>
+            <w:r>
+              <w:fldChar w:fldCharType="begin"/>
+            </w:r>
+            <w:r>
+              <w:instrText xml:space="preserve"> SEQ stepList \* MERGEFORMAT </w:instrText>
+            </w:r>
+            <w:r>
+              <w:fldChar w:fldCharType="separate"/>
+            </w:r>
+            <w:r>
+              <w:rPr>
+                <w:noProof/>
+              </w:rPr>
+              <w:t>12</w:t>
+            </w:r>
+            <w:r>
+              <w:rPr>
+                <w:noProof/>
+              </w:rPr>
+              <w:fldChar w:fldCharType="end"/>
+            </w:r>
             <w:r>
               <w:t xml:space="preserve">: </w:t>
             </w:r>
@@ -6458,8 +6719,13 @@
             <w:r>
               <w:t xml:space="preserve">{{ </w:t>
             </w:r>
-            <w:r>
-              <w:t>other_party_in_case }</w:t>
+            <w:proofErr w:type="spellStart"/>
+            <w:r>
+              <w:t>other_party_in_case</w:t>
+            </w:r>
+            <w:proofErr w:type="spellEnd"/>
+            <w:r>
+              <w:t xml:space="preserve"> }</w:t>
             </w:r>
             <w:r>
               <w:t>}</w:t>
@@ -6482,8 +6748,13 @@
             <w:r>
               <w:t xml:space="preserve">{{ </w:t>
             </w:r>
-            <w:r>
-              <w:t>other_party_in_case }</w:t>
+            <w:proofErr w:type="spellStart"/>
+            <w:r>
+              <w:t>other_party_in_case</w:t>
+            </w:r>
+            <w:proofErr w:type="spellEnd"/>
+            <w:r>
+              <w:t xml:space="preserve"> }</w:t>
             </w:r>
             <w:r>
               <w:t>}</w:t>
@@ -6593,8 +6864,13 @@
             <w:r>
               <w:t xml:space="preserve">{{ </w:t>
             </w:r>
-            <w:r>
-              <w:t>other_party_in_case }</w:t>
+            <w:proofErr w:type="spellStart"/>
+            <w:r>
+              <w:t>other_party_in_case</w:t>
+            </w:r>
+            <w:proofErr w:type="spellEnd"/>
+            <w:r>
+              <w:t xml:space="preserve"> }</w:t>
             </w:r>
             <w:r>
               <w:t>}</w:t>
@@ -6626,8 +6902,13 @@
             <w:r>
               <w:t xml:space="preserve">{{ </w:t>
             </w:r>
-            <w:r>
-              <w:t>other_party_in_case }</w:t>
+            <w:proofErr w:type="spellStart"/>
+            <w:r>
+              <w:t>other_party_in_case</w:t>
+            </w:r>
+            <w:proofErr w:type="spellEnd"/>
+            <w:r>
+              <w:t xml:space="preserve"> }</w:t>
             </w:r>
             <w:r>
               <w:t>}</w:t>
@@ -6663,8 +6944,13 @@
             <w:r>
               <w:t xml:space="preserve">{{ </w:t>
             </w:r>
-            <w:r>
-              <w:t>other_party_in_case }</w:t>
+            <w:proofErr w:type="spellStart"/>
+            <w:r>
+              <w:t>other_party_in_case</w:t>
+            </w:r>
+            <w:proofErr w:type="spellEnd"/>
+            <w:r>
+              <w:t xml:space="preserve"> }</w:t>
             </w:r>
             <w:r>
               <w:t xml:space="preserve">} </w:t>
@@ -6796,7 +7082,23 @@
               <w:ind w:left="-143"/>
             </w:pPr>
             <w:r>
-              <w:t>{% for image_data in images_list %}</w:t>
+              <w:t xml:space="preserve">{% for </w:t>
+            </w:r>
+            <w:proofErr w:type="spellStart"/>
+            <w:r>
+              <w:t>image_data</w:t>
+            </w:r>
+            <w:proofErr w:type="spellEnd"/>
+            <w:r>
+              <w:t xml:space="preserve"> in </w:t>
+            </w:r>
+            <w:proofErr w:type="spellStart"/>
+            <w:r>
+              <w:t>images_list</w:t>
+            </w:r>
+            <w:proofErr w:type="spellEnd"/>
+            <w:r>
+              <w:t xml:space="preserve"> %}</w:t>
             </w:r>
           </w:p>
           <w:p>
@@ -6809,7 +7111,15 @@
               <w:ind w:left="-143"/>
             </w:pPr>
             <w:r>
-              <w:t>{{  image_data['text'] }}</w:t>
+              <w:t xml:space="preserve">{{  </w:t>
+            </w:r>
+            <w:proofErr w:type="spellStart"/>
+            <w:r>
+              <w:t>image_data</w:t>
+            </w:r>
+            <w:proofErr w:type="spellEnd"/>
+            <w:r>
+              <w:t>['text'] }}</w:t>
             </w:r>
           </w:p>
           <w:p>
@@ -6822,7 +7132,15 @@
               <w:ind w:left="-143"/>
             </w:pPr>
             <w:r>
-              <w:t>{{ image_data['image'].show(width='5in%') }}</w:t>
+              <w:t xml:space="preserve">{{ </w:t>
+            </w:r>
+            <w:proofErr w:type="spellStart"/>
+            <w:r>
+              <w:t>image_data</w:t>
+            </w:r>
+            <w:proofErr w:type="spellEnd"/>
+            <w:r>
+              <w:t>['image'].show(width='5in%') }}</w:t>
             </w:r>
           </w:p>
           <w:p>
@@ -6835,7 +7153,15 @@
               <w:ind w:left="-143"/>
             </w:pPr>
             <w:r>
-              <w:t>{% endfor %}</w:t>
+              <w:t xml:space="preserve">{% </w:t>
+            </w:r>
+            <w:proofErr w:type="spellStart"/>
+            <w:r>
+              <w:t>endfor</w:t>
+            </w:r>
+            <w:proofErr w:type="spellEnd"/>
+            <w:r>
+              <w:t xml:space="preserve"> %}</w:t>
             </w:r>
           </w:p>
         </w:tc>
@@ -6864,22 +7190,32 @@
               <w:lastRenderedPageBreak/>
               <w:t xml:space="preserve">Step </w:t>
             </w:r>
-            <w:fldSimple w:instr=" SEQ stepList \* MERGEFORMAT ">
-              <w:r>
-                <w:rPr>
-                  <w:noProof/>
-                </w:rPr>
-                <w:t>13</w:t>
-              </w:r>
-            </w:fldSimple>
-            <w:r>
-              <w:t xml:space="preserve">: File your </w:t>
-            </w:r>
-            <w:r>
-              <w:t xml:space="preserve">motion </w:t>
-            </w:r>
-            <w:r>
-              <w:t>forms</w:t>
+            <w:r>
+              <w:fldChar w:fldCharType="begin"/>
+            </w:r>
+            <w:r>
+              <w:instrText xml:space="preserve"> SEQ stepList \* MERGEFORMAT </w:instrText>
+            </w:r>
+            <w:r>
+              <w:fldChar w:fldCharType="separate"/>
+            </w:r>
+            <w:r>
+              <w:rPr>
+                <w:noProof/>
+              </w:rPr>
+              <w:t>13</w:t>
+            </w:r>
+            <w:r>
+              <w:rPr>
+                <w:noProof/>
+              </w:rPr>
+              <w:fldChar w:fldCharType="end"/>
+            </w:r>
+            <w:r>
+              <w:t xml:space="preserve">: File </w:t>
+            </w:r>
+            <w:r>
+              <w:t>your Motion for Interim Child Support</w:t>
             </w:r>
           </w:p>
         </w:tc>
@@ -6922,7 +7258,13 @@
               <w:ind w:left="397"/>
             </w:pPr>
             <w:r>
-              <w:t>Give the original version of your documents to the Court. This is called “filing” your documents. You can:</w:t>
+              <w:t xml:space="preserve">Give the original version of your documents to the </w:t>
+            </w:r>
+            <w:r>
+              <w:t>c</w:t>
+            </w:r>
+            <w:r>
+              <w:t>ourt. This is called “filing” your documents. You can:</w:t>
             </w:r>
           </w:p>
           <w:p>
@@ -6979,23 +7321,22 @@
                 <w:b/>
                 <w:bCs/>
               </w:rPr>
-              <w:t>Certificate of Service</w:t>
-            </w:r>
-            <w:r>
-              <w:t>.</w:t>
-            </w:r>
-          </w:p>
-          <w:p>
-            <w:pPr>
-              <w:pStyle w:val="BodyText"/>
-              <w:numPr>
-                <w:ilvl w:val="3"/>
-                <w:numId w:val="5"/>
-              </w:numPr>
-              <w:ind w:left="397"/>
-            </w:pPr>
-            <w:r>
-              <w:t xml:space="preserve">Read Step </w:t>
+              <w:t xml:space="preserve">Certificate of </w:t>
+            </w:r>
+            <w:proofErr w:type="spellStart"/>
+            <w:r>
+              <w:rPr>
+                <w:b/>
+                <w:bCs/>
+              </w:rPr>
+              <w:t>Service</w:t>
+            </w:r>
+            <w:r>
+              <w:t>.Read</w:t>
+            </w:r>
+            <w:proofErr w:type="spellEnd"/>
+            <w:r>
+              <w:t xml:space="preserve"> Step </w:t>
             </w:r>
             <w:r>
               <w:fldChar w:fldCharType="begin"/>
@@ -7030,8 +7371,13 @@
             <w:r>
               <w:t xml:space="preserve">{{ </w:t>
             </w:r>
-            <w:r>
-              <w:t>other_party_in_case }</w:t>
+            <w:proofErr w:type="spellStart"/>
+            <w:r>
+              <w:t>other_party_in_case</w:t>
+            </w:r>
+            <w:proofErr w:type="spellEnd"/>
+            <w:r>
+              <w:t xml:space="preserve"> }</w:t>
             </w:r>
             <w:r>
               <w:t>}</w:t>
@@ -7068,7 +7414,15 @@
               <w:br/>
             </w:r>
             <w:r>
-              <w:t>courts.alaska.gov/efile/users.htm</w:t>
+              <w:t>courts.alaska.gov/</w:t>
+            </w:r>
+            <w:proofErr w:type="spellStart"/>
+            <w:r>
+              <w:t>efile</w:t>
+            </w:r>
+            <w:proofErr w:type="spellEnd"/>
+            <w:r>
+              <w:t>/users.htm</w:t>
             </w:r>
           </w:p>
         </w:tc>
@@ -7145,8 +7499,13 @@
             <w:r>
               <w:t xml:space="preserve">{{ </w:t>
             </w:r>
-            <w:r>
-              <w:t>other_party_in_case }</w:t>
+            <w:proofErr w:type="spellStart"/>
+            <w:r>
+              <w:t>other_party_in_case</w:t>
+            </w:r>
+            <w:proofErr w:type="spellEnd"/>
+            <w:r>
+              <w:t xml:space="preserve"> }</w:t>
             </w:r>
             <w:r>
               <w:t>}</w:t>
@@ -7170,7 +7529,10 @@
               <w:t>n your Certificate of Service</w:t>
             </w:r>
             <w:r>
-              <w:t>. and</w:t>
+              <w:t xml:space="preserve"> </w:t>
+            </w:r>
+            <w:r>
+              <w:t>and</w:t>
             </w:r>
           </w:p>
           <w:p>
@@ -7204,8 +7566,13 @@
             <w:r>
               <w:t xml:space="preserve">{{ </w:t>
             </w:r>
-            <w:r>
-              <w:t>other_party_in_case }</w:t>
+            <w:proofErr w:type="spellStart"/>
+            <w:r>
+              <w:t>other_party_in_case</w:t>
+            </w:r>
+            <w:proofErr w:type="spellEnd"/>
+            <w:r>
+              <w:t xml:space="preserve"> }</w:t>
             </w:r>
             <w:r>
               <w:t xml:space="preserve">} </w:t>
@@ -7341,14 +7708,27 @@
             <w:r>
               <w:t xml:space="preserve">Step </w:t>
             </w:r>
-            <w:fldSimple w:instr=" SEQ stepList \* MERGEFORMAT ">
-              <w:r>
-                <w:rPr>
-                  <w:noProof/>
-                </w:rPr>
-                <w:t>15</w:t>
-              </w:r>
-            </w:fldSimple>
+            <w:r>
+              <w:fldChar w:fldCharType="begin"/>
+            </w:r>
+            <w:r>
+              <w:instrText xml:space="preserve"> SEQ stepList \* MERGEFORMAT </w:instrText>
+            </w:r>
+            <w:r>
+              <w:fldChar w:fldCharType="separate"/>
+            </w:r>
+            <w:r>
+              <w:rPr>
+                <w:noProof/>
+              </w:rPr>
+              <w:t>15</w:t>
+            </w:r>
+            <w:r>
+              <w:rPr>
+                <w:noProof/>
+              </w:rPr>
+              <w:fldChar w:fldCharType="end"/>
+            </w:r>
             <w:r>
               <w:t>: What to expect after you file</w:t>
             </w:r>
@@ -7389,8 +7769,13 @@
             <w:r>
               <w:t xml:space="preserve">{{ </w:t>
             </w:r>
-            <w:r>
-              <w:t>other_party_in_case }</w:t>
+            <w:proofErr w:type="spellStart"/>
+            <w:r>
+              <w:t>other_party_in_case</w:t>
+            </w:r>
+            <w:proofErr w:type="spellEnd"/>
+            <w:r>
+              <w:t xml:space="preserve"> }</w:t>
             </w:r>
             <w:r>
               <w:t>}</w:t>
@@ -7445,7 +7830,15 @@
               <w:t xml:space="preserve"> </w:t>
             </w:r>
             <w:r>
-              <w:t>if interim_motion == 'ask'</w:t>
+              <w:t xml:space="preserve">if </w:t>
+            </w:r>
+            <w:proofErr w:type="spellStart"/>
+            <w:r>
+              <w:t>interim_motion</w:t>
+            </w:r>
+            <w:proofErr w:type="spellEnd"/>
+            <w:r>
+              <w:t xml:space="preserve"> == 'ask'</w:t>
             </w:r>
             <w:r>
               <w:t xml:space="preserve"> %}</w:t>
@@ -7517,8 +7910,13 @@
             <w:r>
               <w:t xml:space="preserve">{{ </w:t>
             </w:r>
-            <w:r>
-              <w:t>other_party_in_case }</w:t>
+            <w:proofErr w:type="spellStart"/>
+            <w:r>
+              <w:t>other_party_in_case</w:t>
+            </w:r>
+            <w:proofErr w:type="spellEnd"/>
+            <w:r>
+              <w:t xml:space="preserve"> }</w:t>
             </w:r>
             <w:r>
               <w:t xml:space="preserve">} </w:t>
@@ -7709,8 +8107,21 @@
               <w:br/>
             </w:r>
             <w:r>
-              <w:t>youtube.com/watch?v=egoBeRFB_Uw</w:t>
-            </w:r>
+              <w:t>youtube.com/</w:t>
+            </w:r>
+            <w:proofErr w:type="spellStart"/>
+            <w:r>
+              <w:t>watch?v</w:t>
+            </w:r>
+            <w:proofErr w:type="spellEnd"/>
+            <w:r>
+              <w:t>=</w:t>
+            </w:r>
+            <w:proofErr w:type="spellStart"/>
+            <w:r>
+              <w:t>egoBeRFB_Uw</w:t>
+            </w:r>
+            <w:proofErr w:type="spellEnd"/>
           </w:p>
           <w:p>
             <w:pPr>
@@ -7752,8 +8163,13 @@
               <w:br/>
             </w:r>
             <w:r>
-              <w:t>courts.alaska.gov/shc/family/motions.htm#reply</w:t>
-            </w:r>
+              <w:t>courts.alaska.gov/shc/family/</w:t>
+            </w:r>
+            <w:proofErr w:type="spellStart"/>
+            <w:r>
+              <w:t>motions.htm#reply</w:t>
+            </w:r>
+            <w:proofErr w:type="spellEnd"/>
           </w:p>
           <w:p>
             <w:pPr>
@@ -7875,14 +8291,27 @@
             <w:r>
               <w:t xml:space="preserve">Step </w:t>
             </w:r>
-            <w:fldSimple w:instr=" SEQ stepList \* MERGEFORMAT ">
-              <w:r>
-                <w:rPr>
-                  <w:noProof/>
-                </w:rPr>
-                <w:t>16</w:t>
-              </w:r>
-            </w:fldSimple>
+            <w:r>
+              <w:fldChar w:fldCharType="begin"/>
+            </w:r>
+            <w:r>
+              <w:instrText xml:space="preserve"> SEQ stepList \* MERGEFORMAT </w:instrText>
+            </w:r>
+            <w:r>
+              <w:fldChar w:fldCharType="separate"/>
+            </w:r>
+            <w:r>
+              <w:rPr>
+                <w:noProof/>
+              </w:rPr>
+              <w:t>16</w:t>
+            </w:r>
+            <w:r>
+              <w:rPr>
+                <w:noProof/>
+              </w:rPr>
+              <w:fldChar w:fldCharType="end"/>
+            </w:r>
             <w:r>
               <w:t xml:space="preserve"> : </w:t>
             </w:r>
@@ -7958,8 +8387,12 @@
             </w:r>
             <w:r>
               <w:br/>
+            </w:r>
+            <w:proofErr w:type="spellStart"/>
+            <w:r>
               <w:t>ChangingChildSupport</w:t>
             </w:r>
+            <w:proofErr w:type="spellEnd"/>
           </w:p>
           <w:p>
             <w:pPr>
@@ -7986,8 +8419,12 @@
             </w:r>
             <w:r>
               <w:br/>
+            </w:r>
+            <w:proofErr w:type="spellStart"/>
+            <w:r>
               <w:t>EnforcingChildSupport</w:t>
             </w:r>
+            <w:proofErr w:type="spellEnd"/>
           </w:p>
           <w:p>
             <w:pPr>
@@ -8124,14 +8561,27 @@
             <w:r>
               <w:t xml:space="preserve">Step </w:t>
             </w:r>
-            <w:fldSimple w:instr=" SEQ stepList \* MERGEFORMAT ">
-              <w:r>
-                <w:rPr>
-                  <w:noProof/>
-                </w:rPr>
-                <w:t>17</w:t>
-              </w:r>
-            </w:fldSimple>
+            <w:r>
+              <w:fldChar w:fldCharType="begin"/>
+            </w:r>
+            <w:r>
+              <w:instrText xml:space="preserve"> SEQ stepList \* MERGEFORMAT </w:instrText>
+            </w:r>
+            <w:r>
+              <w:fldChar w:fldCharType="separate"/>
+            </w:r>
+            <w:r>
+              <w:rPr>
+                <w:noProof/>
+              </w:rPr>
+              <w:t>17</w:t>
+            </w:r>
+            <w:r>
+              <w:rPr>
+                <w:noProof/>
+              </w:rPr>
+              <w:fldChar w:fldCharType="end"/>
+            </w:r>
             <w:r>
               <w:t xml:space="preserve"> : Find out if you have a court case</w:t>
             </w:r>
@@ -8155,9 +8605,11 @@
               <w:t xml:space="preserve">If you do not know if you have an open divorce, dissolution, or custody case, look for your name in </w:t>
             </w:r>
             <w:hyperlink r:id="rId78" w:history="1">
+              <w:proofErr w:type="spellStart"/>
               <w:r>
                 <w:t>Courtview</w:t>
               </w:r>
+              <w:proofErr w:type="spellEnd"/>
             </w:hyperlink>
             <w:r>
               <w:t xml:space="preserve">, the Alaska Court System’s list of public court cases. </w:t>
@@ -8217,6 +8669,7 @@
               </w:rPr>
             </w:pPr>
             <w:hyperlink r:id="rId80" w:history="1">
+              <w:proofErr w:type="spellStart"/>
               <w:r>
                 <w:rPr>
                   <w:rStyle w:val="Hyperlink"/>
@@ -8226,6 +8679,7 @@
                 </w:rPr>
                 <w:t>Courtview</w:t>
               </w:r>
+              <w:proofErr w:type="spellEnd"/>
             </w:hyperlink>
             <w:r>
               <w:rPr>
@@ -8242,7 +8696,25 @@
                   <w:color w:val="202529"/>
                   <w:u w:val="none"/>
                 </w:rPr>
-                <w:t>records.courts.alaska.gov/eaccess/home.page.2</w:t>
+                <w:t>records.courts.alaska.gov/</w:t>
+              </w:r>
+              <w:proofErr w:type="spellStart"/>
+              <w:r>
+                <w:rPr>
+                  <w:rStyle w:val="Hyperlink"/>
+                  <w:color w:val="202529"/>
+                  <w:u w:val="none"/>
+                </w:rPr>
+                <w:t>eaccess</w:t>
+              </w:r>
+              <w:proofErr w:type="spellEnd"/>
+              <w:r>
+                <w:rPr>
+                  <w:rStyle w:val="Hyperlink"/>
+                  <w:color w:val="202529"/>
+                  <w:u w:val="none"/>
+                </w:rPr>
+                <w:t>/home.page.2</w:t>
               </w:r>
             </w:hyperlink>
           </w:p>
@@ -8656,14 +9128,27 @@
     <w:r>
       <w:t xml:space="preserve"> of </w:t>
     </w:r>
-    <w:fldSimple w:instr=" NUMPAGES  \* Arabic  \* MERGEFORMAT ">
-      <w:r>
-        <w:rPr>
-          <w:noProof/>
-        </w:rPr>
-        <w:t>18</w:t>
-      </w:r>
-    </w:fldSimple>
+    <w:r>
+      <w:fldChar w:fldCharType="begin"/>
+    </w:r>
+    <w:r>
+      <w:instrText xml:space="preserve"> NUMPAGES  \* Arabic  \* MERGEFORMAT </w:instrText>
+    </w:r>
+    <w:r>
+      <w:fldChar w:fldCharType="separate"/>
+    </w:r>
+    <w:r>
+      <w:rPr>
+        <w:noProof/>
+      </w:rPr>
+      <w:t>18</w:t>
+    </w:r>
+    <w:r>
+      <w:rPr>
+        <w:noProof/>
+      </w:rPr>
+      <w:fldChar w:fldCharType="end"/>
+    </w:r>
     <w:r>
       <w:t xml:space="preserve"> pages</w:t>
     </w:r>

</xml_diff>

<commit_message>
refined paragraphs spacing around expect_after_motion for only closed cases - not plaintiffs in open cases in PDF and accordion
</commit_message>
<xml_diff>
--- a/docassemble/ChildSupport/data/templates/child_support_action_plan.docx
+++ b/docassemble/ChildSupport/data/templates/child_support_action_plan.docx
@@ -1,6 +1,6 @@
 
 <file path=word/document.xml><?xml version="1.0" encoding="utf-8"?>
-<w:document xmlns:wpc="http://schemas.microsoft.com/office/word/2010/wordprocessingCanvas" xmlns:cx="http://schemas.microsoft.com/office/drawing/2014/chartex" xmlns:cx1="http://schemas.microsoft.com/office/drawing/2015/9/8/chartex" xmlns:cx2="http://schemas.microsoft.com/office/drawing/2015/10/21/chartex" xmlns:cx3="http://schemas.microsoft.com/office/drawing/2016/5/9/chartex" xmlns:cx4="http://schemas.microsoft.com/office/drawing/2016/5/10/chartex" xmlns:cx5="http://schemas.microsoft.com/office/drawing/2016/5/11/chartex" xmlns:cx6="http://schemas.microsoft.com/office/drawing/2016/5/12/chartex" xmlns:cx7="http://schemas.microsoft.com/office/drawing/2016/5/13/chartex" xmlns:cx8="http://schemas.microsoft.com/office/drawing/2016/5/14/chartex" xmlns:mc="http://schemas.openxmlformats.org/markup-compatibility/2006" xmlns:aink="http://schemas.microsoft.com/office/drawing/2016/ink" xmlns:am3d="http://schemas.microsoft.com/office/drawing/2017/model3d" xmlns:o="urn:schemas-microsoft-com:office:office" xmlns:r="http://schemas.openxmlformats.org/officeDocument/2006/relationships" xmlns:m="http://schemas.openxmlformats.org/officeDocument/2006/math" xmlns:v="urn:schemas-microsoft-com:vml" xmlns:wp14="http://schemas.microsoft.com/office/word/2010/wordprocessingDrawing" xmlns:wp="http://schemas.openxmlformats.org/drawingml/2006/wordprocessingDrawing" xmlns:w10="urn:schemas-microsoft-com:office:word" xmlns:w="http://schemas.openxmlformats.org/wordprocessingml/2006/main" xmlns:w14="http://schemas.microsoft.com/office/word/2010/wordml" xmlns:w15="http://schemas.microsoft.com/office/word/2012/wordml" xmlns:w16cex="http://schemas.microsoft.com/office/word/2018/wordml/cex" xmlns:w16cid="http://schemas.microsoft.com/office/word/2016/wordml/cid" xmlns:w16="http://schemas.microsoft.com/office/word/2018/wordml" xmlns:w16sdtdh="http://schemas.microsoft.com/office/word/2020/wordml/sdtdatahash" xmlns:w16se="http://schemas.microsoft.com/office/word/2015/wordml/symex" xmlns:wpg="http://schemas.microsoft.com/office/word/2010/wordprocessingGroup" xmlns:wpi="http://schemas.microsoft.com/office/word/2010/wordprocessingInk" xmlns:wne="http://schemas.microsoft.com/office/word/2006/wordml" xmlns:wps="http://schemas.microsoft.com/office/word/2010/wordprocessingShape" mc:Ignorable="w14 w15 w16se w16cid w16 w16cex w16sdtdh wp14">
+<w:document xmlns:wpc="http://schemas.microsoft.com/office/word/2010/wordprocessingCanvas" xmlns:mc="http://schemas.openxmlformats.org/markup-compatibility/2006" xmlns:o="urn:schemas-microsoft-com:office:office" xmlns:r="http://schemas.openxmlformats.org/officeDocument/2006/relationships" xmlns:m="http://schemas.openxmlformats.org/officeDocument/2006/math" xmlns:v="urn:schemas-microsoft-com:vml" xmlns:wp14="http://schemas.microsoft.com/office/word/2010/wordprocessingDrawing" xmlns:wp="http://schemas.openxmlformats.org/drawingml/2006/wordprocessingDrawing" xmlns:w10="urn:schemas-microsoft-com:office:word" xmlns:w="http://schemas.openxmlformats.org/wordprocessingml/2006/main" xmlns:w14="http://schemas.microsoft.com/office/word/2010/wordml" xmlns:wpg="http://schemas.microsoft.com/office/word/2010/wordprocessingGroup" xmlns:wpi="http://schemas.microsoft.com/office/word/2010/wordprocessingInk" xmlns:wne="http://schemas.microsoft.com/office/word/2006/wordml" xmlns:wps="http://schemas.microsoft.com/office/word/2010/wordprocessingShape" mc:Ignorable="w14 wp14">
   <w:body>
     <w:tbl>
       <w:tblPr>
@@ -768,7 +768,7 @@
                     </wp:anchor>
                   </w:drawing>
                 </mc:Choice>
-                <mc:Fallback>
+                <mc:Fallback xmlns:w16se="http://schemas.microsoft.com/office/word/2015/wordml/symex" xmlns:w16sdtdh="http://schemas.microsoft.com/office/word/2020/wordml/sdtdatahash" xmlns:w16="http://schemas.microsoft.com/office/word/2018/wordml" xmlns:w16cid="http://schemas.microsoft.com/office/word/2016/wordml/cid" xmlns:w16cex="http://schemas.microsoft.com/office/word/2018/wordml/cex" xmlns:w15="http://schemas.microsoft.com/office/word/2012/wordml" xmlns:am3d="http://schemas.microsoft.com/office/drawing/2017/model3d" xmlns:aink="http://schemas.microsoft.com/office/drawing/2016/ink" xmlns:cx8="http://schemas.microsoft.com/office/drawing/2016/5/14/chartex" xmlns:cx7="http://schemas.microsoft.com/office/drawing/2016/5/13/chartex" xmlns:cx6="http://schemas.microsoft.com/office/drawing/2016/5/12/chartex" xmlns:cx5="http://schemas.microsoft.com/office/drawing/2016/5/11/chartex" xmlns:cx4="http://schemas.microsoft.com/office/drawing/2016/5/10/chartex" xmlns:cx3="http://schemas.microsoft.com/office/drawing/2016/5/9/chartex" xmlns:cx2="http://schemas.microsoft.com/office/drawing/2015/10/21/chartex" xmlns:cx1="http://schemas.microsoft.com/office/drawing/2015/9/8/chartex" xmlns:cx="http://schemas.microsoft.com/office/drawing/2014/chartex">
                   <w:pict>
                     <v:group w14:anchorId="5E550363" id="Group 1" o:spid="_x0000_s1026" style="position:absolute;margin-left:0;margin-top:13.25pt;width:59.75pt;height:54.7pt;z-index:-251651072;mso-wrap-distance-right:25.2pt;mso-width-relative:margin;mso-height-relative:margin" coordsize="7613,6959" o:gfxdata="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">
                       <v:group id="docshapegroup1" o:spid="_x0000_s1027" style="position:absolute;width:5969;height:6959" coordorigin="805,-199" coordsize="940,1096" o:gfxdata="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">
@@ -942,14 +942,27 @@
             <w:r>
               <w:t xml:space="preserve">Step </w:t>
             </w:r>
-            <w:fldSimple w:instr=" SEQ stepList \* MERGEFORMAT ">
-              <w:r>
-                <w:rPr>
-                  <w:noProof/>
-                </w:rPr>
-                <w:t>1</w:t>
-              </w:r>
-            </w:fldSimple>
+            <w:r>
+              <w:fldChar w:fldCharType="begin"/>
+            </w:r>
+            <w:r>
+              <w:instrText xml:space="preserve"> SEQ stepList \* MERGEFORMAT </w:instrText>
+            </w:r>
+            <w:r>
+              <w:fldChar w:fldCharType="separate"/>
+            </w:r>
+            <w:r>
+              <w:rPr>
+                <w:noProof/>
+              </w:rPr>
+              <w:t>1</w:t>
+            </w:r>
+            <w:r>
+              <w:rPr>
+                <w:noProof/>
+              </w:rPr>
+              <w:fldChar w:fldCharType="end"/>
+            </w:r>
             <w:r>
               <w:t xml:space="preserve">: </w:t>
             </w:r>
@@ -1074,42 +1087,61 @@
               <w:outlineLvl w:val="2"/>
             </w:pPr>
             <w:r>
+              <w:t>Benefits</w:t>
+            </w:r>
+            <w:r>
+              <w:t xml:space="preserve"> of Establishing Paternity</w:t>
+            </w:r>
+          </w:p>
+          <w:p>
+            <w:pPr>
+              <w:ind w:left="-28"/>
+            </w:pPr>
+            <w:r>
+              <w:t xml:space="preserve">Your </w:t>
+            </w:r>
+            <w:r>
+              <w:t xml:space="preserve">child gets </w:t>
+            </w:r>
+            <w:r>
+              <w:t xml:space="preserve">many benefits </w:t>
+            </w:r>
+            <w:r>
+              <w:t xml:space="preserve">from knowing who their </w:t>
+            </w:r>
+            <w:r>
+              <w:t>biological</w:t>
+            </w:r>
+            <w:r>
+              <w:t xml:space="preserve"> father is:</w:t>
+            </w:r>
+          </w:p>
+          <w:p>
+            <w:pPr>
+              <w:pStyle w:val="ListParagraph"/>
+            </w:pPr>
+            <w:r>
               <w:lastRenderedPageBreak/>
-              <w:t>Benefits</w:t>
-            </w:r>
-            <w:r>
-              <w:t xml:space="preserve"> of Establishing Paternity</w:t>
-            </w:r>
-          </w:p>
-          <w:p>
-            <w:pPr>
-              <w:ind w:left="-28"/>
-            </w:pPr>
-            <w:r>
-              <w:t xml:space="preserve">Your </w:t>
-            </w:r>
-            <w:r>
-              <w:t xml:space="preserve">child gets </w:t>
-            </w:r>
-            <w:r>
-              <w:t xml:space="preserve">many benefits </w:t>
-            </w:r>
-            <w:r>
-              <w:t xml:space="preserve">from knowing who their </w:t>
-            </w:r>
-            <w:r>
-              <w:t>biological</w:t>
-            </w:r>
-            <w:r>
-              <w:t xml:space="preserve"> father is:</w:t>
+              <w:t xml:space="preserve">child support, </w:t>
             </w:r>
           </w:p>
           <w:p>
             <w:pPr>
               <w:pStyle w:val="ListParagraph"/>
             </w:pPr>
-            <w:r>
-              <w:t xml:space="preserve">child support, </w:t>
+            <w:proofErr w:type="gramStart"/>
+            <w:r>
+              <w:t>an</w:t>
+            </w:r>
+            <w:proofErr w:type="gramEnd"/>
+            <w:r>
+              <w:t xml:space="preserve"> inheritance</w:t>
+            </w:r>
+            <w:r>
+              <w:t xml:space="preserve"> -</w:t>
+            </w:r>
+            <w:r>
+              <w:t xml:space="preserve"> It can be very hard to prove your child’s biological father if the father is dead., </w:t>
             </w:r>
           </w:p>
           <w:p>
@@ -1117,13 +1149,7 @@
               <w:pStyle w:val="ListParagraph"/>
             </w:pPr>
             <w:r>
-              <w:t>an inheritance</w:t>
-            </w:r>
-            <w:r>
-              <w:t xml:space="preserve"> -</w:t>
-            </w:r>
-            <w:r>
-              <w:t xml:space="preserve"> It can be very hard to prove your child’s biological father if the father is dead., </w:t>
+              <w:t xml:space="preserve">being included on their father’s health insurance, </w:t>
             </w:r>
           </w:p>
           <w:p>
@@ -1131,7 +1157,7 @@
               <w:pStyle w:val="ListParagraph"/>
             </w:pPr>
             <w:r>
-              <w:t xml:space="preserve">being included on their father’s health insurance, </w:t>
+              <w:t xml:space="preserve">knowing their father’s medical history, </w:t>
             </w:r>
           </w:p>
           <w:p>
@@ -1139,23 +1165,20 @@
               <w:pStyle w:val="ListParagraph"/>
             </w:pPr>
             <w:r>
-              <w:t xml:space="preserve">knowing their father’s medical history, </w:t>
+              <w:t>benefits from programs like Social Security and Veterans’ Benefits, and</w:t>
             </w:r>
           </w:p>
           <w:p>
             <w:pPr>
               <w:pStyle w:val="ListParagraph"/>
             </w:pPr>
-            <w:r>
-              <w:t>benefits from programs like Social Security and Veterans’ Benefits, and</w:t>
-            </w:r>
-          </w:p>
-          <w:p>
-            <w:pPr>
-              <w:pStyle w:val="ListParagraph"/>
-            </w:pPr>
-            <w:r>
-              <w:t>a relationship</w:t>
+            <w:proofErr w:type="gramStart"/>
+            <w:r>
+              <w:t>a</w:t>
+            </w:r>
+            <w:proofErr w:type="gramEnd"/>
+            <w:r>
+              <w:t xml:space="preserve"> relationship</w:t>
             </w:r>
             <w:r>
               <w:t xml:space="preserve"> with their father.</w:t>
@@ -1236,7 +1259,7 @@
             <w:r>
               <w:t xml:space="preserve">You can only get the form from </w:t>
             </w:r>
-            <w:hyperlink r:id="rId8" w:history="1">
+            <w:hyperlink r:id="rId9" w:history="1">
               <w:r>
                 <w:t>Health Analytics &amp; Vital Records</w:t>
               </w:r>
@@ -1305,7 +1328,7 @@
             <w:r>
               <w:t xml:space="preserve"> can order </w:t>
             </w:r>
-            <w:hyperlink r:id="rId9" w:anchor="dna" w:history="1">
+            <w:hyperlink r:id="rId10" w:anchor="dna" w:history="1">
               <w:r>
                 <w:t>DNA testing</w:t>
               </w:r>
@@ -1344,7 +1367,7 @@
               </w:rPr>
               <w:t xml:space="preserve">Use </w:t>
             </w:r>
-            <w:hyperlink r:id="rId10" w:history="1">
+            <w:hyperlink r:id="rId11" w:history="1">
               <w:r>
                 <w:rPr>
                   <w:rStyle w:val="BodyTextChar"/>
@@ -1385,22 +1408,25 @@
               </w:rPr>
             </w:pPr>
             <w:r>
+              <w:t xml:space="preserve">If a husband and wife </w:t>
+            </w:r>
+            <w:r>
+              <w:t>are</w:t>
+            </w:r>
+            <w:r>
+              <w:rPr>
+                <w:b/>
+              </w:rPr>
+              <w:t xml:space="preserve"> married</w:t>
+            </w:r>
+            <w:r>
+              <w:t xml:space="preserve"> when a child is born, and the husband is not the biological father, they can start a </w:t>
+            </w:r>
+            <w:r>
               <w:lastRenderedPageBreak/>
-              <w:t xml:space="preserve">If a husband and wife </w:t>
-            </w:r>
-            <w:r>
-              <w:t>are</w:t>
-            </w:r>
-            <w:r>
-              <w:rPr>
-                <w:b/>
-              </w:rPr>
-              <w:t xml:space="preserve"> married</w:t>
-            </w:r>
-            <w:r>
-              <w:t xml:space="preserve"> when a child is born, and the husband is not the biological father, they can start a divorce case and ask the judge to disestablish paternity as part of the divorce case.  Use </w:t>
-            </w:r>
-            <w:hyperlink r:id="rId11" w:history="1">
+              <w:t xml:space="preserve">divorce case and ask the judge to disestablish paternity as part of the divorce case.  Use </w:t>
+            </w:r>
+            <w:hyperlink r:id="rId12" w:history="1">
               <w:r>
                 <w:rPr>
                   <w:rStyle w:val="BodyTextChar"/>
@@ -1485,7 +1511,7 @@
               </w:rPr>
               <w:t xml:space="preserve"> </w:t>
             </w:r>
-            <w:hyperlink r:id="rId12" w:history="1">
+            <w:hyperlink r:id="rId13" w:history="1">
               <w:r>
                 <w:rPr>
                   <w:rStyle w:val="BodyTextChar"/>
@@ -1534,7 +1560,7 @@
             <w:r>
               <w:t xml:space="preserve">See </w:t>
             </w:r>
-            <w:hyperlink r:id="rId13" w:anchor="paternity" w:history="1">
+            <w:hyperlink r:id="rId14" w:anchor="paternity" w:history="1">
               <w:r>
                 <w:t>the court’s paternity forms</w:t>
               </w:r>
@@ -1569,7 +1595,7 @@
             <w:r>
               <w:t xml:space="preserve">a complicated situation. Try to talk to a lawyer.  </w:t>
             </w:r>
-            <w:hyperlink r:id="rId14" w:history="1">
+            <w:hyperlink r:id="rId15" w:history="1">
               <w:r>
                 <w:t>Find a Lawyer</w:t>
               </w:r>
@@ -1638,8 +1664,13 @@
               </w:numPr>
               <w:ind w:left="1410" w:hanging="330"/>
             </w:pPr>
-            <w:r>
-              <w:t xml:space="preserve">the man you think is the biological father. </w:t>
+            <w:proofErr w:type="gramStart"/>
+            <w:r>
+              <w:t>the</w:t>
+            </w:r>
+            <w:proofErr w:type="gramEnd"/>
+            <w:r>
+              <w:t xml:space="preserve"> man you think is the biological father. </w:t>
             </w:r>
           </w:p>
           <w:p>
@@ -1680,7 +1711,7 @@
             <w:r>
               <w:t xml:space="preserve"> </w:t>
             </w:r>
-            <w:hyperlink r:id="rId15" w:history="1">
+            <w:hyperlink r:id="rId16" w:history="1">
               <w:r>
                 <w:t>Paternity</w:t>
               </w:r>
@@ -1695,7 +1726,6 @@
               <w:outlineLvl w:val="2"/>
             </w:pPr>
             <w:r>
-              <w:lastRenderedPageBreak/>
               <w:t>Links in this step</w:t>
             </w:r>
           </w:p>
@@ -1703,7 +1733,7 @@
             <w:pPr>
               <w:pStyle w:val="BodyText"/>
             </w:pPr>
-            <w:hyperlink r:id="rId16" w:history="1">
+            <w:hyperlink r:id="rId17" w:history="1">
               <w:r>
                 <w:rPr>
                   <w:b/>
@@ -1715,6 +1745,7 @@
               <w:br/>
             </w:r>
             <w:r>
+              <w:lastRenderedPageBreak/>
               <w:t>health.alaska.gov/</w:t>
             </w:r>
             <w:proofErr w:type="spellStart"/>
@@ -1735,7 +1766,7 @@
             <w:pPr>
               <w:pStyle w:val="BodyText"/>
             </w:pPr>
-            <w:hyperlink r:id="rId17" w:anchor="dna" w:history="1">
+            <w:hyperlink r:id="rId18" w:anchor="dna" w:history="1">
               <w:r>
                 <w:rPr>
                   <w:b/>
@@ -1747,10 +1778,18 @@
               <w:br/>
             </w:r>
             <w:r>
-              <w:t>courts.alaska.gov/shc/family/</w:t>
+              <w:t>courts.alaska.gov/</w:t>
             </w:r>
             <w:proofErr w:type="spellStart"/>
             <w:r>
+              <w:t>shc</w:t>
+            </w:r>
+            <w:proofErr w:type="spellEnd"/>
+            <w:r>
+              <w:t>/family/</w:t>
+            </w:r>
+            <w:proofErr w:type="spellStart"/>
+            <w:r>
               <w:t>glossary.htm#dna</w:t>
             </w:r>
             <w:proofErr w:type="spellEnd"/>
@@ -1844,7 +1883,7 @@
                 <w:b/>
               </w:rPr>
             </w:pPr>
-            <w:hyperlink r:id="rId18" w:history="1">
+            <w:hyperlink r:id="rId19" w:history="1">
               <w:r>
                 <w:rPr>
                   <w:b/>
@@ -1903,7 +1942,7 @@
             <w:pPr>
               <w:pStyle w:val="BodyText"/>
             </w:pPr>
-            <w:hyperlink r:id="rId19" w:anchor="paternity" w:history="1">
+            <w:hyperlink r:id="rId20" w:anchor="paternity" w:history="1">
               <w:r>
                 <w:rPr>
                   <w:b/>
@@ -1915,10 +1954,18 @@
               <w:br/>
             </w:r>
             <w:r>
-              <w:t>courts.alaska.gov/shc/family/</w:t>
+              <w:t>courts.alaska.gov/</w:t>
             </w:r>
             <w:proofErr w:type="spellStart"/>
             <w:r>
+              <w:t>shc</w:t>
+            </w:r>
+            <w:proofErr w:type="spellEnd"/>
+            <w:r>
+              <w:t>/family/</w:t>
+            </w:r>
+            <w:proofErr w:type="spellStart"/>
+            <w:r>
               <w:t>shcforms.htm#paternity</w:t>
             </w:r>
             <w:proofErr w:type="spellEnd"/>
@@ -1927,7 +1974,7 @@
             <w:pPr>
               <w:pStyle w:val="BodyText"/>
             </w:pPr>
-            <w:hyperlink r:id="rId20" w:history="1">
+            <w:hyperlink r:id="rId21" w:history="1">
               <w:r>
                 <w:rPr>
                   <w:b/>
@@ -1946,7 +1993,7 @@
             <w:pPr>
               <w:pStyle w:val="BodyText"/>
             </w:pPr>
-            <w:hyperlink r:id="rId21" w:history="1">
+            <w:hyperlink r:id="rId22" w:history="1">
               <w:r>
                 <w:rPr>
                   <w:b/>
@@ -2160,14 +2207,27 @@
             <w:r>
               <w:t xml:space="preserve">Step </w:t>
             </w:r>
-            <w:fldSimple w:instr=" SEQ stepList \* MERGEFORMAT ">
-              <w:r>
-                <w:rPr>
-                  <w:noProof/>
-                </w:rPr>
-                <w:t>2</w:t>
-              </w:r>
-            </w:fldSimple>
+            <w:r>
+              <w:fldChar w:fldCharType="begin"/>
+            </w:r>
+            <w:r>
+              <w:instrText xml:space="preserve"> SEQ stepList \* MERGEFORMAT </w:instrText>
+            </w:r>
+            <w:r>
+              <w:fldChar w:fldCharType="separate"/>
+            </w:r>
+            <w:r>
+              <w:rPr>
+                <w:noProof/>
+              </w:rPr>
+              <w:t>2</w:t>
+            </w:r>
+            <w:r>
+              <w:rPr>
+                <w:noProof/>
+              </w:rPr>
+              <w:fldChar w:fldCharType="end"/>
+            </w:r>
             <w:r>
               <w:rPr>
                 <w:noProof/>
@@ -2264,7 +2324,7 @@
                 <w:b/>
               </w:rPr>
             </w:pPr>
-            <w:hyperlink r:id="rId22" w:history="1">
+            <w:hyperlink r:id="rId23" w:history="1">
               <w:r>
                 <w:rPr>
                   <w:b/>
@@ -2334,7 +2394,6 @@
               <w:rPr>
                 <w:b/>
               </w:rPr>
-              <w:lastRenderedPageBreak/>
               <w:t>Ask the court for a child custody or Parenting Plan order</w:t>
             </w:r>
             <w:r>
@@ -2367,6 +2426,7 @@
               <w:rPr>
                 <w:color w:val="00B0F0"/>
               </w:rPr>
+              <w:lastRenderedPageBreak/>
               <w:t>{%p endif %}</w:t>
             </w:r>
           </w:p>
@@ -2546,14 +2606,27 @@
             <w:r>
               <w:t xml:space="preserve">Step </w:t>
             </w:r>
-            <w:fldSimple w:instr=" SEQ stepList  \* MERGEFORMAT  \* MERGEFORMAT ">
-              <w:r>
-                <w:rPr>
-                  <w:noProof/>
-                </w:rPr>
-                <w:t>3</w:t>
-              </w:r>
-            </w:fldSimple>
+            <w:r>
+              <w:fldChar w:fldCharType="begin"/>
+            </w:r>
+            <w:r>
+              <w:instrText xml:space="preserve"> SEQ stepList  \* MERGEFORMAT  \* MERGEFORMAT </w:instrText>
+            </w:r>
+            <w:r>
+              <w:fldChar w:fldCharType="separate"/>
+            </w:r>
+            <w:r>
+              <w:rPr>
+                <w:noProof/>
+              </w:rPr>
+              <w:t>3</w:t>
+            </w:r>
+            <w:r>
+              <w:rPr>
+                <w:noProof/>
+              </w:rPr>
+              <w:fldChar w:fldCharType="end"/>
+            </w:r>
             <w:r>
               <w:t xml:space="preserve">: </w:t>
             </w:r>
@@ -2615,7 +2688,7 @@
             <w:r>
               <w:t xml:space="preserve"> </w:t>
             </w:r>
-            <w:hyperlink r:id="rId23" w:history="1">
+            <w:hyperlink r:id="rId24" w:history="1">
               <w:r>
                 <w:t>Alaska Civil Rule 90.3</w:t>
               </w:r>
@@ -2644,8 +2717,13 @@
             <w:pPr>
               <w:pStyle w:val="ListParagraph"/>
             </w:pPr>
-            <w:r>
-              <w:t>each parent’s income.</w:t>
+            <w:proofErr w:type="gramStart"/>
+            <w:r>
+              <w:t>each</w:t>
+            </w:r>
+            <w:proofErr w:type="gramEnd"/>
+            <w:r>
+              <w:t xml:space="preserve"> parent’s income.</w:t>
             </w:r>
           </w:p>
           <w:p>
@@ -2728,8 +2806,11 @@
               <w:ind w:left="345"/>
             </w:pPr>
             <w:r>
+              <w:t xml:space="preserve">If your children spend the same number of nights with each of you, and you make about the same amount of money, the amount of </w:t>
+            </w:r>
+            <w:r>
               <w:lastRenderedPageBreak/>
-              <w:t>If your children spend the same number of nights with each of you, and you make about the same amount of money, the amount of child support may be very low.</w:t>
+              <w:t>child support may be very low.</w:t>
             </w:r>
           </w:p>
           <w:p>
@@ -2857,15 +2938,19 @@
               <w:lastRenderedPageBreak/>
               <w:t>{%</w:t>
             </w:r>
+            <w:proofErr w:type="spellStart"/>
             <w:r>
               <w:t>tr</w:t>
             </w:r>
+            <w:proofErr w:type="spellEnd"/>
             <w:r>
               <w:t xml:space="preserve"> if </w:t>
             </w:r>
+            <w:proofErr w:type="spellStart"/>
             <w:r>
               <w:t>ask_court_or_cssd</w:t>
             </w:r>
+            <w:proofErr w:type="spellEnd"/>
             <w:r>
               <w:t xml:space="preserve"> in('</w:t>
             </w:r>
@@ -2919,14 +3004,27 @@
             <w:r>
               <w:t xml:space="preserve">Step </w:t>
             </w:r>
-            <w:fldSimple w:instr=" SEQ stepList \* MERGEFORMAT ">
-              <w:r>
-                <w:rPr>
-                  <w:noProof/>
-                </w:rPr>
-                <w:t>4</w:t>
-              </w:r>
-            </w:fldSimple>
+            <w:r>
+              <w:fldChar w:fldCharType="begin"/>
+            </w:r>
+            <w:r>
+              <w:instrText xml:space="preserve"> SEQ stepList \* MERGEFORMAT </w:instrText>
+            </w:r>
+            <w:r>
+              <w:fldChar w:fldCharType="separate"/>
+            </w:r>
+            <w:r>
+              <w:rPr>
+                <w:noProof/>
+              </w:rPr>
+              <w:t>4</w:t>
+            </w:r>
+            <w:r>
+              <w:rPr>
+                <w:noProof/>
+              </w:rPr>
+              <w:fldChar w:fldCharType="end"/>
+            </w:r>
             <w:r>
               <w:t xml:space="preserve">: </w:t>
             </w:r>
@@ -3068,17 +3166,20 @@
               <w:ind w:left="376"/>
             </w:pPr>
             <w:r>
+              <w:t>CSED</w:t>
+            </w:r>
+            <w:r>
+              <w:t xml:space="preserve"> can help collect child support under both a </w:t>
+            </w:r>
+            <w:r>
+              <w:t>CSED</w:t>
+            </w:r>
+            <w:r>
+              <w:t xml:space="preserve"> child support order and a court child support order.  If you have a court </w:t>
+            </w:r>
+            <w:r>
               <w:lastRenderedPageBreak/>
-              <w:t>CSED</w:t>
-            </w:r>
-            <w:r>
-              <w:t xml:space="preserve"> can help collect child support under both a </w:t>
-            </w:r>
-            <w:r>
-              <w:t>CSED</w:t>
-            </w:r>
-            <w:r>
-              <w:t xml:space="preserve"> child support order and a court child support order.  If you have a court child support order and you want </w:t>
+              <w:t xml:space="preserve">child support order and you want </w:t>
             </w:r>
             <w:r>
               <w:t>CSED</w:t>
@@ -3169,7 +3270,7 @@
             <w:r>
               <w:t xml:space="preserve"> will tell you if the amount should change.  To change child support, you need to file a motion with the court to modify child support.  Use </w:t>
             </w:r>
-            <w:hyperlink r:id="rId24" w:history="1">
+            <w:hyperlink r:id="rId25" w:history="1">
               <w:r>
                 <w:rPr>
                   <w:rStyle w:val="BodyTextChar"/>
@@ -3348,7 +3449,7 @@
             <w:r>
               <w:t xml:space="preserve">Go to </w:t>
             </w:r>
-            <w:hyperlink r:id="rId25" w:history="1">
+            <w:hyperlink r:id="rId26" w:history="1">
               <w:r>
                 <w:t>CSED</w:t>
               </w:r>
@@ -3369,8 +3470,13 @@
               </w:numPr>
               <w:ind w:left="556"/>
             </w:pPr>
-            <w:r>
-              <w:t>click “Online Application for Services” in the bottom right corner.</w:t>
+            <w:proofErr w:type="gramStart"/>
+            <w:r>
+              <w:t>click</w:t>
+            </w:r>
+            <w:proofErr w:type="gramEnd"/>
+            <w:r>
+              <w:t xml:space="preserve"> “Online Application for Services” in the bottom right corner.</w:t>
             </w:r>
           </w:p>
           <w:p>
@@ -3387,7 +3493,7 @@
             <w:r>
               <w:t xml:space="preserve">’s Tutorial - </w:t>
             </w:r>
-            <w:hyperlink r:id="rId26" w:history="1">
+            <w:hyperlink r:id="rId27" w:history="1">
               <w:r>
                 <w:t>How to Apply for Services Online</w:t>
               </w:r>
@@ -3410,7 +3516,15 @@
               <w:pStyle w:val="BodyText"/>
             </w:pPr>
             <w:r>
-              <w:t xml:space="preserve">If your parenting schedule changes, or your income or the other parent’s income changes, it is important to tell </w:t>
+              <w:t xml:space="preserve">If </w:t>
+            </w:r>
+            <w:proofErr w:type="gramStart"/>
+            <w:r>
+              <w:t>your</w:t>
+            </w:r>
+            <w:proofErr w:type="gramEnd"/>
+            <w:r>
+              <w:t xml:space="preserve"> parenting schedule changes, or your income or the other parent’s income changes, it is important to tell </w:t>
             </w:r>
             <w:r>
               <w:t>CSED</w:t>
@@ -3437,11 +3551,11 @@
               <w:t>CSED</w:t>
             </w:r>
             <w:r>
-              <w:t xml:space="preserve"> and the court cannot go back and change child support that </w:t>
+              <w:t xml:space="preserve"> and the court cannot go back and change child support that was due in the past.  They can only change child support starting when you file something asking to change it, and notify the other </w:t>
             </w:r>
             <w:r>
               <w:lastRenderedPageBreak/>
-              <w:t xml:space="preserve">was due in the past.  They can only change child support starting when you file something asking to change it, and notify the other parent that you are asking for a change. </w:t>
+              <w:t xml:space="preserve">parent that you are asking for a change. </w:t>
             </w:r>
           </w:p>
           <w:p>
@@ -3540,8 +3654,13 @@
               <w:pStyle w:val="ListParagraph"/>
               <w:ind w:left="376"/>
             </w:pPr>
-            <w:r>
-              <w:t xml:space="preserve">the amount of your child’s health insurance premium changes.  </w:t>
+            <w:proofErr w:type="gramStart"/>
+            <w:r>
+              <w:t>the</w:t>
+            </w:r>
+            <w:proofErr w:type="gramEnd"/>
+            <w:r>
+              <w:t xml:space="preserve"> amount of your child’s health insurance premium changes.  </w:t>
             </w:r>
           </w:p>
           <w:p>
@@ -3551,7 +3670,7 @@
             <w:r>
               <w:t xml:space="preserve">To ask for a change, you can use the Guided Assistant Interview </w:t>
             </w:r>
-            <w:hyperlink r:id="rId27" w:history="1">
+            <w:hyperlink r:id="rId28" w:history="1">
               <w:r>
                 <w:rPr>
                   <w:rStyle w:val="BodyTextChar"/>
@@ -3687,7 +3806,7 @@
             <w:r>
               <w:t xml:space="preserve">Read </w:t>
             </w:r>
-            <w:hyperlink r:id="rId28" w:history="1">
+            <w:hyperlink r:id="rId29" w:history="1">
               <w:r>
                 <w:t xml:space="preserve">Information about </w:t>
               </w:r>
@@ -3707,7 +3826,7 @@
               <w:pStyle w:val="ListParagraph"/>
               <w:ind w:left="376"/>
             </w:pPr>
-            <w:hyperlink r:id="rId29" w:history="1">
+            <w:hyperlink r:id="rId30" w:history="1">
               <w:r>
                 <w:t>CSED</w:t>
               </w:r>
@@ -3733,7 +3852,7 @@
             <w:r>
               <w:t xml:space="preserve"> and a Child Support order from the Court are not easy to understand. Call the </w:t>
             </w:r>
-            <w:hyperlink r:id="rId30" w:anchor="1b" w:history="1">
+            <w:hyperlink r:id="rId31" w:anchor="1b" w:history="1">
               <w:r>
                 <w:rPr>
                   <w:rStyle w:val="Hyperlink"/>
@@ -3756,7 +3875,7 @@
               <w:pStyle w:val="ListParagraph"/>
               <w:ind w:left="376"/>
             </w:pPr>
-            <w:hyperlink r:id="rId31" w:history="1">
+            <w:hyperlink r:id="rId32" w:history="1">
               <w:r>
                 <w:rPr>
                   <w:rStyle w:val="Hyperlink"/>
@@ -3777,6 +3896,7 @@
               <w:outlineLvl w:val="2"/>
             </w:pPr>
             <w:r>
+              <w:lastRenderedPageBreak/>
               <w:t>Links in this step</w:t>
             </w:r>
           </w:p>
@@ -3784,7 +3904,7 @@
             <w:pPr>
               <w:pStyle w:val="Body"/>
             </w:pPr>
-            <w:hyperlink r:id="rId32" w:history="1">
+            <w:hyperlink r:id="rId33" w:history="1">
               <w:r>
                 <w:rPr>
                   <w:rStyle w:val="BodyTextChar"/>
@@ -3820,7 +3940,7 @@
                 <w:rStyle w:val="BodyTextChar"/>
               </w:rPr>
             </w:pPr>
-            <w:hyperlink r:id="rId33" w:history="1">
+            <w:hyperlink r:id="rId34" w:history="1">
               <w:r>
                 <w:rPr>
                   <w:rStyle w:val="BodyTextChar"/>
@@ -3869,7 +3989,7 @@
               </w:rPr>
               <w:t xml:space="preserve">’s Tutorial - </w:t>
             </w:r>
-            <w:hyperlink r:id="rId34" w:history="1">
+            <w:hyperlink r:id="rId35" w:history="1">
               <w:r>
                 <w:rPr>
                   <w:rStyle w:val="BodyTextChar"/>
@@ -3903,7 +4023,7 @@
               <w:pStyle w:val="Body"/>
               <w:keepLines/>
             </w:pPr>
-            <w:hyperlink r:id="rId35" w:history="1">
+            <w:hyperlink r:id="rId36" w:history="1">
               <w:r>
                 <w:rPr>
                   <w:rStyle w:val="BodyTextChar"/>
@@ -3941,7 +4061,7 @@
               <w:pStyle w:val="Body"/>
               <w:keepLines/>
             </w:pPr>
-            <w:hyperlink r:id="rId36" w:history="1">
+            <w:hyperlink r:id="rId37" w:history="1">
               <w:r>
                 <w:rPr>
                   <w:rStyle w:val="BodyTextChar"/>
@@ -3977,7 +4097,7 @@
               <w:pStyle w:val="Body"/>
               <w:keepLines/>
             </w:pPr>
-            <w:hyperlink r:id="rId37" w:anchor="1b" w:history="1">
+            <w:hyperlink r:id="rId38" w:anchor="1b" w:history="1">
               <w:r>
                 <w:rPr>
                   <w:rStyle w:val="BodyTextChar"/>
@@ -4000,7 +4120,7 @@
             <w:pPr>
               <w:pStyle w:val="Body"/>
             </w:pPr>
-            <w:hyperlink r:id="rId38" w:history="1">
+            <w:hyperlink r:id="rId39" w:history="1">
               <w:r>
                 <w:rPr>
                   <w:rStyle w:val="BodyTextChar"/>
@@ -4185,21 +4305,33 @@
               <w:outlineLvl w:val="1"/>
             </w:pPr>
             <w:r>
-              <w:lastRenderedPageBreak/>
               <w:t xml:space="preserve">Step </w:t>
             </w:r>
-            <w:fldSimple w:instr=" SEQ stepList \* MERGEFORMAT ">
-              <w:r>
-                <w:rPr>
-                  <w:noProof/>
-                </w:rPr>
-                <w:t>5</w:t>
-              </w:r>
-            </w:fldSimple>
+            <w:r>
+              <w:fldChar w:fldCharType="begin"/>
+            </w:r>
+            <w:r>
+              <w:instrText xml:space="preserve"> SEQ stepList \* MERGEFORMAT </w:instrText>
+            </w:r>
+            <w:r>
+              <w:fldChar w:fldCharType="separate"/>
+            </w:r>
             <w:r>
               <w:rPr>
                 <w:noProof/>
               </w:rPr>
+              <w:t>5</w:t>
+            </w:r>
+            <w:r>
+              <w:rPr>
+                <w:noProof/>
+              </w:rPr>
+              <w:fldChar w:fldCharType="end"/>
+            </w:r>
+            <w:r>
+              <w:rPr>
+                <w:noProof/>
+              </w:rPr>
               <w:t>:</w:t>
             </w:r>
             <w:r>
@@ -4215,11 +4347,19 @@
               <w:t>R</w:t>
             </w:r>
             <w:r>
-              <w:t xml:space="preserve">espond to your {{ </w:t>
+              <w:t>espond to your {</w:t>
+            </w:r>
+            <w:proofErr w:type="gramStart"/>
+            <w:r>
+              <w:t xml:space="preserve">{ </w:t>
             </w:r>
             <w:proofErr w:type="spellStart"/>
             <w:r>
-              <w:t>case_type</w:t>
+              <w:t>case</w:t>
+            </w:r>
+            <w:proofErr w:type="gramEnd"/>
+            <w:r>
+              <w:t>_type</w:t>
             </w:r>
             <w:proofErr w:type="spellEnd"/>
             <w:r>
@@ -4258,11 +4398,19 @@
               <w:t>to answer questions and get detailed steps about how to respond in your</w:t>
             </w:r>
             <w:r>
-              <w:t xml:space="preserve"> {{ </w:t>
+              <w:t xml:space="preserve"> {</w:t>
+            </w:r>
+            <w:proofErr w:type="gramStart"/>
+            <w:r>
+              <w:t xml:space="preserve">{ </w:t>
             </w:r>
             <w:proofErr w:type="spellStart"/>
             <w:r>
-              <w:t>case_type</w:t>
+              <w:t>case</w:t>
+            </w:r>
+            <w:proofErr w:type="gramEnd"/>
+            <w:r>
+              <w:t>_type</w:t>
             </w:r>
             <w:proofErr w:type="spellEnd"/>
             <w:r>
@@ -4341,7 +4489,7 @@
             <w:pPr>
               <w:pStyle w:val="BodyText"/>
             </w:pPr>
-            <w:hyperlink r:id="rId39" w:history="1">
+            <w:hyperlink r:id="rId40" w:history="1">
               <w:r>
                 <w:rPr>
                   <w:rStyle w:val="Hyperlink"/>
@@ -4424,7 +4572,7 @@
                 <w:color w:val="00B050"/>
               </w:rPr>
             </w:pPr>
-            <w:hyperlink r:id="rId40" w:history="1">
+            <w:hyperlink r:id="rId41" w:history="1">
               <w:r>
                 <w:rPr>
                   <w:rStyle w:val="Hyperlink"/>
@@ -4515,6 +4663,7 @@
               <w:rPr>
                 <w:color w:val="FF0000"/>
               </w:rPr>
+              <w:lastRenderedPageBreak/>
               <w:t>{%</w:t>
             </w:r>
             <w:r>
@@ -4565,7 +4714,15 @@
               <w:pStyle w:val="BodyText"/>
             </w:pPr>
             <w:r>
-              <w:t xml:space="preserve">{%tr if </w:t>
+              <w:t>{%</w:t>
+            </w:r>
+            <w:proofErr w:type="spellStart"/>
+            <w:r>
+              <w:t>tr</w:t>
+            </w:r>
+            <w:proofErr w:type="spellEnd"/>
+            <w:r>
+              <w:t xml:space="preserve"> if </w:t>
             </w:r>
             <w:proofErr w:type="spellStart"/>
             <w:r>
@@ -4617,14 +4774,27 @@
             <w:r>
               <w:t xml:space="preserve">Step </w:t>
             </w:r>
-            <w:fldSimple w:instr=" SEQ stepList \* MERGEFORMAT ">
-              <w:r>
-                <w:rPr>
-                  <w:noProof/>
-                </w:rPr>
-                <w:t>6</w:t>
-              </w:r>
-            </w:fldSimple>
+            <w:r>
+              <w:fldChar w:fldCharType="begin"/>
+            </w:r>
+            <w:r>
+              <w:instrText xml:space="preserve"> SEQ stepList \* MERGEFORMAT </w:instrText>
+            </w:r>
+            <w:r>
+              <w:fldChar w:fldCharType="separate"/>
+            </w:r>
+            <w:r>
+              <w:rPr>
+                <w:noProof/>
+              </w:rPr>
+              <w:t>6</w:t>
+            </w:r>
+            <w:r>
+              <w:rPr>
+                <w:noProof/>
+              </w:rPr>
+              <w:fldChar w:fldCharType="end"/>
+            </w:r>
             <w:r>
               <w:t xml:space="preserve">: </w:t>
             </w:r>
@@ -4666,7 +4836,7 @@
             <w:r>
               <w:t xml:space="preserve">Use </w:t>
             </w:r>
-            <w:hyperlink r:id="rId41" w:history="1">
+            <w:hyperlink r:id="rId42" w:history="1">
               <w:r>
                 <w:rPr>
                   <w:b/>
@@ -4855,7 +5025,7 @@
               </w:rPr>
               <w:t xml:space="preserve">Child Support Guidelines Affidavit, </w:t>
             </w:r>
-            <w:hyperlink r:id="rId42" w:history="1">
+            <w:hyperlink r:id="rId43" w:history="1">
               <w:r>
                 <w:rPr>
                   <w:b/>
@@ -4879,15 +5049,7 @@
               <w:ind w:left="342"/>
             </w:pPr>
             <w:r>
-              <w:t xml:space="preserve">{%p if </w:t>
-            </w:r>
-            <w:proofErr w:type="spellStart"/>
-            <w:r>
-              <w:t>number_of_children</w:t>
-            </w:r>
-            <w:proofErr w:type="spellEnd"/>
-            <w:r>
-              <w:t xml:space="preserve">  == "one" %}</w:t>
+              <w:t>{%p if number_of_children  == "one" %}</w:t>
             </w:r>
           </w:p>
           <w:p>
@@ -4914,7 +5076,6 @@
               <w:ind w:left="342"/>
             </w:pPr>
             <w:r>
-              <w:lastRenderedPageBreak/>
               <w:t>{%p else %}</w:t>
             </w:r>
           </w:p>
@@ -4950,7 +5111,7 @@
               </w:rPr>
               <w:t xml:space="preserve">Order on Child Support, </w:t>
             </w:r>
-            <w:hyperlink r:id="rId43" w:history="1">
+            <w:hyperlink r:id="rId44" w:history="1">
               <w:r>
                 <w:rPr>
                   <w:b/>
@@ -5000,7 +5161,7 @@
             <w:r>
               <w:t xml:space="preserve">to help you fill out the </w:t>
             </w:r>
-            <w:hyperlink r:id="rId44" w:history="1">
+            <w:hyperlink r:id="rId45" w:history="1">
               <w:r>
                 <w:rPr>
                   <w:b/>
@@ -5014,7 +5175,7 @@
               </w:rPr>
               <w:t xml:space="preserve">, </w:t>
             </w:r>
-            <w:hyperlink r:id="rId45" w:history="1">
+            <w:hyperlink r:id="rId46" w:history="1">
               <w:r>
                 <w:rPr>
                   <w:b/>
@@ -5037,7 +5198,7 @@
             <w:r>
               <w:t xml:space="preserve">Read more about </w:t>
             </w:r>
-            <w:hyperlink r:id="rId46" w:anchor="order" w:history="1">
+            <w:hyperlink r:id="rId47" w:anchor="order" w:history="1">
               <w:r>
                 <w:t>motions</w:t>
               </w:r>
@@ -5052,6 +5213,7 @@
               <w:outlineLvl w:val="2"/>
             </w:pPr>
             <w:r>
+              <w:lastRenderedPageBreak/>
               <w:t xml:space="preserve">Links in </w:t>
             </w:r>
             <w:r>
@@ -5070,7 +5232,7 @@
               </w:numPr>
               <w:ind w:left="-18"/>
             </w:pPr>
-            <w:hyperlink r:id="rId47" w:history="1">
+            <w:hyperlink r:id="rId48" w:history="1">
               <w:r>
                 <w:rPr>
                   <w:b/>
@@ -5117,7 +5279,7 @@
             <w:r>
               <w:t xml:space="preserve">as </w:t>
             </w:r>
-            <w:hyperlink r:id="rId48" w:history="1">
+            <w:hyperlink r:id="rId49" w:history="1">
               <w:r>
                 <w:rPr>
                   <w:rStyle w:val="Hyperlink"/>
@@ -5131,7 +5293,7 @@
             <w:r>
               <w:br/>
             </w:r>
-            <w:hyperlink r:id="rId49" w:history="1">
+            <w:hyperlink r:id="rId50" w:history="1">
               <w:r>
                 <w:t>courts.alaska.gov/shc/family/docs/shc-1100n.pdf</w:t>
               </w:r>
@@ -5148,7 +5310,7 @@
             <w:r>
               <w:t xml:space="preserve"> </w:t>
             </w:r>
-            <w:hyperlink r:id="rId50" w:history="1">
+            <w:hyperlink r:id="rId51" w:history="1">
               <w:r>
                 <w:rPr>
                   <w:rStyle w:val="Hyperlink"/>
@@ -5168,7 +5330,7 @@
             <w:r>
               <w:br/>
             </w:r>
-            <w:hyperlink r:id="rId51" w:history="1">
+            <w:hyperlink r:id="rId52" w:history="1">
               <w:r>
                 <w:t>courts.alaska.gov/shc/family/docs/shc-1100.doc</w:t>
               </w:r>
@@ -5182,7 +5344,7 @@
                 <w:numId w:val="0"/>
               </w:numPr>
             </w:pPr>
-            <w:hyperlink r:id="rId52" w:history="1">
+            <w:hyperlink r:id="rId53" w:history="1">
               <w:r>
                 <w:rPr>
                   <w:b/>
@@ -5196,7 +5358,7 @@
               </w:rPr>
               <w:t xml:space="preserve">, </w:t>
             </w:r>
-            <w:hyperlink r:id="rId53" w:history="1">
+            <w:hyperlink r:id="rId54" w:history="1">
               <w:r>
                 <w:rPr>
                   <w:b/>
@@ -5223,7 +5385,7 @@
               </w:numPr>
               <w:ind w:left="-18"/>
             </w:pPr>
-            <w:hyperlink r:id="rId54" w:anchor="order" w:history="1">
+            <w:hyperlink r:id="rId55" w:anchor="order" w:history="1">
               <w:r>
                 <w:rPr>
                   <w:b/>
@@ -5241,7 +5403,15 @@
               <w:br/>
             </w:r>
             <w:r>
-              <w:t>courts.alaska.gov/shc/family/</w:t>
+              <w:t>courts.alaska.gov/</w:t>
+            </w:r>
+            <w:proofErr w:type="spellStart"/>
+            <w:r>
+              <w:t>shc</w:t>
+            </w:r>
+            <w:proofErr w:type="spellEnd"/>
+            <w:r>
+              <w:t>/family/</w:t>
             </w:r>
             <w:proofErr w:type="spellStart"/>
             <w:r>
@@ -5308,8 +5478,13 @@
               </w:rPr>
             </w:pPr>
             <w:r>
-              <w:t>{%tr</w:t>
-            </w:r>
+              <w:t>{%</w:t>
+            </w:r>
+            <w:proofErr w:type="spellStart"/>
+            <w:r>
+              <w:t>tr</w:t>
+            </w:r>
+            <w:proofErr w:type="spellEnd"/>
             <w:r>
               <w:t xml:space="preserve"> if</w:t>
             </w:r>
@@ -5432,7 +5607,7 @@
             <w:r>
               <w:t xml:space="preserve">The </w:t>
             </w:r>
-            <w:hyperlink r:id="rId55" w:history="1">
+            <w:hyperlink r:id="rId56" w:history="1">
               <w:r>
                 <w:rPr>
                   <w:b/>
@@ -5441,7 +5616,15 @@
               </w:r>
             </w:hyperlink>
             <w:r>
-              <w:t xml:space="preserve">, and the documents filed with it, give the court each parent’s income information.  </w:t>
+              <w:t xml:space="preserve">, and the documents filed with it, </w:t>
+            </w:r>
+            <w:proofErr w:type="gramStart"/>
+            <w:r>
+              <w:t>give</w:t>
+            </w:r>
+            <w:proofErr w:type="gramEnd"/>
+            <w:r>
+              <w:t xml:space="preserve"> the court each parent’s income information.  </w:t>
             </w:r>
           </w:p>
           <w:p>
@@ -5451,7 +5634,7 @@
             <w:r>
               <w:t xml:space="preserve">Use </w:t>
             </w:r>
-            <w:hyperlink r:id="rId56" w:history="1">
+            <w:hyperlink r:id="rId57" w:history="1">
               <w:r>
                 <w:rPr>
                   <w:b/>
@@ -5469,7 +5652,6 @@
               <w:outlineLvl w:val="2"/>
             </w:pPr>
             <w:r>
-              <w:lastRenderedPageBreak/>
               <w:t>Links in this step</w:t>
             </w:r>
           </w:p>
@@ -5511,7 +5693,7 @@
               <w:keepNext/>
               <w:keepLines/>
             </w:pPr>
-            <w:hyperlink r:id="rId57" w:history="1">
+            <w:hyperlink r:id="rId58" w:history="1">
               <w:r>
                 <w:rPr>
                   <w:rStyle w:val="Hyperlink"/>
@@ -5554,7 +5736,6 @@
               <w:pStyle w:val="BodyText"/>
             </w:pPr>
             <w:r>
-              <w:lastRenderedPageBreak/>
               <w:t>{%tr endif %}</w:t>
             </w:r>
           </w:p>
@@ -5591,20 +5772,21 @@
             <w:r>
               <w:t>{%</w:t>
             </w:r>
+            <w:proofErr w:type="spellStart"/>
             <w:r>
               <w:t>tr</w:t>
             </w:r>
+            <w:proofErr w:type="spellEnd"/>
             <w:r>
               <w:t xml:space="preserve"> if </w:t>
             </w:r>
-            <w:proofErr w:type="spellStart"/>
             <w:r>
               <w:rPr>
                 <w:rFonts w:ascii="Tahoma" w:eastAsia="Times New Roman" w:hAnsi="Tahoma" w:cs="Tahoma"/>
               </w:rPr>
+              <w:lastRenderedPageBreak/>
               <w:t>number_of_children</w:t>
             </w:r>
-            <w:proofErr w:type="spellEnd"/>
             <w:r>
               <w:rPr>
                 <w:rFonts w:ascii="Tahoma" w:eastAsia="Times New Roman" w:hAnsi="Tahoma" w:cs="Tahoma"/>
@@ -5653,6 +5835,7 @@
               <w:outlineLvl w:val="1"/>
             </w:pPr>
             <w:r>
+              <w:lastRenderedPageBreak/>
               <w:t xml:space="preserve">Step </w:t>
             </w:r>
             <w:bookmarkStart w:id="3" w:name="Figure1"/>
@@ -5873,7 +6056,7 @@
             <w:r>
               <w:t xml:space="preserve">If you do not know what the final schedule will be, or if you know it will be shared custody, fill out </w:t>
             </w:r>
-            <w:hyperlink r:id="rId58" w:history="1">
+            <w:hyperlink r:id="rId59" w:history="1">
               <w:r>
                 <w:rPr>
                   <w:rStyle w:val="BodyTextChar"/>
@@ -5888,7 +6071,7 @@
               </w:rPr>
               <w:t xml:space="preserve"> [</w:t>
             </w:r>
-            <w:hyperlink r:id="rId59" w:history="1">
+            <w:hyperlink r:id="rId60" w:history="1">
               <w:r>
                 <w:rPr>
                   <w:rStyle w:val="Hyperlink"/>
@@ -5911,7 +6094,7 @@
             <w:pPr>
               <w:pStyle w:val="BodyText"/>
             </w:pPr>
-            <w:hyperlink r:id="rId60" w:history="1">
+            <w:hyperlink r:id="rId61" w:history="1">
               <w:r>
                 <w:rPr>
                   <w:rStyle w:val="Hyperlink"/>
@@ -5942,7 +6125,6 @@
               <w:pStyle w:val="BodyText"/>
             </w:pPr>
             <w:r>
-              <w:lastRenderedPageBreak/>
               <w:t xml:space="preserve">{%tr </w:t>
             </w:r>
             <w:r>
@@ -5983,19 +6165,25 @@
               <w:pStyle w:val="BodyText"/>
             </w:pPr>
             <w:r>
-              <w:t xml:space="preserve">{%tr </w:t>
+              <w:t>{%</w:t>
+            </w:r>
+            <w:proofErr w:type="spellStart"/>
+            <w:r>
+              <w:t>tr</w:t>
+            </w:r>
+            <w:proofErr w:type="spellEnd"/>
+            <w:r>
+              <w:t xml:space="preserve"> </w:t>
             </w:r>
             <w:r>
               <w:t xml:space="preserve">if </w:t>
             </w:r>
-            <w:proofErr w:type="spellStart"/>
             <w:r>
               <w:rPr>
                 <w:rFonts w:ascii="Tahoma" w:eastAsia="Times New Roman" w:hAnsi="Tahoma" w:cs="Tahoma"/>
               </w:rPr>
               <w:t>number_of_children</w:t>
             </w:r>
-            <w:proofErr w:type="spellEnd"/>
             <w:r>
               <w:rPr>
                 <w:rFonts w:ascii="Tahoma" w:eastAsia="Times New Roman" w:hAnsi="Tahoma" w:cs="Tahoma"/>
@@ -6067,6 +6255,7 @@
               <w:t xml:space="preserve">: </w:t>
             </w:r>
             <w:r>
+              <w:lastRenderedPageBreak/>
               <w:t xml:space="preserve">Figure out </w:t>
             </w:r>
             <w:r>
@@ -6089,6 +6278,7 @@
               <w:spacing w:before="240"/>
             </w:pPr>
             <w:r>
+              <w:lastRenderedPageBreak/>
               <w:t xml:space="preserve">The child support formula is based on the number of </w:t>
             </w:r>
             <w:r>
@@ -6098,7 +6288,11 @@
               <w:t xml:space="preserve">nights each child spends with each parent. </w:t>
             </w:r>
             <w:r>
-              <w:t>There are 4 child support schedules when parents have more than 1 child:</w:t>
+              <w:t xml:space="preserve">There are 4 child support schedules </w:t>
+            </w:r>
+            <w:r>
+              <w:lastRenderedPageBreak/>
+              <w:t>when parents have more than 1 child:</w:t>
             </w:r>
           </w:p>
           <w:p>
@@ -6333,11 +6527,7 @@
               <w:ind w:left="332"/>
             </w:pPr>
             <w:r>
-              <w:t xml:space="preserve">One of you has “primary custody” of at least 1 child, and the other has “primary custody” of at least 1 other child.  Neither of you has “shared custody” of any child.  You and the other parent have “divided custody.”  For example, 1 child spends almost all their overnights with you, and the other child spends almost all their </w:t>
-            </w:r>
-            <w:r>
-              <w:lastRenderedPageBreak/>
-              <w:t>overnights with the other parent.</w:t>
+              <w:t>One of you has “primary custody” of at least 1 child, and the other has “primary custody” of at least 1 other child.  Neither of you has “shared custody” of any child.  You and the other parent have “divided custody.”  For example, 1 child spends almost all their overnights with you, and the other child spends almost all their overnights with the other parent.</w:t>
             </w:r>
           </w:p>
         </w:tc>
@@ -6428,7 +6618,7 @@
             <w:r>
               <w:t xml:space="preserve">If you do not know what the final schedule will be, or if you know it will be shared custody, fill out the </w:t>
             </w:r>
-            <w:hyperlink r:id="rId61" w:history="1">
+            <w:hyperlink r:id="rId62" w:history="1">
               <w:r>
                 <w:rPr>
                   <w:rStyle w:val="BodyTextChar"/>
@@ -6449,13 +6639,21 @@
             <w:r>
               <w:t xml:space="preserve">If you know the schedule will be hybrid custody, fill out </w:t>
             </w:r>
-            <w:hyperlink r:id="rId62" w:history="1">
+            <w:hyperlink r:id="rId63" w:history="1">
               <w:r>
                 <w:rPr>
                   <w:rStyle w:val="BodyTextChar"/>
                   <w:b/>
                 </w:rPr>
-                <w:t>Hybrid Custody Child Support Calculation</w:t>
+                <w:t xml:space="preserve">Hybrid </w:t>
+              </w:r>
+              <w:r>
+                <w:rPr>
+                  <w:rStyle w:val="BodyTextChar"/>
+                  <w:b/>
+                </w:rPr>
+                <w:lastRenderedPageBreak/>
+                <w:t>Custody Child Support Calculation</w:t>
               </w:r>
               <w:r>
                 <w:rPr>
@@ -6485,7 +6683,7 @@
             <w:r>
               <w:t xml:space="preserve">If you know the schedule will be divided custody, fill out </w:t>
             </w:r>
-            <w:hyperlink r:id="rId63" w:history="1">
+            <w:hyperlink r:id="rId64" w:history="1">
               <w:r>
                 <w:rPr>
                   <w:rStyle w:val="BodyTextChar"/>
@@ -6522,7 +6720,7 @@
               <w:pStyle w:val="ListParagraph"/>
               <w:ind w:left="332"/>
             </w:pPr>
-            <w:hyperlink r:id="rId64" w:history="1">
+            <w:hyperlink r:id="rId65" w:history="1">
               <w:r>
                 <w:rPr>
                   <w:rStyle w:val="BodyTextChar"/>
@@ -6537,7 +6735,7 @@
             <w:r>
               <w:br/>
             </w:r>
-            <w:hyperlink r:id="rId65" w:history="1">
+            <w:hyperlink r:id="rId66" w:history="1">
               <w:r>
                 <w:rPr>
                   <w:rStyle w:val="BodyTextChar"/>
@@ -6551,7 +6749,7 @@
               <w:pStyle w:val="ListParagraph"/>
               <w:ind w:left="332"/>
             </w:pPr>
-            <w:hyperlink r:id="rId66" w:history="1">
+            <w:hyperlink r:id="rId67" w:history="1">
               <w:r>
                 <w:rPr>
                   <w:rStyle w:val="BodyTextChar"/>
@@ -6576,7 +6774,7 @@
             <w:r>
               <w:br/>
             </w:r>
-            <w:hyperlink r:id="rId67" w:history="1">
+            <w:hyperlink r:id="rId68" w:history="1">
               <w:r>
                 <w:t>public.courts.alaska.gov/web/forms/docs/dr-307.pdf</w:t>
               </w:r>
@@ -6587,7 +6785,7 @@
               <w:pStyle w:val="ListParagraph"/>
               <w:ind w:left="332"/>
             </w:pPr>
-            <w:hyperlink r:id="rId68" w:history="1">
+            <w:hyperlink r:id="rId69" w:history="1">
               <w:r>
                 <w:rPr>
                   <w:rStyle w:val="BodyTextChar"/>
@@ -6599,7 +6797,7 @@
             <w:r>
               <w:br/>
             </w:r>
-            <w:hyperlink r:id="rId69" w:history="1">
+            <w:hyperlink r:id="rId70" w:history="1">
               <w:r>
                 <w:t>public.courts.alaska.gov/web/forms/docs/dr-308.pdf</w:t>
               </w:r>
@@ -6625,6 +6823,7 @@
               <w:pStyle w:val="BodyText"/>
             </w:pPr>
             <w:r>
+              <w:lastRenderedPageBreak/>
               <w:t>{%tr endif %}</w:t>
             </w:r>
           </w:p>
@@ -6659,7 +6858,15 @@
               <w:pStyle w:val="BodyText"/>
             </w:pPr>
             <w:r>
-              <w:t xml:space="preserve">{%tr if </w:t>
+              <w:t>{%</w:t>
+            </w:r>
+            <w:proofErr w:type="spellStart"/>
+            <w:r>
+              <w:t>tr</w:t>
+            </w:r>
+            <w:proofErr w:type="spellEnd"/>
+            <w:r>
+              <w:t xml:space="preserve"> if </w:t>
             </w:r>
             <w:proofErr w:type="spellStart"/>
             <w:r>
@@ -6714,14 +6921,27 @@
             <w:r>
               <w:t xml:space="preserve">Step </w:t>
             </w:r>
-            <w:fldSimple w:instr=" SEQ stepList \* MERGEFORMAT ">
-              <w:r>
-                <w:rPr>
-                  <w:noProof/>
-                </w:rPr>
-                <w:t>12</w:t>
-              </w:r>
-            </w:fldSimple>
+            <w:r>
+              <w:fldChar w:fldCharType="begin"/>
+            </w:r>
+            <w:r>
+              <w:instrText xml:space="preserve"> SEQ stepList \* MERGEFORMAT </w:instrText>
+            </w:r>
+            <w:r>
+              <w:fldChar w:fldCharType="separate"/>
+            </w:r>
+            <w:r>
+              <w:rPr>
+                <w:noProof/>
+              </w:rPr>
+              <w:t>12</w:t>
+            </w:r>
+            <w:r>
+              <w:rPr>
+                <w:noProof/>
+              </w:rPr>
+              <w:fldChar w:fldCharType="end"/>
+            </w:r>
             <w:r>
               <w:t xml:space="preserve">: </w:t>
             </w:r>
@@ -6754,11 +6974,19 @@
               <w:t xml:space="preserve">You must give </w:t>
             </w:r>
             <w:r>
-              <w:t xml:space="preserve">{{ </w:t>
+              <w:t>{</w:t>
+            </w:r>
+            <w:proofErr w:type="gramStart"/>
+            <w:r>
+              <w:t xml:space="preserve">{ </w:t>
             </w:r>
             <w:proofErr w:type="spellStart"/>
             <w:r>
-              <w:t>other_party_in_case</w:t>
+              <w:t>other</w:t>
+            </w:r>
+            <w:proofErr w:type="gramEnd"/>
+            <w:r>
+              <w:t>_party_in_case</w:t>
             </w:r>
             <w:proofErr w:type="spellEnd"/>
             <w:r>
@@ -6783,11 +7011,19 @@
               <w:t xml:space="preserve">Decide on the way you will serve </w:t>
             </w:r>
             <w:r>
-              <w:t xml:space="preserve">{{ </w:t>
+              <w:t>{</w:t>
+            </w:r>
+            <w:proofErr w:type="gramStart"/>
+            <w:r>
+              <w:t xml:space="preserve">{ </w:t>
             </w:r>
             <w:proofErr w:type="spellStart"/>
             <w:r>
-              <w:t>other_party_in_case</w:t>
+              <w:t>other</w:t>
+            </w:r>
+            <w:proofErr w:type="gramEnd"/>
+            <w:r>
+              <w:t>_party_in_case</w:t>
             </w:r>
             <w:proofErr w:type="spellEnd"/>
             <w:r>
@@ -6848,11 +7084,7 @@
               <w:ind w:left="765"/>
             </w:pPr>
             <w:r>
-              <w:t xml:space="preserve">If they have a lawyer, email, mail, or hand-deliver the copy to </w:t>
-            </w:r>
-            <w:r>
-              <w:lastRenderedPageBreak/>
-              <w:t>their lawyer.</w:t>
+              <w:t>If they have a lawyer, email, mail, or hand-deliver the copy to their lawyer.</w:t>
             </w:r>
           </w:p>
           <w:p>
@@ -6868,7 +7100,7 @@
             <w:r>
               <w:t>If you use the court’s</w:t>
             </w:r>
-            <w:hyperlink r:id="rId70">
+            <w:hyperlink r:id="rId71">
               <w:r>
                 <w:t xml:space="preserve"> </w:t>
               </w:r>
@@ -6899,11 +7131,19 @@
               <w:t xml:space="preserve">Decide the date you will serve </w:t>
             </w:r>
             <w:r>
-              <w:t xml:space="preserve">{{ </w:t>
+              <w:t>{</w:t>
+            </w:r>
+            <w:proofErr w:type="gramStart"/>
+            <w:r>
+              <w:t xml:space="preserve">{ </w:t>
             </w:r>
             <w:proofErr w:type="spellStart"/>
             <w:r>
-              <w:t>other_party_in_case</w:t>
+              <w:t>other</w:t>
+            </w:r>
+            <w:proofErr w:type="gramEnd"/>
+            <w:r>
+              <w:t>_party_in_case</w:t>
             </w:r>
             <w:proofErr w:type="spellEnd"/>
             <w:r>
@@ -6937,11 +7177,19 @@
               <w:t xml:space="preserve"> at the end of your court forms. The "certificate" tells the court how you are giving a copy of all the documents you file with the court to </w:t>
             </w:r>
             <w:r>
-              <w:t xml:space="preserve">{{ </w:t>
+              <w:t>{</w:t>
+            </w:r>
+            <w:proofErr w:type="gramStart"/>
+            <w:r>
+              <w:t xml:space="preserve">{ </w:t>
             </w:r>
             <w:proofErr w:type="spellStart"/>
             <w:r>
-              <w:t>other_party_in_case</w:t>
+              <w:t>other</w:t>
+            </w:r>
+            <w:proofErr w:type="gramEnd"/>
+            <w:r>
+              <w:t>_party_in_case</w:t>
             </w:r>
             <w:proofErr w:type="spellEnd"/>
             <w:r>
@@ -6976,14 +7224,23 @@
               <w:ind w:left="405"/>
             </w:pPr>
             <w:r>
+              <w:lastRenderedPageBreak/>
               <w:t xml:space="preserve">Be sure you can serve </w:t>
             </w:r>
             <w:r>
-              <w:t xml:space="preserve">{{ </w:t>
+              <w:t>{</w:t>
+            </w:r>
+            <w:proofErr w:type="gramStart"/>
+            <w:r>
+              <w:t xml:space="preserve">{ </w:t>
             </w:r>
             <w:proofErr w:type="spellStart"/>
             <w:r>
-              <w:t>other_party_in_case</w:t>
+              <w:t>other</w:t>
+            </w:r>
+            <w:proofErr w:type="gramEnd"/>
+            <w:r>
+              <w:t>_party_in_case</w:t>
             </w:r>
             <w:proofErr w:type="spellEnd"/>
             <w:r>
@@ -7225,14 +7482,27 @@
               <w:lastRenderedPageBreak/>
               <w:t xml:space="preserve">Step </w:t>
             </w:r>
-            <w:fldSimple w:instr=" SEQ stepList \* MERGEFORMAT ">
-              <w:r>
-                <w:rPr>
-                  <w:noProof/>
-                </w:rPr>
-                <w:t>13</w:t>
-              </w:r>
-            </w:fldSimple>
+            <w:r>
+              <w:fldChar w:fldCharType="begin"/>
+            </w:r>
+            <w:r>
+              <w:instrText xml:space="preserve"> SEQ stepList \* MERGEFORMAT </w:instrText>
+            </w:r>
+            <w:r>
+              <w:fldChar w:fldCharType="separate"/>
+            </w:r>
+            <w:r>
+              <w:rPr>
+                <w:noProof/>
+              </w:rPr>
+              <w:t>13</w:t>
+            </w:r>
+            <w:r>
+              <w:rPr>
+                <w:noProof/>
+              </w:rPr>
+              <w:fldChar w:fldCharType="end"/>
+            </w:r>
             <w:r>
               <w:t xml:space="preserve">: File </w:t>
             </w:r>
@@ -7385,11 +7655,19 @@
               <w:t xml:space="preserve">: Serve </w:t>
             </w:r>
             <w:r>
-              <w:t xml:space="preserve">{{ </w:t>
+              <w:t>{</w:t>
+            </w:r>
+            <w:proofErr w:type="gramStart"/>
+            <w:r>
+              <w:t xml:space="preserve">{ </w:t>
             </w:r>
             <w:proofErr w:type="spellStart"/>
             <w:r>
-              <w:t>other_party_in_case</w:t>
+              <w:t>other</w:t>
+            </w:r>
+            <w:proofErr w:type="gramEnd"/>
+            <w:r>
+              <w:t>_party_in_case</w:t>
             </w:r>
             <w:proofErr w:type="spellEnd"/>
             <w:r>
@@ -7462,7 +7740,6 @@
               <w:outlineLvl w:val="1"/>
             </w:pPr>
             <w:r>
-              <w:lastRenderedPageBreak/>
               <w:t xml:space="preserve">Step </w:t>
             </w:r>
             <w:bookmarkStart w:id="9" w:name="Serve"/>
@@ -7620,6 +7897,7 @@
               </w:rPr>
               <w:t>Certificate of Service</w:t>
             </w:r>
+            <w:proofErr w:type="gramStart"/>
             <w:r>
               <w:rPr>
                 <w:b/>
@@ -7627,17 +7905,37 @@
               </w:rPr>
               <w:t xml:space="preserve">,  </w:t>
             </w:r>
-            <w:hyperlink r:id="rId71" w:history="1">
-              <w:r>
-                <w:rPr>
-                  <w:rStyle w:val="Hyperlink"/>
-                  <w:b/>
-                  <w:color w:val="auto"/>
-                  <w:u w:val="none"/>
-                </w:rPr>
-                <w:t>SCH-1620</w:t>
-              </w:r>
-            </w:hyperlink>
+            <w:proofErr w:type="gramEnd"/>
+            <w:r>
+              <w:fldChar w:fldCharType="begin"/>
+            </w:r>
+            <w:r>
+              <w:instrText xml:space="preserve"> HYPERLINK "https://courts.alaska.gov/shc/family/docs/s</w:instrText>
+            </w:r>
+            <w:r>
+              <w:instrText xml:space="preserve">hc-1620.doc" </w:instrText>
+            </w:r>
+            <w:r>
+              <w:fldChar w:fldCharType="separate"/>
+            </w:r>
+            <w:r>
+              <w:rPr>
+                <w:rStyle w:val="Hyperlink"/>
+                <w:b/>
+                <w:color w:val="auto"/>
+                <w:u w:val="none"/>
+              </w:rPr>
+              <w:t>SCH-1620</w:t>
+            </w:r>
+            <w:r>
+              <w:rPr>
+                <w:rStyle w:val="Hyperlink"/>
+                <w:b/>
+                <w:color w:val="auto"/>
+                <w:u w:val="none"/>
+              </w:rPr>
+              <w:fldChar w:fldCharType="end"/>
+            </w:r>
             <w:r>
               <w:t xml:space="preserve">.  </w:t>
             </w:r>
@@ -7650,6 +7948,7 @@
               <w:pStyle w:val="Body"/>
             </w:pPr>
             <w:r>
+              <w:lastRenderedPageBreak/>
               <w:t>2.</w:t>
             </w:r>
             <w:r>
@@ -7715,16 +8014,30 @@
               <w:outlineLvl w:val="1"/>
             </w:pPr>
             <w:r>
+              <w:lastRenderedPageBreak/>
               <w:t xml:space="preserve">Step </w:t>
             </w:r>
-            <w:fldSimple w:instr=" SEQ stepList \* MERGEFORMAT ">
-              <w:r>
-                <w:rPr>
-                  <w:noProof/>
-                </w:rPr>
-                <w:t>15</w:t>
-              </w:r>
-            </w:fldSimple>
+            <w:r>
+              <w:fldChar w:fldCharType="begin"/>
+            </w:r>
+            <w:r>
+              <w:instrText xml:space="preserve"> SEQ stepList \* MERGEFORMAT </w:instrText>
+            </w:r>
+            <w:r>
+              <w:fldChar w:fldCharType="separate"/>
+            </w:r>
+            <w:r>
+              <w:rPr>
+                <w:noProof/>
+              </w:rPr>
+              <w:t>15</w:t>
+            </w:r>
+            <w:r>
+              <w:rPr>
+                <w:noProof/>
+              </w:rPr>
+              <w:fldChar w:fldCharType="end"/>
+            </w:r>
             <w:r>
               <w:t>: What to expect after you file</w:t>
             </w:r>
@@ -7801,69 +8114,129 @@
               <w:pStyle w:val="ListParagraph"/>
               <w:ind w:left="332"/>
             </w:pPr>
+            <w:proofErr w:type="gramStart"/>
             <w:r>
               <w:rPr>
                 <w:b/>
                 <w:bCs/>
               </w:rPr>
-              <w:t>by mail</w:t>
-            </w:r>
-            <w:r>
-              <w:t>, they have 13 days.</w:t>
-            </w:r>
-          </w:p>
-          <w:p>
-            <w:pPr>
-              <w:pStyle w:val="Body"/>
-            </w:pPr>
-            <w:r>
-              <w:t>{%</w:t>
-            </w:r>
-            <w:r>
-              <w:t>p</w:t>
-            </w:r>
-            <w:r>
-              <w:t xml:space="preserve"> </w:t>
-            </w:r>
-            <w:r>
-              <w:t xml:space="preserve">if </w:t>
-            </w:r>
-            <w:proofErr w:type="spellStart"/>
-            <w:r>
-              <w:t>interim_motion</w:t>
-            </w:r>
-            <w:proofErr w:type="spellEnd"/>
-            <w:r>
-              <w:t xml:space="preserve"> == 'ask'</w:t>
-            </w:r>
-            <w:r>
-              <w:t xml:space="preserve"> %}</w:t>
-            </w:r>
-          </w:p>
-          <w:p>
-            <w:pPr>
-              <w:pStyle w:val="Body"/>
-            </w:pPr>
-            <w:r>
-              <w:t xml:space="preserve">If you file your </w:t>
-            </w:r>
+              <w:t>by</w:t>
+            </w:r>
+            <w:proofErr w:type="gramEnd"/>
             <w:r>
               <w:rPr>
                 <w:b/>
                 <w:bCs/>
               </w:rPr>
-              <w:t>Motion for Interim Child Support</w:t>
+              <w:t xml:space="preserve"> mail</w:t>
+            </w:r>
+            <w:r>
+              <w:t>, they have 13 days.</w:t>
+            </w:r>
+          </w:p>
+          <w:p>
+            <w:pPr>
+              <w:pStyle w:val="Body"/>
+            </w:pPr>
+            <w:r>
+              <w:t>{%</w:t>
+            </w:r>
+            <w:r>
+              <w:t>p</w:t>
+            </w:r>
+            <w:r>
+              <w:t xml:space="preserve"> if </w:t>
+            </w:r>
+            <w:proofErr w:type="spellStart"/>
+            <w:r>
+              <w:t>existing_case</w:t>
+            </w:r>
+            <w:proofErr w:type="spellEnd"/>
+            <w:r>
+              <w:t xml:space="preserve"> == "none" or (</w:t>
+            </w:r>
+            <w:proofErr w:type="spellStart"/>
+            <w:r>
+              <w:t>existing_case</w:t>
+            </w:r>
+            <w:proofErr w:type="spellEnd"/>
+            <w:r>
+              <w:t xml:space="preserve"> == "unknown" and </w:t>
+            </w:r>
+            <w:proofErr w:type="spellStart"/>
+            <w:r>
+              <w:t>after_courtview</w:t>
+            </w:r>
+            <w:proofErr w:type="spellEnd"/>
+            <w:r>
+              <w:t xml:space="preserve"> == "none") </w:t>
+            </w:r>
+            <w:r>
+              <w:t>%}</w:t>
+            </w:r>
+          </w:p>
+          <w:p>
+            <w:pPr>
+              <w:pStyle w:val="Body"/>
+            </w:pPr>
+            <w:r>
+              <w:t xml:space="preserve">If you file your </w:t>
+            </w:r>
+            <w:r>
+              <w:rPr>
+                <w:b/>
+                <w:bCs/>
+              </w:rPr>
+              <w:t xml:space="preserve">Motion for Interim Child </w:t>
+            </w:r>
+            <w:proofErr w:type="gramStart"/>
+            <w:r>
+              <w:rPr>
+                <w:b/>
+                <w:bCs/>
+              </w:rPr>
+              <w:t>Support</w:t>
             </w:r>
             <w:r>
               <w:t xml:space="preserve">  with</w:t>
             </w:r>
+            <w:proofErr w:type="gramEnd"/>
+            <w:r>
+              <w:t xml:space="preserve"> </w:t>
+            </w:r>
+            <w:r>
+              <w:t>your complaint, the other parent does not have to respond until they</w:t>
+            </w:r>
+            <w:r>
+              <w:t xml:space="preserve"> </w:t>
+            </w:r>
+            <w:r>
+              <w:t>respond to the complaint. This is usually 20 days after they get the</w:t>
+            </w:r>
+            <w:r>
+              <w:t xml:space="preserve"> </w:t>
+            </w:r>
+            <w:r>
+              <w:t>complaint</w:t>
+            </w:r>
+            <w:r>
+              <w:t>.</w:t>
+            </w:r>
           </w:p>
           <w:p>
             <w:pPr>
               <w:pStyle w:val="Body"/>
             </w:pPr>
             <w:r>
-              <w:t>your complaint, the other parent does not have to respond until they</w:t>
+              <w:t>{%</w:t>
+            </w:r>
+            <w:r>
+              <w:t>p</w:t>
+            </w:r>
+            <w:bookmarkStart w:id="10" w:name="_GoBack"/>
+            <w:bookmarkEnd w:id="10"/>
+            <w:r>
+              <w:t xml:space="preserve"> endif  %}</w:t>
             </w:r>
           </w:p>
           <w:p>
@@ -7871,44 +8244,22 @@
               <w:pStyle w:val="Body"/>
             </w:pPr>
             <w:r>
-              <w:t>respond to the complaint. This is usually 20 days after they get the</w:t>
-            </w:r>
-          </w:p>
-          <w:p>
-            <w:pPr>
-              <w:pStyle w:val="Body"/>
-            </w:pPr>
-            <w:r>
-              <w:t>complaint</w:t>
-            </w:r>
-          </w:p>
-          <w:p>
-            <w:pPr>
-              <w:pStyle w:val="Body"/>
-            </w:pPr>
-            <w:r>
-              <w:t>{%</w:t>
-            </w:r>
-            <w:r>
-              <w:t>p</w:t>
-            </w:r>
-            <w:r>
-              <w:t xml:space="preserve"> endif %}</w:t>
-            </w:r>
-          </w:p>
-          <w:p>
-            <w:pPr>
-              <w:pStyle w:val="Body"/>
-            </w:pPr>
-            <w:r>
               <w:t xml:space="preserve">The documents </w:t>
             </w:r>
             <w:r>
-              <w:t xml:space="preserve">{{ </w:t>
+              <w:t>{</w:t>
+            </w:r>
+            <w:proofErr w:type="gramStart"/>
+            <w:r>
+              <w:t xml:space="preserve">{ </w:t>
             </w:r>
             <w:proofErr w:type="spellStart"/>
             <w:r>
-              <w:t>other_party_in_case</w:t>
+              <w:t>other</w:t>
+            </w:r>
+            <w:proofErr w:type="gramEnd"/>
+            <w:r>
+              <w:t>_party_in_case</w:t>
             </w:r>
             <w:proofErr w:type="spellEnd"/>
             <w:r>
@@ -7982,7 +8333,6 @@
               <w:br/>
             </w:r>
             <w:r>
-              <w:lastRenderedPageBreak/>
               <w:t xml:space="preserve">For example, if </w:t>
             </w:r>
             <w:r>
@@ -8100,6 +8450,7 @@
               <w:br/>
             </w:r>
             <w:r>
+              <w:lastRenderedPageBreak/>
               <w:t>youtube.com/</w:t>
             </w:r>
             <w:proofErr w:type="spellStart"/>
@@ -8156,7 +8507,15 @@
               <w:br/>
             </w:r>
             <w:r>
-              <w:t>courts.alaska.gov/shc/family/</w:t>
+              <w:t>courts.alaska.gov/</w:t>
+            </w:r>
+            <w:proofErr w:type="spellStart"/>
+            <w:r>
+              <w:t>shc</w:t>
+            </w:r>
+            <w:proofErr w:type="spellEnd"/>
+            <w:r>
+              <w:t>/family/</w:t>
             </w:r>
             <w:proofErr w:type="spellStart"/>
             <w:r>
@@ -8271,14 +8630,27 @@
             <w:r>
               <w:t xml:space="preserve">Step </w:t>
             </w:r>
-            <w:fldSimple w:instr=" SEQ stepList \* MERGEFORMAT ">
-              <w:r>
-                <w:rPr>
-                  <w:noProof/>
-                </w:rPr>
-                <w:t>16</w:t>
-              </w:r>
-            </w:fldSimple>
+            <w:r>
+              <w:fldChar w:fldCharType="begin"/>
+            </w:r>
+            <w:r>
+              <w:instrText xml:space="preserve"> SEQ stepList \* MERGEFORMAT </w:instrText>
+            </w:r>
+            <w:r>
+              <w:fldChar w:fldCharType="separate"/>
+            </w:r>
+            <w:r>
+              <w:rPr>
+                <w:noProof/>
+              </w:rPr>
+              <w:t>16</w:t>
+            </w:r>
+            <w:r>
+              <w:rPr>
+                <w:noProof/>
+              </w:rPr>
+              <w:fldChar w:fldCharType="end"/>
+            </w:r>
             <w:r>
               <w:t xml:space="preserve"> : </w:t>
             </w:r>
@@ -8418,7 +8790,6 @@
               <w:pStyle w:val="BodyText"/>
             </w:pPr>
             <w:r>
-              <w:lastRenderedPageBreak/>
               <w:t>{%tr endif %}</w:t>
             </w:r>
           </w:p>
@@ -8518,16 +8889,30 @@
               <w:outlineLvl w:val="1"/>
             </w:pPr>
             <w:r>
+              <w:lastRenderedPageBreak/>
               <w:t xml:space="preserve">Step </w:t>
             </w:r>
-            <w:fldSimple w:instr=" SEQ stepList \* MERGEFORMAT ">
-              <w:r>
-                <w:rPr>
-                  <w:noProof/>
-                </w:rPr>
-                <w:t>17</w:t>
-              </w:r>
-            </w:fldSimple>
+            <w:r>
+              <w:fldChar w:fldCharType="begin"/>
+            </w:r>
+            <w:r>
+              <w:instrText xml:space="preserve"> SEQ stepList \* MERGEFORMAT </w:instrText>
+            </w:r>
+            <w:r>
+              <w:fldChar w:fldCharType="separate"/>
+            </w:r>
+            <w:r>
+              <w:rPr>
+                <w:noProof/>
+              </w:rPr>
+              <w:t>17</w:t>
+            </w:r>
+            <w:r>
+              <w:rPr>
+                <w:noProof/>
+              </w:rPr>
+              <w:fldChar w:fldCharType="end"/>
+            </w:r>
             <w:r>
               <w:t xml:space="preserve"> : Find out if you have a court case</w:t>
             </w:r>
@@ -8581,9 +8966,11 @@
                 <w:t>Family Law Self-Help Center</w:t>
               </w:r>
             </w:hyperlink>
+            <w:proofErr w:type="gramStart"/>
             <w:r>
               <w:t>:</w:t>
             </w:r>
+            <w:proofErr w:type="gramEnd"/>
             <w:r>
               <w:br/>
               <w:t>(907) 264-0851 or</w:t>
@@ -8756,11 +9143,11 @@
               <w:pStyle w:val="Heading2"/>
               <w:outlineLvl w:val="1"/>
             </w:pPr>
-            <w:bookmarkStart w:id="10" w:name="_Ref119655071"/>
+            <w:bookmarkStart w:id="11" w:name="_Ref119655071"/>
             <w:r>
               <w:t xml:space="preserve">Step </w:t>
             </w:r>
-            <w:bookmarkStart w:id="11" w:name="LastStep"/>
+            <w:bookmarkStart w:id="12" w:name="LastStep"/>
             <w:r>
               <w:rPr>
                 <w:rStyle w:val="NumChar"/>
@@ -8792,17 +9179,17 @@
               </w:rPr>
               <w:fldChar w:fldCharType="end"/>
             </w:r>
+            <w:bookmarkEnd w:id="12"/>
+            <w:r>
+              <w:t xml:space="preserve">: Get more </w:t>
+            </w:r>
+            <w:r>
+              <w:t>information</w:t>
+            </w:r>
+            <w:r>
+              <w:t xml:space="preserve"> or help</w:t>
+            </w:r>
             <w:bookmarkEnd w:id="11"/>
-            <w:r>
-              <w:t xml:space="preserve">: Get more </w:t>
-            </w:r>
-            <w:r>
-              <w:t>information</w:t>
-            </w:r>
-            <w:r>
-              <w:t xml:space="preserve"> or help</w:t>
-            </w:r>
-            <w:bookmarkEnd w:id="10"/>
           </w:p>
         </w:tc>
         <w:tc>
@@ -8860,8 +9247,13 @@
               <w:pStyle w:val="ListParagraph"/>
             </w:pPr>
             <w:r>
-              <w:t xml:space="preserve">See the court’s  </w:t>
-            </w:r>
+              <w:t xml:space="preserve">See the </w:t>
+            </w:r>
+            <w:proofErr w:type="gramStart"/>
+            <w:r>
+              <w:t xml:space="preserve">court’s  </w:t>
+            </w:r>
+            <w:proofErr w:type="gramEnd"/>
             <w:hyperlink r:id="rId84" w:history="1">
               <w:r>
                 <w:rPr>
@@ -8921,11 +9313,7 @@
               <w:pStyle w:val="BodyText"/>
             </w:pPr>
             <w:r>
-              <w:t xml:space="preserve">Depending on your income and circumstances, you may qualify for a </w:t>
-            </w:r>
-            <w:r>
-              <w:lastRenderedPageBreak/>
-              <w:t xml:space="preserve">free lawyer from </w:t>
+              <w:t xml:space="preserve">Depending on your income and circumstances, you may qualify for a free lawyer from </w:t>
             </w:r>
             <w:hyperlink r:id="rId87" w:history="1">
               <w:r>
@@ -9062,6 +9450,7 @@
               <w:rPr>
                 <w:rStyle w:val="BodyTextChar"/>
               </w:rPr>
+              <w:lastRenderedPageBreak/>
               <w:t>alsc-law.org/apply-for-services</w:t>
             </w:r>
           </w:p>
@@ -9082,7 +9471,7 @@
 </file>
 
 <file path=word/endnotes.xml><?xml version="1.0" encoding="utf-8"?>
-<w:endnotes xmlns:wpc="http://schemas.microsoft.com/office/word/2010/wordprocessingCanvas" xmlns:cx="http://schemas.microsoft.com/office/drawing/2014/chartex" xmlns:cx1="http://schemas.microsoft.com/office/drawing/2015/9/8/chartex" xmlns:cx2="http://schemas.microsoft.com/office/drawing/2015/10/21/chartex" xmlns:cx3="http://schemas.microsoft.com/office/drawing/2016/5/9/chartex" xmlns:cx4="http://schemas.microsoft.com/office/drawing/2016/5/10/chartex" xmlns:cx5="http://schemas.microsoft.com/office/drawing/2016/5/11/chartex" xmlns:cx6="http://schemas.microsoft.com/office/drawing/2016/5/12/chartex" xmlns:cx7="http://schemas.microsoft.com/office/drawing/2016/5/13/chartex" xmlns:cx8="http://schemas.microsoft.com/office/drawing/2016/5/14/chartex" xmlns:mc="http://schemas.openxmlformats.org/markup-compatibility/2006" xmlns:aink="http://schemas.microsoft.com/office/drawing/2016/ink" xmlns:am3d="http://schemas.microsoft.com/office/drawing/2017/model3d" xmlns:o="urn:schemas-microsoft-com:office:office" xmlns:r="http://schemas.openxmlformats.org/officeDocument/2006/relationships" xmlns:m="http://schemas.openxmlformats.org/officeDocument/2006/math" xmlns:v="urn:schemas-microsoft-com:vml" xmlns:wp14="http://schemas.microsoft.com/office/word/2010/wordprocessingDrawing" xmlns:wp="http://schemas.openxmlformats.org/drawingml/2006/wordprocessingDrawing" xmlns:w10="urn:schemas-microsoft-com:office:word" xmlns:w="http://schemas.openxmlformats.org/wordprocessingml/2006/main" xmlns:w14="http://schemas.microsoft.com/office/word/2010/wordml" xmlns:w15="http://schemas.microsoft.com/office/word/2012/wordml" xmlns:w16cex="http://schemas.microsoft.com/office/word/2018/wordml/cex" xmlns:w16cid="http://schemas.microsoft.com/office/word/2016/wordml/cid" xmlns:w16="http://schemas.microsoft.com/office/word/2018/wordml" xmlns:w16sdtdh="http://schemas.microsoft.com/office/word/2020/wordml/sdtdatahash" xmlns:w16se="http://schemas.microsoft.com/office/word/2015/wordml/symex" xmlns:wpg="http://schemas.microsoft.com/office/word/2010/wordprocessingGroup" xmlns:wpi="http://schemas.microsoft.com/office/word/2010/wordprocessingInk" xmlns:wne="http://schemas.microsoft.com/office/word/2006/wordml" xmlns:wps="http://schemas.microsoft.com/office/word/2010/wordprocessingShape" mc:Ignorable="w14 w15 w16se w16cid w16 w16cex w16sdtdh wp14">
+<w:endnotes xmlns:wpc="http://schemas.microsoft.com/office/word/2010/wordprocessingCanvas" xmlns:mc="http://schemas.openxmlformats.org/markup-compatibility/2006" xmlns:o="urn:schemas-microsoft-com:office:office" xmlns:r="http://schemas.openxmlformats.org/officeDocument/2006/relationships" xmlns:m="http://schemas.openxmlformats.org/officeDocument/2006/math" xmlns:v="urn:schemas-microsoft-com:vml" xmlns:wp14="http://schemas.microsoft.com/office/word/2010/wordprocessingDrawing" xmlns:wp="http://schemas.openxmlformats.org/drawingml/2006/wordprocessingDrawing" xmlns:w10="urn:schemas-microsoft-com:office:word" xmlns:w="http://schemas.openxmlformats.org/wordprocessingml/2006/main" xmlns:w14="http://schemas.microsoft.com/office/word/2010/wordml" xmlns:wpg="http://schemas.microsoft.com/office/word/2010/wordprocessingGroup" xmlns:wpi="http://schemas.microsoft.com/office/word/2010/wordprocessingInk" xmlns:wne="http://schemas.microsoft.com/office/word/2006/wordml" xmlns:wps="http://schemas.microsoft.com/office/word/2010/wordprocessingShape" mc:Ignorable="w14 wp14">
   <w:endnote w:type="separator" w:id="-1">
     <w:p>
       <w:r>
@@ -9101,7 +9490,7 @@
 </file>
 
 <file path=word/footer1.xml><?xml version="1.0" encoding="utf-8"?>
-<w:ftr xmlns:wpc="http://schemas.microsoft.com/office/word/2010/wordprocessingCanvas" xmlns:cx="http://schemas.microsoft.com/office/drawing/2014/chartex" xmlns:cx1="http://schemas.microsoft.com/office/drawing/2015/9/8/chartex" xmlns:cx2="http://schemas.microsoft.com/office/drawing/2015/10/21/chartex" xmlns:cx3="http://schemas.microsoft.com/office/drawing/2016/5/9/chartex" xmlns:cx4="http://schemas.microsoft.com/office/drawing/2016/5/10/chartex" xmlns:cx5="http://schemas.microsoft.com/office/drawing/2016/5/11/chartex" xmlns:cx6="http://schemas.microsoft.com/office/drawing/2016/5/12/chartex" xmlns:cx7="http://schemas.microsoft.com/office/drawing/2016/5/13/chartex" xmlns:cx8="http://schemas.microsoft.com/office/drawing/2016/5/14/chartex" xmlns:mc="http://schemas.openxmlformats.org/markup-compatibility/2006" xmlns:aink="http://schemas.microsoft.com/office/drawing/2016/ink" xmlns:am3d="http://schemas.microsoft.com/office/drawing/2017/model3d" xmlns:o="urn:schemas-microsoft-com:office:office" xmlns:r="http://schemas.openxmlformats.org/officeDocument/2006/relationships" xmlns:m="http://schemas.openxmlformats.org/officeDocument/2006/math" xmlns:v="urn:schemas-microsoft-com:vml" xmlns:wp14="http://schemas.microsoft.com/office/word/2010/wordprocessingDrawing" xmlns:wp="http://schemas.openxmlformats.org/drawingml/2006/wordprocessingDrawing" xmlns:w10="urn:schemas-microsoft-com:office:word" xmlns:w="http://schemas.openxmlformats.org/wordprocessingml/2006/main" xmlns:w14="http://schemas.microsoft.com/office/word/2010/wordml" xmlns:w15="http://schemas.microsoft.com/office/word/2012/wordml" xmlns:w16cex="http://schemas.microsoft.com/office/word/2018/wordml/cex" xmlns:w16cid="http://schemas.microsoft.com/office/word/2016/wordml/cid" xmlns:w16="http://schemas.microsoft.com/office/word/2018/wordml" xmlns:w16sdtdh="http://schemas.microsoft.com/office/word/2020/wordml/sdtdatahash" xmlns:w16se="http://schemas.microsoft.com/office/word/2015/wordml/symex" xmlns:wpg="http://schemas.microsoft.com/office/word/2010/wordprocessingGroup" xmlns:wpi="http://schemas.microsoft.com/office/word/2010/wordprocessingInk" xmlns:wne="http://schemas.microsoft.com/office/word/2006/wordml" xmlns:wps="http://schemas.microsoft.com/office/word/2010/wordprocessingShape" mc:Ignorable="w14 w15 w16se w16cid w16 w16cex w16sdtdh wp14">
+<w:ftr xmlns:wpc="http://schemas.microsoft.com/office/word/2010/wordprocessingCanvas" xmlns:mc="http://schemas.openxmlformats.org/markup-compatibility/2006" xmlns:o="urn:schemas-microsoft-com:office:office" xmlns:r="http://schemas.openxmlformats.org/officeDocument/2006/relationships" xmlns:m="http://schemas.openxmlformats.org/officeDocument/2006/math" xmlns:v="urn:schemas-microsoft-com:vml" xmlns:wp14="http://schemas.microsoft.com/office/word/2010/wordprocessingDrawing" xmlns:wp="http://schemas.openxmlformats.org/drawingml/2006/wordprocessingDrawing" xmlns:w10="urn:schemas-microsoft-com:office:word" xmlns:w="http://schemas.openxmlformats.org/wordprocessingml/2006/main" xmlns:w14="http://schemas.microsoft.com/office/word/2010/wordml" xmlns:wpg="http://schemas.microsoft.com/office/word/2010/wordprocessingGroup" xmlns:wpi="http://schemas.microsoft.com/office/word/2010/wordprocessingInk" xmlns:wne="http://schemas.microsoft.com/office/word/2006/wordml" xmlns:wps="http://schemas.microsoft.com/office/word/2010/wordprocessingShape" mc:Ignorable="w14 wp14">
   <w:p>
     <w:pPr>
       <w:pStyle w:val="Footer"/>
@@ -9121,7 +9510,7 @@
       <w:rPr>
         <w:noProof/>
       </w:rPr>
-      <w:t>15</w:t>
+      <w:t>16</w:t>
     </w:r>
     <w:r>
       <w:fldChar w:fldCharType="end"/>
@@ -9129,14 +9518,27 @@
     <w:r>
       <w:t xml:space="preserve"> of </w:t>
     </w:r>
-    <w:fldSimple w:instr=" NUMPAGES  \* Arabic  \* MERGEFORMAT ">
-      <w:r>
-        <w:rPr>
-          <w:noProof/>
-        </w:rPr>
-        <w:t>18</w:t>
-      </w:r>
-    </w:fldSimple>
+    <w:r>
+      <w:fldChar w:fldCharType="begin"/>
+    </w:r>
+    <w:r>
+      <w:instrText xml:space="preserve"> NUMPAGES  \* Arabic  \* MERGEFORMAT </w:instrText>
+    </w:r>
+    <w:r>
+      <w:fldChar w:fldCharType="separate"/>
+    </w:r>
+    <w:r>
+      <w:rPr>
+        <w:noProof/>
+      </w:rPr>
+      <w:t>19</w:t>
+    </w:r>
+    <w:r>
+      <w:rPr>
+        <w:noProof/>
+      </w:rPr>
+      <w:fldChar w:fldCharType="end"/>
+    </w:r>
     <w:r>
       <w:t xml:space="preserve"> pages</w:t>
     </w:r>
@@ -9145,7 +9547,7 @@
 </file>
 
 <file path=word/footnotes.xml><?xml version="1.0" encoding="utf-8"?>
-<w:footnotes xmlns:wpc="http://schemas.microsoft.com/office/word/2010/wordprocessingCanvas" xmlns:cx="http://schemas.microsoft.com/office/drawing/2014/chartex" xmlns:cx1="http://schemas.microsoft.com/office/drawing/2015/9/8/chartex" xmlns:cx2="http://schemas.microsoft.com/office/drawing/2015/10/21/chartex" xmlns:cx3="http://schemas.microsoft.com/office/drawing/2016/5/9/chartex" xmlns:cx4="http://schemas.microsoft.com/office/drawing/2016/5/10/chartex" xmlns:cx5="http://schemas.microsoft.com/office/drawing/2016/5/11/chartex" xmlns:cx6="http://schemas.microsoft.com/office/drawing/2016/5/12/chartex" xmlns:cx7="http://schemas.microsoft.com/office/drawing/2016/5/13/chartex" xmlns:cx8="http://schemas.microsoft.com/office/drawing/2016/5/14/chartex" xmlns:mc="http://schemas.openxmlformats.org/markup-compatibility/2006" xmlns:aink="http://schemas.microsoft.com/office/drawing/2016/ink" xmlns:am3d="http://schemas.microsoft.com/office/drawing/2017/model3d" xmlns:o="urn:schemas-microsoft-com:office:office" xmlns:r="http://schemas.openxmlformats.org/officeDocument/2006/relationships" xmlns:m="http://schemas.openxmlformats.org/officeDocument/2006/math" xmlns:v="urn:schemas-microsoft-com:vml" xmlns:wp14="http://schemas.microsoft.com/office/word/2010/wordprocessingDrawing" xmlns:wp="http://schemas.openxmlformats.org/drawingml/2006/wordprocessingDrawing" xmlns:w10="urn:schemas-microsoft-com:office:word" xmlns:w="http://schemas.openxmlformats.org/wordprocessingml/2006/main" xmlns:w14="http://schemas.microsoft.com/office/word/2010/wordml" xmlns:w15="http://schemas.microsoft.com/office/word/2012/wordml" xmlns:w16cex="http://schemas.microsoft.com/office/word/2018/wordml/cex" xmlns:w16cid="http://schemas.microsoft.com/office/word/2016/wordml/cid" xmlns:w16="http://schemas.microsoft.com/office/word/2018/wordml" xmlns:w16sdtdh="http://schemas.microsoft.com/office/word/2020/wordml/sdtdatahash" xmlns:w16se="http://schemas.microsoft.com/office/word/2015/wordml/symex" xmlns:wpg="http://schemas.microsoft.com/office/word/2010/wordprocessingGroup" xmlns:wpi="http://schemas.microsoft.com/office/word/2010/wordprocessingInk" xmlns:wne="http://schemas.microsoft.com/office/word/2006/wordml" xmlns:wps="http://schemas.microsoft.com/office/word/2010/wordprocessingShape" mc:Ignorable="w14 w15 w16se w16cid w16 w16cex w16sdtdh wp14">
+<w:footnotes xmlns:wpc="http://schemas.microsoft.com/office/word/2010/wordprocessingCanvas" xmlns:mc="http://schemas.openxmlformats.org/markup-compatibility/2006" xmlns:o="urn:schemas-microsoft-com:office:office" xmlns:r="http://schemas.openxmlformats.org/officeDocument/2006/relationships" xmlns:m="http://schemas.openxmlformats.org/officeDocument/2006/math" xmlns:v="urn:schemas-microsoft-com:vml" xmlns:wp14="http://schemas.microsoft.com/office/word/2010/wordprocessingDrawing" xmlns:wp="http://schemas.openxmlformats.org/drawingml/2006/wordprocessingDrawing" xmlns:w10="urn:schemas-microsoft-com:office:word" xmlns:w="http://schemas.openxmlformats.org/wordprocessingml/2006/main" xmlns:w14="http://schemas.microsoft.com/office/word/2010/wordml" xmlns:wpg="http://schemas.microsoft.com/office/word/2010/wordprocessingGroup" xmlns:wpi="http://schemas.microsoft.com/office/word/2010/wordprocessingInk" xmlns:wne="http://schemas.microsoft.com/office/word/2006/wordml" xmlns:wps="http://schemas.microsoft.com/office/word/2010/wordprocessingShape" mc:Ignorable="w14 wp14">
   <w:footnote w:type="separator" w:id="-1">
     <w:p>
       <w:r>
@@ -9164,7 +9566,7 @@
 </file>
 
 <file path=word/header1.xml><?xml version="1.0" encoding="utf-8"?>
-<w:hdr xmlns:wpc="http://schemas.microsoft.com/office/word/2010/wordprocessingCanvas" xmlns:cx="http://schemas.microsoft.com/office/drawing/2014/chartex" xmlns:cx1="http://schemas.microsoft.com/office/drawing/2015/9/8/chartex" xmlns:cx2="http://schemas.microsoft.com/office/drawing/2015/10/21/chartex" xmlns:cx3="http://schemas.microsoft.com/office/drawing/2016/5/9/chartex" xmlns:cx4="http://schemas.microsoft.com/office/drawing/2016/5/10/chartex" xmlns:cx5="http://schemas.microsoft.com/office/drawing/2016/5/11/chartex" xmlns:cx6="http://schemas.microsoft.com/office/drawing/2016/5/12/chartex" xmlns:cx7="http://schemas.microsoft.com/office/drawing/2016/5/13/chartex" xmlns:cx8="http://schemas.microsoft.com/office/drawing/2016/5/14/chartex" xmlns:mc="http://schemas.openxmlformats.org/markup-compatibility/2006" xmlns:aink="http://schemas.microsoft.com/office/drawing/2016/ink" xmlns:am3d="http://schemas.microsoft.com/office/drawing/2017/model3d" xmlns:o="urn:schemas-microsoft-com:office:office" xmlns:r="http://schemas.openxmlformats.org/officeDocument/2006/relationships" xmlns:m="http://schemas.openxmlformats.org/officeDocument/2006/math" xmlns:v="urn:schemas-microsoft-com:vml" xmlns:wp14="http://schemas.microsoft.com/office/word/2010/wordprocessingDrawing" xmlns:wp="http://schemas.openxmlformats.org/drawingml/2006/wordprocessingDrawing" xmlns:w10="urn:schemas-microsoft-com:office:word" xmlns:w="http://schemas.openxmlformats.org/wordprocessingml/2006/main" xmlns:w14="http://schemas.microsoft.com/office/word/2010/wordml" xmlns:w15="http://schemas.microsoft.com/office/word/2012/wordml" xmlns:w16cex="http://schemas.microsoft.com/office/word/2018/wordml/cex" xmlns:w16cid="http://schemas.microsoft.com/office/word/2016/wordml/cid" xmlns:w16="http://schemas.microsoft.com/office/word/2018/wordml" xmlns:w16sdtdh="http://schemas.microsoft.com/office/word/2020/wordml/sdtdatahash" xmlns:w16se="http://schemas.microsoft.com/office/word/2015/wordml/symex" xmlns:wpg="http://schemas.microsoft.com/office/word/2010/wordprocessingGroup" xmlns:wpi="http://schemas.microsoft.com/office/word/2010/wordprocessingInk" xmlns:wne="http://schemas.microsoft.com/office/word/2006/wordml" xmlns:wps="http://schemas.microsoft.com/office/word/2010/wordprocessingShape" mc:Ignorable="w14 w15 w16se w16cid w16 w16cex w16sdtdh wp14">
+<w:hdr xmlns:wpc="http://schemas.microsoft.com/office/word/2010/wordprocessingCanvas" xmlns:mc="http://schemas.openxmlformats.org/markup-compatibility/2006" xmlns:o="urn:schemas-microsoft-com:office:office" xmlns:r="http://schemas.openxmlformats.org/officeDocument/2006/relationships" xmlns:m="http://schemas.openxmlformats.org/officeDocument/2006/math" xmlns:v="urn:schemas-microsoft-com:vml" xmlns:wp14="http://schemas.microsoft.com/office/word/2010/wordprocessingDrawing" xmlns:wp="http://schemas.openxmlformats.org/drawingml/2006/wordprocessingDrawing" xmlns:w10="urn:schemas-microsoft-com:office:word" xmlns:w="http://schemas.openxmlformats.org/wordprocessingml/2006/main" xmlns:w14="http://schemas.microsoft.com/office/word/2010/wordml" xmlns:wpg="http://schemas.microsoft.com/office/word/2010/wordprocessingGroup" xmlns:wpi="http://schemas.microsoft.com/office/word/2010/wordprocessingInk" xmlns:wne="http://schemas.microsoft.com/office/word/2006/wordml" xmlns:wps="http://schemas.microsoft.com/office/word/2010/wordprocessingShape" mc:Ignorable="w14 wp14">
   <w:p>
     <w:pPr>
       <w:pStyle w:val="Header"/>
@@ -9175,8 +9577,8 @@
 </file>
 
 <file path=word/numbering.xml><?xml version="1.0" encoding="utf-8"?>
-<w:numbering xmlns:wpc="http://schemas.microsoft.com/office/word/2010/wordprocessingCanvas" xmlns:cx="http://schemas.microsoft.com/office/drawing/2014/chartex" xmlns:cx1="http://schemas.microsoft.com/office/drawing/2015/9/8/chartex" xmlns:cx2="http://schemas.microsoft.com/office/drawing/2015/10/21/chartex" xmlns:cx3="http://schemas.microsoft.com/office/drawing/2016/5/9/chartex" xmlns:cx4="http://schemas.microsoft.com/office/drawing/2016/5/10/chartex" xmlns:cx5="http://schemas.microsoft.com/office/drawing/2016/5/11/chartex" xmlns:cx6="http://schemas.microsoft.com/office/drawing/2016/5/12/chartex" xmlns:cx7="http://schemas.microsoft.com/office/drawing/2016/5/13/chartex" xmlns:cx8="http://schemas.microsoft.com/office/drawing/2016/5/14/chartex" xmlns:mc="http://schemas.openxmlformats.org/markup-compatibility/2006" xmlns:aink="http://schemas.microsoft.com/office/drawing/2016/ink" xmlns:am3d="http://schemas.microsoft.com/office/drawing/2017/model3d" xmlns:o="urn:schemas-microsoft-com:office:office" xmlns:r="http://schemas.openxmlformats.org/officeDocument/2006/relationships" xmlns:m="http://schemas.openxmlformats.org/officeDocument/2006/math" xmlns:v="urn:schemas-microsoft-com:vml" xmlns:wp14="http://schemas.microsoft.com/office/word/2010/wordprocessingDrawing" xmlns:wp="http://schemas.openxmlformats.org/drawingml/2006/wordprocessingDrawing" xmlns:w10="urn:schemas-microsoft-com:office:word" xmlns:w="http://schemas.openxmlformats.org/wordprocessingml/2006/main" xmlns:w14="http://schemas.microsoft.com/office/word/2010/wordml" xmlns:w15="http://schemas.microsoft.com/office/word/2012/wordml" xmlns:w16cex="http://schemas.microsoft.com/office/word/2018/wordml/cex" xmlns:w16cid="http://schemas.microsoft.com/office/word/2016/wordml/cid" xmlns:w16="http://schemas.microsoft.com/office/word/2018/wordml" xmlns:w16sdtdh="http://schemas.microsoft.com/office/word/2020/wordml/sdtdatahash" xmlns:w16se="http://schemas.microsoft.com/office/word/2015/wordml/symex" xmlns:wpg="http://schemas.microsoft.com/office/word/2010/wordprocessingGroup" xmlns:wpi="http://schemas.microsoft.com/office/word/2010/wordprocessingInk" xmlns:wne="http://schemas.microsoft.com/office/word/2006/wordml" xmlns:wps="http://schemas.microsoft.com/office/word/2010/wordprocessingShape" mc:Ignorable="w14 w15 w16se w16cid w16 w16cex w16sdtdh wp14">
-  <w:abstractNum w:abstractNumId="0" w15:restartNumberingAfterBreak="0">
+<w:numbering xmlns:wpc="http://schemas.microsoft.com/office/word/2010/wordprocessingCanvas" xmlns:mc="http://schemas.openxmlformats.org/markup-compatibility/2006" xmlns:o="urn:schemas-microsoft-com:office:office" xmlns:r="http://schemas.openxmlformats.org/officeDocument/2006/relationships" xmlns:m="http://schemas.openxmlformats.org/officeDocument/2006/math" xmlns:v="urn:schemas-microsoft-com:vml" xmlns:wp14="http://schemas.microsoft.com/office/word/2010/wordprocessingDrawing" xmlns:wp="http://schemas.openxmlformats.org/drawingml/2006/wordprocessingDrawing" xmlns:w10="urn:schemas-microsoft-com:office:word" xmlns:w="http://schemas.openxmlformats.org/wordprocessingml/2006/main" xmlns:w14="http://schemas.microsoft.com/office/word/2010/wordml" xmlns:wpg="http://schemas.microsoft.com/office/word/2010/wordprocessingGroup" xmlns:wpi="http://schemas.microsoft.com/office/word/2010/wordprocessingInk" xmlns:wne="http://schemas.microsoft.com/office/word/2006/wordml" xmlns:wps="http://schemas.microsoft.com/office/word/2010/wordprocessingShape" mc:Ignorable="w14 wp14">
+  <w:abstractNum w:abstractNumId="0">
     <w:nsid w:val="0628681D"/>
     <w:multiLevelType w:val="hybridMultilevel"/>
     <w:tmpl w:val="C07604E0"/>
@@ -9289,7 +9691,7 @@
       </w:rPr>
     </w:lvl>
   </w:abstractNum>
-  <w:abstractNum w:abstractNumId="1" w15:restartNumberingAfterBreak="0">
+  <w:abstractNum w:abstractNumId="1">
     <w:nsid w:val="08C6366F"/>
     <w:multiLevelType w:val="hybridMultilevel"/>
     <w:tmpl w:val="D3561CAA"/>
@@ -9376,7 +9778,7 @@
       </w:pPr>
     </w:lvl>
   </w:abstractNum>
-  <w:abstractNum w:abstractNumId="2" w15:restartNumberingAfterBreak="0">
+  <w:abstractNum w:abstractNumId="2">
     <w:nsid w:val="0E661616"/>
     <w:multiLevelType w:val="hybridMultilevel"/>
     <w:tmpl w:val="EF680F90"/>
@@ -9465,7 +9867,7 @@
       </w:pPr>
     </w:lvl>
   </w:abstractNum>
-  <w:abstractNum w:abstractNumId="3" w15:restartNumberingAfterBreak="0">
+  <w:abstractNum w:abstractNumId="3">
     <w:nsid w:val="1323523E"/>
     <w:multiLevelType w:val="multilevel"/>
     <w:tmpl w:val="9E021B8C"/>
@@ -9622,7 +10024,7 @@
       </w:rPr>
     </w:lvl>
   </w:abstractNum>
-  <w:abstractNum w:abstractNumId="4" w15:restartNumberingAfterBreak="0">
+  <w:abstractNum w:abstractNumId="4">
     <w:nsid w:val="15510218"/>
     <w:multiLevelType w:val="hybridMultilevel"/>
     <w:tmpl w:val="8EF49D20"/>
@@ -9712,7 +10114,7 @@
       </w:pPr>
     </w:lvl>
   </w:abstractNum>
-  <w:abstractNum w:abstractNumId="5" w15:restartNumberingAfterBreak="0">
+  <w:abstractNum w:abstractNumId="5">
     <w:nsid w:val="175B3946"/>
     <w:multiLevelType w:val="hybridMultilevel"/>
     <w:tmpl w:val="CB949016"/>
@@ -9825,7 +10227,7 @@
       </w:rPr>
     </w:lvl>
   </w:abstractNum>
-  <w:abstractNum w:abstractNumId="6" w15:restartNumberingAfterBreak="0">
+  <w:abstractNum w:abstractNumId="6">
     <w:nsid w:val="1DA574C5"/>
     <w:multiLevelType w:val="hybridMultilevel"/>
     <w:tmpl w:val="C5DAC41E"/>
@@ -9938,7 +10340,7 @@
       </w:rPr>
     </w:lvl>
   </w:abstractNum>
-  <w:abstractNum w:abstractNumId="7" w15:restartNumberingAfterBreak="0">
+  <w:abstractNum w:abstractNumId="7">
     <w:nsid w:val="20FD4BF5"/>
     <w:multiLevelType w:val="hybridMultilevel"/>
     <w:tmpl w:val="6EC27A36"/>
@@ -10051,7 +10453,7 @@
       </w:rPr>
     </w:lvl>
   </w:abstractNum>
-  <w:abstractNum w:abstractNumId="8" w15:restartNumberingAfterBreak="0">
+  <w:abstractNum w:abstractNumId="8">
     <w:nsid w:val="253D4794"/>
     <w:multiLevelType w:val="multilevel"/>
     <w:tmpl w:val="8C80AB36"/>
@@ -10164,7 +10566,7 @@
       </w:rPr>
     </w:lvl>
   </w:abstractNum>
-  <w:abstractNum w:abstractNumId="9" w15:restartNumberingAfterBreak="0">
+  <w:abstractNum w:abstractNumId="9">
     <w:nsid w:val="296F3872"/>
     <w:multiLevelType w:val="hybridMultilevel"/>
     <w:tmpl w:val="A6521E36"/>
@@ -10278,7 +10680,7 @@
       </w:rPr>
     </w:lvl>
   </w:abstractNum>
-  <w:abstractNum w:abstractNumId="10" w15:restartNumberingAfterBreak="0">
+  <w:abstractNum w:abstractNumId="10">
     <w:nsid w:val="3E667DA7"/>
     <w:multiLevelType w:val="hybridMultilevel"/>
     <w:tmpl w:val="861C5562"/>
@@ -10391,7 +10793,7 @@
       </w:rPr>
     </w:lvl>
   </w:abstractNum>
-  <w:abstractNum w:abstractNumId="11" w15:restartNumberingAfterBreak="0">
+  <w:abstractNum w:abstractNumId="11">
     <w:nsid w:val="5E8146CF"/>
     <w:multiLevelType w:val="hybridMultilevel"/>
     <w:tmpl w:val="88887470"/>
@@ -10504,7 +10906,7 @@
       </w:rPr>
     </w:lvl>
   </w:abstractNum>
-  <w:abstractNum w:abstractNumId="12" w15:restartNumberingAfterBreak="0">
+  <w:abstractNum w:abstractNumId="12">
     <w:nsid w:val="6B961852"/>
     <w:multiLevelType w:val="hybridMultilevel"/>
     <w:tmpl w:val="DAAECE10"/>
@@ -10597,7 +10999,7 @@
       </w:pPr>
     </w:lvl>
   </w:abstractNum>
-  <w:abstractNum w:abstractNumId="13" w15:restartNumberingAfterBreak="0">
+  <w:abstractNum w:abstractNumId="13">
     <w:nsid w:val="77750BD2"/>
     <w:multiLevelType w:val="hybridMultilevel"/>
     <w:tmpl w:val="7736E4E6"/>
@@ -10743,7 +11145,7 @@
 </file>
 
 <file path=word/styles.xml><?xml version="1.0" encoding="utf-8"?>
-<w:styles xmlns:mc="http://schemas.openxmlformats.org/markup-compatibility/2006" xmlns:r="http://schemas.openxmlformats.org/officeDocument/2006/relationships" xmlns:w="http://schemas.openxmlformats.org/wordprocessingml/2006/main" xmlns:w14="http://schemas.microsoft.com/office/word/2010/wordml" xmlns:w15="http://schemas.microsoft.com/office/word/2012/wordml" xmlns:w16cex="http://schemas.microsoft.com/office/word/2018/wordml/cex" xmlns:w16cid="http://schemas.microsoft.com/office/word/2016/wordml/cid" xmlns:w16="http://schemas.microsoft.com/office/word/2018/wordml" xmlns:w16sdtdh="http://schemas.microsoft.com/office/word/2020/wordml/sdtdatahash" xmlns:w16se="http://schemas.microsoft.com/office/word/2015/wordml/symex" mc:Ignorable="w14 w15 w16se w16cid w16 w16cex w16sdtdh">
+<w:styles xmlns:mc="http://schemas.openxmlformats.org/markup-compatibility/2006" xmlns:r="http://schemas.openxmlformats.org/officeDocument/2006/relationships" xmlns:w="http://schemas.openxmlformats.org/wordprocessingml/2006/main" xmlns:w14="http://schemas.microsoft.com/office/word/2010/wordml" mc:Ignorable="w14">
   <w:docDefaults>
     <w:rPrDefault>
       <w:rPr>
@@ -10759,383 +11161,145 @@
       </w:pPr>
     </w:pPrDefault>
   </w:docDefaults>
-  <w:latentStyles w:defLockedState="0" w:defUIPriority="99" w:defSemiHidden="0" w:defUnhideWhenUsed="0" w:defQFormat="0" w:count="376">
-    <w:lsdException w:name="Normal" w:uiPriority="0" w:qFormat="1"/>
-    <w:lsdException w:name="heading 1" w:uiPriority="9" w:qFormat="1"/>
-    <w:lsdException w:name="heading 2" w:semiHidden="1" w:uiPriority="9" w:unhideWhenUsed="1" w:qFormat="1"/>
-    <w:lsdException w:name="heading 3" w:semiHidden="1" w:uiPriority="9" w:unhideWhenUsed="1" w:qFormat="1"/>
-    <w:lsdException w:name="heading 4" w:semiHidden="1" w:uiPriority="9" w:unhideWhenUsed="1" w:qFormat="1"/>
-    <w:lsdException w:name="heading 5" w:semiHidden="1" w:uiPriority="9" w:unhideWhenUsed="1" w:qFormat="1"/>
-    <w:lsdException w:name="heading 6" w:semiHidden="1" w:uiPriority="9" w:unhideWhenUsed="1" w:qFormat="1"/>
-    <w:lsdException w:name="heading 7" w:semiHidden="1" w:uiPriority="9" w:unhideWhenUsed="1" w:qFormat="1"/>
-    <w:lsdException w:name="heading 8" w:semiHidden="1" w:uiPriority="9" w:unhideWhenUsed="1" w:qFormat="1"/>
-    <w:lsdException w:name="heading 9" w:semiHidden="1" w:uiPriority="9" w:unhideWhenUsed="1" w:qFormat="1"/>
-    <w:lsdException w:name="index 1" w:semiHidden="1" w:unhideWhenUsed="1"/>
-    <w:lsdException w:name="index 2" w:semiHidden="1" w:unhideWhenUsed="1"/>
-    <w:lsdException w:name="index 3" w:semiHidden="1" w:unhideWhenUsed="1"/>
-    <w:lsdException w:name="index 4" w:semiHidden="1" w:unhideWhenUsed="1"/>
-    <w:lsdException w:name="index 5" w:semiHidden="1" w:unhideWhenUsed="1"/>
-    <w:lsdException w:name="index 6" w:semiHidden="1" w:unhideWhenUsed="1"/>
-    <w:lsdException w:name="index 7" w:semiHidden="1" w:unhideWhenUsed="1"/>
-    <w:lsdException w:name="index 8" w:semiHidden="1" w:unhideWhenUsed="1"/>
-    <w:lsdException w:name="index 9" w:semiHidden="1" w:unhideWhenUsed="1"/>
-    <w:lsdException w:name="toc 1" w:semiHidden="1" w:uiPriority="39" w:unhideWhenUsed="1"/>
-    <w:lsdException w:name="toc 2" w:semiHidden="1" w:uiPriority="39" w:unhideWhenUsed="1"/>
-    <w:lsdException w:name="toc 3" w:semiHidden="1" w:uiPriority="39" w:unhideWhenUsed="1"/>
-    <w:lsdException w:name="toc 4" w:semiHidden="1" w:uiPriority="39" w:unhideWhenUsed="1"/>
-    <w:lsdException w:name="toc 5" w:semiHidden="1" w:uiPriority="39" w:unhideWhenUsed="1"/>
-    <w:lsdException w:name="toc 6" w:semiHidden="1" w:uiPriority="39" w:unhideWhenUsed="1"/>
-    <w:lsdException w:name="toc 7" w:semiHidden="1" w:uiPriority="39" w:unhideWhenUsed="1"/>
-    <w:lsdException w:name="toc 8" w:semiHidden="1" w:uiPriority="39" w:unhideWhenUsed="1"/>
-    <w:lsdException w:name="toc 9" w:semiHidden="1" w:uiPriority="39" w:unhideWhenUsed="1"/>
-    <w:lsdException w:name="Normal Indent" w:semiHidden="1" w:unhideWhenUsed="1"/>
-    <w:lsdException w:name="footnote text" w:semiHidden="1" w:unhideWhenUsed="1"/>
-    <w:lsdException w:name="annotation text" w:semiHidden="1" w:unhideWhenUsed="1"/>
-    <w:lsdException w:name="header" w:semiHidden="1" w:unhideWhenUsed="1"/>
-    <w:lsdException w:name="footer" w:semiHidden="1" w:unhideWhenUsed="1"/>
-    <w:lsdException w:name="index heading" w:semiHidden="1" w:unhideWhenUsed="1"/>
-    <w:lsdException w:name="caption" w:semiHidden="1" w:uiPriority="35" w:unhideWhenUsed="1" w:qFormat="1"/>
-    <w:lsdException w:name="table of figures" w:semiHidden="1" w:unhideWhenUsed="1"/>
-    <w:lsdException w:name="envelope address" w:semiHidden="1" w:unhideWhenUsed="1"/>
-    <w:lsdException w:name="envelope return" w:semiHidden="1" w:unhideWhenUsed="1"/>
-    <w:lsdException w:name="footnote reference" w:semiHidden="1" w:unhideWhenUsed="1"/>
-    <w:lsdException w:name="annotation reference" w:semiHidden="1" w:unhideWhenUsed="1"/>
-    <w:lsdException w:name="line number" w:semiHidden="1" w:unhideWhenUsed="1"/>
-    <w:lsdException w:name="page number" w:semiHidden="1" w:unhideWhenUsed="1"/>
-    <w:lsdException w:name="endnote reference" w:semiHidden="1" w:unhideWhenUsed="1"/>
-    <w:lsdException w:name="endnote text" w:semiHidden="1" w:unhideWhenUsed="1"/>
-    <w:lsdException w:name="table of authorities" w:semiHidden="1" w:unhideWhenUsed="1"/>
-    <w:lsdException w:name="macro" w:semiHidden="1" w:unhideWhenUsed="1"/>
-    <w:lsdException w:name="toa heading" w:semiHidden="1" w:unhideWhenUsed="1"/>
-    <w:lsdException w:name="List" w:semiHidden="1" w:unhideWhenUsed="1"/>
-    <w:lsdException w:name="List Bullet" w:semiHidden="1" w:unhideWhenUsed="1"/>
-    <w:lsdException w:name="List Number" w:semiHidden="1" w:unhideWhenUsed="1"/>
-    <w:lsdException w:name="List 2" w:semiHidden="1" w:unhideWhenUsed="1"/>
-    <w:lsdException w:name="List 3" w:semiHidden="1" w:unhideWhenUsed="1"/>
-    <w:lsdException w:name="List 4" w:semiHidden="1" w:unhideWhenUsed="1"/>
-    <w:lsdException w:name="List 5" w:semiHidden="1" w:unhideWhenUsed="1"/>
-    <w:lsdException w:name="List Bullet 2" w:semiHidden="1" w:unhideWhenUsed="1"/>
-    <w:lsdException w:name="List Bullet 3" w:semiHidden="1" w:unhideWhenUsed="1"/>
-    <w:lsdException w:name="List Bullet 4" w:semiHidden="1" w:unhideWhenUsed="1"/>
-    <w:lsdException w:name="List Bullet 5" w:semiHidden="1" w:unhideWhenUsed="1"/>
-    <w:lsdException w:name="List Number 2" w:semiHidden="1" w:unhideWhenUsed="1"/>
-    <w:lsdException w:name="List Number 3" w:semiHidden="1" w:unhideWhenUsed="1"/>
-    <w:lsdException w:name="List Number 4" w:semiHidden="1" w:unhideWhenUsed="1"/>
-    <w:lsdException w:name="List Number 5" w:semiHidden="1" w:unhideWhenUsed="1"/>
-    <w:lsdException w:name="Title" w:uiPriority="10" w:qFormat="1"/>
-    <w:lsdException w:name="Closing" w:semiHidden="1" w:unhideWhenUsed="1"/>
-    <w:lsdException w:name="Signature" w:semiHidden="1" w:unhideWhenUsed="1"/>
-    <w:lsdException w:name="Default Paragraph Font" w:semiHidden="1" w:uiPriority="1" w:unhideWhenUsed="1"/>
-    <w:lsdException w:name="Body Text" w:semiHidden="1" w:uiPriority="1" w:unhideWhenUsed="1" w:qFormat="1"/>
-    <w:lsdException w:name="Body Text Indent" w:semiHidden="1" w:unhideWhenUsed="1"/>
-    <w:lsdException w:name="List Continue" w:semiHidden="1" w:unhideWhenUsed="1"/>
-    <w:lsdException w:name="List Continue 2" w:semiHidden="1" w:unhideWhenUsed="1"/>
-    <w:lsdException w:name="List Continue 3" w:semiHidden="1" w:unhideWhenUsed="1"/>
-    <w:lsdException w:name="List Continue 4" w:semiHidden="1" w:unhideWhenUsed="1"/>
-    <w:lsdException w:name="List Continue 5" w:semiHidden="1" w:unhideWhenUsed="1"/>
-    <w:lsdException w:name="Message Header" w:semiHidden="1" w:unhideWhenUsed="1"/>
-    <w:lsdException w:name="Subtitle" w:uiPriority="11" w:qFormat="1"/>
-    <w:lsdException w:name="Salutation" w:semiHidden="1" w:unhideWhenUsed="1"/>
-    <w:lsdException w:name="Date" w:semiHidden="1" w:unhideWhenUsed="1"/>
-    <w:lsdException w:name="Body Text First Indent" w:semiHidden="1" w:unhideWhenUsed="1"/>
-    <w:lsdException w:name="Body Text First Indent 2" w:semiHidden="1" w:unhideWhenUsed="1"/>
-    <w:lsdException w:name="Note Heading" w:semiHidden="1" w:unhideWhenUsed="1"/>
-    <w:lsdException w:name="Body Text 2" w:semiHidden="1" w:unhideWhenUsed="1"/>
-    <w:lsdException w:name="Body Text 3" w:semiHidden="1" w:unhideWhenUsed="1"/>
-    <w:lsdException w:name="Body Text Indent 2" w:semiHidden="1" w:unhideWhenUsed="1"/>
-    <w:lsdException w:name="Body Text Indent 3" w:semiHidden="1" w:unhideWhenUsed="1"/>
-    <w:lsdException w:name="Block Text" w:semiHidden="1" w:unhideWhenUsed="1"/>
-    <w:lsdException w:name="Hyperlink" w:semiHidden="1" w:unhideWhenUsed="1"/>
-    <w:lsdException w:name="FollowedHyperlink" w:semiHidden="1" w:unhideWhenUsed="1"/>
-    <w:lsdException w:name="Strong" w:uiPriority="22" w:qFormat="1"/>
-    <w:lsdException w:name="Emphasis" w:uiPriority="20" w:qFormat="1"/>
-    <w:lsdException w:name="Document Map" w:semiHidden="1" w:unhideWhenUsed="1"/>
-    <w:lsdException w:name="Plain Text" w:semiHidden="1" w:unhideWhenUsed="1"/>
-    <w:lsdException w:name="E-mail Signature" w:semiHidden="1" w:unhideWhenUsed="1"/>
-    <w:lsdException w:name="HTML Top of Form" w:semiHidden="1" w:unhideWhenUsed="1"/>
-    <w:lsdException w:name="HTML Bottom of Form" w:semiHidden="1" w:unhideWhenUsed="1"/>
-    <w:lsdException w:name="Normal (Web)" w:semiHidden="1" w:unhideWhenUsed="1"/>
-    <w:lsdException w:name="HTML Acronym" w:semiHidden="1" w:unhideWhenUsed="1"/>
-    <w:lsdException w:name="HTML Address" w:semiHidden="1" w:unhideWhenUsed="1"/>
-    <w:lsdException w:name="HTML Cite" w:semiHidden="1" w:unhideWhenUsed="1"/>
-    <w:lsdException w:name="HTML Code" w:semiHidden="1" w:unhideWhenUsed="1"/>
-    <w:lsdException w:name="HTML Definition" w:semiHidden="1" w:unhideWhenUsed="1"/>
-    <w:lsdException w:name="HTML Keyboard" w:semiHidden="1" w:unhideWhenUsed="1"/>
-    <w:lsdException w:name="HTML Preformatted" w:semiHidden="1" w:unhideWhenUsed="1"/>
-    <w:lsdException w:name="HTML Sample" w:semiHidden="1" w:unhideWhenUsed="1"/>
-    <w:lsdException w:name="HTML Typewriter" w:semiHidden="1" w:unhideWhenUsed="1"/>
-    <w:lsdException w:name="HTML Variable" w:semiHidden="1" w:unhideWhenUsed="1"/>
-    <w:lsdException w:name="Normal Table" w:semiHidden="1" w:unhideWhenUsed="1"/>
-    <w:lsdException w:name="annotation subject" w:semiHidden="1" w:unhideWhenUsed="1"/>
-    <w:lsdException w:name="No List" w:semiHidden="1" w:unhideWhenUsed="1"/>
-    <w:lsdException w:name="Outline List 1" w:semiHidden="1" w:unhideWhenUsed="1"/>
-    <w:lsdException w:name="Outline List 2" w:semiHidden="1" w:unhideWhenUsed="1"/>
-    <w:lsdException w:name="Outline List 3" w:semiHidden="1" w:unhideWhenUsed="1"/>
-    <w:lsdException w:name="Table Simple 1" w:semiHidden="1" w:unhideWhenUsed="1"/>
-    <w:lsdException w:name="Table Simple 2" w:semiHidden="1" w:unhideWhenUsed="1"/>
-    <w:lsdException w:name="Table Simple 3" w:semiHidden="1" w:unhideWhenUsed="1"/>
-    <w:lsdException w:name="Table Classic 1" w:semiHidden="1" w:unhideWhenUsed="1"/>
-    <w:lsdException w:name="Table Classic 2" w:semiHidden="1" w:unhideWhenUsed="1"/>
-    <w:lsdException w:name="Table Classic 3" w:semiHidden="1" w:unhideWhenUsed="1"/>
-    <w:lsdException w:name="Table Classic 4" w:semiHidden="1" w:unhideWhenUsed="1"/>
-    <w:lsdException w:name="Table Colorful 1" w:semiHidden="1" w:unhideWhenUsed="1"/>
-    <w:lsdException w:name="Table Colorful 2" w:semiHidden="1" w:unhideWhenUsed="1"/>
-    <w:lsdException w:name="Table Colorful 3" w:semiHidden="1" w:unhideWhenUsed="1"/>
-    <w:lsdException w:name="Table Columns 1" w:semiHidden="1" w:unhideWhenUsed="1"/>
-    <w:lsdException w:name="Table Columns 2" w:semiHidden="1" w:unhideWhenUsed="1"/>
-    <w:lsdException w:name="Table Columns 3" w:semiHidden="1" w:unhideWhenUsed="1"/>
-    <w:lsdException w:name="Table Columns 4" w:semiHidden="1" w:unhideWhenUsed="1"/>
-    <w:lsdException w:name="Table Columns 5" w:semiHidden="1" w:unhideWhenUsed="1"/>
-    <w:lsdException w:name="Table Grid 1" w:semiHidden="1" w:unhideWhenUsed="1"/>
-    <w:lsdException w:name="Table Grid 2" w:semiHidden="1" w:unhideWhenUsed="1"/>
-    <w:lsdException w:name="Table Grid 3" w:semiHidden="1" w:unhideWhenUsed="1"/>
-    <w:lsdException w:name="Table Grid 4" w:semiHidden="1" w:unhideWhenUsed="1"/>
-    <w:lsdException w:name="Table Grid 5" w:semiHidden="1" w:unhideWhenUsed="1"/>
-    <w:lsdException w:name="Table Grid 6" w:semiHidden="1" w:unhideWhenUsed="1"/>
-    <w:lsdException w:name="Table Grid 7" w:semiHidden="1" w:unhideWhenUsed="1"/>
-    <w:lsdException w:name="Table Grid 8" w:semiHidden="1" w:unhideWhenUsed="1"/>
-    <w:lsdException w:name="Table List 1" w:semiHidden="1" w:unhideWhenUsed="1"/>
-    <w:lsdException w:name="Table List 2" w:semiHidden="1" w:unhideWhenUsed="1"/>
-    <w:lsdException w:name="Table List 3" w:semiHidden="1" w:unhideWhenUsed="1"/>
-    <w:lsdException w:name="Table List 4" w:semiHidden="1" w:unhideWhenUsed="1"/>
-    <w:lsdException w:name="Table List 5" w:semiHidden="1" w:unhideWhenUsed="1"/>
-    <w:lsdException w:name="Table List 6" w:semiHidden="1" w:unhideWhenUsed="1"/>
-    <w:lsdException w:name="Table List 7" w:semiHidden="1" w:unhideWhenUsed="1"/>
-    <w:lsdException w:name="Table List 8" w:semiHidden="1" w:unhideWhenUsed="1"/>
-    <w:lsdException w:name="Table 3D effects 1" w:semiHidden="1" w:unhideWhenUsed="1"/>
-    <w:lsdException w:name="Table 3D effects 2" w:semiHidden="1" w:unhideWhenUsed="1"/>
-    <w:lsdException w:name="Table 3D effects 3" w:semiHidden="1" w:unhideWhenUsed="1"/>
-    <w:lsdException w:name="Table Contemporary" w:semiHidden="1" w:unhideWhenUsed="1"/>
-    <w:lsdException w:name="Table Elegant" w:semiHidden="1" w:unhideWhenUsed="1"/>
-    <w:lsdException w:name="Table Professional" w:semiHidden="1" w:unhideWhenUsed="1"/>
-    <w:lsdException w:name="Table Subtle 1" w:semiHidden="1" w:unhideWhenUsed="1"/>
-    <w:lsdException w:name="Table Subtle 2" w:semiHidden="1" w:unhideWhenUsed="1"/>
-    <w:lsdException w:name="Table Web 1" w:semiHidden="1" w:unhideWhenUsed="1"/>
-    <w:lsdException w:name="Table Web 2" w:semiHidden="1" w:unhideWhenUsed="1"/>
-    <w:lsdException w:name="Table Web 3" w:semiHidden="1" w:unhideWhenUsed="1"/>
-    <w:lsdException w:name="Balloon Text" w:semiHidden="1" w:unhideWhenUsed="1"/>
-    <w:lsdException w:name="Table Grid" w:uiPriority="39"/>
-    <w:lsdException w:name="Table Theme" w:semiHidden="1" w:unhideWhenUsed="1"/>
-    <w:lsdException w:name="Placeholder Text" w:semiHidden="1"/>
-    <w:lsdException w:name="No Spacing" w:uiPriority="1" w:qFormat="1"/>
-    <w:lsdException w:name="Light Shading" w:uiPriority="60"/>
-    <w:lsdException w:name="Light List" w:uiPriority="61"/>
-    <w:lsdException w:name="Light Grid" w:uiPriority="62"/>
-    <w:lsdException w:name="Medium Shading 1" w:uiPriority="63"/>
-    <w:lsdException w:name="Medium Shading 2" w:uiPriority="64"/>
-    <w:lsdException w:name="Medium List 1" w:uiPriority="65"/>
-    <w:lsdException w:name="Medium List 2" w:uiPriority="66"/>
-    <w:lsdException w:name="Medium Grid 1" w:uiPriority="67"/>
-    <w:lsdException w:name="Medium Grid 2" w:uiPriority="68"/>
-    <w:lsdException w:name="Medium Grid 3" w:uiPriority="69"/>
-    <w:lsdException w:name="Dark List" w:uiPriority="70"/>
-    <w:lsdException w:name="Colorful Shading" w:uiPriority="71"/>
-    <w:lsdException w:name="Colorful List" w:uiPriority="72"/>
-    <w:lsdException w:name="Colorful Grid" w:uiPriority="73"/>
-    <w:lsdException w:name="Light Shading Accent 1" w:uiPriority="60"/>
-    <w:lsdException w:name="Light List Accent 1" w:uiPriority="61"/>
-    <w:lsdException w:name="Light Grid Accent 1" w:uiPriority="62"/>
-    <w:lsdException w:name="Medium Shading 1 Accent 1" w:uiPriority="63"/>
-    <w:lsdException w:name="Medium Shading 2 Accent 1" w:uiPriority="64"/>
-    <w:lsdException w:name="Medium List 1 Accent 1" w:uiPriority="65"/>
-    <w:lsdException w:name="Revision" w:semiHidden="1"/>
-    <w:lsdException w:name="List Paragraph" w:uiPriority="34" w:qFormat="1"/>
-    <w:lsdException w:name="Quote" w:uiPriority="29" w:qFormat="1"/>
-    <w:lsdException w:name="Intense Quote" w:uiPriority="30" w:qFormat="1"/>
-    <w:lsdException w:name="Medium List 2 Accent 1" w:uiPriority="66"/>
-    <w:lsdException w:name="Medium Grid 1 Accent 1" w:uiPriority="67"/>
-    <w:lsdException w:name="Medium Grid 2 Accent 1" w:uiPriority="68"/>
-    <w:lsdException w:name="Medium Grid 3 Accent 1" w:uiPriority="69"/>
-    <w:lsdException w:name="Dark List Accent 1" w:uiPriority="70"/>
-    <w:lsdException w:name="Colorful Shading Accent 1" w:uiPriority="71"/>
-    <w:lsdException w:name="Colorful List Accent 1" w:uiPriority="72"/>
-    <w:lsdException w:name="Colorful Grid Accent 1" w:uiPriority="73"/>
-    <w:lsdException w:name="Light Shading Accent 2" w:uiPriority="60"/>
-    <w:lsdException w:name="Light List Accent 2" w:uiPriority="61"/>
-    <w:lsdException w:name="Light Grid Accent 2" w:uiPriority="62"/>
-    <w:lsdException w:name="Medium Shading 1 Accent 2" w:uiPriority="63"/>
-    <w:lsdException w:name="Medium Shading 2 Accent 2" w:uiPriority="64"/>
-    <w:lsdException w:name="Medium List 1 Accent 2" w:uiPriority="65"/>
-    <w:lsdException w:name="Medium List 2 Accent 2" w:uiPriority="66"/>
-    <w:lsdException w:name="Medium Grid 1 Accent 2" w:uiPriority="67"/>
-    <w:lsdException w:name="Medium Grid 2 Accent 2" w:uiPriority="68"/>
-    <w:lsdException w:name="Medium Grid 3 Accent 2" w:uiPriority="69"/>
-    <w:lsdException w:name="Dark List Accent 2" w:uiPriority="70"/>
-    <w:lsdException w:name="Colorful Shading Accent 2" w:uiPriority="71"/>
-    <w:lsdException w:name="Colorful List Accent 2" w:uiPriority="72"/>
-    <w:lsdException w:name="Colorful Grid Accent 2" w:uiPriority="73"/>
-    <w:lsdException w:name="Light Shading Accent 3" w:uiPriority="60"/>
-    <w:lsdException w:name="Light List Accent 3" w:uiPriority="61"/>
-    <w:lsdException w:name="Light Grid Accent 3" w:uiPriority="62"/>
-    <w:lsdException w:name="Medium Shading 1 Accent 3" w:uiPriority="63"/>
-    <w:lsdException w:name="Medium Shading 2 Accent 3" w:uiPriority="64"/>
-    <w:lsdException w:name="Medium List 1 Accent 3" w:uiPriority="65"/>
-    <w:lsdException w:name="Medium List 2 Accent 3" w:uiPriority="66"/>
-    <w:lsdException w:name="Medium Grid 1 Accent 3" w:uiPriority="67"/>
-    <w:lsdException w:name="Medium Grid 2 Accent 3" w:uiPriority="68"/>
-    <w:lsdException w:name="Medium Grid 3 Accent 3" w:uiPriority="69"/>
-    <w:lsdException w:name="Dark List Accent 3" w:uiPriority="70"/>
-    <w:lsdException w:name="Colorful Shading Accent 3" w:uiPriority="71"/>
-    <w:lsdException w:name="Colorful List Accent 3" w:uiPriority="72"/>
-    <w:lsdException w:name="Colorful Grid Accent 3" w:uiPriority="73"/>
-    <w:lsdException w:name="Light Shading Accent 4" w:uiPriority="60"/>
-    <w:lsdException w:name="Light List Accent 4" w:uiPriority="61"/>
-    <w:lsdException w:name="Light Grid Accent 4" w:uiPriority="62"/>
-    <w:lsdException w:name="Medium Shading 1 Accent 4" w:uiPriority="63"/>
-    <w:lsdException w:name="Medium Shading 2 Accent 4" w:uiPriority="64"/>
-    <w:lsdException w:name="Medium List 1 Accent 4" w:uiPriority="65"/>
-    <w:lsdException w:name="Medium List 2 Accent 4" w:uiPriority="66"/>
-    <w:lsdException w:name="Medium Grid 1 Accent 4" w:uiPriority="67"/>
-    <w:lsdException w:name="Medium Grid 2 Accent 4" w:uiPriority="68"/>
-    <w:lsdException w:name="Medium Grid 3 Accent 4" w:uiPriority="69"/>
-    <w:lsdException w:name="Dark List Accent 4" w:uiPriority="70"/>
-    <w:lsdException w:name="Colorful Shading Accent 4" w:uiPriority="71"/>
-    <w:lsdException w:name="Colorful List Accent 4" w:uiPriority="72"/>
-    <w:lsdException w:name="Colorful Grid Accent 4" w:uiPriority="73"/>
-    <w:lsdException w:name="Light Shading Accent 5" w:uiPriority="60"/>
-    <w:lsdException w:name="Light List Accent 5" w:uiPriority="61"/>
-    <w:lsdException w:name="Light Grid Accent 5" w:uiPriority="62"/>
-    <w:lsdException w:name="Medium Shading 1 Accent 5" w:uiPriority="63"/>
-    <w:lsdException w:name="Medium Shading 2 Accent 5" w:uiPriority="64"/>
-    <w:lsdException w:name="Medium List 1 Accent 5" w:uiPriority="65"/>
-    <w:lsdException w:name="Medium List 2 Accent 5" w:uiPriority="66"/>
-    <w:lsdException w:name="Medium Grid 1 Accent 5" w:uiPriority="67"/>
-    <w:lsdException w:name="Medium Grid 2 Accent 5" w:uiPriority="68"/>
-    <w:lsdException w:name="Medium Grid 3 Accent 5" w:uiPriority="69"/>
-    <w:lsdException w:name="Dark List Accent 5" w:uiPriority="70"/>
-    <w:lsdException w:name="Colorful Shading Accent 5" w:uiPriority="71"/>
-    <w:lsdException w:name="Colorful List Accent 5" w:uiPriority="72"/>
-    <w:lsdException w:name="Colorful Grid Accent 5" w:uiPriority="73"/>
-    <w:lsdException w:name="Light Shading Accent 6" w:uiPriority="60"/>
-    <w:lsdException w:name="Light List Accent 6" w:uiPriority="61"/>
-    <w:lsdException w:name="Light Grid Accent 6" w:uiPriority="62"/>
-    <w:lsdException w:name="Medium Shading 1 Accent 6" w:uiPriority="63"/>
-    <w:lsdException w:name="Medium Shading 2 Accent 6" w:uiPriority="64"/>
-    <w:lsdException w:name="Medium List 1 Accent 6" w:uiPriority="65"/>
-    <w:lsdException w:name="Medium List 2 Accent 6" w:uiPriority="66"/>
-    <w:lsdException w:name="Medium Grid 1 Accent 6" w:uiPriority="67"/>
-    <w:lsdException w:name="Medium Grid 2 Accent 6" w:uiPriority="68"/>
-    <w:lsdException w:name="Medium Grid 3 Accent 6" w:uiPriority="69"/>
-    <w:lsdException w:name="Dark List Accent 6" w:uiPriority="70"/>
-    <w:lsdException w:name="Colorful Shading Accent 6" w:uiPriority="71"/>
-    <w:lsdException w:name="Colorful List Accent 6" w:uiPriority="72"/>
-    <w:lsdException w:name="Colorful Grid Accent 6" w:uiPriority="73"/>
-    <w:lsdException w:name="Subtle Emphasis" w:uiPriority="19" w:qFormat="1"/>
-    <w:lsdException w:name="Intense Emphasis" w:uiPriority="21" w:qFormat="1"/>
-    <w:lsdException w:name="Subtle Reference" w:uiPriority="31" w:qFormat="1"/>
-    <w:lsdException w:name="Intense Reference" w:uiPriority="32" w:qFormat="1"/>
-    <w:lsdException w:name="Book Title" w:uiPriority="33" w:qFormat="1"/>
-    <w:lsdException w:name="Bibliography" w:semiHidden="1" w:uiPriority="37" w:unhideWhenUsed="1"/>
-    <w:lsdException w:name="TOC Heading" w:semiHidden="1" w:uiPriority="39" w:unhideWhenUsed="1" w:qFormat="1"/>
-    <w:lsdException w:name="Plain Table 1" w:uiPriority="41"/>
-    <w:lsdException w:name="Plain Table 2" w:uiPriority="42"/>
-    <w:lsdException w:name="Plain Table 3" w:uiPriority="43"/>
-    <w:lsdException w:name="Plain Table 4" w:uiPriority="44"/>
-    <w:lsdException w:name="Plain Table 5" w:uiPriority="45"/>
-    <w:lsdException w:name="Grid Table Light" w:uiPriority="40"/>
-    <w:lsdException w:name="Grid Table 1 Light" w:uiPriority="46"/>
-    <w:lsdException w:name="Grid Table 2" w:uiPriority="47"/>
-    <w:lsdException w:name="Grid Table 3" w:uiPriority="48"/>
-    <w:lsdException w:name="Grid Table 4" w:uiPriority="49"/>
-    <w:lsdException w:name="Grid Table 5 Dark" w:uiPriority="50"/>
-    <w:lsdException w:name="Grid Table 6 Colorful" w:uiPriority="51"/>
-    <w:lsdException w:name="Grid Table 7 Colorful" w:uiPriority="52"/>
-    <w:lsdException w:name="Grid Table 1 Light Accent 1" w:uiPriority="46"/>
-    <w:lsdException w:name="Grid Table 2 Accent 1" w:uiPriority="47"/>
-    <w:lsdException w:name="Grid Table 3 Accent 1" w:uiPriority="48"/>
-    <w:lsdException w:name="Grid Table 4 Accent 1" w:uiPriority="49"/>
-    <w:lsdException w:name="Grid Table 5 Dark Accent 1" w:uiPriority="50"/>
-    <w:lsdException w:name="Grid Table 6 Colorful Accent 1" w:uiPriority="51"/>
-    <w:lsdException w:name="Grid Table 7 Colorful Accent 1" w:uiPriority="52"/>
-    <w:lsdException w:name="Grid Table 1 Light Accent 2" w:uiPriority="46"/>
-    <w:lsdException w:name="Grid Table 2 Accent 2" w:uiPriority="47"/>
-    <w:lsdException w:name="Grid Table 3 Accent 2" w:uiPriority="48"/>
-    <w:lsdException w:name="Grid Table 4 Accent 2" w:uiPriority="49"/>
-    <w:lsdException w:name="Grid Table 5 Dark Accent 2" w:uiPriority="50"/>
-    <w:lsdException w:name="Grid Table 6 Colorful Accent 2" w:uiPriority="51"/>
-    <w:lsdException w:name="Grid Table 7 Colorful Accent 2" w:uiPriority="52"/>
-    <w:lsdException w:name="Grid Table 1 Light Accent 3" w:uiPriority="46"/>
-    <w:lsdException w:name="Grid Table 2 Accent 3" w:uiPriority="47"/>
-    <w:lsdException w:name="Grid Table 3 Accent 3" w:uiPriority="48"/>
-    <w:lsdException w:name="Grid Table 4 Accent 3" w:uiPriority="49"/>
-    <w:lsdException w:name="Grid Table 5 Dark Accent 3" w:uiPriority="50"/>
-    <w:lsdException w:name="Grid Table 6 Colorful Accent 3" w:uiPriority="51"/>
-    <w:lsdException w:name="Grid Table 7 Colorful Accent 3" w:uiPriority="52"/>
-    <w:lsdException w:name="Grid Table 1 Light Accent 4" w:uiPriority="46"/>
-    <w:lsdException w:name="Grid Table 2 Accent 4" w:uiPriority="47"/>
-    <w:lsdException w:name="Grid Table 3 Accent 4" w:uiPriority="48"/>
-    <w:lsdException w:name="Grid Table 4 Accent 4" w:uiPriority="49"/>
-    <w:lsdException w:name="Grid Table 5 Dark Accent 4" w:uiPriority="50"/>
-    <w:lsdException w:name="Grid Table 6 Colorful Accent 4" w:uiPriority="51"/>
-    <w:lsdException w:name="Grid Table 7 Colorful Accent 4" w:uiPriority="52"/>
-    <w:lsdException w:name="Grid Table 1 Light Accent 5" w:uiPriority="46"/>
-    <w:lsdException w:name="Grid Table 2 Accent 5" w:uiPriority="47"/>
-    <w:lsdException w:name="Grid Table 3 Accent 5" w:uiPriority="48"/>
-    <w:lsdException w:name="Grid Table 4 Accent 5" w:uiPriority="49"/>
-    <w:lsdException w:name="Grid Table 5 Dark Accent 5" w:uiPriority="50"/>
-    <w:lsdException w:name="Grid Table 6 Colorful Accent 5" w:uiPriority="51"/>
-    <w:lsdException w:name="Grid Table 7 Colorful Accent 5" w:uiPriority="52"/>
-    <w:lsdException w:name="Grid Table 1 Light Accent 6" w:uiPriority="46"/>
-    <w:lsdException w:name="Grid Table 2 Accent 6" w:uiPriority="47"/>
-    <w:lsdException w:name="Grid Table 3 Accent 6" w:uiPriority="48"/>
-    <w:lsdException w:name="Grid Table 4 Accent 6" w:uiPriority="49"/>
-    <w:lsdException w:name="Grid Table 5 Dark Accent 6" w:uiPriority="50"/>
-    <w:lsdException w:name="Grid Table 6 Colorful Accent 6" w:uiPriority="51"/>
-    <w:lsdException w:name="Grid Table 7 Colorful Accent 6" w:uiPriority="52"/>
-    <w:lsdException w:name="List Table 1 Light" w:uiPriority="46"/>
-    <w:lsdException w:name="List Table 2" w:uiPriority="47"/>
-    <w:lsdException w:name="List Table 3" w:uiPriority="48"/>
-    <w:lsdException w:name="List Table 4" w:uiPriority="49"/>
-    <w:lsdException w:name="List Table 5 Dark" w:uiPriority="50"/>
-    <w:lsdException w:name="List Table 6 Colorful" w:uiPriority="51"/>
-    <w:lsdException w:name="List Table 7 Colorful" w:uiPriority="52"/>
-    <w:lsdException w:name="List Table 1 Light Accent 1" w:uiPriority="46"/>
-    <w:lsdException w:name="List Table 2 Accent 1" w:uiPriority="47"/>
-    <w:lsdException w:name="List Table 3 Accent 1" w:uiPriority="48"/>
-    <w:lsdException w:name="List Table 4 Accent 1" w:uiPriority="49"/>
-    <w:lsdException w:name="List Table 5 Dark Accent 1" w:uiPriority="50"/>
-    <w:lsdException w:name="List Table 6 Colorful Accent 1" w:uiPriority="51"/>
-    <w:lsdException w:name="List Table 7 Colorful Accent 1" w:uiPriority="52"/>
-    <w:lsdException w:name="List Table 1 Light Accent 2" w:uiPriority="46"/>
-    <w:lsdException w:name="List Table 2 Accent 2" w:uiPriority="47"/>
-    <w:lsdException w:name="List Table 3 Accent 2" w:uiPriority="48"/>
-    <w:lsdException w:name="List Table 4 Accent 2" w:uiPriority="49"/>
-    <w:lsdException w:name="List Table 5 Dark Accent 2" w:uiPriority="50"/>
-    <w:lsdException w:name="List Table 6 Colorful Accent 2" w:uiPriority="51"/>
-    <w:lsdException w:name="List Table 7 Colorful Accent 2" w:uiPriority="52"/>
-    <w:lsdException w:name="List Table 1 Light Accent 3" w:uiPriority="46"/>
-    <w:lsdException w:name="List Table 2 Accent 3" w:uiPriority="47"/>
-    <w:lsdException w:name="List Table 3 Accent 3" w:uiPriority="48"/>
-    <w:lsdException w:name="List Table 4 Accent 3" w:uiPriority="49"/>
-    <w:lsdException w:name="List Table 5 Dark Accent 3" w:uiPriority="50"/>
-    <w:lsdException w:name="List Table 6 Colorful Accent 3" w:uiPriority="51"/>
-    <w:lsdException w:name="List Table 7 Colorful Accent 3" w:uiPriority="52"/>
-    <w:lsdException w:name="List Table 1 Light Accent 4" w:uiPriority="46"/>
-    <w:lsdException w:name="List Table 2 Accent 4" w:uiPriority="47"/>
-    <w:lsdException w:name="List Table 3 Accent 4" w:uiPriority="48"/>
-    <w:lsdException w:name="List Table 4 Accent 4" w:uiPriority="49"/>
-    <w:lsdException w:name="List Table 5 Dark Accent 4" w:uiPriority="50"/>
-    <w:lsdException w:name="List Table 6 Colorful Accent 4" w:uiPriority="51"/>
-    <w:lsdException w:name="List Table 7 Colorful Accent 4" w:uiPriority="52"/>
-    <w:lsdException w:name="List Table 1 Light Accent 5" w:uiPriority="46"/>
-    <w:lsdException w:name="List Table 2 Accent 5" w:uiPriority="47"/>
-    <w:lsdException w:name="List Table 3 Accent 5" w:uiPriority="48"/>
-    <w:lsdException w:name="List Table 4 Accent 5" w:uiPriority="49"/>
-    <w:lsdException w:name="List Table 5 Dark Accent 5" w:uiPriority="50"/>
-    <w:lsdException w:name="List Table 6 Colorful Accent 5" w:uiPriority="51"/>
-    <w:lsdException w:name="List Table 7 Colorful Accent 5" w:uiPriority="52"/>
-    <w:lsdException w:name="List Table 1 Light Accent 6" w:uiPriority="46"/>
-    <w:lsdException w:name="List Table 2 Accent 6" w:uiPriority="47"/>
-    <w:lsdException w:name="List Table 3 Accent 6" w:uiPriority="48"/>
-    <w:lsdException w:name="List Table 4 Accent 6" w:uiPriority="49"/>
-    <w:lsdException w:name="List Table 5 Dark Accent 6" w:uiPriority="50"/>
-    <w:lsdException w:name="List Table 6 Colorful Accent 6" w:uiPriority="51"/>
-    <w:lsdException w:name="List Table 7 Colorful Accent 6" w:uiPriority="52"/>
-    <w:lsdException w:name="Mention" w:semiHidden="1" w:unhideWhenUsed="1"/>
-    <w:lsdException w:name="Smart Hyperlink" w:semiHidden="1" w:unhideWhenUsed="1"/>
-    <w:lsdException w:name="Hashtag" w:semiHidden="1" w:unhideWhenUsed="1"/>
-    <w:lsdException w:name="Unresolved Mention" w:semiHidden="1" w:unhideWhenUsed="1"/>
-    <w:lsdException w:name="Smart Link" w:semiHidden="1" w:unhideWhenUsed="1"/>
+  <w:latentStyles w:defLockedState="0" w:defUIPriority="99" w:defSemiHidden="1" w:defUnhideWhenUsed="1" w:defQFormat="0" w:count="267">
+    <w:lsdException w:name="Normal" w:semiHidden="0" w:uiPriority="0" w:unhideWhenUsed="0" w:qFormat="1"/>
+    <w:lsdException w:name="heading 1" w:semiHidden="0" w:uiPriority="9" w:unhideWhenUsed="0" w:qFormat="1"/>
+    <w:lsdException w:name="heading 2" w:uiPriority="9" w:qFormat="1"/>
+    <w:lsdException w:name="heading 3" w:uiPriority="9" w:qFormat="1"/>
+    <w:lsdException w:name="heading 4" w:uiPriority="9" w:qFormat="1"/>
+    <w:lsdException w:name="heading 5" w:uiPriority="9" w:qFormat="1"/>
+    <w:lsdException w:name="heading 6" w:uiPriority="9" w:qFormat="1"/>
+    <w:lsdException w:name="heading 7" w:uiPriority="9" w:qFormat="1"/>
+    <w:lsdException w:name="heading 8" w:uiPriority="9" w:qFormat="1"/>
+    <w:lsdException w:name="heading 9" w:uiPriority="9" w:qFormat="1"/>
+    <w:lsdException w:name="toc 1" w:uiPriority="39"/>
+    <w:lsdException w:name="toc 2" w:uiPriority="39"/>
+    <w:lsdException w:name="toc 3" w:uiPriority="39"/>
+    <w:lsdException w:name="toc 4" w:uiPriority="39"/>
+    <w:lsdException w:name="toc 5" w:uiPriority="39"/>
+    <w:lsdException w:name="toc 6" w:uiPriority="39"/>
+    <w:lsdException w:name="toc 7" w:uiPriority="39"/>
+    <w:lsdException w:name="toc 8" w:uiPriority="39"/>
+    <w:lsdException w:name="toc 9" w:uiPriority="39"/>
+    <w:lsdException w:name="caption" w:uiPriority="35" w:qFormat="1"/>
+    <w:lsdException w:name="Title" w:semiHidden="0" w:uiPriority="10" w:unhideWhenUsed="0" w:qFormat="1"/>
+    <w:lsdException w:name="Default Paragraph Font" w:uiPriority="1"/>
+    <w:lsdException w:name="Body Text" w:uiPriority="1" w:qFormat="1"/>
+    <w:lsdException w:name="Subtitle" w:semiHidden="0" w:uiPriority="11" w:unhideWhenUsed="0" w:qFormat="1"/>
+    <w:lsdException w:name="Strong" w:semiHidden="0" w:uiPriority="22" w:unhideWhenUsed="0" w:qFormat="1"/>
+    <w:lsdException w:name="Emphasis" w:semiHidden="0" w:uiPriority="20" w:unhideWhenUsed="0" w:qFormat="1"/>
+    <w:lsdException w:name="Table Grid" w:semiHidden="0" w:uiPriority="39" w:unhideWhenUsed="0"/>
+    <w:lsdException w:name="Placeholder Text" w:unhideWhenUsed="0"/>
+    <w:lsdException w:name="No Spacing" w:semiHidden="0" w:uiPriority="1" w:unhideWhenUsed="0" w:qFormat="1"/>
+    <w:lsdException w:name="Light Shading" w:semiHidden="0" w:uiPriority="60" w:unhideWhenUsed="0"/>
+    <w:lsdException w:name="Light List" w:semiHidden="0" w:uiPriority="61" w:unhideWhenUsed="0"/>
+    <w:lsdException w:name="Light Grid" w:semiHidden="0" w:uiPriority="62" w:unhideWhenUsed="0"/>
+    <w:lsdException w:name="Medium Shading 1" w:semiHidden="0" w:uiPriority="63" w:unhideWhenUsed="0"/>
+    <w:lsdException w:name="Medium Shading 2" w:semiHidden="0" w:uiPriority="64" w:unhideWhenUsed="0"/>
+    <w:lsdException w:name="Medium List 1" w:semiHidden="0" w:uiPriority="65" w:unhideWhenUsed="0"/>
+    <w:lsdException w:name="Medium List 2" w:semiHidden="0" w:uiPriority="66" w:unhideWhenUsed="0"/>
+    <w:lsdException w:name="Medium Grid 1" w:semiHidden="0" w:uiPriority="67" w:unhideWhenUsed="0"/>
+    <w:lsdException w:name="Medium Grid 2" w:semiHidden="0" w:uiPriority="68" w:unhideWhenUsed="0"/>
+    <w:lsdException w:name="Medium Grid 3" w:semiHidden="0" w:uiPriority="69" w:unhideWhenUsed="0"/>
+    <w:lsdException w:name="Dark List" w:semiHidden="0" w:uiPriority="70" w:unhideWhenUsed="0"/>
+    <w:lsdException w:name="Colorful Shading" w:semiHidden="0" w:uiPriority="71" w:unhideWhenUsed="0"/>
+    <w:lsdException w:name="Colorful List" w:semiHidden="0" w:uiPriority="72" w:unhideWhenUsed="0"/>
+    <w:lsdException w:name="Colorful Grid" w:semiHidden="0" w:uiPriority="73" w:unhideWhenUsed="0"/>
+    <w:lsdException w:name="Light Shading Accent 1" w:semiHidden="0" w:uiPriority="60" w:unhideWhenUsed="0"/>
+    <w:lsdException w:name="Light List Accent 1" w:semiHidden="0" w:uiPriority="61" w:unhideWhenUsed="0"/>
+    <w:lsdException w:name="Light Grid Accent 1" w:semiHidden="0" w:uiPriority="62" w:unhideWhenUsed="0"/>
+    <w:lsdException w:name="Medium Shading 1 Accent 1" w:semiHidden="0" w:uiPriority="63" w:unhideWhenUsed="0"/>
+    <w:lsdException w:name="Medium Shading 2 Accent 1" w:semiHidden="0" w:uiPriority="64" w:unhideWhenUsed="0"/>
+    <w:lsdException w:name="Medium List 1 Accent 1" w:semiHidden="0" w:uiPriority="65" w:unhideWhenUsed="0"/>
+    <w:lsdException w:name="Revision" w:unhideWhenUsed="0"/>
+    <w:lsdException w:name="List Paragraph" w:semiHidden="0" w:uiPriority="34" w:unhideWhenUsed="0" w:qFormat="1"/>
+    <w:lsdException w:name="Quote" w:semiHidden="0" w:uiPriority="29" w:unhideWhenUsed="0" w:qFormat="1"/>
+    <w:lsdException w:name="Intense Quote" w:semiHidden="0" w:uiPriority="30" w:unhideWhenUsed="0" w:qFormat="1"/>
+    <w:lsdException w:name="Medium List 2 Accent 1" w:semiHidden="0" w:uiPriority="66" w:unhideWhenUsed="0"/>
+    <w:lsdException w:name="Medium Grid 1 Accent 1" w:semiHidden="0" w:uiPriority="67" w:unhideWhenUsed="0"/>
+    <w:lsdException w:name="Medium Grid 2 Accent 1" w:semiHidden="0" w:uiPriority="68" w:unhideWhenUsed="0"/>
+    <w:lsdException w:name="Medium Grid 3 Accent 1" w:semiHidden="0" w:uiPriority="69" w:unhideWhenUsed="0"/>
+    <w:lsdException w:name="Dark List Accent 1" w:semiHidden="0" w:uiPriority="70" w:unhideWhenUsed="0"/>
+    <w:lsdException w:name="Colorful Shading Accent 1" w:semiHidden="0" w:uiPriority="71" w:unhideWhenUsed="0"/>
+    <w:lsdException w:name="Colorful List Accent 1" w:semiHidden="0" w:uiPriority="72" w:unhideWhenUsed="0"/>
+    <w:lsdException w:name="Colorful Grid Accent 1" w:semiHidden="0" w:uiPriority="73" w:unhideWhenUsed="0"/>
+    <w:lsdException w:name="Light Shading Accent 2" w:semiHidden="0" w:uiPriority="60" w:unhideWhenUsed="0"/>
+    <w:lsdException w:name="Light List Accent 2" w:semiHidden="0" w:uiPriority="61" w:unhideWhenUsed="0"/>
+    <w:lsdException w:name="Light Grid Accent 2" w:semiHidden="0" w:uiPriority="62" w:unhideWhenUsed="0"/>
+    <w:lsdException w:name="Medium Shading 1 Accent 2" w:semiHidden="0" w:uiPriority="63" w:unhideWhenUsed="0"/>
+    <w:lsdException w:name="Medium Shading 2 Accent 2" w:semiHidden="0" w:uiPriority="64" w:unhideWhenUsed="0"/>
+    <w:lsdException w:name="Medium List 1 Accent 2" w:semiHidden="0" w:uiPriority="65" w:unhideWhenUsed="0"/>
+    <w:lsdException w:name="Medium List 2 Accent 2" w:semiHidden="0" w:uiPriority="66" w:unhideWhenUsed="0"/>
+    <w:lsdException w:name="Medium Grid 1 Accent 2" w:semiHidden="0" w:uiPriority="67" w:unhideWhenUsed="0"/>
+    <w:lsdException w:name="Medium Grid 2 Accent 2" w:semiHidden="0" w:uiPriority="68" w:unhideWhenUsed="0"/>
+    <w:lsdException w:name="Medium Grid 3 Accent 2" w:semiHidden="0" w:uiPriority="69" w:unhideWhenUsed="0"/>
+    <w:lsdException w:name="Dark List Accent 2" w:semiHidden="0" w:uiPriority="70" w:unhideWhenUsed="0"/>
+    <w:lsdException w:name="Colorful Shading Accent 2" w:semiHidden="0" w:uiPriority="71" w:unhideWhenUsed="0"/>
+    <w:lsdException w:name="Colorful List Accent 2" w:semiHidden="0" w:uiPriority="72" w:unhideWhenUsed="0"/>
+    <w:lsdException w:name="Colorful Grid Accent 2" w:semiHidden="0" w:uiPriority="73" w:unhideWhenUsed="0"/>
+    <w:lsdException w:name="Light Shading Accent 3" w:semiHidden="0" w:uiPriority="60" w:unhideWhenUsed="0"/>
+    <w:lsdException w:name="Light List Accent 3" w:semiHidden="0" w:uiPriority="61" w:unhideWhenUsed="0"/>
+    <w:lsdException w:name="Light Grid Accent 3" w:semiHidden="0" w:uiPriority="62" w:unhideWhenUsed="0"/>
+    <w:lsdException w:name="Medium Shading 1 Accent 3" w:semiHidden="0" w:uiPriority="63" w:unhideWhenUsed="0"/>
+    <w:lsdException w:name="Medium Shading 2 Accent 3" w:semiHidden="0" w:uiPriority="64" w:unhideWhenUsed="0"/>
+    <w:lsdException w:name="Medium List 1 Accent 3" w:semiHidden="0" w:uiPriority="65" w:unhideWhenUsed="0"/>
+    <w:lsdException w:name="Medium List 2 Accent 3" w:semiHidden="0" w:uiPriority="66" w:unhideWhenUsed="0"/>
+    <w:lsdException w:name="Medium Grid 1 Accent 3" w:semiHidden="0" w:uiPriority="67" w:unhideWhenUsed="0"/>
+    <w:lsdException w:name="Medium Grid 2 Accent 3" w:semiHidden="0" w:uiPriority="68" w:unhideWhenUsed="0"/>
+    <w:lsdException w:name="Medium Grid 3 Accent 3" w:semiHidden="0" w:uiPriority="69" w:unhideWhenUsed="0"/>
+    <w:lsdException w:name="Dark List Accent 3" w:semiHidden="0" w:uiPriority="70" w:unhideWhenUsed="0"/>
+    <w:lsdException w:name="Colorful Shading Accent 3" w:semiHidden="0" w:uiPriority="71" w:unhideWhenUsed="0"/>
+    <w:lsdException w:name="Colorful List Accent 3" w:semiHidden="0" w:uiPriority="72" w:unhideWhenUsed="0"/>
+    <w:lsdException w:name="Colorful Grid Accent 3" w:semiHidden="0" w:uiPriority="73" w:unhideWhenUsed="0"/>
+    <w:lsdException w:name="Light Shading Accent 4" w:semiHidden="0" w:uiPriority="60" w:unhideWhenUsed="0"/>
+    <w:lsdException w:name="Light List Accent 4" w:semiHidden="0" w:uiPriority="61" w:unhideWhenUsed="0"/>
+    <w:lsdException w:name="Light Grid Accent 4" w:semiHidden="0" w:uiPriority="62" w:unhideWhenUsed="0"/>
+    <w:lsdException w:name="Medium Shading 1 Accent 4" w:semiHidden="0" w:uiPriority="63" w:unhideWhenUsed="0"/>
+    <w:lsdException w:name="Medium Shading 2 Accent 4" w:semiHidden="0" w:uiPriority="64" w:unhideWhenUsed="0"/>
+    <w:lsdException w:name="Medium List 1 Accent 4" w:semiHidden="0" w:uiPriority="65" w:unhideWhenUsed="0"/>
+    <w:lsdException w:name="Medium List 2 Accent 4" w:semiHidden="0" w:uiPriority="66" w:unhideWhenUsed="0"/>
+    <w:lsdException w:name="Medium Grid 1 Accent 4" w:semiHidden="0" w:uiPriority="67" w:unhideWhenUsed="0"/>
+    <w:lsdException w:name="Medium Grid 2 Accent 4" w:semiHidden="0" w:uiPriority="68" w:unhideWhenUsed="0"/>
+    <w:lsdException w:name="Medium Grid 3 Accent 4" w:semiHidden="0" w:uiPriority="69" w:unhideWhenUsed="0"/>
+    <w:lsdException w:name="Dark List Accent 4" w:semiHidden="0" w:uiPriority="70" w:unhideWhenUsed="0"/>
+    <w:lsdException w:name="Colorful Shading Accent 4" w:semiHidden="0" w:uiPriority="71" w:unhideWhenUsed="0"/>
+    <w:lsdException w:name="Colorful List Accent 4" w:semiHidden="0" w:uiPriority="72" w:unhideWhenUsed="0"/>
+    <w:lsdException w:name="Colorful Grid Accent 4" w:semiHidden="0" w:uiPriority="73" w:unhideWhenUsed="0"/>
+    <w:lsdException w:name="Light Shading Accent 5" w:semiHidden="0" w:uiPriority="60" w:unhideWhenUsed="0"/>
+    <w:lsdException w:name="Light List Accent 5" w:semiHidden="0" w:uiPriority="61" w:unhideWhenUsed="0"/>
+    <w:lsdException w:name="Light Grid Accent 5" w:semiHidden="0" w:uiPriority="62" w:unhideWhenUsed="0"/>
+    <w:lsdException w:name="Medium Shading 1 Accent 5" w:semiHidden="0" w:uiPriority="63" w:unhideWhenUsed="0"/>
+    <w:lsdException w:name="Medium Shading 2 Accent 5" w:semiHidden="0" w:uiPriority="64" w:unhideWhenUsed="0"/>
+    <w:lsdException w:name="Medium List 1 Accent 5" w:semiHidden="0" w:uiPriority="65" w:unhideWhenUsed="0"/>
+    <w:lsdException w:name="Medium List 2 Accent 5" w:semiHidden="0" w:uiPriority="66" w:unhideWhenUsed="0"/>
+    <w:lsdException w:name="Medium Grid 1 Accent 5" w:semiHidden="0" w:uiPriority="67" w:unhideWhenUsed="0"/>
+    <w:lsdException w:name="Medium Grid 2 Accent 5" w:semiHidden="0" w:uiPriority="68" w:unhideWhenUsed="0"/>
+    <w:lsdException w:name="Medium Grid 3 Accent 5" w:semiHidden="0" w:uiPriority="69" w:unhideWhenUsed="0"/>
+    <w:lsdException w:name="Dark List Accent 5" w:semiHidden="0" w:uiPriority="70" w:unhideWhenUsed="0"/>
+    <w:lsdException w:name="Colorful Shading Accent 5" w:semiHidden="0" w:uiPriority="71" w:unhideWhenUsed="0"/>
+    <w:lsdException w:name="Colorful List Accent 5" w:semiHidden="0" w:uiPriority="72" w:unhideWhenUsed="0"/>
+    <w:lsdException w:name="Colorful Grid Accent 5" w:semiHidden="0" w:uiPriority="73" w:unhideWhenUsed="0"/>
+    <w:lsdException w:name="Light Shading Accent 6" w:semiHidden="0" w:uiPriority="60" w:unhideWhenUsed="0"/>
+    <w:lsdException w:name="Light List Accent 6" w:semiHidden="0" w:uiPriority="61" w:unhideWhenUsed="0"/>
+    <w:lsdException w:name="Light Grid Accent 6" w:semiHidden="0" w:uiPriority="62" w:unhideWhenUsed="0"/>
+    <w:lsdException w:name="Medium Shading 1 Accent 6" w:semiHidden="0" w:uiPriority="63" w:unhideWhenUsed="0"/>
+    <w:lsdException w:name="Medium Shading 2 Accent 6" w:semiHidden="0" w:uiPriority="64" w:unhideWhenUsed="0"/>
+    <w:lsdException w:name="Medium List 1 Accent 6" w:semiHidden="0" w:uiPriority="65" w:unhideWhenUsed="0"/>
+    <w:lsdException w:name="Medium List 2 Accent 6" w:semiHidden="0" w:uiPriority="66" w:unhideWhenUsed="0"/>
+    <w:lsdException w:name="Medium Grid 1 Accent 6" w:semiHidden="0" w:uiPriority="67" w:unhideWhenUsed="0"/>
+    <w:lsdException w:name="Medium Grid 2 Accent 6" w:semiHidden="0" w:uiPriority="68" w:unhideWhenUsed="0"/>
+    <w:lsdException w:name="Medium Grid 3 Accent 6" w:semiHidden="0" w:uiPriority="69" w:unhideWhenUsed="0"/>
+    <w:lsdException w:name="Dark List Accent 6" w:semiHidden="0" w:uiPriority="70" w:unhideWhenUsed="0"/>
+    <w:lsdException w:name="Colorful Shading Accent 6" w:semiHidden="0" w:uiPriority="71" w:unhideWhenUsed="0"/>
+    <w:lsdException w:name="Colorful List Accent 6" w:semiHidden="0" w:uiPriority="72" w:unhideWhenUsed="0"/>
+    <w:lsdException w:name="Colorful Grid Accent 6" w:semiHidden="0" w:uiPriority="73" w:unhideWhenUsed="0"/>
+    <w:lsdException w:name="Subtle Emphasis" w:semiHidden="0" w:uiPriority="19" w:unhideWhenUsed="0" w:qFormat="1"/>
+    <w:lsdException w:name="Intense Emphasis" w:semiHidden="0" w:uiPriority="21" w:unhideWhenUsed="0" w:qFormat="1"/>
+    <w:lsdException w:name="Subtle Reference" w:semiHidden="0" w:uiPriority="31" w:unhideWhenUsed="0" w:qFormat="1"/>
+    <w:lsdException w:name="Intense Reference" w:semiHidden="0" w:uiPriority="32" w:unhideWhenUsed="0" w:qFormat="1"/>
+    <w:lsdException w:name="Book Title" w:semiHidden="0" w:uiPriority="33" w:unhideWhenUsed="0" w:qFormat="1"/>
+    <w:lsdException w:name="Bibliography" w:uiPriority="37"/>
+    <w:lsdException w:name="TOC Heading" w:uiPriority="39" w:qFormat="1"/>
   </w:latentStyles>
   <w:style w:type="paragraph" w:default="1" w:styleId="Normal">
     <w:name w:val="Normal"/>
@@ -11810,7 +11974,852 @@
       <w:bCs/>
     </w:rPr>
   </w:style>
-  <w:style w:type="character" w:styleId="UnresolvedMention">
+  <w:style w:type="character" w:customStyle="1" w:styleId="UnresolvedMention">
+    <w:name w:val="Unresolved Mention"/>
+    <w:basedOn w:val="DefaultParagraphFont"/>
+    <w:uiPriority w:val="99"/>
+    <w:semiHidden/>
+    <w:unhideWhenUsed/>
+    <w:rsid w:val="00E7551E"/>
+    <w:rPr>
+      <w:color w:val="605E5C"/>
+      <w:shd w:val="clear" w:color="auto" w:fill="E1DFDD"/>
+    </w:rPr>
+  </w:style>
+</w:styles>
+</file>
+
+<file path=word/stylesWithEffects.xml><?xml version="1.0" encoding="utf-8"?>
+<w:styles xmlns:wpc="http://schemas.microsoft.com/office/word/2010/wordprocessingCanvas" xmlns:mc="http://schemas.openxmlformats.org/markup-compatibility/2006" xmlns:o="urn:schemas-microsoft-com:office:office" xmlns:r="http://schemas.openxmlformats.org/officeDocument/2006/relationships" xmlns:m="http://schemas.openxmlformats.org/officeDocument/2006/math" xmlns:v="urn:schemas-microsoft-com:vml" xmlns:wp14="http://schemas.microsoft.com/office/word/2010/wordprocessingDrawing" xmlns:wp="http://schemas.openxmlformats.org/drawingml/2006/wordprocessingDrawing" xmlns:w10="urn:schemas-microsoft-com:office:word" xmlns:w="http://schemas.openxmlformats.org/wordprocessingml/2006/main" xmlns:w14="http://schemas.microsoft.com/office/word/2010/wordml" xmlns:wpg="http://schemas.microsoft.com/office/word/2010/wordprocessingGroup" xmlns:wpi="http://schemas.microsoft.com/office/word/2010/wordprocessingInk" xmlns:wne="http://schemas.microsoft.com/office/word/2006/wordml" xmlns:wps="http://schemas.microsoft.com/office/word/2010/wordprocessingShape" mc:Ignorable="w14 wp14">
+  <w:docDefaults>
+    <w:rPrDefault>
+      <w:rPr>
+        <w:rFonts w:asciiTheme="minorHAnsi" w:eastAsia="Arial" w:hAnsiTheme="minorHAnsi" w:cstheme="minorBidi"/>
+        <w:sz w:val="22"/>
+        <w:szCs w:val="22"/>
+        <w:lang w:val="en-US" w:eastAsia="en-US" w:bidi="ar-SA"/>
+      </w:rPr>
+    </w:rPrDefault>
+    <w:pPrDefault>
+      <w:pPr>
+        <w:spacing w:before="-1" w:beforeAutospacing="1" w:after="-1" w:afterAutospacing="1"/>
+      </w:pPr>
+    </w:pPrDefault>
+  </w:docDefaults>
+  <w:latentStyles w:defLockedState="0" w:defUIPriority="99" w:defSemiHidden="1" w:defUnhideWhenUsed="1" w:defQFormat="0" w:count="267">
+    <w:lsdException w:name="Normal" w:semiHidden="0" w:uiPriority="0" w:unhideWhenUsed="0" w:qFormat="1"/>
+    <w:lsdException w:name="heading 1" w:semiHidden="0" w:uiPriority="9" w:unhideWhenUsed="0" w:qFormat="1"/>
+    <w:lsdException w:name="heading 2" w:uiPriority="9" w:qFormat="1"/>
+    <w:lsdException w:name="heading 3" w:uiPriority="9" w:qFormat="1"/>
+    <w:lsdException w:name="heading 4" w:uiPriority="9" w:qFormat="1"/>
+    <w:lsdException w:name="heading 5" w:uiPriority="9" w:qFormat="1"/>
+    <w:lsdException w:name="heading 6" w:uiPriority="9" w:qFormat="1"/>
+    <w:lsdException w:name="heading 7" w:uiPriority="9" w:qFormat="1"/>
+    <w:lsdException w:name="heading 8" w:uiPriority="9" w:qFormat="1"/>
+    <w:lsdException w:name="heading 9" w:uiPriority="9" w:qFormat="1"/>
+    <w:lsdException w:name="toc 1" w:uiPriority="39"/>
+    <w:lsdException w:name="toc 2" w:uiPriority="39"/>
+    <w:lsdException w:name="toc 3" w:uiPriority="39"/>
+    <w:lsdException w:name="toc 4" w:uiPriority="39"/>
+    <w:lsdException w:name="toc 5" w:uiPriority="39"/>
+    <w:lsdException w:name="toc 6" w:uiPriority="39"/>
+    <w:lsdException w:name="toc 7" w:uiPriority="39"/>
+    <w:lsdException w:name="toc 8" w:uiPriority="39"/>
+    <w:lsdException w:name="toc 9" w:uiPriority="39"/>
+    <w:lsdException w:name="caption" w:uiPriority="35" w:qFormat="1"/>
+    <w:lsdException w:name="Title" w:semiHidden="0" w:uiPriority="10" w:unhideWhenUsed="0" w:qFormat="1"/>
+    <w:lsdException w:name="Default Paragraph Font" w:uiPriority="1"/>
+    <w:lsdException w:name="Body Text" w:uiPriority="1" w:qFormat="1"/>
+    <w:lsdException w:name="Subtitle" w:semiHidden="0" w:uiPriority="11" w:unhideWhenUsed="0" w:qFormat="1"/>
+    <w:lsdException w:name="Strong" w:semiHidden="0" w:uiPriority="22" w:unhideWhenUsed="0" w:qFormat="1"/>
+    <w:lsdException w:name="Emphasis" w:semiHidden="0" w:uiPriority="20" w:unhideWhenUsed="0" w:qFormat="1"/>
+    <w:lsdException w:name="Table Grid" w:semiHidden="0" w:uiPriority="39" w:unhideWhenUsed="0"/>
+    <w:lsdException w:name="Placeholder Text" w:unhideWhenUsed="0"/>
+    <w:lsdException w:name="No Spacing" w:semiHidden="0" w:uiPriority="1" w:unhideWhenUsed="0" w:qFormat="1"/>
+    <w:lsdException w:name="Light Shading" w:semiHidden="0" w:uiPriority="60" w:unhideWhenUsed="0"/>
+    <w:lsdException w:name="Light List" w:semiHidden="0" w:uiPriority="61" w:unhideWhenUsed="0"/>
+    <w:lsdException w:name="Light Grid" w:semiHidden="0" w:uiPriority="62" w:unhideWhenUsed="0"/>
+    <w:lsdException w:name="Medium Shading 1" w:semiHidden="0" w:uiPriority="63" w:unhideWhenUsed="0"/>
+    <w:lsdException w:name="Medium Shading 2" w:semiHidden="0" w:uiPriority="64" w:unhideWhenUsed="0"/>
+    <w:lsdException w:name="Medium List 1" w:semiHidden="0" w:uiPriority="65" w:unhideWhenUsed="0"/>
+    <w:lsdException w:name="Medium List 2" w:semiHidden="0" w:uiPriority="66" w:unhideWhenUsed="0"/>
+    <w:lsdException w:name="Medium Grid 1" w:semiHidden="0" w:uiPriority="67" w:unhideWhenUsed="0"/>
+    <w:lsdException w:name="Medium Grid 2" w:semiHidden="0" w:uiPriority="68" w:unhideWhenUsed="0"/>
+    <w:lsdException w:name="Medium Grid 3" w:semiHidden="0" w:uiPriority="69" w:unhideWhenUsed="0"/>
+    <w:lsdException w:name="Dark List" w:semiHidden="0" w:uiPriority="70" w:unhideWhenUsed="0"/>
+    <w:lsdException w:name="Colorful Shading" w:semiHidden="0" w:uiPriority="71" w:unhideWhenUsed="0"/>
+    <w:lsdException w:name="Colorful List" w:semiHidden="0" w:uiPriority="72" w:unhideWhenUsed="0"/>
+    <w:lsdException w:name="Colorful Grid" w:semiHidden="0" w:uiPriority="73" w:unhideWhenUsed="0"/>
+    <w:lsdException w:name="Light Shading Accent 1" w:semiHidden="0" w:uiPriority="60" w:unhideWhenUsed="0"/>
+    <w:lsdException w:name="Light List Accent 1" w:semiHidden="0" w:uiPriority="61" w:unhideWhenUsed="0"/>
+    <w:lsdException w:name="Light Grid Accent 1" w:semiHidden="0" w:uiPriority="62" w:unhideWhenUsed="0"/>
+    <w:lsdException w:name="Medium Shading 1 Accent 1" w:semiHidden="0" w:uiPriority="63" w:unhideWhenUsed="0"/>
+    <w:lsdException w:name="Medium Shading 2 Accent 1" w:semiHidden="0" w:uiPriority="64" w:unhideWhenUsed="0"/>
+    <w:lsdException w:name="Medium List 1 Accent 1" w:semiHidden="0" w:uiPriority="65" w:unhideWhenUsed="0"/>
+    <w:lsdException w:name="Revision" w:unhideWhenUsed="0"/>
+    <w:lsdException w:name="List Paragraph" w:semiHidden="0" w:uiPriority="34" w:unhideWhenUsed="0" w:qFormat="1"/>
+    <w:lsdException w:name="Quote" w:semiHidden="0" w:uiPriority="29" w:unhideWhenUsed="0" w:qFormat="1"/>
+    <w:lsdException w:name="Intense Quote" w:semiHidden="0" w:uiPriority="30" w:unhideWhenUsed="0" w:qFormat="1"/>
+    <w:lsdException w:name="Medium List 2 Accent 1" w:semiHidden="0" w:uiPriority="66" w:unhideWhenUsed="0"/>
+    <w:lsdException w:name="Medium Grid 1 Accent 1" w:semiHidden="0" w:uiPriority="67" w:unhideWhenUsed="0"/>
+    <w:lsdException w:name="Medium Grid 2 Accent 1" w:semiHidden="0" w:uiPriority="68" w:unhideWhenUsed="0"/>
+    <w:lsdException w:name="Medium Grid 3 Accent 1" w:semiHidden="0" w:uiPriority="69" w:unhideWhenUsed="0"/>
+    <w:lsdException w:name="Dark List Accent 1" w:semiHidden="0" w:uiPriority="70" w:unhideWhenUsed="0"/>
+    <w:lsdException w:name="Colorful Shading Accent 1" w:semiHidden="0" w:uiPriority="71" w:unhideWhenUsed="0"/>
+    <w:lsdException w:name="Colorful List Accent 1" w:semiHidden="0" w:uiPriority="72" w:unhideWhenUsed="0"/>
+    <w:lsdException w:name="Colorful Grid Accent 1" w:semiHidden="0" w:uiPriority="73" w:unhideWhenUsed="0"/>
+    <w:lsdException w:name="Light Shading Accent 2" w:semiHidden="0" w:uiPriority="60" w:unhideWhenUsed="0"/>
+    <w:lsdException w:name="Light List Accent 2" w:semiHidden="0" w:uiPriority="61" w:unhideWhenUsed="0"/>
+    <w:lsdException w:name="Light Grid Accent 2" w:semiHidden="0" w:uiPriority="62" w:unhideWhenUsed="0"/>
+    <w:lsdException w:name="Medium Shading 1 Accent 2" w:semiHidden="0" w:uiPriority="63" w:unhideWhenUsed="0"/>
+    <w:lsdException w:name="Medium Shading 2 Accent 2" w:semiHidden="0" w:uiPriority="64" w:unhideWhenUsed="0"/>
+    <w:lsdException w:name="Medium List 1 Accent 2" w:semiHidden="0" w:uiPriority="65" w:unhideWhenUsed="0"/>
+    <w:lsdException w:name="Medium List 2 Accent 2" w:semiHidden="0" w:uiPriority="66" w:unhideWhenUsed="0"/>
+    <w:lsdException w:name="Medium Grid 1 Accent 2" w:semiHidden="0" w:uiPriority="67" w:unhideWhenUsed="0"/>
+    <w:lsdException w:name="Medium Grid 2 Accent 2" w:semiHidden="0" w:uiPriority="68" w:unhideWhenUsed="0"/>
+    <w:lsdException w:name="Medium Grid 3 Accent 2" w:semiHidden="0" w:uiPriority="69" w:unhideWhenUsed="0"/>
+    <w:lsdException w:name="Dark List Accent 2" w:semiHidden="0" w:uiPriority="70" w:unhideWhenUsed="0"/>
+    <w:lsdException w:name="Colorful Shading Accent 2" w:semiHidden="0" w:uiPriority="71" w:unhideWhenUsed="0"/>
+    <w:lsdException w:name="Colorful List Accent 2" w:semiHidden="0" w:uiPriority="72" w:unhideWhenUsed="0"/>
+    <w:lsdException w:name="Colorful Grid Accent 2" w:semiHidden="0" w:uiPriority="73" w:unhideWhenUsed="0"/>
+    <w:lsdException w:name="Light Shading Accent 3" w:semiHidden="0" w:uiPriority="60" w:unhideWhenUsed="0"/>
+    <w:lsdException w:name="Light List Accent 3" w:semiHidden="0" w:uiPriority="61" w:unhideWhenUsed="0"/>
+    <w:lsdException w:name="Light Grid Accent 3" w:semiHidden="0" w:uiPriority="62" w:unhideWhenUsed="0"/>
+    <w:lsdException w:name="Medium Shading 1 Accent 3" w:semiHidden="0" w:uiPriority="63" w:unhideWhenUsed="0"/>
+    <w:lsdException w:name="Medium Shading 2 Accent 3" w:semiHidden="0" w:uiPriority="64" w:unhideWhenUsed="0"/>
+    <w:lsdException w:name="Medium List 1 Accent 3" w:semiHidden="0" w:uiPriority="65" w:unhideWhenUsed="0"/>
+    <w:lsdException w:name="Medium List 2 Accent 3" w:semiHidden="0" w:uiPriority="66" w:unhideWhenUsed="0"/>
+    <w:lsdException w:name="Medium Grid 1 Accent 3" w:semiHidden="0" w:uiPriority="67" w:unhideWhenUsed="0"/>
+    <w:lsdException w:name="Medium Grid 2 Accent 3" w:semiHidden="0" w:uiPriority="68" w:unhideWhenUsed="0"/>
+    <w:lsdException w:name="Medium Grid 3 Accent 3" w:semiHidden="0" w:uiPriority="69" w:unhideWhenUsed="0"/>
+    <w:lsdException w:name="Dark List Accent 3" w:semiHidden="0" w:uiPriority="70" w:unhideWhenUsed="0"/>
+    <w:lsdException w:name="Colorful Shading Accent 3" w:semiHidden="0" w:uiPriority="71" w:unhideWhenUsed="0"/>
+    <w:lsdException w:name="Colorful List Accent 3" w:semiHidden="0" w:uiPriority="72" w:unhideWhenUsed="0"/>
+    <w:lsdException w:name="Colorful Grid Accent 3" w:semiHidden="0" w:uiPriority="73" w:unhideWhenUsed="0"/>
+    <w:lsdException w:name="Light Shading Accent 4" w:semiHidden="0" w:uiPriority="60" w:unhideWhenUsed="0"/>
+    <w:lsdException w:name="Light List Accent 4" w:semiHidden="0" w:uiPriority="61" w:unhideWhenUsed="0"/>
+    <w:lsdException w:name="Light Grid Accent 4" w:semiHidden="0" w:uiPriority="62" w:unhideWhenUsed="0"/>
+    <w:lsdException w:name="Medium Shading 1 Accent 4" w:semiHidden="0" w:uiPriority="63" w:unhideWhenUsed="0"/>
+    <w:lsdException w:name="Medium Shading 2 Accent 4" w:semiHidden="0" w:uiPriority="64" w:unhideWhenUsed="0"/>
+    <w:lsdException w:name="Medium List 1 Accent 4" w:semiHidden="0" w:uiPriority="65" w:unhideWhenUsed="0"/>
+    <w:lsdException w:name="Medium List 2 Accent 4" w:semiHidden="0" w:uiPriority="66" w:unhideWhenUsed="0"/>
+    <w:lsdException w:name="Medium Grid 1 Accent 4" w:semiHidden="0" w:uiPriority="67" w:unhideWhenUsed="0"/>
+    <w:lsdException w:name="Medium Grid 2 Accent 4" w:semiHidden="0" w:uiPriority="68" w:unhideWhenUsed="0"/>
+    <w:lsdException w:name="Medium Grid 3 Accent 4" w:semiHidden="0" w:uiPriority="69" w:unhideWhenUsed="0"/>
+    <w:lsdException w:name="Dark List Accent 4" w:semiHidden="0" w:uiPriority="70" w:unhideWhenUsed="0"/>
+    <w:lsdException w:name="Colorful Shading Accent 4" w:semiHidden="0" w:uiPriority="71" w:unhideWhenUsed="0"/>
+    <w:lsdException w:name="Colorful List Accent 4" w:semiHidden="0" w:uiPriority="72" w:unhideWhenUsed="0"/>
+    <w:lsdException w:name="Colorful Grid Accent 4" w:semiHidden="0" w:uiPriority="73" w:unhideWhenUsed="0"/>
+    <w:lsdException w:name="Light Shading Accent 5" w:semiHidden="0" w:uiPriority="60" w:unhideWhenUsed="0"/>
+    <w:lsdException w:name="Light List Accent 5" w:semiHidden="0" w:uiPriority="61" w:unhideWhenUsed="0"/>
+    <w:lsdException w:name="Light Grid Accent 5" w:semiHidden="0" w:uiPriority="62" w:unhideWhenUsed="0"/>
+    <w:lsdException w:name="Medium Shading 1 Accent 5" w:semiHidden="0" w:uiPriority="63" w:unhideWhenUsed="0"/>
+    <w:lsdException w:name="Medium Shading 2 Accent 5" w:semiHidden="0" w:uiPriority="64" w:unhideWhenUsed="0"/>
+    <w:lsdException w:name="Medium List 1 Accent 5" w:semiHidden="0" w:uiPriority="65" w:unhideWhenUsed="0"/>
+    <w:lsdException w:name="Medium List 2 Accent 5" w:semiHidden="0" w:uiPriority="66" w:unhideWhenUsed="0"/>
+    <w:lsdException w:name="Medium Grid 1 Accent 5" w:semiHidden="0" w:uiPriority="67" w:unhideWhenUsed="0"/>
+    <w:lsdException w:name="Medium Grid 2 Accent 5" w:semiHidden="0" w:uiPriority="68" w:unhideWhenUsed="0"/>
+    <w:lsdException w:name="Medium Grid 3 Accent 5" w:semiHidden="0" w:uiPriority="69" w:unhideWhenUsed="0"/>
+    <w:lsdException w:name="Dark List Accent 5" w:semiHidden="0" w:uiPriority="70" w:unhideWhenUsed="0"/>
+    <w:lsdException w:name="Colorful Shading Accent 5" w:semiHidden="0" w:uiPriority="71" w:unhideWhenUsed="0"/>
+    <w:lsdException w:name="Colorful List Accent 5" w:semiHidden="0" w:uiPriority="72" w:unhideWhenUsed="0"/>
+    <w:lsdException w:name="Colorful Grid Accent 5" w:semiHidden="0" w:uiPriority="73" w:unhideWhenUsed="0"/>
+    <w:lsdException w:name="Light Shading Accent 6" w:semiHidden="0" w:uiPriority="60" w:unhideWhenUsed="0"/>
+    <w:lsdException w:name="Light List Accent 6" w:semiHidden="0" w:uiPriority="61" w:unhideWhenUsed="0"/>
+    <w:lsdException w:name="Light Grid Accent 6" w:semiHidden="0" w:uiPriority="62" w:unhideWhenUsed="0"/>
+    <w:lsdException w:name="Medium Shading 1 Accent 6" w:semiHidden="0" w:uiPriority="63" w:unhideWhenUsed="0"/>
+    <w:lsdException w:name="Medium Shading 2 Accent 6" w:semiHidden="0" w:uiPriority="64" w:unhideWhenUsed="0"/>
+    <w:lsdException w:name="Medium List 1 Accent 6" w:semiHidden="0" w:uiPriority="65" w:unhideWhenUsed="0"/>
+    <w:lsdException w:name="Medium List 2 Accent 6" w:semiHidden="0" w:uiPriority="66" w:unhideWhenUsed="0"/>
+    <w:lsdException w:name="Medium Grid 1 Accent 6" w:semiHidden="0" w:uiPriority="67" w:unhideWhenUsed="0"/>
+    <w:lsdException w:name="Medium Grid 2 Accent 6" w:semiHidden="0" w:uiPriority="68" w:unhideWhenUsed="0"/>
+    <w:lsdException w:name="Medium Grid 3 Accent 6" w:semiHidden="0" w:uiPriority="69" w:unhideWhenUsed="0"/>
+    <w:lsdException w:name="Dark List Accent 6" w:semiHidden="0" w:uiPriority="70" w:unhideWhenUsed="0"/>
+    <w:lsdException w:name="Colorful Shading Accent 6" w:semiHidden="0" w:uiPriority="71" w:unhideWhenUsed="0"/>
+    <w:lsdException w:name="Colorful List Accent 6" w:semiHidden="0" w:uiPriority="72" w:unhideWhenUsed="0"/>
+    <w:lsdException w:name="Colorful Grid Accent 6" w:semiHidden="0" w:uiPriority="73" w:unhideWhenUsed="0"/>
+    <w:lsdException w:name="Subtle Emphasis" w:semiHidden="0" w:uiPriority="19" w:unhideWhenUsed="0" w:qFormat="1"/>
+    <w:lsdException w:name="Intense Emphasis" w:semiHidden="0" w:uiPriority="21" w:unhideWhenUsed="0" w:qFormat="1"/>
+    <w:lsdException w:name="Subtle Reference" w:semiHidden="0" w:uiPriority="31" w:unhideWhenUsed="0" w:qFormat="1"/>
+    <w:lsdException w:name="Intense Reference" w:semiHidden="0" w:uiPriority="32" w:unhideWhenUsed="0" w:qFormat="1"/>
+    <w:lsdException w:name="Book Title" w:semiHidden="0" w:uiPriority="33" w:unhideWhenUsed="0" w:qFormat="1"/>
+    <w:lsdException w:name="Bibliography" w:uiPriority="37"/>
+    <w:lsdException w:name="TOC Heading" w:uiPriority="39" w:qFormat="1"/>
+  </w:latentStyles>
+  <w:style w:type="paragraph" w:default="1" w:styleId="Normal">
+    <w:name w:val="Normal"/>
+    <w:qFormat/>
+    <w:rsid w:val="000A64A7"/>
+    <w:rPr>
+      <w:rFonts w:ascii="Arial" w:hAnsi="Arial" w:cs="Arial"/>
+    </w:rPr>
+  </w:style>
+  <w:style w:type="paragraph" w:styleId="Heading1">
+    <w:name w:val="heading 1"/>
+    <w:basedOn w:val="BodyText"/>
+    <w:link w:val="Heading1Char"/>
+    <w:uiPriority w:val="9"/>
+    <w:qFormat/>
+    <w:rsid w:val="004F25FA"/>
+    <w:pPr>
+      <w:pBdr>
+        <w:bottom w:val="single" w:sz="4" w:space="1" w:color="A6A6A6" w:themeColor="background1" w:themeShade="A6"/>
+      </w:pBdr>
+      <w:spacing w:before="0" w:beforeAutospacing="0" w:after="100"/>
+      <w:outlineLvl w:val="0"/>
+    </w:pPr>
+    <w:rPr>
+      <w:color w:val="0A2A78"/>
+      <w:spacing w:val="-4"/>
+      <w:sz w:val="40"/>
+    </w:rPr>
+  </w:style>
+  <w:style w:type="paragraph" w:styleId="Heading2">
+    <w:name w:val="heading 2"/>
+    <w:basedOn w:val="BodyText"/>
+    <w:next w:val="BodyText"/>
+    <w:link w:val="Heading2Char"/>
+    <w:uiPriority w:val="9"/>
+    <w:unhideWhenUsed/>
+    <w:qFormat/>
+    <w:rsid w:val="00D65A0F"/>
+    <w:pPr>
+      <w:widowControl w:val="0"/>
+      <w:autoSpaceDE w:val="0"/>
+      <w:autoSpaceDN w:val="0"/>
+      <w:spacing w:before="0" w:beforeAutospacing="0" w:afterAutospacing="0"/>
+      <w:outlineLvl w:val="1"/>
+    </w:pPr>
+    <w:rPr>
+      <w:color w:val="0A2A78"/>
+      <w:sz w:val="36"/>
+    </w:rPr>
+  </w:style>
+  <w:style w:type="paragraph" w:styleId="Heading3">
+    <w:name w:val="heading 3"/>
+    <w:basedOn w:val="Heading2"/>
+    <w:next w:val="Body"/>
+    <w:link w:val="Heading3Char"/>
+    <w:uiPriority w:val="9"/>
+    <w:unhideWhenUsed/>
+    <w:qFormat/>
+    <w:rsid w:val="00B144F2"/>
+    <w:pPr>
+      <w:outlineLvl w:val="2"/>
+    </w:pPr>
+    <w:rPr>
+      <w:rFonts w:eastAsiaTheme="minorHAnsi"/>
+      <w:sz w:val="28"/>
+    </w:rPr>
+  </w:style>
+  <w:style w:type="paragraph" w:styleId="Heading4">
+    <w:name w:val="heading 4"/>
+    <w:basedOn w:val="BodyText"/>
+    <w:next w:val="Normal"/>
+    <w:link w:val="Heading4Char"/>
+    <w:uiPriority w:val="9"/>
+    <w:unhideWhenUsed/>
+    <w:qFormat/>
+    <w:rsid w:val="00987E75"/>
+    <w:pPr>
+      <w:widowControl w:val="0"/>
+      <w:autoSpaceDE w:val="0"/>
+      <w:autoSpaceDN w:val="0"/>
+      <w:spacing w:beforeAutospacing="0" w:afterAutospacing="0"/>
+      <w:ind w:left="360"/>
+      <w:outlineLvl w:val="3"/>
+    </w:pPr>
+    <w:rPr>
+      <w:rFonts w:eastAsiaTheme="minorHAnsi"/>
+      <w:b/>
+      <w:iCs/>
+      <w:color w:val="0A2A78"/>
+    </w:rPr>
+  </w:style>
+  <w:style w:type="character" w:default="1" w:styleId="DefaultParagraphFont">
+    <w:name w:val="Default Paragraph Font"/>
+    <w:uiPriority w:val="1"/>
+    <w:semiHidden/>
+    <w:unhideWhenUsed/>
+  </w:style>
+  <w:style w:type="table" w:default="1" w:styleId="TableNormal">
+    <w:name w:val="Normal Table"/>
+    <w:uiPriority w:val="99"/>
+    <w:semiHidden/>
+    <w:unhideWhenUsed/>
+    <w:tblPr>
+      <w:tblInd w:w="0" w:type="dxa"/>
+      <w:tblCellMar>
+        <w:top w:w="0" w:type="dxa"/>
+        <w:left w:w="108" w:type="dxa"/>
+        <w:bottom w:w="0" w:type="dxa"/>
+        <w:right w:w="108" w:type="dxa"/>
+      </w:tblCellMar>
+    </w:tblPr>
+  </w:style>
+  <w:style w:type="numbering" w:default="1" w:styleId="NoList">
+    <w:name w:val="No List"/>
+    <w:uiPriority w:val="99"/>
+    <w:semiHidden/>
+    <w:unhideWhenUsed/>
+  </w:style>
+  <w:style w:type="paragraph" w:customStyle="1" w:styleId="Code">
+    <w:name w:val="Code"/>
+    <w:basedOn w:val="Normal"/>
+    <w:qFormat/>
+    <w:rsid w:val="00424213"/>
+    <w:rPr>
+      <w:rFonts w:ascii="Calibri" w:hAnsi="Calibri"/>
+    </w:rPr>
+  </w:style>
+  <w:style w:type="paragraph" w:customStyle="1" w:styleId="Body">
+    <w:name w:val="Body"/>
+    <w:basedOn w:val="BodyText"/>
+    <w:qFormat/>
+    <w:rsid w:val="00725F56"/>
+    <w:rPr>
+      <w:rFonts w:eastAsiaTheme="minorHAnsi"/>
+    </w:rPr>
+  </w:style>
+  <w:style w:type="character" w:customStyle="1" w:styleId="Heading1Char">
+    <w:name w:val="Heading 1 Char"/>
+    <w:basedOn w:val="DefaultParagraphFont"/>
+    <w:link w:val="Heading1"/>
+    <w:uiPriority w:val="9"/>
+    <w:rsid w:val="004F25FA"/>
+    <w:rPr>
+      <w:rFonts w:ascii="Helvetica" w:hAnsi="Helvetica" w:cs="Helvetica"/>
+      <w:color w:val="0A2A78"/>
+      <w:spacing w:val="-4"/>
+      <w:sz w:val="40"/>
+      <w:szCs w:val="24"/>
+    </w:rPr>
+  </w:style>
+  <w:style w:type="paragraph" w:styleId="ListParagraph">
+    <w:name w:val="List Paragraph"/>
+    <w:basedOn w:val="BodyText"/>
+    <w:uiPriority w:val="34"/>
+    <w:qFormat/>
+    <w:rsid w:val="00B01259"/>
+    <w:pPr>
+      <w:widowControl w:val="0"/>
+      <w:numPr>
+        <w:numId w:val="3"/>
+      </w:numPr>
+      <w:autoSpaceDE w:val="0"/>
+      <w:autoSpaceDN w:val="0"/>
+      <w:spacing w:beforeAutospacing="0" w:afterAutospacing="0"/>
+    </w:pPr>
+    <w:rPr>
+      <w:rFonts w:eastAsiaTheme="minorHAnsi"/>
+    </w:rPr>
+  </w:style>
+  <w:style w:type="paragraph" w:customStyle="1" w:styleId="TFVariable">
+    <w:name w:val="TF Variable"/>
+    <w:basedOn w:val="Heading3"/>
+    <w:next w:val="Body"/>
+    <w:qFormat/>
+    <w:rsid w:val="00137EE6"/>
+    <w:pPr>
+      <w:numPr>
+        <w:numId w:val="1"/>
+      </w:numPr>
+    </w:pPr>
+  </w:style>
+  <w:style w:type="character" w:customStyle="1" w:styleId="Heading3Char">
+    <w:name w:val="Heading 3 Char"/>
+    <w:basedOn w:val="DefaultParagraphFont"/>
+    <w:link w:val="Heading3"/>
+    <w:uiPriority w:val="9"/>
+    <w:rsid w:val="00B144F2"/>
+    <w:rPr>
+      <w:rFonts w:ascii="Helvetica" w:eastAsiaTheme="minorHAnsi" w:hAnsi="Helvetica" w:cs="Helvetica"/>
+      <w:color w:val="0A2A78"/>
+      <w:spacing w:val="-2"/>
+      <w:sz w:val="28"/>
+      <w:szCs w:val="24"/>
+    </w:rPr>
+  </w:style>
+  <w:style w:type="paragraph" w:customStyle="1" w:styleId="interviewcondition">
+    <w:name w:val="interview condition"/>
+    <w:basedOn w:val="Normal"/>
+    <w:link w:val="interviewconditionChar"/>
+    <w:qFormat/>
+    <w:rsid w:val="00F44633"/>
+    <w:pPr>
+      <w:spacing w:after="60" w:line="360" w:lineRule="auto"/>
+    </w:pPr>
+    <w:rPr>
+      <w:rFonts w:asciiTheme="minorHAnsi" w:hAnsiTheme="minorHAnsi" w:cstheme="minorBidi"/>
+      <w:color w:val="00B050"/>
+      <w:u w:val="single"/>
+    </w:rPr>
+  </w:style>
+  <w:style w:type="character" w:customStyle="1" w:styleId="interviewconditionChar">
+    <w:name w:val="interview condition Char"/>
+    <w:basedOn w:val="DefaultParagraphFont"/>
+    <w:link w:val="interviewcondition"/>
+    <w:rsid w:val="00F44633"/>
+    <w:rPr>
+      <w:color w:val="00B050"/>
+      <w:u w:val="single"/>
+    </w:rPr>
+  </w:style>
+  <w:style w:type="paragraph" w:customStyle="1" w:styleId="interviewbutton">
+    <w:name w:val="interview button"/>
+    <w:basedOn w:val="Normal"/>
+    <w:next w:val="Normal"/>
+    <w:link w:val="interviewbuttonChar"/>
+    <w:qFormat/>
+    <w:rsid w:val="00F44633"/>
+    <w:pPr>
+      <w:shd w:val="clear" w:color="auto" w:fill="0070C0"/>
+      <w:spacing w:after="60" w:line="360" w:lineRule="auto"/>
+    </w:pPr>
+    <w:rPr>
+      <w:rFonts w:asciiTheme="minorHAnsi" w:hAnsiTheme="minorHAnsi" w:cstheme="minorBidi"/>
+      <w:color w:val="FFFFFF" w:themeColor="background1"/>
+      <w:szCs w:val="40"/>
+    </w:rPr>
+  </w:style>
+  <w:style w:type="character" w:customStyle="1" w:styleId="interviewbuttonChar">
+    <w:name w:val="interview button Char"/>
+    <w:basedOn w:val="DefaultParagraphFont"/>
+    <w:link w:val="interviewbutton"/>
+    <w:rsid w:val="00F44633"/>
+    <w:rPr>
+      <w:color w:val="FFFFFF" w:themeColor="background1"/>
+      <w:szCs w:val="40"/>
+      <w:shd w:val="clear" w:color="auto" w:fill="0070C0"/>
+    </w:rPr>
+  </w:style>
+  <w:style w:type="paragraph" w:styleId="BodyText">
+    <w:name w:val="Body Text"/>
+    <w:basedOn w:val="Normal"/>
+    <w:link w:val="BodyTextChar"/>
+    <w:uiPriority w:val="1"/>
+    <w:qFormat/>
+    <w:rsid w:val="00275A1D"/>
+    <w:pPr>
+      <w:spacing w:before="54" w:after="120" w:line="276" w:lineRule="auto"/>
+    </w:pPr>
+    <w:rPr>
+      <w:rFonts w:ascii="Helvetica" w:hAnsi="Helvetica" w:cs="Helvetica"/>
+      <w:color w:val="202529"/>
+      <w:spacing w:val="-2"/>
+      <w:sz w:val="24"/>
+      <w:szCs w:val="24"/>
+    </w:rPr>
+  </w:style>
+  <w:style w:type="character" w:customStyle="1" w:styleId="BodyTextChar">
+    <w:name w:val="Body Text Char"/>
+    <w:basedOn w:val="DefaultParagraphFont"/>
+    <w:link w:val="BodyText"/>
+    <w:uiPriority w:val="1"/>
+    <w:rsid w:val="00275A1D"/>
+    <w:rPr>
+      <w:rFonts w:ascii="Helvetica" w:hAnsi="Helvetica" w:cs="Helvetica"/>
+      <w:color w:val="202529"/>
+      <w:spacing w:val="-2"/>
+      <w:sz w:val="24"/>
+      <w:szCs w:val="24"/>
+    </w:rPr>
+  </w:style>
+  <w:style w:type="table" w:styleId="TableGrid">
+    <w:name w:val="Table Grid"/>
+    <w:basedOn w:val="TableNormal"/>
+    <w:uiPriority w:val="39"/>
+    <w:rsid w:val="00CF73EB"/>
+    <w:pPr>
+      <w:widowControl w:val="0"/>
+      <w:autoSpaceDE w:val="0"/>
+      <w:autoSpaceDN w:val="0"/>
+      <w:spacing w:before="0" w:beforeAutospacing="0" w:after="0" w:afterAutospacing="0"/>
+    </w:pPr>
+    <w:rPr>
+      <w:rFonts w:eastAsiaTheme="minorHAnsi"/>
+    </w:rPr>
+    <w:tblPr>
+      <w:tblBorders>
+        <w:top w:val="single" w:sz="4" w:space="0" w:color="auto"/>
+        <w:left w:val="single" w:sz="4" w:space="0" w:color="auto"/>
+        <w:bottom w:val="single" w:sz="4" w:space="0" w:color="auto"/>
+        <w:right w:val="single" w:sz="4" w:space="0" w:color="auto"/>
+        <w:insideH w:val="single" w:sz="4" w:space="0" w:color="auto"/>
+        <w:insideV w:val="single" w:sz="4" w:space="0" w:color="auto"/>
+      </w:tblBorders>
+    </w:tblPr>
+  </w:style>
+  <w:style w:type="character" w:customStyle="1" w:styleId="Heading2Char">
+    <w:name w:val="Heading 2 Char"/>
+    <w:basedOn w:val="DefaultParagraphFont"/>
+    <w:link w:val="Heading2"/>
+    <w:uiPriority w:val="9"/>
+    <w:rsid w:val="00D65A0F"/>
+    <w:rPr>
+      <w:rFonts w:ascii="Helvetica" w:hAnsi="Helvetica" w:cs="Helvetica"/>
+      <w:color w:val="0A2A78"/>
+      <w:spacing w:val="-2"/>
+      <w:sz w:val="36"/>
+      <w:szCs w:val="24"/>
+    </w:rPr>
+  </w:style>
+  <w:style w:type="paragraph" w:styleId="Title">
+    <w:name w:val="Title"/>
+    <w:basedOn w:val="BodyText"/>
+    <w:next w:val="Normal"/>
+    <w:link w:val="TitleChar"/>
+    <w:uiPriority w:val="10"/>
+    <w:qFormat/>
+    <w:rsid w:val="004F25FA"/>
+    <w:pPr>
+      <w:spacing w:before="0" w:beforeAutospacing="0" w:after="100"/>
+    </w:pPr>
+    <w:rPr>
+      <w:color w:val="0A2A78"/>
+      <w:sz w:val="48"/>
+    </w:rPr>
+  </w:style>
+  <w:style w:type="character" w:customStyle="1" w:styleId="TitleChar">
+    <w:name w:val="Title Char"/>
+    <w:basedOn w:val="DefaultParagraphFont"/>
+    <w:link w:val="Title"/>
+    <w:uiPriority w:val="10"/>
+    <w:rsid w:val="004F25FA"/>
+    <w:rPr>
+      <w:rFonts w:ascii="Helvetica" w:hAnsi="Helvetica" w:cs="Helvetica"/>
+      <w:color w:val="0A2A78"/>
+      <w:spacing w:val="-2"/>
+      <w:sz w:val="48"/>
+      <w:szCs w:val="24"/>
+    </w:rPr>
+  </w:style>
+  <w:style w:type="paragraph" w:styleId="BalloonText">
+    <w:name w:val="Balloon Text"/>
+    <w:basedOn w:val="Normal"/>
+    <w:link w:val="BalloonTextChar"/>
+    <w:uiPriority w:val="99"/>
+    <w:semiHidden/>
+    <w:unhideWhenUsed/>
+    <w:rsid w:val="00CF73EB"/>
+    <w:rPr>
+      <w:rFonts w:ascii="Segoe UI" w:hAnsi="Segoe UI" w:cs="Segoe UI"/>
+      <w:sz w:val="18"/>
+      <w:szCs w:val="18"/>
+    </w:rPr>
+  </w:style>
+  <w:style w:type="character" w:customStyle="1" w:styleId="BalloonTextChar">
+    <w:name w:val="Balloon Text Char"/>
+    <w:basedOn w:val="DefaultParagraphFont"/>
+    <w:link w:val="BalloonText"/>
+    <w:uiPriority w:val="99"/>
+    <w:semiHidden/>
+    <w:rsid w:val="00CF73EB"/>
+    <w:rPr>
+      <w:rFonts w:ascii="Segoe UI" w:hAnsi="Segoe UI" w:cs="Segoe UI"/>
+      <w:sz w:val="18"/>
+      <w:szCs w:val="18"/>
+    </w:rPr>
+  </w:style>
+  <w:style w:type="character" w:styleId="CommentReference">
+    <w:name w:val="annotation reference"/>
+    <w:basedOn w:val="DefaultParagraphFont"/>
+    <w:uiPriority w:val="99"/>
+    <w:semiHidden/>
+    <w:unhideWhenUsed/>
+    <w:rsid w:val="00CF73EB"/>
+    <w:rPr>
+      <w:sz w:val="16"/>
+      <w:szCs w:val="16"/>
+    </w:rPr>
+  </w:style>
+  <w:style w:type="paragraph" w:styleId="CommentText">
+    <w:name w:val="annotation text"/>
+    <w:basedOn w:val="Normal"/>
+    <w:link w:val="CommentTextChar"/>
+    <w:uiPriority w:val="99"/>
+    <w:unhideWhenUsed/>
+    <w:rsid w:val="00CF73EB"/>
+    <w:rPr>
+      <w:sz w:val="20"/>
+      <w:szCs w:val="20"/>
+    </w:rPr>
+  </w:style>
+  <w:style w:type="character" w:customStyle="1" w:styleId="CommentTextChar">
+    <w:name w:val="Comment Text Char"/>
+    <w:basedOn w:val="DefaultParagraphFont"/>
+    <w:link w:val="CommentText"/>
+    <w:uiPriority w:val="99"/>
+    <w:rsid w:val="00CF73EB"/>
+    <w:rPr>
+      <w:rFonts w:ascii="Arial" w:hAnsi="Arial" w:cs="Arial"/>
+      <w:sz w:val="20"/>
+      <w:szCs w:val="20"/>
+    </w:rPr>
+  </w:style>
+  <w:style w:type="paragraph" w:styleId="CommentSubject">
+    <w:name w:val="annotation subject"/>
+    <w:basedOn w:val="CommentText"/>
+    <w:next w:val="CommentText"/>
+    <w:link w:val="CommentSubjectChar"/>
+    <w:uiPriority w:val="99"/>
+    <w:semiHidden/>
+    <w:unhideWhenUsed/>
+    <w:rsid w:val="00CF73EB"/>
+    <w:rPr>
+      <w:b/>
+      <w:bCs/>
+    </w:rPr>
+  </w:style>
+  <w:style w:type="character" w:customStyle="1" w:styleId="CommentSubjectChar">
+    <w:name w:val="Comment Subject Char"/>
+    <w:basedOn w:val="CommentTextChar"/>
+    <w:link w:val="CommentSubject"/>
+    <w:uiPriority w:val="99"/>
+    <w:semiHidden/>
+    <w:rsid w:val="00CF73EB"/>
+    <w:rPr>
+      <w:rFonts w:ascii="Arial" w:hAnsi="Arial" w:cs="Arial"/>
+      <w:b/>
+      <w:bCs/>
+      <w:sz w:val="20"/>
+      <w:szCs w:val="20"/>
+    </w:rPr>
+  </w:style>
+  <w:style w:type="paragraph" w:styleId="Footer">
+    <w:name w:val="footer"/>
+    <w:basedOn w:val="Normal"/>
+    <w:link w:val="FooterChar"/>
+    <w:uiPriority w:val="99"/>
+    <w:unhideWhenUsed/>
+    <w:rsid w:val="00CF73EB"/>
+    <w:pPr>
+      <w:tabs>
+        <w:tab w:val="center" w:pos="4680"/>
+        <w:tab w:val="right" w:pos="9360"/>
+      </w:tabs>
+    </w:pPr>
+  </w:style>
+  <w:style w:type="character" w:customStyle="1" w:styleId="FooterChar">
+    <w:name w:val="Footer Char"/>
+    <w:basedOn w:val="DefaultParagraphFont"/>
+    <w:link w:val="Footer"/>
+    <w:uiPriority w:val="99"/>
+    <w:rsid w:val="00CF73EB"/>
+    <w:rPr>
+      <w:rFonts w:ascii="Arial" w:hAnsi="Arial" w:cs="Arial"/>
+    </w:rPr>
+  </w:style>
+  <w:style w:type="paragraph" w:styleId="Header">
+    <w:name w:val="header"/>
+    <w:basedOn w:val="Normal"/>
+    <w:link w:val="HeaderChar"/>
+    <w:uiPriority w:val="99"/>
+    <w:unhideWhenUsed/>
+    <w:rsid w:val="00CF73EB"/>
+    <w:pPr>
+      <w:tabs>
+        <w:tab w:val="center" w:pos="4680"/>
+        <w:tab w:val="right" w:pos="9360"/>
+      </w:tabs>
+    </w:pPr>
+  </w:style>
+  <w:style w:type="character" w:customStyle="1" w:styleId="HeaderChar">
+    <w:name w:val="Header Char"/>
+    <w:basedOn w:val="DefaultParagraphFont"/>
+    <w:link w:val="Header"/>
+    <w:uiPriority w:val="99"/>
+    <w:rsid w:val="00CF73EB"/>
+    <w:rPr>
+      <w:rFonts w:ascii="Arial" w:hAnsi="Arial" w:cs="Arial"/>
+    </w:rPr>
+  </w:style>
+  <w:style w:type="character" w:customStyle="1" w:styleId="Heading4Char">
+    <w:name w:val="Heading 4 Char"/>
+    <w:basedOn w:val="DefaultParagraphFont"/>
+    <w:link w:val="Heading4"/>
+    <w:uiPriority w:val="9"/>
+    <w:rsid w:val="00987E75"/>
+    <w:rPr>
+      <w:rFonts w:ascii="Helvetica" w:eastAsiaTheme="minorHAnsi" w:hAnsi="Helvetica" w:cs="Helvetica"/>
+      <w:b/>
+      <w:iCs/>
+      <w:color w:val="0A2A78"/>
+      <w:spacing w:val="-2"/>
+      <w:sz w:val="24"/>
+      <w:szCs w:val="24"/>
+    </w:rPr>
+  </w:style>
+  <w:style w:type="character" w:styleId="Hyperlink">
+    <w:name w:val="Hyperlink"/>
+    <w:basedOn w:val="DefaultParagraphFont"/>
+    <w:uiPriority w:val="99"/>
+    <w:unhideWhenUsed/>
+    <w:rsid w:val="00CF73EB"/>
+    <w:rPr>
+      <w:color w:val="0563C1" w:themeColor="hyperlink"/>
+      <w:u w:val="single"/>
+    </w:rPr>
+  </w:style>
+  <w:style w:type="numbering" w:customStyle="1" w:styleId="Style1">
+    <w:name w:val="Style1"/>
+    <w:uiPriority w:val="99"/>
+    <w:rsid w:val="00CF73EB"/>
+    <w:pPr>
+      <w:numPr>
+        <w:numId w:val="2"/>
+      </w:numPr>
+    </w:pPr>
+  </w:style>
+  <w:style w:type="paragraph" w:customStyle="1" w:styleId="TableParagraph">
+    <w:name w:val="Table Paragraph"/>
+    <w:basedOn w:val="Normal"/>
+    <w:uiPriority w:val="1"/>
+    <w:qFormat/>
+    <w:rsid w:val="00CF73EB"/>
+  </w:style>
+  <w:style w:type="character" w:customStyle="1" w:styleId="UnresolvedMention1">
+    <w:name w:val="Unresolved Mention1"/>
+    <w:basedOn w:val="DefaultParagraphFont"/>
+    <w:uiPriority w:val="99"/>
+    <w:semiHidden/>
+    <w:unhideWhenUsed/>
+    <w:rsid w:val="004D4EE9"/>
+    <w:rPr>
+      <w:color w:val="605E5C"/>
+      <w:shd w:val="clear" w:color="auto" w:fill="E1DFDD"/>
+    </w:rPr>
+  </w:style>
+  <w:style w:type="paragraph" w:customStyle="1" w:styleId="H3numberedfordirections">
+    <w:name w:val="H3 numbered for directions"/>
+    <w:basedOn w:val="Heading3"/>
+    <w:next w:val="BodyText"/>
+    <w:qFormat/>
+    <w:rsid w:val="00312505"/>
+    <w:pPr>
+      <w:numPr>
+        <w:numId w:val="4"/>
+      </w:numPr>
+      <w:ind w:left="399"/>
+      <w:outlineLvl w:val="9"/>
+    </w:pPr>
+  </w:style>
+  <w:style w:type="character" w:customStyle="1" w:styleId="small">
+    <w:name w:val="small"/>
+    <w:basedOn w:val="DefaultParagraphFont"/>
+    <w:rsid w:val="003A47A3"/>
+    <w:rPr>
+      <w:rFonts w:cs="Times New Roman"/>
+    </w:rPr>
+  </w:style>
+  <w:style w:type="character" w:customStyle="1" w:styleId="interviewPAPtexttrigger">
+    <w:name w:val="interview PAP text trigger"/>
+    <w:basedOn w:val="DefaultParagraphFont"/>
+    <w:uiPriority w:val="1"/>
+    <w:qFormat/>
+    <w:rsid w:val="00B37E94"/>
+    <w:rPr>
+      <w:shd w:val="clear" w:color="auto" w:fill="009999"/>
+    </w:rPr>
+  </w:style>
+  <w:style w:type="paragraph" w:customStyle="1" w:styleId="Listnumbered">
+    <w:name w:val="List numbered"/>
+    <w:basedOn w:val="BodyText"/>
+    <w:qFormat/>
+    <w:rsid w:val="0050408A"/>
+    <w:pPr>
+      <w:widowControl w:val="0"/>
+      <w:numPr>
+        <w:ilvl w:val="3"/>
+        <w:numId w:val="6"/>
+      </w:numPr>
+      <w:autoSpaceDE w:val="0"/>
+      <w:autoSpaceDN w:val="0"/>
+      <w:spacing w:beforeAutospacing="0" w:afterAutospacing="0"/>
+    </w:pPr>
+    <w:rPr>
+      <w:rFonts w:eastAsiaTheme="minorHAnsi"/>
+    </w:rPr>
+  </w:style>
+  <w:style w:type="paragraph" w:customStyle="1" w:styleId="Listnumberedunderbullet">
+    <w:name w:val="List numbered under bullet"/>
+    <w:basedOn w:val="BodyText"/>
+    <w:qFormat/>
+    <w:rsid w:val="0050408A"/>
+    <w:pPr>
+      <w:widowControl w:val="0"/>
+      <w:numPr>
+        <w:ilvl w:val="4"/>
+        <w:numId w:val="7"/>
+      </w:numPr>
+      <w:autoSpaceDE w:val="0"/>
+      <w:autoSpaceDN w:val="0"/>
+      <w:spacing w:beforeAutospacing="0" w:afterAutospacing="0"/>
+      <w:ind w:left="704"/>
+    </w:pPr>
+    <w:rPr>
+      <w:rFonts w:eastAsiaTheme="minorHAnsi"/>
+    </w:rPr>
+  </w:style>
+  <w:style w:type="character" w:customStyle="1" w:styleId="NumChar">
+    <w:name w:val="NumChar"/>
+    <w:basedOn w:val="DefaultParagraphFont"/>
+    <w:uiPriority w:val="1"/>
+    <w:qFormat/>
+    <w:rsid w:val="00C059BB"/>
+    <w:rPr>
+      <w:rFonts w:eastAsiaTheme="minorHAnsi"/>
+    </w:rPr>
+  </w:style>
+  <w:style w:type="character" w:customStyle="1" w:styleId="UnresolvedMention2">
+    <w:name w:val="Unresolved Mention2"/>
+    <w:basedOn w:val="DefaultParagraphFont"/>
+    <w:uiPriority w:val="99"/>
+    <w:semiHidden/>
+    <w:unhideWhenUsed/>
+    <w:rsid w:val="000C4E79"/>
+    <w:rPr>
+      <w:color w:val="605E5C"/>
+      <w:shd w:val="clear" w:color="auto" w:fill="E1DFDD"/>
+    </w:rPr>
+  </w:style>
+  <w:style w:type="character" w:customStyle="1" w:styleId="convention">
+    <w:name w:val="convention"/>
+    <w:basedOn w:val="DefaultParagraphFont"/>
+    <w:uiPriority w:val="1"/>
+    <w:qFormat/>
+    <w:rsid w:val="0089032F"/>
+    <w:rPr>
+      <w:sz w:val="22"/>
+      <w:szCs w:val="22"/>
+      <w:shd w:val="clear" w:color="auto" w:fill="A6A6A6" w:themeFill="background1" w:themeFillShade="A6"/>
+    </w:rPr>
+  </w:style>
+  <w:style w:type="paragraph" w:customStyle="1" w:styleId="StyleHeading1Hanging008">
+    <w:name w:val="Style Heading 1 + Hanging:  0.08&quot;"/>
+    <w:basedOn w:val="Heading1"/>
+    <w:rsid w:val="00852B9A"/>
+    <w:pPr>
+      <w:spacing w:before="120"/>
+      <w:ind w:hanging="115"/>
+    </w:pPr>
+    <w:rPr>
+      <w:rFonts w:eastAsia="Times New Roman" w:cs="Times New Roman"/>
+      <w:szCs w:val="20"/>
+    </w:rPr>
+  </w:style>
+  <w:style w:type="character" w:styleId="Strong">
+    <w:name w:val="Strong"/>
+    <w:basedOn w:val="DefaultParagraphFont"/>
+    <w:uiPriority w:val="22"/>
+    <w:qFormat/>
+    <w:rsid w:val="006660B3"/>
+    <w:rPr>
+      <w:b/>
+      <w:bCs/>
+    </w:rPr>
+  </w:style>
+  <w:style w:type="character" w:customStyle="1" w:styleId="UnresolvedMention">
     <w:name w:val="Unresolved Mention"/>
     <w:basedOn w:val="DefaultParagraphFont"/>
     <w:uiPriority w:val="99"/>
@@ -12114,7 +13123,7 @@
   <a:extraClrSchemeLst/>
   <a:extLst>
     <a:ext uri="{05A4C25C-085E-4340-85A3-A5531E510DB2}">
-      <thm15:themeFamily xmlns:thm15="http://schemas.microsoft.com/office/thememl/2012/main" name="Office Theme" id="{62F939B6-93AF-4DB8-9C6B-D6C7DFDC589F}" vid="{4A3C46E8-61CC-4603-A589-7422A47A8E4A}"/>
+      <thm15:themeFamily xmlns:thm15="http://schemas.microsoft.com/office/thememl/2012/main" xmlns="" name="Office Theme" id="{62F939B6-93AF-4DB8-9C6B-D6C7DFDC589F}" vid="{4A3C46E8-61CC-4603-A589-7422A47A8E4A}"/>
     </a:ext>
   </a:extLst>
 </a:theme>
@@ -12125,7 +13134,7 @@
 </file>
 
 <file path=customXml/itemProps1.xml><?xml version="1.0" encoding="utf-8"?>
-<ds:datastoreItem xmlns:ds="http://schemas.openxmlformats.org/officeDocument/2006/customXml" ds:itemID="{5608927F-4507-4443-B3D0-88A95F3A47BA}">
+<ds:datastoreItem xmlns:ds="http://schemas.openxmlformats.org/officeDocument/2006/customXml" ds:itemID="{E7AC22B6-C823-4CEE-BD93-D7EBC1952363}">
   <ds:schemaRefs>
     <ds:schemaRef ds:uri="http://schemas.openxmlformats.org/officeDocument/2006/bibliography"/>
   </ds:schemaRefs>

</xml_diff>

<commit_message>
Added Motion for Interim Child Support to heading for What to expect after I file
</commit_message>
<xml_diff>
--- a/docassemble/ChildSupport/data/templates/child_support_action_plan.docx
+++ b/docassemble/ChildSupport/data/templates/child_support_action_plan.docx
@@ -1,6 +1,6 @@
 
 <file path=word/document.xml><?xml version="1.0" encoding="utf-8"?>
-<w:document xmlns:wpc="http://schemas.microsoft.com/office/word/2010/wordprocessingCanvas" xmlns:cx="http://schemas.microsoft.com/office/drawing/2014/chartex" xmlns:cx1="http://schemas.microsoft.com/office/drawing/2015/9/8/chartex" xmlns:cx2="http://schemas.microsoft.com/office/drawing/2015/10/21/chartex" xmlns:cx3="http://schemas.microsoft.com/office/drawing/2016/5/9/chartex" xmlns:cx4="http://schemas.microsoft.com/office/drawing/2016/5/10/chartex" xmlns:cx5="http://schemas.microsoft.com/office/drawing/2016/5/11/chartex" xmlns:cx6="http://schemas.microsoft.com/office/drawing/2016/5/12/chartex" xmlns:cx7="http://schemas.microsoft.com/office/drawing/2016/5/13/chartex" xmlns:cx8="http://schemas.microsoft.com/office/drawing/2016/5/14/chartex" xmlns:mc="http://schemas.openxmlformats.org/markup-compatibility/2006" xmlns:aink="http://schemas.microsoft.com/office/drawing/2016/ink" xmlns:am3d="http://schemas.microsoft.com/office/drawing/2017/model3d" xmlns:o="urn:schemas-microsoft-com:office:office" xmlns:r="http://schemas.openxmlformats.org/officeDocument/2006/relationships" xmlns:m="http://schemas.openxmlformats.org/officeDocument/2006/math" xmlns:v="urn:schemas-microsoft-com:vml" xmlns:wp14="http://schemas.microsoft.com/office/word/2010/wordprocessingDrawing" xmlns:wp="http://schemas.openxmlformats.org/drawingml/2006/wordprocessingDrawing" xmlns:w10="urn:schemas-microsoft-com:office:word" xmlns:w="http://schemas.openxmlformats.org/wordprocessingml/2006/main" xmlns:w14="http://schemas.microsoft.com/office/word/2010/wordml" xmlns:w15="http://schemas.microsoft.com/office/word/2012/wordml" xmlns:w16cex="http://schemas.microsoft.com/office/word/2018/wordml/cex" xmlns:w16cid="http://schemas.microsoft.com/office/word/2016/wordml/cid" xmlns:w16="http://schemas.microsoft.com/office/word/2018/wordml" xmlns:w16sdtdh="http://schemas.microsoft.com/office/word/2020/wordml/sdtdatahash" xmlns:w16se="http://schemas.microsoft.com/office/word/2015/wordml/symex" xmlns:wpg="http://schemas.microsoft.com/office/word/2010/wordprocessingGroup" xmlns:wpi="http://schemas.microsoft.com/office/word/2010/wordprocessingInk" xmlns:wne="http://schemas.microsoft.com/office/word/2006/wordml" xmlns:wps="http://schemas.microsoft.com/office/word/2010/wordprocessingShape" mc:Ignorable="w14 w15 w16se w16cid w16 w16cex w16sdtdh wp14">
+<w:document xmlns:wpc="http://schemas.microsoft.com/office/word/2010/wordprocessingCanvas" xmlns:mc="http://schemas.openxmlformats.org/markup-compatibility/2006" xmlns:o="urn:schemas-microsoft-com:office:office" xmlns:r="http://schemas.openxmlformats.org/officeDocument/2006/relationships" xmlns:m="http://schemas.openxmlformats.org/officeDocument/2006/math" xmlns:v="urn:schemas-microsoft-com:vml" xmlns:wp14="http://schemas.microsoft.com/office/word/2010/wordprocessingDrawing" xmlns:wp="http://schemas.openxmlformats.org/drawingml/2006/wordprocessingDrawing" xmlns:w10="urn:schemas-microsoft-com:office:word" xmlns:w="http://schemas.openxmlformats.org/wordprocessingml/2006/main" xmlns:w14="http://schemas.microsoft.com/office/word/2010/wordml" xmlns:wpg="http://schemas.microsoft.com/office/word/2010/wordprocessingGroup" xmlns:wpi="http://schemas.microsoft.com/office/word/2010/wordprocessingInk" xmlns:wne="http://schemas.microsoft.com/office/word/2006/wordml" xmlns:wps="http://schemas.microsoft.com/office/word/2010/wordprocessingShape" mc:Ignorable="w14 wp14">
   <w:body>
     <w:tbl>
       <w:tblPr>
@@ -780,7 +780,7 @@
                     </wp:anchor>
                   </w:drawing>
                 </mc:Choice>
-                <mc:Fallback>
+                <mc:Fallback xmlns:w16se="http://schemas.microsoft.com/office/word/2015/wordml/symex" xmlns:w16sdtdh="http://schemas.microsoft.com/office/word/2020/wordml/sdtdatahash" xmlns:w16="http://schemas.microsoft.com/office/word/2018/wordml" xmlns:w16cid="http://schemas.microsoft.com/office/word/2016/wordml/cid" xmlns:w16cex="http://schemas.microsoft.com/office/word/2018/wordml/cex" xmlns:w15="http://schemas.microsoft.com/office/word/2012/wordml" xmlns:am3d="http://schemas.microsoft.com/office/drawing/2017/model3d" xmlns:aink="http://schemas.microsoft.com/office/drawing/2016/ink" xmlns:cx8="http://schemas.microsoft.com/office/drawing/2016/5/14/chartex" xmlns:cx7="http://schemas.microsoft.com/office/drawing/2016/5/13/chartex" xmlns:cx6="http://schemas.microsoft.com/office/drawing/2016/5/12/chartex" xmlns:cx5="http://schemas.microsoft.com/office/drawing/2016/5/11/chartex" xmlns:cx4="http://schemas.microsoft.com/office/drawing/2016/5/10/chartex" xmlns:cx3="http://schemas.microsoft.com/office/drawing/2016/5/9/chartex" xmlns:cx2="http://schemas.microsoft.com/office/drawing/2015/10/21/chartex" xmlns:cx1="http://schemas.microsoft.com/office/drawing/2015/9/8/chartex" xmlns:cx="http://schemas.microsoft.com/office/drawing/2014/chartex">
                   <w:pict>
                     <v:group w14:anchorId="29887D17" id="Group 1" o:spid="_x0000_s1026" style="position:absolute;margin-left:0;margin-top:13.25pt;width:59.75pt;height:54.7pt;z-index:-251651072;mso-wrap-distance-right:25.2pt;mso-width-relative:margin;mso-height-relative:margin" coordsize="7613,6959" o:gfxdata="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">
                       <v:group id="docshapegroup1" o:spid="_x0000_s1027" style="position:absolute;width:5969;height:6959" coordorigin="805,-199" coordsize="940,1096" o:gfxdata="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">
@@ -954,27 +954,14 @@
             <w:r>
               <w:t xml:space="preserve">Step </w:t>
             </w:r>
-            <w:r>
-              <w:fldChar w:fldCharType="begin"/>
-            </w:r>
-            <w:r>
-              <w:instrText xml:space="preserve"> SEQ stepList \* MERGEFORMAT </w:instrText>
-            </w:r>
-            <w:r>
-              <w:fldChar w:fldCharType="separate"/>
-            </w:r>
-            <w:r>
-              <w:rPr>
-                <w:noProof/>
-              </w:rPr>
-              <w:t>1</w:t>
-            </w:r>
-            <w:r>
-              <w:rPr>
-                <w:noProof/>
-              </w:rPr>
-              <w:fldChar w:fldCharType="end"/>
-            </w:r>
+            <w:fldSimple w:instr=" SEQ stepList \* MERGEFORMAT ">
+              <w:r>
+                <w:rPr>
+                  <w:noProof/>
+                </w:rPr>
+                <w:t>1</w:t>
+              </w:r>
+            </w:fldSimple>
             <w:r>
               <w:t xml:space="preserve">: </w:t>
             </w:r>
@@ -1099,53 +1086,53 @@
               <w:outlineLvl w:val="2"/>
             </w:pPr>
             <w:r>
+              <w:t>Benefits</w:t>
+            </w:r>
+            <w:r>
+              <w:t xml:space="preserve"> of </w:t>
+            </w:r>
+            <w:r>
+              <w:t>e</w:t>
+            </w:r>
+            <w:r>
+              <w:t xml:space="preserve">stablishing </w:t>
+            </w:r>
+            <w:r>
+              <w:t>p</w:t>
+            </w:r>
+            <w:r>
+              <w:t>aternity</w:t>
+            </w:r>
+          </w:p>
+          <w:p>
+            <w:pPr>
+              <w:ind w:left="-28"/>
+            </w:pPr>
+            <w:r>
+              <w:t xml:space="preserve">Your </w:t>
+            </w:r>
+            <w:r>
+              <w:t xml:space="preserve">child gets </w:t>
+            </w:r>
+            <w:r>
+              <w:t xml:space="preserve">many benefits </w:t>
+            </w:r>
+            <w:r>
+              <w:t xml:space="preserve">from knowing who their </w:t>
+            </w:r>
+            <w:r>
+              <w:t>biological</w:t>
+            </w:r>
+            <w:r>
+              <w:t xml:space="preserve"> father is:</w:t>
+            </w:r>
+          </w:p>
+          <w:p>
+            <w:pPr>
+              <w:pStyle w:val="ListParagraph"/>
+            </w:pPr>
+            <w:r>
               <w:lastRenderedPageBreak/>
-              <w:t>Benefits</w:t>
-            </w:r>
-            <w:r>
-              <w:t xml:space="preserve"> of </w:t>
-            </w:r>
-            <w:r>
-              <w:t>e</w:t>
-            </w:r>
-            <w:r>
-              <w:t xml:space="preserve">stablishing </w:t>
-            </w:r>
-            <w:r>
-              <w:t>p</w:t>
-            </w:r>
-            <w:r>
-              <w:t>aternity</w:t>
-            </w:r>
-          </w:p>
-          <w:p>
-            <w:pPr>
-              <w:ind w:left="-28"/>
-            </w:pPr>
-            <w:r>
-              <w:t xml:space="preserve">Your </w:t>
-            </w:r>
-            <w:r>
-              <w:t xml:space="preserve">child gets </w:t>
-            </w:r>
-            <w:r>
-              <w:t xml:space="preserve">many benefits </w:t>
-            </w:r>
-            <w:r>
-              <w:t xml:space="preserve">from knowing who their </w:t>
-            </w:r>
-            <w:r>
-              <w:t>biological</w:t>
-            </w:r>
-            <w:r>
-              <w:t xml:space="preserve"> father is:</w:t>
-            </w:r>
-          </w:p>
-          <w:p>
-            <w:pPr>
-              <w:pStyle w:val="ListParagraph"/>
-            </w:pPr>
-            <w:r>
               <w:t xml:space="preserve">child support, </w:t>
             </w:r>
           </w:p>
@@ -1273,7 +1260,7 @@
             <w:r>
               <w:t xml:space="preserve">You can only get the form from </w:t>
             </w:r>
-            <w:hyperlink r:id="rId8" w:history="1">
+            <w:hyperlink r:id="rId9" w:history="1">
               <w:r>
                 <w:t>Health Analytics &amp; Vital Records</w:t>
               </w:r>
@@ -1342,7 +1329,7 @@
             <w:r>
               <w:t xml:space="preserve"> can order </w:t>
             </w:r>
-            <w:hyperlink r:id="rId9" w:anchor="dna" w:history="1">
+            <w:hyperlink r:id="rId10" w:anchor="dna" w:history="1">
               <w:r>
                 <w:t>DNA testing</w:t>
               </w:r>
@@ -1381,7 +1368,7 @@
               </w:rPr>
               <w:t xml:space="preserve">Use </w:t>
             </w:r>
-            <w:hyperlink r:id="rId10" w:history="1">
+            <w:hyperlink r:id="rId11" w:history="1">
               <w:r>
                 <w:rPr>
                   <w:rStyle w:val="BodyTextChar"/>
@@ -1422,22 +1409,25 @@
               </w:rPr>
             </w:pPr>
             <w:r>
+              <w:t xml:space="preserve">If a husband and wife </w:t>
+            </w:r>
+            <w:r>
+              <w:t>are</w:t>
+            </w:r>
+            <w:r>
+              <w:rPr>
+                <w:b/>
+              </w:rPr>
+              <w:t xml:space="preserve"> married</w:t>
+            </w:r>
+            <w:r>
+              <w:t xml:space="preserve"> when a child is born, and the husband is not the biological father, they can start a </w:t>
+            </w:r>
+            <w:r>
               <w:lastRenderedPageBreak/>
-              <w:t xml:space="preserve">If a husband and wife </w:t>
-            </w:r>
-            <w:r>
-              <w:t>are</w:t>
-            </w:r>
-            <w:r>
-              <w:rPr>
-                <w:b/>
-              </w:rPr>
-              <w:t xml:space="preserve"> married</w:t>
-            </w:r>
-            <w:r>
-              <w:t xml:space="preserve"> when a child is born, and the husband is not the biological father, they can start a divorce case and ask the judge to disestablish paternity as part of the divorce case.  Use </w:t>
-            </w:r>
-            <w:hyperlink r:id="rId11" w:history="1">
+              <w:t xml:space="preserve">divorce case and ask the judge to disestablish paternity as part of the divorce case.  Use </w:t>
+            </w:r>
+            <w:hyperlink r:id="rId12" w:history="1">
               <w:r>
                 <w:rPr>
                   <w:rStyle w:val="BodyTextChar"/>
@@ -1522,7 +1512,7 @@
               </w:rPr>
               <w:t xml:space="preserve"> </w:t>
             </w:r>
-            <w:hyperlink r:id="rId12" w:history="1">
+            <w:hyperlink r:id="rId13" w:history="1">
               <w:r>
                 <w:rPr>
                   <w:rStyle w:val="BodyTextChar"/>
@@ -1571,7 +1561,7 @@
             <w:r>
               <w:t xml:space="preserve">See </w:t>
             </w:r>
-            <w:hyperlink r:id="rId13" w:anchor="paternity" w:history="1">
+            <w:hyperlink r:id="rId14" w:anchor="paternity" w:history="1">
               <w:r>
                 <w:t>the court’s paternity forms</w:t>
               </w:r>
@@ -1606,7 +1596,7 @@
             <w:r>
               <w:t xml:space="preserve">a complicated situation. Try to talk to a lawyer.  </w:t>
             </w:r>
-            <w:hyperlink r:id="rId14" w:history="1">
+            <w:hyperlink r:id="rId15" w:history="1">
               <w:r>
                 <w:t>Find a Lawyer</w:t>
               </w:r>
@@ -1717,7 +1707,7 @@
             <w:r>
               <w:t xml:space="preserve"> </w:t>
             </w:r>
-            <w:hyperlink r:id="rId15" w:history="1">
+            <w:hyperlink r:id="rId16" w:history="1">
               <w:r>
                 <w:t>Paternity</w:t>
               </w:r>
@@ -1732,7 +1722,6 @@
               <w:outlineLvl w:val="2"/>
             </w:pPr>
             <w:r>
-              <w:lastRenderedPageBreak/>
               <w:t>Links in this step</w:t>
             </w:r>
           </w:p>
@@ -1740,7 +1729,7 @@
             <w:pPr>
               <w:pStyle w:val="BodyText"/>
             </w:pPr>
-            <w:hyperlink r:id="rId16" w:history="1">
+            <w:hyperlink r:id="rId17" w:history="1">
               <w:r>
                 <w:rPr>
                   <w:b/>
@@ -1752,6 +1741,7 @@
               <w:br/>
             </w:r>
             <w:r>
+              <w:lastRenderedPageBreak/>
               <w:t>health.alaska.gov/</w:t>
             </w:r>
             <w:proofErr w:type="spellStart"/>
@@ -1772,7 +1762,7 @@
             <w:pPr>
               <w:pStyle w:val="BodyText"/>
             </w:pPr>
-            <w:hyperlink r:id="rId17" w:anchor="dna" w:history="1">
+            <w:hyperlink r:id="rId18" w:anchor="dna" w:history="1">
               <w:r>
                 <w:rPr>
                   <w:b/>
@@ -1784,10 +1774,18 @@
               <w:br/>
             </w:r>
             <w:r>
-              <w:t>courts.alaska.gov/shc/family/</w:t>
+              <w:t>courts.alaska.gov/</w:t>
             </w:r>
             <w:proofErr w:type="spellStart"/>
             <w:r>
+              <w:t>shc</w:t>
+            </w:r>
+            <w:proofErr w:type="spellEnd"/>
+            <w:r>
+              <w:t>/family/</w:t>
+            </w:r>
+            <w:proofErr w:type="spellStart"/>
+            <w:r>
               <w:t>glossary.htm#dna</w:t>
             </w:r>
             <w:proofErr w:type="spellEnd"/>
@@ -1881,7 +1879,7 @@
                 <w:b/>
               </w:rPr>
             </w:pPr>
-            <w:hyperlink r:id="rId18" w:history="1">
+            <w:hyperlink r:id="rId19" w:history="1">
               <w:r>
                 <w:rPr>
                   <w:b/>
@@ -1940,7 +1938,7 @@
             <w:pPr>
               <w:pStyle w:val="BodyText"/>
             </w:pPr>
-            <w:hyperlink r:id="rId19" w:anchor="paternity" w:history="1">
+            <w:hyperlink r:id="rId20" w:anchor="paternity" w:history="1">
               <w:r>
                 <w:rPr>
                   <w:b/>
@@ -1952,10 +1950,18 @@
               <w:br/>
             </w:r>
             <w:r>
-              <w:t>courts.alaska.gov/shc/family/</w:t>
+              <w:t>courts.alaska.gov/</w:t>
             </w:r>
             <w:proofErr w:type="spellStart"/>
             <w:r>
+              <w:t>shc</w:t>
+            </w:r>
+            <w:proofErr w:type="spellEnd"/>
+            <w:r>
+              <w:t>/family/</w:t>
+            </w:r>
+            <w:proofErr w:type="spellStart"/>
+            <w:r>
               <w:t>shcforms.htm#paternity</w:t>
             </w:r>
             <w:proofErr w:type="spellEnd"/>
@@ -1964,7 +1970,7 @@
             <w:pPr>
               <w:pStyle w:val="BodyText"/>
             </w:pPr>
-            <w:hyperlink r:id="rId20" w:history="1">
+            <w:hyperlink r:id="rId21" w:history="1">
               <w:r>
                 <w:rPr>
                   <w:b/>
@@ -1983,7 +1989,7 @@
             <w:pPr>
               <w:pStyle w:val="BodyText"/>
             </w:pPr>
-            <w:hyperlink r:id="rId21" w:history="1">
+            <w:hyperlink r:id="rId22" w:history="1">
               <w:r>
                 <w:rPr>
                   <w:b/>
@@ -2071,15 +2077,19 @@
             <w:r>
               <w:t>{%</w:t>
             </w:r>
+            <w:proofErr w:type="spellStart"/>
             <w:r>
               <w:t>tr</w:t>
             </w:r>
+            <w:proofErr w:type="spellEnd"/>
             <w:r>
               <w:t xml:space="preserve"> if </w:t>
             </w:r>
+            <w:proofErr w:type="spellStart"/>
             <w:r>
               <w:t>ask_court_or_cssd</w:t>
             </w:r>
+            <w:proofErr w:type="spellEnd"/>
             <w:r>
               <w:t xml:space="preserve"> in('</w:t>
             </w:r>
@@ -2133,27 +2143,14 @@
             <w:r>
               <w:t xml:space="preserve">Step </w:t>
             </w:r>
-            <w:r>
-              <w:fldChar w:fldCharType="begin"/>
-            </w:r>
-            <w:r>
-              <w:instrText xml:space="preserve"> SEQ stepList \* MERGEFORMAT </w:instrText>
-            </w:r>
-            <w:r>
-              <w:fldChar w:fldCharType="separate"/>
-            </w:r>
-            <w:r>
-              <w:rPr>
-                <w:noProof/>
-              </w:rPr>
-              <w:t>2</w:t>
-            </w:r>
-            <w:r>
-              <w:rPr>
-                <w:noProof/>
-              </w:rPr>
-              <w:fldChar w:fldCharType="end"/>
-            </w:r>
+            <w:fldSimple w:instr=" SEQ stepList \* MERGEFORMAT ">
+              <w:r>
+                <w:rPr>
+                  <w:noProof/>
+                </w:rPr>
+                <w:t>2</w:t>
+              </w:r>
+            </w:fldSimple>
             <w:r>
               <w:t xml:space="preserve">: </w:t>
             </w:r>
@@ -2325,7 +2322,6 @@
               <w:ind w:left="376"/>
             </w:pPr>
             <w:r>
-              <w:lastRenderedPageBreak/>
               <w:t>Once a year, e</w:t>
             </w:r>
             <w:r>
@@ -2354,6 +2350,7 @@
               <w:ind w:left="720"/>
             </w:pPr>
             <w:r>
+              <w:lastRenderedPageBreak/>
               <w:t xml:space="preserve">If </w:t>
             </w:r>
             <w:r>
@@ -2396,7 +2393,7 @@
             <w:r>
               <w:t xml:space="preserve"> will tell you if the amount should change.  To change child support, you need to file a motion with the court to modify child support.  Use </w:t>
             </w:r>
-            <w:hyperlink r:id="rId22" w:history="1">
+            <w:hyperlink r:id="rId23" w:history="1">
               <w:r>
                 <w:rPr>
                   <w:rStyle w:val="BodyTextChar"/>
@@ -2575,7 +2572,7 @@
             <w:r>
               <w:t xml:space="preserve">Go to </w:t>
             </w:r>
-            <w:hyperlink r:id="rId23" w:history="1">
+            <w:hyperlink r:id="rId24" w:history="1">
               <w:r>
                 <w:t>CSED</w:t>
               </w:r>
@@ -2614,7 +2611,7 @@
             <w:r>
               <w:t xml:space="preserve">’s Tutorial - </w:t>
             </w:r>
-            <w:hyperlink r:id="rId24" w:history="1">
+            <w:hyperlink r:id="rId25" w:history="1">
               <w:r>
                 <w:t>How to Apply for Services Online</w:t>
               </w:r>
@@ -2682,18 +2679,15 @@
               <w:t>CSED</w:t>
             </w:r>
             <w:r>
-              <w:t xml:space="preserve"> or the court, the old child support amount </w:t>
-            </w:r>
+              <w:t xml:space="preserve"> or the court, the old child support amount applies and the parent who owes child support still owes the old amount, even if income or the schedule has changed. </w:t>
+            </w:r>
+          </w:p>
+          <w:p>
+            <w:pPr>
+              <w:pStyle w:val="BodyText"/>
+            </w:pPr>
             <w:r>
               <w:lastRenderedPageBreak/>
-              <w:t xml:space="preserve">applies and the parent who owes child support still owes the old amount, even if income or the schedule has changed. </w:t>
-            </w:r>
-          </w:p>
-          <w:p>
-            <w:pPr>
-              <w:pStyle w:val="BodyText"/>
-            </w:pPr>
-            <w:r>
               <w:t xml:space="preserve">If your order is from </w:t>
             </w:r>
             <w:r>
@@ -2778,7 +2772,7 @@
             <w:r>
               <w:t xml:space="preserve">To ask for a change, you can use the Guided Assistant Interview </w:t>
             </w:r>
-            <w:hyperlink r:id="rId25" w:history="1">
+            <w:hyperlink r:id="rId26" w:history="1">
               <w:r>
                 <w:rPr>
                   <w:rStyle w:val="BodyTextChar"/>
@@ -2914,7 +2908,7 @@
             <w:r>
               <w:t xml:space="preserve">Read </w:t>
             </w:r>
-            <w:hyperlink r:id="rId26" w:history="1">
+            <w:hyperlink r:id="rId27" w:history="1">
               <w:r>
                 <w:t xml:space="preserve">Information about </w:t>
               </w:r>
@@ -2934,7 +2928,7 @@
               <w:pStyle w:val="ListParagraph"/>
               <w:ind w:left="376"/>
             </w:pPr>
-            <w:hyperlink r:id="rId27" w:history="1">
+            <w:hyperlink r:id="rId28" w:history="1">
               <w:r>
                 <w:t>CSED</w:t>
               </w:r>
@@ -2960,7 +2954,7 @@
             <w:r>
               <w:t xml:space="preserve"> and a Child Support order from the Court are not easy to understand. Call the </w:t>
             </w:r>
-            <w:hyperlink r:id="rId28" w:anchor="1b" w:history="1">
+            <w:hyperlink r:id="rId29" w:anchor="1b" w:history="1">
               <w:r>
                 <w:rPr>
                   <w:rStyle w:val="Hyperlink"/>
@@ -2983,7 +2977,7 @@
               <w:pStyle w:val="ListParagraph"/>
               <w:ind w:left="376"/>
             </w:pPr>
-            <w:hyperlink r:id="rId29" w:history="1">
+            <w:hyperlink r:id="rId30" w:history="1">
               <w:r>
                 <w:rPr>
                   <w:rStyle w:val="Hyperlink"/>
@@ -3011,7 +3005,7 @@
             <w:pPr>
               <w:pStyle w:val="Body"/>
             </w:pPr>
-            <w:hyperlink r:id="rId30" w:history="1">
+            <w:hyperlink r:id="rId31" w:history="1">
               <w:r>
                 <w:rPr>
                   <w:rStyle w:val="BodyTextChar"/>
@@ -3028,7 +3022,6 @@
               <w:br/>
             </w:r>
             <w:r>
-              <w:lastRenderedPageBreak/>
               <w:t>D</w:t>
             </w:r>
             <w:r>
@@ -3048,7 +3041,7 @@
                 <w:rStyle w:val="BodyTextChar"/>
               </w:rPr>
             </w:pPr>
-            <w:hyperlink r:id="rId31" w:history="1">
+            <w:hyperlink r:id="rId32" w:history="1">
               <w:r>
                 <w:rPr>
                   <w:rStyle w:val="BodyTextChar"/>
@@ -3075,6 +3068,7 @@
               <w:rPr>
                 <w:rStyle w:val="BodyTextChar"/>
               </w:rPr>
+              <w:lastRenderedPageBreak/>
               <w:t>ChildSupport.alaska.gov</w:t>
             </w:r>
           </w:p>
@@ -3097,7 +3091,7 @@
               </w:rPr>
               <w:t xml:space="preserve">’s Tutorial - </w:t>
             </w:r>
-            <w:hyperlink r:id="rId32" w:history="1">
+            <w:hyperlink r:id="rId33" w:history="1">
               <w:r>
                 <w:rPr>
                   <w:rStyle w:val="BodyTextChar"/>
@@ -3131,7 +3125,7 @@
               <w:pStyle w:val="Body"/>
               <w:keepLines/>
             </w:pPr>
-            <w:hyperlink r:id="rId33" w:history="1">
+            <w:hyperlink r:id="rId34" w:history="1">
               <w:r>
                 <w:rPr>
                   <w:rStyle w:val="BodyTextChar"/>
@@ -3169,7 +3163,7 @@
               <w:pStyle w:val="Body"/>
               <w:keepLines/>
             </w:pPr>
-            <w:hyperlink r:id="rId34" w:history="1">
+            <w:hyperlink r:id="rId35" w:history="1">
               <w:r>
                 <w:rPr>
                   <w:rStyle w:val="BodyTextChar"/>
@@ -3205,7 +3199,7 @@
               <w:pStyle w:val="Body"/>
               <w:keepLines/>
             </w:pPr>
-            <w:hyperlink r:id="rId35" w:anchor="1b" w:history="1">
+            <w:hyperlink r:id="rId36" w:anchor="1b" w:history="1">
               <w:r>
                 <w:rPr>
                   <w:rStyle w:val="BodyTextChar"/>
@@ -3228,7 +3222,7 @@
             <w:pPr>
               <w:pStyle w:val="Body"/>
             </w:pPr>
-            <w:hyperlink r:id="rId36" w:history="1">
+            <w:hyperlink r:id="rId37" w:history="1">
               <w:r>
                 <w:rPr>
                   <w:rStyle w:val="BodyTextChar"/>
@@ -3447,14 +3441,27 @@
             <w:r>
               <w:t xml:space="preserve">Step </w:t>
             </w:r>
-            <w:fldSimple w:instr=" SEQ stepList \* MERGEFORMAT ">
-              <w:r>
-                <w:rPr>
-                  <w:noProof/>
-                </w:rPr>
-                <w:t>3</w:t>
-              </w:r>
-            </w:fldSimple>
+            <w:r>
+              <w:fldChar w:fldCharType="begin"/>
+            </w:r>
+            <w:r>
+              <w:instrText xml:space="preserve"> SEQ stepList \* MERGEFORMAT </w:instrText>
+            </w:r>
+            <w:r>
+              <w:fldChar w:fldCharType="separate"/>
+            </w:r>
+            <w:r>
+              <w:rPr>
+                <w:noProof/>
+              </w:rPr>
+              <w:t>3</w:t>
+            </w:r>
+            <w:r>
+              <w:rPr>
+                <w:noProof/>
+              </w:rPr>
+              <w:fldChar w:fldCharType="end"/>
+            </w:r>
             <w:r>
               <w:t>: S</w:t>
             </w:r>
@@ -3535,7 +3542,7 @@
               </w:rPr>
               <w:br/>
             </w:r>
-            <w:hyperlink r:id="rId37" w:history="1">
+            <w:hyperlink r:id="rId38" w:history="1">
               <w:r>
                 <w:rPr>
                   <w:b/>
@@ -3640,26 +3647,26 @@
               <w:ind w:left="418" w:hanging="418"/>
             </w:pPr>
             <w:r>
+              <w:t>Use the other steps in this action plan to help you fill out the child support forms you need to start your case.</w:t>
+            </w:r>
+            <w:r>
+              <w:rPr>
+                <w:color w:val="0070C0"/>
+              </w:rPr>
+              <w:t>{% endif %}</w:t>
+            </w:r>
+            <w:r>
+              <w:rPr>
+                <w:color w:val="9CC2E5" w:themeColor="accent5" w:themeTint="99"/>
+              </w:rPr>
+              <w:t xml:space="preserve">{% if </w:t>
+            </w:r>
+            <w:proofErr w:type="spellStart"/>
+            <w:r>
+              <w:rPr>
+                <w:color w:val="9CC2E5" w:themeColor="accent5" w:themeTint="99"/>
+              </w:rPr>
               <w:lastRenderedPageBreak/>
-              <w:t>Use the other steps in this action plan to help you fill out the child support forms you need to start your case.</w:t>
-            </w:r>
-            <w:r>
-              <w:rPr>
-                <w:color w:val="0070C0"/>
-              </w:rPr>
-              <w:t>{% endif %}</w:t>
-            </w:r>
-            <w:r>
-              <w:rPr>
-                <w:color w:val="9CC2E5" w:themeColor="accent5" w:themeTint="99"/>
-              </w:rPr>
-              <w:t xml:space="preserve">{% if </w:t>
-            </w:r>
-            <w:proofErr w:type="spellStart"/>
-            <w:r>
-              <w:rPr>
-                <w:color w:val="9CC2E5" w:themeColor="accent5" w:themeTint="99"/>
-              </w:rPr>
               <w:t>interim_motion</w:t>
             </w:r>
             <w:proofErr w:type="spellEnd"/>
@@ -3767,14 +3774,27 @@
             <w:r>
               <w:t xml:space="preserve">Step </w:t>
             </w:r>
-            <w:fldSimple w:instr=" SEQ stepList  \* MERGEFORMAT  \* MERGEFORMAT ">
-              <w:r>
-                <w:rPr>
-                  <w:noProof/>
-                </w:rPr>
-                <w:t>4</w:t>
-              </w:r>
-            </w:fldSimple>
+            <w:r>
+              <w:fldChar w:fldCharType="begin"/>
+            </w:r>
+            <w:r>
+              <w:instrText xml:space="preserve"> SEQ stepList  \* MERGEFORMAT  \* MERGEFORMAT </w:instrText>
+            </w:r>
+            <w:r>
+              <w:fldChar w:fldCharType="separate"/>
+            </w:r>
+            <w:r>
+              <w:rPr>
+                <w:noProof/>
+              </w:rPr>
+              <w:t>4</w:t>
+            </w:r>
+            <w:r>
+              <w:rPr>
+                <w:noProof/>
+              </w:rPr>
+              <w:fldChar w:fldCharType="end"/>
+            </w:r>
             <w:r>
               <w:t xml:space="preserve">: </w:t>
             </w:r>
@@ -3824,7 +3844,7 @@
             <w:r>
               <w:t xml:space="preserve"> </w:t>
             </w:r>
-            <w:hyperlink r:id="rId38" w:history="1">
+            <w:hyperlink r:id="rId39" w:history="1">
               <w:r>
                 <w:t>Alaska Civil Rule 90.3</w:t>
               </w:r>
@@ -3991,8 +4011,11 @@
               <w:ind w:left="345"/>
             </w:pPr>
             <w:r>
+              <w:t xml:space="preserve">If your children do not spend at least 110 nights with one of you, the parent who gets fewer nights must pay the other parent at least </w:t>
+            </w:r>
+            <w:r>
               <w:lastRenderedPageBreak/>
-              <w:t>If your children do not spend at least 110 nights with one of you, the parent who gets fewer nights must pay the other parent at least $50/week. This is the minimum amount of child support, even if the formula calculates a lower amount.  Child support is usually more than $50.</w:t>
+              <w:t>$50/week. This is the minimum amount of child support, even if the formula calculates a lower amount.  Child support is usually more than $50.</w:t>
             </w:r>
           </w:p>
           <w:p>
@@ -4203,27 +4226,14 @@
             <w:r>
               <w:t xml:space="preserve">Step </w:t>
             </w:r>
-            <w:r>
-              <w:fldChar w:fldCharType="begin"/>
-            </w:r>
-            <w:r>
-              <w:instrText xml:space="preserve"> SEQ stepList \* MERGEFORMAT </w:instrText>
-            </w:r>
-            <w:r>
-              <w:fldChar w:fldCharType="separate"/>
-            </w:r>
-            <w:r>
-              <w:rPr>
-                <w:noProof/>
-              </w:rPr>
-              <w:t>5</w:t>
-            </w:r>
-            <w:r>
-              <w:rPr>
-                <w:noProof/>
-              </w:rPr>
-              <w:fldChar w:fldCharType="end"/>
-            </w:r>
+            <w:fldSimple w:instr=" SEQ stepList \* MERGEFORMAT ">
+              <w:r>
+                <w:rPr>
+                  <w:noProof/>
+                </w:rPr>
+                <w:t>5</w:t>
+              </w:r>
+            </w:fldSimple>
             <w:r>
               <w:rPr>
                 <w:noProof/>
@@ -4369,7 +4379,7 @@
             <w:pPr>
               <w:pStyle w:val="BodyText"/>
             </w:pPr>
-            <w:hyperlink r:id="rId39" w:history="1">
+            <w:hyperlink r:id="rId40" w:history="1">
               <w:r>
                 <w:rPr>
                   <w:rStyle w:val="Hyperlink"/>
@@ -4452,7 +4462,7 @@
                 <w:color w:val="00B050"/>
               </w:rPr>
             </w:pPr>
-            <w:hyperlink r:id="rId40" w:history="1">
+            <w:hyperlink r:id="rId41" w:history="1">
               <w:r>
                 <w:rPr>
                   <w:rStyle w:val="Hyperlink"/>
@@ -4543,7 +4553,6 @@
               <w:rPr>
                 <w:color w:val="FF0000"/>
               </w:rPr>
-              <w:lastRenderedPageBreak/>
               <w:t>{%</w:t>
             </w:r>
             <w:r>
@@ -4594,7 +4603,16 @@
               <w:pStyle w:val="BodyText"/>
             </w:pPr>
             <w:r>
-              <w:t xml:space="preserve">{%tr if </w:t>
+              <w:lastRenderedPageBreak/>
+              <w:t>{%</w:t>
+            </w:r>
+            <w:proofErr w:type="spellStart"/>
+            <w:r>
+              <w:t>tr</w:t>
+            </w:r>
+            <w:proofErr w:type="spellEnd"/>
+            <w:r>
+              <w:t xml:space="preserve"> if </w:t>
             </w:r>
             <w:proofErr w:type="spellStart"/>
             <w:r>
@@ -4646,27 +4664,14 @@
             <w:r>
               <w:t xml:space="preserve">Step </w:t>
             </w:r>
-            <w:r>
-              <w:fldChar w:fldCharType="begin"/>
-            </w:r>
-            <w:r>
-              <w:instrText xml:space="preserve"> SEQ stepList \* MERGEFORMAT </w:instrText>
-            </w:r>
-            <w:r>
-              <w:fldChar w:fldCharType="separate"/>
-            </w:r>
-            <w:r>
-              <w:rPr>
-                <w:noProof/>
-              </w:rPr>
-              <w:t>6</w:t>
-            </w:r>
-            <w:r>
-              <w:rPr>
-                <w:noProof/>
-              </w:rPr>
-              <w:fldChar w:fldCharType="end"/>
-            </w:r>
+            <w:fldSimple w:instr=" SEQ stepList \* MERGEFORMAT ">
+              <w:r>
+                <w:rPr>
+                  <w:noProof/>
+                </w:rPr>
+                <w:t>6</w:t>
+              </w:r>
+            </w:fldSimple>
             <w:r>
               <w:t xml:space="preserve">: </w:t>
             </w:r>
@@ -4708,7 +4713,7 @@
             <w:r>
               <w:t xml:space="preserve">Use </w:t>
             </w:r>
-            <w:hyperlink r:id="rId41" w:history="1">
+            <w:hyperlink r:id="rId42" w:history="1">
               <w:r>
                 <w:rPr>
                   <w:b/>
@@ -4949,7 +4954,7 @@
               </w:rPr>
               <w:t xml:space="preserve">Child Support Guidelines Affidavit, </w:t>
             </w:r>
-            <w:hyperlink r:id="rId42" w:history="1">
+            <w:hyperlink r:id="rId43" w:history="1">
               <w:r>
                 <w:rPr>
                   <w:b/>
@@ -4973,15 +4978,7 @@
               <w:ind w:left="342"/>
             </w:pPr>
             <w:r>
-              <w:t xml:space="preserve">{%p if </w:t>
-            </w:r>
-            <w:proofErr w:type="spellStart"/>
-            <w:r>
-              <w:t>number_of_children</w:t>
-            </w:r>
-            <w:proofErr w:type="spellEnd"/>
-            <w:r>
-              <w:t xml:space="preserve">  == "one" %}</w:t>
+              <w:t>{%p if number_of_children  == "one" %}</w:t>
             </w:r>
           </w:p>
           <w:p>
@@ -5043,7 +5040,7 @@
               </w:rPr>
               <w:t xml:space="preserve">Order on Child Support, </w:t>
             </w:r>
-            <w:hyperlink r:id="rId43" w:history="1">
+            <w:hyperlink r:id="rId44" w:history="1">
               <w:r>
                 <w:rPr>
                   <w:b/>
@@ -5093,7 +5090,7 @@
             <w:r>
               <w:t xml:space="preserve">to help you fill out the </w:t>
             </w:r>
-            <w:hyperlink r:id="rId44" w:history="1">
+            <w:hyperlink r:id="rId45" w:history="1">
               <w:r>
                 <w:rPr>
                   <w:b/>
@@ -5107,7 +5104,7 @@
               </w:rPr>
               <w:t xml:space="preserve">, </w:t>
             </w:r>
-            <w:hyperlink r:id="rId45" w:history="1">
+            <w:hyperlink r:id="rId46" w:history="1">
               <w:r>
                 <w:rPr>
                   <w:b/>
@@ -5128,10 +5125,9 @@
               <w:ind w:left="342"/>
             </w:pPr>
             <w:r>
-              <w:lastRenderedPageBreak/>
               <w:t xml:space="preserve">Read more about </w:t>
             </w:r>
-            <w:hyperlink r:id="rId46" w:anchor="order" w:history="1">
+            <w:hyperlink r:id="rId47" w:anchor="order" w:history="1">
               <w:r>
                 <w:t>motions</w:t>
               </w:r>
@@ -5146,6 +5142,7 @@
               <w:outlineLvl w:val="2"/>
             </w:pPr>
             <w:r>
+              <w:lastRenderedPageBreak/>
               <w:t xml:space="preserve">Links in </w:t>
             </w:r>
             <w:r>
@@ -5164,7 +5161,7 @@
               </w:numPr>
               <w:ind w:left="-18"/>
             </w:pPr>
-            <w:hyperlink r:id="rId47" w:history="1">
+            <w:hyperlink r:id="rId48" w:history="1">
               <w:r>
                 <w:rPr>
                   <w:b/>
@@ -5211,7 +5208,7 @@
             <w:r>
               <w:t xml:space="preserve">as </w:t>
             </w:r>
-            <w:hyperlink r:id="rId48" w:history="1">
+            <w:hyperlink r:id="rId49" w:history="1">
               <w:r>
                 <w:rPr>
                   <w:rStyle w:val="Hyperlink"/>
@@ -5225,7 +5222,7 @@
             <w:r>
               <w:br/>
             </w:r>
-            <w:hyperlink r:id="rId49" w:history="1">
+            <w:hyperlink r:id="rId50" w:history="1">
               <w:r>
                 <w:t>courts.alaska.gov/shc/family/docs/shc-1100n.pdf</w:t>
               </w:r>
@@ -5242,7 +5239,7 @@
             <w:r>
               <w:t xml:space="preserve"> </w:t>
             </w:r>
-            <w:hyperlink r:id="rId50" w:history="1">
+            <w:hyperlink r:id="rId51" w:history="1">
               <w:r>
                 <w:rPr>
                   <w:rStyle w:val="Hyperlink"/>
@@ -5262,7 +5259,7 @@
             <w:r>
               <w:br/>
             </w:r>
-            <w:hyperlink r:id="rId51" w:history="1">
+            <w:hyperlink r:id="rId52" w:history="1">
               <w:r>
                 <w:t>courts.alaska.gov/shc/family/docs/shc-1100.doc</w:t>
               </w:r>
@@ -5276,7 +5273,7 @@
                 <w:numId w:val="0"/>
               </w:numPr>
             </w:pPr>
-            <w:hyperlink r:id="rId52" w:history="1">
+            <w:hyperlink r:id="rId53" w:history="1">
               <w:r>
                 <w:rPr>
                   <w:b/>
@@ -5290,7 +5287,7 @@
               </w:rPr>
               <w:t xml:space="preserve">, </w:t>
             </w:r>
-            <w:hyperlink r:id="rId53" w:history="1">
+            <w:hyperlink r:id="rId54" w:history="1">
               <w:r>
                 <w:rPr>
                   <w:b/>
@@ -5317,7 +5314,7 @@
               </w:numPr>
               <w:ind w:left="-18"/>
             </w:pPr>
-            <w:hyperlink r:id="rId54" w:anchor="order" w:history="1">
+            <w:hyperlink r:id="rId55" w:anchor="order" w:history="1">
               <w:r>
                 <w:rPr>
                   <w:b/>
@@ -5335,7 +5332,15 @@
               <w:br/>
             </w:r>
             <w:r>
-              <w:t>courts.alaska.gov/shc/family/</w:t>
+              <w:t>courts.alaska.gov/</w:t>
+            </w:r>
+            <w:proofErr w:type="spellStart"/>
+            <w:r>
+              <w:t>shc</w:t>
+            </w:r>
+            <w:proofErr w:type="spellEnd"/>
+            <w:r>
+              <w:t>/family/</w:t>
             </w:r>
             <w:proofErr w:type="spellStart"/>
             <w:r>
@@ -5402,8 +5407,13 @@
               </w:rPr>
             </w:pPr>
             <w:r>
-              <w:t>{%tr</w:t>
-            </w:r>
+              <w:t>{%</w:t>
+            </w:r>
+            <w:proofErr w:type="spellStart"/>
+            <w:r>
+              <w:t>tr</w:t>
+            </w:r>
+            <w:proofErr w:type="spellEnd"/>
             <w:r>
               <w:t xml:space="preserve"> if</w:t>
             </w:r>
@@ -5526,7 +5536,7 @@
             <w:r>
               <w:t xml:space="preserve">The </w:t>
             </w:r>
-            <w:hyperlink r:id="rId55" w:history="1">
+            <w:hyperlink r:id="rId56" w:history="1">
               <w:r>
                 <w:rPr>
                   <w:b/>
@@ -5545,7 +5555,7 @@
             <w:r>
               <w:t xml:space="preserve">Use </w:t>
             </w:r>
-            <w:hyperlink r:id="rId56" w:history="1">
+            <w:hyperlink r:id="rId57" w:history="1">
               <w:r>
                 <w:rPr>
                   <w:b/>
@@ -5604,7 +5614,7 @@
               <w:keepNext/>
               <w:keepLines/>
             </w:pPr>
-            <w:hyperlink r:id="rId57" w:history="1">
+            <w:hyperlink r:id="rId58" w:history="1">
               <w:r>
                 <w:rPr>
                   <w:rStyle w:val="Hyperlink"/>
@@ -5681,23 +5691,23 @@
               <w:pStyle w:val="BodyText"/>
             </w:pPr>
             <w:r>
+              <w:t>{%</w:t>
+            </w:r>
+            <w:proofErr w:type="spellStart"/>
+            <w:r>
+              <w:t>tr</w:t>
+            </w:r>
+            <w:proofErr w:type="spellEnd"/>
+            <w:r>
+              <w:t xml:space="preserve"> if </w:t>
+            </w:r>
+            <w:r>
+              <w:rPr>
+                <w:rFonts w:ascii="Tahoma" w:eastAsia="Times New Roman" w:hAnsi="Tahoma" w:cs="Tahoma"/>
+              </w:rPr>
               <w:lastRenderedPageBreak/>
-              <w:t>{%</w:t>
-            </w:r>
-            <w:r>
-              <w:t>tr</w:t>
-            </w:r>
-            <w:r>
-              <w:t xml:space="preserve"> if </w:t>
-            </w:r>
-            <w:proofErr w:type="spellStart"/>
-            <w:r>
-              <w:rPr>
-                <w:rFonts w:ascii="Tahoma" w:eastAsia="Times New Roman" w:hAnsi="Tahoma" w:cs="Tahoma"/>
-              </w:rPr>
               <w:t>number_of_children</w:t>
             </w:r>
-            <w:proofErr w:type="spellEnd"/>
             <w:r>
               <w:rPr>
                 <w:rFonts w:ascii="Tahoma" w:eastAsia="Times New Roman" w:hAnsi="Tahoma" w:cs="Tahoma"/>
@@ -5746,6 +5756,7 @@
               <w:outlineLvl w:val="1"/>
             </w:pPr>
             <w:r>
+              <w:lastRenderedPageBreak/>
               <w:t xml:space="preserve">Step </w:t>
             </w:r>
             <w:bookmarkStart w:id="3" w:name="Figure1"/>
@@ -5965,7 +5976,7 @@
             <w:r>
               <w:t xml:space="preserve">If you do not know what the final schedule will be, or if you know it will be shared custody, fill out </w:t>
             </w:r>
-            <w:hyperlink r:id="rId58" w:history="1">
+            <w:hyperlink r:id="rId59" w:history="1">
               <w:r>
                 <w:rPr>
                   <w:rStyle w:val="BodyTextChar"/>
@@ -5980,7 +5991,7 @@
               </w:rPr>
               <w:t xml:space="preserve"> [</w:t>
             </w:r>
-            <w:hyperlink r:id="rId59" w:history="1">
+            <w:hyperlink r:id="rId60" w:history="1">
               <w:r>
                 <w:rPr>
                   <w:rStyle w:val="Hyperlink"/>
@@ -5999,7 +6010,7 @@
             <w:pPr>
               <w:pStyle w:val="Body"/>
             </w:pPr>
-            <w:hyperlink r:id="rId60" w:history="1">
+            <w:hyperlink r:id="rId61" w:history="1">
               <w:r>
                 <w:rPr>
                   <w:rStyle w:val="Hyperlink"/>
@@ -6070,19 +6081,25 @@
               <w:pStyle w:val="BodyText"/>
             </w:pPr>
             <w:r>
-              <w:t xml:space="preserve">{%tr </w:t>
+              <w:t>{%</w:t>
+            </w:r>
+            <w:proofErr w:type="spellStart"/>
+            <w:r>
+              <w:t>tr</w:t>
+            </w:r>
+            <w:proofErr w:type="spellEnd"/>
+            <w:r>
+              <w:t xml:space="preserve"> </w:t>
             </w:r>
             <w:r>
               <w:t xml:space="preserve">if </w:t>
             </w:r>
-            <w:proofErr w:type="spellStart"/>
             <w:r>
               <w:rPr>
                 <w:rFonts w:ascii="Tahoma" w:eastAsia="Times New Roman" w:hAnsi="Tahoma" w:cs="Tahoma"/>
               </w:rPr>
               <w:t>number_of_children</w:t>
             </w:r>
-            <w:proofErr w:type="spellEnd"/>
             <w:r>
               <w:rPr>
                 <w:rFonts w:ascii="Tahoma" w:eastAsia="Times New Roman" w:hAnsi="Tahoma" w:cs="Tahoma"/>
@@ -6125,36 +6142,36 @@
               <w:outlineLvl w:val="1"/>
             </w:pPr>
             <w:r>
+              <w:t xml:space="preserve">Step </w:t>
+            </w:r>
+            <w:bookmarkStart w:id="5" w:name="FigureMore"/>
+            <w:r>
+              <w:fldChar w:fldCharType="begin"/>
+            </w:r>
+            <w:r>
+              <w:instrText xml:space="preserve"> SEQ stepList \* MERGEFORMAT </w:instrText>
+            </w:r>
+            <w:r>
+              <w:fldChar w:fldCharType="separate"/>
+            </w:r>
+            <w:r>
+              <w:rPr>
+                <w:noProof/>
+              </w:rPr>
+              <w:t>10</w:t>
+            </w:r>
+            <w:r>
+              <w:rPr>
+                <w:noProof/>
+              </w:rPr>
+              <w:fldChar w:fldCharType="end"/>
+            </w:r>
+            <w:bookmarkEnd w:id="5"/>
+            <w:r>
+              <w:t xml:space="preserve">: </w:t>
+            </w:r>
+            <w:r>
               <w:lastRenderedPageBreak/>
-              <w:t xml:space="preserve">Step </w:t>
-            </w:r>
-            <w:bookmarkStart w:id="5" w:name="FigureMore"/>
-            <w:r>
-              <w:fldChar w:fldCharType="begin"/>
-            </w:r>
-            <w:r>
-              <w:instrText xml:space="preserve"> SEQ stepList \* MERGEFORMAT </w:instrText>
-            </w:r>
-            <w:r>
-              <w:fldChar w:fldCharType="separate"/>
-            </w:r>
-            <w:r>
-              <w:rPr>
-                <w:noProof/>
-              </w:rPr>
-              <w:t>10</w:t>
-            </w:r>
-            <w:r>
-              <w:rPr>
-                <w:noProof/>
-              </w:rPr>
-              <w:fldChar w:fldCharType="end"/>
-            </w:r>
-            <w:bookmarkEnd w:id="5"/>
-            <w:r>
-              <w:t xml:space="preserve">: </w:t>
-            </w:r>
-            <w:r>
               <w:t xml:space="preserve">Figure out </w:t>
             </w:r>
             <w:r>
@@ -6177,6 +6194,7 @@
               <w:spacing w:before="240"/>
             </w:pPr>
             <w:r>
+              <w:lastRenderedPageBreak/>
               <w:t xml:space="preserve">The child support formula is based on the number of </w:t>
             </w:r>
             <w:r>
@@ -6186,7 +6204,11 @@
               <w:t xml:space="preserve">nights each child spends with each parent. </w:t>
             </w:r>
             <w:r>
-              <w:t>There are 4 child support schedules when parents have more than 1 child:</w:t>
+              <w:t xml:space="preserve">There are 4 child support schedules </w:t>
+            </w:r>
+            <w:r>
+              <w:lastRenderedPageBreak/>
+              <w:t>when parents have more than 1 child:</w:t>
             </w:r>
           </w:p>
           <w:p>
@@ -6445,6 +6467,7 @@
               <w:outlineLvl w:val="1"/>
             </w:pPr>
             <w:r>
+              <w:lastRenderedPageBreak/>
               <w:t xml:space="preserve">Step </w:t>
             </w:r>
             <w:bookmarkStart w:id="6" w:name="CustodyCalc"/>
@@ -6474,11 +6497,7 @@
               <w:t xml:space="preserve">: </w:t>
             </w:r>
             <w:r>
-              <w:t xml:space="preserve">Fill out the form that matches </w:t>
-            </w:r>
-            <w:r>
-              <w:lastRenderedPageBreak/>
-              <w:t>your situation</w:t>
+              <w:t>Fill out the form that matches your situation</w:t>
             </w:r>
           </w:p>
         </w:tc>
@@ -6498,7 +6517,6 @@
               <w:ind w:left="331"/>
             </w:pPr>
             <w:r>
-              <w:lastRenderedPageBreak/>
               <w:t xml:space="preserve">Sometimes you </w:t>
             </w:r>
             <w:r>
@@ -6516,13 +6534,34 @@
             <w:r>
               <w:t xml:space="preserve">If you do not know what the final schedule will be, or if you know it will be shared custody, fill out the </w:t>
             </w:r>
-            <w:hyperlink r:id="rId61" w:history="1">
+            <w:hyperlink r:id="rId62" w:history="1">
               <w:r>
                 <w:rPr>
                   <w:rStyle w:val="BodyTextChar"/>
                   <w:b/>
                 </w:rPr>
-                <w:t xml:space="preserve">Shared Custody Support </w:t>
+                <w:t>Shared Custody Support Calculation, DR-306</w:t>
+              </w:r>
+            </w:hyperlink>
+          </w:p>
+          <w:p>
+            <w:pPr>
+              <w:pStyle w:val="ListParagraph"/>
+              <w:ind w:left="332"/>
+              <w:rPr>
+                <w:rStyle w:val="BodyTextChar"/>
+              </w:rPr>
+            </w:pPr>
+            <w:r>
+              <w:t xml:space="preserve">If you know the schedule will be hybrid custody, fill out </w:t>
+            </w:r>
+            <w:hyperlink r:id="rId63" w:history="1">
+              <w:r>
+                <w:rPr>
+                  <w:rStyle w:val="BodyTextChar"/>
+                  <w:b/>
+                </w:rPr>
+                <w:t xml:space="preserve">Hybrid </w:t>
               </w:r>
               <w:r>
                 <w:rPr>
@@ -6530,28 +6569,7 @@
                   <w:b/>
                 </w:rPr>
                 <w:lastRenderedPageBreak/>
-                <w:t>Calculation, DR-306</w:t>
-              </w:r>
-            </w:hyperlink>
-          </w:p>
-          <w:p>
-            <w:pPr>
-              <w:pStyle w:val="ListParagraph"/>
-              <w:ind w:left="332"/>
-              <w:rPr>
-                <w:rStyle w:val="BodyTextChar"/>
-              </w:rPr>
-            </w:pPr>
-            <w:r>
-              <w:t xml:space="preserve">If you know the schedule will be hybrid custody, fill out </w:t>
-            </w:r>
-            <w:hyperlink r:id="rId62" w:history="1">
-              <w:r>
-                <w:rPr>
-                  <w:rStyle w:val="BodyTextChar"/>
-                  <w:b/>
-                </w:rPr>
-                <w:t>Hybrid Custody Child Support Calculation</w:t>
+                <w:t>Custody Child Support Calculation</w:t>
               </w:r>
               <w:r>
                 <w:rPr>
@@ -6581,7 +6599,7 @@
             <w:r>
               <w:t xml:space="preserve">If you know the schedule will be divided custody, fill out </w:t>
             </w:r>
-            <w:hyperlink r:id="rId63" w:history="1">
+            <w:hyperlink r:id="rId64" w:history="1">
               <w:r>
                 <w:rPr>
                   <w:rStyle w:val="BodyTextChar"/>
@@ -6618,7 +6636,7 @@
               <w:pStyle w:val="ListParagraph"/>
               <w:ind w:left="332"/>
             </w:pPr>
-            <w:hyperlink r:id="rId64" w:history="1">
+            <w:hyperlink r:id="rId65" w:history="1">
               <w:r>
                 <w:rPr>
                   <w:rStyle w:val="BodyTextChar"/>
@@ -6633,7 +6651,7 @@
             <w:r>
               <w:br/>
             </w:r>
-            <w:hyperlink r:id="rId65" w:history="1">
+            <w:hyperlink r:id="rId66" w:history="1">
               <w:r>
                 <w:rPr>
                   <w:rStyle w:val="BodyTextChar"/>
@@ -6647,7 +6665,7 @@
               <w:pStyle w:val="ListParagraph"/>
               <w:ind w:left="332"/>
             </w:pPr>
-            <w:hyperlink r:id="rId66" w:history="1">
+            <w:hyperlink r:id="rId67" w:history="1">
               <w:r>
                 <w:rPr>
                   <w:rStyle w:val="BodyTextChar"/>
@@ -6672,7 +6690,7 @@
             <w:r>
               <w:br/>
             </w:r>
-            <w:hyperlink r:id="rId67" w:history="1">
+            <w:hyperlink r:id="rId68" w:history="1">
               <w:r>
                 <w:t>public.courts.alaska.gov/web/forms/docs/dr-307.pdf</w:t>
               </w:r>
@@ -6683,7 +6701,7 @@
               <w:pStyle w:val="ListParagraph"/>
               <w:ind w:left="332"/>
             </w:pPr>
-            <w:hyperlink r:id="rId68" w:history="1">
+            <w:hyperlink r:id="rId69" w:history="1">
               <w:r>
                 <w:rPr>
                   <w:rStyle w:val="BodyTextChar"/>
@@ -6695,7 +6713,7 @@
             <w:r>
               <w:br/>
             </w:r>
-            <w:hyperlink r:id="rId69" w:history="1">
+            <w:hyperlink r:id="rId70" w:history="1">
               <w:r>
                 <w:t>public.courts.alaska.gov/web/forms/docs/dr-308.pdf</w:t>
               </w:r>
@@ -6756,7 +6774,15 @@
               <w:pStyle w:val="BodyText"/>
             </w:pPr>
             <w:r>
-              <w:t xml:space="preserve">{%tr if </w:t>
+              <w:t>{%</w:t>
+            </w:r>
+            <w:proofErr w:type="spellStart"/>
+            <w:r>
+              <w:t>tr</w:t>
+            </w:r>
+            <w:proofErr w:type="spellEnd"/>
+            <w:r>
+              <w:t xml:space="preserve"> if </w:t>
             </w:r>
             <w:proofErr w:type="spellStart"/>
             <w:r>
@@ -6811,27 +6837,14 @@
             <w:r>
               <w:t xml:space="preserve">Step </w:t>
             </w:r>
-            <w:r>
-              <w:fldChar w:fldCharType="begin"/>
-            </w:r>
-            <w:r>
-              <w:instrText xml:space="preserve"> SEQ stepList \* MERGEFORMAT </w:instrText>
-            </w:r>
-            <w:r>
-              <w:fldChar w:fldCharType="separate"/>
-            </w:r>
-            <w:r>
-              <w:rPr>
-                <w:noProof/>
-              </w:rPr>
-              <w:t>12</w:t>
-            </w:r>
-            <w:r>
-              <w:rPr>
-                <w:noProof/>
-              </w:rPr>
-              <w:fldChar w:fldCharType="end"/>
-            </w:r>
+            <w:fldSimple w:instr=" SEQ stepList \* MERGEFORMAT ">
+              <w:r>
+                <w:rPr>
+                  <w:noProof/>
+                </w:rPr>
+                <w:t>12</w:t>
+              </w:r>
+            </w:fldSimple>
             <w:r>
               <w:t xml:space="preserve">: </w:t>
             </w:r>
@@ -6974,7 +6987,7 @@
             <w:r>
               <w:t>If you use the court’s</w:t>
             </w:r>
-            <w:hyperlink r:id="rId70">
+            <w:hyperlink r:id="rId71">
               <w:r>
                 <w:t xml:space="preserve"> </w:t>
               </w:r>
@@ -7022,16 +7035,7 @@
               <w:t>.</w:t>
             </w:r>
             <w:r>
-              <w:t xml:space="preserve"> </w:t>
-            </w:r>
-            <w:r>
-              <w:t xml:space="preserve">Try to serve </w:t>
-            </w:r>
-            <w:r>
-              <w:t xml:space="preserve"> them</w:t>
-            </w:r>
-            <w:r>
-              <w:t xml:space="preserve"> the same day you file your documents with the court.</w:t>
+              <w:t xml:space="preserve"> Try to serve  them the same day you file your documents with the court.</w:t>
             </w:r>
           </w:p>
           <w:p>
@@ -7052,11 +7056,7 @@
               <w:t>Certificate of Service</w:t>
             </w:r>
             <w:r>
-              <w:t xml:space="preserve"> at the end of your court forms. </w:t>
-            </w:r>
-            <w:r>
-              <w:lastRenderedPageBreak/>
-              <w:t xml:space="preserve">The "certificate" tells the court how you are giving a copy of all the documents you file with the court to </w:t>
+              <w:t xml:space="preserve"> at the end of your court forms. The "certificate" tells the court how you are giving a copy of all the documents you file with the court to </w:t>
             </w:r>
             <w:r>
               <w:t xml:space="preserve">{{ </w:t>
@@ -7082,6 +7082,7 @@
               <w:outlineLvl w:val="3"/>
             </w:pPr>
             <w:r>
+              <w:lastRenderedPageBreak/>
               <w:t>Important</w:t>
             </w:r>
             <w:r>
@@ -7347,27 +7348,14 @@
               <w:lastRenderedPageBreak/>
               <w:t xml:space="preserve">Step </w:t>
             </w:r>
-            <w:r>
-              <w:fldChar w:fldCharType="begin"/>
-            </w:r>
-            <w:r>
-              <w:instrText xml:space="preserve"> SEQ stepList \* MERGEFORMAT </w:instrText>
-            </w:r>
-            <w:r>
-              <w:fldChar w:fldCharType="separate"/>
-            </w:r>
-            <w:r>
-              <w:rPr>
-                <w:noProof/>
-              </w:rPr>
-              <w:t>13</w:t>
-            </w:r>
-            <w:r>
-              <w:rPr>
-                <w:noProof/>
-              </w:rPr>
-              <w:fldChar w:fldCharType="end"/>
-            </w:r>
+            <w:fldSimple w:instr=" SEQ stepList \* MERGEFORMAT ">
+              <w:r>
+                <w:rPr>
+                  <w:noProof/>
+                </w:rPr>
+                <w:t>13</w:t>
+              </w:r>
+            </w:fldSimple>
             <w:r>
               <w:t>: File</w:t>
             </w:r>
@@ -7526,11 +7514,19 @@
               <w:t xml:space="preserve">: Serve </w:t>
             </w:r>
             <w:r>
-              <w:t xml:space="preserve">{{ </w:t>
+              <w:t>{</w:t>
+            </w:r>
+            <w:proofErr w:type="gramStart"/>
+            <w:r>
+              <w:t xml:space="preserve">{ </w:t>
             </w:r>
             <w:proofErr w:type="spellStart"/>
             <w:r>
-              <w:t>other_party_in_case</w:t>
+              <w:t>other</w:t>
+            </w:r>
+            <w:proofErr w:type="gramEnd"/>
+            <w:r>
+              <w:t>_party_in_case</w:t>
             </w:r>
             <w:proofErr w:type="spellEnd"/>
             <w:r>
@@ -7712,38 +7708,38 @@
               <w:pStyle w:val="Body"/>
             </w:pPr>
             <w:r>
+              <w:t xml:space="preserve">If you did not serve </w:t>
+            </w:r>
+            <w:r>
+              <w:t xml:space="preserve">{{ </w:t>
+            </w:r>
+            <w:proofErr w:type="spellStart"/>
+            <w:r>
+              <w:t>other_party_in_case</w:t>
+            </w:r>
+            <w:proofErr w:type="spellEnd"/>
+            <w:r>
+              <w:t xml:space="preserve"> }</w:t>
+            </w:r>
+            <w:r>
+              <w:t xml:space="preserve">} </w:t>
+            </w:r>
+            <w:r>
+              <w:t>on the date or</w:t>
+            </w:r>
+            <w:r>
+              <w:t xml:space="preserve"> </w:t>
+            </w:r>
+            <w:r>
+              <w:t>the way you put on your Certificate of Service:</w:t>
+            </w:r>
+          </w:p>
+          <w:p>
+            <w:pPr>
+              <w:pStyle w:val="Body"/>
+            </w:pPr>
+            <w:r>
               <w:lastRenderedPageBreak/>
-              <w:t xml:space="preserve">If you did not serve </w:t>
-            </w:r>
-            <w:r>
-              <w:t xml:space="preserve">{{ </w:t>
-            </w:r>
-            <w:proofErr w:type="spellStart"/>
-            <w:r>
-              <w:t>other_party_in_case</w:t>
-            </w:r>
-            <w:proofErr w:type="spellEnd"/>
-            <w:r>
-              <w:t xml:space="preserve"> }</w:t>
-            </w:r>
-            <w:r>
-              <w:t xml:space="preserve">} </w:t>
-            </w:r>
-            <w:r>
-              <w:t>on the date or</w:t>
-            </w:r>
-            <w:r>
-              <w:t xml:space="preserve"> </w:t>
-            </w:r>
-            <w:r>
-              <w:t>the way you put on your Certificate of Service:</w:t>
-            </w:r>
-          </w:p>
-          <w:p>
-            <w:pPr>
-              <w:pStyle w:val="Body"/>
-            </w:pPr>
-            <w:r>
               <w:t>1.</w:t>
             </w:r>
             <w:r>
@@ -7768,7 +7764,7 @@
               </w:rPr>
               <w:t xml:space="preserve">,  </w:t>
             </w:r>
-            <w:hyperlink r:id="rId71" w:history="1">
+            <w:hyperlink r:id="rId72" w:history="1">
               <w:r>
                 <w:rPr>
                   <w:rStyle w:val="Hyperlink"/>
@@ -7820,7 +7816,7 @@
               </w:rPr>
               <w:t xml:space="preserve">Certificate of Service,  </w:t>
             </w:r>
-            <w:hyperlink r:id="rId72" w:history="1">
+            <w:hyperlink r:id="rId73" w:history="1">
               <w:r>
                 <w:rPr>
                   <w:b/>
@@ -7859,30 +7855,22 @@
               <w:lastRenderedPageBreak/>
               <w:t xml:space="preserve">Step </w:t>
             </w:r>
-            <w:r>
-              <w:fldChar w:fldCharType="begin"/>
-            </w:r>
-            <w:r>
-              <w:instrText xml:space="preserve"> SEQ stepList \* MERGEFORMAT </w:instrText>
-            </w:r>
-            <w:r>
-              <w:fldChar w:fldCharType="separate"/>
-            </w:r>
-            <w:r>
-              <w:rPr>
-                <w:noProof/>
-              </w:rPr>
-              <w:t>15</w:t>
-            </w:r>
-            <w:r>
-              <w:rPr>
-                <w:noProof/>
-              </w:rPr>
-              <w:fldChar w:fldCharType="end"/>
-            </w:r>
+            <w:fldSimple w:instr=" SEQ stepList \* MERGEFORMAT ">
+              <w:r>
+                <w:rPr>
+                  <w:noProof/>
+                </w:rPr>
+                <w:t>15</w:t>
+              </w:r>
+            </w:fldSimple>
             <w:r>
               <w:t>: What to expect after you file</w:t>
             </w:r>
+            <w:r>
+              <w:t xml:space="preserve"> a Motion for Interim Child Support</w:t>
+            </w:r>
+            <w:bookmarkStart w:id="10" w:name="_GoBack"/>
+            <w:bookmarkEnd w:id="10"/>
           </w:p>
         </w:tc>
         <w:tc>
@@ -8144,7 +8132,7 @@
               </w:rPr>
               <w:t xml:space="preserve">: </w:t>
             </w:r>
-            <w:hyperlink r:id="rId73" w:history="1">
+            <w:hyperlink r:id="rId74" w:history="1">
               <w:r>
                 <w:rPr>
                   <w:rStyle w:val="BodyTextChar"/>
@@ -8171,7 +8159,7 @@
               </w:rPr>
               <w:t xml:space="preserve">Reply, SHC – </w:t>
             </w:r>
-            <w:hyperlink r:id="rId74" w:history="1">
+            <w:hyperlink r:id="rId75" w:history="1">
               <w:r>
                 <w:rPr>
                   <w:rStyle w:val="Hyperlink"/>
@@ -8196,7 +8184,7 @@
             <w:r>
               <w:t xml:space="preserve">Read more about </w:t>
             </w:r>
-            <w:hyperlink r:id="rId75" w:anchor="order" w:history="1">
+            <w:hyperlink r:id="rId76" w:anchor="order" w:history="1">
               <w:r>
                 <w:t>motions</w:t>
               </w:r>
@@ -8214,15 +8202,45 @@
               <w:outlineLvl w:val="2"/>
             </w:pPr>
             <w:r>
+              <w:t xml:space="preserve">Links in </w:t>
+            </w:r>
+            <w:r>
+              <w:t>this</w:t>
+            </w:r>
+            <w:r>
+              <w:t xml:space="preserve"> step</w:t>
+            </w:r>
+          </w:p>
+          <w:p>
+            <w:pPr>
+              <w:pStyle w:val="BodyText"/>
+            </w:pPr>
+            <w:r>
+              <w:rPr>
+                <w:b/>
+              </w:rPr>
               <w:lastRenderedPageBreak/>
-              <w:t xml:space="preserve">Links in </w:t>
-            </w:r>
-            <w:r>
-              <w:t>this</w:t>
-            </w:r>
-            <w:r>
-              <w:t xml:space="preserve"> step</w:t>
-            </w:r>
+              <w:t>Motions Part 3: Preparing a Reply</w:t>
+            </w:r>
+            <w:r>
+              <w:br/>
+            </w:r>
+            <w:r>
+              <w:t>youtube.com/</w:t>
+            </w:r>
+            <w:proofErr w:type="spellStart"/>
+            <w:r>
+              <w:t>watch?v</w:t>
+            </w:r>
+            <w:proofErr w:type="spellEnd"/>
+            <w:r>
+              <w:t>=</w:t>
+            </w:r>
+            <w:proofErr w:type="spellStart"/>
+            <w:r>
+              <w:t>egoBeRFB_Uw</w:t>
+            </w:r>
+            <w:proofErr w:type="spellEnd"/>
           </w:p>
           <w:p>
             <w:pPr>
@@ -8232,39 +8250,9 @@
               <w:rPr>
                 <w:b/>
               </w:rPr>
-              <w:t>Motions Part 3: Preparing a Reply</w:t>
-            </w:r>
-            <w:r>
-              <w:br/>
-            </w:r>
-            <w:r>
-              <w:t>youtube.com/</w:t>
-            </w:r>
-            <w:proofErr w:type="spellStart"/>
-            <w:r>
-              <w:t>watch?v</w:t>
-            </w:r>
-            <w:proofErr w:type="spellEnd"/>
-            <w:r>
-              <w:t>=</w:t>
-            </w:r>
-            <w:proofErr w:type="spellStart"/>
-            <w:r>
-              <w:t>egoBeRFB_Uw</w:t>
-            </w:r>
-            <w:proofErr w:type="spellEnd"/>
-          </w:p>
-          <w:p>
-            <w:pPr>
-              <w:pStyle w:val="BodyText"/>
-            </w:pPr>
-            <w:r>
-              <w:rPr>
-                <w:b/>
-              </w:rPr>
               <w:t xml:space="preserve">Reply, </w:t>
             </w:r>
-            <w:hyperlink r:id="rId76" w:history="1">
+            <w:hyperlink r:id="rId77" w:history="1">
               <w:r>
                 <w:rPr>
                   <w:rStyle w:val="Hyperlink"/>
@@ -8282,7 +8270,7 @@
             <w:pPr>
               <w:pStyle w:val="BodyText"/>
             </w:pPr>
-            <w:hyperlink r:id="rId77" w:anchor="reply" w:history="1">
+            <w:hyperlink r:id="rId78" w:anchor="reply" w:history="1">
               <w:r>
                 <w:rPr>
                   <w:b/>
@@ -8294,7 +8282,15 @@
               <w:br/>
             </w:r>
             <w:r>
-              <w:t>courts.alaska.gov/shc/family/</w:t>
+              <w:t>courts.alaska.gov/</w:t>
+            </w:r>
+            <w:proofErr w:type="spellStart"/>
+            <w:r>
+              <w:t>shc</w:t>
+            </w:r>
+            <w:proofErr w:type="spellEnd"/>
+            <w:r>
+              <w:t>/family/</w:t>
             </w:r>
             <w:proofErr w:type="spellStart"/>
             <w:r>
@@ -8409,27 +8405,14 @@
             <w:r>
               <w:t xml:space="preserve">Step </w:t>
             </w:r>
-            <w:r>
-              <w:fldChar w:fldCharType="begin"/>
-            </w:r>
-            <w:r>
-              <w:instrText xml:space="preserve"> SEQ stepList \* MERGEFORMAT </w:instrText>
-            </w:r>
-            <w:r>
-              <w:fldChar w:fldCharType="separate"/>
-            </w:r>
-            <w:r>
-              <w:rPr>
-                <w:noProof/>
-              </w:rPr>
-              <w:t>16</w:t>
-            </w:r>
-            <w:r>
-              <w:rPr>
-                <w:noProof/>
-              </w:rPr>
-              <w:fldChar w:fldCharType="end"/>
-            </w:r>
+            <w:fldSimple w:instr=" SEQ stepList \* MERGEFORMAT ">
+              <w:r>
+                <w:rPr>
+                  <w:noProof/>
+                </w:rPr>
+                <w:t>16</w:t>
+              </w:r>
+            </w:fldSimple>
             <w:r>
               <w:t xml:space="preserve"> : </w:t>
             </w:r>
@@ -8618,11 +8601,11 @@
               <w:t xml:space="preserve">if </w:t>
             </w:r>
             <w:r>
-              <w:t xml:space="preserve">(existing_case == 'unknown' and </w:t>
+              <w:t xml:space="preserve">(existing_case == 'unknown' and after_courtview == </w:t>
             </w:r>
             <w:r>
               <w:lastRenderedPageBreak/>
-              <w:t>after_courtview == 'unknown'</w:t>
+              <w:t>'unknown'</w:t>
             </w:r>
             <w:r>
               <w:t>)</w:t>
@@ -8672,29 +8655,17 @@
               <w:outlineLvl w:val="1"/>
             </w:pPr>
             <w:r>
+              <w:lastRenderedPageBreak/>
               <w:t xml:space="preserve">Step </w:t>
             </w:r>
-            <w:r>
-              <w:fldChar w:fldCharType="begin"/>
-            </w:r>
-            <w:r>
-              <w:instrText xml:space="preserve"> SEQ stepList \* MERGEFORMAT </w:instrText>
-            </w:r>
-            <w:r>
-              <w:fldChar w:fldCharType="separate"/>
-            </w:r>
-            <w:r>
-              <w:rPr>
-                <w:noProof/>
-              </w:rPr>
-              <w:t>17</w:t>
-            </w:r>
-            <w:r>
-              <w:rPr>
-                <w:noProof/>
-              </w:rPr>
-              <w:fldChar w:fldCharType="end"/>
-            </w:r>
+            <w:fldSimple w:instr=" SEQ stepList \* MERGEFORMAT ">
+              <w:r>
+                <w:rPr>
+                  <w:noProof/>
+                </w:rPr>
+                <w:t>17</w:t>
+              </w:r>
+            </w:fldSimple>
             <w:r>
               <w:t xml:space="preserve"> : Find out if you have a court case</w:t>
             </w:r>
@@ -8717,7 +8688,7 @@
             <w:r>
               <w:t xml:space="preserve">If you do not know if you have an open divorce, dissolution, or custody case, look for your name in </w:t>
             </w:r>
-            <w:hyperlink r:id="rId78" w:history="1">
+            <w:hyperlink r:id="rId79" w:history="1">
               <w:proofErr w:type="spellStart"/>
               <w:r>
                 <w:t>Courtview</w:t>
@@ -8743,7 +8714,7 @@
             <w:r>
               <w:t xml:space="preserve">If you need more help call the call the </w:t>
             </w:r>
-            <w:hyperlink r:id="rId79" w:history="1">
+            <w:hyperlink r:id="rId80" w:history="1">
               <w:r>
                 <w:t>Family Law Self-Help Center</w:t>
               </w:r>
@@ -8781,7 +8752,7 @@
                 <w:u w:val="none"/>
               </w:rPr>
             </w:pPr>
-            <w:hyperlink r:id="rId80" w:history="1">
+            <w:hyperlink r:id="rId81" w:history="1">
               <w:proofErr w:type="spellStart"/>
               <w:r>
                 <w:rPr>
@@ -8802,7 +8773,7 @@
               </w:rPr>
               <w:br/>
             </w:r>
-            <w:hyperlink r:id="rId81" w:history="1">
+            <w:hyperlink r:id="rId82" w:history="1">
               <w:r>
                 <w:rPr>
                   <w:rStyle w:val="Hyperlink"/>
@@ -8835,7 +8806,7 @@
             <w:pPr>
               <w:pStyle w:val="BodyText"/>
             </w:pPr>
-            <w:hyperlink r:id="rId82" w:history="1">
+            <w:hyperlink r:id="rId83" w:history="1">
               <w:r>
                 <w:rPr>
                   <w:rStyle w:val="Hyperlink"/>
@@ -8854,7 +8825,7 @@
               </w:rPr>
               <w:br/>
             </w:r>
-            <w:hyperlink r:id="rId83" w:history="1">
+            <w:hyperlink r:id="rId84" w:history="1">
               <w:r>
                 <w:rPr>
                   <w:rStyle w:val="Hyperlink"/>
@@ -8923,11 +8894,11 @@
               <w:pStyle w:val="Heading2"/>
               <w:outlineLvl w:val="1"/>
             </w:pPr>
-            <w:bookmarkStart w:id="10" w:name="_Ref119655071"/>
+            <w:bookmarkStart w:id="11" w:name="_Ref119655071"/>
             <w:r>
               <w:t xml:space="preserve">Step </w:t>
             </w:r>
-            <w:bookmarkStart w:id="11" w:name="LastStep"/>
+            <w:bookmarkStart w:id="12" w:name="LastStep"/>
             <w:r>
               <w:rPr>
                 <w:rStyle w:val="NumChar"/>
@@ -8959,17 +8930,17 @@
               </w:rPr>
               <w:fldChar w:fldCharType="end"/>
             </w:r>
+            <w:bookmarkEnd w:id="12"/>
+            <w:r>
+              <w:t xml:space="preserve">: Get more </w:t>
+            </w:r>
+            <w:r>
+              <w:t>information</w:t>
+            </w:r>
+            <w:r>
+              <w:t xml:space="preserve"> or help</w:t>
+            </w:r>
             <w:bookmarkEnd w:id="11"/>
-            <w:r>
-              <w:t xml:space="preserve">: Get more </w:t>
-            </w:r>
-            <w:r>
-              <w:t>information</w:t>
-            </w:r>
-            <w:r>
-              <w:t xml:space="preserve"> or help</w:t>
-            </w:r>
-            <w:bookmarkEnd w:id="10"/>
           </w:p>
         </w:tc>
         <w:tc>
@@ -9029,7 +9000,7 @@
             <w:r>
               <w:t xml:space="preserve">See the court’s  </w:t>
             </w:r>
-            <w:hyperlink r:id="rId84" w:history="1">
+            <w:hyperlink r:id="rId85" w:history="1">
               <w:r>
                 <w:rPr>
                   <w:rStyle w:val="Hyperlink"/>
@@ -9052,7 +9023,7 @@
             <w:r>
               <w:t xml:space="preserve">Many lawyers offer free or flat fee consultations without having to hire them for the whole case. </w:t>
             </w:r>
-            <w:hyperlink r:id="rId85" w:history="1">
+            <w:hyperlink r:id="rId86" w:history="1">
               <w:r>
                 <w:rPr>
                   <w:rStyle w:val="Hyperlink"/>
@@ -9071,7 +9042,7 @@
             <w:r>
               <w:t xml:space="preserve">Depending on your income, you may qualify for </w:t>
             </w:r>
-            <w:hyperlink r:id="rId86" w:history="1">
+            <w:hyperlink r:id="rId87" w:history="1">
               <w:r>
                 <w:rPr>
                   <w:rStyle w:val="Hyperlink"/>
@@ -9090,7 +9061,7 @@
             <w:r>
               <w:t xml:space="preserve">Depending on your income and circumstances, you may qualify for a free lawyer from </w:t>
             </w:r>
-            <w:hyperlink r:id="rId87" w:history="1">
+            <w:hyperlink r:id="rId88" w:history="1">
               <w:r>
                 <w:rPr>
                   <w:rStyle w:val="Hyperlink"/>
@@ -9195,16 +9166,16 @@
               <w:rPr>
                 <w:b/>
               </w:rPr>
+              <w:t>Alaska Free Legal Answers</w:t>
+            </w:r>
+            <w:r>
+              <w:br/>
+            </w:r>
+            <w:r>
+              <w:rPr>
+                <w:rStyle w:val="BodyTextChar"/>
+              </w:rPr>
               <w:lastRenderedPageBreak/>
-              <w:t>Alaska Free Legal Answers</w:t>
-            </w:r>
-            <w:r>
-              <w:br/>
-            </w:r>
-            <w:r>
-              <w:rPr>
-                <w:rStyle w:val="BodyTextChar"/>
-              </w:rPr>
               <w:t>alaska.freelegalanswers.org</w:t>
             </w:r>
           </w:p>
@@ -9238,8 +9209,8 @@
       </w:pPr>
     </w:p>
     <w:sectPr>
-      <w:headerReference w:type="default" r:id="rId88"/>
-      <w:footerReference w:type="default" r:id="rId89"/>
+      <w:headerReference w:type="default" r:id="rId89"/>
+      <w:footerReference w:type="default" r:id="rId90"/>
       <w:pgSz w:w="12240" w:h="15840"/>
       <w:pgMar w:top="245" w:right="1440" w:bottom="274" w:left="1440" w:header="720" w:footer="720" w:gutter="0"/>
       <w:cols w:space="720"/>
@@ -9250,7 +9221,7 @@
 </file>
 
 <file path=word/endnotes.xml><?xml version="1.0" encoding="utf-8"?>
-<w:endnotes xmlns:wpc="http://schemas.microsoft.com/office/word/2010/wordprocessingCanvas" xmlns:cx="http://schemas.microsoft.com/office/drawing/2014/chartex" xmlns:cx1="http://schemas.microsoft.com/office/drawing/2015/9/8/chartex" xmlns:cx2="http://schemas.microsoft.com/office/drawing/2015/10/21/chartex" xmlns:cx3="http://schemas.microsoft.com/office/drawing/2016/5/9/chartex" xmlns:cx4="http://schemas.microsoft.com/office/drawing/2016/5/10/chartex" xmlns:cx5="http://schemas.microsoft.com/office/drawing/2016/5/11/chartex" xmlns:cx6="http://schemas.microsoft.com/office/drawing/2016/5/12/chartex" xmlns:cx7="http://schemas.microsoft.com/office/drawing/2016/5/13/chartex" xmlns:cx8="http://schemas.microsoft.com/office/drawing/2016/5/14/chartex" xmlns:mc="http://schemas.openxmlformats.org/markup-compatibility/2006" xmlns:aink="http://schemas.microsoft.com/office/drawing/2016/ink" xmlns:am3d="http://schemas.microsoft.com/office/drawing/2017/model3d" xmlns:o="urn:schemas-microsoft-com:office:office" xmlns:r="http://schemas.openxmlformats.org/officeDocument/2006/relationships" xmlns:m="http://schemas.openxmlformats.org/officeDocument/2006/math" xmlns:v="urn:schemas-microsoft-com:vml" xmlns:wp14="http://schemas.microsoft.com/office/word/2010/wordprocessingDrawing" xmlns:wp="http://schemas.openxmlformats.org/drawingml/2006/wordprocessingDrawing" xmlns:w10="urn:schemas-microsoft-com:office:word" xmlns:w="http://schemas.openxmlformats.org/wordprocessingml/2006/main" xmlns:w14="http://schemas.microsoft.com/office/word/2010/wordml" xmlns:w15="http://schemas.microsoft.com/office/word/2012/wordml" xmlns:w16cex="http://schemas.microsoft.com/office/word/2018/wordml/cex" xmlns:w16cid="http://schemas.microsoft.com/office/word/2016/wordml/cid" xmlns:w16="http://schemas.microsoft.com/office/word/2018/wordml" xmlns:w16sdtdh="http://schemas.microsoft.com/office/word/2020/wordml/sdtdatahash" xmlns:w16se="http://schemas.microsoft.com/office/word/2015/wordml/symex" xmlns:wpg="http://schemas.microsoft.com/office/word/2010/wordprocessingGroup" xmlns:wpi="http://schemas.microsoft.com/office/word/2010/wordprocessingInk" xmlns:wne="http://schemas.microsoft.com/office/word/2006/wordml" xmlns:wps="http://schemas.microsoft.com/office/word/2010/wordprocessingShape" mc:Ignorable="w14 w15 w16se w16cid w16 w16cex w16sdtdh wp14">
+<w:endnotes xmlns:wpc="http://schemas.microsoft.com/office/word/2010/wordprocessingCanvas" xmlns:mc="http://schemas.openxmlformats.org/markup-compatibility/2006" xmlns:o="urn:schemas-microsoft-com:office:office" xmlns:r="http://schemas.openxmlformats.org/officeDocument/2006/relationships" xmlns:m="http://schemas.openxmlformats.org/officeDocument/2006/math" xmlns:v="urn:schemas-microsoft-com:vml" xmlns:wp14="http://schemas.microsoft.com/office/word/2010/wordprocessingDrawing" xmlns:wp="http://schemas.openxmlformats.org/drawingml/2006/wordprocessingDrawing" xmlns:w10="urn:schemas-microsoft-com:office:word" xmlns:w="http://schemas.openxmlformats.org/wordprocessingml/2006/main" xmlns:w14="http://schemas.microsoft.com/office/word/2010/wordml" xmlns:wpg="http://schemas.microsoft.com/office/word/2010/wordprocessingGroup" xmlns:wpi="http://schemas.microsoft.com/office/word/2010/wordprocessingInk" xmlns:wne="http://schemas.microsoft.com/office/word/2006/wordml" xmlns:wps="http://schemas.microsoft.com/office/word/2010/wordprocessingShape" mc:Ignorable="w14 wp14">
   <w:endnote w:type="separator" w:id="-1">
     <w:p>
       <w:r>
@@ -9269,7 +9240,7 @@
 </file>
 
 <file path=word/footer1.xml><?xml version="1.0" encoding="utf-8"?>
-<w:ftr xmlns:wpc="http://schemas.microsoft.com/office/word/2010/wordprocessingCanvas" xmlns:cx="http://schemas.microsoft.com/office/drawing/2014/chartex" xmlns:cx1="http://schemas.microsoft.com/office/drawing/2015/9/8/chartex" xmlns:cx2="http://schemas.microsoft.com/office/drawing/2015/10/21/chartex" xmlns:cx3="http://schemas.microsoft.com/office/drawing/2016/5/9/chartex" xmlns:cx4="http://schemas.microsoft.com/office/drawing/2016/5/10/chartex" xmlns:cx5="http://schemas.microsoft.com/office/drawing/2016/5/11/chartex" xmlns:cx6="http://schemas.microsoft.com/office/drawing/2016/5/12/chartex" xmlns:cx7="http://schemas.microsoft.com/office/drawing/2016/5/13/chartex" xmlns:cx8="http://schemas.microsoft.com/office/drawing/2016/5/14/chartex" xmlns:mc="http://schemas.openxmlformats.org/markup-compatibility/2006" xmlns:aink="http://schemas.microsoft.com/office/drawing/2016/ink" xmlns:am3d="http://schemas.microsoft.com/office/drawing/2017/model3d" xmlns:o="urn:schemas-microsoft-com:office:office" xmlns:r="http://schemas.openxmlformats.org/officeDocument/2006/relationships" xmlns:m="http://schemas.openxmlformats.org/officeDocument/2006/math" xmlns:v="urn:schemas-microsoft-com:vml" xmlns:wp14="http://schemas.microsoft.com/office/word/2010/wordprocessingDrawing" xmlns:wp="http://schemas.openxmlformats.org/drawingml/2006/wordprocessingDrawing" xmlns:w10="urn:schemas-microsoft-com:office:word" xmlns:w="http://schemas.openxmlformats.org/wordprocessingml/2006/main" xmlns:w14="http://schemas.microsoft.com/office/word/2010/wordml" xmlns:w15="http://schemas.microsoft.com/office/word/2012/wordml" xmlns:w16cex="http://schemas.microsoft.com/office/word/2018/wordml/cex" xmlns:w16cid="http://schemas.microsoft.com/office/word/2016/wordml/cid" xmlns:w16="http://schemas.microsoft.com/office/word/2018/wordml" xmlns:w16sdtdh="http://schemas.microsoft.com/office/word/2020/wordml/sdtdatahash" xmlns:w16se="http://schemas.microsoft.com/office/word/2015/wordml/symex" xmlns:wpg="http://schemas.microsoft.com/office/word/2010/wordprocessingGroup" xmlns:wpi="http://schemas.microsoft.com/office/word/2010/wordprocessingInk" xmlns:wne="http://schemas.microsoft.com/office/word/2006/wordml" xmlns:wps="http://schemas.microsoft.com/office/word/2010/wordprocessingShape" mc:Ignorable="w14 w15 w16se w16cid w16 w16cex w16sdtdh wp14">
+<w:ftr xmlns:wpc="http://schemas.microsoft.com/office/word/2010/wordprocessingCanvas" xmlns:mc="http://schemas.openxmlformats.org/markup-compatibility/2006" xmlns:o="urn:schemas-microsoft-com:office:office" xmlns:r="http://schemas.openxmlformats.org/officeDocument/2006/relationships" xmlns:m="http://schemas.openxmlformats.org/officeDocument/2006/math" xmlns:v="urn:schemas-microsoft-com:vml" xmlns:wp14="http://schemas.microsoft.com/office/word/2010/wordprocessingDrawing" xmlns:wp="http://schemas.openxmlformats.org/drawingml/2006/wordprocessingDrawing" xmlns:w10="urn:schemas-microsoft-com:office:word" xmlns:w="http://schemas.openxmlformats.org/wordprocessingml/2006/main" xmlns:w14="http://schemas.microsoft.com/office/word/2010/wordml" xmlns:wpg="http://schemas.microsoft.com/office/word/2010/wordprocessingGroup" xmlns:wpi="http://schemas.microsoft.com/office/word/2010/wordprocessingInk" xmlns:wne="http://schemas.microsoft.com/office/word/2006/wordml" xmlns:wps="http://schemas.microsoft.com/office/word/2010/wordprocessingShape" mc:Ignorable="w14 wp14">
   <w:p>
     <w:pPr>
       <w:pStyle w:val="Footer"/>
@@ -9297,27 +9268,14 @@
     <w:r>
       <w:t xml:space="preserve"> of </w:t>
     </w:r>
-    <w:r>
-      <w:fldChar w:fldCharType="begin"/>
-    </w:r>
-    <w:r>
-      <w:instrText xml:space="preserve"> NUMPAGES  \* Arabic  \* MERGEFORMAT </w:instrText>
-    </w:r>
-    <w:r>
-      <w:fldChar w:fldCharType="separate"/>
-    </w:r>
-    <w:r>
-      <w:rPr>
-        <w:noProof/>
-      </w:rPr>
-      <w:t>19</w:t>
-    </w:r>
-    <w:r>
-      <w:rPr>
-        <w:noProof/>
-      </w:rPr>
-      <w:fldChar w:fldCharType="end"/>
-    </w:r>
+    <w:fldSimple w:instr=" NUMPAGES  \* Arabic  \* MERGEFORMAT ">
+      <w:r>
+        <w:rPr>
+          <w:noProof/>
+        </w:rPr>
+        <w:t>19</w:t>
+      </w:r>
+    </w:fldSimple>
     <w:r>
       <w:t xml:space="preserve"> pages</w:t>
     </w:r>
@@ -9326,7 +9284,7 @@
 </file>
 
 <file path=word/footnotes.xml><?xml version="1.0" encoding="utf-8"?>
-<w:footnotes xmlns:wpc="http://schemas.microsoft.com/office/word/2010/wordprocessingCanvas" xmlns:cx="http://schemas.microsoft.com/office/drawing/2014/chartex" xmlns:cx1="http://schemas.microsoft.com/office/drawing/2015/9/8/chartex" xmlns:cx2="http://schemas.microsoft.com/office/drawing/2015/10/21/chartex" xmlns:cx3="http://schemas.microsoft.com/office/drawing/2016/5/9/chartex" xmlns:cx4="http://schemas.microsoft.com/office/drawing/2016/5/10/chartex" xmlns:cx5="http://schemas.microsoft.com/office/drawing/2016/5/11/chartex" xmlns:cx6="http://schemas.microsoft.com/office/drawing/2016/5/12/chartex" xmlns:cx7="http://schemas.microsoft.com/office/drawing/2016/5/13/chartex" xmlns:cx8="http://schemas.microsoft.com/office/drawing/2016/5/14/chartex" xmlns:mc="http://schemas.openxmlformats.org/markup-compatibility/2006" xmlns:aink="http://schemas.microsoft.com/office/drawing/2016/ink" xmlns:am3d="http://schemas.microsoft.com/office/drawing/2017/model3d" xmlns:o="urn:schemas-microsoft-com:office:office" xmlns:r="http://schemas.openxmlformats.org/officeDocument/2006/relationships" xmlns:m="http://schemas.openxmlformats.org/officeDocument/2006/math" xmlns:v="urn:schemas-microsoft-com:vml" xmlns:wp14="http://schemas.microsoft.com/office/word/2010/wordprocessingDrawing" xmlns:wp="http://schemas.openxmlformats.org/drawingml/2006/wordprocessingDrawing" xmlns:w10="urn:schemas-microsoft-com:office:word" xmlns:w="http://schemas.openxmlformats.org/wordprocessingml/2006/main" xmlns:w14="http://schemas.microsoft.com/office/word/2010/wordml" xmlns:w15="http://schemas.microsoft.com/office/word/2012/wordml" xmlns:w16cex="http://schemas.microsoft.com/office/word/2018/wordml/cex" xmlns:w16cid="http://schemas.microsoft.com/office/word/2016/wordml/cid" xmlns:w16="http://schemas.microsoft.com/office/word/2018/wordml" xmlns:w16sdtdh="http://schemas.microsoft.com/office/word/2020/wordml/sdtdatahash" xmlns:w16se="http://schemas.microsoft.com/office/word/2015/wordml/symex" xmlns:wpg="http://schemas.microsoft.com/office/word/2010/wordprocessingGroup" xmlns:wpi="http://schemas.microsoft.com/office/word/2010/wordprocessingInk" xmlns:wne="http://schemas.microsoft.com/office/word/2006/wordml" xmlns:wps="http://schemas.microsoft.com/office/word/2010/wordprocessingShape" mc:Ignorable="w14 w15 w16se w16cid w16 w16cex w16sdtdh wp14">
+<w:footnotes xmlns:wpc="http://schemas.microsoft.com/office/word/2010/wordprocessingCanvas" xmlns:mc="http://schemas.openxmlformats.org/markup-compatibility/2006" xmlns:o="urn:schemas-microsoft-com:office:office" xmlns:r="http://schemas.openxmlformats.org/officeDocument/2006/relationships" xmlns:m="http://schemas.openxmlformats.org/officeDocument/2006/math" xmlns:v="urn:schemas-microsoft-com:vml" xmlns:wp14="http://schemas.microsoft.com/office/word/2010/wordprocessingDrawing" xmlns:wp="http://schemas.openxmlformats.org/drawingml/2006/wordprocessingDrawing" xmlns:w10="urn:schemas-microsoft-com:office:word" xmlns:w="http://schemas.openxmlformats.org/wordprocessingml/2006/main" xmlns:w14="http://schemas.microsoft.com/office/word/2010/wordml" xmlns:wpg="http://schemas.microsoft.com/office/word/2010/wordprocessingGroup" xmlns:wpi="http://schemas.microsoft.com/office/word/2010/wordprocessingInk" xmlns:wne="http://schemas.microsoft.com/office/word/2006/wordml" xmlns:wps="http://schemas.microsoft.com/office/word/2010/wordprocessingShape" mc:Ignorable="w14 wp14">
   <w:footnote w:type="separator" w:id="-1">
     <w:p>
       <w:r>
@@ -9345,7 +9303,7 @@
 </file>
 
 <file path=word/header1.xml><?xml version="1.0" encoding="utf-8"?>
-<w:hdr xmlns:wpc="http://schemas.microsoft.com/office/word/2010/wordprocessingCanvas" xmlns:cx="http://schemas.microsoft.com/office/drawing/2014/chartex" xmlns:cx1="http://schemas.microsoft.com/office/drawing/2015/9/8/chartex" xmlns:cx2="http://schemas.microsoft.com/office/drawing/2015/10/21/chartex" xmlns:cx3="http://schemas.microsoft.com/office/drawing/2016/5/9/chartex" xmlns:cx4="http://schemas.microsoft.com/office/drawing/2016/5/10/chartex" xmlns:cx5="http://schemas.microsoft.com/office/drawing/2016/5/11/chartex" xmlns:cx6="http://schemas.microsoft.com/office/drawing/2016/5/12/chartex" xmlns:cx7="http://schemas.microsoft.com/office/drawing/2016/5/13/chartex" xmlns:cx8="http://schemas.microsoft.com/office/drawing/2016/5/14/chartex" xmlns:mc="http://schemas.openxmlformats.org/markup-compatibility/2006" xmlns:aink="http://schemas.microsoft.com/office/drawing/2016/ink" xmlns:am3d="http://schemas.microsoft.com/office/drawing/2017/model3d" xmlns:o="urn:schemas-microsoft-com:office:office" xmlns:r="http://schemas.openxmlformats.org/officeDocument/2006/relationships" xmlns:m="http://schemas.openxmlformats.org/officeDocument/2006/math" xmlns:v="urn:schemas-microsoft-com:vml" xmlns:wp14="http://schemas.microsoft.com/office/word/2010/wordprocessingDrawing" xmlns:wp="http://schemas.openxmlformats.org/drawingml/2006/wordprocessingDrawing" xmlns:w10="urn:schemas-microsoft-com:office:word" xmlns:w="http://schemas.openxmlformats.org/wordprocessingml/2006/main" xmlns:w14="http://schemas.microsoft.com/office/word/2010/wordml" xmlns:w15="http://schemas.microsoft.com/office/word/2012/wordml" xmlns:w16cex="http://schemas.microsoft.com/office/word/2018/wordml/cex" xmlns:w16cid="http://schemas.microsoft.com/office/word/2016/wordml/cid" xmlns:w16="http://schemas.microsoft.com/office/word/2018/wordml" xmlns:w16sdtdh="http://schemas.microsoft.com/office/word/2020/wordml/sdtdatahash" xmlns:w16se="http://schemas.microsoft.com/office/word/2015/wordml/symex" xmlns:wpg="http://schemas.microsoft.com/office/word/2010/wordprocessingGroup" xmlns:wpi="http://schemas.microsoft.com/office/word/2010/wordprocessingInk" xmlns:wne="http://schemas.microsoft.com/office/word/2006/wordml" xmlns:wps="http://schemas.microsoft.com/office/word/2010/wordprocessingShape" mc:Ignorable="w14 w15 w16se w16cid w16 w16cex w16sdtdh wp14">
+<w:hdr xmlns:wpc="http://schemas.microsoft.com/office/word/2010/wordprocessingCanvas" xmlns:mc="http://schemas.openxmlformats.org/markup-compatibility/2006" xmlns:o="urn:schemas-microsoft-com:office:office" xmlns:r="http://schemas.openxmlformats.org/officeDocument/2006/relationships" xmlns:m="http://schemas.openxmlformats.org/officeDocument/2006/math" xmlns:v="urn:schemas-microsoft-com:vml" xmlns:wp14="http://schemas.microsoft.com/office/word/2010/wordprocessingDrawing" xmlns:wp="http://schemas.openxmlformats.org/drawingml/2006/wordprocessingDrawing" xmlns:w10="urn:schemas-microsoft-com:office:word" xmlns:w="http://schemas.openxmlformats.org/wordprocessingml/2006/main" xmlns:w14="http://schemas.microsoft.com/office/word/2010/wordml" xmlns:wpg="http://schemas.microsoft.com/office/word/2010/wordprocessingGroup" xmlns:wpi="http://schemas.microsoft.com/office/word/2010/wordprocessingInk" xmlns:wne="http://schemas.microsoft.com/office/word/2006/wordml" xmlns:wps="http://schemas.microsoft.com/office/word/2010/wordprocessingShape" mc:Ignorable="w14 wp14">
   <w:p>
     <w:pPr>
       <w:pStyle w:val="Header"/>
@@ -9356,8 +9314,8 @@
 </file>
 
 <file path=word/numbering.xml><?xml version="1.0" encoding="utf-8"?>
-<w:numbering xmlns:wpc="http://schemas.microsoft.com/office/word/2010/wordprocessingCanvas" xmlns:cx="http://schemas.microsoft.com/office/drawing/2014/chartex" xmlns:cx1="http://schemas.microsoft.com/office/drawing/2015/9/8/chartex" xmlns:cx2="http://schemas.microsoft.com/office/drawing/2015/10/21/chartex" xmlns:cx3="http://schemas.microsoft.com/office/drawing/2016/5/9/chartex" xmlns:cx4="http://schemas.microsoft.com/office/drawing/2016/5/10/chartex" xmlns:cx5="http://schemas.microsoft.com/office/drawing/2016/5/11/chartex" xmlns:cx6="http://schemas.microsoft.com/office/drawing/2016/5/12/chartex" xmlns:cx7="http://schemas.microsoft.com/office/drawing/2016/5/13/chartex" xmlns:cx8="http://schemas.microsoft.com/office/drawing/2016/5/14/chartex" xmlns:mc="http://schemas.openxmlformats.org/markup-compatibility/2006" xmlns:aink="http://schemas.microsoft.com/office/drawing/2016/ink" xmlns:am3d="http://schemas.microsoft.com/office/drawing/2017/model3d" xmlns:o="urn:schemas-microsoft-com:office:office" xmlns:r="http://schemas.openxmlformats.org/officeDocument/2006/relationships" xmlns:m="http://schemas.openxmlformats.org/officeDocument/2006/math" xmlns:v="urn:schemas-microsoft-com:vml" xmlns:wp14="http://schemas.microsoft.com/office/word/2010/wordprocessingDrawing" xmlns:wp="http://schemas.openxmlformats.org/drawingml/2006/wordprocessingDrawing" xmlns:w10="urn:schemas-microsoft-com:office:word" xmlns:w="http://schemas.openxmlformats.org/wordprocessingml/2006/main" xmlns:w14="http://schemas.microsoft.com/office/word/2010/wordml" xmlns:w15="http://schemas.microsoft.com/office/word/2012/wordml" xmlns:w16cex="http://schemas.microsoft.com/office/word/2018/wordml/cex" xmlns:w16cid="http://schemas.microsoft.com/office/word/2016/wordml/cid" xmlns:w16="http://schemas.microsoft.com/office/word/2018/wordml" xmlns:w16sdtdh="http://schemas.microsoft.com/office/word/2020/wordml/sdtdatahash" xmlns:w16se="http://schemas.microsoft.com/office/word/2015/wordml/symex" xmlns:wpg="http://schemas.microsoft.com/office/word/2010/wordprocessingGroup" xmlns:wpi="http://schemas.microsoft.com/office/word/2010/wordprocessingInk" xmlns:wne="http://schemas.microsoft.com/office/word/2006/wordml" xmlns:wps="http://schemas.microsoft.com/office/word/2010/wordprocessingShape" mc:Ignorable="w14 w15 w16se w16cid w16 w16cex w16sdtdh wp14">
-  <w:abstractNum w:abstractNumId="0" w15:restartNumberingAfterBreak="0">
+<w:numbering xmlns:wpc="http://schemas.microsoft.com/office/word/2010/wordprocessingCanvas" xmlns:mc="http://schemas.openxmlformats.org/markup-compatibility/2006" xmlns:o="urn:schemas-microsoft-com:office:office" xmlns:r="http://schemas.openxmlformats.org/officeDocument/2006/relationships" xmlns:m="http://schemas.openxmlformats.org/officeDocument/2006/math" xmlns:v="urn:schemas-microsoft-com:vml" xmlns:wp14="http://schemas.microsoft.com/office/word/2010/wordprocessingDrawing" xmlns:wp="http://schemas.openxmlformats.org/drawingml/2006/wordprocessingDrawing" xmlns:w10="urn:schemas-microsoft-com:office:word" xmlns:w="http://schemas.openxmlformats.org/wordprocessingml/2006/main" xmlns:w14="http://schemas.microsoft.com/office/word/2010/wordml" xmlns:wpg="http://schemas.microsoft.com/office/word/2010/wordprocessingGroup" xmlns:wpi="http://schemas.microsoft.com/office/word/2010/wordprocessingInk" xmlns:wne="http://schemas.microsoft.com/office/word/2006/wordml" xmlns:wps="http://schemas.microsoft.com/office/word/2010/wordprocessingShape" mc:Ignorable="w14 wp14">
+  <w:abstractNum w:abstractNumId="0">
     <w:nsid w:val="0628681D"/>
     <w:multiLevelType w:val="hybridMultilevel"/>
     <w:tmpl w:val="C07604E0"/>
@@ -9470,7 +9428,7 @@
       </w:rPr>
     </w:lvl>
   </w:abstractNum>
-  <w:abstractNum w:abstractNumId="1" w15:restartNumberingAfterBreak="0">
+  <w:abstractNum w:abstractNumId="1">
     <w:nsid w:val="08C6366F"/>
     <w:multiLevelType w:val="hybridMultilevel"/>
     <w:tmpl w:val="D3561CAA"/>
@@ -9557,7 +9515,7 @@
       </w:pPr>
     </w:lvl>
   </w:abstractNum>
-  <w:abstractNum w:abstractNumId="2" w15:restartNumberingAfterBreak="0">
+  <w:abstractNum w:abstractNumId="2">
     <w:nsid w:val="0E661616"/>
     <w:multiLevelType w:val="hybridMultilevel"/>
     <w:tmpl w:val="EF680F90"/>
@@ -9646,7 +9604,7 @@
       </w:pPr>
     </w:lvl>
   </w:abstractNum>
-  <w:abstractNum w:abstractNumId="3" w15:restartNumberingAfterBreak="0">
+  <w:abstractNum w:abstractNumId="3">
     <w:nsid w:val="1323523E"/>
     <w:multiLevelType w:val="multilevel"/>
     <w:tmpl w:val="9E021B8C"/>
@@ -9803,7 +9761,7 @@
       </w:rPr>
     </w:lvl>
   </w:abstractNum>
-  <w:abstractNum w:abstractNumId="4" w15:restartNumberingAfterBreak="0">
+  <w:abstractNum w:abstractNumId="4">
     <w:nsid w:val="15510218"/>
     <w:multiLevelType w:val="hybridMultilevel"/>
     <w:tmpl w:val="8EF49D20"/>
@@ -9893,7 +9851,7 @@
       </w:pPr>
     </w:lvl>
   </w:abstractNum>
-  <w:abstractNum w:abstractNumId="5" w15:restartNumberingAfterBreak="0">
+  <w:abstractNum w:abstractNumId="5">
     <w:nsid w:val="175B3946"/>
     <w:multiLevelType w:val="hybridMultilevel"/>
     <w:tmpl w:val="CB949016"/>
@@ -10006,7 +9964,7 @@
       </w:rPr>
     </w:lvl>
   </w:abstractNum>
-  <w:abstractNum w:abstractNumId="6" w15:restartNumberingAfterBreak="0">
+  <w:abstractNum w:abstractNumId="6">
     <w:nsid w:val="1DA574C5"/>
     <w:multiLevelType w:val="hybridMultilevel"/>
     <w:tmpl w:val="C5DAC41E"/>
@@ -10119,7 +10077,7 @@
       </w:rPr>
     </w:lvl>
   </w:abstractNum>
-  <w:abstractNum w:abstractNumId="7" w15:restartNumberingAfterBreak="0">
+  <w:abstractNum w:abstractNumId="7">
     <w:nsid w:val="20FD4BF5"/>
     <w:multiLevelType w:val="hybridMultilevel"/>
     <w:tmpl w:val="6EC27A36"/>
@@ -10232,7 +10190,7 @@
       </w:rPr>
     </w:lvl>
   </w:abstractNum>
-  <w:abstractNum w:abstractNumId="8" w15:restartNumberingAfterBreak="0">
+  <w:abstractNum w:abstractNumId="8">
     <w:nsid w:val="253D4794"/>
     <w:multiLevelType w:val="multilevel"/>
     <w:tmpl w:val="8C80AB36"/>
@@ -10345,7 +10303,7 @@
       </w:rPr>
     </w:lvl>
   </w:abstractNum>
-  <w:abstractNum w:abstractNumId="9" w15:restartNumberingAfterBreak="0">
+  <w:abstractNum w:abstractNumId="9">
     <w:nsid w:val="296F3872"/>
     <w:multiLevelType w:val="hybridMultilevel"/>
     <w:tmpl w:val="D7C8A15E"/>
@@ -10460,7 +10418,7 @@
       </w:rPr>
     </w:lvl>
   </w:abstractNum>
-  <w:abstractNum w:abstractNumId="10" w15:restartNumberingAfterBreak="0">
+  <w:abstractNum w:abstractNumId="10">
     <w:nsid w:val="3E667DA7"/>
     <w:multiLevelType w:val="hybridMultilevel"/>
     <w:tmpl w:val="861C5562"/>
@@ -10573,7 +10531,7 @@
       </w:rPr>
     </w:lvl>
   </w:abstractNum>
-  <w:abstractNum w:abstractNumId="11" w15:restartNumberingAfterBreak="0">
+  <w:abstractNum w:abstractNumId="11">
     <w:nsid w:val="5E8146CF"/>
     <w:multiLevelType w:val="hybridMultilevel"/>
     <w:tmpl w:val="88887470"/>
@@ -10686,7 +10644,7 @@
       </w:rPr>
     </w:lvl>
   </w:abstractNum>
-  <w:abstractNum w:abstractNumId="12" w15:restartNumberingAfterBreak="0">
+  <w:abstractNum w:abstractNumId="12">
     <w:nsid w:val="6B961852"/>
     <w:multiLevelType w:val="hybridMultilevel"/>
     <w:tmpl w:val="DAAECE10"/>
@@ -10779,7 +10737,7 @@
       </w:pPr>
     </w:lvl>
   </w:abstractNum>
-  <w:abstractNum w:abstractNumId="13" w15:restartNumberingAfterBreak="0">
+  <w:abstractNum w:abstractNumId="13">
     <w:nsid w:val="77750BD2"/>
     <w:multiLevelType w:val="hybridMultilevel"/>
     <w:tmpl w:val="7736E4E6"/>
@@ -10946,7 +10904,7 @@
 </file>
 
 <file path=word/styles.xml><?xml version="1.0" encoding="utf-8"?>
-<w:styles xmlns:mc="http://schemas.openxmlformats.org/markup-compatibility/2006" xmlns:r="http://schemas.openxmlformats.org/officeDocument/2006/relationships" xmlns:w="http://schemas.openxmlformats.org/wordprocessingml/2006/main" xmlns:w14="http://schemas.microsoft.com/office/word/2010/wordml" xmlns:w15="http://schemas.microsoft.com/office/word/2012/wordml" xmlns:w16cex="http://schemas.microsoft.com/office/word/2018/wordml/cex" xmlns:w16cid="http://schemas.microsoft.com/office/word/2016/wordml/cid" xmlns:w16="http://schemas.microsoft.com/office/word/2018/wordml" xmlns:w16sdtdh="http://schemas.microsoft.com/office/word/2020/wordml/sdtdatahash" xmlns:w16se="http://schemas.microsoft.com/office/word/2015/wordml/symex" mc:Ignorable="w14 w15 w16se w16cid w16 w16cex w16sdtdh">
+<w:styles xmlns:mc="http://schemas.openxmlformats.org/markup-compatibility/2006" xmlns:r="http://schemas.openxmlformats.org/officeDocument/2006/relationships" xmlns:w="http://schemas.openxmlformats.org/wordprocessingml/2006/main" xmlns:w14="http://schemas.microsoft.com/office/word/2010/wordml" mc:Ignorable="w14">
   <w:docDefaults>
     <w:rPrDefault>
       <w:rPr>
@@ -10962,383 +10920,990 @@
       </w:pPr>
     </w:pPrDefault>
   </w:docDefaults>
-  <w:latentStyles w:defLockedState="0" w:defUIPriority="99" w:defSemiHidden="0" w:defUnhideWhenUsed="0" w:defQFormat="0" w:count="376">
-    <w:lsdException w:name="Normal" w:uiPriority="0" w:qFormat="1"/>
-    <w:lsdException w:name="heading 1" w:uiPriority="9" w:qFormat="1"/>
-    <w:lsdException w:name="heading 2" w:semiHidden="1" w:uiPriority="9" w:unhideWhenUsed="1" w:qFormat="1"/>
-    <w:lsdException w:name="heading 3" w:semiHidden="1" w:uiPriority="9" w:unhideWhenUsed="1" w:qFormat="1"/>
-    <w:lsdException w:name="heading 4" w:semiHidden="1" w:uiPriority="9" w:unhideWhenUsed="1" w:qFormat="1"/>
-    <w:lsdException w:name="heading 5" w:semiHidden="1" w:uiPriority="9" w:unhideWhenUsed="1" w:qFormat="1"/>
-    <w:lsdException w:name="heading 6" w:semiHidden="1" w:uiPriority="9" w:unhideWhenUsed="1" w:qFormat="1"/>
-    <w:lsdException w:name="heading 7" w:semiHidden="1" w:uiPriority="9" w:unhideWhenUsed="1" w:qFormat="1"/>
-    <w:lsdException w:name="heading 8" w:semiHidden="1" w:uiPriority="9" w:unhideWhenUsed="1" w:qFormat="1"/>
-    <w:lsdException w:name="heading 9" w:semiHidden="1" w:uiPriority="9" w:unhideWhenUsed="1" w:qFormat="1"/>
-    <w:lsdException w:name="index 1" w:semiHidden="1" w:unhideWhenUsed="1"/>
-    <w:lsdException w:name="index 2" w:semiHidden="1" w:unhideWhenUsed="1"/>
-    <w:lsdException w:name="index 3" w:semiHidden="1" w:unhideWhenUsed="1"/>
-    <w:lsdException w:name="index 4" w:semiHidden="1" w:unhideWhenUsed="1"/>
-    <w:lsdException w:name="index 5" w:semiHidden="1" w:unhideWhenUsed="1"/>
-    <w:lsdException w:name="index 6" w:semiHidden="1" w:unhideWhenUsed="1"/>
-    <w:lsdException w:name="index 7" w:semiHidden="1" w:unhideWhenUsed="1"/>
-    <w:lsdException w:name="index 8" w:semiHidden="1" w:unhideWhenUsed="1"/>
-    <w:lsdException w:name="index 9" w:semiHidden="1" w:unhideWhenUsed="1"/>
-    <w:lsdException w:name="toc 1" w:semiHidden="1" w:uiPriority="39" w:unhideWhenUsed="1"/>
-    <w:lsdException w:name="toc 2" w:semiHidden="1" w:uiPriority="39" w:unhideWhenUsed="1"/>
-    <w:lsdException w:name="toc 3" w:semiHidden="1" w:uiPriority="39" w:unhideWhenUsed="1"/>
-    <w:lsdException w:name="toc 4" w:semiHidden="1" w:uiPriority="39" w:unhideWhenUsed="1"/>
-    <w:lsdException w:name="toc 5" w:semiHidden="1" w:uiPriority="39" w:unhideWhenUsed="1"/>
-    <w:lsdException w:name="toc 6" w:semiHidden="1" w:uiPriority="39" w:unhideWhenUsed="1"/>
-    <w:lsdException w:name="toc 7" w:semiHidden="1" w:uiPriority="39" w:unhideWhenUsed="1"/>
-    <w:lsdException w:name="toc 8" w:semiHidden="1" w:uiPriority="39" w:unhideWhenUsed="1"/>
-    <w:lsdException w:name="toc 9" w:semiHidden="1" w:uiPriority="39" w:unhideWhenUsed="1"/>
-    <w:lsdException w:name="Normal Indent" w:semiHidden="1" w:unhideWhenUsed="1"/>
-    <w:lsdException w:name="footnote text" w:semiHidden="1" w:unhideWhenUsed="1"/>
-    <w:lsdException w:name="annotation text" w:semiHidden="1" w:unhideWhenUsed="1"/>
-    <w:lsdException w:name="header" w:semiHidden="1" w:unhideWhenUsed="1"/>
-    <w:lsdException w:name="footer" w:semiHidden="1" w:unhideWhenUsed="1"/>
-    <w:lsdException w:name="index heading" w:semiHidden="1" w:unhideWhenUsed="1"/>
-    <w:lsdException w:name="caption" w:semiHidden="1" w:uiPriority="35" w:unhideWhenUsed="1" w:qFormat="1"/>
-    <w:lsdException w:name="table of figures" w:semiHidden="1" w:unhideWhenUsed="1"/>
-    <w:lsdException w:name="envelope address" w:semiHidden="1" w:unhideWhenUsed="1"/>
-    <w:lsdException w:name="envelope return" w:semiHidden="1" w:unhideWhenUsed="1"/>
-    <w:lsdException w:name="footnote reference" w:semiHidden="1" w:unhideWhenUsed="1"/>
-    <w:lsdException w:name="annotation reference" w:semiHidden="1" w:unhideWhenUsed="1"/>
-    <w:lsdException w:name="line number" w:semiHidden="1" w:unhideWhenUsed="1"/>
-    <w:lsdException w:name="page number" w:semiHidden="1" w:unhideWhenUsed="1"/>
-    <w:lsdException w:name="endnote reference" w:semiHidden="1" w:unhideWhenUsed="1"/>
-    <w:lsdException w:name="endnote text" w:semiHidden="1" w:unhideWhenUsed="1"/>
-    <w:lsdException w:name="table of authorities" w:semiHidden="1" w:unhideWhenUsed="1"/>
-    <w:lsdException w:name="macro" w:semiHidden="1" w:unhideWhenUsed="1"/>
-    <w:lsdException w:name="toa heading" w:semiHidden="1" w:unhideWhenUsed="1"/>
-    <w:lsdException w:name="List" w:semiHidden="1" w:unhideWhenUsed="1"/>
-    <w:lsdException w:name="List Bullet" w:semiHidden="1" w:unhideWhenUsed="1"/>
-    <w:lsdException w:name="List Number" w:semiHidden="1" w:unhideWhenUsed="1"/>
-    <w:lsdException w:name="List 2" w:semiHidden="1" w:unhideWhenUsed="1"/>
-    <w:lsdException w:name="List 3" w:semiHidden="1" w:unhideWhenUsed="1"/>
-    <w:lsdException w:name="List 4" w:semiHidden="1" w:unhideWhenUsed="1"/>
-    <w:lsdException w:name="List 5" w:semiHidden="1" w:unhideWhenUsed="1"/>
-    <w:lsdException w:name="List Bullet 2" w:semiHidden="1" w:unhideWhenUsed="1"/>
-    <w:lsdException w:name="List Bullet 3" w:semiHidden="1" w:unhideWhenUsed="1"/>
-    <w:lsdException w:name="List Bullet 4" w:semiHidden="1" w:unhideWhenUsed="1"/>
-    <w:lsdException w:name="List Bullet 5" w:semiHidden="1" w:unhideWhenUsed="1"/>
-    <w:lsdException w:name="List Number 2" w:semiHidden="1" w:unhideWhenUsed="1"/>
-    <w:lsdException w:name="List Number 3" w:semiHidden="1" w:unhideWhenUsed="1"/>
-    <w:lsdException w:name="List Number 4" w:semiHidden="1" w:unhideWhenUsed="1"/>
-    <w:lsdException w:name="List Number 5" w:semiHidden="1" w:unhideWhenUsed="1"/>
-    <w:lsdException w:name="Title" w:uiPriority="10" w:qFormat="1"/>
-    <w:lsdException w:name="Closing" w:semiHidden="1" w:unhideWhenUsed="1"/>
-    <w:lsdException w:name="Signature" w:semiHidden="1" w:unhideWhenUsed="1"/>
-    <w:lsdException w:name="Default Paragraph Font" w:semiHidden="1" w:uiPriority="1" w:unhideWhenUsed="1"/>
-    <w:lsdException w:name="Body Text" w:semiHidden="1" w:uiPriority="1" w:unhideWhenUsed="1" w:qFormat="1"/>
-    <w:lsdException w:name="Body Text Indent" w:semiHidden="1" w:unhideWhenUsed="1"/>
-    <w:lsdException w:name="List Continue" w:semiHidden="1" w:unhideWhenUsed="1"/>
-    <w:lsdException w:name="List Continue 2" w:semiHidden="1" w:unhideWhenUsed="1"/>
-    <w:lsdException w:name="List Continue 3" w:semiHidden="1" w:unhideWhenUsed="1"/>
-    <w:lsdException w:name="List Continue 4" w:semiHidden="1" w:unhideWhenUsed="1"/>
-    <w:lsdException w:name="List Continue 5" w:semiHidden="1" w:unhideWhenUsed="1"/>
-    <w:lsdException w:name="Message Header" w:semiHidden="1" w:unhideWhenUsed="1"/>
-    <w:lsdException w:name="Subtitle" w:uiPriority="11" w:qFormat="1"/>
-    <w:lsdException w:name="Salutation" w:semiHidden="1" w:unhideWhenUsed="1"/>
-    <w:lsdException w:name="Date" w:semiHidden="1" w:unhideWhenUsed="1"/>
-    <w:lsdException w:name="Body Text First Indent" w:semiHidden="1" w:unhideWhenUsed="1"/>
-    <w:lsdException w:name="Body Text First Indent 2" w:semiHidden="1" w:unhideWhenUsed="1"/>
-    <w:lsdException w:name="Note Heading" w:semiHidden="1" w:unhideWhenUsed="1"/>
-    <w:lsdException w:name="Body Text 2" w:semiHidden="1" w:unhideWhenUsed="1"/>
-    <w:lsdException w:name="Body Text 3" w:semiHidden="1" w:unhideWhenUsed="1"/>
-    <w:lsdException w:name="Body Text Indent 2" w:semiHidden="1" w:unhideWhenUsed="1"/>
-    <w:lsdException w:name="Body Text Indent 3" w:semiHidden="1" w:unhideWhenUsed="1"/>
-    <w:lsdException w:name="Block Text" w:semiHidden="1" w:unhideWhenUsed="1"/>
-    <w:lsdException w:name="Hyperlink" w:semiHidden="1" w:unhideWhenUsed="1"/>
-    <w:lsdException w:name="FollowedHyperlink" w:semiHidden="1" w:unhideWhenUsed="1"/>
-    <w:lsdException w:name="Strong" w:uiPriority="22" w:qFormat="1"/>
-    <w:lsdException w:name="Emphasis" w:uiPriority="20" w:qFormat="1"/>
-    <w:lsdException w:name="Document Map" w:semiHidden="1" w:unhideWhenUsed="1"/>
-    <w:lsdException w:name="Plain Text" w:semiHidden="1" w:unhideWhenUsed="1"/>
-    <w:lsdException w:name="E-mail Signature" w:semiHidden="1" w:unhideWhenUsed="1"/>
-    <w:lsdException w:name="HTML Top of Form" w:semiHidden="1" w:unhideWhenUsed="1"/>
-    <w:lsdException w:name="HTML Bottom of Form" w:semiHidden="1" w:unhideWhenUsed="1"/>
-    <w:lsdException w:name="Normal (Web)" w:semiHidden="1" w:unhideWhenUsed="1"/>
-    <w:lsdException w:name="HTML Acronym" w:semiHidden="1" w:unhideWhenUsed="1"/>
-    <w:lsdException w:name="HTML Address" w:semiHidden="1" w:unhideWhenUsed="1"/>
-    <w:lsdException w:name="HTML Cite" w:semiHidden="1" w:unhideWhenUsed="1"/>
-    <w:lsdException w:name="HTML Code" w:semiHidden="1" w:unhideWhenUsed="1"/>
-    <w:lsdException w:name="HTML Definition" w:semiHidden="1" w:unhideWhenUsed="1"/>
-    <w:lsdException w:name="HTML Keyboard" w:semiHidden="1" w:unhideWhenUsed="1"/>
-    <w:lsdException w:name="HTML Preformatted" w:semiHidden="1" w:unhideWhenUsed="1"/>
-    <w:lsdException w:name="HTML Sample" w:semiHidden="1" w:unhideWhenUsed="1"/>
-    <w:lsdException w:name="HTML Typewriter" w:semiHidden="1" w:unhideWhenUsed="1"/>
-    <w:lsdException w:name="HTML Variable" w:semiHidden="1" w:unhideWhenUsed="1"/>
-    <w:lsdException w:name="Normal Table" w:semiHidden="1" w:unhideWhenUsed="1"/>
-    <w:lsdException w:name="annotation subject" w:semiHidden="1" w:unhideWhenUsed="1"/>
-    <w:lsdException w:name="No List" w:semiHidden="1" w:unhideWhenUsed="1"/>
-    <w:lsdException w:name="Outline List 1" w:semiHidden="1" w:unhideWhenUsed="1"/>
-    <w:lsdException w:name="Outline List 2" w:semiHidden="1" w:unhideWhenUsed="1"/>
-    <w:lsdException w:name="Outline List 3" w:semiHidden="1" w:unhideWhenUsed="1"/>
-    <w:lsdException w:name="Table Simple 1" w:semiHidden="1" w:unhideWhenUsed="1"/>
-    <w:lsdException w:name="Table Simple 2" w:semiHidden="1" w:unhideWhenUsed="1"/>
-    <w:lsdException w:name="Table Simple 3" w:semiHidden="1" w:unhideWhenUsed="1"/>
-    <w:lsdException w:name="Table Classic 1" w:semiHidden="1" w:unhideWhenUsed="1"/>
-    <w:lsdException w:name="Table Classic 2" w:semiHidden="1" w:unhideWhenUsed="1"/>
-    <w:lsdException w:name="Table Classic 3" w:semiHidden="1" w:unhideWhenUsed="1"/>
-    <w:lsdException w:name="Table Classic 4" w:semiHidden="1" w:unhideWhenUsed="1"/>
-    <w:lsdException w:name="Table Colorful 1" w:semiHidden="1" w:unhideWhenUsed="1"/>
-    <w:lsdException w:name="Table Colorful 2" w:semiHidden="1" w:unhideWhenUsed="1"/>
-    <w:lsdException w:name="Table Colorful 3" w:semiHidden="1" w:unhideWhenUsed="1"/>
-    <w:lsdException w:name="Table Columns 1" w:semiHidden="1" w:unhideWhenUsed="1"/>
-    <w:lsdException w:name="Table Columns 2" w:semiHidden="1" w:unhideWhenUsed="1"/>
-    <w:lsdException w:name="Table Columns 3" w:semiHidden="1" w:unhideWhenUsed="1"/>
-    <w:lsdException w:name="Table Columns 4" w:semiHidden="1" w:unhideWhenUsed="1"/>
-    <w:lsdException w:name="Table Columns 5" w:semiHidden="1" w:unhideWhenUsed="1"/>
-    <w:lsdException w:name="Table Grid 1" w:semiHidden="1" w:unhideWhenUsed="1"/>
-    <w:lsdException w:name="Table Grid 2" w:semiHidden="1" w:unhideWhenUsed="1"/>
-    <w:lsdException w:name="Table Grid 3" w:semiHidden="1" w:unhideWhenUsed="1"/>
-    <w:lsdException w:name="Table Grid 4" w:semiHidden="1" w:unhideWhenUsed="1"/>
-    <w:lsdException w:name="Table Grid 5" w:semiHidden="1" w:unhideWhenUsed="1"/>
-    <w:lsdException w:name="Table Grid 6" w:semiHidden="1" w:unhideWhenUsed="1"/>
-    <w:lsdException w:name="Table Grid 7" w:semiHidden="1" w:unhideWhenUsed="1"/>
-    <w:lsdException w:name="Table Grid 8" w:semiHidden="1" w:unhideWhenUsed="1"/>
-    <w:lsdException w:name="Table List 1" w:semiHidden="1" w:unhideWhenUsed="1"/>
-    <w:lsdException w:name="Table List 2" w:semiHidden="1" w:unhideWhenUsed="1"/>
-    <w:lsdException w:name="Table List 3" w:semiHidden="1" w:unhideWhenUsed="1"/>
-    <w:lsdException w:name="Table List 4" w:semiHidden="1" w:unhideWhenUsed="1"/>
-    <w:lsdException w:name="Table List 5" w:semiHidden="1" w:unhideWhenUsed="1"/>
-    <w:lsdException w:name="Table List 6" w:semiHidden="1" w:unhideWhenUsed="1"/>
-    <w:lsdException w:name="Table List 7" w:semiHidden="1" w:unhideWhenUsed="1"/>
-    <w:lsdException w:name="Table List 8" w:semiHidden="1" w:unhideWhenUsed="1"/>
-    <w:lsdException w:name="Table 3D effects 1" w:semiHidden="1" w:unhideWhenUsed="1"/>
-    <w:lsdException w:name="Table 3D effects 2" w:semiHidden="1" w:unhideWhenUsed="1"/>
-    <w:lsdException w:name="Table 3D effects 3" w:semiHidden="1" w:unhideWhenUsed="1"/>
-    <w:lsdException w:name="Table Contemporary" w:semiHidden="1" w:unhideWhenUsed="1"/>
-    <w:lsdException w:name="Table Elegant" w:semiHidden="1" w:unhideWhenUsed="1"/>
-    <w:lsdException w:name="Table Professional" w:semiHidden="1" w:unhideWhenUsed="1"/>
-    <w:lsdException w:name="Table Subtle 1" w:semiHidden="1" w:unhideWhenUsed="1"/>
-    <w:lsdException w:name="Table Subtle 2" w:semiHidden="1" w:unhideWhenUsed="1"/>
-    <w:lsdException w:name="Table Web 1" w:semiHidden="1" w:unhideWhenUsed="1"/>
-    <w:lsdException w:name="Table Web 2" w:semiHidden="1" w:unhideWhenUsed="1"/>
-    <w:lsdException w:name="Table Web 3" w:semiHidden="1" w:unhideWhenUsed="1"/>
-    <w:lsdException w:name="Balloon Text" w:semiHidden="1" w:unhideWhenUsed="1"/>
-    <w:lsdException w:name="Table Grid" w:uiPriority="39"/>
-    <w:lsdException w:name="Table Theme" w:semiHidden="1" w:unhideWhenUsed="1"/>
-    <w:lsdException w:name="Placeholder Text" w:semiHidden="1"/>
-    <w:lsdException w:name="No Spacing" w:uiPriority="1" w:qFormat="1"/>
-    <w:lsdException w:name="Light Shading" w:uiPriority="60"/>
-    <w:lsdException w:name="Light List" w:uiPriority="61"/>
-    <w:lsdException w:name="Light Grid" w:uiPriority="62"/>
-    <w:lsdException w:name="Medium Shading 1" w:uiPriority="63"/>
-    <w:lsdException w:name="Medium Shading 2" w:uiPriority="64"/>
-    <w:lsdException w:name="Medium List 1" w:uiPriority="65"/>
-    <w:lsdException w:name="Medium List 2" w:uiPriority="66"/>
-    <w:lsdException w:name="Medium Grid 1" w:uiPriority="67"/>
-    <w:lsdException w:name="Medium Grid 2" w:uiPriority="68"/>
-    <w:lsdException w:name="Medium Grid 3" w:uiPriority="69"/>
-    <w:lsdException w:name="Dark List" w:uiPriority="70"/>
-    <w:lsdException w:name="Colorful Shading" w:uiPriority="71"/>
-    <w:lsdException w:name="Colorful List" w:uiPriority="72"/>
-    <w:lsdException w:name="Colorful Grid" w:uiPriority="73"/>
-    <w:lsdException w:name="Light Shading Accent 1" w:uiPriority="60"/>
-    <w:lsdException w:name="Light List Accent 1" w:uiPriority="61"/>
-    <w:lsdException w:name="Light Grid Accent 1" w:uiPriority="62"/>
-    <w:lsdException w:name="Medium Shading 1 Accent 1" w:uiPriority="63"/>
-    <w:lsdException w:name="Medium Shading 2 Accent 1" w:uiPriority="64"/>
-    <w:lsdException w:name="Medium List 1 Accent 1" w:uiPriority="65"/>
-    <w:lsdException w:name="Revision" w:semiHidden="1"/>
-    <w:lsdException w:name="List Paragraph" w:uiPriority="34" w:qFormat="1"/>
-    <w:lsdException w:name="Quote" w:uiPriority="29" w:qFormat="1"/>
-    <w:lsdException w:name="Intense Quote" w:uiPriority="30" w:qFormat="1"/>
-    <w:lsdException w:name="Medium List 2 Accent 1" w:uiPriority="66"/>
-    <w:lsdException w:name="Medium Grid 1 Accent 1" w:uiPriority="67"/>
-    <w:lsdException w:name="Medium Grid 2 Accent 1" w:uiPriority="68"/>
-    <w:lsdException w:name="Medium Grid 3 Accent 1" w:uiPriority="69"/>
-    <w:lsdException w:name="Dark List Accent 1" w:uiPriority="70"/>
-    <w:lsdException w:name="Colorful Shading Accent 1" w:uiPriority="71"/>
-    <w:lsdException w:name="Colorful List Accent 1" w:uiPriority="72"/>
-    <w:lsdException w:name="Colorful Grid Accent 1" w:uiPriority="73"/>
-    <w:lsdException w:name="Light Shading Accent 2" w:uiPriority="60"/>
-    <w:lsdException w:name="Light List Accent 2" w:uiPriority="61"/>
-    <w:lsdException w:name="Light Grid Accent 2" w:uiPriority="62"/>
-    <w:lsdException w:name="Medium Shading 1 Accent 2" w:uiPriority="63"/>
-    <w:lsdException w:name="Medium Shading 2 Accent 2" w:uiPriority="64"/>
-    <w:lsdException w:name="Medium List 1 Accent 2" w:uiPriority="65"/>
-    <w:lsdException w:name="Medium List 2 Accent 2" w:uiPriority="66"/>
-    <w:lsdException w:name="Medium Grid 1 Accent 2" w:uiPriority="67"/>
-    <w:lsdException w:name="Medium Grid 2 Accent 2" w:uiPriority="68"/>
-    <w:lsdException w:name="Medium Grid 3 Accent 2" w:uiPriority="69"/>
-    <w:lsdException w:name="Dark List Accent 2" w:uiPriority="70"/>
-    <w:lsdException w:name="Colorful Shading Accent 2" w:uiPriority="71"/>
-    <w:lsdException w:name="Colorful List Accent 2" w:uiPriority="72"/>
-    <w:lsdException w:name="Colorful Grid Accent 2" w:uiPriority="73"/>
-    <w:lsdException w:name="Light Shading Accent 3" w:uiPriority="60"/>
-    <w:lsdException w:name="Light List Accent 3" w:uiPriority="61"/>
-    <w:lsdException w:name="Light Grid Accent 3" w:uiPriority="62"/>
-    <w:lsdException w:name="Medium Shading 1 Accent 3" w:uiPriority="63"/>
-    <w:lsdException w:name="Medium Shading 2 Accent 3" w:uiPriority="64"/>
-    <w:lsdException w:name="Medium List 1 Accent 3" w:uiPriority="65"/>
-    <w:lsdException w:name="Medium List 2 Accent 3" w:uiPriority="66"/>
-    <w:lsdException w:name="Medium Grid 1 Accent 3" w:uiPriority="67"/>
-    <w:lsdException w:name="Medium Grid 2 Accent 3" w:uiPriority="68"/>
-    <w:lsdException w:name="Medium Grid 3 Accent 3" w:uiPriority="69"/>
-    <w:lsdException w:name="Dark List Accent 3" w:uiPriority="70"/>
-    <w:lsdException w:name="Colorful Shading Accent 3" w:uiPriority="71"/>
-    <w:lsdException w:name="Colorful List Accent 3" w:uiPriority="72"/>
-    <w:lsdException w:name="Colorful Grid Accent 3" w:uiPriority="73"/>
-    <w:lsdException w:name="Light Shading Accent 4" w:uiPriority="60"/>
-    <w:lsdException w:name="Light List Accent 4" w:uiPriority="61"/>
-    <w:lsdException w:name="Light Grid Accent 4" w:uiPriority="62"/>
-    <w:lsdException w:name="Medium Shading 1 Accent 4" w:uiPriority="63"/>
-    <w:lsdException w:name="Medium Shading 2 Accent 4" w:uiPriority="64"/>
-    <w:lsdException w:name="Medium List 1 Accent 4" w:uiPriority="65"/>
-    <w:lsdException w:name="Medium List 2 Accent 4" w:uiPriority="66"/>
-    <w:lsdException w:name="Medium Grid 1 Accent 4" w:uiPriority="67"/>
-    <w:lsdException w:name="Medium Grid 2 Accent 4" w:uiPriority="68"/>
-    <w:lsdException w:name="Medium Grid 3 Accent 4" w:uiPriority="69"/>
-    <w:lsdException w:name="Dark List Accent 4" w:uiPriority="70"/>
-    <w:lsdException w:name="Colorful Shading Accent 4" w:uiPriority="71"/>
-    <w:lsdException w:name="Colorful List Accent 4" w:uiPriority="72"/>
-    <w:lsdException w:name="Colorful Grid Accent 4" w:uiPriority="73"/>
-    <w:lsdException w:name="Light Shading Accent 5" w:uiPriority="60"/>
-    <w:lsdException w:name="Light List Accent 5" w:uiPriority="61"/>
-    <w:lsdException w:name="Light Grid Accent 5" w:uiPriority="62"/>
-    <w:lsdException w:name="Medium Shading 1 Accent 5" w:uiPriority="63"/>
-    <w:lsdException w:name="Medium Shading 2 Accent 5" w:uiPriority="64"/>
-    <w:lsdException w:name="Medium List 1 Accent 5" w:uiPriority="65"/>
-    <w:lsdException w:name="Medium List 2 Accent 5" w:uiPriority="66"/>
-    <w:lsdException w:name="Medium Grid 1 Accent 5" w:uiPriority="67"/>
-    <w:lsdException w:name="Medium Grid 2 Accent 5" w:uiPriority="68"/>
-    <w:lsdException w:name="Medium Grid 3 Accent 5" w:uiPriority="69"/>
-    <w:lsdException w:name="Dark List Accent 5" w:uiPriority="70"/>
-    <w:lsdException w:name="Colorful Shading Accent 5" w:uiPriority="71"/>
-    <w:lsdException w:name="Colorful List Accent 5" w:uiPriority="72"/>
-    <w:lsdException w:name="Colorful Grid Accent 5" w:uiPriority="73"/>
-    <w:lsdException w:name="Light Shading Accent 6" w:uiPriority="60"/>
-    <w:lsdException w:name="Light List Accent 6" w:uiPriority="61"/>
-    <w:lsdException w:name="Light Grid Accent 6" w:uiPriority="62"/>
-    <w:lsdException w:name="Medium Shading 1 Accent 6" w:uiPriority="63"/>
-    <w:lsdException w:name="Medium Shading 2 Accent 6" w:uiPriority="64"/>
-    <w:lsdException w:name="Medium List 1 Accent 6" w:uiPriority="65"/>
-    <w:lsdException w:name="Medium List 2 Accent 6" w:uiPriority="66"/>
-    <w:lsdException w:name="Medium Grid 1 Accent 6" w:uiPriority="67"/>
-    <w:lsdException w:name="Medium Grid 2 Accent 6" w:uiPriority="68"/>
-    <w:lsdException w:name="Medium Grid 3 Accent 6" w:uiPriority="69"/>
-    <w:lsdException w:name="Dark List Accent 6" w:uiPriority="70"/>
-    <w:lsdException w:name="Colorful Shading Accent 6" w:uiPriority="71"/>
-    <w:lsdException w:name="Colorful List Accent 6" w:uiPriority="72"/>
-    <w:lsdException w:name="Colorful Grid Accent 6" w:uiPriority="73"/>
-    <w:lsdException w:name="Subtle Emphasis" w:uiPriority="19" w:qFormat="1"/>
-    <w:lsdException w:name="Intense Emphasis" w:uiPriority="21" w:qFormat="1"/>
-    <w:lsdException w:name="Subtle Reference" w:uiPriority="31" w:qFormat="1"/>
-    <w:lsdException w:name="Intense Reference" w:uiPriority="32" w:qFormat="1"/>
-    <w:lsdException w:name="Book Title" w:uiPriority="33" w:qFormat="1"/>
-    <w:lsdException w:name="Bibliography" w:semiHidden="1" w:uiPriority="37" w:unhideWhenUsed="1"/>
-    <w:lsdException w:name="TOC Heading" w:semiHidden="1" w:uiPriority="39" w:unhideWhenUsed="1" w:qFormat="1"/>
-    <w:lsdException w:name="Plain Table 1" w:uiPriority="41"/>
-    <w:lsdException w:name="Plain Table 2" w:uiPriority="42"/>
-    <w:lsdException w:name="Plain Table 3" w:uiPriority="43"/>
-    <w:lsdException w:name="Plain Table 4" w:uiPriority="44"/>
-    <w:lsdException w:name="Plain Table 5" w:uiPriority="45"/>
-    <w:lsdException w:name="Grid Table Light" w:uiPriority="40"/>
-    <w:lsdException w:name="Grid Table 1 Light" w:uiPriority="46"/>
-    <w:lsdException w:name="Grid Table 2" w:uiPriority="47"/>
-    <w:lsdException w:name="Grid Table 3" w:uiPriority="48"/>
-    <w:lsdException w:name="Grid Table 4" w:uiPriority="49"/>
-    <w:lsdException w:name="Grid Table 5 Dark" w:uiPriority="50"/>
-    <w:lsdException w:name="Grid Table 6 Colorful" w:uiPriority="51"/>
-    <w:lsdException w:name="Grid Table 7 Colorful" w:uiPriority="52"/>
-    <w:lsdException w:name="Grid Table 1 Light Accent 1" w:uiPriority="46"/>
-    <w:lsdException w:name="Grid Table 2 Accent 1" w:uiPriority="47"/>
-    <w:lsdException w:name="Grid Table 3 Accent 1" w:uiPriority="48"/>
-    <w:lsdException w:name="Grid Table 4 Accent 1" w:uiPriority="49"/>
-    <w:lsdException w:name="Grid Table 5 Dark Accent 1" w:uiPriority="50"/>
-    <w:lsdException w:name="Grid Table 6 Colorful Accent 1" w:uiPriority="51"/>
-    <w:lsdException w:name="Grid Table 7 Colorful Accent 1" w:uiPriority="52"/>
-    <w:lsdException w:name="Grid Table 1 Light Accent 2" w:uiPriority="46"/>
-    <w:lsdException w:name="Grid Table 2 Accent 2" w:uiPriority="47"/>
-    <w:lsdException w:name="Grid Table 3 Accent 2" w:uiPriority="48"/>
-    <w:lsdException w:name="Grid Table 4 Accent 2" w:uiPriority="49"/>
-    <w:lsdException w:name="Grid Table 5 Dark Accent 2" w:uiPriority="50"/>
-    <w:lsdException w:name="Grid Table 6 Colorful Accent 2" w:uiPriority="51"/>
-    <w:lsdException w:name="Grid Table 7 Colorful Accent 2" w:uiPriority="52"/>
-    <w:lsdException w:name="Grid Table 1 Light Accent 3" w:uiPriority="46"/>
-    <w:lsdException w:name="Grid Table 2 Accent 3" w:uiPriority="47"/>
-    <w:lsdException w:name="Grid Table 3 Accent 3" w:uiPriority="48"/>
-    <w:lsdException w:name="Grid Table 4 Accent 3" w:uiPriority="49"/>
-    <w:lsdException w:name="Grid Table 5 Dark Accent 3" w:uiPriority="50"/>
-    <w:lsdException w:name="Grid Table 6 Colorful Accent 3" w:uiPriority="51"/>
-    <w:lsdException w:name="Grid Table 7 Colorful Accent 3" w:uiPriority="52"/>
-    <w:lsdException w:name="Grid Table 1 Light Accent 4" w:uiPriority="46"/>
-    <w:lsdException w:name="Grid Table 2 Accent 4" w:uiPriority="47"/>
-    <w:lsdException w:name="Grid Table 3 Accent 4" w:uiPriority="48"/>
-    <w:lsdException w:name="Grid Table 4 Accent 4" w:uiPriority="49"/>
-    <w:lsdException w:name="Grid Table 5 Dark Accent 4" w:uiPriority="50"/>
-    <w:lsdException w:name="Grid Table 6 Colorful Accent 4" w:uiPriority="51"/>
-    <w:lsdException w:name="Grid Table 7 Colorful Accent 4" w:uiPriority="52"/>
-    <w:lsdException w:name="Grid Table 1 Light Accent 5" w:uiPriority="46"/>
-    <w:lsdException w:name="Grid Table 2 Accent 5" w:uiPriority="47"/>
-    <w:lsdException w:name="Grid Table 3 Accent 5" w:uiPriority="48"/>
-    <w:lsdException w:name="Grid Table 4 Accent 5" w:uiPriority="49"/>
-    <w:lsdException w:name="Grid Table 5 Dark Accent 5" w:uiPriority="50"/>
-    <w:lsdException w:name="Grid Table 6 Colorful Accent 5" w:uiPriority="51"/>
-    <w:lsdException w:name="Grid Table 7 Colorful Accent 5" w:uiPriority="52"/>
-    <w:lsdException w:name="Grid Table 1 Light Accent 6" w:uiPriority="46"/>
-    <w:lsdException w:name="Grid Table 2 Accent 6" w:uiPriority="47"/>
-    <w:lsdException w:name="Grid Table 3 Accent 6" w:uiPriority="48"/>
-    <w:lsdException w:name="Grid Table 4 Accent 6" w:uiPriority="49"/>
-    <w:lsdException w:name="Grid Table 5 Dark Accent 6" w:uiPriority="50"/>
-    <w:lsdException w:name="Grid Table 6 Colorful Accent 6" w:uiPriority="51"/>
-    <w:lsdException w:name="Grid Table 7 Colorful Accent 6" w:uiPriority="52"/>
-    <w:lsdException w:name="List Table 1 Light" w:uiPriority="46"/>
-    <w:lsdException w:name="List Table 2" w:uiPriority="47"/>
-    <w:lsdException w:name="List Table 3" w:uiPriority="48"/>
-    <w:lsdException w:name="List Table 4" w:uiPriority="49"/>
-    <w:lsdException w:name="List Table 5 Dark" w:uiPriority="50"/>
-    <w:lsdException w:name="List Table 6 Colorful" w:uiPriority="51"/>
-    <w:lsdException w:name="List Table 7 Colorful" w:uiPriority="52"/>
-    <w:lsdException w:name="List Table 1 Light Accent 1" w:uiPriority="46"/>
-    <w:lsdException w:name="List Table 2 Accent 1" w:uiPriority="47"/>
-    <w:lsdException w:name="List Table 3 Accent 1" w:uiPriority="48"/>
-    <w:lsdException w:name="List Table 4 Accent 1" w:uiPriority="49"/>
-    <w:lsdException w:name="List Table 5 Dark Accent 1" w:uiPriority="50"/>
-    <w:lsdException w:name="List Table 6 Colorful Accent 1" w:uiPriority="51"/>
-    <w:lsdException w:name="List Table 7 Colorful Accent 1" w:uiPriority="52"/>
-    <w:lsdException w:name="List Table 1 Light Accent 2" w:uiPriority="46"/>
-    <w:lsdException w:name="List Table 2 Accent 2" w:uiPriority="47"/>
-    <w:lsdException w:name="List Table 3 Accent 2" w:uiPriority="48"/>
-    <w:lsdException w:name="List Table 4 Accent 2" w:uiPriority="49"/>
-    <w:lsdException w:name="List Table 5 Dark Accent 2" w:uiPriority="50"/>
-    <w:lsdException w:name="List Table 6 Colorful Accent 2" w:uiPriority="51"/>
-    <w:lsdException w:name="List Table 7 Colorful Accent 2" w:uiPriority="52"/>
-    <w:lsdException w:name="List Table 1 Light Accent 3" w:uiPriority="46"/>
-    <w:lsdException w:name="List Table 2 Accent 3" w:uiPriority="47"/>
-    <w:lsdException w:name="List Table 3 Accent 3" w:uiPriority="48"/>
-    <w:lsdException w:name="List Table 4 Accent 3" w:uiPriority="49"/>
-    <w:lsdException w:name="List Table 5 Dark Accent 3" w:uiPriority="50"/>
-    <w:lsdException w:name="List Table 6 Colorful Accent 3" w:uiPriority="51"/>
-    <w:lsdException w:name="List Table 7 Colorful Accent 3" w:uiPriority="52"/>
-    <w:lsdException w:name="List Table 1 Light Accent 4" w:uiPriority="46"/>
-    <w:lsdException w:name="List Table 2 Accent 4" w:uiPriority="47"/>
-    <w:lsdException w:name="List Table 3 Accent 4" w:uiPriority="48"/>
-    <w:lsdException w:name="List Table 4 Accent 4" w:uiPriority="49"/>
-    <w:lsdException w:name="List Table 5 Dark Accent 4" w:uiPriority="50"/>
-    <w:lsdException w:name="List Table 6 Colorful Accent 4" w:uiPriority="51"/>
-    <w:lsdException w:name="List Table 7 Colorful Accent 4" w:uiPriority="52"/>
-    <w:lsdException w:name="List Table 1 Light Accent 5" w:uiPriority="46"/>
-    <w:lsdException w:name="List Table 2 Accent 5" w:uiPriority="47"/>
-    <w:lsdException w:name="List Table 3 Accent 5" w:uiPriority="48"/>
-    <w:lsdException w:name="List Table 4 Accent 5" w:uiPriority="49"/>
-    <w:lsdException w:name="List Table 5 Dark Accent 5" w:uiPriority="50"/>
-    <w:lsdException w:name="List Table 6 Colorful Accent 5" w:uiPriority="51"/>
-    <w:lsdException w:name="List Table 7 Colorful Accent 5" w:uiPriority="52"/>
-    <w:lsdException w:name="List Table 1 Light Accent 6" w:uiPriority="46"/>
-    <w:lsdException w:name="List Table 2 Accent 6" w:uiPriority="47"/>
-    <w:lsdException w:name="List Table 3 Accent 6" w:uiPriority="48"/>
-    <w:lsdException w:name="List Table 4 Accent 6" w:uiPriority="49"/>
-    <w:lsdException w:name="List Table 5 Dark Accent 6" w:uiPriority="50"/>
-    <w:lsdException w:name="List Table 6 Colorful Accent 6" w:uiPriority="51"/>
-    <w:lsdException w:name="List Table 7 Colorful Accent 6" w:uiPriority="52"/>
-    <w:lsdException w:name="Mention" w:semiHidden="1" w:unhideWhenUsed="1"/>
-    <w:lsdException w:name="Smart Hyperlink" w:semiHidden="1" w:unhideWhenUsed="1"/>
-    <w:lsdException w:name="Hashtag" w:semiHidden="1" w:unhideWhenUsed="1"/>
-    <w:lsdException w:name="Unresolved Mention" w:semiHidden="1" w:unhideWhenUsed="1"/>
-    <w:lsdException w:name="Smart Link" w:semiHidden="1" w:unhideWhenUsed="1"/>
+  <w:latentStyles w:defLockedState="0" w:defUIPriority="99" w:defSemiHidden="1" w:defUnhideWhenUsed="1" w:defQFormat="0" w:count="267">
+    <w:lsdException w:name="Normal" w:semiHidden="0" w:uiPriority="0" w:unhideWhenUsed="0" w:qFormat="1"/>
+    <w:lsdException w:name="heading 1" w:semiHidden="0" w:uiPriority="9" w:unhideWhenUsed="0" w:qFormat="1"/>
+    <w:lsdException w:name="heading 2" w:uiPriority="9" w:qFormat="1"/>
+    <w:lsdException w:name="heading 3" w:uiPriority="9" w:qFormat="1"/>
+    <w:lsdException w:name="heading 4" w:uiPriority="9" w:qFormat="1"/>
+    <w:lsdException w:name="heading 5" w:uiPriority="9" w:qFormat="1"/>
+    <w:lsdException w:name="heading 6" w:uiPriority="9" w:qFormat="1"/>
+    <w:lsdException w:name="heading 7" w:uiPriority="9" w:qFormat="1"/>
+    <w:lsdException w:name="heading 8" w:uiPriority="9" w:qFormat="1"/>
+    <w:lsdException w:name="heading 9" w:uiPriority="9" w:qFormat="1"/>
+    <w:lsdException w:name="toc 1" w:uiPriority="39"/>
+    <w:lsdException w:name="toc 2" w:uiPriority="39"/>
+    <w:lsdException w:name="toc 3" w:uiPriority="39"/>
+    <w:lsdException w:name="toc 4" w:uiPriority="39"/>
+    <w:lsdException w:name="toc 5" w:uiPriority="39"/>
+    <w:lsdException w:name="toc 6" w:uiPriority="39"/>
+    <w:lsdException w:name="toc 7" w:uiPriority="39"/>
+    <w:lsdException w:name="toc 8" w:uiPriority="39"/>
+    <w:lsdException w:name="toc 9" w:uiPriority="39"/>
+    <w:lsdException w:name="caption" w:uiPriority="35" w:qFormat="1"/>
+    <w:lsdException w:name="Title" w:semiHidden="0" w:uiPriority="10" w:unhideWhenUsed="0" w:qFormat="1"/>
+    <w:lsdException w:name="Default Paragraph Font" w:uiPriority="1"/>
+    <w:lsdException w:name="Body Text" w:uiPriority="1" w:qFormat="1"/>
+    <w:lsdException w:name="Subtitle" w:semiHidden="0" w:uiPriority="11" w:unhideWhenUsed="0" w:qFormat="1"/>
+    <w:lsdException w:name="Strong" w:semiHidden="0" w:uiPriority="22" w:unhideWhenUsed="0" w:qFormat="1"/>
+    <w:lsdException w:name="Emphasis" w:semiHidden="0" w:uiPriority="20" w:unhideWhenUsed="0" w:qFormat="1"/>
+    <w:lsdException w:name="Table Grid" w:semiHidden="0" w:uiPriority="39" w:unhideWhenUsed="0"/>
+    <w:lsdException w:name="Placeholder Text" w:unhideWhenUsed="0"/>
+    <w:lsdException w:name="No Spacing" w:semiHidden="0" w:uiPriority="1" w:unhideWhenUsed="0" w:qFormat="1"/>
+    <w:lsdException w:name="Light Shading" w:semiHidden="0" w:uiPriority="60" w:unhideWhenUsed="0"/>
+    <w:lsdException w:name="Light List" w:semiHidden="0" w:uiPriority="61" w:unhideWhenUsed="0"/>
+    <w:lsdException w:name="Light Grid" w:semiHidden="0" w:uiPriority="62" w:unhideWhenUsed="0"/>
+    <w:lsdException w:name="Medium Shading 1" w:semiHidden="0" w:uiPriority="63" w:unhideWhenUsed="0"/>
+    <w:lsdException w:name="Medium Shading 2" w:semiHidden="0" w:uiPriority="64" w:unhideWhenUsed="0"/>
+    <w:lsdException w:name="Medium List 1" w:semiHidden="0" w:uiPriority="65" w:unhideWhenUsed="0"/>
+    <w:lsdException w:name="Medium List 2" w:semiHidden="0" w:uiPriority="66" w:unhideWhenUsed="0"/>
+    <w:lsdException w:name="Medium Grid 1" w:semiHidden="0" w:uiPriority="67" w:unhideWhenUsed="0"/>
+    <w:lsdException w:name="Medium Grid 2" w:semiHidden="0" w:uiPriority="68" w:unhideWhenUsed="0"/>
+    <w:lsdException w:name="Medium Grid 3" w:semiHidden="0" w:uiPriority="69" w:unhideWhenUsed="0"/>
+    <w:lsdException w:name="Dark List" w:semiHidden="0" w:uiPriority="70" w:unhideWhenUsed="0"/>
+    <w:lsdException w:name="Colorful Shading" w:semiHidden="0" w:uiPriority="71" w:unhideWhenUsed="0"/>
+    <w:lsdException w:name="Colorful List" w:semiHidden="0" w:uiPriority="72" w:unhideWhenUsed="0"/>
+    <w:lsdException w:name="Colorful Grid" w:semiHidden="0" w:uiPriority="73" w:unhideWhenUsed="0"/>
+    <w:lsdException w:name="Light Shading Accent 1" w:semiHidden="0" w:uiPriority="60" w:unhideWhenUsed="0"/>
+    <w:lsdException w:name="Light List Accent 1" w:semiHidden="0" w:uiPriority="61" w:unhideWhenUsed="0"/>
+    <w:lsdException w:name="Light Grid Accent 1" w:semiHidden="0" w:uiPriority="62" w:unhideWhenUsed="0"/>
+    <w:lsdException w:name="Medium Shading 1 Accent 1" w:semiHidden="0" w:uiPriority="63" w:unhideWhenUsed="0"/>
+    <w:lsdException w:name="Medium Shading 2 Accent 1" w:semiHidden="0" w:uiPriority="64" w:unhideWhenUsed="0"/>
+    <w:lsdException w:name="Medium List 1 Accent 1" w:semiHidden="0" w:uiPriority="65" w:unhideWhenUsed="0"/>
+    <w:lsdException w:name="Revision" w:unhideWhenUsed="0"/>
+    <w:lsdException w:name="List Paragraph" w:semiHidden="0" w:uiPriority="34" w:unhideWhenUsed="0" w:qFormat="1"/>
+    <w:lsdException w:name="Quote" w:semiHidden="0" w:uiPriority="29" w:unhideWhenUsed="0" w:qFormat="1"/>
+    <w:lsdException w:name="Intense Quote" w:semiHidden="0" w:uiPriority="30" w:unhideWhenUsed="0" w:qFormat="1"/>
+    <w:lsdException w:name="Medium List 2 Accent 1" w:semiHidden="0" w:uiPriority="66" w:unhideWhenUsed="0"/>
+    <w:lsdException w:name="Medium Grid 1 Accent 1" w:semiHidden="0" w:uiPriority="67" w:unhideWhenUsed="0"/>
+    <w:lsdException w:name="Medium Grid 2 Accent 1" w:semiHidden="0" w:uiPriority="68" w:unhideWhenUsed="0"/>
+    <w:lsdException w:name="Medium Grid 3 Accent 1" w:semiHidden="0" w:uiPriority="69" w:unhideWhenUsed="0"/>
+    <w:lsdException w:name="Dark List Accent 1" w:semiHidden="0" w:uiPriority="70" w:unhideWhenUsed="0"/>
+    <w:lsdException w:name="Colorful Shading Accent 1" w:semiHidden="0" w:uiPriority="71" w:unhideWhenUsed="0"/>
+    <w:lsdException w:name="Colorful List Accent 1" w:semiHidden="0" w:uiPriority="72" w:unhideWhenUsed="0"/>
+    <w:lsdException w:name="Colorful Grid Accent 1" w:semiHidden="0" w:uiPriority="73" w:unhideWhenUsed="0"/>
+    <w:lsdException w:name="Light Shading Accent 2" w:semiHidden="0" w:uiPriority="60" w:unhideWhenUsed="0"/>
+    <w:lsdException w:name="Light List Accent 2" w:semiHidden="0" w:uiPriority="61" w:unhideWhenUsed="0"/>
+    <w:lsdException w:name="Light Grid Accent 2" w:semiHidden="0" w:uiPriority="62" w:unhideWhenUsed="0"/>
+    <w:lsdException w:name="Medium Shading 1 Accent 2" w:semiHidden="0" w:uiPriority="63" w:unhideWhenUsed="0"/>
+    <w:lsdException w:name="Medium Shading 2 Accent 2" w:semiHidden="0" w:uiPriority="64" w:unhideWhenUsed="0"/>
+    <w:lsdException w:name="Medium List 1 Accent 2" w:semiHidden="0" w:uiPriority="65" w:unhideWhenUsed="0"/>
+    <w:lsdException w:name="Medium List 2 Accent 2" w:semiHidden="0" w:uiPriority="66" w:unhideWhenUsed="0"/>
+    <w:lsdException w:name="Medium Grid 1 Accent 2" w:semiHidden="0" w:uiPriority="67" w:unhideWhenUsed="0"/>
+    <w:lsdException w:name="Medium Grid 2 Accent 2" w:semiHidden="0" w:uiPriority="68" w:unhideWhenUsed="0"/>
+    <w:lsdException w:name="Medium Grid 3 Accent 2" w:semiHidden="0" w:uiPriority="69" w:unhideWhenUsed="0"/>
+    <w:lsdException w:name="Dark List Accent 2" w:semiHidden="0" w:uiPriority="70" w:unhideWhenUsed="0"/>
+    <w:lsdException w:name="Colorful Shading Accent 2" w:semiHidden="0" w:uiPriority="71" w:unhideWhenUsed="0"/>
+    <w:lsdException w:name="Colorful List Accent 2" w:semiHidden="0" w:uiPriority="72" w:unhideWhenUsed="0"/>
+    <w:lsdException w:name="Colorful Grid Accent 2" w:semiHidden="0" w:uiPriority="73" w:unhideWhenUsed="0"/>
+    <w:lsdException w:name="Light Shading Accent 3" w:semiHidden="0" w:uiPriority="60" w:unhideWhenUsed="0"/>
+    <w:lsdException w:name="Light List Accent 3" w:semiHidden="0" w:uiPriority="61" w:unhideWhenUsed="0"/>
+    <w:lsdException w:name="Light Grid Accent 3" w:semiHidden="0" w:uiPriority="62" w:unhideWhenUsed="0"/>
+    <w:lsdException w:name="Medium Shading 1 Accent 3" w:semiHidden="0" w:uiPriority="63" w:unhideWhenUsed="0"/>
+    <w:lsdException w:name="Medium Shading 2 Accent 3" w:semiHidden="0" w:uiPriority="64" w:unhideWhenUsed="0"/>
+    <w:lsdException w:name="Medium List 1 Accent 3" w:semiHidden="0" w:uiPriority="65" w:unhideWhenUsed="0"/>
+    <w:lsdException w:name="Medium List 2 Accent 3" w:semiHidden="0" w:uiPriority="66" w:unhideWhenUsed="0"/>
+    <w:lsdException w:name="Medium Grid 1 Accent 3" w:semiHidden="0" w:uiPriority="67" w:unhideWhenUsed="0"/>
+    <w:lsdException w:name="Medium Grid 2 Accent 3" w:semiHidden="0" w:uiPriority="68" w:unhideWhenUsed="0"/>
+    <w:lsdException w:name="Medium Grid 3 Accent 3" w:semiHidden="0" w:uiPriority="69" w:unhideWhenUsed="0"/>
+    <w:lsdException w:name="Dark List Accent 3" w:semiHidden="0" w:uiPriority="70" w:unhideWhenUsed="0"/>
+    <w:lsdException w:name="Colorful Shading Accent 3" w:semiHidden="0" w:uiPriority="71" w:unhideWhenUsed="0"/>
+    <w:lsdException w:name="Colorful List Accent 3" w:semiHidden="0" w:uiPriority="72" w:unhideWhenUsed="0"/>
+    <w:lsdException w:name="Colorful Grid Accent 3" w:semiHidden="0" w:uiPriority="73" w:unhideWhenUsed="0"/>
+    <w:lsdException w:name="Light Shading Accent 4" w:semiHidden="0" w:uiPriority="60" w:unhideWhenUsed="0"/>
+    <w:lsdException w:name="Light List Accent 4" w:semiHidden="0" w:uiPriority="61" w:unhideWhenUsed="0"/>
+    <w:lsdException w:name="Light Grid Accent 4" w:semiHidden="0" w:uiPriority="62" w:unhideWhenUsed="0"/>
+    <w:lsdException w:name="Medium Shading 1 Accent 4" w:semiHidden="0" w:uiPriority="63" w:unhideWhenUsed="0"/>
+    <w:lsdException w:name="Medium Shading 2 Accent 4" w:semiHidden="0" w:uiPriority="64" w:unhideWhenUsed="0"/>
+    <w:lsdException w:name="Medium List 1 Accent 4" w:semiHidden="0" w:uiPriority="65" w:unhideWhenUsed="0"/>
+    <w:lsdException w:name="Medium List 2 Accent 4" w:semiHidden="0" w:uiPriority="66" w:unhideWhenUsed="0"/>
+    <w:lsdException w:name="Medium Grid 1 Accent 4" w:semiHidden="0" w:uiPriority="67" w:unhideWhenUsed="0"/>
+    <w:lsdException w:name="Medium Grid 2 Accent 4" w:semiHidden="0" w:uiPriority="68" w:unhideWhenUsed="0"/>
+    <w:lsdException w:name="Medium Grid 3 Accent 4" w:semiHidden="0" w:uiPriority="69" w:unhideWhenUsed="0"/>
+    <w:lsdException w:name="Dark List Accent 4" w:semiHidden="0" w:uiPriority="70" w:unhideWhenUsed="0"/>
+    <w:lsdException w:name="Colorful Shading Accent 4" w:semiHidden="0" w:uiPriority="71" w:unhideWhenUsed="0"/>
+    <w:lsdException w:name="Colorful List Accent 4" w:semiHidden="0" w:uiPriority="72" w:unhideWhenUsed="0"/>
+    <w:lsdException w:name="Colorful Grid Accent 4" w:semiHidden="0" w:uiPriority="73" w:unhideWhenUsed="0"/>
+    <w:lsdException w:name="Light Shading Accent 5" w:semiHidden="0" w:uiPriority="60" w:unhideWhenUsed="0"/>
+    <w:lsdException w:name="Light List Accent 5" w:semiHidden="0" w:uiPriority="61" w:unhideWhenUsed="0"/>
+    <w:lsdException w:name="Light Grid Accent 5" w:semiHidden="0" w:uiPriority="62" w:unhideWhenUsed="0"/>
+    <w:lsdException w:name="Medium Shading 1 Accent 5" w:semiHidden="0" w:uiPriority="63" w:unhideWhenUsed="0"/>
+    <w:lsdException w:name="Medium Shading 2 Accent 5" w:semiHidden="0" w:uiPriority="64" w:unhideWhenUsed="0"/>
+    <w:lsdException w:name="Medium List 1 Accent 5" w:semiHidden="0" w:uiPriority="65" w:unhideWhenUsed="0"/>
+    <w:lsdException w:name="Medium List 2 Accent 5" w:semiHidden="0" w:uiPriority="66" w:unhideWhenUsed="0"/>
+    <w:lsdException w:name="Medium Grid 1 Accent 5" w:semiHidden="0" w:uiPriority="67" w:unhideWhenUsed="0"/>
+    <w:lsdException w:name="Medium Grid 2 Accent 5" w:semiHidden="0" w:uiPriority="68" w:unhideWhenUsed="0"/>
+    <w:lsdException w:name="Medium Grid 3 Accent 5" w:semiHidden="0" w:uiPriority="69" w:unhideWhenUsed="0"/>
+    <w:lsdException w:name="Dark List Accent 5" w:semiHidden="0" w:uiPriority="70" w:unhideWhenUsed="0"/>
+    <w:lsdException w:name="Colorful Shading Accent 5" w:semiHidden="0" w:uiPriority="71" w:unhideWhenUsed="0"/>
+    <w:lsdException w:name="Colorful List Accent 5" w:semiHidden="0" w:uiPriority="72" w:unhideWhenUsed="0"/>
+    <w:lsdException w:name="Colorful Grid Accent 5" w:semiHidden="0" w:uiPriority="73" w:unhideWhenUsed="0"/>
+    <w:lsdException w:name="Light Shading Accent 6" w:semiHidden="0" w:uiPriority="60" w:unhideWhenUsed="0"/>
+    <w:lsdException w:name="Light List Accent 6" w:semiHidden="0" w:uiPriority="61" w:unhideWhenUsed="0"/>
+    <w:lsdException w:name="Light Grid Accent 6" w:semiHidden="0" w:uiPriority="62" w:unhideWhenUsed="0"/>
+    <w:lsdException w:name="Medium Shading 1 Accent 6" w:semiHidden="0" w:uiPriority="63" w:unhideWhenUsed="0"/>
+    <w:lsdException w:name="Medium Shading 2 Accent 6" w:semiHidden="0" w:uiPriority="64" w:unhideWhenUsed="0"/>
+    <w:lsdException w:name="Medium List 1 Accent 6" w:semiHidden="0" w:uiPriority="65" w:unhideWhenUsed="0"/>
+    <w:lsdException w:name="Medium List 2 Accent 6" w:semiHidden="0" w:uiPriority="66" w:unhideWhenUsed="0"/>
+    <w:lsdException w:name="Medium Grid 1 Accent 6" w:semiHidden="0" w:uiPriority="67" w:unhideWhenUsed="0"/>
+    <w:lsdException w:name="Medium Grid 2 Accent 6" w:semiHidden="0" w:uiPriority="68" w:unhideWhenUsed="0"/>
+    <w:lsdException w:name="Medium Grid 3 Accent 6" w:semiHidden="0" w:uiPriority="69" w:unhideWhenUsed="0"/>
+    <w:lsdException w:name="Dark List Accent 6" w:semiHidden="0" w:uiPriority="70" w:unhideWhenUsed="0"/>
+    <w:lsdException w:name="Colorful Shading Accent 6" w:semiHidden="0" w:uiPriority="71" w:unhideWhenUsed="0"/>
+    <w:lsdException w:name="Colorful List Accent 6" w:semiHidden="0" w:uiPriority="72" w:unhideWhenUsed="0"/>
+    <w:lsdException w:name="Colorful Grid Accent 6" w:semiHidden="0" w:uiPriority="73" w:unhideWhenUsed="0"/>
+    <w:lsdException w:name="Subtle Emphasis" w:semiHidden="0" w:uiPriority="19" w:unhideWhenUsed="0" w:qFormat="1"/>
+    <w:lsdException w:name="Intense Emphasis" w:semiHidden="0" w:uiPriority="21" w:unhideWhenUsed="0" w:qFormat="1"/>
+    <w:lsdException w:name="Subtle Reference" w:semiHidden="0" w:uiPriority="31" w:unhideWhenUsed="0" w:qFormat="1"/>
+    <w:lsdException w:name="Intense Reference" w:semiHidden="0" w:uiPriority="32" w:unhideWhenUsed="0" w:qFormat="1"/>
+    <w:lsdException w:name="Book Title" w:semiHidden="0" w:uiPriority="33" w:unhideWhenUsed="0" w:qFormat="1"/>
+    <w:lsdException w:name="Bibliography" w:uiPriority="37"/>
+    <w:lsdException w:name="TOC Heading" w:uiPriority="39" w:qFormat="1"/>
+  </w:latentStyles>
+  <w:style w:type="paragraph" w:default="1" w:styleId="Normal">
+    <w:name w:val="Normal"/>
+    <w:qFormat/>
+    <w:rsid w:val="000A64A7"/>
+    <w:rPr>
+      <w:rFonts w:ascii="Arial" w:hAnsi="Arial" w:cs="Arial"/>
+    </w:rPr>
+  </w:style>
+  <w:style w:type="paragraph" w:styleId="Heading1">
+    <w:name w:val="heading 1"/>
+    <w:basedOn w:val="BodyText"/>
+    <w:link w:val="Heading1Char"/>
+    <w:uiPriority w:val="9"/>
+    <w:qFormat/>
+    <w:rsid w:val="004F25FA"/>
+    <w:pPr>
+      <w:pBdr>
+        <w:bottom w:val="single" w:sz="4" w:space="1" w:color="A6A6A6" w:themeColor="background1" w:themeShade="A6"/>
+      </w:pBdr>
+      <w:spacing w:before="0" w:beforeAutospacing="0" w:after="100"/>
+      <w:outlineLvl w:val="0"/>
+    </w:pPr>
+    <w:rPr>
+      <w:color w:val="0A2A78"/>
+      <w:spacing w:val="-4"/>
+      <w:sz w:val="40"/>
+    </w:rPr>
+  </w:style>
+  <w:style w:type="paragraph" w:styleId="Heading2">
+    <w:name w:val="heading 2"/>
+    <w:basedOn w:val="BodyText"/>
+    <w:next w:val="BodyText"/>
+    <w:link w:val="Heading2Char"/>
+    <w:uiPriority w:val="9"/>
+    <w:unhideWhenUsed/>
+    <w:qFormat/>
+    <w:rsid w:val="00D65A0F"/>
+    <w:pPr>
+      <w:widowControl w:val="0"/>
+      <w:autoSpaceDE w:val="0"/>
+      <w:autoSpaceDN w:val="0"/>
+      <w:spacing w:before="0" w:beforeAutospacing="0" w:afterAutospacing="0"/>
+      <w:outlineLvl w:val="1"/>
+    </w:pPr>
+    <w:rPr>
+      <w:color w:val="0A2A78"/>
+      <w:sz w:val="36"/>
+    </w:rPr>
+  </w:style>
+  <w:style w:type="paragraph" w:styleId="Heading3">
+    <w:name w:val="heading 3"/>
+    <w:basedOn w:val="Heading2"/>
+    <w:next w:val="Body"/>
+    <w:link w:val="Heading3Char"/>
+    <w:uiPriority w:val="9"/>
+    <w:unhideWhenUsed/>
+    <w:qFormat/>
+    <w:rsid w:val="00B144F2"/>
+    <w:pPr>
+      <w:outlineLvl w:val="2"/>
+    </w:pPr>
+    <w:rPr>
+      <w:rFonts w:eastAsiaTheme="minorHAnsi"/>
+      <w:sz w:val="28"/>
+    </w:rPr>
+  </w:style>
+  <w:style w:type="paragraph" w:styleId="Heading4">
+    <w:name w:val="heading 4"/>
+    <w:basedOn w:val="BodyText"/>
+    <w:next w:val="Normal"/>
+    <w:link w:val="Heading4Char"/>
+    <w:uiPriority w:val="9"/>
+    <w:unhideWhenUsed/>
+    <w:qFormat/>
+    <w:rsid w:val="00987E75"/>
+    <w:pPr>
+      <w:widowControl w:val="0"/>
+      <w:autoSpaceDE w:val="0"/>
+      <w:autoSpaceDN w:val="0"/>
+      <w:spacing w:beforeAutospacing="0" w:afterAutospacing="0"/>
+      <w:ind w:left="360"/>
+      <w:outlineLvl w:val="3"/>
+    </w:pPr>
+    <w:rPr>
+      <w:rFonts w:eastAsiaTheme="minorHAnsi"/>
+      <w:b/>
+      <w:iCs/>
+      <w:color w:val="0A2A78"/>
+    </w:rPr>
+  </w:style>
+  <w:style w:type="character" w:default="1" w:styleId="DefaultParagraphFont">
+    <w:name w:val="Default Paragraph Font"/>
+    <w:uiPriority w:val="1"/>
+    <w:semiHidden/>
+    <w:unhideWhenUsed/>
+  </w:style>
+  <w:style w:type="table" w:default="1" w:styleId="TableNormal">
+    <w:name w:val="Normal Table"/>
+    <w:uiPriority w:val="99"/>
+    <w:semiHidden/>
+    <w:unhideWhenUsed/>
+    <w:tblPr>
+      <w:tblInd w:w="0" w:type="dxa"/>
+      <w:tblCellMar>
+        <w:top w:w="0" w:type="dxa"/>
+        <w:left w:w="108" w:type="dxa"/>
+        <w:bottom w:w="0" w:type="dxa"/>
+        <w:right w:w="108" w:type="dxa"/>
+      </w:tblCellMar>
+    </w:tblPr>
+  </w:style>
+  <w:style w:type="numbering" w:default="1" w:styleId="NoList">
+    <w:name w:val="No List"/>
+    <w:uiPriority w:val="99"/>
+    <w:semiHidden/>
+    <w:unhideWhenUsed/>
+  </w:style>
+  <w:style w:type="paragraph" w:customStyle="1" w:styleId="Code">
+    <w:name w:val="Code"/>
+    <w:basedOn w:val="Normal"/>
+    <w:qFormat/>
+    <w:rsid w:val="00424213"/>
+    <w:rPr>
+      <w:rFonts w:ascii="Calibri" w:hAnsi="Calibri"/>
+    </w:rPr>
+  </w:style>
+  <w:style w:type="paragraph" w:customStyle="1" w:styleId="Body">
+    <w:name w:val="Body"/>
+    <w:basedOn w:val="BodyText"/>
+    <w:qFormat/>
+    <w:rsid w:val="00725F56"/>
+    <w:rPr>
+      <w:rFonts w:eastAsiaTheme="minorHAnsi"/>
+    </w:rPr>
+  </w:style>
+  <w:style w:type="character" w:customStyle="1" w:styleId="Heading1Char">
+    <w:name w:val="Heading 1 Char"/>
+    <w:basedOn w:val="DefaultParagraphFont"/>
+    <w:link w:val="Heading1"/>
+    <w:uiPriority w:val="9"/>
+    <w:rsid w:val="004F25FA"/>
+    <w:rPr>
+      <w:rFonts w:ascii="Helvetica" w:hAnsi="Helvetica" w:cs="Helvetica"/>
+      <w:color w:val="0A2A78"/>
+      <w:spacing w:val="-4"/>
+      <w:sz w:val="40"/>
+      <w:szCs w:val="24"/>
+    </w:rPr>
+  </w:style>
+  <w:style w:type="paragraph" w:styleId="ListParagraph">
+    <w:name w:val="List Paragraph"/>
+    <w:basedOn w:val="BodyText"/>
+    <w:uiPriority w:val="34"/>
+    <w:qFormat/>
+    <w:rsid w:val="00B01259"/>
+    <w:pPr>
+      <w:widowControl w:val="0"/>
+      <w:numPr>
+        <w:numId w:val="3"/>
+      </w:numPr>
+      <w:autoSpaceDE w:val="0"/>
+      <w:autoSpaceDN w:val="0"/>
+      <w:spacing w:beforeAutospacing="0" w:afterAutospacing="0"/>
+    </w:pPr>
+    <w:rPr>
+      <w:rFonts w:eastAsiaTheme="minorHAnsi"/>
+    </w:rPr>
+  </w:style>
+  <w:style w:type="paragraph" w:customStyle="1" w:styleId="TFVariable">
+    <w:name w:val="TF Variable"/>
+    <w:basedOn w:val="Heading3"/>
+    <w:next w:val="Body"/>
+    <w:qFormat/>
+    <w:rsid w:val="00137EE6"/>
+    <w:pPr>
+      <w:numPr>
+        <w:numId w:val="1"/>
+      </w:numPr>
+    </w:pPr>
+  </w:style>
+  <w:style w:type="character" w:customStyle="1" w:styleId="Heading3Char">
+    <w:name w:val="Heading 3 Char"/>
+    <w:basedOn w:val="DefaultParagraphFont"/>
+    <w:link w:val="Heading3"/>
+    <w:uiPriority w:val="9"/>
+    <w:rsid w:val="00B144F2"/>
+    <w:rPr>
+      <w:rFonts w:ascii="Helvetica" w:eastAsiaTheme="minorHAnsi" w:hAnsi="Helvetica" w:cs="Helvetica"/>
+      <w:color w:val="0A2A78"/>
+      <w:spacing w:val="-2"/>
+      <w:sz w:val="28"/>
+      <w:szCs w:val="24"/>
+    </w:rPr>
+  </w:style>
+  <w:style w:type="paragraph" w:customStyle="1" w:styleId="interviewcondition">
+    <w:name w:val="interview condition"/>
+    <w:basedOn w:val="Normal"/>
+    <w:link w:val="interviewconditionChar"/>
+    <w:qFormat/>
+    <w:rsid w:val="00F44633"/>
+    <w:pPr>
+      <w:spacing w:after="60" w:line="360" w:lineRule="auto"/>
+    </w:pPr>
+    <w:rPr>
+      <w:rFonts w:asciiTheme="minorHAnsi" w:hAnsiTheme="minorHAnsi" w:cstheme="minorBidi"/>
+      <w:color w:val="00B050"/>
+      <w:u w:val="single"/>
+    </w:rPr>
+  </w:style>
+  <w:style w:type="character" w:customStyle="1" w:styleId="interviewconditionChar">
+    <w:name w:val="interview condition Char"/>
+    <w:basedOn w:val="DefaultParagraphFont"/>
+    <w:link w:val="interviewcondition"/>
+    <w:rsid w:val="00F44633"/>
+    <w:rPr>
+      <w:color w:val="00B050"/>
+      <w:u w:val="single"/>
+    </w:rPr>
+  </w:style>
+  <w:style w:type="paragraph" w:customStyle="1" w:styleId="interviewbutton">
+    <w:name w:val="interview button"/>
+    <w:basedOn w:val="Normal"/>
+    <w:next w:val="Normal"/>
+    <w:link w:val="interviewbuttonChar"/>
+    <w:qFormat/>
+    <w:rsid w:val="00F44633"/>
+    <w:pPr>
+      <w:shd w:val="clear" w:color="auto" w:fill="0070C0"/>
+      <w:spacing w:after="60" w:line="360" w:lineRule="auto"/>
+    </w:pPr>
+    <w:rPr>
+      <w:rFonts w:asciiTheme="minorHAnsi" w:hAnsiTheme="minorHAnsi" w:cstheme="minorBidi"/>
+      <w:color w:val="FFFFFF" w:themeColor="background1"/>
+      <w:szCs w:val="40"/>
+    </w:rPr>
+  </w:style>
+  <w:style w:type="character" w:customStyle="1" w:styleId="interviewbuttonChar">
+    <w:name w:val="interview button Char"/>
+    <w:basedOn w:val="DefaultParagraphFont"/>
+    <w:link w:val="interviewbutton"/>
+    <w:rsid w:val="00F44633"/>
+    <w:rPr>
+      <w:color w:val="FFFFFF" w:themeColor="background1"/>
+      <w:szCs w:val="40"/>
+      <w:shd w:val="clear" w:color="auto" w:fill="0070C0"/>
+    </w:rPr>
+  </w:style>
+  <w:style w:type="paragraph" w:styleId="BodyText">
+    <w:name w:val="Body Text"/>
+    <w:basedOn w:val="Normal"/>
+    <w:link w:val="BodyTextChar"/>
+    <w:uiPriority w:val="1"/>
+    <w:qFormat/>
+    <w:rsid w:val="00275A1D"/>
+    <w:pPr>
+      <w:spacing w:before="54" w:after="120" w:line="276" w:lineRule="auto"/>
+    </w:pPr>
+    <w:rPr>
+      <w:rFonts w:ascii="Helvetica" w:hAnsi="Helvetica" w:cs="Helvetica"/>
+      <w:color w:val="202529"/>
+      <w:spacing w:val="-2"/>
+      <w:sz w:val="24"/>
+      <w:szCs w:val="24"/>
+    </w:rPr>
+  </w:style>
+  <w:style w:type="character" w:customStyle="1" w:styleId="BodyTextChar">
+    <w:name w:val="Body Text Char"/>
+    <w:basedOn w:val="DefaultParagraphFont"/>
+    <w:link w:val="BodyText"/>
+    <w:uiPriority w:val="1"/>
+    <w:rsid w:val="00275A1D"/>
+    <w:rPr>
+      <w:rFonts w:ascii="Helvetica" w:hAnsi="Helvetica" w:cs="Helvetica"/>
+      <w:color w:val="202529"/>
+      <w:spacing w:val="-2"/>
+      <w:sz w:val="24"/>
+      <w:szCs w:val="24"/>
+    </w:rPr>
+  </w:style>
+  <w:style w:type="table" w:styleId="TableGrid">
+    <w:name w:val="Table Grid"/>
+    <w:basedOn w:val="TableNormal"/>
+    <w:uiPriority w:val="39"/>
+    <w:rsid w:val="00CF73EB"/>
+    <w:pPr>
+      <w:widowControl w:val="0"/>
+      <w:autoSpaceDE w:val="0"/>
+      <w:autoSpaceDN w:val="0"/>
+      <w:spacing w:before="0" w:beforeAutospacing="0" w:after="0" w:afterAutospacing="0"/>
+    </w:pPr>
+    <w:rPr>
+      <w:rFonts w:eastAsiaTheme="minorHAnsi"/>
+    </w:rPr>
+    <w:tblPr>
+      <w:tblBorders>
+        <w:top w:val="single" w:sz="4" w:space="0" w:color="auto"/>
+        <w:left w:val="single" w:sz="4" w:space="0" w:color="auto"/>
+        <w:bottom w:val="single" w:sz="4" w:space="0" w:color="auto"/>
+        <w:right w:val="single" w:sz="4" w:space="0" w:color="auto"/>
+        <w:insideH w:val="single" w:sz="4" w:space="0" w:color="auto"/>
+        <w:insideV w:val="single" w:sz="4" w:space="0" w:color="auto"/>
+      </w:tblBorders>
+    </w:tblPr>
+  </w:style>
+  <w:style w:type="character" w:customStyle="1" w:styleId="Heading2Char">
+    <w:name w:val="Heading 2 Char"/>
+    <w:basedOn w:val="DefaultParagraphFont"/>
+    <w:link w:val="Heading2"/>
+    <w:uiPriority w:val="9"/>
+    <w:rsid w:val="00D65A0F"/>
+    <w:rPr>
+      <w:rFonts w:ascii="Helvetica" w:hAnsi="Helvetica" w:cs="Helvetica"/>
+      <w:color w:val="0A2A78"/>
+      <w:spacing w:val="-2"/>
+      <w:sz w:val="36"/>
+      <w:szCs w:val="24"/>
+    </w:rPr>
+  </w:style>
+  <w:style w:type="paragraph" w:styleId="Title">
+    <w:name w:val="Title"/>
+    <w:basedOn w:val="BodyText"/>
+    <w:next w:val="Normal"/>
+    <w:link w:val="TitleChar"/>
+    <w:uiPriority w:val="10"/>
+    <w:qFormat/>
+    <w:rsid w:val="004F25FA"/>
+    <w:pPr>
+      <w:spacing w:before="0" w:beforeAutospacing="0" w:after="100"/>
+    </w:pPr>
+    <w:rPr>
+      <w:color w:val="0A2A78"/>
+      <w:sz w:val="48"/>
+    </w:rPr>
+  </w:style>
+  <w:style w:type="character" w:customStyle="1" w:styleId="TitleChar">
+    <w:name w:val="Title Char"/>
+    <w:basedOn w:val="DefaultParagraphFont"/>
+    <w:link w:val="Title"/>
+    <w:uiPriority w:val="10"/>
+    <w:rsid w:val="004F25FA"/>
+    <w:rPr>
+      <w:rFonts w:ascii="Helvetica" w:hAnsi="Helvetica" w:cs="Helvetica"/>
+      <w:color w:val="0A2A78"/>
+      <w:spacing w:val="-2"/>
+      <w:sz w:val="48"/>
+      <w:szCs w:val="24"/>
+    </w:rPr>
+  </w:style>
+  <w:style w:type="paragraph" w:styleId="BalloonText">
+    <w:name w:val="Balloon Text"/>
+    <w:basedOn w:val="Normal"/>
+    <w:link w:val="BalloonTextChar"/>
+    <w:uiPriority w:val="99"/>
+    <w:semiHidden/>
+    <w:unhideWhenUsed/>
+    <w:rsid w:val="00CF73EB"/>
+    <w:rPr>
+      <w:rFonts w:ascii="Segoe UI" w:hAnsi="Segoe UI" w:cs="Segoe UI"/>
+      <w:sz w:val="18"/>
+      <w:szCs w:val="18"/>
+    </w:rPr>
+  </w:style>
+  <w:style w:type="character" w:customStyle="1" w:styleId="BalloonTextChar">
+    <w:name w:val="Balloon Text Char"/>
+    <w:basedOn w:val="DefaultParagraphFont"/>
+    <w:link w:val="BalloonText"/>
+    <w:uiPriority w:val="99"/>
+    <w:semiHidden/>
+    <w:rsid w:val="00CF73EB"/>
+    <w:rPr>
+      <w:rFonts w:ascii="Segoe UI" w:hAnsi="Segoe UI" w:cs="Segoe UI"/>
+      <w:sz w:val="18"/>
+      <w:szCs w:val="18"/>
+    </w:rPr>
+  </w:style>
+  <w:style w:type="character" w:styleId="CommentReference">
+    <w:name w:val="annotation reference"/>
+    <w:basedOn w:val="DefaultParagraphFont"/>
+    <w:uiPriority w:val="99"/>
+    <w:semiHidden/>
+    <w:unhideWhenUsed/>
+    <w:rsid w:val="00CF73EB"/>
+    <w:rPr>
+      <w:sz w:val="16"/>
+      <w:szCs w:val="16"/>
+    </w:rPr>
+  </w:style>
+  <w:style w:type="paragraph" w:styleId="CommentText">
+    <w:name w:val="annotation text"/>
+    <w:basedOn w:val="Normal"/>
+    <w:link w:val="CommentTextChar"/>
+    <w:uiPriority w:val="99"/>
+    <w:unhideWhenUsed/>
+    <w:rsid w:val="00CF73EB"/>
+    <w:rPr>
+      <w:sz w:val="20"/>
+      <w:szCs w:val="20"/>
+    </w:rPr>
+  </w:style>
+  <w:style w:type="character" w:customStyle="1" w:styleId="CommentTextChar">
+    <w:name w:val="Comment Text Char"/>
+    <w:basedOn w:val="DefaultParagraphFont"/>
+    <w:link w:val="CommentText"/>
+    <w:uiPriority w:val="99"/>
+    <w:rsid w:val="00CF73EB"/>
+    <w:rPr>
+      <w:rFonts w:ascii="Arial" w:hAnsi="Arial" w:cs="Arial"/>
+      <w:sz w:val="20"/>
+      <w:szCs w:val="20"/>
+    </w:rPr>
+  </w:style>
+  <w:style w:type="paragraph" w:styleId="CommentSubject">
+    <w:name w:val="annotation subject"/>
+    <w:basedOn w:val="CommentText"/>
+    <w:next w:val="CommentText"/>
+    <w:link w:val="CommentSubjectChar"/>
+    <w:uiPriority w:val="99"/>
+    <w:semiHidden/>
+    <w:unhideWhenUsed/>
+    <w:rsid w:val="00CF73EB"/>
+    <w:rPr>
+      <w:b/>
+      <w:bCs/>
+    </w:rPr>
+  </w:style>
+  <w:style w:type="character" w:customStyle="1" w:styleId="CommentSubjectChar">
+    <w:name w:val="Comment Subject Char"/>
+    <w:basedOn w:val="CommentTextChar"/>
+    <w:link w:val="CommentSubject"/>
+    <w:uiPriority w:val="99"/>
+    <w:semiHidden/>
+    <w:rsid w:val="00CF73EB"/>
+    <w:rPr>
+      <w:rFonts w:ascii="Arial" w:hAnsi="Arial" w:cs="Arial"/>
+      <w:b/>
+      <w:bCs/>
+      <w:sz w:val="20"/>
+      <w:szCs w:val="20"/>
+    </w:rPr>
+  </w:style>
+  <w:style w:type="paragraph" w:styleId="Footer">
+    <w:name w:val="footer"/>
+    <w:basedOn w:val="Normal"/>
+    <w:link w:val="FooterChar"/>
+    <w:uiPriority w:val="99"/>
+    <w:unhideWhenUsed/>
+    <w:rsid w:val="00CF73EB"/>
+    <w:pPr>
+      <w:tabs>
+        <w:tab w:val="center" w:pos="4680"/>
+        <w:tab w:val="right" w:pos="9360"/>
+      </w:tabs>
+    </w:pPr>
+  </w:style>
+  <w:style w:type="character" w:customStyle="1" w:styleId="FooterChar">
+    <w:name w:val="Footer Char"/>
+    <w:basedOn w:val="DefaultParagraphFont"/>
+    <w:link w:val="Footer"/>
+    <w:uiPriority w:val="99"/>
+    <w:rsid w:val="00CF73EB"/>
+    <w:rPr>
+      <w:rFonts w:ascii="Arial" w:hAnsi="Arial" w:cs="Arial"/>
+    </w:rPr>
+  </w:style>
+  <w:style w:type="paragraph" w:styleId="Header">
+    <w:name w:val="header"/>
+    <w:basedOn w:val="Normal"/>
+    <w:link w:val="HeaderChar"/>
+    <w:uiPriority w:val="99"/>
+    <w:unhideWhenUsed/>
+    <w:rsid w:val="00CF73EB"/>
+    <w:pPr>
+      <w:tabs>
+        <w:tab w:val="center" w:pos="4680"/>
+        <w:tab w:val="right" w:pos="9360"/>
+      </w:tabs>
+    </w:pPr>
+  </w:style>
+  <w:style w:type="character" w:customStyle="1" w:styleId="HeaderChar">
+    <w:name w:val="Header Char"/>
+    <w:basedOn w:val="DefaultParagraphFont"/>
+    <w:link w:val="Header"/>
+    <w:uiPriority w:val="99"/>
+    <w:rsid w:val="00CF73EB"/>
+    <w:rPr>
+      <w:rFonts w:ascii="Arial" w:hAnsi="Arial" w:cs="Arial"/>
+    </w:rPr>
+  </w:style>
+  <w:style w:type="character" w:customStyle="1" w:styleId="Heading4Char">
+    <w:name w:val="Heading 4 Char"/>
+    <w:basedOn w:val="DefaultParagraphFont"/>
+    <w:link w:val="Heading4"/>
+    <w:uiPriority w:val="9"/>
+    <w:rsid w:val="00987E75"/>
+    <w:rPr>
+      <w:rFonts w:ascii="Helvetica" w:eastAsiaTheme="minorHAnsi" w:hAnsi="Helvetica" w:cs="Helvetica"/>
+      <w:b/>
+      <w:iCs/>
+      <w:color w:val="0A2A78"/>
+      <w:spacing w:val="-2"/>
+      <w:sz w:val="24"/>
+      <w:szCs w:val="24"/>
+    </w:rPr>
+  </w:style>
+  <w:style w:type="character" w:styleId="Hyperlink">
+    <w:name w:val="Hyperlink"/>
+    <w:basedOn w:val="DefaultParagraphFont"/>
+    <w:uiPriority w:val="99"/>
+    <w:unhideWhenUsed/>
+    <w:rsid w:val="00CF73EB"/>
+    <w:rPr>
+      <w:color w:val="0563C1" w:themeColor="hyperlink"/>
+      <w:u w:val="single"/>
+    </w:rPr>
+  </w:style>
+  <w:style w:type="numbering" w:customStyle="1" w:styleId="Style1">
+    <w:name w:val="Style1"/>
+    <w:uiPriority w:val="99"/>
+    <w:rsid w:val="00CF73EB"/>
+    <w:pPr>
+      <w:numPr>
+        <w:numId w:val="2"/>
+      </w:numPr>
+    </w:pPr>
+  </w:style>
+  <w:style w:type="paragraph" w:customStyle="1" w:styleId="TableParagraph">
+    <w:name w:val="Table Paragraph"/>
+    <w:basedOn w:val="Normal"/>
+    <w:uiPriority w:val="1"/>
+    <w:qFormat/>
+    <w:rsid w:val="00CF73EB"/>
+  </w:style>
+  <w:style w:type="character" w:customStyle="1" w:styleId="UnresolvedMention1">
+    <w:name w:val="Unresolved Mention1"/>
+    <w:basedOn w:val="DefaultParagraphFont"/>
+    <w:uiPriority w:val="99"/>
+    <w:semiHidden/>
+    <w:unhideWhenUsed/>
+    <w:rsid w:val="004D4EE9"/>
+    <w:rPr>
+      <w:color w:val="605E5C"/>
+      <w:shd w:val="clear" w:color="auto" w:fill="E1DFDD"/>
+    </w:rPr>
+  </w:style>
+  <w:style w:type="paragraph" w:customStyle="1" w:styleId="H3numberedfordirections">
+    <w:name w:val="H3 numbered for directions"/>
+    <w:basedOn w:val="Heading3"/>
+    <w:next w:val="BodyText"/>
+    <w:qFormat/>
+    <w:rsid w:val="00312505"/>
+    <w:pPr>
+      <w:numPr>
+        <w:numId w:val="4"/>
+      </w:numPr>
+      <w:ind w:left="399"/>
+      <w:outlineLvl w:val="9"/>
+    </w:pPr>
+  </w:style>
+  <w:style w:type="character" w:customStyle="1" w:styleId="small">
+    <w:name w:val="small"/>
+    <w:basedOn w:val="DefaultParagraphFont"/>
+    <w:rsid w:val="003A47A3"/>
+    <w:rPr>
+      <w:rFonts w:cs="Times New Roman"/>
+    </w:rPr>
+  </w:style>
+  <w:style w:type="character" w:customStyle="1" w:styleId="interviewPAPtexttrigger">
+    <w:name w:val="interview PAP text trigger"/>
+    <w:basedOn w:val="DefaultParagraphFont"/>
+    <w:uiPriority w:val="1"/>
+    <w:qFormat/>
+    <w:rsid w:val="00B37E94"/>
+    <w:rPr>
+      <w:shd w:val="clear" w:color="auto" w:fill="009999"/>
+    </w:rPr>
+  </w:style>
+  <w:style w:type="paragraph" w:customStyle="1" w:styleId="Listnumbered">
+    <w:name w:val="List numbered"/>
+    <w:basedOn w:val="BodyText"/>
+    <w:qFormat/>
+    <w:rsid w:val="0050408A"/>
+    <w:pPr>
+      <w:widowControl w:val="0"/>
+      <w:numPr>
+        <w:ilvl w:val="3"/>
+        <w:numId w:val="6"/>
+      </w:numPr>
+      <w:autoSpaceDE w:val="0"/>
+      <w:autoSpaceDN w:val="0"/>
+      <w:spacing w:beforeAutospacing="0" w:afterAutospacing="0"/>
+    </w:pPr>
+    <w:rPr>
+      <w:rFonts w:eastAsiaTheme="minorHAnsi"/>
+    </w:rPr>
+  </w:style>
+  <w:style w:type="paragraph" w:customStyle="1" w:styleId="Listnumberedunderbullet">
+    <w:name w:val="List numbered under bullet"/>
+    <w:basedOn w:val="BodyText"/>
+    <w:qFormat/>
+    <w:rsid w:val="0050408A"/>
+    <w:pPr>
+      <w:widowControl w:val="0"/>
+      <w:numPr>
+        <w:ilvl w:val="4"/>
+        <w:numId w:val="7"/>
+      </w:numPr>
+      <w:autoSpaceDE w:val="0"/>
+      <w:autoSpaceDN w:val="0"/>
+      <w:spacing w:beforeAutospacing="0" w:afterAutospacing="0"/>
+      <w:ind w:left="704"/>
+    </w:pPr>
+    <w:rPr>
+      <w:rFonts w:eastAsiaTheme="minorHAnsi"/>
+    </w:rPr>
+  </w:style>
+  <w:style w:type="character" w:customStyle="1" w:styleId="NumChar">
+    <w:name w:val="NumChar"/>
+    <w:basedOn w:val="DefaultParagraphFont"/>
+    <w:uiPriority w:val="1"/>
+    <w:qFormat/>
+    <w:rsid w:val="00C059BB"/>
+    <w:rPr>
+      <w:rFonts w:eastAsiaTheme="minorHAnsi"/>
+    </w:rPr>
+  </w:style>
+  <w:style w:type="character" w:customStyle="1" w:styleId="UnresolvedMention2">
+    <w:name w:val="Unresolved Mention2"/>
+    <w:basedOn w:val="DefaultParagraphFont"/>
+    <w:uiPriority w:val="99"/>
+    <w:semiHidden/>
+    <w:unhideWhenUsed/>
+    <w:rsid w:val="000C4E79"/>
+    <w:rPr>
+      <w:color w:val="605E5C"/>
+      <w:shd w:val="clear" w:color="auto" w:fill="E1DFDD"/>
+    </w:rPr>
+  </w:style>
+  <w:style w:type="character" w:customStyle="1" w:styleId="convention">
+    <w:name w:val="convention"/>
+    <w:basedOn w:val="DefaultParagraphFont"/>
+    <w:uiPriority w:val="1"/>
+    <w:qFormat/>
+    <w:rsid w:val="0089032F"/>
+    <w:rPr>
+      <w:sz w:val="22"/>
+      <w:szCs w:val="22"/>
+      <w:shd w:val="clear" w:color="auto" w:fill="A6A6A6" w:themeFill="background1" w:themeFillShade="A6"/>
+    </w:rPr>
+  </w:style>
+  <w:style w:type="paragraph" w:customStyle="1" w:styleId="StyleHeading1Hanging008">
+    <w:name w:val="Style Heading 1 + Hanging:  0.08&quot;"/>
+    <w:basedOn w:val="Heading1"/>
+    <w:rsid w:val="00852B9A"/>
+    <w:pPr>
+      <w:spacing w:before="120"/>
+      <w:ind w:hanging="115"/>
+    </w:pPr>
+    <w:rPr>
+      <w:rFonts w:eastAsia="Times New Roman" w:cs="Times New Roman"/>
+      <w:szCs w:val="20"/>
+    </w:rPr>
+  </w:style>
+  <w:style w:type="character" w:styleId="Strong">
+    <w:name w:val="Strong"/>
+    <w:basedOn w:val="DefaultParagraphFont"/>
+    <w:uiPriority w:val="22"/>
+    <w:qFormat/>
+    <w:rsid w:val="006660B3"/>
+    <w:rPr>
+      <w:b/>
+      <w:bCs/>
+    </w:rPr>
+  </w:style>
+  <w:style w:type="character" w:customStyle="1" w:styleId="UnresolvedMention3">
+    <w:name w:val="Unresolved Mention3"/>
+    <w:basedOn w:val="DefaultParagraphFont"/>
+    <w:uiPriority w:val="99"/>
+    <w:semiHidden/>
+    <w:unhideWhenUsed/>
+    <w:rsid w:val="00E7551E"/>
+    <w:rPr>
+      <w:color w:val="605E5C"/>
+      <w:shd w:val="clear" w:color="auto" w:fill="E1DFDD"/>
+    </w:rPr>
+  </w:style>
+</w:styles>
+</file>
+
+<file path=word/stylesWithEffects.xml><?xml version="1.0" encoding="utf-8"?>
+<w:styles xmlns:wpc="http://schemas.microsoft.com/office/word/2010/wordprocessingCanvas" xmlns:mc="http://schemas.openxmlformats.org/markup-compatibility/2006" xmlns:o="urn:schemas-microsoft-com:office:office" xmlns:r="http://schemas.openxmlformats.org/officeDocument/2006/relationships" xmlns:m="http://schemas.openxmlformats.org/officeDocument/2006/math" xmlns:v="urn:schemas-microsoft-com:vml" xmlns:wp14="http://schemas.microsoft.com/office/word/2010/wordprocessingDrawing" xmlns:wp="http://schemas.openxmlformats.org/drawingml/2006/wordprocessingDrawing" xmlns:w10="urn:schemas-microsoft-com:office:word" xmlns:w="http://schemas.openxmlformats.org/wordprocessingml/2006/main" xmlns:w14="http://schemas.microsoft.com/office/word/2010/wordml" xmlns:wpg="http://schemas.microsoft.com/office/word/2010/wordprocessingGroup" xmlns:wpi="http://schemas.microsoft.com/office/word/2010/wordprocessingInk" xmlns:wne="http://schemas.microsoft.com/office/word/2006/wordml" xmlns:wps="http://schemas.microsoft.com/office/word/2010/wordprocessingShape" mc:Ignorable="w14 wp14">
+  <w:docDefaults>
+    <w:rPrDefault>
+      <w:rPr>
+        <w:rFonts w:asciiTheme="minorHAnsi" w:eastAsia="Arial" w:hAnsiTheme="minorHAnsi" w:cstheme="minorBidi"/>
+        <w:sz w:val="22"/>
+        <w:szCs w:val="22"/>
+        <w:lang w:val="en-US" w:eastAsia="en-US" w:bidi="ar-SA"/>
+      </w:rPr>
+    </w:rPrDefault>
+    <w:pPrDefault>
+      <w:pPr>
+        <w:spacing w:before="-1" w:beforeAutospacing="1" w:after="-1" w:afterAutospacing="1"/>
+      </w:pPr>
+    </w:pPrDefault>
+  </w:docDefaults>
+  <w:latentStyles w:defLockedState="0" w:defUIPriority="99" w:defSemiHidden="1" w:defUnhideWhenUsed="1" w:defQFormat="0" w:count="267">
+    <w:lsdException w:name="Normal" w:semiHidden="0" w:uiPriority="0" w:unhideWhenUsed="0" w:qFormat="1"/>
+    <w:lsdException w:name="heading 1" w:semiHidden="0" w:uiPriority="9" w:unhideWhenUsed="0" w:qFormat="1"/>
+    <w:lsdException w:name="heading 2" w:uiPriority="9" w:qFormat="1"/>
+    <w:lsdException w:name="heading 3" w:uiPriority="9" w:qFormat="1"/>
+    <w:lsdException w:name="heading 4" w:uiPriority="9" w:qFormat="1"/>
+    <w:lsdException w:name="heading 5" w:uiPriority="9" w:qFormat="1"/>
+    <w:lsdException w:name="heading 6" w:uiPriority="9" w:qFormat="1"/>
+    <w:lsdException w:name="heading 7" w:uiPriority="9" w:qFormat="1"/>
+    <w:lsdException w:name="heading 8" w:uiPriority="9" w:qFormat="1"/>
+    <w:lsdException w:name="heading 9" w:uiPriority="9" w:qFormat="1"/>
+    <w:lsdException w:name="toc 1" w:uiPriority="39"/>
+    <w:lsdException w:name="toc 2" w:uiPriority="39"/>
+    <w:lsdException w:name="toc 3" w:uiPriority="39"/>
+    <w:lsdException w:name="toc 4" w:uiPriority="39"/>
+    <w:lsdException w:name="toc 5" w:uiPriority="39"/>
+    <w:lsdException w:name="toc 6" w:uiPriority="39"/>
+    <w:lsdException w:name="toc 7" w:uiPriority="39"/>
+    <w:lsdException w:name="toc 8" w:uiPriority="39"/>
+    <w:lsdException w:name="toc 9" w:uiPriority="39"/>
+    <w:lsdException w:name="caption" w:uiPriority="35" w:qFormat="1"/>
+    <w:lsdException w:name="Title" w:semiHidden="0" w:uiPriority="10" w:unhideWhenUsed="0" w:qFormat="1"/>
+    <w:lsdException w:name="Default Paragraph Font" w:uiPriority="1"/>
+    <w:lsdException w:name="Body Text" w:uiPriority="1" w:qFormat="1"/>
+    <w:lsdException w:name="Subtitle" w:semiHidden="0" w:uiPriority="11" w:unhideWhenUsed="0" w:qFormat="1"/>
+    <w:lsdException w:name="Strong" w:semiHidden="0" w:uiPriority="22" w:unhideWhenUsed="0" w:qFormat="1"/>
+    <w:lsdException w:name="Emphasis" w:semiHidden="0" w:uiPriority="20" w:unhideWhenUsed="0" w:qFormat="1"/>
+    <w:lsdException w:name="Table Grid" w:semiHidden="0" w:uiPriority="39" w:unhideWhenUsed="0"/>
+    <w:lsdException w:name="Placeholder Text" w:unhideWhenUsed="0"/>
+    <w:lsdException w:name="No Spacing" w:semiHidden="0" w:uiPriority="1" w:unhideWhenUsed="0" w:qFormat="1"/>
+    <w:lsdException w:name="Light Shading" w:semiHidden="0" w:uiPriority="60" w:unhideWhenUsed="0"/>
+    <w:lsdException w:name="Light List" w:semiHidden="0" w:uiPriority="61" w:unhideWhenUsed="0"/>
+    <w:lsdException w:name="Light Grid" w:semiHidden="0" w:uiPriority="62" w:unhideWhenUsed="0"/>
+    <w:lsdException w:name="Medium Shading 1" w:semiHidden="0" w:uiPriority="63" w:unhideWhenUsed="0"/>
+    <w:lsdException w:name="Medium Shading 2" w:semiHidden="0" w:uiPriority="64" w:unhideWhenUsed="0"/>
+    <w:lsdException w:name="Medium List 1" w:semiHidden="0" w:uiPriority="65" w:unhideWhenUsed="0"/>
+    <w:lsdException w:name="Medium List 2" w:semiHidden="0" w:uiPriority="66" w:unhideWhenUsed="0"/>
+    <w:lsdException w:name="Medium Grid 1" w:semiHidden="0" w:uiPriority="67" w:unhideWhenUsed="0"/>
+    <w:lsdException w:name="Medium Grid 2" w:semiHidden="0" w:uiPriority="68" w:unhideWhenUsed="0"/>
+    <w:lsdException w:name="Medium Grid 3" w:semiHidden="0" w:uiPriority="69" w:unhideWhenUsed="0"/>
+    <w:lsdException w:name="Dark List" w:semiHidden="0" w:uiPriority="70" w:unhideWhenUsed="0"/>
+    <w:lsdException w:name="Colorful Shading" w:semiHidden="0" w:uiPriority="71" w:unhideWhenUsed="0"/>
+    <w:lsdException w:name="Colorful List" w:semiHidden="0" w:uiPriority="72" w:unhideWhenUsed="0"/>
+    <w:lsdException w:name="Colorful Grid" w:semiHidden="0" w:uiPriority="73" w:unhideWhenUsed="0"/>
+    <w:lsdException w:name="Light Shading Accent 1" w:semiHidden="0" w:uiPriority="60" w:unhideWhenUsed="0"/>
+    <w:lsdException w:name="Light List Accent 1" w:semiHidden="0" w:uiPriority="61" w:unhideWhenUsed="0"/>
+    <w:lsdException w:name="Light Grid Accent 1" w:semiHidden="0" w:uiPriority="62" w:unhideWhenUsed="0"/>
+    <w:lsdException w:name="Medium Shading 1 Accent 1" w:semiHidden="0" w:uiPriority="63" w:unhideWhenUsed="0"/>
+    <w:lsdException w:name="Medium Shading 2 Accent 1" w:semiHidden="0" w:uiPriority="64" w:unhideWhenUsed="0"/>
+    <w:lsdException w:name="Medium List 1 Accent 1" w:semiHidden="0" w:uiPriority="65" w:unhideWhenUsed="0"/>
+    <w:lsdException w:name="Revision" w:unhideWhenUsed="0"/>
+    <w:lsdException w:name="List Paragraph" w:semiHidden="0" w:uiPriority="34" w:unhideWhenUsed="0" w:qFormat="1"/>
+    <w:lsdException w:name="Quote" w:semiHidden="0" w:uiPriority="29" w:unhideWhenUsed="0" w:qFormat="1"/>
+    <w:lsdException w:name="Intense Quote" w:semiHidden="0" w:uiPriority="30" w:unhideWhenUsed="0" w:qFormat="1"/>
+    <w:lsdException w:name="Medium List 2 Accent 1" w:semiHidden="0" w:uiPriority="66" w:unhideWhenUsed="0"/>
+    <w:lsdException w:name="Medium Grid 1 Accent 1" w:semiHidden="0" w:uiPriority="67" w:unhideWhenUsed="0"/>
+    <w:lsdException w:name="Medium Grid 2 Accent 1" w:semiHidden="0" w:uiPriority="68" w:unhideWhenUsed="0"/>
+    <w:lsdException w:name="Medium Grid 3 Accent 1" w:semiHidden="0" w:uiPriority="69" w:unhideWhenUsed="0"/>
+    <w:lsdException w:name="Dark List Accent 1" w:semiHidden="0" w:uiPriority="70" w:unhideWhenUsed="0"/>
+    <w:lsdException w:name="Colorful Shading Accent 1" w:semiHidden="0" w:uiPriority="71" w:unhideWhenUsed="0"/>
+    <w:lsdException w:name="Colorful List Accent 1" w:semiHidden="0" w:uiPriority="72" w:unhideWhenUsed="0"/>
+    <w:lsdException w:name="Colorful Grid Accent 1" w:semiHidden="0" w:uiPriority="73" w:unhideWhenUsed="0"/>
+    <w:lsdException w:name="Light Shading Accent 2" w:semiHidden="0" w:uiPriority="60" w:unhideWhenUsed="0"/>
+    <w:lsdException w:name="Light List Accent 2" w:semiHidden="0" w:uiPriority="61" w:unhideWhenUsed="0"/>
+    <w:lsdException w:name="Light Grid Accent 2" w:semiHidden="0" w:uiPriority="62" w:unhideWhenUsed="0"/>
+    <w:lsdException w:name="Medium Shading 1 Accent 2" w:semiHidden="0" w:uiPriority="63" w:unhideWhenUsed="0"/>
+    <w:lsdException w:name="Medium Shading 2 Accent 2" w:semiHidden="0" w:uiPriority="64" w:unhideWhenUsed="0"/>
+    <w:lsdException w:name="Medium List 1 Accent 2" w:semiHidden="0" w:uiPriority="65" w:unhideWhenUsed="0"/>
+    <w:lsdException w:name="Medium List 2 Accent 2" w:semiHidden="0" w:uiPriority="66" w:unhideWhenUsed="0"/>
+    <w:lsdException w:name="Medium Grid 1 Accent 2" w:semiHidden="0" w:uiPriority="67" w:unhideWhenUsed="0"/>
+    <w:lsdException w:name="Medium Grid 2 Accent 2" w:semiHidden="0" w:uiPriority="68" w:unhideWhenUsed="0"/>
+    <w:lsdException w:name="Medium Grid 3 Accent 2" w:semiHidden="0" w:uiPriority="69" w:unhideWhenUsed="0"/>
+    <w:lsdException w:name="Dark List Accent 2" w:semiHidden="0" w:uiPriority="70" w:unhideWhenUsed="0"/>
+    <w:lsdException w:name="Colorful Shading Accent 2" w:semiHidden="0" w:uiPriority="71" w:unhideWhenUsed="0"/>
+    <w:lsdException w:name="Colorful List Accent 2" w:semiHidden="0" w:uiPriority="72" w:unhideWhenUsed="0"/>
+    <w:lsdException w:name="Colorful Grid Accent 2" w:semiHidden="0" w:uiPriority="73" w:unhideWhenUsed="0"/>
+    <w:lsdException w:name="Light Shading Accent 3" w:semiHidden="0" w:uiPriority="60" w:unhideWhenUsed="0"/>
+    <w:lsdException w:name="Light List Accent 3" w:semiHidden="0" w:uiPriority="61" w:unhideWhenUsed="0"/>
+    <w:lsdException w:name="Light Grid Accent 3" w:semiHidden="0" w:uiPriority="62" w:unhideWhenUsed="0"/>
+    <w:lsdException w:name="Medium Shading 1 Accent 3" w:semiHidden="0" w:uiPriority="63" w:unhideWhenUsed="0"/>
+    <w:lsdException w:name="Medium Shading 2 Accent 3" w:semiHidden="0" w:uiPriority="64" w:unhideWhenUsed="0"/>
+    <w:lsdException w:name="Medium List 1 Accent 3" w:semiHidden="0" w:uiPriority="65" w:unhideWhenUsed="0"/>
+    <w:lsdException w:name="Medium List 2 Accent 3" w:semiHidden="0" w:uiPriority="66" w:unhideWhenUsed="0"/>
+    <w:lsdException w:name="Medium Grid 1 Accent 3" w:semiHidden="0" w:uiPriority="67" w:unhideWhenUsed="0"/>
+    <w:lsdException w:name="Medium Grid 2 Accent 3" w:semiHidden="0" w:uiPriority="68" w:unhideWhenUsed="0"/>
+    <w:lsdException w:name="Medium Grid 3 Accent 3" w:semiHidden="0" w:uiPriority="69" w:unhideWhenUsed="0"/>
+    <w:lsdException w:name="Dark List Accent 3" w:semiHidden="0" w:uiPriority="70" w:unhideWhenUsed="0"/>
+    <w:lsdException w:name="Colorful Shading Accent 3" w:semiHidden="0" w:uiPriority="71" w:unhideWhenUsed="0"/>
+    <w:lsdException w:name="Colorful List Accent 3" w:semiHidden="0" w:uiPriority="72" w:unhideWhenUsed="0"/>
+    <w:lsdException w:name="Colorful Grid Accent 3" w:semiHidden="0" w:uiPriority="73" w:unhideWhenUsed="0"/>
+    <w:lsdException w:name="Light Shading Accent 4" w:semiHidden="0" w:uiPriority="60" w:unhideWhenUsed="0"/>
+    <w:lsdException w:name="Light List Accent 4" w:semiHidden="0" w:uiPriority="61" w:unhideWhenUsed="0"/>
+    <w:lsdException w:name="Light Grid Accent 4" w:semiHidden="0" w:uiPriority="62" w:unhideWhenUsed="0"/>
+    <w:lsdException w:name="Medium Shading 1 Accent 4" w:semiHidden="0" w:uiPriority="63" w:unhideWhenUsed="0"/>
+    <w:lsdException w:name="Medium Shading 2 Accent 4" w:semiHidden="0" w:uiPriority="64" w:unhideWhenUsed="0"/>
+    <w:lsdException w:name="Medium List 1 Accent 4" w:semiHidden="0" w:uiPriority="65" w:unhideWhenUsed="0"/>
+    <w:lsdException w:name="Medium List 2 Accent 4" w:semiHidden="0" w:uiPriority="66" w:unhideWhenUsed="0"/>
+    <w:lsdException w:name="Medium Grid 1 Accent 4" w:semiHidden="0" w:uiPriority="67" w:unhideWhenUsed="0"/>
+    <w:lsdException w:name="Medium Grid 2 Accent 4" w:semiHidden="0" w:uiPriority="68" w:unhideWhenUsed="0"/>
+    <w:lsdException w:name="Medium Grid 3 Accent 4" w:semiHidden="0" w:uiPriority="69" w:unhideWhenUsed="0"/>
+    <w:lsdException w:name="Dark List Accent 4" w:semiHidden="0" w:uiPriority="70" w:unhideWhenUsed="0"/>
+    <w:lsdException w:name="Colorful Shading Accent 4" w:semiHidden="0" w:uiPriority="71" w:unhideWhenUsed="0"/>
+    <w:lsdException w:name="Colorful List Accent 4" w:semiHidden="0" w:uiPriority="72" w:unhideWhenUsed="0"/>
+    <w:lsdException w:name="Colorful Grid Accent 4" w:semiHidden="0" w:uiPriority="73" w:unhideWhenUsed="0"/>
+    <w:lsdException w:name="Light Shading Accent 5" w:semiHidden="0" w:uiPriority="60" w:unhideWhenUsed="0"/>
+    <w:lsdException w:name="Light List Accent 5" w:semiHidden="0" w:uiPriority="61" w:unhideWhenUsed="0"/>
+    <w:lsdException w:name="Light Grid Accent 5" w:semiHidden="0" w:uiPriority="62" w:unhideWhenUsed="0"/>
+    <w:lsdException w:name="Medium Shading 1 Accent 5" w:semiHidden="0" w:uiPriority="63" w:unhideWhenUsed="0"/>
+    <w:lsdException w:name="Medium Shading 2 Accent 5" w:semiHidden="0" w:uiPriority="64" w:unhideWhenUsed="0"/>
+    <w:lsdException w:name="Medium List 1 Accent 5" w:semiHidden="0" w:uiPriority="65" w:unhideWhenUsed="0"/>
+    <w:lsdException w:name="Medium List 2 Accent 5" w:semiHidden="0" w:uiPriority="66" w:unhideWhenUsed="0"/>
+    <w:lsdException w:name="Medium Grid 1 Accent 5" w:semiHidden="0" w:uiPriority="67" w:unhideWhenUsed="0"/>
+    <w:lsdException w:name="Medium Grid 2 Accent 5" w:semiHidden="0" w:uiPriority="68" w:unhideWhenUsed="0"/>
+    <w:lsdException w:name="Medium Grid 3 Accent 5" w:semiHidden="0" w:uiPriority="69" w:unhideWhenUsed="0"/>
+    <w:lsdException w:name="Dark List Accent 5" w:semiHidden="0" w:uiPriority="70" w:unhideWhenUsed="0"/>
+    <w:lsdException w:name="Colorful Shading Accent 5" w:semiHidden="0" w:uiPriority="71" w:unhideWhenUsed="0"/>
+    <w:lsdException w:name="Colorful List Accent 5" w:semiHidden="0" w:uiPriority="72" w:unhideWhenUsed="0"/>
+    <w:lsdException w:name="Colorful Grid Accent 5" w:semiHidden="0" w:uiPriority="73" w:unhideWhenUsed="0"/>
+    <w:lsdException w:name="Light Shading Accent 6" w:semiHidden="0" w:uiPriority="60" w:unhideWhenUsed="0"/>
+    <w:lsdException w:name="Light List Accent 6" w:semiHidden="0" w:uiPriority="61" w:unhideWhenUsed="0"/>
+    <w:lsdException w:name="Light Grid Accent 6" w:semiHidden="0" w:uiPriority="62" w:unhideWhenUsed="0"/>
+    <w:lsdException w:name="Medium Shading 1 Accent 6" w:semiHidden="0" w:uiPriority="63" w:unhideWhenUsed="0"/>
+    <w:lsdException w:name="Medium Shading 2 Accent 6" w:semiHidden="0" w:uiPriority="64" w:unhideWhenUsed="0"/>
+    <w:lsdException w:name="Medium List 1 Accent 6" w:semiHidden="0" w:uiPriority="65" w:unhideWhenUsed="0"/>
+    <w:lsdException w:name="Medium List 2 Accent 6" w:semiHidden="0" w:uiPriority="66" w:unhideWhenUsed="0"/>
+    <w:lsdException w:name="Medium Grid 1 Accent 6" w:semiHidden="0" w:uiPriority="67" w:unhideWhenUsed="0"/>
+    <w:lsdException w:name="Medium Grid 2 Accent 6" w:semiHidden="0" w:uiPriority="68" w:unhideWhenUsed="0"/>
+    <w:lsdException w:name="Medium Grid 3 Accent 6" w:semiHidden="0" w:uiPriority="69" w:unhideWhenUsed="0"/>
+    <w:lsdException w:name="Dark List Accent 6" w:semiHidden="0" w:uiPriority="70" w:unhideWhenUsed="0"/>
+    <w:lsdException w:name="Colorful Shading Accent 6" w:semiHidden="0" w:uiPriority="71" w:unhideWhenUsed="0"/>
+    <w:lsdException w:name="Colorful List Accent 6" w:semiHidden="0" w:uiPriority="72" w:unhideWhenUsed="0"/>
+    <w:lsdException w:name="Colorful Grid Accent 6" w:semiHidden="0" w:uiPriority="73" w:unhideWhenUsed="0"/>
+    <w:lsdException w:name="Subtle Emphasis" w:semiHidden="0" w:uiPriority="19" w:unhideWhenUsed="0" w:qFormat="1"/>
+    <w:lsdException w:name="Intense Emphasis" w:semiHidden="0" w:uiPriority="21" w:unhideWhenUsed="0" w:qFormat="1"/>
+    <w:lsdException w:name="Subtle Reference" w:semiHidden="0" w:uiPriority="31" w:unhideWhenUsed="0" w:qFormat="1"/>
+    <w:lsdException w:name="Intense Reference" w:semiHidden="0" w:uiPriority="32" w:unhideWhenUsed="0" w:qFormat="1"/>
+    <w:lsdException w:name="Book Title" w:semiHidden="0" w:uiPriority="33" w:unhideWhenUsed="0" w:qFormat="1"/>
+    <w:lsdException w:name="Bibliography" w:uiPriority="37"/>
+    <w:lsdException w:name="TOC Heading" w:uiPriority="39" w:qFormat="1"/>
   </w:latentStyles>
   <w:style w:type="paragraph" w:default="1" w:styleId="Normal">
     <w:name w:val="Normal"/>
@@ -12317,7 +12882,7 @@
   <a:extraClrSchemeLst/>
   <a:extLst>
     <a:ext uri="{05A4C25C-085E-4340-85A3-A5531E510DB2}">
-      <thm15:themeFamily xmlns:thm15="http://schemas.microsoft.com/office/thememl/2012/main" name="Office Theme" id="{62F939B6-93AF-4DB8-9C6B-D6C7DFDC589F}" vid="{4A3C46E8-61CC-4603-A589-7422A47A8E4A}"/>
+      <thm15:themeFamily xmlns:thm15="http://schemas.microsoft.com/office/thememl/2012/main" xmlns="" name="Office Theme" id="{62F939B6-93AF-4DB8-9C6B-D6C7DFDC589F}" vid="{4A3C46E8-61CC-4603-A589-7422A47A8E4A}"/>
     </a:ext>
   </a:extLst>
 </a:theme>
@@ -12328,7 +12893,7 @@
 </file>
 
 <file path=customXml/itemProps1.xml><?xml version="1.0" encoding="utf-8"?>
-<ds:datastoreItem xmlns:ds="http://schemas.openxmlformats.org/officeDocument/2006/customXml" ds:itemID="{E7AC22B6-C823-4CEE-BD93-D7EBC1952363}">
+<ds:datastoreItem xmlns:ds="http://schemas.openxmlformats.org/officeDocument/2006/customXml" ds:itemID="{ABA2ABD5-E1B1-4C2A-8236-B629B21A5277}">
   <ds:schemaRefs>
     <ds:schemaRef ds:uri="http://schemas.openxmlformats.org/officeDocument/2006/bibliography"/>
   </ds:schemaRefs>

</xml_diff>

<commit_message>
updated file and serve steps in interview and in branding package
</commit_message>
<xml_diff>
--- a/docassemble/ChildSupport/data/templates/child_support_action_plan.docx
+++ b/docassemble/ChildSupport/data/templates/child_support_action_plan.docx
@@ -41,7 +41,15 @@
               <w:t>p</w:t>
             </w:r>
             <w:r>
-              <w:t xml:space="preserve"> if existing_case == 'open' and interim_motion == 'ask' %}</w:t>
+              <w:t xml:space="preserve"> if existing_case == 'open' and </w:t>
+            </w:r>
+            <w:proofErr w:type="spellStart"/>
+            <w:r>
+              <w:t>interim_motion</w:t>
+            </w:r>
+            <w:proofErr w:type="spellEnd"/>
+            <w:r>
+              <w:t xml:space="preserve"> == 'ask' %}</w:t>
             </w:r>
           </w:p>
           <w:p>
@@ -1744,8 +1752,21 @@
               <w:br/>
             </w:r>
             <w:r>
-              <w:t>health.alaska.gov/dph/VitalStats</w:t>
-            </w:r>
+              <w:t>health.alaska.gov/</w:t>
+            </w:r>
+            <w:proofErr w:type="spellStart"/>
+            <w:r>
+              <w:t>dph</w:t>
+            </w:r>
+            <w:proofErr w:type="spellEnd"/>
+            <w:r>
+              <w:t>/</w:t>
+            </w:r>
+            <w:proofErr w:type="spellStart"/>
+            <w:r>
+              <w:t>VitalStats</w:t>
+            </w:r>
+            <w:proofErr w:type="spellEnd"/>
           </w:p>
           <w:p>
             <w:pPr>
@@ -1763,8 +1784,13 @@
               <w:br/>
             </w:r>
             <w:r>
-              <w:t>courts.alaska.gov/shc/family/glossary.htm#dna</w:t>
-            </w:r>
+              <w:t>courts.alaska.gov/shc/family/</w:t>
+            </w:r>
+            <w:proofErr w:type="spellStart"/>
+            <w:r>
+              <w:t>glossary.htm#dna</w:t>
+            </w:r>
+            <w:proofErr w:type="spellEnd"/>
           </w:p>
           <w:p>
             <w:pPr>
@@ -1840,8 +1866,13 @@
               <w:t>ocassemble.akcourts.</w:t>
             </w:r>
             <w:r>
-              <w:t>gov/start/AskingForChildCustody</w:t>
-            </w:r>
+              <w:t>gov/start/</w:t>
+            </w:r>
+            <w:proofErr w:type="spellStart"/>
+            <w:r>
+              <w:t>AskingForChildCustody</w:t>
+            </w:r>
+            <w:proofErr w:type="spellEnd"/>
           </w:p>
           <w:p>
             <w:pPr>
@@ -1893,8 +1924,17 @@
                 <w:sz w:val="23"/>
                 <w:szCs w:val="23"/>
               </w:rPr>
-              <w:t>Docassemble.akcourts.gov/start/EndOfMarriageOrLegalSeparation</w:t>
-            </w:r>
+              <w:t>Docassemble.akcourts.gov/start/</w:t>
+            </w:r>
+            <w:proofErr w:type="spellStart"/>
+            <w:r>
+              <w:rPr>
+                <w:sz w:val="23"/>
+                <w:szCs w:val="23"/>
+              </w:rPr>
+              <w:t>EndOfMarriageOrLegalSeparation</w:t>
+            </w:r>
+            <w:proofErr w:type="spellEnd"/>
           </w:p>
           <w:p>
             <w:pPr>
@@ -1912,8 +1952,13 @@
               <w:br/>
             </w:r>
             <w:r>
-              <w:t>courts.alaska.gov/shc/family/shcforms.htm#paternity</w:t>
-            </w:r>
+              <w:t>courts.alaska.gov/shc/family/</w:t>
+            </w:r>
+            <w:proofErr w:type="spellStart"/>
+            <w:r>
+              <w:t>shcforms.htm#paternity</w:t>
+            </w:r>
+            <w:proofErr w:type="spellEnd"/>
           </w:p>
           <w:p>
             <w:pPr>
@@ -2036,7 +2081,15 @@
               <w:t>ask_court_or_cssd</w:t>
             </w:r>
             <w:r>
-              <w:t xml:space="preserve"> in('cssd', 'both') </w:t>
+              <w:t xml:space="preserve"> in('</w:t>
+            </w:r>
+            <w:proofErr w:type="spellStart"/>
+            <w:r>
+              <w:t>cssd</w:t>
+            </w:r>
+            <w:proofErr w:type="spellEnd"/>
+            <w:r>
+              <w:t xml:space="preserve">', 'both') </w:t>
             </w:r>
             <w:r>
               <w:t>%}</w:t>
@@ -2499,7 +2552,15 @@
               <w:ind w:left="376"/>
             </w:pPr>
             <w:r>
-              <w:t xml:space="preserve">Submit an online application by logging into myAlaska.  </w:t>
+              <w:t xml:space="preserve">Submit an online application by logging into </w:t>
+            </w:r>
+            <w:proofErr w:type="spellStart"/>
+            <w:r>
+              <w:t>myAlaska</w:t>
+            </w:r>
+            <w:proofErr w:type="spellEnd"/>
+            <w:r>
+              <w:t xml:space="preserve">.  </w:t>
             </w:r>
           </w:p>
           <w:p>
@@ -2971,8 +3032,13 @@
               <w:t>D</w:t>
             </w:r>
             <w:r>
-              <w:t>ocassemble.akcourts.gov/start/ChangingChildSupport</w:t>
-            </w:r>
+              <w:t>ocassemble.akcourts.gov/start/</w:t>
+            </w:r>
+            <w:proofErr w:type="spellStart"/>
+            <w:r>
+              <w:t>ChangingChildSupport</w:t>
+            </w:r>
+            <w:proofErr w:type="spellEnd"/>
           </w:p>
           <w:p>
             <w:pPr>
@@ -3126,8 +3192,13 @@
               <w:br/>
             </w:r>
             <w:r>
-              <w:t>ChildSupport.alaska.gov/child-support-services/information/faqs</w:t>
-            </w:r>
+              <w:t>ChildSupport.alaska.gov/child-support-services/information/</w:t>
+            </w:r>
+            <w:proofErr w:type="spellStart"/>
+            <w:r>
+              <w:t>faqs</w:t>
+            </w:r>
+            <w:proofErr w:type="spellEnd"/>
           </w:p>
           <w:p>
             <w:pPr>
@@ -3442,7 +3513,21 @@
               <w:rPr>
                 <w:color w:val="00B0F0"/>
               </w:rPr>
-              <w:t>{% if parents_married %}</w:t>
+              <w:t xml:space="preserve">{% if </w:t>
+            </w:r>
+            <w:proofErr w:type="spellStart"/>
+            <w:r>
+              <w:rPr>
+                <w:color w:val="00B0F0"/>
+              </w:rPr>
+              <w:t>parents_married</w:t>
+            </w:r>
+            <w:proofErr w:type="spellEnd"/>
+            <w:r>
+              <w:rPr>
+                <w:color w:val="00B0F0"/>
+              </w:rPr>
+              <w:t xml:space="preserve"> %}</w:t>
             </w:r>
             <w:r>
               <w:rPr>
@@ -3475,8 +3560,17 @@
                 <w:sz w:val="23"/>
                 <w:szCs w:val="23"/>
               </w:rPr>
-              <w:t>Docassemble.akcourts.gov/start/EndOfMarriageOrLegalSeparation</w:t>
-            </w:r>
+              <w:t>Docassemble.akcourts.gov/start/</w:t>
+            </w:r>
+            <w:proofErr w:type="spellStart"/>
+            <w:r>
+              <w:rPr>
+                <w:sz w:val="23"/>
+                <w:szCs w:val="23"/>
+              </w:rPr>
+              <w:t>EndOfMarriageOrLegalSeparation</w:t>
+            </w:r>
+            <w:proofErr w:type="spellEnd"/>
             <w:r>
               <w:rPr>
                 <w:color w:val="00B0F0"/>
@@ -3505,8 +3599,13 @@
               <w:t>ocassemble.akcourts.</w:t>
             </w:r>
             <w:r>
-              <w:t>gov/start/AskingForChildCustody</w:t>
-            </w:r>
+              <w:t>gov/start/</w:t>
+            </w:r>
+            <w:proofErr w:type="spellStart"/>
+            <w:r>
+              <w:t>AskingForChildCustody</w:t>
+            </w:r>
+            <w:proofErr w:type="spellEnd"/>
             <w:r>
               <w:rPr>
                 <w:color w:val="00B0F0"/>
@@ -3517,7 +3616,21 @@
               <w:rPr>
                 <w:color w:val="0070C0"/>
               </w:rPr>
-              <w:t>{% if  general_information_about_forms %}</w:t>
+              <w:t xml:space="preserve">{% if  </w:t>
+            </w:r>
+            <w:proofErr w:type="spellStart"/>
+            <w:r>
+              <w:rPr>
+                <w:color w:val="0070C0"/>
+              </w:rPr>
+              <w:t>general_information_about_forms</w:t>
+            </w:r>
+            <w:proofErr w:type="spellEnd"/>
+            <w:r>
+              <w:rPr>
+                <w:color w:val="0070C0"/>
+              </w:rPr>
+              <w:t xml:space="preserve"> %}</w:t>
             </w:r>
           </w:p>
           <w:p>
@@ -3540,7 +3653,21 @@
               <w:rPr>
                 <w:color w:val="9CC2E5" w:themeColor="accent5" w:themeTint="99"/>
               </w:rPr>
-              <w:t>{% if interim_motion == 'ask' %}</w:t>
+              <w:t xml:space="preserve">{% if </w:t>
+            </w:r>
+            <w:proofErr w:type="spellStart"/>
+            <w:r>
+              <w:rPr>
+                <w:color w:val="9CC2E5" w:themeColor="accent5" w:themeTint="99"/>
+              </w:rPr>
+              <w:t>interim_motion</w:t>
+            </w:r>
+            <w:proofErr w:type="spellEnd"/>
+            <w:r>
+              <w:rPr>
+                <w:color w:val="9CC2E5" w:themeColor="accent5" w:themeTint="99"/>
+              </w:rPr>
+              <w:t xml:space="preserve"> == 'ask' %}</w:t>
             </w:r>
           </w:p>
           <w:p>
@@ -4245,8 +4372,18 @@
                   <w:color w:val="202529"/>
                   <w:u w:val="none"/>
                 </w:rPr>
-                <w:t>Docassemble.AKCourts.gov/start/RespondToDivorce</w:t>
-              </w:r>
+                <w:t>Docassemble.AKCourts.gov/start/</w:t>
+              </w:r>
+              <w:proofErr w:type="spellStart"/>
+              <w:r>
+                <w:rPr>
+                  <w:rStyle w:val="Hyperlink"/>
+                  <w:color w:val="202529"/>
+                  <w:u w:val="none"/>
+                </w:rPr>
+                <w:t>RespondToDivorce</w:t>
+              </w:r>
+              <w:proofErr w:type="spellEnd"/>
             </w:hyperlink>
           </w:p>
           <w:p>
@@ -4314,7 +4451,16 @@
                   <w:u w:val="none"/>
                 </w:rPr>
                 <w:br/>
-                <w:t>Docassemble.AKCourts.gov/start/Respond</w:t>
+                <w:t>Docassemble.AKCourts.gov/start/</w:t>
+              </w:r>
+              <w:proofErr w:type="spellStart"/>
+              <w:r>
+                <w:rPr>
+                  <w:rStyle w:val="Hyperlink"/>
+                  <w:color w:val="202529"/>
+                  <w:u w:val="none"/>
+                </w:rPr>
+                <w:t>Respond</w:t>
               </w:r>
               <w:r>
                 <w:rPr>
@@ -4324,6 +4470,7 @@
                 </w:rPr>
                 <w:t>ToCustody</w:t>
               </w:r>
+              <w:proofErr w:type="spellEnd"/>
               <w:r>
                 <w:rPr>
                   <w:rStyle w:val="Hyperlink"/>
@@ -4428,9 +4575,11 @@
             <w:r>
               <w:t xml:space="preserve">{%tr if </w:t>
             </w:r>
+            <w:proofErr w:type="spellStart"/>
             <w:r>
               <w:t>interim_motion</w:t>
             </w:r>
+            <w:proofErr w:type="spellEnd"/>
             <w:r>
               <w:t xml:space="preserve"> == 'ask'</w:t>
             </w:r>
@@ -4704,7 +4853,23 @@
               <w:ind w:left="-18"/>
             </w:pPr>
             <w:r>
-              <w:t>{% for image_data in images_list %}</w:t>
+              <w:t xml:space="preserve">{% for </w:t>
+            </w:r>
+            <w:proofErr w:type="spellStart"/>
+            <w:r>
+              <w:t>image_data</w:t>
+            </w:r>
+            <w:proofErr w:type="spellEnd"/>
+            <w:r>
+              <w:t xml:space="preserve"> in </w:t>
+            </w:r>
+            <w:proofErr w:type="spellStart"/>
+            <w:r>
+              <w:t>images_list</w:t>
+            </w:r>
+            <w:proofErr w:type="spellEnd"/>
+            <w:r>
+              <w:t xml:space="preserve"> %}</w:t>
             </w:r>
           </w:p>
           <w:p>
@@ -4717,7 +4882,15 @@
               <w:ind w:left="-18"/>
             </w:pPr>
             <w:r>
-              <w:t>{{ image_data['image'].show(width='5in%') }}</w:t>
+              <w:t xml:space="preserve">{{ </w:t>
+            </w:r>
+            <w:proofErr w:type="spellStart"/>
+            <w:r>
+              <w:t>image_data</w:t>
+            </w:r>
+            <w:proofErr w:type="spellEnd"/>
+            <w:r>
+              <w:t>['image'].show(width='5in%') }}</w:t>
             </w:r>
           </w:p>
           <w:p>
@@ -4730,7 +4903,15 @@
               <w:ind w:left="-18"/>
             </w:pPr>
             <w:r>
-              <w:t>{% endfor %}</w:t>
+              <w:t xml:space="preserve">{% </w:t>
+            </w:r>
+            <w:proofErr w:type="spellStart"/>
+            <w:r>
+              <w:t>endfor</w:t>
+            </w:r>
+            <w:proofErr w:type="spellEnd"/>
+            <w:r>
+              <w:t xml:space="preserve"> %}</w:t>
             </w:r>
           </w:p>
           <w:p>
@@ -4771,7 +4952,15 @@
               <w:ind w:left="342"/>
             </w:pPr>
             <w:r>
-              <w:t>{%p if number_of_children  == "one" %}</w:t>
+              <w:t xml:space="preserve">{%p if </w:t>
+            </w:r>
+            <w:proofErr w:type="spellStart"/>
+            <w:r>
+              <w:t>number_of_children</w:t>
+            </w:r>
+            <w:proofErr w:type="spellEnd"/>
+            <w:r>
+              <w:t xml:space="preserve">  == "one" %}</w:t>
             </w:r>
           </w:p>
           <w:p>
@@ -5125,8 +5314,13 @@
               <w:br/>
             </w:r>
             <w:r>
-              <w:t>courts.alaska.gov/shc/family/motions.htm#order</w:t>
-            </w:r>
+              <w:t>courts.alaska.gov/shc/family/</w:t>
+            </w:r>
+            <w:proofErr w:type="spellStart"/>
+            <w:r>
+              <w:t>motions.htm#order</w:t>
+            </w:r>
+            <w:proofErr w:type="spellEnd"/>
           </w:p>
         </w:tc>
       </w:tr>
@@ -5195,12 +5389,22 @@
             <w:r>
               <w:t xml:space="preserve"> </w:t>
             </w:r>
-            <w:r>
-              <w:t xml:space="preserve">general_information_about_forms </w:t>
-            </w:r>
-            <w:r>
-              <w:t xml:space="preserve"> or interim_motion</w:t>
-            </w:r>
+            <w:proofErr w:type="spellStart"/>
+            <w:r>
+              <w:t>general_information_about_forms</w:t>
+            </w:r>
+            <w:proofErr w:type="spellEnd"/>
+            <w:r>
+              <w:t xml:space="preserve"> </w:t>
+            </w:r>
+            <w:r>
+              <w:t xml:space="preserve"> or </w:t>
+            </w:r>
+            <w:proofErr w:type="spellStart"/>
+            <w:r>
+              <w:t>interim_motion</w:t>
+            </w:r>
+            <w:proofErr w:type="spellEnd"/>
             <w:r>
               <w:t xml:space="preserve"> == 'ask'</w:t>
             </w:r>
@@ -5465,12 +5669,14 @@
             <w:r>
               <w:t xml:space="preserve"> if </w:t>
             </w:r>
+            <w:proofErr w:type="spellStart"/>
             <w:r>
               <w:rPr>
                 <w:rFonts w:ascii="Tahoma" w:eastAsia="Times New Roman" w:hAnsi="Tahoma" w:cs="Tahoma"/>
               </w:rPr>
               <w:t>number_of_children</w:t>
             </w:r>
+            <w:proofErr w:type="spellEnd"/>
             <w:r>
               <w:rPr>
                 <w:rFonts w:ascii="Tahoma" w:eastAsia="Times New Roman" w:hAnsi="Tahoma" w:cs="Tahoma"/>
@@ -5848,12 +6054,14 @@
             <w:r>
               <w:t xml:space="preserve">if </w:t>
             </w:r>
+            <w:proofErr w:type="spellStart"/>
             <w:r>
               <w:rPr>
                 <w:rFonts w:ascii="Tahoma" w:eastAsia="Times New Roman" w:hAnsi="Tahoma" w:cs="Tahoma"/>
               </w:rPr>
               <w:t>number_of_children</w:t>
             </w:r>
+            <w:proofErr w:type="spellEnd"/>
             <w:r>
               <w:rPr>
                 <w:rFonts w:ascii="Tahoma" w:eastAsia="Times New Roman" w:hAnsi="Tahoma" w:cs="Tahoma"/>
@@ -6529,8 +6737,13 @@
             <w:r>
               <w:t xml:space="preserve">{%tr if </w:t>
             </w:r>
-            <w:r>
-              <w:t xml:space="preserve">interim_motion == 'ask' </w:t>
+            <w:proofErr w:type="spellStart"/>
+            <w:r>
+              <w:t>interim_motion</w:t>
+            </w:r>
+            <w:proofErr w:type="spellEnd"/>
+            <w:r>
+              <w:t xml:space="preserve"> == 'ask' </w:t>
             </w:r>
             <w:r>
               <w:t xml:space="preserve"> </w:t>
@@ -6663,6 +6876,9 @@
               <w:t>}</w:t>
             </w:r>
             <w:r>
+              <w:t>, or their lawyer if they have one</w:t>
+            </w:r>
+            <w:r>
               <w:t>.</w:t>
             </w:r>
           </w:p>
@@ -6686,7 +6902,10 @@
               <w:t>st</w:t>
             </w:r>
             <w:r>
-              <w:t xml:space="preserve"> class mail, or hand-deliver it.</w:t>
+              <w:t xml:space="preserve"> class mail</w:t>
+            </w:r>
+            <w:r>
+              <w:t>.</w:t>
             </w:r>
           </w:p>
           <w:p>
@@ -6700,7 +6919,16 @@
               <w:ind w:left="765"/>
             </w:pPr>
             <w:r>
-              <w:t>If they file anything in court that says they agree to service by email, you can email the copy you made for them.</w:t>
+              <w:t>You can deliver it yourself</w:t>
+            </w:r>
+            <w:r>
+              <w:t xml:space="preserve">, or </w:t>
+            </w:r>
+            <w:r>
+              <w:t>through a messenger service</w:t>
+            </w:r>
+            <w:r>
+              <w:t>.</w:t>
             </w:r>
           </w:p>
           <w:p>
@@ -6714,7 +6942,7 @@
               <w:ind w:left="765"/>
             </w:pPr>
             <w:r>
-              <w:t>If they have a lawyer, email, mail, or hand-deliver the copy to their lawyer.</w:t>
+              <w:t>If they file anything in court that says they agree to service by email, you can email the copy you made for them.</w:t>
             </w:r>
           </w:p>
           <w:p>
@@ -6740,13 +6968,42 @@
                 <w:color w:val="1155CC"/>
                 <w:u w:val="single"/>
               </w:rPr>
-              <w:t xml:space="preserve">TrueFile eFiling system, </w:t>
-            </w:r>
-            <w:r>
-              <w:t>TrueFile</w:t>
-            </w:r>
-            <w:r>
-              <w:t xml:space="preserve"> serves the other parent for you.</w:t>
+              <w:t>TrueFil</w:t>
+            </w:r>
+            <w:r>
+              <w:rPr>
+                <w:color w:val="1155CC"/>
+                <w:u w:val="single"/>
+              </w:rPr>
+              <w:t>ing</w:t>
+            </w:r>
+            <w:r>
+              <w:rPr>
+                <w:color w:val="1155CC"/>
+                <w:u w:val="single"/>
+              </w:rPr>
+              <w:t xml:space="preserve"> eFiling system, </w:t>
+            </w:r>
+            <w:r>
+              <w:t>TrueFil</w:t>
+            </w:r>
+            <w:r>
+              <w:t>ing</w:t>
+            </w:r>
+            <w:r>
+              <w:t xml:space="preserve"> serves </w:t>
+            </w:r>
+            <w:r>
+              <w:t xml:space="preserve">{{ </w:t>
+            </w:r>
+            <w:r>
+              <w:t>other_party_in_case }</w:t>
+            </w:r>
+            <w:r>
+              <w:t xml:space="preserve">} </w:t>
+            </w:r>
+            <w:r>
+              <w:t>for you.</w:t>
             </w:r>
           </w:p>
           <w:p>
@@ -6773,7 +7030,13 @@
               <w:t>.</w:t>
             </w:r>
             <w:r>
-              <w:t xml:space="preserve"> Try to serve  them the same day you file your documents with the court.</w:t>
+              <w:t xml:space="preserve"> </w:t>
+            </w:r>
+            <w:r>
+              <w:t>S</w:t>
+            </w:r>
+            <w:r>
+              <w:t>erve  them the same day you file your documents with the court.</w:t>
             </w:r>
           </w:p>
           <w:p>
@@ -6810,7 +7073,32 @@
               <w:t>}</w:t>
             </w:r>
             <w:r>
-              <w:t xml:space="preserve">.  </w:t>
+              <w:t xml:space="preserve">. </w:t>
+            </w:r>
+            <w:r>
+              <w:t xml:space="preserve">}}.  </w:t>
+            </w:r>
+            <w:r>
+              <w:t>If you use TrueFil</w:t>
+            </w:r>
+            <w:r>
+              <w:t>ing, it</w:t>
+            </w:r>
+            <w:r>
+              <w:t xml:space="preserve"> serves the other parent for you</w:t>
+            </w:r>
+            <w:r>
+              <w:t xml:space="preserve"> and you do not need to fill out the </w:t>
+            </w:r>
+            <w:r>
+              <w:rPr>
+                <w:b/>
+                <w:bCs/>
+              </w:rPr>
+              <w:t>Certificate of Service</w:t>
+            </w:r>
+            <w:r>
+              <w:t>.</w:t>
             </w:r>
           </w:p>
           <w:p>
@@ -6911,7 +7199,13 @@
               </w:rPr>
             </w:pPr>
             <w:r>
-              <w:t xml:space="preserve">The court will send you a </w:t>
+              <w:t xml:space="preserve">The court </w:t>
+            </w:r>
+            <w:r>
+              <w:t>may not accept your motion or may</w:t>
+            </w:r>
+            <w:r>
+              <w:t xml:space="preserve"> send you a </w:t>
             </w:r>
             <w:r>
               <w:rPr>
@@ -6952,7 +7246,19 @@
               <w:rPr>
                 <w:bCs/>
               </w:rPr>
-              <w:t>he judge may not see your motion and make a decision</w:t>
+              <w:t xml:space="preserve">he judge may not see your motion </w:t>
+            </w:r>
+            <w:r>
+              <w:rPr>
+                <w:bCs/>
+              </w:rPr>
+              <w:t>or</w:t>
+            </w:r>
+            <w:r>
+              <w:rPr>
+                <w:bCs/>
+              </w:rPr>
+              <w:t xml:space="preserve"> make a decision</w:t>
             </w:r>
             <w:bookmarkEnd w:id="8"/>
             <w:r>
@@ -6973,7 +7279,23 @@
               <w:ind w:left="-143"/>
             </w:pPr>
             <w:r>
-              <w:t>{% for image_data in images_list %}</w:t>
+              <w:t xml:space="preserve">{% for </w:t>
+            </w:r>
+            <w:proofErr w:type="spellStart"/>
+            <w:r>
+              <w:t>image_data</w:t>
+            </w:r>
+            <w:proofErr w:type="spellEnd"/>
+            <w:r>
+              <w:t xml:space="preserve"> in </w:t>
+            </w:r>
+            <w:proofErr w:type="spellStart"/>
+            <w:r>
+              <w:t>images_list</w:t>
+            </w:r>
+            <w:proofErr w:type="spellEnd"/>
+            <w:r>
+              <w:t xml:space="preserve"> %}</w:t>
             </w:r>
           </w:p>
           <w:p>
@@ -6986,7 +7308,15 @@
               <w:ind w:left="-143"/>
             </w:pPr>
             <w:r>
-              <w:t>{{  image_data['text'] }}</w:t>
+              <w:t xml:space="preserve">{{  </w:t>
+            </w:r>
+            <w:proofErr w:type="spellStart"/>
+            <w:r>
+              <w:t>image_data</w:t>
+            </w:r>
+            <w:proofErr w:type="spellEnd"/>
+            <w:r>
+              <w:t>['text'] }}</w:t>
             </w:r>
           </w:p>
           <w:p>
@@ -6999,7 +7329,15 @@
               <w:ind w:left="-143"/>
             </w:pPr>
             <w:r>
-              <w:t>{{ image_data['image'].show(width='5in%') }}</w:t>
+              <w:t xml:space="preserve">{{ </w:t>
+            </w:r>
+            <w:proofErr w:type="spellStart"/>
+            <w:r>
+              <w:t>image_data</w:t>
+            </w:r>
+            <w:proofErr w:type="spellEnd"/>
+            <w:r>
+              <w:t>['image'].show(width='5in%') }}</w:t>
             </w:r>
           </w:p>
           <w:p>
@@ -7012,7 +7350,15 @@
               <w:ind w:left="-143"/>
             </w:pPr>
             <w:r>
-              <w:t>{% endfor %}</w:t>
+              <w:t xml:space="preserve">{% </w:t>
+            </w:r>
+            <w:proofErr w:type="spellStart"/>
+            <w:r>
+              <w:t>endfor</w:t>
+            </w:r>
+            <w:proofErr w:type="spellEnd"/>
+            <w:r>
+              <w:t xml:space="preserve"> %}</w:t>
             </w:r>
           </w:p>
         </w:tc>
@@ -7143,7 +7489,64 @@
               <w:pStyle w:val="ListParagraph"/>
             </w:pPr>
             <w:r>
-              <w:t>Use the Court’s TrueFile eFiling system to send the documents to the court electronically.</w:t>
+              <w:t>Use the Court’s TrueFil</w:t>
+            </w:r>
+            <w:r>
+              <w:t>ing</w:t>
+            </w:r>
+            <w:r>
+              <w:t xml:space="preserve"> eFiling system to send the documents to the court electronically</w:t>
+            </w:r>
+            <w:r>
+              <w:t>, if your local court uses TrueFiling</w:t>
+            </w:r>
+            <w:r>
+              <w:t>.</w:t>
+            </w:r>
+            <w:r>
+              <w:t xml:space="preserve"> </w:t>
+            </w:r>
+            <w:hyperlink r:id="rId71" w:history="1">
+              <w:r>
+                <w:rPr>
+                  <w:rStyle w:val="Hyperlink"/>
+                </w:rPr>
+                <w:t>See if your court uses True</w:t>
+              </w:r>
+              <w:r>
+                <w:rPr>
+                  <w:rStyle w:val="Hyperlink"/>
+                </w:rPr>
+                <w:t>Fil</w:t>
+              </w:r>
+              <w:r>
+                <w:rPr>
+                  <w:rStyle w:val="Hyperlink"/>
+                </w:rPr>
+                <w:t>ing</w:t>
+              </w:r>
+            </w:hyperlink>
+            <w:r>
+              <w:t>.</w:t>
+            </w:r>
+          </w:p>
+          <w:p>
+            <w:pPr>
+              <w:pStyle w:val="ListParagraph"/>
+            </w:pPr>
+            <w:r>
+              <w:t xml:space="preserve">Email the documents, if your local court accepts email filings.  </w:t>
+            </w:r>
+            <w:hyperlink r:id="rId72" w:history="1">
+              <w:r>
+                <w:rPr>
+                  <w:rStyle w:val="Hyperlink"/>
+                </w:rPr>
+                <w:t>See if your court accepts documents by email</w:t>
+              </w:r>
+            </w:hyperlink>
+            <w:r>
+              <w:t>.</w:t>
             </w:r>
           </w:p>
           <w:p>
@@ -7238,7 +7641,14 @@
               <w:outlineLvl w:val="2"/>
             </w:pPr>
             <w:r>
-              <w:t>Link in this step</w:t>
+              <w:lastRenderedPageBreak/>
+              <w:t>Link</w:t>
+            </w:r>
+            <w:r>
+              <w:t>s</w:t>
+            </w:r>
+            <w:r>
+              <w:t xml:space="preserve"> in this step</w:t>
             </w:r>
           </w:p>
           <w:p>
@@ -7247,18 +7657,95 @@
               <w:keepNext/>
               <w:keepLines/>
               <w:ind w:left="37"/>
-            </w:pPr>
-            <w:r>
-              <w:rPr>
-                <w:b/>
-              </w:rPr>
-              <w:t>TrueFile</w:t>
-            </w:r>
-            <w:r>
+              <w:rPr>
+                <w:bCs/>
+              </w:rPr>
+            </w:pPr>
+            <w:hyperlink r:id="rId73" w:anchor="current-courts" w:history="1">
+              <w:r>
+                <w:rPr>
+                  <w:b/>
+                </w:rPr>
+                <w:t>See if your court uses TrueFiling</w:t>
+              </w:r>
+              <w:r>
+                <w:rPr>
+                  <w:bCs/>
+                </w:rPr>
+                <w:br/>
+                <w:t>courts.alaska.gov/</w:t>
+              </w:r>
+              <w:proofErr w:type="spellStart"/>
+              <w:r>
+                <w:rPr>
+                  <w:bCs/>
+                </w:rPr>
+                <w:t>efile</w:t>
+              </w:r>
+              <w:proofErr w:type="spellEnd"/>
+              <w:r>
+                <w:rPr>
+                  <w:bCs/>
+                </w:rPr>
+                <w:t>/</w:t>
+              </w:r>
+              <w:proofErr w:type="spellStart"/>
+              <w:r>
+                <w:rPr>
+                  <w:bCs/>
+                </w:rPr>
+                <w:t>index.htm#current-courts</w:t>
+              </w:r>
+              <w:proofErr w:type="spellEnd"/>
+            </w:hyperlink>
+          </w:p>
+          <w:p>
+            <w:pPr>
+              <w:pStyle w:val="BodyText"/>
+              <w:keepNext/>
+              <w:keepLines/>
+              <w:ind w:left="37"/>
+            </w:pPr>
+            <w:hyperlink r:id="rId74" w:history="1">
+              <w:r>
+                <w:rPr>
+                  <w:rStyle w:val="Hyperlink"/>
+                  <w:b/>
+                  <w:color w:val="auto"/>
+                  <w:u w:val="none"/>
+                </w:rPr>
+                <w:t>See if your court accepts documents by email</w:t>
+              </w:r>
+            </w:hyperlink>
+            <w:r>
+              <w:rPr>
+                <w:b/>
+                <w:color w:val="auto"/>
+              </w:rPr>
               <w:br/>
             </w:r>
             <w:r>
-              <w:t>courts.alaska.gov/efile/users.htm</w:t>
+              <w:rPr>
+                <w:bCs/>
+                <w:color w:val="auto"/>
+              </w:rPr>
+              <w:t>courts.alaska.gov/</w:t>
+            </w:r>
+            <w:proofErr w:type="spellStart"/>
+            <w:r>
+              <w:rPr>
+                <w:bCs/>
+                <w:color w:val="auto"/>
+              </w:rPr>
+              <w:t>courtdir</w:t>
+            </w:r>
+            <w:proofErr w:type="spellEnd"/>
+            <w:r>
+              <w:rPr>
+                <w:bCs/>
+                <w:color w:val="auto"/>
+              </w:rPr>
+              <w:t>/efiling.htm</w:t>
             </w:r>
           </w:p>
         </w:tc>
@@ -7282,6 +7769,7 @@
               <w:outlineLvl w:val="1"/>
             </w:pPr>
             <w:r>
+              <w:lastRenderedPageBreak/>
               <w:t xml:space="preserve">Step </w:t>
             </w:r>
             <w:bookmarkStart w:id="9" w:name="Serve"/>
@@ -7324,7 +7812,12 @@
           <w:p>
             <w:pPr>
               <w:pStyle w:val="Body"/>
+              <w:numPr>
+                <w:ilvl w:val="0"/>
+                <w:numId w:val="25"/>
+              </w:numPr>
               <w:spacing w:before="240"/>
+              <w:ind w:left="405"/>
             </w:pPr>
             <w:r>
               <w:t xml:space="preserve">Give a copy of all your documents to </w:t>
@@ -7339,40 +7832,13 @@
               <w:t>}</w:t>
             </w:r>
             <w:r>
-              <w:t>:</w:t>
-            </w:r>
-          </w:p>
-          <w:p>
-            <w:pPr>
-              <w:pStyle w:val="ListParagraph"/>
-              <w:ind w:left="577"/>
-            </w:pPr>
-            <w:r>
-              <w:t xml:space="preserve">On the date you put </w:t>
-            </w:r>
-            <w:r>
-              <w:t>o</w:t>
-            </w:r>
-            <w:r>
-              <w:t>n your Certificate of Service</w:t>
-            </w:r>
-            <w:r>
-              <w:t xml:space="preserve"> and</w:t>
-            </w:r>
-          </w:p>
-          <w:p>
-            <w:pPr>
-              <w:pStyle w:val="ListParagraph"/>
-              <w:ind w:left="577"/>
-            </w:pPr>
-            <w:r>
-              <w:t>T</w:t>
+              <w:t xml:space="preserve"> t</w:t>
             </w:r>
             <w:r>
               <w:t xml:space="preserve">he way you </w:t>
             </w:r>
             <w:r>
-              <w:t>put</w:t>
+              <w:t>wrote</w:t>
             </w:r>
             <w:r>
               <w:t xml:space="preserve"> on the Certificate of Service</w:t>
@@ -7384,9 +7850,33 @@
           <w:p>
             <w:pPr>
               <w:pStyle w:val="Body"/>
-            </w:pPr>
-            <w:r>
-              <w:lastRenderedPageBreak/>
+              <w:numPr>
+                <w:ilvl w:val="0"/>
+                <w:numId w:val="25"/>
+              </w:numPr>
+              <w:spacing w:before="240"/>
+              <w:ind w:left="405"/>
+            </w:pPr>
+            <w:r>
+              <w:t>Serve them o</w:t>
+            </w:r>
+            <w:r>
+              <w:t xml:space="preserve">n the date you </w:t>
+            </w:r>
+            <w:r>
+              <w:t>said you would.</w:t>
+            </w:r>
+          </w:p>
+          <w:p>
+            <w:pPr>
+              <w:pStyle w:val="Body"/>
+              <w:numPr>
+                <w:ilvl w:val="0"/>
+                <w:numId w:val="25"/>
+              </w:numPr>
+              <w:ind w:left="405"/>
+            </w:pPr>
+            <w:r>
               <w:t xml:space="preserve">If you did not serve </w:t>
             </w:r>
             <w:r>
@@ -7405,21 +7895,16 @@
               <w:t xml:space="preserve"> </w:t>
             </w:r>
             <w:r>
-              <w:t>the way you put on your Certificate of Service:</w:t>
-            </w:r>
-          </w:p>
-          <w:p>
-            <w:pPr>
-              <w:pStyle w:val="Body"/>
-            </w:pPr>
-            <w:r>
-              <w:t>1.</w:t>
-            </w:r>
-            <w:r>
-              <w:tab/>
-            </w:r>
-            <w:r>
-              <w:t>F</w:t>
+              <w:t xml:space="preserve">the way you </w:t>
+            </w:r>
+            <w:r>
+              <w:t>wrote</w:t>
+            </w:r>
+            <w:r>
+              <w:t xml:space="preserve"> on your Certificate of Service</w:t>
+            </w:r>
+            <w:r>
+              <w:t>, f</w:t>
             </w:r>
             <w:r>
               <w:t xml:space="preserve">ill out a new </w:t>
@@ -7437,7 +7922,7 @@
               </w:rPr>
               <w:t xml:space="preserve">,  </w:t>
             </w:r>
-            <w:hyperlink r:id="rId71" w:history="1">
+            <w:hyperlink r:id="rId75" w:history="1">
               <w:r>
                 <w:rPr>
                   <w:rStyle w:val="Hyperlink"/>
@@ -7449,22 +7934,40 @@
               </w:r>
             </w:hyperlink>
             <w:r>
-              <w:t xml:space="preserve">.  </w:t>
-            </w:r>
-            <w:r>
-              <w:t>And</w:t>
-            </w:r>
-          </w:p>
-          <w:p>
-            <w:pPr>
-              <w:pStyle w:val="Body"/>
-            </w:pPr>
-            <w:r>
-              <w:t>2.</w:t>
-            </w:r>
-            <w:r>
-              <w:tab/>
-              <w:t>File the new Certificate with the court.</w:t>
+              <w:rPr>
+                <w:rStyle w:val="Hyperlink"/>
+                <w:b/>
+                <w:color w:val="auto"/>
+                <w:u w:val="none"/>
+              </w:rPr>
+              <w:t xml:space="preserve"> </w:t>
+            </w:r>
+            <w:r>
+              <w:rPr>
+                <w:rStyle w:val="Hyperlink"/>
+                <w:bCs/>
+                <w:color w:val="auto"/>
+                <w:u w:val="none"/>
+              </w:rPr>
+              <w:t>and</w:t>
+            </w:r>
+            <w:r>
+              <w:rPr>
+                <w:rStyle w:val="Hyperlink"/>
+                <w:bCs/>
+                <w:color w:val="auto"/>
+                <w:u w:val="none"/>
+              </w:rPr>
+              <w:t xml:space="preserve"> f</w:t>
+            </w:r>
+            <w:r>
+              <w:t>ile</w:t>
+            </w:r>
+            <w:r>
+              <w:t xml:space="preserve"> it </w:t>
+            </w:r>
+            <w:r>
+              <w:t>with the court.</w:t>
             </w:r>
           </w:p>
           <w:p>
@@ -7489,7 +7992,7 @@
               </w:rPr>
               <w:t xml:space="preserve">Certificate of Service,  </w:t>
             </w:r>
-            <w:hyperlink r:id="rId72" w:history="1">
+            <w:hyperlink r:id="rId76" w:history="1">
               <w:r>
                 <w:rPr>
                   <w:b/>
@@ -7525,7 +8028,6 @@
               <w:outlineLvl w:val="1"/>
             </w:pPr>
             <w:r>
-              <w:lastRenderedPageBreak/>
               <w:t xml:space="preserve">Step </w:t>
             </w:r>
             <w:r>
@@ -7608,14 +8110,19 @@
               <w:ind w:left="332"/>
             </w:pPr>
             <w:r>
-              <w:rPr>
-                <w:b/>
-                <w:bCs/>
-              </w:rPr>
-              <w:t>by hand-delivery, email, or TrueFile</w:t>
-            </w:r>
-            <w:r>
-              <w:t xml:space="preserve">, they have 10 days to respond to the court in writing, </w:t>
+              <w:t>by hand-delivery, email, or TrueFil</w:t>
+            </w:r>
+            <w:r>
+              <w:t>ing</w:t>
+            </w:r>
+            <w:r>
+              <w:t xml:space="preserve">, they have 10 days to </w:t>
+            </w:r>
+            <w:r>
+              <w:t>file a written response.</w:t>
+            </w:r>
+            <w:r>
+              <w:t xml:space="preserve"> </w:t>
             </w:r>
           </w:p>
           <w:p>
@@ -7624,14 +8131,104 @@
               <w:ind w:left="332"/>
             </w:pPr>
             <w:r>
+              <w:t>by mail</w:t>
+            </w:r>
+            <w:r>
+              <w:t>, they have 13 days</w:t>
+            </w:r>
+            <w:r>
+              <w:t xml:space="preserve"> to file a written response</w:t>
+            </w:r>
+            <w:r>
+              <w:t>.</w:t>
+            </w:r>
+          </w:p>
+          <w:p>
+            <w:pPr>
+              <w:pStyle w:val="Body"/>
+            </w:pPr>
+            <w:r>
+              <w:t xml:space="preserve">Counting: </w:t>
+            </w:r>
+          </w:p>
+          <w:p>
+            <w:pPr>
+              <w:pStyle w:val="ListParagraph"/>
+              <w:ind w:left="332"/>
+            </w:pPr>
+            <w:r>
+              <w:t xml:space="preserve">Day 1 is the day after you delivered, emailed, or mailed it.  </w:t>
+            </w:r>
+          </w:p>
+          <w:p>
+            <w:pPr>
+              <w:pStyle w:val="ListParagraph"/>
+              <w:ind w:left="332"/>
+            </w:pPr>
+            <w:r>
+              <w:t xml:space="preserve">Count weekends and holidays.  </w:t>
+            </w:r>
+          </w:p>
+          <w:p>
+            <w:pPr>
+              <w:pStyle w:val="ListParagraph"/>
+              <w:ind w:left="332"/>
+            </w:pPr>
+            <w:r>
+              <w:t xml:space="preserve">If the due date is a weekend or holiday, the {{ other_party_in_case }}‘s response  is due the next day the court is open.  For example, if it is due on a Saturday, and the court is open Monday, their response is due Monday.  </w:t>
+            </w:r>
+          </w:p>
+          <w:p>
+            <w:pPr>
+              <w:pStyle w:val="Body"/>
+            </w:pPr>
+            <w:r>
+              <w:rPr>
+                <w:color w:val="FF0000"/>
+              </w:rPr>
+              <w:t>{% if existing_case == "none" or (existing_case == "unknown" and after_courtview == "none") %}</w:t>
+            </w:r>
+            <w:r>
+              <w:t xml:space="preserve">If you file your </w:t>
+            </w:r>
+            <w:r>
               <w:rPr>
                 <w:b/>
                 <w:bCs/>
               </w:rPr>
-              <w:t>by mail</w:t>
-            </w:r>
-            <w:r>
-              <w:t>, they have 13 days.</w:t>
+              <w:t xml:space="preserve">Motion for Interim Child </w:t>
+            </w:r>
+            <w:r>
+              <w:rPr>
+                <w:b/>
+                <w:bCs/>
+              </w:rPr>
+              <w:lastRenderedPageBreak/>
+              <w:t>Support</w:t>
+            </w:r>
+            <w:r>
+              <w:t xml:space="preserve">  with</w:t>
+            </w:r>
+            <w:r>
+              <w:t xml:space="preserve"> </w:t>
+            </w:r>
+            <w:r>
+              <w:t>your complaint, the other parent does not have to respond until they</w:t>
+            </w:r>
+            <w:r>
+              <w:t xml:space="preserve"> </w:t>
+            </w:r>
+            <w:r>
+              <w:t>respond to the complaint. This is usually 20 days after they get the</w:t>
+            </w:r>
+            <w:r>
+              <w:t xml:space="preserve"> </w:t>
+            </w:r>
+            <w:r>
+              <w:t>complaint</w:t>
+            </w:r>
+            <w:r>
+              <w:t>.</w:t>
             </w:r>
           </w:p>
           <w:p>
@@ -7639,72 +8236,11 @@
               <w:pStyle w:val="Body"/>
             </w:pPr>
             <w:r>
-              <w:t>{%</w:t>
-            </w:r>
-            <w:r>
-              <w:t>p</w:t>
-            </w:r>
-            <w:r>
-              <w:t xml:space="preserve"> if existing_case == "none" or (existing_case == "unknown" and after_courtview == "none") %}</w:t>
-            </w:r>
-          </w:p>
-          <w:p>
-            <w:pPr>
-              <w:pStyle w:val="Body"/>
-            </w:pPr>
-            <w:r>
-              <w:t xml:space="preserve">If you file your </w:t>
-            </w:r>
-            <w:r>
-              <w:rPr>
-                <w:b/>
-                <w:bCs/>
-              </w:rPr>
-              <w:t>Motion for Interim Child Support</w:t>
-            </w:r>
-            <w:r>
-              <w:t xml:space="preserve">  with</w:t>
-            </w:r>
-            <w:r>
-              <w:t xml:space="preserve"> </w:t>
-            </w:r>
-            <w:r>
-              <w:t>your complaint, the other parent does not have to respond until they</w:t>
-            </w:r>
-            <w:r>
-              <w:t xml:space="preserve"> </w:t>
-            </w:r>
-            <w:r>
-              <w:t>respond to the complaint. This is usually 20 days after they get the</w:t>
-            </w:r>
-            <w:r>
-              <w:t xml:space="preserve"> </w:t>
-            </w:r>
-            <w:r>
-              <w:t>complaint</w:t>
-            </w:r>
-            <w:r>
-              <w:t>.</w:t>
-            </w:r>
-          </w:p>
-          <w:p>
-            <w:pPr>
-              <w:pStyle w:val="Body"/>
-            </w:pPr>
-            <w:r>
-              <w:t>{%</w:t>
-            </w:r>
-            <w:r>
-              <w:t>p</w:t>
-            </w:r>
-            <w:r>
-              <w:t xml:space="preserve"> endif  %}</w:t>
-            </w:r>
-          </w:p>
-          <w:p>
-            <w:pPr>
-              <w:pStyle w:val="Body"/>
-            </w:pPr>
+              <w:rPr>
+                <w:color w:val="FF0000"/>
+              </w:rPr>
+              <w:t>{% endif %}</w:t>
+            </w:r>
             <w:r>
               <w:t xml:space="preserve">The documents </w:t>
             </w:r>
@@ -7735,7 +8271,15 @@
               <w:pStyle w:val="Body"/>
             </w:pPr>
             <w:r>
-              <w:t>If the other parent files a response you can file a reply. If they serve you:</w:t>
+              <w:t xml:space="preserve">If the other parent files a response you can file a reply. </w:t>
+            </w:r>
+          </w:p>
+          <w:p>
+            <w:pPr>
+              <w:pStyle w:val="Body"/>
+            </w:pPr>
+            <w:r>
+              <w:t>If they serve you:</w:t>
             </w:r>
           </w:p>
           <w:p>
@@ -7744,7 +8288,22 @@
               <w:ind w:left="405"/>
             </w:pPr>
             <w:r>
-              <w:t>By hand delivery, email or TrueFile, you have 5 days to file,</w:t>
+              <w:t>b</w:t>
+            </w:r>
+            <w:r>
+              <w:t>y hand delivery, email</w:t>
+            </w:r>
+            <w:r>
+              <w:t>,</w:t>
+            </w:r>
+            <w:r>
+              <w:t xml:space="preserve"> or TrueFil</w:t>
+            </w:r>
+            <w:r>
+              <w:t>ing</w:t>
+            </w:r>
+            <w:r>
+              <w:t>, you have 5 days to file,</w:t>
             </w:r>
           </w:p>
           <w:p>
@@ -7753,7 +8312,10 @@
               <w:ind w:left="405"/>
             </w:pPr>
             <w:r>
-              <w:t xml:space="preserve">By mail, you have </w:t>
+              <w:t>b</w:t>
+            </w:r>
+            <w:r>
+              <w:t xml:space="preserve">y mail, you have </w:t>
             </w:r>
             <w:r>
               <w:t>8</w:t>
@@ -7764,10 +8326,65 @@
           </w:p>
           <w:p>
             <w:pPr>
+              <w:rPr>
+                <w:rFonts w:ascii="Helvetica" w:hAnsi="Helvetica" w:cs="Helvetica"/>
+                <w:color w:val="202529"/>
+                <w:spacing w:val="-2"/>
+                <w:sz w:val="24"/>
+                <w:szCs w:val="24"/>
+              </w:rPr>
+            </w:pPr>
+            <w:r>
+              <w:rPr>
+                <w:rFonts w:ascii="Helvetica" w:hAnsi="Helvetica" w:cs="Helvetica"/>
+                <w:color w:val="202529"/>
+                <w:spacing w:val="-2"/>
+                <w:sz w:val="24"/>
+                <w:szCs w:val="24"/>
+              </w:rPr>
+              <w:t xml:space="preserve">Counting: </w:t>
+            </w:r>
+          </w:p>
+          <w:p>
+            <w:pPr>
+              <w:pStyle w:val="ListParagraph"/>
+              <w:ind w:left="405"/>
+            </w:pPr>
+            <w:r>
+              <w:t xml:space="preserve">Day 1 is the day after they delivered, emailed, or mailed it to you.  </w:t>
+            </w:r>
+          </w:p>
+          <w:p>
+            <w:pPr>
+              <w:pStyle w:val="ListParagraph"/>
+              <w:ind w:left="405"/>
+            </w:pPr>
+            <w:r>
+              <w:t xml:space="preserve">Do not count weekends and holidays.  </w:t>
+            </w:r>
+          </w:p>
+          <w:p>
+            <w:pPr>
+              <w:pStyle w:val="ListParagraph"/>
+              <w:ind w:left="405"/>
+              <w:rPr>
+                <w:b/>
+                <w:color w:val="auto"/>
+              </w:rPr>
+            </w:pPr>
+            <w:r>
+              <w:t xml:space="preserve">If the due date is a weekend or holiday, your reply is due the next day the court is open.  For example, if it is due on a Saturday, and the court is open Monday, your reply is due Monday. </w:t>
+            </w:r>
+          </w:p>
+          <w:p>
+            <w:pPr>
               <w:pStyle w:val="Body"/>
-            </w:pPr>
-            <w:r>
-              <w:t>If the due date is a weekend or holiday, your reply is due the next day the court is open. For example, if it is due on a Saturday, and the court is open Monday, your reply is due Monday.</w:t>
+              <w:rPr>
+                <w:color w:val="auto"/>
+              </w:rPr>
+            </w:pPr>
+            <w:r>
+              <w:t>Draft your reply:</w:t>
             </w:r>
           </w:p>
           <w:p>
@@ -7810,7 +8427,7 @@
             <w:r>
               <w:t xml:space="preserve"> </w:t>
             </w:r>
-            <w:hyperlink r:id="rId73" w:history="1">
+            <w:hyperlink r:id="rId77" w:history="1">
               <w:r>
                 <w:rPr>
                   <w:rStyle w:val="Hyperlink"/>
@@ -8041,7 +8658,6 @@
               </w:rPr>
             </w:pPr>
             <w:r>
-              <w:lastRenderedPageBreak/>
               <w:t xml:space="preserve">Read </w:t>
             </w:r>
             <w:r>
@@ -8213,7 +8829,7 @@
               </w:rPr>
               <w:t xml:space="preserve"> </w:t>
             </w:r>
-            <w:hyperlink r:id="rId74" w:history="1">
+            <w:hyperlink r:id="rId78" w:history="1">
               <w:r>
                 <w:rPr>
                   <w:b/>
@@ -8230,7 +8846,7 @@
             <w:r>
               <w:t>[</w:t>
             </w:r>
-            <w:hyperlink r:id="rId75" w:history="1">
+            <w:hyperlink r:id="rId79" w:history="1">
               <w:r>
                 <w:rPr>
                   <w:rStyle w:val="Hyperlink"/>
@@ -8366,94 +8982,27 @@
                 <w:b/>
                 <w:bCs/>
               </w:rPr>
-              <w:t>{{ motion_type }}</w:t>
-            </w:r>
-            <w:r>
-              <w:t xml:space="preserve">. </w:t>
-            </w:r>
-            <w:r>
-              <w:rPr>
-                <w:color w:val="00B050"/>
-              </w:rPr>
-              <w:t>{% if not user_need == 'child support' %}</w:t>
-            </w:r>
-            <w:r>
-              <w:t>K</w:t>
-            </w:r>
-            <w:r>
-              <w:t>eep</w:t>
-            </w:r>
-            <w:r>
+              <w:t xml:space="preserve">{{ motion_type </w:t>
+            </w:r>
+            <w:r>
+              <w:rPr>
+                <w:b/>
+                <w:bCs/>
+              </w:rPr>
+              <w:t>}}</w:t>
+            </w:r>
+            <w:r>
+              <w:t>. I</w:t>
+            </w:r>
+            <w:r>
+              <w:t>f they do, you will get a copy of the new order.</w:t>
+            </w:r>
+            <w:r>
+              <w:rPr>
+                <w:b/>
+                <w:bCs/>
+              </w:rPr>
               <w:t xml:space="preserve"> </w:t>
-            </w:r>
-            <w:r>
-              <w:t>following</w:t>
-            </w:r>
-            <w:r>
-              <w:t xml:space="preserve"> your </w:t>
-            </w:r>
-            <w:r>
-              <w:t>court</w:t>
-            </w:r>
-            <w:r>
-              <w:t xml:space="preserve"> </w:t>
-            </w:r>
-            <w:r>
-              <w:t>order</w:t>
-            </w:r>
-            <w:r>
-              <w:t xml:space="preserve"> unless </w:t>
-            </w:r>
-            <w:r>
-              <w:t>the</w:t>
-            </w:r>
-            <w:r>
-              <w:t xml:space="preserve"> </w:t>
-            </w:r>
-            <w:r>
-              <w:t>judge</w:t>
-            </w:r>
-            <w:r>
-              <w:t xml:space="preserve"> </w:t>
-            </w:r>
-            <w:r>
-              <w:t>grants</w:t>
-            </w:r>
-            <w:r>
-              <w:t xml:space="preserve"> </w:t>
-            </w:r>
-            <w:r>
-              <w:t>your</w:t>
-            </w:r>
-            <w:r>
-              <w:t xml:space="preserve"> </w:t>
-            </w:r>
-            <w:r>
-              <w:t>motion</w:t>
-            </w:r>
-            <w:r>
-              <w:t xml:space="preserve"> and issues a new order</w:t>
-            </w:r>
-            <w:r>
-              <w:t>.</w:t>
-            </w:r>
-            <w:r>
-              <w:rPr>
-                <w:color w:val="00B050"/>
-              </w:rPr>
-              <w:t>{</w:t>
-            </w:r>
-            <w:r>
-              <w:rPr>
-                <w:color w:val="00B050"/>
-              </w:rPr>
-              <w:t>% endif %</w:t>
-            </w:r>
-            <w:r>
-              <w:rPr>
-                <w:color w:val="00B050"/>
-              </w:rPr>
-              <w:t>}</w:t>
             </w:r>
           </w:p>
           <w:p>
@@ -8462,66 +9011,64 @@
               <w:ind w:left="405"/>
             </w:pPr>
             <w:r>
-              <w:t xml:space="preserve">The judge may deny your motion. </w:t>
-            </w:r>
-          </w:p>
-          <w:p>
-            <w:pPr>
-              <w:pStyle w:val="Body"/>
-            </w:pPr>
-            <w:r>
-              <w:t>Either</w:t>
-            </w:r>
-            <w:r>
-              <w:t xml:space="preserve"> one of you </w:t>
-            </w:r>
-            <w:r>
-              <w:t>can</w:t>
-            </w:r>
-            <w:r>
+              <w:lastRenderedPageBreak/>
+              <w:t xml:space="preserve">The judge may deny your </w:t>
+            </w:r>
+            <w:r>
+              <w:rPr>
+                <w:b/>
+                <w:bCs/>
+              </w:rPr>
+              <w:t>{{ motion_type }}</w:t>
+            </w:r>
+            <w:r>
+              <w:t>.</w:t>
+            </w:r>
+            <w:r>
+              <w:rPr>
+                <w:b/>
+                <w:bCs/>
+              </w:rPr>
               <w:t xml:space="preserve"> </w:t>
             </w:r>
             <w:r>
-              <w:t>decide</w:t>
+              <w:t>If they do, you will get a</w:t>
+            </w:r>
+            <w:r>
+              <w:t>n</w:t>
+            </w:r>
+            <w:r>
+              <w:t xml:space="preserve"> order</w:t>
+            </w:r>
+            <w:r>
+              <w:t xml:space="preserve"> denying the motion.</w:t>
             </w:r>
             <w:r>
               <w:t xml:space="preserve"> </w:t>
             </w:r>
-            <w:r>
-              <w:t>to</w:t>
-            </w:r>
-            <w:r>
-              <w:t xml:space="preserve"> </w:t>
-            </w:r>
-            <w:r>
-              <w:t>appeal</w:t>
-            </w:r>
-            <w:r>
-              <w:t xml:space="preserve"> </w:t>
-            </w:r>
-            <w:r>
-              <w:t>the</w:t>
-            </w:r>
-            <w:r>
-              <w:t xml:space="preserve"> </w:t>
-            </w:r>
-            <w:r>
-              <w:t>decision</w:t>
-            </w:r>
-            <w:r>
-              <w:t xml:space="preserve"> </w:t>
-            </w:r>
-            <w:r>
-              <w:t>about</w:t>
-            </w:r>
-            <w:r>
-              <w:t xml:space="preserve"> </w:t>
-            </w:r>
-            <w:r>
-              <w:t>the</w:t>
-            </w:r>
-            <w:r>
-              <w:t xml:space="preserve"> </w:t>
+          </w:p>
+          <w:p>
+            <w:pPr>
+              <w:pStyle w:val="ListParagraph"/>
+              <w:ind w:left="405"/>
+            </w:pPr>
+            <w:r>
+              <w:rPr>
+                <w:color w:val="FFC000"/>
+              </w:rPr>
+              <w:t>{% if user_need =='change foreign custody order' or (user_need in('change custody order', 'change divorce order') and  middle_of_case == 'no') %}</w:t>
+            </w:r>
+            <w:r>
+              <w:t>Keep following your court order unless the judge grants your motion and issues a new order.</w:t>
+            </w:r>
+          </w:p>
+          <w:p>
+            <w:pPr>
+              <w:pStyle w:val="ListParagraph"/>
+              <w:ind w:left="405"/>
+            </w:pPr>
+            <w:r>
+              <w:t xml:space="preserve">Either one of you can decide to appeal the decision about the </w:t>
             </w:r>
             <w:r>
               <w:rPr>
@@ -8531,108 +9078,24 @@
               <w:t>{{ motion_type }}</w:t>
             </w:r>
             <w:r>
-              <w:t xml:space="preserve"> </w:t>
-            </w:r>
-            <w:r>
-              <w:t>if</w:t>
-            </w:r>
-            <w:r>
-              <w:t xml:space="preserve"> you </w:t>
-            </w:r>
-            <w:r>
-              <w:t>believe</w:t>
-            </w:r>
-            <w:r>
-              <w:t xml:space="preserve"> </w:t>
-            </w:r>
-            <w:r>
-              <w:t>the</w:t>
-            </w:r>
-            <w:r>
-              <w:t xml:space="preserve"> </w:t>
-            </w:r>
-            <w:r>
-              <w:t>judge</w:t>
-            </w:r>
-            <w:r>
-              <w:t xml:space="preserve"> </w:t>
-            </w:r>
-            <w:r>
-              <w:t>made</w:t>
-            </w:r>
-            <w:r>
-              <w:t xml:space="preserve"> </w:t>
-            </w:r>
-            <w:r>
-              <w:t>a</w:t>
-            </w:r>
-            <w:r>
-              <w:t xml:space="preserve"> </w:t>
-            </w:r>
-            <w:r>
-              <w:t>legal</w:t>
-            </w:r>
-            <w:r>
-              <w:t xml:space="preserve"> </w:t>
-            </w:r>
-            <w:r>
-              <w:t>mistake.</w:t>
-            </w:r>
-            <w:r>
-              <w:t xml:space="preserve"> </w:t>
-            </w:r>
-            <w:r>
-              <w:t>Learn</w:t>
-            </w:r>
-            <w:r>
-              <w:t xml:space="preserve"> </w:t>
-            </w:r>
-            <w:r>
-              <w:t>more</w:t>
-            </w:r>
-            <w:r>
-              <w:t xml:space="preserve"> </w:t>
-            </w:r>
-            <w:r>
-              <w:t>about</w:t>
-            </w:r>
-            <w:r>
-              <w:t xml:space="preserve"> </w:t>
-            </w:r>
-            <w:hyperlink r:id="rId76" w:history="1">
+              <w:t xml:space="preserve"> if you believe the judge made a legal mistake. Learn more about </w:t>
+            </w:r>
+            <w:hyperlink r:id="rId80" w:history="1">
               <w:r>
                 <w:rPr>
                   <w:rStyle w:val="Hyperlink"/>
                 </w:rPr>
-                <w:t>filing</w:t>
-              </w:r>
-              <w:r>
-                <w:rPr>
-                  <w:rStyle w:val="Hyperlink"/>
-                </w:rPr>
-                <w:t xml:space="preserve"> </w:t>
-              </w:r>
-              <w:r>
-                <w:rPr>
-                  <w:rStyle w:val="Hyperlink"/>
-                </w:rPr>
-                <w:t>an</w:t>
-              </w:r>
-              <w:r>
-                <w:rPr>
-                  <w:rStyle w:val="Hyperlink"/>
-                </w:rPr>
-                <w:t xml:space="preserve"> </w:t>
-              </w:r>
-              <w:r>
-                <w:rPr>
-                  <w:rStyle w:val="Hyperlink"/>
-                </w:rPr>
-                <w:t>appeal</w:t>
+                <w:t>filing an appeal</w:t>
               </w:r>
             </w:hyperlink>
             <w:r>
               <w:t>.</w:t>
+            </w:r>
+            <w:r>
+              <w:rPr>
+                <w:color w:val="FFC000"/>
+              </w:rPr>
+              <w:t>{% endif %}</w:t>
             </w:r>
           </w:p>
           <w:p>
@@ -8648,7 +9111,7 @@
             <w:pPr>
               <w:pStyle w:val="Body"/>
             </w:pPr>
-            <w:hyperlink r:id="rId77" w:history="1">
+            <w:hyperlink r:id="rId81" w:history="1">
               <w:r>
                 <w:rPr>
                   <w:rStyle w:val="Hyperlink"/>
@@ -8762,8 +9225,21 @@
               <w:br/>
             </w:r>
             <w:r>
-              <w:t>youtube.com/watch?v=egoBeRFB_Uw</w:t>
-            </w:r>
+              <w:t>youtube.com/</w:t>
+            </w:r>
+            <w:proofErr w:type="spellStart"/>
+            <w:r>
+              <w:t>watch?v</w:t>
+            </w:r>
+            <w:proofErr w:type="spellEnd"/>
+            <w:r>
+              <w:t>=</w:t>
+            </w:r>
+            <w:proofErr w:type="spellStart"/>
+            <w:r>
+              <w:t>egoBeRFB_Uw</w:t>
+            </w:r>
+            <w:proofErr w:type="spellEnd"/>
           </w:p>
           <w:p>
             <w:pPr>
@@ -8865,7 +9341,15 @@
               <w:br/>
             </w:r>
             <w:r>
-              <w:t>youtube.com/watch?v=YQvG7GEGeoo</w:t>
+              <w:t>youtube.com/</w:t>
+            </w:r>
+            <w:proofErr w:type="spellStart"/>
+            <w:r>
+              <w:t>watch?v</w:t>
+            </w:r>
+            <w:proofErr w:type="spellEnd"/>
+            <w:r>
+              <w:t>=YQvG7GEGeoo</w:t>
             </w:r>
           </w:p>
           <w:p>
@@ -8965,8 +9449,13 @@
             </w:r>
             <w:r>
               <w:br/>
-              <w:t>courts.alaska.gov/shc/family/motions.htm#reply</w:t>
-            </w:r>
+              <w:t>courts.alaska.gov/shc/family/</w:t>
+            </w:r>
+            <w:proofErr w:type="spellStart"/>
+            <w:r>
+              <w:t>motions.htm#reply</w:t>
+            </w:r>
+            <w:proofErr w:type="spellEnd"/>
           </w:p>
           <w:p>
             <w:pPr>
@@ -9032,7 +9521,7 @@
               </w:rPr>
               <w:t xml:space="preserve"> </w:t>
             </w:r>
-            <w:hyperlink r:id="rId78" w:history="1">
+            <w:hyperlink r:id="rId82" w:history="1">
               <w:r>
                 <w:rPr>
                   <w:b/>
@@ -9072,7 +9561,13 @@
             <w:pPr>
               <w:pStyle w:val="BodyText"/>
             </w:pPr>
-            <w:hyperlink r:id="rId79" w:history="1">
+            <w:r>
+              <w:rPr>
+                <w:color w:val="FFC000"/>
+              </w:rPr>
+              <w:t>{% if user_need =='change foreign custody order' or (user_need in('change custody order', 'change divorce order') and  middle_of_case == 'no') %}</w:t>
+            </w:r>
+            <w:hyperlink r:id="rId83" w:history="1">
               <w:r>
                 <w:rPr>
                   <w:rStyle w:val="Hyperlink"/>
@@ -9132,6 +9627,12 @@
                 <w:color w:val="auto"/>
               </w:rPr>
               <w:t>courts.alaska.gov/shc/appeals</w:t>
+            </w:r>
+            <w:r>
+              <w:rPr>
+                <w:color w:val="FFC000"/>
+              </w:rPr>
+              <w:t>{% endif %}</w:t>
             </w:r>
           </w:p>
         </w:tc>
@@ -9195,11 +9696,7 @@
               <w:t xml:space="preserve">if </w:t>
             </w:r>
             <w:r>
-              <w:t xml:space="preserve">(existing_case == 'open' and </w:t>
-            </w:r>
-            <w:r>
-              <w:lastRenderedPageBreak/>
-              <w:t>user_role_in_case == 'closed') or (existing_case == 'unknown' and after_courtview == 'open' and user_role_in_case == 'closed'</w:t>
+              <w:t>(existing_case == 'open' and user_role_in_case == 'closed') or (existing_case == 'unknown' and after_courtview == 'open' and user_role_in_case == 'closed'</w:t>
             </w:r>
             <w:r>
               <w:t>)</w:t>
@@ -9243,6 +9740,7 @@
               <w:outlineLvl w:val="1"/>
             </w:pPr>
             <w:r>
+              <w:lastRenderedPageBreak/>
               <w:t xml:space="preserve">Step </w:t>
             </w:r>
             <w:r>
@@ -9341,8 +9839,12 @@
             </w:r>
             <w:r>
               <w:br/>
+            </w:r>
+            <w:proofErr w:type="spellStart"/>
+            <w:r>
               <w:t>ChangingChildSupport</w:t>
             </w:r>
+            <w:proofErr w:type="spellEnd"/>
           </w:p>
           <w:p>
             <w:pPr>
@@ -9369,8 +9871,12 @@
             </w:r>
             <w:r>
               <w:br/>
+            </w:r>
+            <w:proofErr w:type="spellStart"/>
+            <w:r>
               <w:t>EnforcingChildSupport</w:t>
             </w:r>
+            <w:proofErr w:type="spellEnd"/>
           </w:p>
           <w:p>
             <w:pPr>
@@ -9541,10 +10047,12 @@
             <w:r>
               <w:t xml:space="preserve">If you do not know if you have an open divorce, dissolution, or custody case, look for your name in </w:t>
             </w:r>
-            <w:hyperlink r:id="rId80" w:history="1">
+            <w:hyperlink r:id="rId84" w:history="1">
+              <w:proofErr w:type="spellStart"/>
               <w:r>
                 <w:t>Courtview</w:t>
               </w:r>
+              <w:proofErr w:type="spellEnd"/>
             </w:hyperlink>
             <w:r>
               <w:t>, the Alaska Court System’s list of public court cases.</w:t>
@@ -9565,7 +10073,7 @@
             <w:r>
               <w:t xml:space="preserve">If you need more help call the call the </w:t>
             </w:r>
-            <w:hyperlink r:id="rId81" w:history="1">
+            <w:hyperlink r:id="rId85" w:history="1">
               <w:r>
                 <w:t>Family Law Self-Help Center</w:t>
               </w:r>
@@ -9603,7 +10111,8 @@
                 <w:u w:val="none"/>
               </w:rPr>
             </w:pPr>
-            <w:hyperlink r:id="rId82" w:history="1">
+            <w:hyperlink r:id="rId86" w:history="1">
+              <w:proofErr w:type="spellStart"/>
               <w:r>
                 <w:rPr>
                   <w:rStyle w:val="Hyperlink"/>
@@ -9613,6 +10122,7 @@
                 </w:rPr>
                 <w:t>Courtview</w:t>
               </w:r>
+              <w:proofErr w:type="spellEnd"/>
             </w:hyperlink>
             <w:r>
               <w:rPr>
@@ -9622,14 +10132,32 @@
               </w:rPr>
               <w:br/>
             </w:r>
-            <w:hyperlink r:id="rId83" w:history="1">
+            <w:hyperlink r:id="rId87" w:history="1">
               <w:r>
                 <w:rPr>
                   <w:rStyle w:val="Hyperlink"/>
                   <w:color w:val="202529"/>
                   <w:u w:val="none"/>
                 </w:rPr>
-                <w:t>records.courts.alaska.gov/eaccess/home.page.2</w:t>
+                <w:t>records.courts.alaska.gov/</w:t>
+              </w:r>
+              <w:proofErr w:type="spellStart"/>
+              <w:r>
+                <w:rPr>
+                  <w:rStyle w:val="Hyperlink"/>
+                  <w:color w:val="202529"/>
+                  <w:u w:val="none"/>
+                </w:rPr>
+                <w:t>eaccess</w:t>
+              </w:r>
+              <w:proofErr w:type="spellEnd"/>
+              <w:r>
+                <w:rPr>
+                  <w:rStyle w:val="Hyperlink"/>
+                  <w:color w:val="202529"/>
+                  <w:u w:val="none"/>
+                </w:rPr>
+                <w:t>/home.page.2</w:t>
               </w:r>
             </w:hyperlink>
           </w:p>
@@ -9637,7 +10165,7 @@
             <w:pPr>
               <w:pStyle w:val="BodyText"/>
             </w:pPr>
-            <w:hyperlink r:id="rId84" w:history="1">
+            <w:hyperlink r:id="rId88" w:history="1">
               <w:r>
                 <w:rPr>
                   <w:rStyle w:val="Hyperlink"/>
@@ -9656,7 +10184,7 @@
               </w:rPr>
               <w:br/>
             </w:r>
-            <w:hyperlink r:id="rId85" w:history="1">
+            <w:hyperlink r:id="rId89" w:history="1">
               <w:r>
                 <w:rPr>
                   <w:rStyle w:val="Hyperlink"/>
@@ -9687,7 +10215,6 @@
               <w:pStyle w:val="BodyText"/>
             </w:pPr>
             <w:r>
-              <w:lastRenderedPageBreak/>
               <w:t>{%tr endif %}</w:t>
             </w:r>
           </w:p>
@@ -9764,7 +10291,11 @@
             </w:r>
             <w:bookmarkEnd w:id="11"/>
             <w:r>
-              <w:t xml:space="preserve">: Get more </w:t>
+              <w:t xml:space="preserve">: Get </w:t>
+            </w:r>
+            <w:r>
+              <w:lastRenderedPageBreak/>
+              <w:t xml:space="preserve">more </w:t>
             </w:r>
             <w:r>
               <w:t>information</w:t>
@@ -9789,6 +10320,7 @@
               <w:pStyle w:val="BodyText"/>
             </w:pPr>
             <w:r>
+              <w:lastRenderedPageBreak/>
               <w:t>For help with forms or understanding the process</w:t>
             </w:r>
             <w:r>
@@ -9803,6 +10335,7 @@
               <w:pStyle w:val="ListParagraph"/>
             </w:pPr>
             <w:r>
+              <w:lastRenderedPageBreak/>
               <w:t>C</w:t>
             </w:r>
             <w:r>
@@ -9832,7 +10365,7 @@
             <w:r>
               <w:t xml:space="preserve">See the court’s  </w:t>
             </w:r>
-            <w:hyperlink r:id="rId86" w:history="1">
+            <w:hyperlink r:id="rId90" w:history="1">
               <w:r>
                 <w:rPr>
                   <w:rStyle w:val="Hyperlink"/>
@@ -9855,7 +10388,7 @@
             <w:r>
               <w:t xml:space="preserve">Many lawyers offer free or flat fee consultations without having to hire them for the whole case. </w:t>
             </w:r>
-            <w:hyperlink r:id="rId87" w:history="1">
+            <w:hyperlink r:id="rId91" w:history="1">
               <w:r>
                 <w:rPr>
                   <w:rStyle w:val="Hyperlink"/>
@@ -9874,7 +10407,7 @@
             <w:r>
               <w:t xml:space="preserve">Depending on your income, you may qualify for </w:t>
             </w:r>
-            <w:hyperlink r:id="rId88" w:history="1">
+            <w:hyperlink r:id="rId92" w:history="1">
               <w:r>
                 <w:rPr>
                   <w:rStyle w:val="Hyperlink"/>
@@ -9893,7 +10426,7 @@
             <w:r>
               <w:t xml:space="preserve">Depending on your income and circumstances, you may qualify for a free lawyer from </w:t>
             </w:r>
-            <w:hyperlink r:id="rId89" w:history="1">
+            <w:hyperlink r:id="rId93" w:history="1">
               <w:r>
                 <w:rPr>
                   <w:rStyle w:val="Hyperlink"/>
@@ -10040,8 +10573,8 @@
       </w:pPr>
     </w:p>
     <w:sectPr>
-      <w:headerReference w:type="default" r:id="rId90"/>
-      <w:footerReference w:type="default" r:id="rId91"/>
+      <w:headerReference w:type="default" r:id="rId94"/>
+      <w:footerReference w:type="default" r:id="rId95"/>
       <w:pgSz w:w="12240" w:h="15840"/>
       <w:pgMar w:top="245" w:right="1440" w:bottom="274" w:left="1440" w:header="720" w:footer="720" w:gutter="0"/>
       <w:cols w:space="720"/>
@@ -11189,7 +11722,7 @@
         <w:rFonts w:ascii="Wingdings" w:hAnsi="Wingdings" w:hint="default"/>
       </w:rPr>
     </w:lvl>
-    <w:lvl w:ilvl="3" w:tplc="04090001" w:tentative="1">
+    <w:lvl w:ilvl="3" w:tplc="04090001">
       <w:start w:val="1"/>
       <w:numFmt w:val="bullet"/>
       <w:lvlText w:val=""/>
@@ -11582,6 +12115,92 @@
     </w:lvl>
   </w:abstractNum>
   <w:abstractNum w:abstractNumId="13" w15:restartNumberingAfterBreak="0">
+    <w:nsid w:val="6BDB0446"/>
+    <w:multiLevelType w:val="hybridMultilevel"/>
+    <w:tmpl w:val="42B463DA"/>
+    <w:lvl w:ilvl="0" w:tplc="0409000F">
+      <w:start w:val="1"/>
+      <w:numFmt w:val="decimal"/>
+      <w:lvlText w:val="%1."/>
+      <w:lvlJc w:val="left"/>
+      <w:pPr>
+        <w:ind w:left="720" w:hanging="360"/>
+      </w:pPr>
+    </w:lvl>
+    <w:lvl w:ilvl="1" w:tplc="04090019" w:tentative="1">
+      <w:start w:val="1"/>
+      <w:numFmt w:val="lowerLetter"/>
+      <w:lvlText w:val="%2."/>
+      <w:lvlJc w:val="left"/>
+      <w:pPr>
+        <w:ind w:left="1440" w:hanging="360"/>
+      </w:pPr>
+    </w:lvl>
+    <w:lvl w:ilvl="2" w:tplc="0409001B" w:tentative="1">
+      <w:start w:val="1"/>
+      <w:numFmt w:val="lowerRoman"/>
+      <w:lvlText w:val="%3."/>
+      <w:lvlJc w:val="right"/>
+      <w:pPr>
+        <w:ind w:left="2160" w:hanging="180"/>
+      </w:pPr>
+    </w:lvl>
+    <w:lvl w:ilvl="3" w:tplc="0409000F" w:tentative="1">
+      <w:start w:val="1"/>
+      <w:numFmt w:val="decimal"/>
+      <w:lvlText w:val="%4."/>
+      <w:lvlJc w:val="left"/>
+      <w:pPr>
+        <w:ind w:left="2880" w:hanging="360"/>
+      </w:pPr>
+    </w:lvl>
+    <w:lvl w:ilvl="4" w:tplc="04090019" w:tentative="1">
+      <w:start w:val="1"/>
+      <w:numFmt w:val="lowerLetter"/>
+      <w:lvlText w:val="%5."/>
+      <w:lvlJc w:val="left"/>
+      <w:pPr>
+        <w:ind w:left="3600" w:hanging="360"/>
+      </w:pPr>
+    </w:lvl>
+    <w:lvl w:ilvl="5" w:tplc="0409001B" w:tentative="1">
+      <w:start w:val="1"/>
+      <w:numFmt w:val="lowerRoman"/>
+      <w:lvlText w:val="%6."/>
+      <w:lvlJc w:val="right"/>
+      <w:pPr>
+        <w:ind w:left="4320" w:hanging="180"/>
+      </w:pPr>
+    </w:lvl>
+    <w:lvl w:ilvl="6" w:tplc="0409000F" w:tentative="1">
+      <w:start w:val="1"/>
+      <w:numFmt w:val="decimal"/>
+      <w:lvlText w:val="%7."/>
+      <w:lvlJc w:val="left"/>
+      <w:pPr>
+        <w:ind w:left="5040" w:hanging="360"/>
+      </w:pPr>
+    </w:lvl>
+    <w:lvl w:ilvl="7" w:tplc="04090019" w:tentative="1">
+      <w:start w:val="1"/>
+      <w:numFmt w:val="lowerLetter"/>
+      <w:lvlText w:val="%8."/>
+      <w:lvlJc w:val="left"/>
+      <w:pPr>
+        <w:ind w:left="5760" w:hanging="360"/>
+      </w:pPr>
+    </w:lvl>
+    <w:lvl w:ilvl="8" w:tplc="0409001B" w:tentative="1">
+      <w:start w:val="1"/>
+      <w:numFmt w:val="lowerRoman"/>
+      <w:lvlText w:val="%9."/>
+      <w:lvlJc w:val="right"/>
+      <w:pPr>
+        <w:ind w:left="6480" w:hanging="180"/>
+      </w:pPr>
+    </w:lvl>
+  </w:abstractNum>
+  <w:abstractNum w:abstractNumId="14" w15:restartNumberingAfterBreak="0">
     <w:nsid w:val="77750BD2"/>
     <w:multiLevelType w:val="hybridMultilevel"/>
     <w:tmpl w:val="7736E4E6"/>
@@ -11684,7 +12303,7 @@
     <w:abstractNumId w:val="3"/>
   </w:num>
   <w:num w:numId="6">
-    <w:abstractNumId w:val="13"/>
+    <w:abstractNumId w:val="14"/>
   </w:num>
   <w:num w:numId="7">
     <w:abstractNumId w:val="1"/>
@@ -11723,16 +12342,16 @@
     <w:abstractNumId w:val="9"/>
   </w:num>
   <w:num w:numId="19">
-    <w:abstractNumId w:val="13"/>
+    <w:abstractNumId w:val="14"/>
     <w:lvlOverride w:ilvl="0">
       <w:startOverride w:val="1"/>
     </w:lvlOverride>
   </w:num>
   <w:num w:numId="20">
-    <w:abstractNumId w:val="13"/>
+    <w:abstractNumId w:val="14"/>
   </w:num>
   <w:num w:numId="21">
-    <w:abstractNumId w:val="13"/>
+    <w:abstractNumId w:val="14"/>
   </w:num>
   <w:num w:numId="22">
     <w:abstractNumId w:val="9"/>
@@ -11741,6 +12360,21 @@
     <w:abstractNumId w:val="9"/>
   </w:num>
   <w:num w:numId="24">
+    <w:abstractNumId w:val="9"/>
+  </w:num>
+  <w:num w:numId="25">
+    <w:abstractNumId w:val="13"/>
+  </w:num>
+  <w:num w:numId="26">
+    <w:abstractNumId w:val="9"/>
+  </w:num>
+  <w:num w:numId="27">
+    <w:abstractNumId w:val="9"/>
+  </w:num>
+  <w:num w:numId="28">
+    <w:abstractNumId w:val="9"/>
+  </w:num>
+  <w:num w:numId="29">
     <w:abstractNumId w:val="9"/>
   </w:num>
   <w:numIdMacAtCleanup w:val="11"/>
@@ -11919,7 +12553,7 @@
     <w:lsdException w:name="Table Web 2" w:semiHidden="1" w:unhideWhenUsed="1"/>
     <w:lsdException w:name="Table Web 3" w:semiHidden="1" w:unhideWhenUsed="1"/>
     <w:lsdException w:name="Balloon Text" w:semiHidden="1" w:unhideWhenUsed="1"/>
-    <w:lsdException w:name="Table Grid" w:semiHidden="1" w:uiPriority="39" w:unhideWhenUsed="1"/>
+    <w:lsdException w:name="Table Grid" w:uiPriority="39"/>
     <w:lsdException w:name="Table Theme" w:semiHidden="1" w:unhideWhenUsed="1"/>
     <w:lsdException w:name="Placeholder Text" w:semiHidden="1"/>
     <w:lsdException w:name="No Spacing" w:uiPriority="1" w:qFormat="1"/>
@@ -12293,7 +12927,7 @@
   </w:style>
   <w:style w:type="paragraph" w:styleId="ListParagraph">
     <w:name w:val="List Paragraph"/>
-    <w:basedOn w:val="BodyText"/>
+    <w:basedOn w:val="Body"/>
     <w:uiPriority w:val="34"/>
     <w:qFormat/>
     <w:rsid w:val="00B01259"/>
@@ -12306,9 +12940,6 @@
       <w:autoSpaceDN w:val="0"/>
       <w:spacing w:beforeAutospacing="0" w:afterAutospacing="0"/>
     </w:pPr>
-    <w:rPr>
-      <w:rFonts w:eastAsiaTheme="minorHAnsi"/>
-    </w:rPr>
   </w:style>
   <w:style w:type="paragraph" w:customStyle="1" w:styleId="TFVariable">
     <w:name w:val="TF Variable"/>
@@ -12827,6 +13458,18 @@
       <w:shd w:val="clear" w:color="auto" w:fill="E1DFDD"/>
     </w:rPr>
   </w:style>
+  <w:style w:type="character" w:styleId="UnresolvedMention">
+    <w:name w:val="Unresolved Mention"/>
+    <w:basedOn w:val="DefaultParagraphFont"/>
+    <w:uiPriority w:val="99"/>
+    <w:semiHidden/>
+    <w:unhideWhenUsed/>
+    <w:rsid w:val="00A531E2"/>
+    <w:rPr>
+      <w:color w:val="605E5C"/>
+      <w:shd w:val="clear" w:color="auto" w:fill="E1DFDD"/>
+    </w:rPr>
+  </w:style>
 </w:styles>
 </file>
 

</xml_diff>

<commit_message>
some more small changes to docx - copying straight from conventions file and added code for testing on dev - attachment blocks and in accordion steps
</commit_message>
<xml_diff>
--- a/docassemble/ChildSupport/data/templates/child_support_action_plan.docx
+++ b/docassemble/ChildSupport/data/templates/child_support_action_plan.docx
@@ -954,27 +954,14 @@
             <w:r>
               <w:t xml:space="preserve">Step </w:t>
             </w:r>
-            <w:r>
-              <w:fldChar w:fldCharType="begin"/>
-            </w:r>
-            <w:r>
-              <w:instrText xml:space="preserve"> SEQ stepList \* MERGEFORMAT </w:instrText>
-            </w:r>
-            <w:r>
-              <w:fldChar w:fldCharType="separate"/>
-            </w:r>
-            <w:r>
-              <w:rPr>
-                <w:noProof/>
-              </w:rPr>
-              <w:t>1</w:t>
-            </w:r>
-            <w:r>
-              <w:rPr>
-                <w:noProof/>
-              </w:rPr>
-              <w:fldChar w:fldCharType="end"/>
-            </w:r>
+            <w:fldSimple w:instr=" SEQ stepList \* MERGEFORMAT ">
+              <w:r>
+                <w:rPr>
+                  <w:noProof/>
+                </w:rPr>
+                <w:t>1</w:t>
+              </w:r>
+            </w:fldSimple>
             <w:r>
               <w:t xml:space="preserve">: </w:t>
             </w:r>
@@ -1024,7 +1011,7 @@
               <w:t>legal</w:t>
             </w:r>
             <w:r>
-              <w:t xml:space="preserve"> father.  Only a child’s legal father has the rights and responsibilities of a father. Usually a child’s biological father is also their legal father.  </w:t>
+              <w:t xml:space="preserve"> father.  Only a child’s legal father has the rights and responsibilities of a father. Usually a child’s biological father is also their legal father.</w:t>
             </w:r>
           </w:p>
           <w:p>
@@ -1032,7 +1019,7 @@
               <w:pStyle w:val="BodyText"/>
             </w:pPr>
             <w:r>
-              <w:t xml:space="preserve">If you and the other parent disagree, you may have to prove the identity of your child’s biological father to establish him as the legal father.  </w:t>
+              <w:t>If you and the other parent disagree, you may have to prove the identity of your child’s biological father to establish him as the legal father.</w:t>
             </w:r>
           </w:p>
           <w:p>
@@ -1043,7 +1030,7 @@
               <w:t xml:space="preserve">Proving the </w:t>
             </w:r>
             <w:r>
-              <w:t xml:space="preserve">biological father of a child is called “establishing paternity.”  </w:t>
+              <w:t>biological father of a child is called “establishing paternity.”</w:t>
             </w:r>
           </w:p>
           <w:p>
@@ -1146,7 +1133,7 @@
               <w:pStyle w:val="ListParagraph"/>
             </w:pPr>
             <w:r>
-              <w:t xml:space="preserve">child support, </w:t>
+              <w:t>child support,</w:t>
             </w:r>
           </w:p>
           <w:p>
@@ -1160,7 +1147,7 @@
               <w:t xml:space="preserve"> -</w:t>
             </w:r>
             <w:r>
-              <w:t xml:space="preserve"> It can be very hard to prove your child’s biological father if the father is dead., </w:t>
+              <w:t xml:space="preserve"> It can be very hard to prove your child’s biological father if the father is dead.,</w:t>
             </w:r>
           </w:p>
           <w:p>
@@ -1168,7 +1155,7 @@
               <w:pStyle w:val="ListParagraph"/>
             </w:pPr>
             <w:r>
-              <w:t xml:space="preserve">being included on their father’s health insurance, </w:t>
+              <w:t>being included on their father’s health insurance,</w:t>
             </w:r>
           </w:p>
           <w:p>
@@ -1176,7 +1163,7 @@
               <w:pStyle w:val="ListParagraph"/>
             </w:pPr>
             <w:r>
-              <w:t xml:space="preserve">knowing their father’s medical history, </w:t>
+              <w:t>knowing their father’s medical history,</w:t>
             </w:r>
           </w:p>
           <w:p>
@@ -1245,7 +1232,7 @@
             </w:r>
             <w:bookmarkEnd w:id="0"/>
             <w:r>
-              <w:t xml:space="preserve">.  This form says the man and woman agree that they are biological parents of a child. </w:t>
+              <w:t>.  This form says the man and woman agree that they are biological parents of a child.</w:t>
             </w:r>
           </w:p>
           <w:p>
@@ -1258,7 +1245,7 @@
               <w:ind w:left="1050"/>
             </w:pPr>
             <w:r>
-              <w:t xml:space="preserve">You can also use this form for a husband, wife, and another man to agree that the other man is the biological father – not the husband.  </w:t>
+              <w:t>You can also use this form for a husband, wife, and another man to agree that the other man is the biological father – not the husband.</w:t>
             </w:r>
           </w:p>
           <w:p>
@@ -1279,7 +1266,7 @@
               </w:r>
             </w:hyperlink>
             <w:r>
-              <w:t xml:space="preserve"> or your local court. After you complete the form, give it to Health Analytics &amp; Vital Records. Do not file it at court.  </w:t>
+              <w:t xml:space="preserve"> or your local court. After you complete the form, give it to Health Analytics &amp; Vital Records. Do not file it at court.</w:t>
             </w:r>
           </w:p>
           <w:p>
@@ -1299,7 +1286,7 @@
               <w:t>CSED</w:t>
             </w:r>
             <w:r>
-              <w:t xml:space="preserve">) </w:t>
+              <w:t>)</w:t>
             </w:r>
           </w:p>
           <w:p>
@@ -1324,7 +1311,7 @@
               <w:t>E</w:t>
             </w:r>
             <w:r>
-              <w:t xml:space="preserve">D for help to establish paternity. </w:t>
+              <w:t>D for help to establish paternity.</w:t>
             </w:r>
           </w:p>
           <w:p>
@@ -1354,7 +1341,7 @@
               <w:t>CSED</w:t>
             </w:r>
             <w:r>
-              <w:t xml:space="preserve"> can establish paternity.  </w:t>
+              <w:t xml:space="preserve"> can establish paternity.</w:t>
             </w:r>
           </w:p>
           <w:p>
@@ -1396,9 +1383,6 @@
               </w:rPr>
               <w:t>.</w:t>
             </w:r>
-            <w:r>
-              <w:t xml:space="preserve"> </w:t>
-            </w:r>
           </w:p>
           <w:p>
             <w:pPr>
@@ -1480,7 +1464,7 @@
               <w:t>married</w:t>
             </w:r>
             <w:r>
-              <w:t xml:space="preserve"> husband and wife want to stay married, but the husband is not the biological father of a child, the wife, husband, or another man can start a case to disestablish the husband’s paternity and establish another man’s paternity.  </w:t>
+              <w:t xml:space="preserve"> husband and wife want to stay married, but the husband is not the biological father of a child, the wife, husband, or another man can start a case to disestablish the husband’s paternity and establish another man’s paternity.</w:t>
             </w:r>
           </w:p>
           <w:p>
@@ -1647,7 +1631,7 @@
               <w:ind w:left="1410" w:hanging="330"/>
             </w:pPr>
             <w:r>
-              <w:t xml:space="preserve">mother, </w:t>
+              <w:t>mother,</w:t>
             </w:r>
           </w:p>
           <w:p>
@@ -1676,7 +1660,7 @@
               <w:ind w:left="1410" w:hanging="330"/>
             </w:pPr>
             <w:r>
-              <w:t xml:space="preserve">the man you think is the biological father. </w:t>
+              <w:t>the man you think is the biological father.</w:t>
             </w:r>
           </w:p>
           <w:p>
@@ -2133,27 +2117,14 @@
             <w:r>
               <w:t xml:space="preserve">Step </w:t>
             </w:r>
-            <w:r>
-              <w:fldChar w:fldCharType="begin"/>
-            </w:r>
-            <w:r>
-              <w:instrText xml:space="preserve"> SEQ stepList \* MERGEFORMAT </w:instrText>
-            </w:r>
-            <w:r>
-              <w:fldChar w:fldCharType="separate"/>
-            </w:r>
-            <w:r>
-              <w:rPr>
-                <w:noProof/>
-              </w:rPr>
-              <w:t>2</w:t>
-            </w:r>
-            <w:r>
-              <w:rPr>
-                <w:noProof/>
-              </w:rPr>
-              <w:fldChar w:fldCharType="end"/>
-            </w:r>
+            <w:fldSimple w:instr=" SEQ stepList \* MERGEFORMAT ">
+              <w:r>
+                <w:rPr>
+                  <w:noProof/>
+                </w:rPr>
+                <w:t>2</w:t>
+              </w:r>
+            </w:fldSimple>
             <w:r>
               <w:t xml:space="preserve">: </w:t>
             </w:r>
@@ -2283,10 +2254,7 @@
               <w:t xml:space="preserve"> for the parent the children do not live with</w:t>
             </w:r>
             <w:r>
-              <w:t xml:space="preserve">. </w:t>
-            </w:r>
-            <w:r>
-              <w:t xml:space="preserve"> </w:t>
+              <w:t>.</w:t>
             </w:r>
           </w:p>
           <w:p>
@@ -2339,9 +2307,6 @@
             </w:r>
             <w:r>
               <w:t>each parent’s income and calculate if the child support amount should change.</w:t>
-            </w:r>
-            <w:r>
-              <w:t xml:space="preserve"> </w:t>
             </w:r>
           </w:p>
           <w:p>
@@ -2372,7 +2337,7 @@
               <w:t>CSED</w:t>
             </w:r>
             <w:r>
-              <w:t xml:space="preserve"> will change it. </w:t>
+              <w:t xml:space="preserve"> will change it.</w:t>
             </w:r>
           </w:p>
           <w:p>
@@ -2560,7 +2525,7 @@
             </w:r>
             <w:proofErr w:type="spellEnd"/>
             <w:r>
-              <w:t xml:space="preserve">.  </w:t>
+              <w:t>.</w:t>
             </w:r>
           </w:p>
           <w:p>
@@ -2584,7 +2549,7 @@
               </w:r>
             </w:hyperlink>
             <w:r>
-              <w:t xml:space="preserve">, and </w:t>
+              <w:t>, and</w:t>
             </w:r>
           </w:p>
           <w:p>
@@ -2652,7 +2617,7 @@
               <w:t>right away</w:t>
             </w:r>
             <w:r>
-              <w:t xml:space="preserve"> (or tell the court right away if you have a child support order from the court).  </w:t>
+              <w:t xml:space="preserve"> (or tell the court right away if you have a child support order from the court).</w:t>
             </w:r>
           </w:p>
           <w:p>
@@ -2664,7 +2629,7 @@
               <w:t>CSED</w:t>
             </w:r>
             <w:r>
-              <w:t xml:space="preserve"> and the court cannot go back and change child support that was due in the past.  They can only change child support starting when you file something asking to change it, and notify the other parent that you are asking for a change. </w:t>
+              <w:t xml:space="preserve"> and the court cannot go back and change child support that was due in the past.  They can only change child support starting when you file something asking to change it, and notify the other parent that you are asking for a change.</w:t>
             </w:r>
           </w:p>
           <w:p>
@@ -2686,7 +2651,7 @@
             </w:r>
             <w:r>
               <w:lastRenderedPageBreak/>
-              <w:t xml:space="preserve">applies and the parent who owes child support still owes the old amount, even if income or the schedule has changed. </w:t>
+              <w:t>applies and the parent who owes child support still owes the old amount, even if income or the schedule has changed.</w:t>
             </w:r>
           </w:p>
           <w:p>
@@ -2700,7 +2665,7 @@
               <w:t>CSED</w:t>
             </w:r>
             <w:r>
-              <w:t xml:space="preserve">, they can change your order if: </w:t>
+              <w:t>, they can change your order if:</w:t>
             </w:r>
           </w:p>
           <w:p>
@@ -2709,7 +2674,7 @@
               <w:ind w:left="376"/>
             </w:pPr>
             <w:r>
-              <w:t xml:space="preserve">The cost of your child’s health insurance premium changes, or </w:t>
+              <w:t>The cost of your child’s health insurance premium changes, or</w:t>
             </w:r>
           </w:p>
           <w:p>
@@ -2768,7 +2733,7 @@
               <w:ind w:left="376"/>
             </w:pPr>
             <w:r>
-              <w:t xml:space="preserve">the amount of your child’s health insurance premium changes.  </w:t>
+              <w:t>the amount of your child’s health insurance premium changes.</w:t>
             </w:r>
           </w:p>
           <w:p>
@@ -2794,9 +2759,6 @@
               </w:rPr>
               <w:t>.</w:t>
             </w:r>
-            <w:r>
-              <w:t xml:space="preserve"> </w:t>
-            </w:r>
           </w:p>
           <w:p>
             <w:pPr>
@@ -2864,7 +2826,7 @@
               <w:t>✆</w:t>
             </w:r>
             <w:r>
-              <w:t xml:space="preserve"> Phone: (907) 269-6900, </w:t>
+              <w:t xml:space="preserve"> Phone: (907) 269-6900,</w:t>
             </w:r>
           </w:p>
           <w:p>
@@ -2926,7 +2888,7 @@
               </w:r>
             </w:hyperlink>
             <w:r>
-              <w:t xml:space="preserve">. </w:t>
+              <w:t>.</w:t>
             </w:r>
           </w:p>
           <w:p>
@@ -3447,14 +3409,27 @@
             <w:r>
               <w:t xml:space="preserve">Step </w:t>
             </w:r>
-            <w:fldSimple w:instr=" SEQ stepList \* MERGEFORMAT ">
-              <w:r>
-                <w:rPr>
-                  <w:noProof/>
-                </w:rPr>
-                <w:t>3</w:t>
-              </w:r>
-            </w:fldSimple>
+            <w:r>
+              <w:fldChar w:fldCharType="begin"/>
+            </w:r>
+            <w:r>
+              <w:instrText xml:space="preserve"> SEQ stepList \* MERGEFORMAT </w:instrText>
+            </w:r>
+            <w:r>
+              <w:fldChar w:fldCharType="separate"/>
+            </w:r>
+            <w:r>
+              <w:rPr>
+                <w:noProof/>
+              </w:rPr>
+              <w:t>3</w:t>
+            </w:r>
+            <w:r>
+              <w:rPr>
+                <w:noProof/>
+              </w:rPr>
+              <w:fldChar w:fldCharType="end"/>
+            </w:r>
             <w:r>
               <w:t>: S</w:t>
             </w:r>
@@ -3767,14 +3742,27 @@
             <w:r>
               <w:t xml:space="preserve">Step </w:t>
             </w:r>
-            <w:fldSimple w:instr=" SEQ stepList  \* MERGEFORMAT  \* MERGEFORMAT ">
-              <w:r>
-                <w:rPr>
-                  <w:noProof/>
-                </w:rPr>
-                <w:t>4</w:t>
-              </w:r>
-            </w:fldSimple>
+            <w:r>
+              <w:fldChar w:fldCharType="begin"/>
+            </w:r>
+            <w:r>
+              <w:instrText xml:space="preserve"> SEQ stepList  \* MERGEFORMAT  \* MERGEFORMAT </w:instrText>
+            </w:r>
+            <w:r>
+              <w:fldChar w:fldCharType="separate"/>
+            </w:r>
+            <w:r>
+              <w:rPr>
+                <w:noProof/>
+              </w:rPr>
+              <w:t>4</w:t>
+            </w:r>
+            <w:r>
+              <w:rPr>
+                <w:noProof/>
+              </w:rPr>
+              <w:fldChar w:fldCharType="end"/>
+            </w:r>
             <w:r>
               <w:t xml:space="preserve">: </w:t>
             </w:r>
@@ -3869,18 +3857,49 @@
           <w:p>
             <w:pPr>
               <w:pStyle w:val="BodyText"/>
-              <w:widowControl/>
               <w:numPr>
                 <w:ilvl w:val="0"/>
                 <w:numId w:val="8"/>
               </w:numPr>
-              <w:autoSpaceDE/>
-              <w:autoSpaceDN/>
-              <w:spacing w:beforeAutospacing="1" w:afterAutospacing="1"/>
               <w:ind w:left="345"/>
             </w:pPr>
             <w:r>
-              <w:t xml:space="preserve"> If the children spend fewer than 110 overnights with 1 of you, the formula only looks at the income of the parent who has fewer overnights. </w:t>
+              <w:t xml:space="preserve"> If the children spend fewer than 110 overnights with 1 of you, the formula only looks at the income of the parent who has fewer overnights.</w:t>
+            </w:r>
+          </w:p>
+          <w:p>
+            <w:pPr>
+              <w:pStyle w:val="BodyText"/>
+              <w:numPr>
+                <w:ilvl w:val="0"/>
+                <w:numId w:val="8"/>
+              </w:numPr>
+              <w:ind w:left="345"/>
+            </w:pPr>
+            <w:r>
+              <w:t>If the children spend more than 110 overnights with each of you, the formula looks at both of your incomes.</w:t>
+            </w:r>
+          </w:p>
+          <w:p>
+            <w:pPr>
+              <w:pStyle w:val="BodyText"/>
+              <w:numPr>
+                <w:ilvl w:val="0"/>
+                <w:numId w:val="8"/>
+              </w:numPr>
+              <w:ind w:left="345"/>
+            </w:pPr>
+            <w:r>
+              <w:t>If you live far away from your child’s other parent, it can be hard for the children to go back and forth.  Sometimes this means the children do not spend 110 overnights with one of the parents.</w:t>
+            </w:r>
+          </w:p>
+          <w:p>
+            <w:pPr>
+              <w:pStyle w:val="Heading3"/>
+              <w:outlineLvl w:val="2"/>
+            </w:pPr>
+            <w:r>
+              <w:t>Child Support applies in every case</w:t>
             </w:r>
           </w:p>
           <w:p>
@@ -3897,7 +3916,7 @@
               <w:ind w:left="345"/>
             </w:pPr>
             <w:r>
-              <w:t xml:space="preserve">If the children spend more than 110 overnights with each of you, the formula looks at both of your incomes.  </w:t>
+              <w:t>Parents cannot agree they do not want to exchange child support.  All children are entitled to child support under Alaska law.</w:t>
             </w:r>
           </w:p>
           <w:p>
@@ -3914,16 +3933,20 @@
               <w:ind w:left="345"/>
             </w:pPr>
             <w:r>
-              <w:t xml:space="preserve">If you live far away from your child’s other parent, it can be hard for the children to go back and forth.  Sometimes this means the children do not spend 110 overnights with one of the parents.  </w:t>
-            </w:r>
-          </w:p>
-          <w:p>
-            <w:pPr>
-              <w:pStyle w:val="Heading3"/>
-              <w:outlineLvl w:val="2"/>
-            </w:pPr>
-            <w:r>
-              <w:t>Child Support applies in every case</w:t>
+              <w:t>If your children spend the same number of nights with each of you, and you make about the same amount of money, the amount of child support may be very low.</w:t>
+            </w:r>
+          </w:p>
+          <w:p>
+            <w:pPr>
+              <w:pStyle w:val="BodyText"/>
+              <w:numPr>
+                <w:ilvl w:val="0"/>
+                <w:numId w:val="8"/>
+              </w:numPr>
+              <w:ind w:left="345"/>
+            </w:pPr>
+            <w:r>
+              <w:t>If your children spend the same number of nights with each of you, but one of you makes more money than the other, usually the parent who makes more must pay child support to the other parent.</w:t>
             </w:r>
           </w:p>
           <w:p>
@@ -3940,85 +3963,30 @@
               <w:ind w:left="345"/>
             </w:pPr>
             <w:r>
-              <w:t>Parents cannot agree they do not want to exchange child support.  All children are entitled to child support under Alaska law.</w:t>
+              <w:lastRenderedPageBreak/>
+              <w:t>If your children do not spend at least 110 nights with one of you, the parent who gets fewer nights must pay the other parent at least $50/week. This is the minimum amount of child support, even if the formula calculates a lower amount.  Child support is usually more than $50.</w:t>
+            </w:r>
+          </w:p>
+          <w:p>
+            <w:pPr>
+              <w:pStyle w:val="Heading3"/>
+              <w:outlineLvl w:val="2"/>
+            </w:pPr>
+            <w:r>
+              <w:t>Health Insurance</w:t>
             </w:r>
           </w:p>
           <w:p>
             <w:pPr>
               <w:pStyle w:val="BodyText"/>
-              <w:widowControl/>
               <w:numPr>
                 <w:ilvl w:val="0"/>
                 <w:numId w:val="8"/>
               </w:numPr>
-              <w:autoSpaceDE/>
-              <w:autoSpaceDN/>
-              <w:spacing w:beforeAutospacing="1" w:afterAutospacing="1"/>
               <w:ind w:left="345"/>
             </w:pPr>
             <w:r>
-              <w:t>If your children spend the same number of nights with each of you, and you make about the same amount of money, the amount of child support may be very low.</w:t>
-            </w:r>
-          </w:p>
-          <w:p>
-            <w:pPr>
-              <w:pStyle w:val="BodyText"/>
-              <w:widowControl/>
-              <w:numPr>
-                <w:ilvl w:val="0"/>
-                <w:numId w:val="8"/>
-              </w:numPr>
-              <w:autoSpaceDE/>
-              <w:autoSpaceDN/>
-              <w:spacing w:beforeAutospacing="1" w:afterAutospacing="1"/>
-              <w:ind w:left="345"/>
-            </w:pPr>
-            <w:r>
-              <w:t xml:space="preserve">If your children spend the same number of nights with each of you, but one of you makes more money than the other, usually the parent who makes more must pay child support to the other parent. </w:t>
-            </w:r>
-          </w:p>
-          <w:p>
-            <w:pPr>
-              <w:pStyle w:val="BodyText"/>
-              <w:widowControl/>
-              <w:numPr>
-                <w:ilvl w:val="0"/>
-                <w:numId w:val="8"/>
-              </w:numPr>
-              <w:autoSpaceDE/>
-              <w:autoSpaceDN/>
-              <w:spacing w:beforeAutospacing="1" w:afterAutospacing="1"/>
-              <w:ind w:left="345"/>
-            </w:pPr>
-            <w:r>
-              <w:lastRenderedPageBreak/>
-              <w:t>If your children do not spend at least 110 nights with one of you, the parent who gets fewer nights must pay the other parent at least $50/week. This is the minimum amount of child support, even if the formula calculates a lower amount.  Child support is usually more than $50.</w:t>
-            </w:r>
-          </w:p>
-          <w:p>
-            <w:pPr>
-              <w:pStyle w:val="Heading3"/>
-              <w:outlineLvl w:val="2"/>
-            </w:pPr>
-            <w:r>
-              <w:t>Health Insurance</w:t>
-            </w:r>
-          </w:p>
-          <w:p>
-            <w:pPr>
-              <w:pStyle w:val="BodyText"/>
-              <w:widowControl/>
-              <w:numPr>
-                <w:ilvl w:val="0"/>
-                <w:numId w:val="8"/>
-              </w:numPr>
-              <w:autoSpaceDE/>
-              <w:autoSpaceDN/>
-              <w:spacing w:beforeAutospacing="1" w:afterAutospacing="1"/>
-              <w:ind w:left="345"/>
-            </w:pPr>
-            <w:r>
-              <w:t xml:space="preserve">You must provide health insurance for your children if it is available at a reasonable cost.  </w:t>
+              <w:t>You must provide health insurance for your children if it is available at a reasonable cost.</w:t>
             </w:r>
           </w:p>
           <w:p>
@@ -4203,27 +4171,14 @@
             <w:r>
               <w:t xml:space="preserve">Step </w:t>
             </w:r>
-            <w:r>
-              <w:fldChar w:fldCharType="begin"/>
-            </w:r>
-            <w:r>
-              <w:instrText xml:space="preserve"> SEQ stepList \* MERGEFORMAT </w:instrText>
-            </w:r>
-            <w:r>
-              <w:fldChar w:fldCharType="separate"/>
-            </w:r>
-            <w:r>
-              <w:rPr>
-                <w:noProof/>
-              </w:rPr>
-              <w:t>5</w:t>
-            </w:r>
-            <w:r>
-              <w:rPr>
-                <w:noProof/>
-              </w:rPr>
-              <w:fldChar w:fldCharType="end"/>
-            </w:r>
+            <w:fldSimple w:instr=" SEQ stepList \* MERGEFORMAT ">
+              <w:r>
+                <w:rPr>
+                  <w:noProof/>
+                </w:rPr>
+                <w:t>5</w:t>
+              </w:r>
+            </w:fldSimple>
             <w:r>
               <w:rPr>
                 <w:noProof/>
@@ -4522,7 +4477,6 @@
               <w:rPr>
                 <w:color w:val="FF0000"/>
               </w:rPr>
-              <w:lastRenderedPageBreak/>
               <w:t>{%</w:t>
             </w:r>
             <w:r>
@@ -4573,6 +4527,7 @@
               <w:pStyle w:val="BodyText"/>
             </w:pPr>
             <w:r>
+              <w:lastRenderedPageBreak/>
               <w:t xml:space="preserve">{%tr if </w:t>
             </w:r>
             <w:proofErr w:type="spellStart"/>
@@ -4625,27 +4580,14 @@
             <w:r>
               <w:t xml:space="preserve">Step </w:t>
             </w:r>
-            <w:r>
-              <w:fldChar w:fldCharType="begin"/>
-            </w:r>
-            <w:r>
-              <w:instrText xml:space="preserve"> SEQ stepList \* MERGEFORMAT </w:instrText>
-            </w:r>
-            <w:r>
-              <w:fldChar w:fldCharType="separate"/>
-            </w:r>
-            <w:r>
-              <w:rPr>
-                <w:noProof/>
-              </w:rPr>
-              <w:t>6</w:t>
-            </w:r>
-            <w:r>
-              <w:rPr>
-                <w:noProof/>
-              </w:rPr>
-              <w:fldChar w:fldCharType="end"/>
-            </w:r>
+            <w:fldSimple w:instr=" SEQ stepList \* MERGEFORMAT ">
+              <w:r>
+                <w:rPr>
+                  <w:noProof/>
+                </w:rPr>
+                <w:t>6</w:t>
+              </w:r>
+            </w:fldSimple>
             <w:r>
               <w:t xml:space="preserve">: </w:t>
             </w:r>
@@ -5107,7 +5049,6 @@
               <w:ind w:left="342"/>
             </w:pPr>
             <w:r>
-              <w:lastRenderedPageBreak/>
               <w:t xml:space="preserve">Read more about </w:t>
             </w:r>
             <w:hyperlink r:id="rId46" w:anchor="order" w:history="1">
@@ -5125,6 +5066,7 @@
               <w:outlineLvl w:val="2"/>
             </w:pPr>
             <w:r>
+              <w:lastRenderedPageBreak/>
               <w:t xml:space="preserve">Links in </w:t>
             </w:r>
             <w:r>
@@ -5514,7 +5456,7 @@
               </w:r>
             </w:hyperlink>
             <w:r>
-              <w:t xml:space="preserve">, and the documents filed with it, give the court each parent’s income information.  </w:t>
+              <w:t>, and the documents filed with it, give the court each parent’s income information.</w:t>
             </w:r>
           </w:p>
           <w:p>
@@ -5660,20 +5602,20 @@
               <w:pStyle w:val="BodyText"/>
             </w:pPr>
             <w:r>
+              <w:t>{%</w:t>
+            </w:r>
+            <w:r>
+              <w:t>tr</w:t>
+            </w:r>
+            <w:r>
+              <w:t xml:space="preserve"> if </w:t>
+            </w:r>
+            <w:proofErr w:type="spellStart"/>
+            <w:r>
+              <w:rPr>
+                <w:rFonts w:ascii="Tahoma" w:eastAsia="Times New Roman" w:hAnsi="Tahoma" w:cs="Tahoma"/>
+              </w:rPr>
               <w:lastRenderedPageBreak/>
-              <w:t>{%</w:t>
-            </w:r>
-            <w:r>
-              <w:t>tr</w:t>
-            </w:r>
-            <w:r>
-              <w:t xml:space="preserve"> if </w:t>
-            </w:r>
-            <w:proofErr w:type="spellStart"/>
-            <w:r>
-              <w:rPr>
-                <w:rFonts w:ascii="Tahoma" w:eastAsia="Times New Roman" w:hAnsi="Tahoma" w:cs="Tahoma"/>
-              </w:rPr>
               <w:t>number_of_children</w:t>
             </w:r>
             <w:proofErr w:type="spellEnd"/>
@@ -6104,36 +6046,36 @@
               <w:outlineLvl w:val="1"/>
             </w:pPr>
             <w:r>
+              <w:t xml:space="preserve">Step </w:t>
+            </w:r>
+            <w:bookmarkStart w:id="5" w:name="FigureMore"/>
+            <w:r>
+              <w:fldChar w:fldCharType="begin"/>
+            </w:r>
+            <w:r>
+              <w:instrText xml:space="preserve"> SEQ stepList \* MERGEFORMAT </w:instrText>
+            </w:r>
+            <w:r>
+              <w:fldChar w:fldCharType="separate"/>
+            </w:r>
+            <w:r>
+              <w:rPr>
+                <w:noProof/>
+              </w:rPr>
+              <w:t>10</w:t>
+            </w:r>
+            <w:r>
+              <w:rPr>
+                <w:noProof/>
+              </w:rPr>
+              <w:fldChar w:fldCharType="end"/>
+            </w:r>
+            <w:bookmarkEnd w:id="5"/>
+            <w:r>
+              <w:t xml:space="preserve">: </w:t>
+            </w:r>
+            <w:r>
               <w:lastRenderedPageBreak/>
-              <w:t xml:space="preserve">Step </w:t>
-            </w:r>
-            <w:bookmarkStart w:id="5" w:name="FigureMore"/>
-            <w:r>
-              <w:fldChar w:fldCharType="begin"/>
-            </w:r>
-            <w:r>
-              <w:instrText xml:space="preserve"> SEQ stepList \* MERGEFORMAT </w:instrText>
-            </w:r>
-            <w:r>
-              <w:fldChar w:fldCharType="separate"/>
-            </w:r>
-            <w:r>
-              <w:rPr>
-                <w:noProof/>
-              </w:rPr>
-              <w:t>10</w:t>
-            </w:r>
-            <w:r>
-              <w:rPr>
-                <w:noProof/>
-              </w:rPr>
-              <w:fldChar w:fldCharType="end"/>
-            </w:r>
-            <w:bookmarkEnd w:id="5"/>
-            <w:r>
-              <w:t xml:space="preserve">: </w:t>
-            </w:r>
-            <w:r>
               <w:t xml:space="preserve">Figure out </w:t>
             </w:r>
             <w:r>
@@ -6156,6 +6098,7 @@
               <w:spacing w:before="240"/>
             </w:pPr>
             <w:r>
+              <w:lastRenderedPageBreak/>
               <w:t xml:space="preserve">The child support formula is based on the number of </w:t>
             </w:r>
             <w:r>
@@ -6165,7 +6108,11 @@
               <w:t xml:space="preserve">nights each child spends with each parent. </w:t>
             </w:r>
             <w:r>
-              <w:t>There are 4 child support schedules when parents have more than 1 child:</w:t>
+              <w:t xml:space="preserve">There are 4 child support schedules </w:t>
+            </w:r>
+            <w:r>
+              <w:lastRenderedPageBreak/>
+              <w:t>when parents have more than 1 child:</w:t>
             </w:r>
           </w:p>
           <w:p>
@@ -6179,7 +6126,7 @@
               <w:rPr>
                 <w:rStyle w:val="Heading3Char"/>
               </w:rPr>
-              <w:t xml:space="preserve">Primary Child Support Schedule </w:t>
+              <w:t>Primary Child Support Schedule</w:t>
             </w:r>
           </w:p>
           <w:p>
@@ -6271,7 +6218,7 @@
               <w:rPr>
                 <w:rStyle w:val="Heading3Char"/>
               </w:rPr>
-              <w:t xml:space="preserve"> Child Support Schedule </w:t>
+              <w:t xml:space="preserve"> Child Support Schedule</w:t>
             </w:r>
           </w:p>
           <w:p>
@@ -6310,7 +6257,7 @@
               <w:t xml:space="preserve"> both have “shared custody” </w:t>
             </w:r>
             <w:r>
-              <w:t xml:space="preserve">for child support calculations. </w:t>
+              <w:t>for child support calculations.</w:t>
             </w:r>
           </w:p>
           <w:p>
@@ -6337,7 +6284,7 @@
               <w:t>not</w:t>
             </w:r>
             <w:r>
-              <w:t xml:space="preserve"> have the same parenting time schedule.  </w:t>
+              <w:t xml:space="preserve"> have the same parenting time schedule.</w:t>
             </w:r>
           </w:p>
           <w:p>
@@ -6424,6 +6371,7 @@
               <w:outlineLvl w:val="1"/>
             </w:pPr>
             <w:r>
+              <w:lastRenderedPageBreak/>
               <w:t xml:space="preserve">Step </w:t>
             </w:r>
             <w:bookmarkStart w:id="6" w:name="CustodyCalc"/>
@@ -6453,11 +6401,7 @@
               <w:t xml:space="preserve">: </w:t>
             </w:r>
             <w:r>
-              <w:t xml:space="preserve">Fill out the form that matches </w:t>
-            </w:r>
-            <w:r>
-              <w:lastRenderedPageBreak/>
-              <w:t>your situation</w:t>
+              <w:t>Fill out the form that matches your situation</w:t>
             </w:r>
           </w:p>
         </w:tc>
@@ -6477,7 +6421,6 @@
               <w:ind w:left="331"/>
             </w:pPr>
             <w:r>
-              <w:lastRenderedPageBreak/>
               <w:t xml:space="preserve">Sometimes you </w:t>
             </w:r>
             <w:r>
@@ -6501,7 +6444,28 @@
                   <w:rStyle w:val="BodyTextChar"/>
                   <w:b/>
                 </w:rPr>
-                <w:t xml:space="preserve">Shared Custody Support </w:t>
+                <w:t>Shared Custody Support Calculation, DR-306</w:t>
+              </w:r>
+            </w:hyperlink>
+          </w:p>
+          <w:p>
+            <w:pPr>
+              <w:pStyle w:val="ListParagraph"/>
+              <w:ind w:left="332"/>
+              <w:rPr>
+                <w:rStyle w:val="BodyTextChar"/>
+              </w:rPr>
+            </w:pPr>
+            <w:r>
+              <w:t xml:space="preserve">If you know the schedule will be hybrid custody, fill out </w:t>
+            </w:r>
+            <w:hyperlink r:id="rId62" w:history="1">
+              <w:r>
+                <w:rPr>
+                  <w:rStyle w:val="BodyTextChar"/>
+                  <w:b/>
+                </w:rPr>
+                <w:t xml:space="preserve">Hybrid </w:t>
               </w:r>
               <w:r>
                 <w:rPr>
@@ -6509,28 +6473,7 @@
                   <w:b/>
                 </w:rPr>
                 <w:lastRenderedPageBreak/>
-                <w:t>Calculation, DR-306</w:t>
-              </w:r>
-            </w:hyperlink>
-          </w:p>
-          <w:p>
-            <w:pPr>
-              <w:pStyle w:val="ListParagraph"/>
-              <w:ind w:left="332"/>
-              <w:rPr>
-                <w:rStyle w:val="BodyTextChar"/>
-              </w:rPr>
-            </w:pPr>
-            <w:r>
-              <w:t xml:space="preserve">If you know the schedule will be hybrid custody, fill out </w:t>
-            </w:r>
-            <w:hyperlink r:id="rId62" w:history="1">
-              <w:r>
-                <w:rPr>
-                  <w:rStyle w:val="BodyTextChar"/>
-                  <w:b/>
-                </w:rPr>
-                <w:t>Hybrid Custody Child Support Calculation</w:t>
+                <w:t>Custody Child Support Calculation</w:t>
               </w:r>
               <w:r>
                 <w:rPr>
@@ -6790,27 +6733,14 @@
             <w:r>
               <w:t xml:space="preserve">Step </w:t>
             </w:r>
-            <w:r>
-              <w:fldChar w:fldCharType="begin"/>
-            </w:r>
-            <w:r>
-              <w:instrText xml:space="preserve"> SEQ stepList \* MERGEFORMAT </w:instrText>
-            </w:r>
-            <w:r>
-              <w:fldChar w:fldCharType="separate"/>
-            </w:r>
-            <w:r>
-              <w:rPr>
-                <w:noProof/>
-              </w:rPr>
-              <w:t>12</w:t>
-            </w:r>
-            <w:r>
-              <w:rPr>
-                <w:noProof/>
-              </w:rPr>
-              <w:fldChar w:fldCharType="end"/>
-            </w:r>
+            <w:fldSimple w:instr=" SEQ stepList \* MERGEFORMAT ">
+              <w:r>
+                <w:rPr>
+                  <w:noProof/>
+                </w:rPr>
+                <w:t>12</w:t>
+              </w:r>
+            </w:fldSimple>
             <w:r>
               <w:t xml:space="preserve">: </w:t>
             </w:r>
@@ -6831,28 +6761,12 @@
           <w:p>
             <w:pPr>
               <w:pStyle w:val="Listnumbered"/>
-              <w:numPr>
-                <w:ilvl w:val="0"/>
-                <w:numId w:val="0"/>
-              </w:numPr>
               <w:spacing w:before="240"/>
               <w:ind w:left="43"/>
             </w:pPr>
-            <w:bookmarkStart w:id="7" w:name="_Hlk138309765"/>
-            <w:r>
-              <w:t xml:space="preserve">You must give </w:t>
-            </w:r>
-            <w:r>
-              <w:t xml:space="preserve">{{ </w:t>
-            </w:r>
-            <w:r>
-              <w:t>other_party_in_case }</w:t>
-            </w:r>
-            <w:r>
-              <w:t>}</w:t>
-            </w:r>
-            <w:r>
-              <w:t xml:space="preserve"> 1 copy of everything you file with the court. This is called “service.”</w:t>
+            <w:bookmarkStart w:id="7" w:name="_Hlk165983748"/>
+            <w:r>
+              <w:t>You must give {{ other_party_in_case }} 1 copy of everything you file with the court. This is called “service.”</w:t>
             </w:r>
           </w:p>
           <w:p>
@@ -6864,41 +6778,21 @@
               </w:numPr>
             </w:pPr>
             <w:r>
-              <w:t xml:space="preserve">Decide on the way you will serve </w:t>
-            </w:r>
-            <w:r>
-              <w:t xml:space="preserve">{{ </w:t>
-            </w:r>
-            <w:r>
-              <w:t>other_party_in_case }</w:t>
-            </w:r>
-            <w:r>
-              <w:t>}</w:t>
-            </w:r>
-            <w:r>
-              <w:t>, or their lawyer if they have one</w:t>
-            </w:r>
-            <w:r>
-              <w:t>.</w:t>
-            </w:r>
-          </w:p>
-          <w:p>
-            <w:pPr>
-              <w:pStyle w:val="ListParagraph"/>
+              <w:t>Decide on the way you will serve {{ other_party_in_case }}, or their lawyer if they have one.</w:t>
+            </w:r>
+          </w:p>
+          <w:p>
+            <w:pPr>
+              <w:pStyle w:val="Example-bulleted"/>
               <w:numPr>
                 <w:ilvl w:val="0"/>
-                <w:numId w:val="13"/>
+                <w:numId w:val="3"/>
               </w:numPr>
-              <w:spacing w:before="240" w:after="240"/>
-              <w:ind w:left="765"/>
             </w:pPr>
             <w:r>
               <w:t>You can send the copy you made for them by regular, 1</w:t>
             </w:r>
             <w:r>
-              <w:rPr>
-                <w:vertAlign w:val="superscript"/>
-              </w:rPr>
               <w:t>st</w:t>
             </w:r>
             <w:r>
@@ -6910,102 +6804,84 @@
           </w:p>
           <w:p>
             <w:pPr>
-              <w:pStyle w:val="ListParagraph"/>
+              <w:pStyle w:val="Example-bulleted"/>
               <w:numPr>
                 <w:ilvl w:val="0"/>
-                <w:numId w:val="13"/>
+                <w:numId w:val="3"/>
               </w:numPr>
-              <w:spacing w:before="240" w:after="240"/>
-              <w:ind w:left="765"/>
-            </w:pPr>
-            <w:r>
-              <w:t>You can deliver it yourself</w:t>
-            </w:r>
-            <w:r>
-              <w:t xml:space="preserve">, or </w:t>
-            </w:r>
-            <w:r>
-              <w:t>through a messenger service</w:t>
-            </w:r>
-            <w:r>
-              <w:t>.</w:t>
-            </w:r>
-          </w:p>
-          <w:p>
-            <w:pPr>
-              <w:pStyle w:val="ListParagraph"/>
+            </w:pPr>
+            <w:r>
+              <w:t>You can</w:t>
+            </w:r>
+            <w:r>
+              <w:t xml:space="preserve"> </w:t>
+            </w:r>
+            <w:r>
+              <w:t>deliver it yourself, or through a messenger service.</w:t>
+            </w:r>
+          </w:p>
+          <w:p>
+            <w:pPr>
+              <w:pStyle w:val="Example-bulleted"/>
               <w:numPr>
                 <w:ilvl w:val="0"/>
-                <w:numId w:val="13"/>
+                <w:numId w:val="3"/>
               </w:numPr>
-              <w:spacing w:before="240" w:after="240"/>
-              <w:ind w:left="765"/>
-            </w:pPr>
-            <w:r>
-              <w:t>If they file anything in court that says they agree to service by email, you can email the copy you made for them.</w:t>
-            </w:r>
-          </w:p>
-          <w:p>
-            <w:pPr>
-              <w:pStyle w:val="ListParagraph"/>
+            </w:pPr>
+            <w:r>
+              <w:t>If they file anything in court that says they agree to service by email, you can email the copy you made for them</w:t>
+            </w:r>
+            <w:r>
+              <w:t>.</w:t>
+            </w:r>
+          </w:p>
+          <w:p>
+            <w:pPr>
+              <w:pStyle w:val="Example-bulleted"/>
               <w:numPr>
                 <w:ilvl w:val="0"/>
-                <w:numId w:val="13"/>
+                <w:numId w:val="3"/>
               </w:numPr>
-              <w:spacing w:before="240" w:after="240"/>
-              <w:ind w:left="765"/>
-            </w:pPr>
-            <w:r>
-              <w:t>If you use the court’s</w:t>
+            </w:pPr>
+            <w:r>
+              <w:t xml:space="preserve">If you use the </w:t>
+            </w:r>
+            <w:r>
+              <w:t>court’s</w:t>
             </w:r>
             <w:hyperlink r:id="rId70">
               <w:r>
+                <w:rPr>
+                  <w:rStyle w:val="Hyperlink"/>
+                </w:rPr>
                 <w:t xml:space="preserve"> </w:t>
               </w:r>
             </w:hyperlink>
-            <w:r>
-              <w:rPr>
-                <w:color w:val="1155CC"/>
-                <w:u w:val="single"/>
-              </w:rPr>
-              <w:t>TrueFil</w:t>
-            </w:r>
-            <w:r>
-              <w:rPr>
-                <w:color w:val="1155CC"/>
-                <w:u w:val="single"/>
-              </w:rPr>
-              <w:t>ing</w:t>
-            </w:r>
-            <w:r>
-              <w:rPr>
-                <w:color w:val="1155CC"/>
-                <w:u w:val="single"/>
-              </w:rPr>
-              <w:t xml:space="preserve"> eFiling system, </w:t>
-            </w:r>
-            <w:r>
-              <w:t>TrueFil</w:t>
-            </w:r>
-            <w:r>
-              <w:t>ing</w:t>
+            <w:hyperlink r:id="rId71" w:history="1">
+              <w:r>
+                <w:rPr>
+                  <w:rStyle w:val="Hyperlink"/>
+                </w:rPr>
+                <w:t>TrueFiling eFiling system</w:t>
+              </w:r>
+            </w:hyperlink>
+            <w:r>
+              <w:t xml:space="preserve">, </w:t>
+            </w:r>
+            <w:r>
+              <w:t>TrueFiling</w:t>
             </w:r>
             <w:r>
               <w:t xml:space="preserve"> serves </w:t>
             </w:r>
             <w:r>
-              <w:t xml:space="preserve">{{ </w:t>
-            </w:r>
-            <w:r>
-              <w:t>other_party_in_case }</w:t>
-            </w:r>
-            <w:r>
-              <w:t xml:space="preserve">} </w:t>
-            </w:r>
-            <w:r>
-              <w:t>for you.</w:t>
-            </w:r>
-          </w:p>
+              <w:t>{{ other_party_in_case }}</w:t>
+            </w:r>
+            <w:r>
+              <w:t xml:space="preserve"> for you.</w:t>
+            </w:r>
+          </w:p>
+          <w:bookmarkEnd w:id="7"/>
           <w:p>
             <w:pPr>
               <w:pStyle w:val="Listnumbered"/>
@@ -7015,28 +6891,7 @@
               </w:numPr>
             </w:pPr>
             <w:r>
-              <w:t xml:space="preserve">Decide the date you will serve </w:t>
-            </w:r>
-            <w:r>
-              <w:t xml:space="preserve">{{ </w:t>
-            </w:r>
-            <w:r>
-              <w:t>other_party_in_case }</w:t>
-            </w:r>
-            <w:r>
-              <w:t>}</w:t>
-            </w:r>
-            <w:r>
-              <w:t>.</w:t>
-            </w:r>
-            <w:r>
-              <w:t xml:space="preserve"> </w:t>
-            </w:r>
-            <w:r>
-              <w:t>S</w:t>
-            </w:r>
-            <w:r>
-              <w:t>erve  them the same day you file your documents with the court.</w:t>
+              <w:t>Decide the date you will serve {{ other_party_in_case }}. Serve them the same day you file your documents with the court.</w:t>
             </w:r>
           </w:p>
           <w:p>
@@ -7053,30 +6908,12 @@
             <w:r>
               <w:rPr>
                 <w:b/>
+                <w:bCs/>
               </w:rPr>
               <w:t>Certificate of Service</w:t>
             </w:r>
             <w:r>
-              <w:t xml:space="preserve"> at the end of your court forms. </w:t>
-            </w:r>
-            <w:r>
-              <w:lastRenderedPageBreak/>
-              <w:t xml:space="preserve">The "certificate" tells the court how you are giving a copy of all the documents you file with the court to </w:t>
-            </w:r>
-            <w:r>
-              <w:t xml:space="preserve">{{ </w:t>
-            </w:r>
-            <w:r>
-              <w:t>other_party_in_case }</w:t>
-            </w:r>
-            <w:r>
-              <w:t>}</w:t>
-            </w:r>
-            <w:r>
-              <w:t xml:space="preserve">. </w:t>
-            </w:r>
-            <w:r>
-              <w:t xml:space="preserve">}}.  </w:t>
+              <w:t xml:space="preserve"> at the end of your court forms. The "certificate" tells the court how you are giving a copy of all the documents you file with the court to {{ other_party_in_case }}. </w:t>
             </w:r>
             <w:r>
               <w:t>If you use TrueFil</w:t>
@@ -7107,46 +6944,17 @@
               <w:outlineLvl w:val="3"/>
             </w:pPr>
             <w:r>
+              <w:lastRenderedPageBreak/>
               <w:t>Important</w:t>
             </w:r>
-            <w:r>
-              <w:t xml:space="preserve"> </w:t>
-            </w:r>
-          </w:p>
-          <w:p>
-            <w:pPr>
-              <w:pStyle w:val="Listnumbered"/>
-              <w:numPr>
-                <w:ilvl w:val="0"/>
-                <w:numId w:val="0"/>
-              </w:numPr>
-              <w:ind w:left="405"/>
-            </w:pPr>
-            <w:r>
-              <w:t xml:space="preserve">Be sure you can serve </w:t>
-            </w:r>
-            <w:r>
-              <w:t xml:space="preserve">{{ </w:t>
-            </w:r>
-            <w:r>
-              <w:t>other_party_in_case }</w:t>
-            </w:r>
-            <w:r>
-              <w:t xml:space="preserve">} </w:t>
-            </w:r>
-            <w:r>
-              <w:t xml:space="preserve">on the date and in the way you put in the </w:t>
-            </w:r>
-            <w:r>
-              <w:rPr>
-                <w:b/>
-              </w:rPr>
-              <w:t>Certificate of Service</w:t>
-            </w:r>
-            <w:r>
-              <w:t xml:space="preserve">. </w:t>
-            </w:r>
-            <w:bookmarkStart w:id="8" w:name="_Hlk136511495"/>
+          </w:p>
+          <w:p>
+            <w:pPr>
+              <w:pStyle w:val="Example"/>
+            </w:pPr>
+            <w:r>
+              <w:t>Be sure you can serve {{ other_party_in_case }} on the date and in the way you put in the Certificate of Service.</w:t>
+            </w:r>
           </w:p>
           <w:p>
             <w:pPr>
@@ -7156,127 +6964,72 @@
                 <w:numId w:val="14"/>
               </w:numPr>
             </w:pPr>
-            <w:r>
-              <w:t xml:space="preserve">If you do not fill out the </w:t>
-            </w:r>
-            <w:r>
-              <w:rPr>
-                <w:b/>
-              </w:rPr>
-              <w:t>Certificate</w:t>
-            </w:r>
-            <w:r>
-              <w:rPr>
-                <w:b/>
-                <w:sz w:val="16"/>
-                <w:szCs w:val="16"/>
-              </w:rPr>
-              <w:t xml:space="preserve"> </w:t>
-            </w:r>
-            <w:r>
-              <w:rPr>
-                <w:b/>
-              </w:rPr>
-              <w:t>of Service</w:t>
-            </w:r>
-            <w:r>
-              <w:t>:</w:t>
-            </w:r>
-          </w:p>
-          <w:p>
-            <w:pPr>
-              <w:pStyle w:val="ListParagraph"/>
+            <w:bookmarkStart w:id="8" w:name="_Hlk136511495"/>
+            <w:r>
+              <w:t>If you do not fill out the Certificate of Service:</w:t>
+            </w:r>
+          </w:p>
+          <w:p>
+            <w:pPr>
+              <w:pStyle w:val="Example-bulleted"/>
               <w:numPr>
                 <w:ilvl w:val="0"/>
-                <w:numId w:val="12"/>
+                <w:numId w:val="3"/>
               </w:numPr>
-              <w:autoSpaceDE/>
-              <w:autoSpaceDN/>
-              <w:spacing w:before="240" w:after="240" w:line="240" w:lineRule="auto"/>
-              <w:contextualSpacing/>
               <w:rPr>
                 <w:bCs/>
               </w:rPr>
             </w:pPr>
             <w:r>
-              <w:t xml:space="preserve">The court </w:t>
-            </w:r>
-            <w:r>
-              <w:t>may not accept your motion or may</w:t>
-            </w:r>
-            <w:r>
-              <w:t xml:space="preserve"> send you a </w:t>
+              <w:t xml:space="preserve">The court may not </w:t>
+            </w:r>
+            <w:r>
+              <w:t>accept</w:t>
+            </w:r>
+            <w:r>
+              <w:t xml:space="preserve"> your motion or may send you a </w:t>
             </w:r>
             <w:r>
               <w:rPr>
                 <w:b/>
+              </w:rPr>
+              <w:t>Deficiency Notice</w:t>
+            </w:r>
+            <w:r>
+              <w:rPr>
                 <w:bCs/>
               </w:rPr>
-              <w:t>Deficiency Notice</w:t>
-            </w:r>
-            <w:r>
-              <w:rPr>
-                <w:bCs/>
-              </w:rPr>
               <w:t>, and</w:t>
             </w:r>
           </w:p>
           <w:p>
             <w:pPr>
-              <w:pStyle w:val="ListParagraph"/>
+              <w:pStyle w:val="Example-bulleted"/>
               <w:numPr>
                 <w:ilvl w:val="0"/>
-                <w:numId w:val="12"/>
+                <w:numId w:val="3"/>
               </w:numPr>
-              <w:autoSpaceDE/>
-              <w:autoSpaceDN/>
-              <w:spacing w:before="240" w:after="240" w:line="240" w:lineRule="auto"/>
-              <w:contextualSpacing/>
-              <w:rPr>
-                <w:bCs/>
-              </w:rPr>
-            </w:pPr>
-            <w:r>
-              <w:rPr>
-                <w:bCs/>
-              </w:rPr>
+            </w:pPr>
+            <w:r>
               <w:t>T</w:t>
             </w:r>
             <w:r>
-              <w:rPr>
-                <w:bCs/>
-              </w:rPr>
               <w:t xml:space="preserve">he judge may not see your motion </w:t>
             </w:r>
             <w:r>
-              <w:rPr>
-                <w:bCs/>
-              </w:rPr>
               <w:t>or</w:t>
             </w:r>
             <w:r>
-              <w:rPr>
-                <w:bCs/>
-              </w:rPr>
               <w:t xml:space="preserve"> make a decision</w:t>
             </w:r>
             <w:bookmarkEnd w:id="8"/>
             <w:r>
-              <w:rPr>
-                <w:bCs/>
-              </w:rPr>
               <w:t>.</w:t>
             </w:r>
-            <w:bookmarkEnd w:id="7"/>
-          </w:p>
-          <w:p>
-            <w:pPr>
-              <w:pStyle w:val="Listnumbered"/>
-              <w:numPr>
-                <w:ilvl w:val="0"/>
-                <w:numId w:val="0"/>
-              </w:numPr>
-              <w:ind w:left="-143"/>
+          </w:p>
+          <w:p>
+            <w:pPr>
+              <w:pStyle w:val="Body"/>
             </w:pPr>
             <w:r>
               <w:t xml:space="preserve">{% for </w:t>
@@ -7297,18 +7050,9 @@
             <w:r>
               <w:t xml:space="preserve"> %}</w:t>
             </w:r>
-          </w:p>
-          <w:p>
-            <w:pPr>
-              <w:pStyle w:val="Listnumbered"/>
-              <w:numPr>
-                <w:ilvl w:val="0"/>
-                <w:numId w:val="0"/>
-              </w:numPr>
-              <w:ind w:left="-143"/>
-            </w:pPr>
-            <w:r>
-              <w:t xml:space="preserve">{{  </w:t>
+            <w:r>
+              <w:br/>
+              <w:t xml:space="preserve">{{ </w:t>
             </w:r>
             <w:proofErr w:type="spellStart"/>
             <w:r>
@@ -7318,17 +7062,8 @@
             <w:r>
               <w:t>['text'] }}</w:t>
             </w:r>
-          </w:p>
-          <w:p>
-            <w:pPr>
-              <w:pStyle w:val="Listnumbered"/>
-              <w:numPr>
-                <w:ilvl w:val="0"/>
-                <w:numId w:val="0"/>
-              </w:numPr>
-              <w:ind w:left="-143"/>
-            </w:pPr>
-            <w:r>
+            <w:r>
+              <w:br/>
               <w:t xml:space="preserve">{{ </w:t>
             </w:r>
             <w:proofErr w:type="spellStart"/>
@@ -7339,17 +7074,8 @@
             <w:r>
               <w:t>['image'].show(width='5in%') }}</w:t>
             </w:r>
-          </w:p>
-          <w:p>
-            <w:pPr>
-              <w:pStyle w:val="Listnumbered"/>
-              <w:numPr>
-                <w:ilvl w:val="0"/>
-                <w:numId w:val="0"/>
-              </w:numPr>
-              <w:ind w:left="-143"/>
-            </w:pPr>
-            <w:r>
+            <w:r>
+              <w:br/>
               <w:t xml:space="preserve">{% </w:t>
             </w:r>
             <w:proofErr w:type="spellStart"/>
@@ -7360,6 +7086,49 @@
             <w:r>
               <w:t xml:space="preserve"> %}</w:t>
             </w:r>
+          </w:p>
+          <w:p>
+            <w:pPr>
+              <w:pStyle w:val="Heading3"/>
+              <w:outlineLvl w:val="2"/>
+            </w:pPr>
+            <w:r>
+              <w:t>Link in this step</w:t>
+            </w:r>
+          </w:p>
+          <w:p>
+            <w:pPr>
+              <w:pStyle w:val="Body"/>
+            </w:pPr>
+            <w:hyperlink r:id="rId72" w:history="1">
+              <w:r>
+                <w:rPr>
+                  <w:rStyle w:val="Hyperlink"/>
+                  <w:b/>
+                  <w:bCs/>
+                  <w:color w:val="auto"/>
+                  <w:u w:val="none"/>
+                </w:rPr>
+                <w:t>TrueFiling eFiling system</w:t>
+              </w:r>
+            </w:hyperlink>
+            <w:r>
+              <w:br/>
+              <w:t>courts.alaska.gov/</w:t>
+            </w:r>
+            <w:proofErr w:type="spellStart"/>
+            <w:r>
+              <w:t>efile</w:t>
+            </w:r>
+            <w:proofErr w:type="spellEnd"/>
+            <w:r>
+              <w:t xml:space="preserve"> </w:t>
+            </w:r>
+            <w:proofErr w:type="spellStart"/>
+            <w:r>
+              <w:t>e</w:t>
+            </w:r>
+            <w:proofErr w:type="spellEnd"/>
           </w:p>
         </w:tc>
       </w:tr>
@@ -7385,38 +7154,82 @@
               <w:lastRenderedPageBreak/>
               <w:t xml:space="preserve">Step </w:t>
             </w:r>
-            <w:r>
-              <w:fldChar w:fldCharType="begin"/>
-            </w:r>
-            <w:r>
-              <w:instrText xml:space="preserve"> SEQ stepList \* MERGEFORMAT </w:instrText>
-            </w:r>
-            <w:r>
-              <w:fldChar w:fldCharType="separate"/>
-            </w:r>
-            <w:r>
-              <w:rPr>
-                <w:noProof/>
-              </w:rPr>
-              <w:t>13</w:t>
-            </w:r>
-            <w:r>
-              <w:rPr>
-                <w:noProof/>
-              </w:rPr>
-              <w:fldChar w:fldCharType="end"/>
-            </w:r>
-            <w:r>
-              <w:t>: File</w:t>
-            </w:r>
-            <w:r>
-              <w:t xml:space="preserve"> your</w:t>
+            <w:fldSimple w:instr=" SEQ stepList \* MERGEFORMAT ">
+              <w:r>
+                <w:rPr>
+                  <w:noProof/>
+                </w:rPr>
+                <w:t>13</w:t>
+              </w:r>
+            </w:fldSimple>
+            <w:r>
+              <w:t xml:space="preserve">: </w:t>
+            </w:r>
+            <w:r>
+              <w:rPr>
+                <w:color w:val="FF0000"/>
+              </w:rPr>
+              <w:t xml:space="preserve">{% </w:t>
+            </w:r>
+            <w:r>
+              <w:rPr>
+                <w:color w:val="FF0000"/>
+              </w:rPr>
+              <w:t>if defined('</w:t>
+            </w:r>
+            <w:proofErr w:type="spellStart"/>
+            <w:r>
+              <w:rPr>
+                <w:color w:val="FF0000"/>
+              </w:rPr>
+              <w:t>file_step_heading</w:t>
+            </w:r>
+            <w:proofErr w:type="spellEnd"/>
+            <w:r>
+              <w:rPr>
+                <w:color w:val="FF0000"/>
+              </w:rPr>
+              <w:t>') %}</w:t>
             </w:r>
             <w:r>
               <w:t xml:space="preserve"> </w:t>
             </w:r>
             <w:r>
-              <w:t>Motion for Interim Child Support</w:t>
+              <w:t xml:space="preserve">{{ </w:t>
+            </w:r>
+            <w:proofErr w:type="spellStart"/>
+            <w:r>
+              <w:t>file_step_heading</w:t>
+            </w:r>
+            <w:proofErr w:type="spellEnd"/>
+            <w:r>
+              <w:t xml:space="preserve"> </w:t>
+            </w:r>
+            <w:r>
+              <w:t>}}</w:t>
+            </w:r>
+            <w:r>
+              <w:rPr>
+                <w:color w:val="FF0000"/>
+                <w:shd w:val="clear" w:color="auto" w:fill="FFFFFF"/>
+              </w:rPr>
+              <w:t>{% else %}</w:t>
+            </w:r>
+            <w:r>
+              <w:t xml:space="preserve">File your </w:t>
+            </w:r>
+            <w:r>
+              <w:rPr>
+                <w:shd w:val="clear" w:color="auto" w:fill="FFFFFF"/>
+              </w:rPr>
+              <w:t>motion forms</w:t>
+            </w:r>
+            <w:r>
+              <w:rPr>
+                <w:color w:val="FF0000"/>
+                <w:shd w:val="clear" w:color="auto" w:fill="FFFFFF"/>
+              </w:rPr>
+              <w:t>{% endif %}</w:t>
             </w:r>
           </w:p>
         </w:tc>
@@ -7446,7 +7259,7 @@
               <w:t>everything you are going to give the court</w:t>
             </w:r>
             <w:r>
-              <w:t xml:space="preserve">.  </w:t>
+              <w:t>.</w:t>
             </w:r>
           </w:p>
           <w:p>
@@ -7506,7 +7319,7 @@
             <w:r>
               <w:t xml:space="preserve"> </w:t>
             </w:r>
-            <w:hyperlink r:id="rId71" w:history="1">
+            <w:hyperlink r:id="rId73" w:history="1">
               <w:r>
                 <w:rPr>
                   <w:rStyle w:val="Hyperlink"/>
@@ -7537,7 +7350,7 @@
             <w:r>
               <w:t xml:space="preserve">Email the documents, if your local court accepts email filings.  </w:t>
             </w:r>
-            <w:hyperlink r:id="rId72" w:history="1">
+            <w:hyperlink r:id="rId74" w:history="1">
               <w:r>
                 <w:rPr>
                   <w:rStyle w:val="Hyperlink"/>
@@ -7661,7 +7474,7 @@
                 <w:bCs/>
               </w:rPr>
             </w:pPr>
-            <w:hyperlink r:id="rId73" w:anchor="current-courts" w:history="1">
+            <w:hyperlink r:id="rId75" w:anchor="current-courts" w:history="1">
               <w:r>
                 <w:rPr>
                   <w:b/>
@@ -7706,7 +7519,7 @@
               <w:keepLines/>
               <w:ind w:left="37"/>
             </w:pPr>
-            <w:hyperlink r:id="rId74" w:history="1">
+            <w:hyperlink r:id="rId76" w:history="1">
               <w:r>
                 <w:rPr>
                   <w:rStyle w:val="Hyperlink"/>
@@ -7922,7 +7735,7 @@
               </w:rPr>
               <w:t xml:space="preserve">,  </w:t>
             </w:r>
-            <w:hyperlink r:id="rId75" w:history="1">
+            <w:hyperlink r:id="rId77" w:history="1">
               <w:r>
                 <w:rPr>
                   <w:rStyle w:val="Hyperlink"/>
@@ -7992,7 +7805,7 @@
               </w:rPr>
               <w:t xml:space="preserve">Certificate of Service,  </w:t>
             </w:r>
-            <w:hyperlink r:id="rId76" w:history="1">
+            <w:hyperlink r:id="rId78" w:history="1">
               <w:r>
                 <w:rPr>
                   <w:b/>
@@ -8030,32 +7843,31 @@
             <w:r>
               <w:t xml:space="preserve">Step </w:t>
             </w:r>
-            <w:r>
-              <w:fldChar w:fldCharType="begin"/>
-            </w:r>
-            <w:r>
-              <w:instrText xml:space="preserve"> SEQ stepList \* MERGEFORMAT </w:instrText>
-            </w:r>
-            <w:r>
-              <w:fldChar w:fldCharType="separate"/>
-            </w:r>
-            <w:r>
-              <w:rPr>
-                <w:noProof/>
-              </w:rPr>
-              <w:t>15</w:t>
-            </w:r>
-            <w:r>
-              <w:rPr>
-                <w:noProof/>
-              </w:rPr>
-              <w:fldChar w:fldCharType="end"/>
-            </w:r>
-            <w:r>
-              <w:t>: What to expect after you file</w:t>
-            </w:r>
-            <w:r>
-              <w:t xml:space="preserve"> a Motion for Interim Child Support</w:t>
+            <w:fldSimple w:instr=" SEQ stepList \* MERGEFORMAT ">
+              <w:r>
+                <w:rPr>
+                  <w:noProof/>
+                </w:rPr>
+                <w:t>15</w:t>
+              </w:r>
+            </w:fldSimple>
+            <w:r>
+              <w:t xml:space="preserve">: </w:t>
+            </w:r>
+            <w:r>
+              <w:t xml:space="preserve">What to expect after </w:t>
+            </w:r>
+            <w:r>
+              <w:t xml:space="preserve">you </w:t>
+            </w:r>
+            <w:r>
+              <w:t>f</w:t>
+            </w:r>
+            <w:r>
+              <w:t>ile</w:t>
+            </w:r>
+            <w:r>
+              <w:t xml:space="preserve"> a {{ motion_type }}</w:t>
             </w:r>
           </w:p>
         </w:tc>
@@ -8075,7 +7887,25 @@
               <w:outlineLvl w:val="2"/>
             </w:pPr>
             <w:r>
-              <w:t>The other parent may file a response or "opposition"</w:t>
+              <w:t>{{</w:t>
+            </w:r>
+            <w:r>
+              <w:t>capitalize(</w:t>
+            </w:r>
+            <w:r>
+              <w:t xml:space="preserve"> </w:t>
+            </w:r>
+            <w:r>
+              <w:t>other_party_in_case</w:t>
+            </w:r>
+            <w:r>
+              <w:t>)</w:t>
+            </w:r>
+            <w:r>
+              <w:t xml:space="preserve"> }</w:t>
+            </w:r>
+            <w:r>
+              <w:t>} may file a response or "opposition"</w:t>
             </w:r>
           </w:p>
           <w:p>
@@ -8083,245 +7913,45 @@
               <w:pStyle w:val="Body"/>
             </w:pPr>
             <w:r>
-              <w:t xml:space="preserve">If </w:t>
-            </w:r>
-            <w:r>
-              <w:t xml:space="preserve"> </w:t>
-            </w:r>
-            <w:r>
-              <w:t xml:space="preserve">you serve </w:t>
-            </w:r>
-            <w:r>
-              <w:t xml:space="preserve">{{ </w:t>
-            </w:r>
-            <w:r>
-              <w:t>other_party_in_case }</w:t>
-            </w:r>
-            <w:r>
-              <w:t>}</w:t>
-            </w:r>
-            <w:r>
-              <w:t xml:space="preserve">:  </w:t>
+              <w:t xml:space="preserve">If you serve {{ </w:t>
+            </w:r>
+            <w:r>
+              <w:t>other_party_in_case</w:t>
+            </w:r>
+            <w:r>
+              <w:t xml:space="preserve"> }}:</w:t>
             </w:r>
           </w:p>
           <w:p>
             <w:pPr>
               <w:pStyle w:val="ListParagraph"/>
-              <w:ind w:left="332"/>
-            </w:pPr>
-            <w:r>
-              <w:t>by hand-delivery, email, or TrueFil</w:t>
-            </w:r>
-            <w:r>
-              <w:t>ing</w:t>
-            </w:r>
-            <w:r>
-              <w:t xml:space="preserve">, they have 10 days to </w:t>
-            </w:r>
-            <w:r>
-              <w:t>file a written response.</w:t>
-            </w:r>
-            <w:r>
-              <w:t xml:space="preserve"> </w:t>
+              <w:numPr>
+                <w:ilvl w:val="1"/>
+                <w:numId w:val="30"/>
+              </w:numPr>
+              <w:ind w:left="403"/>
+            </w:pPr>
+            <w:r>
+              <w:t xml:space="preserve">by hand delivery, email, or TrueFiling, </w:t>
+            </w:r>
+            <w:r>
+              <w:t xml:space="preserve">they have 10 days to file a written response. </w:t>
             </w:r>
           </w:p>
           <w:p>
             <w:pPr>
               <w:pStyle w:val="ListParagraph"/>
-              <w:ind w:left="332"/>
-            </w:pPr>
-            <w:r>
-              <w:t>by mail</w:t>
-            </w:r>
-            <w:r>
-              <w:t>, they have 13 days</w:t>
-            </w:r>
-            <w:r>
-              <w:t xml:space="preserve"> to file a written response</w:t>
-            </w:r>
-            <w:r>
-              <w:t>.</w:t>
-            </w:r>
-          </w:p>
-          <w:p>
-            <w:pPr>
-              <w:pStyle w:val="Body"/>
-            </w:pPr>
-            <w:r>
-              <w:t xml:space="preserve">Counting: </w:t>
-            </w:r>
-          </w:p>
-          <w:p>
-            <w:pPr>
-              <w:pStyle w:val="ListParagraph"/>
-              <w:ind w:left="332"/>
-            </w:pPr>
-            <w:r>
-              <w:t xml:space="preserve">Day 1 is the day after you delivered, emailed, or mailed it.  </w:t>
-            </w:r>
-          </w:p>
-          <w:p>
-            <w:pPr>
-              <w:pStyle w:val="ListParagraph"/>
-              <w:ind w:left="332"/>
-            </w:pPr>
-            <w:r>
-              <w:t xml:space="preserve">Count weekends and holidays.  </w:t>
-            </w:r>
-          </w:p>
-          <w:p>
-            <w:pPr>
-              <w:pStyle w:val="ListParagraph"/>
-              <w:ind w:left="332"/>
-            </w:pPr>
-            <w:r>
-              <w:t xml:space="preserve">If the due date is a weekend or holiday, the {{ other_party_in_case }}‘s response  is due the next day the court is open.  For example, if it is due on a Saturday, and the court is open Monday, their response is due Monday.  </w:t>
-            </w:r>
-          </w:p>
-          <w:p>
-            <w:pPr>
-              <w:pStyle w:val="Body"/>
-            </w:pPr>
-            <w:r>
-              <w:rPr>
-                <w:color w:val="FF0000"/>
-              </w:rPr>
-              <w:t>{% if existing_case == "none" or (existing_case == "unknown" and after_courtview == "none") %}</w:t>
-            </w:r>
-            <w:r>
-              <w:t xml:space="preserve">If you file your </w:t>
-            </w:r>
-            <w:r>
-              <w:rPr>
-                <w:b/>
-                <w:bCs/>
-              </w:rPr>
-              <w:t xml:space="preserve">Motion for Interim Child </w:t>
-            </w:r>
-            <w:r>
-              <w:rPr>
-                <w:b/>
-                <w:bCs/>
-              </w:rPr>
-              <w:lastRenderedPageBreak/>
-              <w:t>Support</w:t>
-            </w:r>
-            <w:r>
-              <w:t xml:space="preserve">  with</w:t>
-            </w:r>
-            <w:r>
-              <w:t xml:space="preserve"> </w:t>
-            </w:r>
-            <w:r>
-              <w:t>your complaint, the other parent does not have to respond until they</w:t>
-            </w:r>
-            <w:r>
-              <w:t xml:space="preserve"> </w:t>
-            </w:r>
-            <w:r>
-              <w:t>respond to the complaint. This is usually 20 days after they get the</w:t>
-            </w:r>
-            <w:r>
-              <w:t xml:space="preserve"> </w:t>
-            </w:r>
-            <w:r>
-              <w:t>complaint</w:t>
-            </w:r>
-            <w:r>
-              <w:t>.</w:t>
-            </w:r>
-          </w:p>
-          <w:p>
-            <w:pPr>
-              <w:pStyle w:val="Body"/>
-            </w:pPr>
-            <w:r>
-              <w:rPr>
-                <w:color w:val="FF0000"/>
-              </w:rPr>
-              <w:t>{% endif %}</w:t>
-            </w:r>
-            <w:r>
-              <w:t xml:space="preserve">The documents </w:t>
-            </w:r>
-            <w:r>
-              <w:t xml:space="preserve">{{ </w:t>
-            </w:r>
-            <w:r>
-              <w:t>other_party_in_case }</w:t>
-            </w:r>
-            <w:r>
-              <w:t xml:space="preserve">} </w:t>
-            </w:r>
-            <w:r>
-              <w:t xml:space="preserve">files after you serve them is their "response" or "opposition". </w:t>
-            </w:r>
-          </w:p>
-          <w:p>
-            <w:pPr>
-              <w:pStyle w:val="Heading3"/>
-              <w:outlineLvl w:val="2"/>
-            </w:pPr>
-            <w:r>
-              <w:t>You can reply to their response</w:t>
-            </w:r>
-          </w:p>
-          <w:p>
-            <w:pPr>
-              <w:pStyle w:val="Body"/>
-            </w:pPr>
-            <w:r>
-              <w:t xml:space="preserve">If the other parent files a response you can file a reply. </w:t>
-            </w:r>
-          </w:p>
-          <w:p>
-            <w:pPr>
-              <w:pStyle w:val="Body"/>
-            </w:pPr>
-            <w:r>
-              <w:t>If they serve you:</w:t>
-            </w:r>
-          </w:p>
-          <w:p>
-            <w:pPr>
-              <w:pStyle w:val="ListParagraph"/>
-              <w:ind w:left="405"/>
-            </w:pPr>
-            <w:r>
-              <w:t>b</w:t>
-            </w:r>
-            <w:r>
-              <w:t>y hand delivery, email</w:t>
-            </w:r>
-            <w:r>
-              <w:t>,</w:t>
-            </w:r>
-            <w:r>
-              <w:t xml:space="preserve"> or TrueFil</w:t>
-            </w:r>
-            <w:r>
-              <w:t>ing</w:t>
-            </w:r>
-            <w:r>
-              <w:t>, you have 5 days to file,</w:t>
-            </w:r>
-          </w:p>
-          <w:p>
-            <w:pPr>
-              <w:pStyle w:val="ListParagraph"/>
-              <w:ind w:left="405"/>
-            </w:pPr>
-            <w:r>
-              <w:t>b</w:t>
-            </w:r>
-            <w:r>
-              <w:t xml:space="preserve">y mail, you have </w:t>
-            </w:r>
-            <w:r>
-              <w:t>8</w:t>
-            </w:r>
-            <w:r>
-              <w:t xml:space="preserve"> days.</w:t>
+              <w:numPr>
+                <w:ilvl w:val="1"/>
+                <w:numId w:val="30"/>
+              </w:numPr>
+              <w:ind w:left="403"/>
+            </w:pPr>
+            <w:r>
+              <w:t xml:space="preserve">by mail, they have 13 days to file a written </w:t>
+            </w:r>
+            <w:r>
+              <w:t xml:space="preserve">response. </w:t>
             </w:r>
           </w:p>
           <w:p>
@@ -8334,6 +7964,7 @@
                 <w:szCs w:val="24"/>
               </w:rPr>
             </w:pPr>
+            <w:bookmarkStart w:id="10" w:name="_Hlk166060862"/>
             <w:r>
               <w:rPr>
                 <w:rFonts w:ascii="Helvetica" w:hAnsi="Helvetica" w:cs="Helvetica"/>
@@ -8342,71 +7973,320 @@
                 <w:sz w:val="24"/>
                 <w:szCs w:val="24"/>
               </w:rPr>
-              <w:t xml:space="preserve">Counting: </w:t>
+              <w:t>Counting:</w:t>
             </w:r>
           </w:p>
           <w:p>
             <w:pPr>
               <w:pStyle w:val="ListParagraph"/>
-              <w:ind w:left="405"/>
-            </w:pPr>
-            <w:r>
-              <w:t xml:space="preserve">Day 1 is the day after they delivered, emailed, or mailed it to you.  </w:t>
+              <w:numPr>
+                <w:ilvl w:val="1"/>
+                <w:numId w:val="30"/>
+              </w:numPr>
+              <w:ind w:left="403"/>
+            </w:pPr>
+            <w:r>
+              <w:t>Day 1 is the day after you delivered, emailed, or mailed it.</w:t>
             </w:r>
           </w:p>
           <w:p>
             <w:pPr>
               <w:pStyle w:val="ListParagraph"/>
-              <w:ind w:left="405"/>
-            </w:pPr>
-            <w:r>
-              <w:t xml:space="preserve">Do not count weekends and holidays.  </w:t>
+              <w:numPr>
+                <w:ilvl w:val="1"/>
+                <w:numId w:val="30"/>
+              </w:numPr>
+              <w:ind w:left="403"/>
+            </w:pPr>
+            <w:r>
+              <w:t>Count weekends and holidays.</w:t>
             </w:r>
           </w:p>
           <w:p>
             <w:pPr>
               <w:pStyle w:val="ListParagraph"/>
-              <w:ind w:left="405"/>
-              <w:rPr>
+              <w:numPr>
+                <w:ilvl w:val="1"/>
+                <w:numId w:val="30"/>
+              </w:numPr>
+              <w:ind w:left="403"/>
+            </w:pPr>
+            <w:r>
+              <w:t xml:space="preserve">If the due date is a weekend or holiday, the {{ </w:t>
+            </w:r>
+            <w:r>
+              <w:t>other_party_in_case</w:t>
+            </w:r>
+            <w:r>
+              <w:t xml:space="preserve"> }}‘s response is due the next day the court is open. For example, if it is due on a Saturday, and the court is open Monday, their response is due Monday.</w:t>
+            </w:r>
+          </w:p>
+          <w:bookmarkEnd w:id="10"/>
+          <w:p>
+            <w:pPr>
+              <w:pStyle w:val="Body"/>
+            </w:pPr>
+            <w:r>
+              <w:rPr>
+                <w:color w:val="FF0000"/>
+              </w:rPr>
+              <w:t>{% if existing_case == "none" or (existing_case == "unknown" and after_courtview == "none") %}</w:t>
+            </w:r>
+            <w:r>
+              <w:t xml:space="preserve">If you file your </w:t>
+            </w:r>
+            <w:r>
+              <w:rPr>
+                <w:b/>
+                <w:bCs/>
+              </w:rPr>
+              <w:t>Motion for Interim Child Support</w:t>
+            </w:r>
+            <w:r>
+              <w:t xml:space="preserve"> with your complaint, the other parent does not have to respond until they respond to the complaint. This is usually 20 days </w:t>
+            </w:r>
+            <w:r>
+              <w:lastRenderedPageBreak/>
+              <w:t>after they get the complaint.</w:t>
+            </w:r>
+          </w:p>
+          <w:p>
+            <w:pPr>
+              <w:pStyle w:val="Body"/>
+            </w:pPr>
+            <w:r>
+              <w:rPr>
+                <w:color w:val="FF0000"/>
+              </w:rPr>
+              <w:t>{% endif %}</w:t>
+            </w:r>
+            <w:r>
+              <w:t xml:space="preserve">The documents </w:t>
+            </w:r>
+            <w:r>
+              <w:t xml:space="preserve">{{ </w:t>
+            </w:r>
+            <w:r>
+              <w:t>other_party_in_case</w:t>
+            </w:r>
+            <w:r>
+              <w:t xml:space="preserve"> }} f</w:t>
+            </w:r>
+            <w:r>
+              <w:t>iles after you serve them is their "response" or "opposition</w:t>
+            </w:r>
+            <w:r>
+              <w:t>.”</w:t>
+            </w:r>
+          </w:p>
+          <w:p>
+            <w:pPr>
+              <w:pStyle w:val="Heading3"/>
+              <w:outlineLvl w:val="2"/>
+            </w:pPr>
+            <w:r>
+              <w:t>You can reply to their response</w:t>
+            </w:r>
+          </w:p>
+          <w:p>
+            <w:pPr>
+              <w:pStyle w:val="Body"/>
+            </w:pPr>
+            <w:r>
+              <w:t xml:space="preserve">If </w:t>
+            </w:r>
+            <w:r>
+              <w:t xml:space="preserve">{{ </w:t>
+            </w:r>
+            <w:r>
+              <w:t>other_party_in_case</w:t>
+            </w:r>
+            <w:r>
+              <w:t xml:space="preserve"> }} </w:t>
+            </w:r>
+            <w:r>
+              <w:t>files a response</w:t>
+            </w:r>
+            <w:r>
+              <w:t xml:space="preserve"> you can file a reply.</w:t>
+            </w:r>
+          </w:p>
+          <w:p>
+            <w:pPr>
+              <w:pStyle w:val="Body"/>
+            </w:pPr>
+            <w:r>
+              <w:t>If they serve you:</w:t>
+            </w:r>
+          </w:p>
+          <w:p>
+            <w:pPr>
+              <w:pStyle w:val="ListParagraph"/>
+              <w:numPr>
+                <w:ilvl w:val="1"/>
+                <w:numId w:val="30"/>
+              </w:numPr>
+              <w:ind w:left="403"/>
+            </w:pPr>
+            <w:r>
+              <w:t>by hand delivery, email, or TrueFiling</w:t>
+            </w:r>
+            <w:r>
+              <w:t>, you have 5 days to file</w:t>
+            </w:r>
+            <w:r>
+              <w:t>.</w:t>
+            </w:r>
+          </w:p>
+          <w:p>
+            <w:pPr>
+              <w:pStyle w:val="ListParagraph"/>
+              <w:numPr>
+                <w:ilvl w:val="1"/>
+                <w:numId w:val="30"/>
+              </w:numPr>
+              <w:ind w:left="403"/>
+            </w:pPr>
+            <w:r>
+              <w:t xml:space="preserve">by mail, you have </w:t>
+            </w:r>
+            <w:r>
+              <w:t xml:space="preserve">8 </w:t>
+            </w:r>
+            <w:r>
+              <w:t>days.</w:t>
+            </w:r>
+          </w:p>
+          <w:p>
+            <w:pPr>
+              <w:rPr>
+                <w:rFonts w:ascii="Helvetica" w:hAnsi="Helvetica" w:cs="Helvetica"/>
+                <w:color w:val="202529"/>
+                <w:spacing w:val="-2"/>
+                <w:sz w:val="24"/>
+                <w:szCs w:val="24"/>
+              </w:rPr>
+            </w:pPr>
+            <w:r>
+              <w:rPr>
+                <w:rFonts w:ascii="Helvetica" w:hAnsi="Helvetica" w:cs="Helvetica"/>
+                <w:color w:val="202529"/>
+                <w:spacing w:val="-2"/>
+                <w:sz w:val="24"/>
+                <w:szCs w:val="24"/>
+              </w:rPr>
+              <w:t>Counting:</w:t>
+            </w:r>
+          </w:p>
+          <w:p>
+            <w:pPr>
+              <w:pStyle w:val="ListParagraph"/>
+              <w:numPr>
+                <w:ilvl w:val="1"/>
+                <w:numId w:val="30"/>
+              </w:numPr>
+              <w:ind w:left="403"/>
+            </w:pPr>
+            <w:r>
+              <w:t>Day 1 is the day after they delivered, emailed, or mailed it to you.</w:t>
+            </w:r>
+          </w:p>
+          <w:p>
+            <w:pPr>
+              <w:pStyle w:val="ListParagraph"/>
+              <w:numPr>
+                <w:ilvl w:val="1"/>
+                <w:numId w:val="30"/>
+              </w:numPr>
+              <w:ind w:left="403"/>
+            </w:pPr>
+            <w:r>
+              <w:t>Do not count weekends and holidays.</w:t>
+            </w:r>
+          </w:p>
+          <w:p>
+            <w:pPr>
+              <w:pStyle w:val="ListParagraph"/>
+              <w:numPr>
+                <w:ilvl w:val="1"/>
+                <w:numId w:val="30"/>
+              </w:numPr>
+              <w:ind w:left="403"/>
+            </w:pPr>
+            <w:r>
+              <w:t>If the due date is a weekend or holiday, your reply is due the next day the court is open. For example, if it is due on a Saturday, and the court is open Monday, your reply is due Monday.</w:t>
+            </w:r>
+          </w:p>
+          <w:p>
+            <w:pPr>
+              <w:pStyle w:val="Body"/>
+            </w:pPr>
+            <w:r>
+              <w:t>Draft your reply:</w:t>
+            </w:r>
+          </w:p>
+          <w:p>
+            <w:pPr>
+              <w:pStyle w:val="ListParagraph"/>
+              <w:numPr>
+                <w:ilvl w:val="1"/>
+                <w:numId w:val="30"/>
+              </w:numPr>
+              <w:ind w:left="403"/>
+              <w:rPr>
+                <w:b/>
+              </w:rPr>
+            </w:pPr>
+            <w:r>
+              <w:t xml:space="preserve">Watch </w:t>
+            </w:r>
+            <w:r>
+              <w:t>2</w:t>
+            </w:r>
+            <w:r>
+              <w:t xml:space="preserve"> video</w:t>
+            </w:r>
+            <w:r>
+              <w:t>s:</w:t>
+            </w:r>
+          </w:p>
+          <w:p>
+            <w:pPr>
+              <w:pStyle w:val="ListPlevel2"/>
+              <w:numPr>
+                <w:ilvl w:val="1"/>
+                <w:numId w:val="3"/>
+              </w:numPr>
+              <w:ind w:left="864"/>
+              <w:rPr>
+                <w:rStyle w:val="Hyperlink"/>
                 <w:b/>
                 <w:color w:val="auto"/>
               </w:rPr>
             </w:pPr>
-            <w:r>
-              <w:t xml:space="preserve">If the due date is a weekend or holiday, your reply is due the next day the court is open.  For example, if it is due on a Saturday, and the court is open Monday, your reply is due Monday. </w:t>
-            </w:r>
-          </w:p>
-          <w:p>
-            <w:pPr>
-              <w:pStyle w:val="Body"/>
-              <w:rPr>
+            <w:hyperlink r:id="rId79" w:history="1">
+              <w:r>
+                <w:rPr>
+                  <w:rStyle w:val="Hyperlink"/>
+                  <w:b/>
+                  <w:color w:val="auto"/>
+                </w:rPr>
+                <w:t>Motions Part 3: Preparing a Reply</w:t>
+              </w:r>
+            </w:hyperlink>
+            <w:r>
+              <w:rPr>
+                <w:rStyle w:val="Hyperlink"/>
                 <w:color w:val="auto"/>
               </w:rPr>
-            </w:pPr>
-            <w:r>
-              <w:t>Draft your reply:</w:t>
-            </w:r>
-          </w:p>
-          <w:p>
-            <w:pPr>
-              <w:pStyle w:val="ListParagraph"/>
-              <w:ind w:left="405"/>
-              <w:rPr>
-                <w:b/>
+              <w:t xml:space="preserve">, </w:t>
+            </w:r>
+            <w:r>
+              <w:rPr>
+                <w:rStyle w:val="Hyperlink"/>
                 <w:color w:val="auto"/>
               </w:rPr>
-            </w:pPr>
-            <w:r>
-              <w:t>Watch</w:t>
-            </w:r>
-            <w:r>
-              <w:t xml:space="preserve"> 2 </w:t>
-            </w:r>
-            <w:r>
-              <w:t>video</w:t>
-            </w:r>
-            <w:r>
-              <w:t>s:</w:t>
+              <w:t>and</w:t>
             </w:r>
           </w:p>
           <w:p>
@@ -8416,1221 +8296,420 @@
                 <w:ilvl w:val="1"/>
                 <w:numId w:val="3"/>
               </w:numPr>
-              <w:ind w:left="780"/>
-              <w:rPr>
-                <w:rStyle w:val="Hyperlink"/>
+              <w:ind w:left="864"/>
+              <w:rPr>
                 <w:b/>
-                <w:color w:val="auto"/>
-                <w:u w:val="none"/>
-              </w:rPr>
-            </w:pPr>
-            <w:r>
+              </w:rPr>
+            </w:pPr>
+            <w:hyperlink r:id="rId80" w:history="1">
+              <w:r>
+                <w:rPr>
+                  <w:b/>
+                  <w:bCs/>
+                </w:rPr>
+                <w:t>Motions Part 4: Mailings and Deadlines</w:t>
+              </w:r>
+            </w:hyperlink>
+          </w:p>
+          <w:p>
+            <w:pPr>
+              <w:pStyle w:val="ListParagraph"/>
+              <w:numPr>
+                <w:ilvl w:val="1"/>
+                <w:numId w:val="30"/>
+              </w:numPr>
+              <w:ind w:left="403"/>
+            </w:pPr>
+            <w:r>
+              <w:rPr>
+                <w:bCs/>
+              </w:rPr>
+              <w:t xml:space="preserve">Read: </w:t>
+            </w:r>
+            <w:hyperlink r:id="rId81" w:anchor="reply" w:history="1">
+              <w:r>
+                <w:rPr>
+                  <w:rStyle w:val="Hyperlink"/>
+                </w:rPr>
+                <w:t>How do I reply to an opposition?</w:t>
+              </w:r>
+            </w:hyperlink>
+            <w:r>
+              <w:t xml:space="preserve"> on the court's website</w:t>
+            </w:r>
+          </w:p>
+          <w:p>
+            <w:pPr>
+              <w:pStyle w:val="ListParagraph"/>
+              <w:numPr>
+                <w:ilvl w:val="1"/>
+                <w:numId w:val="30"/>
+              </w:numPr>
+              <w:ind w:left="403"/>
+            </w:pPr>
+            <w:r>
+              <w:rPr>
+                <w:bCs/>
+              </w:rPr>
+              <w:t>Use</w:t>
+            </w:r>
+            <w:r>
+              <w:t xml:space="preserve">: </w:t>
+            </w:r>
+            <w:r>
+              <w:rPr>
+                <w:b/>
+              </w:rPr>
+              <w:t xml:space="preserve">Reply to Opposition to Motion, </w:t>
+            </w:r>
+            <w:hyperlink r:id="rId82" w:history="1">
+              <w:r>
+                <w:rPr>
+                  <w:rStyle w:val="Hyperlink"/>
+                  <w:b/>
+                </w:rPr>
+                <w:t>SHC-1305</w:t>
+              </w:r>
+            </w:hyperlink>
+            <w:r>
+              <w:t>.</w:t>
+            </w:r>
+          </w:p>
+          <w:p>
+            <w:pPr>
+              <w:pStyle w:val="Body"/>
+            </w:pPr>
+            <w:r>
+              <w:t xml:space="preserve">Remember to fill out the </w:t>
+            </w:r>
+            <w:r>
+              <w:rPr>
+                <w:b/>
+                <w:bCs/>
+              </w:rPr>
+              <w:t>Certificate of Service</w:t>
+            </w:r>
+            <w:r>
+              <w:t xml:space="preserve"> and tell the court how and when you deliver your reply to {{ other_party_in_case }}</w:t>
+            </w:r>
+          </w:p>
+          <w:p>
+            <w:pPr>
+              <w:pStyle w:val="Body"/>
+              <w:rPr>
+                <w:noProof/>
+              </w:rPr>
+            </w:pPr>
+            <w:r>
+              <w:rPr>
+                <w:noProof/>
+              </w:rPr>
+              <w:t>{% for image_data in reply</w:t>
+            </w:r>
+            <w:r>
+              <w:rPr>
+                <w:noProof/>
+              </w:rPr>
+              <w:t>_certificate_list</w:t>
+            </w:r>
+            <w:r>
+              <w:rPr>
+                <w:noProof/>
+              </w:rPr>
+              <w:t xml:space="preserve"> %}</w:t>
+            </w:r>
+            <w:r>
+              <w:rPr>
+                <w:noProof/>
+              </w:rPr>
+              <w:br/>
+              <w:t>{{ image_data['text'] }}</w:t>
+            </w:r>
+            <w:r>
+              <w:rPr>
+                <w:noProof/>
+              </w:rPr>
+              <w:br/>
+              <w:t>{{ image_data['image'].show(width='5in%') }}</w:t>
+            </w:r>
+            <w:r>
+              <w:rPr>
+                <w:noProof/>
+              </w:rPr>
+              <w:br/>
+              <w:t>{% endfor %}</w:t>
+            </w:r>
+          </w:p>
+          <w:p>
+            <w:pPr>
+              <w:pStyle w:val="Heading3"/>
+              <w:outlineLvl w:val="2"/>
+            </w:pPr>
+            <w:r>
+              <w:t>The judge will issue an order</w:t>
+            </w:r>
+          </w:p>
+          <w:p>
+            <w:pPr>
+              <w:pStyle w:val="ListParagraph"/>
+              <w:numPr>
+                <w:ilvl w:val="1"/>
+                <w:numId w:val="30"/>
+              </w:numPr>
+              <w:ind w:left="403"/>
+            </w:pPr>
+            <w:r>
+              <w:t>The judge may set a date for a hearing, but they may decide your motion without a hearing.</w:t>
+            </w:r>
+          </w:p>
+          <w:p>
+            <w:pPr>
+              <w:pStyle w:val="ListParagraph"/>
+              <w:numPr>
+                <w:ilvl w:val="1"/>
+                <w:numId w:val="30"/>
+              </w:numPr>
+              <w:ind w:left="403"/>
+              <w:rPr>
+                <w:b/>
+                <w:bCs/>
+              </w:rPr>
+            </w:pPr>
+            <w:r>
+              <w:t xml:space="preserve">The judge may grant your </w:t>
+            </w:r>
+            <w:r>
+              <w:rPr>
+                <w:b/>
+                <w:bCs/>
+              </w:rPr>
+              <w:t xml:space="preserve">{{ motion_type }}. </w:t>
+            </w:r>
+            <w:r>
+              <w:t>If they do, you will get a copy of the new order.</w:t>
+            </w:r>
+            <w:r>
+              <w:rPr>
+                <w:b/>
+                <w:bCs/>
+              </w:rPr>
               <w:t xml:space="preserve"> </w:t>
             </w:r>
-            <w:hyperlink r:id="rId77" w:history="1">
+          </w:p>
+          <w:p>
+            <w:pPr>
+              <w:pStyle w:val="ListParagraph"/>
+              <w:numPr>
+                <w:ilvl w:val="1"/>
+                <w:numId w:val="30"/>
+              </w:numPr>
+              <w:ind w:left="403"/>
+            </w:pPr>
+            <w:r>
+              <w:t xml:space="preserve">The judge may deny your </w:t>
+            </w:r>
+            <w:r>
+              <w:rPr>
+                <w:b/>
+                <w:bCs/>
+              </w:rPr>
+              <w:t xml:space="preserve">{{ motion_type }}. </w:t>
+            </w:r>
+            <w:r>
+              <w:t>If they do, you will get an order denying the motion.</w:t>
+            </w:r>
+            <w:r>
+              <w:rPr>
+                <w:color w:val="FF0000"/>
+              </w:rPr>
+              <w:t xml:space="preserve">{% if user_need in('change foreign </w:t>
+            </w:r>
+            <w:r>
+              <w:rPr>
+                <w:color w:val="FF0000"/>
+              </w:rPr>
+              <w:lastRenderedPageBreak/>
+              <w:t>order', 'change foreign custody order') or (user_need in('change AK order', 'change custody order', 'change divorce order') and middle_of_case == 'no') %}</w:t>
+            </w:r>
+          </w:p>
+          <w:p>
+            <w:pPr>
+              <w:pStyle w:val="ListParagraph"/>
+              <w:numPr>
+                <w:ilvl w:val="1"/>
+                <w:numId w:val="30"/>
+              </w:numPr>
+              <w:ind w:left="403"/>
+            </w:pPr>
+            <w:r>
+              <w:t>Keep following your court order unless the judge grants your motion and issues a new order.</w:t>
+            </w:r>
+          </w:p>
+          <w:p>
+            <w:pPr>
+              <w:pStyle w:val="Body"/>
+            </w:pPr>
+            <w:r>
+              <w:t xml:space="preserve">Either one of you can decide to appeal the decision about the </w:t>
+            </w:r>
+            <w:r>
+              <w:rPr>
+                <w:b/>
+                <w:bCs/>
+              </w:rPr>
+              <w:t>{{ motion_type }}</w:t>
+            </w:r>
+            <w:r>
+              <w:t xml:space="preserve"> if you believe the judge made a legal mistake. Learn more about </w:t>
+            </w:r>
+            <w:hyperlink r:id="rId83" w:history="1">
+              <w:r>
+                <w:rPr>
+                  <w:rStyle w:val="Hyperlink"/>
+                </w:rPr>
+                <w:t>filing an appeal</w:t>
+              </w:r>
+            </w:hyperlink>
+            <w:r>
+              <w:t>.</w:t>
+            </w:r>
+            <w:r>
+              <w:rPr>
+                <w:color w:val="FF0000"/>
+              </w:rPr>
+              <w:t>{% endif %}</w:t>
+            </w:r>
+          </w:p>
+          <w:p>
+            <w:pPr>
+              <w:pStyle w:val="Heading3"/>
+              <w:outlineLvl w:val="2"/>
+            </w:pPr>
+            <w:r>
+              <w:t>Links in this step</w:t>
+            </w:r>
+          </w:p>
+          <w:p>
+            <w:pPr>
+              <w:pStyle w:val="Body"/>
+            </w:pPr>
+            <w:hyperlink r:id="rId84" w:history="1">
               <w:r>
                 <w:rPr>
                   <w:rStyle w:val="Hyperlink"/>
                   <w:b/>
                   <w:color w:val="auto"/>
-                  <w:u w:val="none"/>
                 </w:rPr>
-                <w:t>Motions</w:t>
-              </w:r>
+                <w:t>Motions Part 3: Preparing a Reply </w:t>
+              </w:r>
+            </w:hyperlink>
+            <w:r>
+              <w:br/>
+            </w:r>
+            <w:r>
+              <w:t>youtube.com/</w:t>
+            </w:r>
+            <w:proofErr w:type="spellStart"/>
+            <w:r>
+              <w:t>watch?v</w:t>
+            </w:r>
+            <w:proofErr w:type="spellEnd"/>
+            <w:r>
+              <w:t>=</w:t>
+            </w:r>
+            <w:proofErr w:type="spellStart"/>
+            <w:r>
+              <w:t>egoBeRFB_Uw</w:t>
+            </w:r>
+            <w:proofErr w:type="spellEnd"/>
+          </w:p>
+          <w:p>
+            <w:pPr>
+              <w:pStyle w:val="Body"/>
+            </w:pPr>
+            <w:r>
+              <w:rPr>
+                <w:b/>
+                <w:bCs/>
+              </w:rPr>
+              <w:t>Motions Part 4: Mailings and Deadlines</w:t>
+            </w:r>
+            <w:r>
+              <w:br/>
+            </w:r>
+            <w:r>
+              <w:t>youtu.be/YQvG7GEGeoo</w:t>
+            </w:r>
+          </w:p>
+          <w:p>
+            <w:pPr>
+              <w:pStyle w:val="Body"/>
+            </w:pPr>
+            <w:r>
+              <w:rPr>
+                <w:b/>
+                <w:bCs/>
+              </w:rPr>
+              <w:t>How do I reply to an opposition?</w:t>
+            </w:r>
+            <w:r>
+              <w:br/>
+              <w:t>courts.alaska.gov/shc/family/</w:t>
+            </w:r>
+            <w:proofErr w:type="spellStart"/>
+            <w:r>
+              <w:t>motions.htm#reply</w:t>
+            </w:r>
+            <w:proofErr w:type="spellEnd"/>
+          </w:p>
+          <w:p>
+            <w:pPr>
+              <w:pStyle w:val="Body"/>
+            </w:pPr>
+            <w:r>
+              <w:rPr>
+                <w:b/>
+              </w:rPr>
+              <w:t>Reply to Opposition to Motion, SHC-1305</w:t>
+            </w:r>
+            <w:r>
+              <w:br/>
+              <w:t>courts.alaska.gov/shc/family/docs/shc-1305n.pdf</w:t>
+            </w:r>
+          </w:p>
+          <w:p>
+            <w:pPr>
+              <w:pStyle w:val="BodyText"/>
+            </w:pPr>
+            <w:r>
+              <w:rPr>
+                <w:color w:val="FF0000"/>
+              </w:rPr>
+              <w:t>{% if user_need =='change foreign custody order' or (user_need in('change custody order', 'change divorce order') and middle_of_case == 'no') %}</w:t>
+            </w:r>
+            <w:hyperlink r:id="rId85" w:history="1">
               <w:r>
                 <w:rPr>
                   <w:rStyle w:val="Hyperlink"/>
                   <w:b/>
                   <w:color w:val="auto"/>
-                  <w:u w:val="none"/>
                 </w:rPr>
-                <w:t xml:space="preserve"> </w:t>
-              </w:r>
-              <w:r>
-                <w:rPr>
-                  <w:rStyle w:val="Hyperlink"/>
-                  <w:b/>
-                  <w:color w:val="auto"/>
-                  <w:u w:val="none"/>
-                </w:rPr>
-                <w:t>Part</w:t>
-              </w:r>
-              <w:r>
-                <w:rPr>
-                  <w:rStyle w:val="Hyperlink"/>
-                  <w:b/>
-                  <w:color w:val="auto"/>
-                  <w:u w:val="none"/>
-                </w:rPr>
-                <w:t xml:space="preserve"> </w:t>
-              </w:r>
-              <w:r>
-                <w:rPr>
-                  <w:rStyle w:val="Hyperlink"/>
-                  <w:b/>
-                  <w:color w:val="auto"/>
-                  <w:u w:val="none"/>
-                </w:rPr>
-                <w:t>3:</w:t>
-              </w:r>
-              <w:r>
-                <w:rPr>
-                  <w:rStyle w:val="Hyperlink"/>
-                  <w:b/>
-                  <w:color w:val="auto"/>
-                  <w:u w:val="none"/>
-                </w:rPr>
-                <w:t xml:space="preserve"> </w:t>
-              </w:r>
-              <w:r>
-                <w:rPr>
-                  <w:rStyle w:val="Hyperlink"/>
-                  <w:b/>
-                  <w:color w:val="auto"/>
-                  <w:u w:val="none"/>
-                </w:rPr>
-                <w:t>Preparing</w:t>
-              </w:r>
-              <w:r>
-                <w:rPr>
-                  <w:rStyle w:val="Hyperlink"/>
-                  <w:b/>
-                  <w:color w:val="auto"/>
-                  <w:u w:val="none"/>
-                </w:rPr>
-                <w:t xml:space="preserve"> </w:t>
-              </w:r>
-              <w:r>
-                <w:rPr>
-                  <w:rStyle w:val="Hyperlink"/>
-                  <w:b/>
-                  <w:color w:val="auto"/>
-                  <w:u w:val="none"/>
-                </w:rPr>
-                <w:t>a</w:t>
-              </w:r>
-              <w:r>
-                <w:rPr>
-                  <w:rStyle w:val="Hyperlink"/>
-                  <w:b/>
-                  <w:color w:val="auto"/>
-                  <w:u w:val="none"/>
-                </w:rPr>
-                <w:t xml:space="preserve"> </w:t>
-              </w:r>
-              <w:r>
-                <w:rPr>
-                  <w:rStyle w:val="Hyperlink"/>
-                  <w:b/>
-                  <w:color w:val="auto"/>
-                  <w:u w:val="none"/>
-                </w:rPr>
-                <w:t>Reply</w:t>
+                <w:t>filing an appeal</w:t>
               </w:r>
             </w:hyperlink>
             <w:r>
               <w:rPr>
                 <w:rStyle w:val="Hyperlink"/>
                 <w:color w:val="auto"/>
-                <w:u w:val="none"/>
-              </w:rPr>
-              <w:t>, and</w:t>
-            </w:r>
-          </w:p>
-          <w:p>
-            <w:pPr>
-              <w:pStyle w:val="ListParagraph"/>
-              <w:numPr>
-                <w:ilvl w:val="1"/>
-                <w:numId w:val="3"/>
-              </w:numPr>
-              <w:ind w:left="780"/>
-              <w:rPr>
-                <w:b/>
-                <w:color w:val="auto"/>
-              </w:rPr>
-            </w:pPr>
-            <w:r>
-              <w:rPr>
-                <w:rFonts w:eastAsia="Times New Roman"/>
-                <w:b/>
-                <w:color w:val="000000" w:themeColor="text1"/>
-              </w:rPr>
-              <w:t>Motions</w:t>
-            </w:r>
-            <w:r>
-              <w:rPr>
-                <w:rFonts w:eastAsia="Times New Roman"/>
-                <w:b/>
-                <w:color w:val="000000" w:themeColor="text1"/>
-              </w:rPr>
-              <w:t xml:space="preserve"> </w:t>
-            </w:r>
-            <w:r>
-              <w:rPr>
-                <w:rFonts w:eastAsia="Times New Roman"/>
-                <w:b/>
-                <w:color w:val="000000" w:themeColor="text1"/>
-              </w:rPr>
-              <w:t>Part</w:t>
-            </w:r>
-            <w:r>
-              <w:rPr>
-                <w:rFonts w:eastAsia="Times New Roman"/>
-                <w:b/>
-                <w:color w:val="000000" w:themeColor="text1"/>
-              </w:rPr>
-              <w:t xml:space="preserve"> </w:t>
-            </w:r>
-            <w:r>
-              <w:rPr>
-                <w:rFonts w:eastAsia="Times New Roman"/>
-                <w:b/>
-                <w:color w:val="000000" w:themeColor="text1"/>
-              </w:rPr>
-              <w:t>4:</w:t>
-            </w:r>
-            <w:r>
-              <w:rPr>
-                <w:rFonts w:eastAsia="Times New Roman"/>
-                <w:b/>
-                <w:color w:val="000000" w:themeColor="text1"/>
-              </w:rPr>
-              <w:t xml:space="preserve"> </w:t>
-            </w:r>
-            <w:r>
-              <w:rPr>
-                <w:rFonts w:eastAsia="Times New Roman"/>
-                <w:b/>
-                <w:color w:val="000000" w:themeColor="text1"/>
-              </w:rPr>
-              <w:t>Mailings</w:t>
-            </w:r>
-            <w:r>
-              <w:rPr>
-                <w:rFonts w:eastAsia="Times New Roman"/>
-                <w:b/>
-                <w:color w:val="000000" w:themeColor="text1"/>
-              </w:rPr>
-              <w:t xml:space="preserve"> </w:t>
-            </w:r>
-            <w:r>
-              <w:rPr>
-                <w:rFonts w:eastAsia="Times New Roman"/>
-                <w:b/>
-                <w:color w:val="000000" w:themeColor="text1"/>
-              </w:rPr>
-              <w:t>and</w:t>
-            </w:r>
-            <w:r>
-              <w:rPr>
-                <w:rFonts w:eastAsia="Times New Roman"/>
-                <w:b/>
-                <w:color w:val="000000" w:themeColor="text1"/>
-              </w:rPr>
-              <w:t xml:space="preserve"> </w:t>
-            </w:r>
-            <w:r>
-              <w:rPr>
-                <w:rFonts w:eastAsia="Times New Roman"/>
-                <w:b/>
-                <w:color w:val="000000" w:themeColor="text1"/>
-              </w:rPr>
-              <w:t>Deadlines</w:t>
-            </w:r>
-            <w:r>
-              <w:rPr>
-                <w:rFonts w:eastAsia="Times New Roman"/>
-                <w:color w:val="000000" w:themeColor="text1"/>
-              </w:rPr>
-              <w:t>.</w:t>
-            </w:r>
-          </w:p>
-          <w:p>
-            <w:pPr>
-              <w:pStyle w:val="ListParagraph"/>
-              <w:ind w:left="405"/>
-              <w:rPr>
-                <w:rStyle w:val="Hyperlink"/>
-                <w:b/>
-                <w:color w:val="auto"/>
-                <w:u w:val="none"/>
-              </w:rPr>
-            </w:pPr>
-            <w:r>
-              <w:t xml:space="preserve">Read </w:t>
-            </w:r>
-            <w:r>
-              <w:rPr>
-                <w:b/>
-                <w:bCs/>
-              </w:rPr>
-              <w:t>How</w:t>
-            </w:r>
-            <w:r>
-              <w:rPr>
-                <w:b/>
-                <w:bCs/>
-              </w:rPr>
-              <w:t xml:space="preserve"> </w:t>
-            </w:r>
-            <w:r>
-              <w:rPr>
-                <w:b/>
-                <w:bCs/>
-              </w:rPr>
-              <w:t>do</w:t>
-            </w:r>
-            <w:r>
-              <w:rPr>
-                <w:b/>
-                <w:bCs/>
-              </w:rPr>
-              <w:t xml:space="preserve"> </w:t>
-            </w:r>
-            <w:r>
-              <w:rPr>
-                <w:b/>
-                <w:bCs/>
-              </w:rPr>
-              <w:t>I</w:t>
-            </w:r>
-            <w:r>
-              <w:rPr>
-                <w:b/>
-                <w:bCs/>
-              </w:rPr>
-              <w:t xml:space="preserve"> </w:t>
-            </w:r>
-            <w:r>
-              <w:rPr>
-                <w:b/>
-                <w:bCs/>
-              </w:rPr>
-              <w:t>reply</w:t>
-            </w:r>
-            <w:r>
-              <w:rPr>
-                <w:b/>
-                <w:bCs/>
-              </w:rPr>
-              <w:t xml:space="preserve"> </w:t>
-            </w:r>
-            <w:r>
-              <w:rPr>
-                <w:b/>
-                <w:bCs/>
-              </w:rPr>
-              <w:t>to</w:t>
-            </w:r>
-            <w:r>
-              <w:rPr>
-                <w:b/>
-                <w:bCs/>
-              </w:rPr>
-              <w:t xml:space="preserve"> </w:t>
-            </w:r>
-            <w:r>
-              <w:rPr>
-                <w:b/>
-                <w:bCs/>
-              </w:rPr>
-              <w:t>an</w:t>
-            </w:r>
-            <w:r>
-              <w:rPr>
-                <w:b/>
-                <w:bCs/>
-              </w:rPr>
-              <w:t xml:space="preserve"> </w:t>
-            </w:r>
-            <w:r>
-              <w:rPr>
-                <w:b/>
-                <w:bCs/>
-              </w:rPr>
-              <w:t>opposition?</w:t>
-            </w:r>
-            <w:r>
-              <w:t xml:space="preserve"> on the court’s website.</w:t>
-            </w:r>
-          </w:p>
-          <w:p>
-            <w:pPr>
-              <w:pStyle w:val="ListParagraph"/>
-              <w:ind w:left="424"/>
-            </w:pPr>
-            <w:r>
-              <w:t>Use</w:t>
-            </w:r>
-            <w:r>
-              <w:t>:</w:t>
-            </w:r>
-            <w:r>
-              <w:t xml:space="preserve"> </w:t>
-            </w:r>
-            <w:r>
-              <w:rPr>
-                <w:b/>
-              </w:rPr>
-              <w:t>Reply</w:t>
-            </w:r>
-            <w:r>
-              <w:rPr>
-                <w:b/>
-              </w:rPr>
-              <w:t xml:space="preserve"> </w:t>
-            </w:r>
-            <w:r>
-              <w:rPr>
-                <w:b/>
-              </w:rPr>
-              <w:t>to</w:t>
-            </w:r>
-            <w:r>
-              <w:rPr>
-                <w:b/>
-              </w:rPr>
-              <w:t xml:space="preserve"> </w:t>
-            </w:r>
-            <w:r>
-              <w:rPr>
-                <w:b/>
-              </w:rPr>
-              <w:t>Opposition</w:t>
-            </w:r>
-            <w:r>
-              <w:rPr>
-                <w:b/>
-              </w:rPr>
-              <w:t xml:space="preserve"> </w:t>
-            </w:r>
-            <w:r>
-              <w:rPr>
-                <w:b/>
-              </w:rPr>
-              <w:t>to</w:t>
-            </w:r>
-            <w:r>
-              <w:rPr>
-                <w:b/>
-              </w:rPr>
-              <w:t xml:space="preserve"> </w:t>
-            </w:r>
-            <w:r>
-              <w:rPr>
-                <w:b/>
-              </w:rPr>
-              <w:t>Motion,</w:t>
-            </w:r>
-            <w:r>
-              <w:rPr>
-                <w:b/>
-              </w:rPr>
-              <w:t xml:space="preserve"> </w:t>
-            </w:r>
-            <w:hyperlink r:id="rId78" w:history="1">
-              <w:r>
-                <w:rPr>
-                  <w:b/>
-                </w:rPr>
-                <w:t>SHC-1305</w:t>
-              </w:r>
-            </w:hyperlink>
-            <w:r>
-              <w:rPr>
-                <w:b/>
-              </w:rPr>
-              <w:t xml:space="preserve"> </w:t>
-            </w:r>
-            <w:r>
-              <w:t>[</w:t>
-            </w:r>
-            <w:hyperlink r:id="rId79" w:history="1">
-              <w:r>
-                <w:rPr>
-                  <w:rStyle w:val="Hyperlink"/>
-                </w:rPr>
-                <w:t>Fill-In</w:t>
-              </w:r>
-              <w:r>
-                <w:rPr>
-                  <w:rStyle w:val="Hyperlink"/>
-                </w:rPr>
-                <w:t xml:space="preserve"> </w:t>
-              </w:r>
-              <w:r>
-                <w:rPr>
-                  <w:rStyle w:val="Hyperlink"/>
-                </w:rPr>
-                <w:t>PDF</w:t>
-              </w:r>
-            </w:hyperlink>
-            <w:r>
-              <w:t>]</w:t>
-            </w:r>
-            <w:r>
-              <w:t>.</w:t>
-            </w:r>
-          </w:p>
-          <w:p>
-            <w:pPr>
-              <w:pStyle w:val="ListParagraph"/>
-              <w:numPr>
-                <w:ilvl w:val="1"/>
-                <w:numId w:val="3"/>
-              </w:numPr>
-              <w:ind w:left="870"/>
-            </w:pPr>
-            <w:r>
-              <w:t>Remember to fill out the section that tells the court how and when you deliver your reply to {{ other_party_in_case }}.</w:t>
-            </w:r>
-          </w:p>
-          <w:p>
-            <w:pPr>
-              <w:pStyle w:val="BodyText"/>
-              <w:rPr>
-                <w:noProof/>
-              </w:rPr>
-            </w:pPr>
-            <w:r>
-              <w:rPr>
-                <w:noProof/>
-              </w:rPr>
-              <w:t>{% for image_data in reply</w:t>
-            </w:r>
-            <w:r>
-              <w:rPr>
-                <w:noProof/>
-              </w:rPr>
-              <w:t>_certificate_list</w:t>
-            </w:r>
-            <w:r>
-              <w:rPr>
-                <w:noProof/>
-              </w:rPr>
-              <w:t xml:space="preserve"> %}</w:t>
-            </w:r>
-          </w:p>
-          <w:p>
-            <w:pPr>
-              <w:pStyle w:val="BodyText"/>
-              <w:rPr>
-                <w:noProof/>
-              </w:rPr>
-            </w:pPr>
-            <w:r>
-              <w:rPr>
-                <w:noProof/>
-              </w:rPr>
-              <w:t>{{ image_data['text'] }}</w:t>
-            </w:r>
-          </w:p>
-          <w:p>
-            <w:pPr>
-              <w:pStyle w:val="BodyText"/>
-              <w:rPr>
-                <w:noProof/>
-              </w:rPr>
-            </w:pPr>
-            <w:r>
-              <w:rPr>
-                <w:noProof/>
-              </w:rPr>
-              <w:t>{{ image_data['image'].show(width='5in%') }}</w:t>
-            </w:r>
-          </w:p>
-          <w:p>
-            <w:pPr>
-              <w:ind w:left="-116"/>
-            </w:pPr>
-            <w:r>
-              <w:rPr>
-                <w:noProof/>
-              </w:rPr>
-              <w:t xml:space="preserve"> {% endfor %}</w:t>
-            </w:r>
-          </w:p>
-          <w:p>
-            <w:pPr>
-              <w:pStyle w:val="Heading3"/>
-              <w:outlineLvl w:val="2"/>
-            </w:pPr>
-            <w:r>
-              <w:t>The judge will issue an order</w:t>
-            </w:r>
-          </w:p>
-          <w:p>
-            <w:pPr>
-              <w:pStyle w:val="ListParagraph"/>
-              <w:ind w:left="405"/>
-            </w:pPr>
-            <w:r>
-              <w:t>The judge may set a date for a hearing, but they may decide your motion without a hearing.</w:t>
-            </w:r>
-          </w:p>
-          <w:p>
-            <w:pPr>
-              <w:pStyle w:val="ListParagraph"/>
-              <w:ind w:left="405"/>
-            </w:pPr>
-            <w:r>
-              <w:t xml:space="preserve">The judge may grant your </w:t>
-            </w:r>
-            <w:r>
-              <w:rPr>
-                <w:b/>
-                <w:bCs/>
-              </w:rPr>
-              <w:t xml:space="preserve">{{ motion_type </w:t>
-            </w:r>
-            <w:r>
-              <w:rPr>
-                <w:b/>
-                <w:bCs/>
-              </w:rPr>
-              <w:t>}}</w:t>
-            </w:r>
-            <w:r>
-              <w:t>. I</w:t>
-            </w:r>
-            <w:r>
-              <w:t>f they do, you will get a copy of the new order.</w:t>
-            </w:r>
-            <w:r>
-              <w:rPr>
-                <w:b/>
-                <w:bCs/>
-              </w:rPr>
-              <w:t xml:space="preserve"> </w:t>
-            </w:r>
-          </w:p>
-          <w:p>
-            <w:pPr>
-              <w:pStyle w:val="ListParagraph"/>
-              <w:ind w:left="405"/>
-            </w:pPr>
-            <w:r>
-              <w:lastRenderedPageBreak/>
-              <w:t xml:space="preserve">The judge may deny your </w:t>
-            </w:r>
-            <w:r>
-              <w:rPr>
-                <w:b/>
-                <w:bCs/>
-              </w:rPr>
-              <w:t>{{ motion_type }}</w:t>
-            </w:r>
-            <w:r>
-              <w:t>.</w:t>
-            </w:r>
-            <w:r>
-              <w:rPr>
-                <w:b/>
-                <w:bCs/>
-              </w:rPr>
-              <w:t xml:space="preserve"> </w:t>
-            </w:r>
-            <w:r>
-              <w:t>If they do, you will get a</w:t>
-            </w:r>
-            <w:r>
-              <w:t>n</w:t>
-            </w:r>
-            <w:r>
-              <w:t xml:space="preserve"> order</w:t>
-            </w:r>
-            <w:r>
-              <w:t xml:space="preserve"> denying the motion.</w:t>
-            </w:r>
-            <w:r>
-              <w:t xml:space="preserve"> </w:t>
-            </w:r>
-          </w:p>
-          <w:p>
-            <w:pPr>
-              <w:pStyle w:val="ListParagraph"/>
-              <w:ind w:left="405"/>
-            </w:pPr>
-            <w:r>
-              <w:rPr>
-                <w:color w:val="FFC000"/>
-              </w:rPr>
-              <w:t>{% if user_need =='change foreign custody order' or (user_need in('change custody order', 'change divorce order') and  middle_of_case == 'no') %}</w:t>
-            </w:r>
-            <w:r>
-              <w:t>Keep following your court order unless the judge grants your motion and issues a new order.</w:t>
-            </w:r>
-          </w:p>
-          <w:p>
-            <w:pPr>
-              <w:pStyle w:val="ListParagraph"/>
-              <w:ind w:left="405"/>
-            </w:pPr>
-            <w:r>
-              <w:t xml:space="preserve">Either one of you can decide to appeal the decision about the </w:t>
-            </w:r>
-            <w:r>
-              <w:rPr>
-                <w:b/>
-                <w:bCs/>
-              </w:rPr>
-              <w:t>{{ motion_type }}</w:t>
-            </w:r>
-            <w:r>
-              <w:t xml:space="preserve"> if you believe the judge made a legal mistake. Learn more about </w:t>
-            </w:r>
-            <w:hyperlink r:id="rId80" w:history="1">
-              <w:r>
-                <w:rPr>
-                  <w:rStyle w:val="Hyperlink"/>
-                </w:rPr>
-                <w:t>filing an appeal</w:t>
-              </w:r>
-            </w:hyperlink>
-            <w:r>
-              <w:t>.</w:t>
-            </w:r>
-            <w:r>
-              <w:rPr>
-                <w:color w:val="FFC000"/>
-              </w:rPr>
-              <w:t>{% endif %}</w:t>
-            </w:r>
-          </w:p>
-          <w:p>
-            <w:pPr>
-              <w:pStyle w:val="Heading3"/>
-              <w:outlineLvl w:val="2"/>
-            </w:pPr>
-            <w:r>
-              <w:t>Links in this step</w:t>
-            </w:r>
-          </w:p>
-          <w:p>
-            <w:pPr>
-              <w:pStyle w:val="Body"/>
-            </w:pPr>
-            <w:hyperlink r:id="rId81" w:history="1">
-              <w:r>
-                <w:rPr>
-                  <w:rStyle w:val="Hyperlink"/>
-                  <w:b/>
-                  <w:color w:val="auto"/>
-                  <w:u w:val="none"/>
-                </w:rPr>
-                <w:t>Motions</w:t>
-              </w:r>
-              <w:r>
-                <w:rPr>
-                  <w:rStyle w:val="Hyperlink"/>
-                  <w:b/>
-                  <w:color w:val="auto"/>
-                  <w:u w:val="none"/>
-                </w:rPr>
-                <w:t xml:space="preserve"> </w:t>
-              </w:r>
-              <w:r>
-                <w:rPr>
-                  <w:rStyle w:val="Hyperlink"/>
-                  <w:b/>
-                  <w:color w:val="auto"/>
-                  <w:u w:val="none"/>
-                </w:rPr>
-                <w:t>Part</w:t>
-              </w:r>
-              <w:r>
-                <w:rPr>
-                  <w:rStyle w:val="Hyperlink"/>
-                  <w:b/>
-                  <w:color w:val="auto"/>
-                  <w:u w:val="none"/>
-                </w:rPr>
-                <w:t xml:space="preserve"> </w:t>
-              </w:r>
-              <w:r>
-                <w:rPr>
-                  <w:rStyle w:val="Hyperlink"/>
-                  <w:b/>
-                  <w:color w:val="auto"/>
-                  <w:u w:val="none"/>
-                </w:rPr>
-                <w:t>3:</w:t>
-              </w:r>
-              <w:r>
-                <w:rPr>
-                  <w:rStyle w:val="Hyperlink"/>
-                  <w:b/>
-                  <w:color w:val="auto"/>
-                  <w:u w:val="none"/>
-                </w:rPr>
-                <w:t xml:space="preserve"> </w:t>
-              </w:r>
-              <w:r>
-                <w:rPr>
-                  <w:rStyle w:val="Hyperlink"/>
-                  <w:b/>
-                  <w:color w:val="auto"/>
-                  <w:u w:val="none"/>
-                </w:rPr>
-                <w:t>Preparing</w:t>
-              </w:r>
-              <w:r>
-                <w:rPr>
-                  <w:rStyle w:val="Hyperlink"/>
-                  <w:b/>
-                  <w:color w:val="auto"/>
-                  <w:u w:val="none"/>
-                </w:rPr>
-                <w:t xml:space="preserve"> </w:t>
-              </w:r>
-              <w:r>
-                <w:rPr>
-                  <w:rStyle w:val="Hyperlink"/>
-                  <w:b/>
-                  <w:color w:val="auto"/>
-                  <w:u w:val="none"/>
-                </w:rPr>
-                <w:t>a</w:t>
-              </w:r>
-              <w:r>
-                <w:rPr>
-                  <w:rStyle w:val="Hyperlink"/>
-                  <w:b/>
-                  <w:color w:val="auto"/>
-                  <w:u w:val="none"/>
-                </w:rPr>
-                <w:t xml:space="preserve"> </w:t>
-              </w:r>
-              <w:r>
-                <w:rPr>
-                  <w:rStyle w:val="Hyperlink"/>
-                  <w:b/>
-                  <w:color w:val="auto"/>
-                  <w:u w:val="none"/>
-                </w:rPr>
-                <w:t>Reply</w:t>
-              </w:r>
-              <w:r>
-                <w:rPr>
-                  <w:rStyle w:val="Hyperlink"/>
-                  <w:b/>
-                  <w:color w:val="auto"/>
-                  <w:u w:val="none"/>
-                </w:rPr>
-                <w:t xml:space="preserve"> </w:t>
-              </w:r>
-            </w:hyperlink>
-            <w:r>
+              </w:rPr>
               <w:br/>
             </w:r>
             <w:r>
-              <w:t>youtube.com/</w:t>
-            </w:r>
-            <w:proofErr w:type="spellStart"/>
-            <w:r>
-              <w:t>watch?v</w:t>
-            </w:r>
-            <w:proofErr w:type="spellEnd"/>
-            <w:r>
-              <w:t>=</w:t>
-            </w:r>
-            <w:proofErr w:type="spellStart"/>
-            <w:r>
-              <w:t>egoBeRFB_Uw</w:t>
-            </w:r>
-            <w:proofErr w:type="spellEnd"/>
-          </w:p>
-          <w:p>
-            <w:pPr>
-              <w:pStyle w:val="BodyText"/>
-            </w:pPr>
-            <w:r>
-              <w:rPr>
-                <w:rFonts w:eastAsia="Times New Roman"/>
-                <w:b/>
-                <w:color w:val="000000" w:themeColor="text1"/>
-              </w:rPr>
-              <w:t>Motions</w:t>
-            </w:r>
-            <w:r>
-              <w:rPr>
-                <w:rFonts w:eastAsia="Times New Roman"/>
-                <w:b/>
-                <w:color w:val="000000" w:themeColor="text1"/>
-              </w:rPr>
-              <w:t xml:space="preserve"> </w:t>
-            </w:r>
-            <w:r>
-              <w:rPr>
-                <w:rFonts w:eastAsia="Times New Roman"/>
-                <w:b/>
-                <w:color w:val="000000" w:themeColor="text1"/>
-              </w:rPr>
-              <w:t>Part</w:t>
-            </w:r>
-            <w:r>
-              <w:rPr>
-                <w:rFonts w:eastAsia="Times New Roman"/>
-                <w:b/>
-                <w:color w:val="000000" w:themeColor="text1"/>
-              </w:rPr>
-              <w:t xml:space="preserve"> </w:t>
-            </w:r>
-            <w:r>
-              <w:rPr>
-                <w:rFonts w:eastAsia="Times New Roman"/>
-                <w:b/>
-                <w:color w:val="000000" w:themeColor="text1"/>
-              </w:rPr>
-              <w:t>4:</w:t>
-            </w:r>
-            <w:r>
-              <w:rPr>
-                <w:rFonts w:eastAsia="Times New Roman"/>
-                <w:b/>
-                <w:color w:val="000000" w:themeColor="text1"/>
-              </w:rPr>
-              <w:t xml:space="preserve"> </w:t>
-            </w:r>
-            <w:r>
-              <w:rPr>
-                <w:rFonts w:eastAsia="Times New Roman"/>
-                <w:b/>
-                <w:color w:val="000000" w:themeColor="text1"/>
-              </w:rPr>
-              <w:t>Mailings</w:t>
-            </w:r>
-            <w:r>
-              <w:rPr>
-                <w:rFonts w:eastAsia="Times New Roman"/>
-                <w:b/>
-                <w:color w:val="000000" w:themeColor="text1"/>
-              </w:rPr>
-              <w:t xml:space="preserve"> </w:t>
-            </w:r>
-            <w:r>
-              <w:rPr>
-                <w:rFonts w:eastAsia="Times New Roman"/>
-                <w:b/>
-                <w:color w:val="000000" w:themeColor="text1"/>
-              </w:rPr>
-              <w:t>and</w:t>
-            </w:r>
-            <w:r>
-              <w:rPr>
-                <w:rFonts w:eastAsia="Times New Roman"/>
-                <w:b/>
-                <w:color w:val="000000" w:themeColor="text1"/>
-              </w:rPr>
-              <w:t xml:space="preserve"> </w:t>
-            </w:r>
-            <w:r>
-              <w:rPr>
-                <w:rFonts w:eastAsia="Times New Roman"/>
-                <w:b/>
-                <w:color w:val="000000" w:themeColor="text1"/>
-              </w:rPr>
-              <w:t>Deadlines</w:t>
-            </w:r>
-            <w:r>
-              <w:rPr>
-                <w:b/>
-                <w:color w:val="000000" w:themeColor="text1"/>
-              </w:rPr>
-              <w:br/>
-            </w:r>
-            <w:r>
-              <w:t>youtube.com/</w:t>
-            </w:r>
-            <w:proofErr w:type="spellStart"/>
-            <w:r>
-              <w:t>watch?v</w:t>
-            </w:r>
-            <w:proofErr w:type="spellEnd"/>
-            <w:r>
-              <w:t>=YQvG7GEGeoo</w:t>
-            </w:r>
-          </w:p>
-          <w:p>
-            <w:pPr>
-              <w:pStyle w:val="Body"/>
-            </w:pPr>
-            <w:r>
-              <w:rPr>
-                <w:b/>
-                <w:bCs/>
-              </w:rPr>
-              <w:t>How</w:t>
-            </w:r>
-            <w:r>
-              <w:rPr>
-                <w:b/>
-                <w:bCs/>
-              </w:rPr>
-              <w:t xml:space="preserve"> </w:t>
-            </w:r>
-            <w:r>
-              <w:rPr>
-                <w:b/>
-                <w:bCs/>
-              </w:rPr>
-              <w:t>do</w:t>
-            </w:r>
-            <w:r>
-              <w:rPr>
-                <w:b/>
-                <w:bCs/>
-              </w:rPr>
-              <w:t xml:space="preserve"> </w:t>
-            </w:r>
-            <w:r>
-              <w:rPr>
-                <w:b/>
-                <w:bCs/>
-              </w:rPr>
-              <w:t>I</w:t>
-            </w:r>
-            <w:r>
-              <w:rPr>
-                <w:b/>
-                <w:bCs/>
-              </w:rPr>
-              <w:t xml:space="preserve"> </w:t>
-            </w:r>
-            <w:r>
-              <w:rPr>
-                <w:b/>
-                <w:bCs/>
-              </w:rPr>
-              <w:t>reply</w:t>
-            </w:r>
-            <w:r>
-              <w:rPr>
-                <w:b/>
-                <w:bCs/>
-              </w:rPr>
-              <w:t xml:space="preserve"> </w:t>
-            </w:r>
-            <w:r>
-              <w:rPr>
-                <w:b/>
-                <w:bCs/>
-              </w:rPr>
-              <w:t>to</w:t>
-            </w:r>
-            <w:r>
-              <w:rPr>
-                <w:b/>
-                <w:bCs/>
-              </w:rPr>
-              <w:t xml:space="preserve"> </w:t>
-            </w:r>
-            <w:r>
-              <w:rPr>
-                <w:b/>
-                <w:bCs/>
-              </w:rPr>
-              <w:t>an</w:t>
-            </w:r>
-            <w:r>
-              <w:rPr>
-                <w:b/>
-                <w:bCs/>
-              </w:rPr>
-              <w:t xml:space="preserve"> </w:t>
-            </w:r>
-            <w:r>
-              <w:rPr>
-                <w:b/>
-                <w:bCs/>
-              </w:rPr>
-              <w:t>opposition?</w:t>
-            </w:r>
-            <w:r>
-              <w:br/>
-              <w:t>courts.alaska.gov/shc/family/</w:t>
-            </w:r>
-            <w:proofErr w:type="spellStart"/>
-            <w:r>
-              <w:t>motions.htm#reply</w:t>
-            </w:r>
-            <w:proofErr w:type="spellEnd"/>
-          </w:p>
-          <w:p>
-            <w:pPr>
-              <w:pStyle w:val="Body"/>
-            </w:pPr>
-            <w:r>
-              <w:rPr>
-                <w:b/>
-              </w:rPr>
-              <w:t>Reply</w:t>
-            </w:r>
-            <w:r>
-              <w:rPr>
-                <w:b/>
-              </w:rPr>
-              <w:t xml:space="preserve"> </w:t>
-            </w:r>
-            <w:r>
-              <w:rPr>
-                <w:b/>
-              </w:rPr>
-              <w:t>to</w:t>
-            </w:r>
-            <w:r>
-              <w:rPr>
-                <w:b/>
-              </w:rPr>
-              <w:t xml:space="preserve"> </w:t>
-            </w:r>
-            <w:r>
-              <w:rPr>
-                <w:b/>
-              </w:rPr>
-              <w:t>Opposition</w:t>
-            </w:r>
-            <w:r>
-              <w:rPr>
-                <w:b/>
-              </w:rPr>
-              <w:t xml:space="preserve"> </w:t>
-            </w:r>
-            <w:r>
-              <w:rPr>
-                <w:b/>
-              </w:rPr>
-              <w:t>to</w:t>
-            </w:r>
-            <w:r>
-              <w:rPr>
-                <w:b/>
-              </w:rPr>
-              <w:t xml:space="preserve"> </w:t>
-            </w:r>
-            <w:r>
-              <w:rPr>
-                <w:b/>
-              </w:rPr>
-              <w:t>Motion,</w:t>
-            </w:r>
-            <w:r>
-              <w:rPr>
-                <w:b/>
-              </w:rPr>
-              <w:t xml:space="preserve"> </w:t>
-            </w:r>
-            <w:hyperlink r:id="rId82" w:history="1">
-              <w:r>
-                <w:rPr>
-                  <w:b/>
-                </w:rPr>
-                <w:t>SHC-1305</w:t>
-              </w:r>
-            </w:hyperlink>
-            <w:r>
-              <w:rPr>
-                <w:b/>
-              </w:rPr>
-              <w:t xml:space="preserve"> </w:t>
-            </w:r>
-            <w:r>
-              <w:t>[</w:t>
-            </w:r>
-            <w:r>
-              <w:t>Fill-In</w:t>
-            </w:r>
-            <w:r>
-              <w:t xml:space="preserve"> </w:t>
-            </w:r>
-            <w:r>
-              <w:t>PDF</w:t>
-            </w:r>
-            <w:r>
-              <w:t>]</w:t>
-            </w:r>
-            <w:r>
-              <w:br/>
-            </w:r>
-            <w:r>
-              <w:t>courts.alaska.gov/shc/family/docs/shc-1305n.pdf</w:t>
-            </w:r>
-          </w:p>
-          <w:p>
-            <w:pPr>
-              <w:pStyle w:val="BodyText"/>
-            </w:pPr>
-            <w:r>
-              <w:rPr>
-                <w:color w:val="FFC000"/>
-              </w:rPr>
-              <w:t>{% if user_need =='change foreign custody order' or (user_need in('change custody order', 'change divorce order') and  middle_of_case == 'no') %}</w:t>
-            </w:r>
-            <w:hyperlink r:id="rId83" w:history="1">
-              <w:r>
-                <w:rPr>
-                  <w:rStyle w:val="Hyperlink"/>
-                  <w:b/>
-                  <w:color w:val="auto"/>
-                  <w:u w:val="none"/>
-                </w:rPr>
-                <w:t>filing</w:t>
-              </w:r>
-              <w:r>
-                <w:rPr>
-                  <w:rStyle w:val="Hyperlink"/>
-                  <w:b/>
-                  <w:color w:val="auto"/>
-                  <w:u w:val="none"/>
-                </w:rPr>
-                <w:t xml:space="preserve"> </w:t>
-              </w:r>
-              <w:r>
-                <w:rPr>
-                  <w:rStyle w:val="Hyperlink"/>
-                  <w:b/>
-                  <w:color w:val="auto"/>
-                  <w:u w:val="none"/>
-                </w:rPr>
-                <w:t>an</w:t>
-              </w:r>
-              <w:r>
-                <w:rPr>
-                  <w:rStyle w:val="Hyperlink"/>
-                  <w:b/>
-                  <w:color w:val="auto"/>
-                  <w:u w:val="none"/>
-                </w:rPr>
-                <w:t xml:space="preserve"> </w:t>
-              </w:r>
-              <w:r>
-                <w:rPr>
-                  <w:rStyle w:val="Hyperlink"/>
-                  <w:b/>
-                  <w:color w:val="auto"/>
-                  <w:u w:val="none"/>
-                </w:rPr>
-                <w:t>appeal</w:t>
-              </w:r>
-            </w:hyperlink>
-            <w:r>
-              <w:rPr>
-                <w:rStyle w:val="Hyperlink"/>
-                <w:color w:val="auto"/>
-                <w:u w:val="none"/>
-              </w:rPr>
-              <w:br/>
-            </w:r>
-            <w:r>
-              <w:rPr>
-                <w:color w:val="auto"/>
-              </w:rPr>
-              <w:t>courts.alaska.gov/shc/appeals</w:t>
-            </w:r>
-            <w:r>
-              <w:rPr>
-                <w:color w:val="FFC000"/>
+              <w:t>courts.alaska.gov/shc/appeals/appeals.htm</w:t>
+            </w:r>
+            <w:r>
+              <w:rPr>
+                <w:color w:val="FF0000"/>
               </w:rPr>
               <w:t>{% endif %}</w:t>
             </w:r>
@@ -9740,34 +8819,21 @@
               <w:outlineLvl w:val="1"/>
             </w:pPr>
             <w:r>
+              <w:t xml:space="preserve">Step </w:t>
+            </w:r>
+            <w:fldSimple w:instr=" SEQ stepList \* MERGEFORMAT ">
+              <w:r>
+                <w:rPr>
+                  <w:noProof/>
+                </w:rPr>
+                <w:t>16</w:t>
+              </w:r>
+            </w:fldSimple>
+            <w:r>
+              <w:t xml:space="preserve"> : </w:t>
+            </w:r>
+            <w:r>
               <w:lastRenderedPageBreak/>
-              <w:t xml:space="preserve">Step </w:t>
-            </w:r>
-            <w:r>
-              <w:fldChar w:fldCharType="begin"/>
-            </w:r>
-            <w:r>
-              <w:instrText xml:space="preserve"> SEQ stepList \* MERGEFORMAT </w:instrText>
-            </w:r>
-            <w:r>
-              <w:fldChar w:fldCharType="separate"/>
-            </w:r>
-            <w:r>
-              <w:rPr>
-                <w:noProof/>
-              </w:rPr>
-              <w:t>16</w:t>
-            </w:r>
-            <w:r>
-              <w:rPr>
-                <w:noProof/>
-              </w:rPr>
-              <w:fldChar w:fldCharType="end"/>
-            </w:r>
-            <w:r>
-              <w:t xml:space="preserve"> : </w:t>
-            </w:r>
-            <w:r>
               <w:t xml:space="preserve">Decide if </w:t>
             </w:r>
             <w:r>
@@ -9793,7 +8859,12 @@
               <w:spacing w:before="240"/>
             </w:pPr>
             <w:r>
-              <w:t>This Guided Assistant Interview has information about asking for child support.  If you</w:t>
+              <w:lastRenderedPageBreak/>
+              <w:t xml:space="preserve">This Guided Assistant Interview has information about asking for child </w:t>
+            </w:r>
+            <w:r>
+              <w:lastRenderedPageBreak/>
+              <w:t>support.  If you</w:t>
             </w:r>
             <w:r>
               <w:t>r</w:t>
@@ -9903,6 +8974,7 @@
               <w:pStyle w:val="BodyText"/>
             </w:pPr>
             <w:r>
+              <w:lastRenderedPageBreak/>
               <w:t>{%tr endif %}</w:t>
             </w:r>
           </w:p>
@@ -10004,27 +9076,14 @@
             <w:r>
               <w:t xml:space="preserve">Step </w:t>
             </w:r>
-            <w:r>
-              <w:fldChar w:fldCharType="begin"/>
-            </w:r>
-            <w:r>
-              <w:instrText xml:space="preserve"> SEQ stepList \* MERGEFORMAT </w:instrText>
-            </w:r>
-            <w:r>
-              <w:fldChar w:fldCharType="separate"/>
-            </w:r>
-            <w:r>
-              <w:rPr>
-                <w:noProof/>
-              </w:rPr>
-              <w:t>17</w:t>
-            </w:r>
-            <w:r>
-              <w:rPr>
-                <w:noProof/>
-              </w:rPr>
-              <w:fldChar w:fldCharType="end"/>
-            </w:r>
+            <w:fldSimple w:instr=" SEQ stepList \* MERGEFORMAT ">
+              <w:r>
+                <w:rPr>
+                  <w:noProof/>
+                </w:rPr>
+                <w:t>17</w:t>
+              </w:r>
+            </w:fldSimple>
             <w:r>
               <w:t xml:space="preserve"> : Find out if you have a court case</w:t>
             </w:r>
@@ -10047,7 +9106,7 @@
             <w:r>
               <w:t xml:space="preserve">If you do not know if you have an open divorce, dissolution, or custody case, look for your name in </w:t>
             </w:r>
-            <w:hyperlink r:id="rId84" w:history="1">
+            <w:hyperlink r:id="rId86" w:history="1">
               <w:proofErr w:type="spellStart"/>
               <w:r>
                 <w:t>Courtview</w:t>
@@ -10073,7 +9132,7 @@
             <w:r>
               <w:t xml:space="preserve">If you need more help call the call the </w:t>
             </w:r>
-            <w:hyperlink r:id="rId85" w:history="1">
+            <w:hyperlink r:id="rId87" w:history="1">
               <w:r>
                 <w:t>Family Law Self-Help Center</w:t>
               </w:r>
@@ -10088,9 +9147,6 @@
             <w:r>
               <w:br/>
               <w:t>(866) 279-0851 from an Alaska-based phone outside of Anchorage.</w:t>
-            </w:r>
-            <w:r>
-              <w:t xml:space="preserve"> </w:t>
             </w:r>
           </w:p>
           <w:p>
@@ -10111,7 +9167,7 @@
                 <w:u w:val="none"/>
               </w:rPr>
             </w:pPr>
-            <w:hyperlink r:id="rId86" w:history="1">
+            <w:hyperlink r:id="rId88" w:history="1">
               <w:proofErr w:type="spellStart"/>
               <w:r>
                 <w:rPr>
@@ -10132,7 +9188,7 @@
               </w:rPr>
               <w:br/>
             </w:r>
-            <w:hyperlink r:id="rId87" w:history="1">
+            <w:hyperlink r:id="rId89" w:history="1">
               <w:r>
                 <w:rPr>
                   <w:rStyle w:val="Hyperlink"/>
@@ -10165,7 +9221,7 @@
             <w:pPr>
               <w:pStyle w:val="BodyText"/>
             </w:pPr>
-            <w:hyperlink r:id="rId88" w:history="1">
+            <w:hyperlink r:id="rId90" w:history="1">
               <w:r>
                 <w:rPr>
                   <w:rStyle w:val="Hyperlink"/>
@@ -10184,7 +9240,7 @@
               </w:rPr>
               <w:br/>
             </w:r>
-            <w:hyperlink r:id="rId89" w:history="1">
+            <w:hyperlink r:id="rId91" w:history="1">
               <w:r>
                 <w:rPr>
                   <w:rStyle w:val="Hyperlink"/>
@@ -10253,11 +9309,11 @@
               <w:pStyle w:val="Heading2"/>
               <w:outlineLvl w:val="1"/>
             </w:pPr>
-            <w:bookmarkStart w:id="10" w:name="_Ref119655071"/>
+            <w:bookmarkStart w:id="11" w:name="_Ref119655071"/>
             <w:r>
               <w:t xml:space="preserve">Step </w:t>
             </w:r>
-            <w:bookmarkStart w:id="11" w:name="LastStep"/>
+            <w:bookmarkStart w:id="12" w:name="LastStep"/>
             <w:r>
               <w:rPr>
                 <w:rStyle w:val="NumChar"/>
@@ -10289,21 +9345,18 @@
               </w:rPr>
               <w:fldChar w:fldCharType="end"/>
             </w:r>
+            <w:bookmarkEnd w:id="12"/>
+            <w:r>
+              <w:t xml:space="preserve">: Get more </w:t>
+            </w:r>
+            <w:r>
+              <w:lastRenderedPageBreak/>
+              <w:t>information</w:t>
+            </w:r>
+            <w:r>
+              <w:t xml:space="preserve"> or help</w:t>
+            </w:r>
             <w:bookmarkEnd w:id="11"/>
-            <w:r>
-              <w:t xml:space="preserve">: Get </w:t>
-            </w:r>
-            <w:r>
-              <w:lastRenderedPageBreak/>
-              <w:t xml:space="preserve">more </w:t>
-            </w:r>
-            <w:r>
-              <w:t>information</w:t>
-            </w:r>
-            <w:r>
-              <w:t xml:space="preserve"> or help</w:t>
-            </w:r>
-            <w:bookmarkEnd w:id="10"/>
           </w:p>
         </w:tc>
         <w:tc>
@@ -10326,32 +9379,31 @@
             <w:r>
               <w:t>:</w:t>
             </w:r>
-            <w:r>
-              <w:t xml:space="preserve"> </w:t>
-            </w:r>
           </w:p>
           <w:p>
             <w:pPr>
               <w:pStyle w:val="ListParagraph"/>
             </w:pPr>
             <w:r>
+              <w:t>C</w:t>
+            </w:r>
+            <w:r>
+              <w:t xml:space="preserve">all the </w:t>
+            </w:r>
+            <w:r>
+              <w:t>Family Law Self-Help Center</w:t>
+            </w:r>
+            <w:r>
+              <w:br/>
+            </w:r>
+            <w:r>
+              <w:t>(907) 264-0851 or</w:t>
+            </w:r>
+            <w:r>
+              <w:br/>
+            </w:r>
+            <w:r>
               <w:lastRenderedPageBreak/>
-              <w:t>C</w:t>
-            </w:r>
-            <w:r>
-              <w:t xml:space="preserve">all the </w:t>
-            </w:r>
-            <w:r>
-              <w:t>Family Law Self-Help Center</w:t>
-            </w:r>
-            <w:r>
-              <w:br/>
-            </w:r>
-            <w:r>
-              <w:t>(907) 264-0851 or</w:t>
-            </w:r>
-            <w:r>
-              <w:br/>
               <w:t>(</w:t>
             </w:r>
             <w:r>
@@ -10365,7 +9417,7 @@
             <w:r>
               <w:t xml:space="preserve">See the court’s  </w:t>
             </w:r>
-            <w:hyperlink r:id="rId90" w:history="1">
+            <w:hyperlink r:id="rId92" w:history="1">
               <w:r>
                 <w:rPr>
                   <w:rStyle w:val="Hyperlink"/>
@@ -10388,7 +9440,7 @@
             <w:r>
               <w:t xml:space="preserve">Many lawyers offer free or flat fee consultations without having to hire them for the whole case. </w:t>
             </w:r>
-            <w:hyperlink r:id="rId91" w:history="1">
+            <w:hyperlink r:id="rId93" w:history="1">
               <w:r>
                 <w:rPr>
                   <w:rStyle w:val="Hyperlink"/>
@@ -10407,7 +9459,7 @@
             <w:r>
               <w:t xml:space="preserve">Depending on your income, you may qualify for </w:t>
             </w:r>
-            <w:hyperlink r:id="rId92" w:history="1">
+            <w:hyperlink r:id="rId94" w:history="1">
               <w:r>
                 <w:rPr>
                   <w:rStyle w:val="Hyperlink"/>
@@ -10426,7 +9478,7 @@
             <w:r>
               <w:t xml:space="preserve">Depending on your income and circumstances, you may qualify for a free lawyer from </w:t>
             </w:r>
-            <w:hyperlink r:id="rId93" w:history="1">
+            <w:hyperlink r:id="rId95" w:history="1">
               <w:r>
                 <w:rPr>
                   <w:rStyle w:val="Hyperlink"/>
@@ -10573,8 +9625,8 @@
       </w:pPr>
     </w:p>
     <w:sectPr>
-      <w:headerReference w:type="default" r:id="rId94"/>
-      <w:footerReference w:type="default" r:id="rId95"/>
+      <w:headerReference w:type="default" r:id="rId96"/>
+      <w:footerReference w:type="default" r:id="rId97"/>
       <w:pgSz w:w="12240" w:h="15840"/>
       <w:pgMar w:top="245" w:right="1440" w:bottom="274" w:left="1440" w:header="720" w:footer="720" w:gutter="0"/>
       <w:cols w:space="720"/>
@@ -10632,27 +9684,14 @@
     <w:r>
       <w:t xml:space="preserve"> of </w:t>
     </w:r>
-    <w:r>
-      <w:fldChar w:fldCharType="begin"/>
-    </w:r>
-    <w:r>
-      <w:instrText xml:space="preserve"> NUMPAGES  \* Arabic  \* MERGEFORMAT </w:instrText>
-    </w:r>
-    <w:r>
-      <w:fldChar w:fldCharType="separate"/>
-    </w:r>
-    <w:r>
-      <w:rPr>
-        <w:noProof/>
-      </w:rPr>
-      <w:t>19</w:t>
-    </w:r>
-    <w:r>
-      <w:rPr>
-        <w:noProof/>
-      </w:rPr>
-      <w:fldChar w:fldCharType="end"/>
-    </w:r>
+    <w:fldSimple w:instr=" NUMPAGES  \* Arabic  \* MERGEFORMAT ">
+      <w:r>
+        <w:rPr>
+          <w:noProof/>
+        </w:rPr>
+        <w:t>19</w:t>
+      </w:r>
+    </w:fldSimple>
     <w:r>
       <w:t xml:space="preserve"> pages</w:t>
     </w:r>
@@ -10693,6 +9732,120 @@
 <file path=word/numbering.xml><?xml version="1.0" encoding="utf-8"?>
 <w:numbering xmlns:wpc="http://schemas.microsoft.com/office/word/2010/wordprocessingCanvas" xmlns:cx="http://schemas.microsoft.com/office/drawing/2014/chartex" xmlns:cx1="http://schemas.microsoft.com/office/drawing/2015/9/8/chartex" xmlns:cx2="http://schemas.microsoft.com/office/drawing/2015/10/21/chartex" xmlns:cx3="http://schemas.microsoft.com/office/drawing/2016/5/9/chartex" xmlns:cx4="http://schemas.microsoft.com/office/drawing/2016/5/10/chartex" xmlns:cx5="http://schemas.microsoft.com/office/drawing/2016/5/11/chartex" xmlns:cx6="http://schemas.microsoft.com/office/drawing/2016/5/12/chartex" xmlns:cx7="http://schemas.microsoft.com/office/drawing/2016/5/13/chartex" xmlns:cx8="http://schemas.microsoft.com/office/drawing/2016/5/14/chartex" xmlns:mc="http://schemas.openxmlformats.org/markup-compatibility/2006" xmlns:aink="http://schemas.microsoft.com/office/drawing/2016/ink" xmlns:am3d="http://schemas.microsoft.com/office/drawing/2017/model3d" xmlns:o="urn:schemas-microsoft-com:office:office" xmlns:r="http://schemas.openxmlformats.org/officeDocument/2006/relationships" xmlns:m="http://schemas.openxmlformats.org/officeDocument/2006/math" xmlns:v="urn:schemas-microsoft-com:vml" xmlns:wp14="http://schemas.microsoft.com/office/word/2010/wordprocessingDrawing" xmlns:wp="http://schemas.openxmlformats.org/drawingml/2006/wordprocessingDrawing" xmlns:w10="urn:schemas-microsoft-com:office:word" xmlns:w="http://schemas.openxmlformats.org/wordprocessingml/2006/main" xmlns:w14="http://schemas.microsoft.com/office/word/2010/wordml" xmlns:w15="http://schemas.microsoft.com/office/word/2012/wordml" xmlns:w16cex="http://schemas.microsoft.com/office/word/2018/wordml/cex" xmlns:w16cid="http://schemas.microsoft.com/office/word/2016/wordml/cid" xmlns:w16="http://schemas.microsoft.com/office/word/2018/wordml" xmlns:w16sdtdh="http://schemas.microsoft.com/office/word/2020/wordml/sdtdatahash" xmlns:w16se="http://schemas.microsoft.com/office/word/2015/wordml/symex" xmlns:wpg="http://schemas.microsoft.com/office/word/2010/wordprocessingGroup" xmlns:wpi="http://schemas.microsoft.com/office/word/2010/wordprocessingInk" xmlns:wne="http://schemas.microsoft.com/office/word/2006/wordml" xmlns:wps="http://schemas.microsoft.com/office/word/2010/wordprocessingShape" mc:Ignorable="w14 w15 w16se w16cid w16 w16cex w16sdtdh wp14">
   <w:abstractNum w:abstractNumId="0" w15:restartNumberingAfterBreak="0">
+    <w:nsid w:val="010D7900"/>
+    <w:multiLevelType w:val="hybridMultilevel"/>
+    <w:tmpl w:val="4ADC70E4"/>
+    <w:lvl w:ilvl="0" w:tplc="10E46750">
+      <w:start w:val="1"/>
+      <w:numFmt w:val="decimal"/>
+      <w:lvlText w:val="%1."/>
+      <w:lvlJc w:val="left"/>
+      <w:pPr>
+        <w:ind w:left="405" w:hanging="360"/>
+      </w:pPr>
+      <w:rPr>
+        <w:rFonts w:cs="Times New Roman" w:hint="default"/>
+      </w:rPr>
+    </w:lvl>
+    <w:lvl w:ilvl="1" w:tplc="77429D92">
+      <w:start w:val="1"/>
+      <w:numFmt w:val="bullet"/>
+      <w:pStyle w:val="Heading1Char"/>
+      <w:lvlText w:val=""/>
+      <w:lvlJc w:val="left"/>
+      <w:pPr>
+        <w:ind w:left="1125" w:hanging="360"/>
+      </w:pPr>
+      <w:rPr>
+        <w:rFonts w:ascii="Symbol" w:hAnsi="Symbol" w:hint="default"/>
+      </w:rPr>
+    </w:lvl>
+    <w:lvl w:ilvl="2" w:tplc="0409001B" w:tentative="1">
+      <w:start w:val="1"/>
+      <w:numFmt w:val="lowerRoman"/>
+      <w:lvlText w:val="%3."/>
+      <w:lvlJc w:val="right"/>
+      <w:pPr>
+        <w:ind w:left="1845" w:hanging="180"/>
+      </w:pPr>
+      <w:rPr>
+        <w:rFonts w:cs="Times New Roman"/>
+      </w:rPr>
+    </w:lvl>
+    <w:lvl w:ilvl="3" w:tplc="0409000F" w:tentative="1">
+      <w:start w:val="1"/>
+      <w:numFmt w:val="decimal"/>
+      <w:lvlText w:val="%4."/>
+      <w:lvlJc w:val="left"/>
+      <w:pPr>
+        <w:ind w:left="2565" w:hanging="360"/>
+      </w:pPr>
+      <w:rPr>
+        <w:rFonts w:cs="Times New Roman"/>
+      </w:rPr>
+    </w:lvl>
+    <w:lvl w:ilvl="4" w:tplc="04090019" w:tentative="1">
+      <w:start w:val="1"/>
+      <w:numFmt w:val="lowerLetter"/>
+      <w:lvlText w:val="%5."/>
+      <w:lvlJc w:val="left"/>
+      <w:pPr>
+        <w:ind w:left="3285" w:hanging="360"/>
+      </w:pPr>
+      <w:rPr>
+        <w:rFonts w:cs="Times New Roman"/>
+      </w:rPr>
+    </w:lvl>
+    <w:lvl w:ilvl="5" w:tplc="0409001B" w:tentative="1">
+      <w:start w:val="1"/>
+      <w:numFmt w:val="lowerRoman"/>
+      <w:lvlText w:val="%6."/>
+      <w:lvlJc w:val="right"/>
+      <w:pPr>
+        <w:ind w:left="4005" w:hanging="180"/>
+      </w:pPr>
+      <w:rPr>
+        <w:rFonts w:cs="Times New Roman"/>
+      </w:rPr>
+    </w:lvl>
+    <w:lvl w:ilvl="6" w:tplc="0409000F" w:tentative="1">
+      <w:start w:val="1"/>
+      <w:numFmt w:val="decimal"/>
+      <w:lvlText w:val="%7."/>
+      <w:lvlJc w:val="left"/>
+      <w:pPr>
+        <w:ind w:left="4725" w:hanging="360"/>
+      </w:pPr>
+      <w:rPr>
+        <w:rFonts w:cs="Times New Roman"/>
+      </w:rPr>
+    </w:lvl>
+    <w:lvl w:ilvl="7" w:tplc="04090019" w:tentative="1">
+      <w:start w:val="1"/>
+      <w:numFmt w:val="lowerLetter"/>
+      <w:lvlText w:val="%8."/>
+      <w:lvlJc w:val="left"/>
+      <w:pPr>
+        <w:ind w:left="5445" w:hanging="360"/>
+      </w:pPr>
+      <w:rPr>
+        <w:rFonts w:cs="Times New Roman"/>
+      </w:rPr>
+    </w:lvl>
+    <w:lvl w:ilvl="8" w:tplc="0409001B" w:tentative="1">
+      <w:start w:val="1"/>
+      <w:numFmt w:val="lowerRoman"/>
+      <w:lvlText w:val="%9."/>
+      <w:lvlJc w:val="right"/>
+      <w:pPr>
+        <w:ind w:left="6165" w:hanging="180"/>
+      </w:pPr>
+      <w:rPr>
+        <w:rFonts w:cs="Times New Roman"/>
+      </w:rPr>
+    </w:lvl>
+  </w:abstractNum>
+  <w:abstractNum w:abstractNumId="1" w15:restartNumberingAfterBreak="0">
     <w:nsid w:val="0628681D"/>
     <w:multiLevelType w:val="hybridMultilevel"/>
     <w:tmpl w:val="C07604E0"/>
@@ -10805,7 +9958,7 @@
       </w:rPr>
     </w:lvl>
   </w:abstractNum>
-  <w:abstractNum w:abstractNumId="1" w15:restartNumberingAfterBreak="0">
+  <w:abstractNum w:abstractNumId="2" w15:restartNumberingAfterBreak="0">
     <w:nsid w:val="08C6366F"/>
     <w:multiLevelType w:val="hybridMultilevel"/>
     <w:tmpl w:val="D3561CAA"/>
@@ -10892,7 +10045,7 @@
       </w:pPr>
     </w:lvl>
   </w:abstractNum>
-  <w:abstractNum w:abstractNumId="2" w15:restartNumberingAfterBreak="0">
+  <w:abstractNum w:abstractNumId="3" w15:restartNumberingAfterBreak="0">
     <w:nsid w:val="0E661616"/>
     <w:multiLevelType w:val="hybridMultilevel"/>
     <w:tmpl w:val="EF680F90"/>
@@ -10981,7 +10134,7 @@
       </w:pPr>
     </w:lvl>
   </w:abstractNum>
-  <w:abstractNum w:abstractNumId="3" w15:restartNumberingAfterBreak="0">
+  <w:abstractNum w:abstractNumId="4" w15:restartNumberingAfterBreak="0">
     <w:nsid w:val="1323523E"/>
     <w:multiLevelType w:val="multilevel"/>
     <w:tmpl w:val="9E021B8C"/>
@@ -11138,7 +10291,7 @@
       </w:rPr>
     </w:lvl>
   </w:abstractNum>
-  <w:abstractNum w:abstractNumId="4" w15:restartNumberingAfterBreak="0">
+  <w:abstractNum w:abstractNumId="5" w15:restartNumberingAfterBreak="0">
     <w:nsid w:val="15510218"/>
     <w:multiLevelType w:val="hybridMultilevel"/>
     <w:tmpl w:val="8EF49D20"/>
@@ -11228,7 +10381,7 @@
       </w:pPr>
     </w:lvl>
   </w:abstractNum>
-  <w:abstractNum w:abstractNumId="5" w15:restartNumberingAfterBreak="0">
+  <w:abstractNum w:abstractNumId="6" w15:restartNumberingAfterBreak="0">
     <w:nsid w:val="175B3946"/>
     <w:multiLevelType w:val="hybridMultilevel"/>
     <w:tmpl w:val="CB949016"/>
@@ -11341,7 +10494,7 @@
       </w:rPr>
     </w:lvl>
   </w:abstractNum>
-  <w:abstractNum w:abstractNumId="6" w15:restartNumberingAfterBreak="0">
+  <w:abstractNum w:abstractNumId="7" w15:restartNumberingAfterBreak="0">
     <w:nsid w:val="1DA574C5"/>
     <w:multiLevelType w:val="hybridMultilevel"/>
     <w:tmpl w:val="C5DAC41E"/>
@@ -11454,7 +10607,7 @@
       </w:rPr>
     </w:lvl>
   </w:abstractNum>
-  <w:abstractNum w:abstractNumId="7" w15:restartNumberingAfterBreak="0">
+  <w:abstractNum w:abstractNumId="8" w15:restartNumberingAfterBreak="0">
     <w:nsid w:val="20FD4BF5"/>
     <w:multiLevelType w:val="hybridMultilevel"/>
     <w:tmpl w:val="6EC27A36"/>
@@ -11567,7 +10720,7 @@
       </w:rPr>
     </w:lvl>
   </w:abstractNum>
-  <w:abstractNum w:abstractNumId="8" w15:restartNumberingAfterBreak="0">
+  <w:abstractNum w:abstractNumId="9" w15:restartNumberingAfterBreak="0">
     <w:nsid w:val="253D4794"/>
     <w:multiLevelType w:val="multilevel"/>
     <w:tmpl w:val="8C80AB36"/>
@@ -11680,7 +10833,7 @@
       </w:rPr>
     </w:lvl>
   </w:abstractNum>
-  <w:abstractNum w:abstractNumId="9" w15:restartNumberingAfterBreak="0">
+  <w:abstractNum w:abstractNumId="10" w15:restartNumberingAfterBreak="0">
     <w:nsid w:val="296F3872"/>
     <w:multiLevelType w:val="hybridMultilevel"/>
     <w:tmpl w:val="D7C8A15E"/>
@@ -11795,7 +10948,7 @@
       </w:rPr>
     </w:lvl>
   </w:abstractNum>
-  <w:abstractNum w:abstractNumId="10" w15:restartNumberingAfterBreak="0">
+  <w:abstractNum w:abstractNumId="11" w15:restartNumberingAfterBreak="0">
     <w:nsid w:val="3E667DA7"/>
     <w:multiLevelType w:val="hybridMultilevel"/>
     <w:tmpl w:val="861C5562"/>
@@ -11908,7 +11061,7 @@
       </w:rPr>
     </w:lvl>
   </w:abstractNum>
-  <w:abstractNum w:abstractNumId="11" w15:restartNumberingAfterBreak="0">
+  <w:abstractNum w:abstractNumId="12" w15:restartNumberingAfterBreak="0">
     <w:nsid w:val="5E8146CF"/>
     <w:multiLevelType w:val="hybridMultilevel"/>
     <w:tmpl w:val="88887470"/>
@@ -12021,7 +11174,7 @@
       </w:rPr>
     </w:lvl>
   </w:abstractNum>
-  <w:abstractNum w:abstractNumId="12" w15:restartNumberingAfterBreak="0">
+  <w:abstractNum w:abstractNumId="13" w15:restartNumberingAfterBreak="0">
     <w:nsid w:val="6B961852"/>
     <w:multiLevelType w:val="hybridMultilevel"/>
     <w:tmpl w:val="DAAECE10"/>
@@ -12114,7 +11267,7 @@
       </w:pPr>
     </w:lvl>
   </w:abstractNum>
-  <w:abstractNum w:abstractNumId="13" w15:restartNumberingAfterBreak="0">
+  <w:abstractNum w:abstractNumId="14" w15:restartNumberingAfterBreak="0">
     <w:nsid w:val="6BDB0446"/>
     <w:multiLevelType w:val="hybridMultilevel"/>
     <w:tmpl w:val="42B463DA"/>
@@ -12200,7 +11353,7 @@
       </w:pPr>
     </w:lvl>
   </w:abstractNum>
-  <w:abstractNum w:abstractNumId="14" w15:restartNumberingAfterBreak="0">
+  <w:abstractNum w:abstractNumId="15" w15:restartNumberingAfterBreak="0">
     <w:nsid w:val="77750BD2"/>
     <w:multiLevelType w:val="hybridMultilevel"/>
     <w:tmpl w:val="7736E4E6"/>
@@ -12288,94 +11441,97 @@
     </w:lvl>
   </w:abstractNum>
   <w:num w:numId="1">
+    <w:abstractNumId w:val="5"/>
+  </w:num>
+  <w:num w:numId="2">
+    <w:abstractNumId w:val="9"/>
+  </w:num>
+  <w:num w:numId="3">
+    <w:abstractNumId w:val="10"/>
+  </w:num>
+  <w:num w:numId="4">
+    <w:abstractNumId w:val="13"/>
+  </w:num>
+  <w:num w:numId="5">
     <w:abstractNumId w:val="4"/>
   </w:num>
-  <w:num w:numId="2">
+  <w:num w:numId="6">
+    <w:abstractNumId w:val="15"/>
+  </w:num>
+  <w:num w:numId="7">
+    <w:abstractNumId w:val="2"/>
+  </w:num>
+  <w:num w:numId="8">
+    <w:abstractNumId w:val="1"/>
+  </w:num>
+  <w:num w:numId="9">
+    <w:abstractNumId w:val="11"/>
+  </w:num>
+  <w:num w:numId="10">
+    <w:abstractNumId w:val="6"/>
+  </w:num>
+  <w:num w:numId="11">
+    <w:abstractNumId w:val="3"/>
+  </w:num>
+  <w:num w:numId="12">
     <w:abstractNumId w:val="8"/>
   </w:num>
-  <w:num w:numId="3">
-    <w:abstractNumId w:val="9"/>
-  </w:num>
-  <w:num w:numId="4">
+  <w:num w:numId="13">
     <w:abstractNumId w:val="12"/>
   </w:num>
-  <w:num w:numId="5">
-    <w:abstractNumId w:val="3"/>
+  <w:num w:numId="14">
+    <w:abstractNumId w:val="7"/>
   </w:num>
-  <w:num w:numId="6">
-    <w:abstractNumId w:val="14"/>
-  </w:num>
-  <w:num w:numId="7">
-    <w:abstractNumId w:val="1"/>
-  </w:num>
-  <w:num w:numId="8">
-    <w:abstractNumId w:val="0"/>
-  </w:num>
-  <w:num w:numId="9">
+  <w:num w:numId="15">
     <w:abstractNumId w:val="10"/>
   </w:num>
-  <w:num w:numId="10">
-    <w:abstractNumId w:val="5"/>
-  </w:num>
-  <w:num w:numId="11">
-    <w:abstractNumId w:val="2"/>
-  </w:num>
-  <w:num w:numId="12">
-    <w:abstractNumId w:val="7"/>
-  </w:num>
-  <w:num w:numId="13">
-    <w:abstractNumId w:val="11"/>
-  </w:num>
-  <w:num w:numId="14">
-    <w:abstractNumId w:val="6"/>
-  </w:num>
-  <w:num w:numId="15">
-    <w:abstractNumId w:val="9"/>
-  </w:num>
   <w:num w:numId="16">
-    <w:abstractNumId w:val="9"/>
+    <w:abstractNumId w:val="10"/>
   </w:num>
   <w:num w:numId="17">
-    <w:abstractNumId w:val="9"/>
+    <w:abstractNumId w:val="10"/>
   </w:num>
   <w:num w:numId="18">
-    <w:abstractNumId w:val="9"/>
+    <w:abstractNumId w:val="10"/>
   </w:num>
   <w:num w:numId="19">
-    <w:abstractNumId w:val="14"/>
+    <w:abstractNumId w:val="15"/>
     <w:lvlOverride w:ilvl="0">
       <w:startOverride w:val="1"/>
     </w:lvlOverride>
   </w:num>
   <w:num w:numId="20">
+    <w:abstractNumId w:val="15"/>
+  </w:num>
+  <w:num w:numId="21">
+    <w:abstractNumId w:val="15"/>
+  </w:num>
+  <w:num w:numId="22">
+    <w:abstractNumId w:val="10"/>
+  </w:num>
+  <w:num w:numId="23">
+    <w:abstractNumId w:val="10"/>
+  </w:num>
+  <w:num w:numId="24">
+    <w:abstractNumId w:val="10"/>
+  </w:num>
+  <w:num w:numId="25">
     <w:abstractNumId w:val="14"/>
   </w:num>
-  <w:num w:numId="21">
-    <w:abstractNumId w:val="14"/>
-  </w:num>
-  <w:num w:numId="22">
-    <w:abstractNumId w:val="9"/>
-  </w:num>
-  <w:num w:numId="23">
-    <w:abstractNumId w:val="9"/>
-  </w:num>
-  <w:num w:numId="24">
-    <w:abstractNumId w:val="9"/>
-  </w:num>
-  <w:num w:numId="25">
-    <w:abstractNumId w:val="13"/>
-  </w:num>
   <w:num w:numId="26">
-    <w:abstractNumId w:val="9"/>
+    <w:abstractNumId w:val="10"/>
   </w:num>
   <w:num w:numId="27">
-    <w:abstractNumId w:val="9"/>
+    <w:abstractNumId w:val="10"/>
   </w:num>
   <w:num w:numId="28">
-    <w:abstractNumId w:val="9"/>
+    <w:abstractNumId w:val="10"/>
   </w:num>
   <w:num w:numId="29">
-    <w:abstractNumId w:val="9"/>
+    <w:abstractNumId w:val="10"/>
+  </w:num>
+  <w:num w:numId="30">
+    <w:abstractNumId w:val="0"/>
   </w:num>
   <w:numIdMacAtCleanup w:val="11"/>
 </w:numbering>
@@ -13470,6 +12626,61 @@
       <w:shd w:val="clear" w:color="auto" w:fill="E1DFDD"/>
     </w:rPr>
   </w:style>
+  <w:style w:type="paragraph" w:customStyle="1" w:styleId="Example-bulleted">
+    <w:name w:val="Example - bulleted"/>
+    <w:basedOn w:val="Body"/>
+    <w:qFormat/>
+    <w:rsid w:val="002D635C"/>
+    <w:pPr>
+      <w:widowControl w:val="0"/>
+      <w:autoSpaceDE w:val="0"/>
+      <w:autoSpaceDN w:val="0"/>
+      <w:spacing w:beforeAutospacing="0" w:afterAutospacing="0"/>
+      <w:ind w:left="720" w:hanging="360"/>
+    </w:pPr>
+    <w:rPr>
+      <w:color w:val="auto"/>
+      <w:spacing w:val="0"/>
+    </w:rPr>
+  </w:style>
+  <w:style w:type="paragraph" w:customStyle="1" w:styleId="ListPlevel2">
+    <w:name w:val="List P level 2"/>
+    <w:basedOn w:val="ListParagraph"/>
+    <w:qFormat/>
+    <w:rsid w:val="002D635C"/>
+    <w:pPr>
+      <w:numPr>
+        <w:numId w:val="0"/>
+      </w:numPr>
+      <w:ind w:left="864" w:hanging="360"/>
+    </w:pPr>
+    <w:rPr>
+      <w:bCs/>
+      <w:color w:val="auto"/>
+      <w:spacing w:val="0"/>
+    </w:rPr>
+  </w:style>
+  <w:style w:type="paragraph" w:customStyle="1" w:styleId="Example">
+    <w:name w:val="Example"/>
+    <w:basedOn w:val="Normal"/>
+    <w:next w:val="Normal"/>
+    <w:qFormat/>
+    <w:rsid w:val="002D635C"/>
+    <w:pPr>
+      <w:widowControl w:val="0"/>
+      <w:autoSpaceDE w:val="0"/>
+      <w:autoSpaceDN w:val="0"/>
+      <w:spacing w:before="54" w:after="120" w:line="276" w:lineRule="auto"/>
+      <w:ind w:left="397"/>
+    </w:pPr>
+    <w:rPr>
+      <w:rFonts w:ascii="Helvetica" w:eastAsiaTheme="minorHAnsi" w:hAnsi="Helvetica" w:cs="Helvetica"/>
+      <w:color w:val="202529"/>
+      <w:spacing w:val="-2"/>
+      <w:sz w:val="24"/>
+      <w:szCs w:val="24"/>
+    </w:rPr>
+  </w:style>
 </w:styles>
 </file>
 

</xml_diff>

<commit_message>
"Starting a Case to End Your Marriage and Legally Separate" to "Starting a Case to End Your Marriage" #47 https://github.com/A2JatAKCourts/docassemble-DivorceIssues/issues/38?issue=A2JatAKCourts%7Cdocassemble-DivorceIssues%7C47
</commit_message>
<xml_diff>
--- a/docassemble/ChildSupport/data/templates/child_support_action_plan.docx
+++ b/docassemble/ChildSupport/data/templates/child_support_action_plan.docx
@@ -528,7 +528,7 @@
                 </mc:Choice>
                 <mc:Fallback>
                   <w:pict>
-                    <v:group w14:anchorId="0B971646" id="Image1" o:spid="_x0000_s1026" style="position:absolute;margin-left:0;margin-top:13pt;width:59.75pt;height:54.7pt;z-index:2;mso-wrap-distance-right:25.2pt" coordsize="7588,6948" o:gfxdata="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" o:allowincell="f">
+                    <v:group w14:anchorId="339DF84F" id="Image1" o:spid="_x0000_s1026" style="position:absolute;margin-left:0;margin-top:13pt;width:59.75pt;height:54.7pt;z-index:2;mso-wrap-distance-right:25.2pt" coordsize="7588,6948" o:gfxdata="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" o:allowincell="f">
                       <v:group id="Group 2" o:spid="_x0000_s1027" style="position:absolute;width:7588;height:6948" coordsize="0,0" o:gfxdata="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">
                         <v:rect id="Shape 3" o:spid="_x0000_s1028" style="position:absolute;width:758880;height:694800;visibility:visible;mso-wrap-style:square;v-text-anchor:top" o:gfxdata="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" filled="f" stroked="f" strokeweight="0"/>
                         <v:group id="Group 4" o:spid="_x0000_s1029" style="position:absolute;left:7560;top:7560;width:579240;height:678960" coordsize="0,0" o:gfxdata="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">
@@ -687,27 +687,14 @@
             <w:r>
               <w:t xml:space="preserve"> </w:t>
             </w:r>
-            <w:r>
-              <w:fldChar w:fldCharType="begin"/>
-            </w:r>
-            <w:r>
-              <w:instrText xml:space="preserve"> SEQ stepList \r 1 \* MERGEFORMAT </w:instrText>
-            </w:r>
-            <w:r>
-              <w:fldChar w:fldCharType="separate"/>
-            </w:r>
-            <w:r>
-              <w:rPr>
-                <w:noProof/>
-              </w:rPr>
-              <w:t>1</w:t>
-            </w:r>
-            <w:r>
-              <w:rPr>
-                <w:noProof/>
-              </w:rPr>
-              <w:fldChar w:fldCharType="end"/>
-            </w:r>
+            <w:fldSimple w:instr=" SEQ stepList \r 1 \* MERGEFORMAT ">
+              <w:r>
+                <w:rPr>
+                  <w:noProof/>
+                </w:rPr>
+                <w:t>1</w:t>
+              </w:r>
+            </w:fldSimple>
             <w:r>
               <w:t>: Find out who counts as your child's legal parents</w:t>
             </w:r>
@@ -1078,9 +1065,12 @@
             <w:r>
               <w:t xml:space="preserve"> when a child is born, and the husband is not the biological father, they can start a divorce case and ask the judge to disestablish paternity as part of the divorce case.  Use </w:t>
             </w:r>
-            <w:hyperlink r:id="rId10">
-              <w:r>
-                <w:t>Starting A Case to End Your Marriage or Legally Separate</w:t>
+            <w:hyperlink r:id="rId10" w:history="1">
+              <w:r>
+                <w:rPr>
+                  <w:rStyle w:val="Hyperlink"/>
+                </w:rPr>
+                <w:t>Starting A Case to End Your Marriage</w:t>
               </w:r>
             </w:hyperlink>
             <w:r>
@@ -1329,21 +1319,8 @@
             </w:hyperlink>
             <w:r>
               <w:br/>
-              <w:t>health.alaska.gov/</w:t>
-            </w:r>
-            <w:proofErr w:type="spellStart"/>
-            <w:r>
-              <w:t>dph</w:t>
-            </w:r>
-            <w:proofErr w:type="spellEnd"/>
-            <w:r>
-              <w:t>/</w:t>
-            </w:r>
-            <w:proofErr w:type="spellStart"/>
-            <w:r>
-              <w:t>VitalStats</w:t>
-            </w:r>
-            <w:proofErr w:type="spellEnd"/>
+              <w:t>health.alaska.gov/dph/VitalStats</w:t>
+            </w:r>
           </w:p>
           <w:p>
             <w:pPr>
@@ -1374,22 +1351,36 @@
               <w:rPr>
                 <w:rFonts w:ascii="Helvetica Neue" w:eastAsia="Helvetica Neue" w:hAnsi="Helvetica Neue" w:cs="Helvetica Neue"/>
               </w:rPr>
-              <w:t>/family/</w:t>
-            </w:r>
-            <w:proofErr w:type="spellStart"/>
-            <w:r>
-              <w:rPr>
-                <w:rFonts w:ascii="Helvetica Neue" w:eastAsia="Helvetica Neue" w:hAnsi="Helvetica Neue" w:cs="Helvetica Neue"/>
-              </w:rPr>
-              <w:t>glossary.htm#dna</w:t>
-            </w:r>
-            <w:proofErr w:type="spellEnd"/>
-          </w:p>
-          <w:p>
-            <w:pPr>
-              <w:pStyle w:val="Body"/>
-            </w:pPr>
-            <w:hyperlink r:id="rId17">
+              <w:t>/family/glossary.htm#dna</w:t>
+            </w:r>
+          </w:p>
+          <w:p>
+            <w:pPr>
+              <w:pStyle w:val="Body"/>
+            </w:pPr>
+            <w:hyperlink r:id="rId17" w:history="1">
+              <w:r>
+                <w:rPr>
+                  <w:rStyle w:val="Hyperlink"/>
+                </w:rPr>
+                <w:t>Starting A Case to End Your Marriage</w:t>
+              </w:r>
+            </w:hyperlink>
+            <w:r>
+              <w:rPr>
+                <w:b/>
+              </w:rPr>
+              <w:br/>
+            </w:r>
+            <w:r>
+              <w:t>docassemble.akcourts.gov/start/DivorceAndSeparation</w:t>
+            </w:r>
+          </w:p>
+          <w:p>
+            <w:pPr>
+              <w:pStyle w:val="Body"/>
+            </w:pPr>
+            <w:hyperlink r:id="rId18">
               <w:r>
                 <w:rPr>
                   <w:color w:val="0563C1"/>
@@ -1411,40 +1402,8 @@
             </w:hyperlink>
             <w:r>
               <w:br/>
-              <w:t>docassemble.akcourts.gov/start/</w:t>
-            </w:r>
-            <w:proofErr w:type="spellStart"/>
-            <w:r>
-              <w:t>AskingForChildCustody</w:t>
-            </w:r>
-            <w:proofErr w:type="spellEnd"/>
-          </w:p>
-          <w:p>
-            <w:pPr>
-              <w:pStyle w:val="Body"/>
-            </w:pPr>
-            <w:hyperlink r:id="rId18">
-              <w:r>
-                <w:rPr>
-                  <w:color w:val="0563C1"/>
-                </w:rPr>
-                <w:t>Start a Case to End Your Marriage or Legally Separate</w:t>
-              </w:r>
-            </w:hyperlink>
-            <w:r>
-              <w:rPr>
-                <w:b/>
-              </w:rPr>
-              <w:br/>
-            </w:r>
-            <w:r>
-              <w:t>docassemble.akcourts.gov/start/</w:t>
-            </w:r>
-            <w:proofErr w:type="spellStart"/>
-            <w:r>
-              <w:t>DivorceAndSeparation</w:t>
-            </w:r>
-            <w:proofErr w:type="spellEnd"/>
+              <w:t>docassemble.akcourts.gov/start/AskingForChildCustody</w:t>
+            </w:r>
           </w:p>
           <w:p>
             <w:pPr>
@@ -1463,13 +1422,8 @@
             </w:hyperlink>
             <w:r>
               <w:br/>
-              <w:t>courts.alaska.gov/shc/family/</w:t>
-            </w:r>
-            <w:proofErr w:type="spellStart"/>
-            <w:r>
-              <w:t>shcforms.htm#paternity</w:t>
-            </w:r>
-            <w:proofErr w:type="spellEnd"/>
+              <w:t>courts.alaska.gov/shc/family/shcforms.htm#paternity</w:t>
+            </w:r>
           </w:p>
           <w:p>
             <w:pPr>
@@ -1549,15 +1503,7 @@
               <w:pStyle w:val="Body"/>
             </w:pPr>
             <w:r>
-              <w:t>{%tr if ask_court_or_cssd in('</w:t>
-            </w:r>
-            <w:proofErr w:type="spellStart"/>
-            <w:r>
-              <w:t>cssd</w:t>
-            </w:r>
-            <w:proofErr w:type="spellEnd"/>
-            <w:r>
-              <w:t>', 'both') %}</w:t>
+              <w:t>{%tr if ask_court_or_cssd in('cssd', 'both') %}</w:t>
             </w:r>
           </w:p>
         </w:tc>
@@ -1569,11 +1515,9 @@
             <w:pPr>
               <w:pStyle w:val="Body"/>
             </w:pPr>
-            <w:proofErr w:type="spellStart"/>
             <w:r>
               <w:t>cssd_step</w:t>
             </w:r>
-            <w:proofErr w:type="spellEnd"/>
           </w:p>
         </w:tc>
       </w:tr>
@@ -1589,14 +1533,27 @@
             <w:r>
               <w:t xml:space="preserve">Step </w:t>
             </w:r>
-            <w:fldSimple w:instr=" SEQ stepList  \* MERGEFORMAT ">
-              <w:r>
-                <w:rPr>
-                  <w:noProof/>
-                </w:rPr>
-                <w:t>2</w:t>
-              </w:r>
-            </w:fldSimple>
+            <w:r>
+              <w:fldChar w:fldCharType="begin"/>
+            </w:r>
+            <w:r>
+              <w:instrText xml:space="preserve"> SEQ stepList  \* MERGEFORMAT </w:instrText>
+            </w:r>
+            <w:r>
+              <w:fldChar w:fldCharType="separate"/>
+            </w:r>
+            <w:r>
+              <w:rPr>
+                <w:noProof/>
+              </w:rPr>
+              <w:t>2</w:t>
+            </w:r>
+            <w:r>
+              <w:rPr>
+                <w:noProof/>
+              </w:rPr>
+              <w:fldChar w:fldCharType="end"/>
+            </w:r>
             <w:r>
               <w:t xml:space="preserve">: </w:t>
             </w:r>
@@ -1774,15 +1731,7 @@
               <w:pStyle w:val="Body"/>
             </w:pPr>
             <w:r>
-              <w:t xml:space="preserve">Submit an online application by logging into </w:t>
-            </w:r>
-            <w:proofErr w:type="spellStart"/>
-            <w:r>
-              <w:t>myAlaska</w:t>
-            </w:r>
-            <w:proofErr w:type="spellEnd"/>
-            <w:r>
-              <w:t>.</w:t>
+              <w:t>Submit an online application by logging into myAlaska.</w:t>
             </w:r>
           </w:p>
           <w:p>
@@ -2122,13 +2071,8 @@
             </w:hyperlink>
             <w:r>
               <w:br/>
-              <w:t>Docassemble.akcourts.gov/start/</w:t>
-            </w:r>
-            <w:proofErr w:type="spellStart"/>
-            <w:r>
-              <w:t>ChangingChildSupport</w:t>
-            </w:r>
-            <w:proofErr w:type="spellEnd"/>
+              <w:t>Docassemble.akcourts.gov/start/ChangingChildSupport</w:t>
+            </w:r>
           </w:p>
           <w:p>
             <w:pPr>
@@ -2164,13 +2108,8 @@
             </w:hyperlink>
             <w:r>
               <w:br/>
-              <w:t>ChildSupport.alaska.gov/Static/</w:t>
-            </w:r>
-            <w:proofErr w:type="spellStart"/>
-            <w:r>
-              <w:t>ApplyForServicesTutorial</w:t>
-            </w:r>
-            <w:proofErr w:type="spellEnd"/>
+              <w:t>ChildSupport.alaska.gov/Static/ApplyForServicesTutorial</w:t>
+            </w:r>
           </w:p>
           <w:p>
             <w:pPr>
@@ -2208,13 +2147,8 @@
             </w:hyperlink>
             <w:r>
               <w:br/>
-              <w:t>ChildSupport.alaska.gov/child-support-services/information/</w:t>
-            </w:r>
-            <w:proofErr w:type="spellStart"/>
-            <w:r>
-              <w:t>faqs</w:t>
-            </w:r>
-            <w:proofErr w:type="spellEnd"/>
+              <w:t>ChildSupport.alaska.gov/child-support-services/information/faqs</w:t>
+            </w:r>
           </w:p>
           <w:p>
             <w:pPr>
@@ -2315,12 +2249,10 @@
             <w:pPr>
               <w:pStyle w:val="Body"/>
             </w:pPr>
-            <w:proofErr w:type="spellStart"/>
             <w:r>
               <w:lastRenderedPageBreak/>
               <w:t>court_step</w:t>
             </w:r>
-            <w:proofErr w:type="spellEnd"/>
           </w:p>
         </w:tc>
       </w:tr>
@@ -2336,27 +2268,14 @@
             <w:r>
               <w:t xml:space="preserve">Step </w:t>
             </w:r>
-            <w:r>
-              <w:fldChar w:fldCharType="begin"/>
-            </w:r>
-            <w:r>
-              <w:instrText xml:space="preserve"> SEQ stepList  \* MERGEFORMAT </w:instrText>
-            </w:r>
-            <w:r>
-              <w:fldChar w:fldCharType="separate"/>
-            </w:r>
-            <w:r>
-              <w:rPr>
-                <w:noProof/>
-              </w:rPr>
-              <w:t>3</w:t>
-            </w:r>
-            <w:r>
-              <w:rPr>
-                <w:noProof/>
-              </w:rPr>
-              <w:fldChar w:fldCharType="end"/>
-            </w:r>
+            <w:fldSimple w:instr=" SEQ stepList  \* MERGEFORMAT ">
+              <w:r>
+                <w:rPr>
+                  <w:noProof/>
+                </w:rPr>
+                <w:t>3</w:t>
+              </w:r>
+            </w:fldSimple>
             <w:r>
               <w:t xml:space="preserve">: </w:t>
             </w:r>
@@ -2399,21 +2318,7 @@
               <w:rPr>
                 <w:color w:val="00B0F0"/>
               </w:rPr>
-              <w:t xml:space="preserve">{% if </w:t>
-            </w:r>
-            <w:proofErr w:type="spellStart"/>
-            <w:r>
-              <w:rPr>
-                <w:color w:val="00B0F0"/>
-              </w:rPr>
-              <w:t>parents_married</w:t>
-            </w:r>
-            <w:proofErr w:type="spellEnd"/>
-            <w:r>
-              <w:rPr>
-                <w:color w:val="00B0F0"/>
-              </w:rPr>
-              <w:t xml:space="preserve"> %}</w:t>
+              <w:t>{% if parents_married %}</w:t>
             </w:r>
             <w:r>
               <w:rPr>
@@ -2426,7 +2331,67 @@
                 <w:rPr>
                   <w:color w:val="0563C1"/>
                 </w:rPr>
-                <w:t>Start a case to end your marriage or legally separate</w:t>
+                <w:t>Start</w:t>
+              </w:r>
+              <w:r>
+                <w:rPr>
+                  <w:color w:val="0563C1"/>
+                </w:rPr>
+                <w:t>ing</w:t>
+              </w:r>
+              <w:r>
+                <w:rPr>
+                  <w:color w:val="0563C1"/>
+                </w:rPr>
+                <w:t xml:space="preserve"> a </w:t>
+              </w:r>
+              <w:r>
+                <w:rPr>
+                  <w:color w:val="0563C1"/>
+                </w:rPr>
+                <w:t>C</w:t>
+              </w:r>
+              <w:r>
+                <w:rPr>
+                  <w:color w:val="0563C1"/>
+                </w:rPr>
+                <w:t xml:space="preserve">ase to </w:t>
+              </w:r>
+              <w:r>
+                <w:rPr>
+                  <w:color w:val="0563C1"/>
+                </w:rPr>
+                <w:t>E</w:t>
+              </w:r>
+              <w:r>
+                <w:rPr>
+                  <w:color w:val="0563C1"/>
+                </w:rPr>
+                <w:t xml:space="preserve">nd </w:t>
+              </w:r>
+              <w:r>
+                <w:rPr>
+                  <w:color w:val="0563C1"/>
+                </w:rPr>
+                <w:t>Y</w:t>
+              </w:r>
+              <w:r>
+                <w:rPr>
+                  <w:color w:val="0563C1"/>
+                </w:rPr>
+                <w:t xml:space="preserve">our </w:t>
+              </w:r>
+              <w:r>
+                <w:rPr>
+                  <w:color w:val="0563C1"/>
+                </w:rPr>
+                <w:t>M</w:t>
+              </w:r>
+              <w:r>
+                <w:rPr>
+                  <w:color w:val="0563C1"/>
+                </w:rPr>
+                <w:t>arriage</w:t>
               </w:r>
             </w:hyperlink>
             <w:r>
@@ -2434,16 +2399,8 @@
                 <w:color w:val="000000"/>
               </w:rPr>
               <w:br/>
-              <w:t>docassemble.akcourts.gov/start/</w:t>
-            </w:r>
-            <w:proofErr w:type="spellStart"/>
-            <w:r>
-              <w:rPr>
-                <w:color w:val="000000"/>
-              </w:rPr>
-              <w:t>DivorceAndSeparation</w:t>
-            </w:r>
-            <w:proofErr w:type="spellEnd"/>
+              <w:t>docassemble.akcourts.gov/start/DivorceAndSeparation</w:t>
+            </w:r>
             <w:r>
               <w:rPr>
                 <w:color w:val="00B0F0"/>
@@ -2466,15 +2423,7 @@
             </w:hyperlink>
             <w:r>
               <w:br/>
-              <w:t>docassemble.akcourts.gov/start/</w:t>
-            </w:r>
-            <w:proofErr w:type="spellStart"/>
-            <w:r>
-              <w:t>AskingForChildCustody</w:t>
-            </w:r>
-            <w:proofErr w:type="spellEnd"/>
-            <w:r>
-              <w:t xml:space="preserve">/ </w:t>
+              <w:t xml:space="preserve">docassemble.akcourts.gov/start/AskingForChildCustody/ </w:t>
             </w:r>
             <w:r>
               <w:rPr>
@@ -2488,15 +2437,7 @@
               <w:pStyle w:val="Body"/>
             </w:pPr>
             <w:r>
-              <w:t xml:space="preserve">{%p if </w:t>
-            </w:r>
-            <w:proofErr w:type="spellStart"/>
-            <w:r>
-              <w:t>general_information_about_forms</w:t>
-            </w:r>
-            <w:proofErr w:type="spellEnd"/>
-            <w:r>
-              <w:t xml:space="preserve"> %}</w:t>
+              <w:t>{%p if general_information_about_forms %}</w:t>
             </w:r>
           </w:p>
           <w:p>
@@ -2589,11 +2530,9 @@
             <w:pPr>
               <w:pStyle w:val="Body"/>
             </w:pPr>
-            <w:proofErr w:type="spellStart"/>
             <w:r>
               <w:t>childsupport_step</w:t>
             </w:r>
-            <w:proofErr w:type="spellEnd"/>
           </w:p>
         </w:tc>
       </w:tr>
@@ -2609,27 +2548,14 @@
             <w:r>
               <w:t xml:space="preserve">Step </w:t>
             </w:r>
-            <w:r>
-              <w:fldChar w:fldCharType="begin"/>
-            </w:r>
-            <w:r>
-              <w:instrText xml:space="preserve"> SEQ stepList  \* MERGEFORMAT </w:instrText>
-            </w:r>
-            <w:r>
-              <w:fldChar w:fldCharType="separate"/>
-            </w:r>
-            <w:r>
-              <w:rPr>
-                <w:noProof/>
-              </w:rPr>
-              <w:t>4</w:t>
-            </w:r>
-            <w:r>
-              <w:rPr>
-                <w:noProof/>
-              </w:rPr>
-              <w:fldChar w:fldCharType="end"/>
-            </w:r>
+            <w:fldSimple w:instr=" SEQ stepList  \* MERGEFORMAT ">
+              <w:r>
+                <w:rPr>
+                  <w:noProof/>
+                </w:rPr>
+                <w:t>4</w:t>
+              </w:r>
+            </w:fldSimple>
             <w:r>
               <w:t xml:space="preserve">: </w:t>
             </w:r>
@@ -2892,11 +2818,9 @@
             <w:pPr>
               <w:pStyle w:val="Body"/>
             </w:pPr>
-            <w:proofErr w:type="spellStart"/>
             <w:r>
               <w:t>respond_step</w:t>
             </w:r>
-            <w:proofErr w:type="spellEnd"/>
           </w:p>
         </w:tc>
       </w:tr>
@@ -2915,27 +2839,14 @@
             <w:r>
               <w:t xml:space="preserve">Step </w:t>
             </w:r>
-            <w:r>
-              <w:fldChar w:fldCharType="begin"/>
-            </w:r>
-            <w:r>
-              <w:instrText xml:space="preserve"> SEQ stepList  \* MERGEFORMAT </w:instrText>
-            </w:r>
-            <w:r>
-              <w:fldChar w:fldCharType="separate"/>
-            </w:r>
-            <w:r>
-              <w:rPr>
-                <w:noProof/>
-              </w:rPr>
-              <w:t>5</w:t>
-            </w:r>
-            <w:r>
-              <w:rPr>
-                <w:noProof/>
-              </w:rPr>
-              <w:fldChar w:fldCharType="end"/>
-            </w:r>
+            <w:fldSimple w:instr=" SEQ stepList  \* MERGEFORMAT ">
+              <w:r>
+                <w:rPr>
+                  <w:noProof/>
+                </w:rPr>
+                <w:t>5</w:t>
+              </w:r>
+            </w:fldSimple>
             <w:r>
               <w:t xml:space="preserve">: </w:t>
             </w:r>
@@ -2986,13 +2897,10 @@
             </w:hyperlink>
             <w:r>
               <w:br/>
-              <w:t>Docassemble.AKCourts.gov/start/</w:t>
-            </w:r>
-            <w:proofErr w:type="spellStart"/>
-            <w:r>
-              <w:t>RespondToDivorce</w:t>
-            </w:r>
-            <w:proofErr w:type="spellEnd"/>
+            </w:r>
+            <w:r>
+              <w:t>docassemble.AKcourts.gov/start/RespondingDivorceAndSeparation</w:t>
+            </w:r>
           </w:p>
           <w:p>
             <w:pPr>
@@ -3016,13 +2924,13 @@
             </w:hyperlink>
             <w:r>
               <w:br/>
-              <w:t>Docassemble.AKCourts.gov/start/</w:t>
-            </w:r>
-            <w:proofErr w:type="spellStart"/>
-            <w:r>
-              <w:t>RespondToCustody</w:t>
-            </w:r>
-            <w:proofErr w:type="spellEnd"/>
+            </w:r>
+            <w:r>
+              <w:t>d</w:t>
+            </w:r>
+            <w:r>
+              <w:t>ocassemble.AKCourts.gov/start/RespondToCustody</w:t>
+            </w:r>
           </w:p>
           <w:p>
             <w:pPr>
@@ -3100,11 +3008,9 @@
             </w:pPr>
             <w:bookmarkStart w:id="2" w:name="_heading=h.1fob9te"/>
             <w:bookmarkEnd w:id="2"/>
-            <w:proofErr w:type="spellStart"/>
             <w:r>
               <w:t>interim_step</w:t>
             </w:r>
-            <w:proofErr w:type="spellEnd"/>
           </w:p>
         </w:tc>
       </w:tr>
@@ -3121,27 +3027,14 @@
               <w:lastRenderedPageBreak/>
               <w:t xml:space="preserve">Step </w:t>
             </w:r>
-            <w:r>
-              <w:fldChar w:fldCharType="begin"/>
-            </w:r>
-            <w:r>
-              <w:instrText xml:space="preserve"> SEQ stepList  \* MERGEFORMAT </w:instrText>
-            </w:r>
-            <w:r>
-              <w:fldChar w:fldCharType="separate"/>
-            </w:r>
-            <w:r>
-              <w:rPr>
-                <w:noProof/>
-              </w:rPr>
-              <w:t>6</w:t>
-            </w:r>
-            <w:r>
-              <w:rPr>
-                <w:noProof/>
-              </w:rPr>
-              <w:fldChar w:fldCharType="end"/>
-            </w:r>
+            <w:fldSimple w:instr=" SEQ stepList  \* MERGEFORMAT ">
+              <w:r>
+                <w:rPr>
+                  <w:noProof/>
+                </w:rPr>
+                <w:t>6</w:t>
+              </w:r>
+            </w:fldSimple>
             <w:r>
               <w:t xml:space="preserve">: </w:t>
             </w:r>
@@ -3376,10 +3269,7 @@
               </w:r>
             </w:hyperlink>
             <w:r>
-              <w:t>]</w:t>
-            </w:r>
-            <w:r>
-              <w:t xml:space="preserve">  </w:t>
+              <w:t xml:space="preserve">]  </w:t>
             </w:r>
             <w:r>
               <w:t>and attach it to your motion.</w:t>
@@ -3715,13 +3605,8 @@
             </w:hyperlink>
             <w:r>
               <w:br/>
-              <w:t>courts.alaska.gov/shc/family/</w:t>
-            </w:r>
-            <w:proofErr w:type="spellStart"/>
-            <w:r>
-              <w:t>motions.htm#order</w:t>
-            </w:r>
-            <w:proofErr w:type="spellEnd"/>
+              <w:t>courts.alaska.gov/shc/family/motions.htm#order</w:t>
+            </w:r>
           </w:p>
         </w:tc>
       </w:tr>
@@ -3757,15 +3642,7 @@
               <w:pStyle w:val="Body"/>
             </w:pPr>
             <w:r>
-              <w:t xml:space="preserve">{%tr if </w:t>
-            </w:r>
-            <w:proofErr w:type="spellStart"/>
-            <w:r>
-              <w:t>general_information_about_forms</w:t>
-            </w:r>
-            <w:proofErr w:type="spellEnd"/>
-            <w:r>
-              <w:t xml:space="preserve">  or interim_motion == 'ask' %}</w:t>
+              <w:t>{%tr if general_information_about_forms  or interim_motion == 'ask' %}</w:t>
             </w:r>
           </w:p>
         </w:tc>
@@ -3777,11 +3654,9 @@
             <w:pPr>
               <w:pStyle w:val="Body"/>
             </w:pPr>
-            <w:proofErr w:type="spellStart"/>
             <w:r>
               <w:t>general_info_step</w:t>
             </w:r>
-            <w:proofErr w:type="spellEnd"/>
           </w:p>
         </w:tc>
       </w:tr>
@@ -3975,13 +3850,8 @@
             <w:r>
               <w:t xml:space="preserve">{%tr if </w:t>
             </w:r>
-            <w:proofErr w:type="spellStart"/>
-            <w:r>
-              <w:t>number_of_children</w:t>
-            </w:r>
-            <w:proofErr w:type="spellEnd"/>
-            <w:r>
-              <w:t xml:space="preserve">  == "one" </w:t>
+            <w:r>
+              <w:t xml:space="preserve">number_of_children  == "one" </w:t>
             </w:r>
             <w:r>
               <w:t>%}</w:t>
@@ -4004,11 +3874,9 @@
             <w:pPr>
               <w:pStyle w:val="Body"/>
             </w:pPr>
-            <w:proofErr w:type="spellStart"/>
             <w:r>
               <w:t>shared_custody_step</w:t>
             </w:r>
-            <w:proofErr w:type="spellEnd"/>
           </w:p>
         </w:tc>
       </w:tr>
@@ -4028,27 +3896,14 @@
             <w:r>
               <w:t xml:space="preserve"> </w:t>
             </w:r>
-            <w:r>
-              <w:fldChar w:fldCharType="begin"/>
-            </w:r>
-            <w:r>
-              <w:instrText xml:space="preserve"> SEQ stepList  \* MERGEFORMAT </w:instrText>
-            </w:r>
-            <w:r>
-              <w:fldChar w:fldCharType="separate"/>
-            </w:r>
-            <w:r>
-              <w:rPr>
-                <w:noProof/>
-              </w:rPr>
-              <w:t>8</w:t>
-            </w:r>
-            <w:r>
-              <w:rPr>
-                <w:noProof/>
-              </w:rPr>
-              <w:fldChar w:fldCharType="end"/>
-            </w:r>
+            <w:fldSimple w:instr=" SEQ stepList  \* MERGEFORMAT ">
+              <w:r>
+                <w:rPr>
+                  <w:noProof/>
+                </w:rPr>
+                <w:t>8</w:t>
+              </w:r>
+            </w:fldSimple>
             <w:bookmarkEnd w:id="4"/>
             <w:r>
               <w:t xml:space="preserve">: </w:t>
@@ -4238,13 +4093,8 @@
               <w:lastRenderedPageBreak/>
               <w:t xml:space="preserve">{%tr if </w:t>
             </w:r>
-            <w:proofErr w:type="spellStart"/>
-            <w:r>
-              <w:t>number_of_children</w:t>
-            </w:r>
-            <w:proofErr w:type="spellEnd"/>
-            <w:r>
-              <w:t xml:space="preserve">  == "more than one" </w:t>
+            <w:r>
+              <w:t xml:space="preserve">number_of_children  == "more than one" </w:t>
             </w:r>
             <w:r>
               <w:t>%}</w:t>
@@ -4700,14 +4550,27 @@
             <w:r>
               <w:t xml:space="preserve">Step </w:t>
             </w:r>
-            <w:fldSimple w:instr=" SEQ stepList  \* MERGEFORMAT ">
-              <w:r>
-                <w:rPr>
-                  <w:noProof/>
-                </w:rPr>
-                <w:t>12</w:t>
-              </w:r>
-            </w:fldSimple>
+            <w:r>
+              <w:fldChar w:fldCharType="begin"/>
+            </w:r>
+            <w:r>
+              <w:instrText xml:space="preserve"> SEQ stepList  \* MERGEFORMAT </w:instrText>
+            </w:r>
+            <w:r>
+              <w:fldChar w:fldCharType="separate"/>
+            </w:r>
+            <w:r>
+              <w:rPr>
+                <w:noProof/>
+              </w:rPr>
+              <w:t>12</w:t>
+            </w:r>
+            <w:r>
+              <w:rPr>
+                <w:noProof/>
+              </w:rPr>
+              <w:fldChar w:fldCharType="end"/>
+            </w:r>
             <w:r>
               <w:t xml:space="preserve">: </w:t>
             </w:r>
@@ -5239,13 +5102,8 @@
             </w:hyperlink>
             <w:r>
               <w:br/>
-              <w:t>courts.alaska.gov/</w:t>
-            </w:r>
-            <w:proofErr w:type="spellStart"/>
-            <w:r>
-              <w:t>efile</w:t>
-            </w:r>
-            <w:proofErr w:type="spellEnd"/>
+              <w:t>courts.alaska.gov/efile</w:t>
+            </w:r>
           </w:p>
         </w:tc>
       </w:tr>
@@ -5262,14 +5120,27 @@
               <w:lastRenderedPageBreak/>
               <w:t xml:space="preserve">Step </w:t>
             </w:r>
-            <w:fldSimple w:instr=" SEQ stepList  \* MERGEFORMAT ">
-              <w:r>
-                <w:rPr>
-                  <w:noProof/>
-                </w:rPr>
-                <w:t>13</w:t>
-              </w:r>
-            </w:fldSimple>
+            <w:r>
+              <w:fldChar w:fldCharType="begin"/>
+            </w:r>
+            <w:r>
+              <w:instrText xml:space="preserve"> SEQ stepList  \* MERGEFORMAT </w:instrText>
+            </w:r>
+            <w:r>
+              <w:fldChar w:fldCharType="separate"/>
+            </w:r>
+            <w:r>
+              <w:rPr>
+                <w:noProof/>
+              </w:rPr>
+              <w:t>13</w:t>
+            </w:r>
+            <w:r>
+              <w:rPr>
+                <w:noProof/>
+              </w:rPr>
+              <w:fldChar w:fldCharType="end"/>
+            </w:r>
             <w:r>
               <w:t xml:space="preserve">: </w:t>
             </w:r>
@@ -5277,33 +5148,14 @@
               <w:rPr>
                 <w:color w:val="FF0000"/>
               </w:rPr>
-              <w:t>{% if defined('</w:t>
-            </w:r>
-            <w:proofErr w:type="spellStart"/>
-            <w:r>
-              <w:rPr>
-                <w:color w:val="FF0000"/>
-              </w:rPr>
-              <w:t>file_step_heading</w:t>
-            </w:r>
-            <w:proofErr w:type="spellEnd"/>
-            <w:r>
-              <w:rPr>
-                <w:color w:val="FF0000"/>
-              </w:rPr>
-              <w:t>') %}</w:t>
+              <w:t>{% if defined('file_step_heading') %}</w:t>
             </w:r>
             <w:r>
               <w:t xml:space="preserve"> {{ </w:t>
             </w:r>
-            <w:proofErr w:type="spellStart"/>
             <w:r>
               <w:lastRenderedPageBreak/>
-              <w:t>file_step_heading</w:t>
-            </w:r>
-            <w:proofErr w:type="spellEnd"/>
-            <w:r>
-              <w:t xml:space="preserve"> }}</w:t>
+              <w:t>file_step_heading }}</w:t>
             </w:r>
             <w:r>
               <w:rPr>
@@ -5521,51 +5373,65 @@
               <w:br/>
               <w:t xml:space="preserve">Read Step </w:t>
             </w:r>
-            <w:fldSimple w:instr=" REF Serve\* MERGEFORMAT ">
-              <w:r>
-                <w:rPr>
-                  <w:b/>
-                  <w:bCs/>
-                </w:rPr>
-                <w:fldChar w:fldCharType="begin"/>
-              </w:r>
-              <w:r>
-                <w:instrText xml:space="preserve"> REF Serve \h </w:instrText>
-              </w:r>
-              <w:r>
-                <w:rPr>
-                  <w:b/>
-                  <w:bCs/>
-                </w:rPr>
-              </w:r>
-              <w:r>
-                <w:rPr>
-                  <w:b/>
-                  <w:bCs/>
-                </w:rPr>
-                <w:fldChar w:fldCharType="separate"/>
-              </w:r>
-              <w:r>
-                <w:rPr>
-                  <w:noProof/>
-                </w:rPr>
-                <w:t>14</w:t>
-              </w:r>
-              <w:r>
-                <w:rPr>
-                  <w:b/>
-                  <w:bCs/>
-                </w:rPr>
-                <w:fldChar w:fldCharType="end"/>
-              </w:r>
-              <w:r>
-                <w:rPr>
-                  <w:b/>
-                  <w:bCs/>
-                </w:rPr>
-                <w:t>.</w:t>
-              </w:r>
-            </w:fldSimple>
+            <w:r>
+              <w:fldChar w:fldCharType="begin"/>
+            </w:r>
+            <w:r>
+              <w:instrText xml:space="preserve"> REF Serve\* MERGEFORMAT </w:instrText>
+            </w:r>
+            <w:r>
+              <w:fldChar w:fldCharType="separate"/>
+            </w:r>
+            <w:r>
+              <w:rPr>
+                <w:b/>
+                <w:bCs/>
+              </w:rPr>
+              <w:fldChar w:fldCharType="begin"/>
+            </w:r>
+            <w:r>
+              <w:instrText xml:space="preserve"> REF Serve \h </w:instrText>
+            </w:r>
+            <w:r>
+              <w:rPr>
+                <w:b/>
+                <w:bCs/>
+              </w:rPr>
+            </w:r>
+            <w:r>
+              <w:rPr>
+                <w:b/>
+                <w:bCs/>
+              </w:rPr>
+              <w:fldChar w:fldCharType="separate"/>
+            </w:r>
+            <w:r>
+              <w:rPr>
+                <w:noProof/>
+              </w:rPr>
+              <w:t>14</w:t>
+            </w:r>
+            <w:r>
+              <w:rPr>
+                <w:b/>
+                <w:bCs/>
+              </w:rPr>
+              <w:fldChar w:fldCharType="end"/>
+            </w:r>
+            <w:r>
+              <w:rPr>
+                <w:b/>
+                <w:bCs/>
+              </w:rPr>
+              <w:t>.</w:t>
+            </w:r>
+            <w:r>
+              <w:rPr>
+                <w:b/>
+                <w:bCs/>
+              </w:rPr>
+              <w:fldChar w:fldCharType="end"/>
+            </w:r>
             <w:r>
               <w:t xml:space="preserve">: Serve {{ </w:t>
             </w:r>
@@ -5610,30 +5476,8 @@
                 <w:bCs/>
               </w:rPr>
               <w:br/>
-              <w:t>courts.alaska.gov/</w:t>
-            </w:r>
-            <w:proofErr w:type="spellStart"/>
-            <w:r>
-              <w:rPr>
-                <w:bCs/>
-              </w:rPr>
-              <w:t>efile</w:t>
-            </w:r>
-            <w:proofErr w:type="spellEnd"/>
-            <w:r>
-              <w:rPr>
-                <w:bCs/>
-              </w:rPr>
-              <w:t>/</w:t>
-            </w:r>
-            <w:proofErr w:type="spellStart"/>
-            <w:r>
-              <w:rPr>
-                <w:bCs/>
-              </w:rPr>
-              <w:t>index.htm#current-courts</w:t>
-            </w:r>
-            <w:proofErr w:type="spellEnd"/>
+              <w:t>courts.alaska.gov/efile/index.htm#current-courts</w:t>
+            </w:r>
           </w:p>
           <w:p>
             <w:pPr>
@@ -5662,23 +5506,7 @@
                 <w:bCs/>
                 <w:color w:val="auto"/>
               </w:rPr>
-              <w:t>courts.alaska.gov/</w:t>
-            </w:r>
-            <w:proofErr w:type="spellStart"/>
-            <w:r>
-              <w:rPr>
-                <w:bCs/>
-                <w:color w:val="auto"/>
-              </w:rPr>
-              <w:t>courtdir</w:t>
-            </w:r>
-            <w:proofErr w:type="spellEnd"/>
-            <w:r>
-              <w:rPr>
-                <w:bCs/>
-                <w:color w:val="auto"/>
-              </w:rPr>
-              <w:t>/efiling.htm</w:t>
+              <w:t>courts.alaska.gov/courtdir/efiling.htm</w:t>
             </w:r>
           </w:p>
         </w:tc>
@@ -6023,14 +5851,27 @@
             <w:r>
               <w:t xml:space="preserve">Step </w:t>
             </w:r>
-            <w:fldSimple w:instr=" SEQ stepList  \* MERGEFORMAT ">
-              <w:r>
-                <w:rPr>
-                  <w:noProof/>
-                </w:rPr>
-                <w:t>15</w:t>
-              </w:r>
-            </w:fldSimple>
+            <w:r>
+              <w:fldChar w:fldCharType="begin"/>
+            </w:r>
+            <w:r>
+              <w:instrText xml:space="preserve"> SEQ stepList  \* MERGEFORMAT </w:instrText>
+            </w:r>
+            <w:r>
+              <w:fldChar w:fldCharType="separate"/>
+            </w:r>
+            <w:r>
+              <w:rPr>
+                <w:noProof/>
+              </w:rPr>
+              <w:t>15</w:t>
+            </w:r>
+            <w:r>
+              <w:rPr>
+                <w:noProof/>
+              </w:rPr>
+              <w:fldChar w:fldCharType="end"/>
+            </w:r>
             <w:r>
               <w:t xml:space="preserve">: </w:t>
             </w:r>
@@ -6867,21 +6708,8 @@
               <w:br/>
             </w:r>
             <w:r>
-              <w:t>youtube.com/</w:t>
-            </w:r>
-            <w:proofErr w:type="spellStart"/>
-            <w:r>
-              <w:t>watch?v</w:t>
-            </w:r>
-            <w:proofErr w:type="spellEnd"/>
-            <w:r>
-              <w:t>=</w:t>
-            </w:r>
-            <w:proofErr w:type="spellStart"/>
-            <w:r>
-              <w:t>egoBeRFB_Uw</w:t>
-            </w:r>
-            <w:proofErr w:type="spellEnd"/>
+              <w:t>youtube.com/watch?v=egoBeRFB_Uw</w:t>
+            </w:r>
           </w:p>
           <w:p>
             <w:pPr>
@@ -6917,13 +6745,8 @@
             </w:hyperlink>
             <w:r>
               <w:br/>
-              <w:t>courts.alaska.gov/shc/family/</w:t>
-            </w:r>
-            <w:proofErr w:type="spellStart"/>
-            <w:r>
-              <w:t>motions.htm#reply</w:t>
-            </w:r>
-            <w:proofErr w:type="spellEnd"/>
+              <w:t>courts.alaska.gov/shc/family/motions.htm#reply</w:t>
+            </w:r>
           </w:p>
           <w:p>
             <w:pPr>
@@ -7094,11 +6917,9 @@
             <w:pPr>
               <w:pStyle w:val="Body"/>
             </w:pPr>
-            <w:proofErr w:type="spellStart"/>
             <w:r>
               <w:t>decide_if_modify_step</w:t>
             </w:r>
-            <w:proofErr w:type="spellEnd"/>
           </w:p>
         </w:tc>
       </w:tr>
@@ -7114,14 +6935,27 @@
             <w:r>
               <w:t xml:space="preserve">Step </w:t>
             </w:r>
-            <w:fldSimple w:instr=" SEQ stepList  \* MERGEFORMAT ">
-              <w:r>
-                <w:rPr>
-                  <w:noProof/>
-                </w:rPr>
-                <w:t>16</w:t>
-              </w:r>
-            </w:fldSimple>
+            <w:r>
+              <w:fldChar w:fldCharType="begin"/>
+            </w:r>
+            <w:r>
+              <w:instrText xml:space="preserve"> SEQ stepList  \* MERGEFORMAT </w:instrText>
+            </w:r>
+            <w:r>
+              <w:fldChar w:fldCharType="separate"/>
+            </w:r>
+            <w:r>
+              <w:rPr>
+                <w:noProof/>
+              </w:rPr>
+              <w:t>16</w:t>
+            </w:r>
+            <w:r>
+              <w:rPr>
+                <w:noProof/>
+              </w:rPr>
+              <w:fldChar w:fldCharType="end"/>
+            </w:r>
             <w:r>
               <w:t xml:space="preserve">: </w:t>
             </w:r>
@@ -7156,13 +6990,8 @@
             </w:hyperlink>
             <w:r>
               <w:br/>
-              <w:t>docassemble.akcourts.gov/start/</w:t>
-            </w:r>
-            <w:proofErr w:type="spellStart"/>
-            <w:r>
-              <w:t>ChangingEnforcingChildSupport</w:t>
-            </w:r>
-            <w:proofErr w:type="spellEnd"/>
+              <w:t>docassemble.akcourts.gov/start/ChangingEnforcingChildSupport</w:t>
+            </w:r>
           </w:p>
           <w:p>
             <w:pPr>
@@ -7178,13 +7007,8 @@
             </w:hyperlink>
             <w:r>
               <w:br/>
-              <w:t>docassemble.akcourts.gov/start/</w:t>
-            </w:r>
-            <w:proofErr w:type="spellStart"/>
-            <w:r>
-              <w:t>EnforcingChildCustody</w:t>
-            </w:r>
-            <w:proofErr w:type="spellEnd"/>
+              <w:t>docassemble.akcourts.gov/start/EnforcingChildCustody</w:t>
+            </w:r>
           </w:p>
         </w:tc>
       </w:tr>
@@ -7241,11 +7065,9 @@
             <w:pPr>
               <w:pStyle w:val="Body"/>
             </w:pPr>
-            <w:proofErr w:type="spellStart"/>
             <w:r>
               <w:t>find_out_if_court_step</w:t>
             </w:r>
-            <w:proofErr w:type="spellEnd"/>
           </w:p>
         </w:tc>
       </w:tr>
@@ -7261,14 +7083,27 @@
             <w:r>
               <w:t xml:space="preserve">Step </w:t>
             </w:r>
-            <w:fldSimple w:instr=" SEQ stepList  \* MERGEFORMAT ">
-              <w:r>
-                <w:rPr>
-                  <w:noProof/>
-                </w:rPr>
-                <w:t>17</w:t>
-              </w:r>
-            </w:fldSimple>
+            <w:r>
+              <w:fldChar w:fldCharType="begin"/>
+            </w:r>
+            <w:r>
+              <w:instrText xml:space="preserve"> SEQ stepList  \* MERGEFORMAT </w:instrText>
+            </w:r>
+            <w:r>
+              <w:fldChar w:fldCharType="separate"/>
+            </w:r>
+            <w:r>
+              <w:rPr>
+                <w:noProof/>
+              </w:rPr>
+              <w:t>17</w:t>
+            </w:r>
+            <w:r>
+              <w:rPr>
+                <w:noProof/>
+              </w:rPr>
+              <w:fldChar w:fldCharType="end"/>
+            </w:r>
             <w:r>
               <w:t xml:space="preserve">: </w:t>
             </w:r>
@@ -7289,11 +7124,9 @@
               <w:t xml:space="preserve">If you do not know if you have an open divorce, dissolution, or custody case, look for your name in </w:t>
             </w:r>
             <w:hyperlink r:id="rId95">
-              <w:proofErr w:type="spellStart"/>
               <w:r>
                 <w:t>Courtview</w:t>
               </w:r>
-              <w:proofErr w:type="spellEnd"/>
             </w:hyperlink>
             <w:r>
               <w:t>, the Alaska Court System’s list of public court cases.</w:t>
@@ -7344,26 +7177,16 @@
               <w:pStyle w:val="Body"/>
             </w:pPr>
             <w:hyperlink r:id="rId97">
-              <w:proofErr w:type="spellStart"/>
               <w:r>
                 <w:rPr>
                   <w:rStyle w:val="Hyperlink"/>
                 </w:rPr>
                 <w:t>Courtview</w:t>
               </w:r>
-              <w:proofErr w:type="spellEnd"/>
             </w:hyperlink>
             <w:r>
               <w:br/>
-              <w:t>records.courts.alaska.gov/</w:t>
-            </w:r>
-            <w:proofErr w:type="spellStart"/>
-            <w:r>
-              <w:t>eaccess</w:t>
-            </w:r>
-            <w:proofErr w:type="spellEnd"/>
-            <w:r>
-              <w:t>/home.page.2</w:t>
+              <w:t>records.courts.alaska.gov/eaccess/home.page.2</w:t>
             </w:r>
           </w:p>
           <w:p>
@@ -7407,13 +7230,8 @@
             <w:pPr>
               <w:pStyle w:val="Body"/>
             </w:pPr>
-            <w:proofErr w:type="spellStart"/>
-            <w:r>
-              <w:t>get_help_step</w:t>
-            </w:r>
-            <w:proofErr w:type="spellEnd"/>
-            <w:r>
-              <w:t xml:space="preserve"> in aka2j_templates.yml</w:t>
+            <w:r>
+              <w:t>get_help_step in aka2j_templates.yml</w:t>
             </w:r>
           </w:p>
         </w:tc>
@@ -7659,8 +7477,12 @@
       </w:r>
     </w:p>
     <w:sectPr>
-      <w:headerReference w:type="default" r:id="rId107"/>
-      <w:footerReference w:type="default" r:id="rId108"/>
+      <w:headerReference w:type="even" r:id="rId107"/>
+      <w:headerReference w:type="default" r:id="rId108"/>
+      <w:footerReference w:type="even" r:id="rId109"/>
+      <w:footerReference w:type="default" r:id="rId110"/>
+      <w:headerReference w:type="first" r:id="rId111"/>
+      <w:footerReference w:type="first" r:id="rId112"/>
       <w:pgSz w:w="12240" w:h="15840"/>
       <w:pgMar w:top="777" w:right="1440" w:bottom="777" w:left="1440" w:header="720" w:footer="720" w:gutter="0"/>
       <w:pgNumType w:start="1"/>
@@ -7695,6 +7517,16 @@
 <w:ftr xmlns:wpc="http://schemas.microsoft.com/office/word/2010/wordprocessingCanvas" xmlns:cx="http://schemas.microsoft.com/office/drawing/2014/chartex" xmlns:cx1="http://schemas.microsoft.com/office/drawing/2015/9/8/chartex" xmlns:cx2="http://schemas.microsoft.com/office/drawing/2015/10/21/chartex" xmlns:cx3="http://schemas.microsoft.com/office/drawing/2016/5/9/chartex" xmlns:cx4="http://schemas.microsoft.com/office/drawing/2016/5/10/chartex" xmlns:cx5="http://schemas.microsoft.com/office/drawing/2016/5/11/chartex" xmlns:cx6="http://schemas.microsoft.com/office/drawing/2016/5/12/chartex" xmlns:cx7="http://schemas.microsoft.com/office/drawing/2016/5/13/chartex" xmlns:cx8="http://schemas.microsoft.com/office/drawing/2016/5/14/chartex" xmlns:mc="http://schemas.openxmlformats.org/markup-compatibility/2006" xmlns:aink="http://schemas.microsoft.com/office/drawing/2016/ink" xmlns:am3d="http://schemas.microsoft.com/office/drawing/2017/model3d" xmlns:o="urn:schemas-microsoft-com:office:office" xmlns:r="http://schemas.openxmlformats.org/officeDocument/2006/relationships" xmlns:m="http://schemas.openxmlformats.org/officeDocument/2006/math" xmlns:v="urn:schemas-microsoft-com:vml" xmlns:wp14="http://schemas.microsoft.com/office/word/2010/wordprocessingDrawing" xmlns:wp="http://schemas.openxmlformats.org/drawingml/2006/wordprocessingDrawing" xmlns:w10="urn:schemas-microsoft-com:office:word" xmlns:w="http://schemas.openxmlformats.org/wordprocessingml/2006/main" xmlns:w14="http://schemas.microsoft.com/office/word/2010/wordml" xmlns:w15="http://schemas.microsoft.com/office/word/2012/wordml" xmlns:w16cex="http://schemas.microsoft.com/office/word/2018/wordml/cex" xmlns:w16cid="http://schemas.microsoft.com/office/word/2016/wordml/cid" xmlns:w16="http://schemas.microsoft.com/office/word/2018/wordml" xmlns:w16sdtdh="http://schemas.microsoft.com/office/word/2020/wordml/sdtdatahash" xmlns:w16se="http://schemas.microsoft.com/office/word/2015/wordml/symex" xmlns:wpg="http://schemas.microsoft.com/office/word/2010/wordprocessingGroup" xmlns:wpi="http://schemas.microsoft.com/office/word/2010/wordprocessingInk" xmlns:wne="http://schemas.microsoft.com/office/word/2006/wordml" xmlns:wps="http://schemas.microsoft.com/office/word/2010/wordprocessingShape" mc:Ignorable="w14 w15 w16se w16cid w16 w16cex w16sdtdh wp14">
   <w:p>
     <w:pPr>
+      <w:pStyle w:val="Footer"/>
+    </w:pPr>
+  </w:p>
+</w:ftr>
+</file>
+
+<file path=word/footer2.xml><?xml version="1.0" encoding="utf-8"?>
+<w:ftr xmlns:wpc="http://schemas.microsoft.com/office/word/2010/wordprocessingCanvas" xmlns:cx="http://schemas.microsoft.com/office/drawing/2014/chartex" xmlns:cx1="http://schemas.microsoft.com/office/drawing/2015/9/8/chartex" xmlns:cx2="http://schemas.microsoft.com/office/drawing/2015/10/21/chartex" xmlns:cx3="http://schemas.microsoft.com/office/drawing/2016/5/9/chartex" xmlns:cx4="http://schemas.microsoft.com/office/drawing/2016/5/10/chartex" xmlns:cx5="http://schemas.microsoft.com/office/drawing/2016/5/11/chartex" xmlns:cx6="http://schemas.microsoft.com/office/drawing/2016/5/12/chartex" xmlns:cx7="http://schemas.microsoft.com/office/drawing/2016/5/13/chartex" xmlns:cx8="http://schemas.microsoft.com/office/drawing/2016/5/14/chartex" xmlns:mc="http://schemas.openxmlformats.org/markup-compatibility/2006" xmlns:aink="http://schemas.microsoft.com/office/drawing/2016/ink" xmlns:am3d="http://schemas.microsoft.com/office/drawing/2017/model3d" xmlns:o="urn:schemas-microsoft-com:office:office" xmlns:r="http://schemas.openxmlformats.org/officeDocument/2006/relationships" xmlns:m="http://schemas.openxmlformats.org/officeDocument/2006/math" xmlns:v="urn:schemas-microsoft-com:vml" xmlns:wp14="http://schemas.microsoft.com/office/word/2010/wordprocessingDrawing" xmlns:wp="http://schemas.openxmlformats.org/drawingml/2006/wordprocessingDrawing" xmlns:w10="urn:schemas-microsoft-com:office:word" xmlns:w="http://schemas.openxmlformats.org/wordprocessingml/2006/main" xmlns:w14="http://schemas.microsoft.com/office/word/2010/wordml" xmlns:w15="http://schemas.microsoft.com/office/word/2012/wordml" xmlns:w16cex="http://schemas.microsoft.com/office/word/2018/wordml/cex" xmlns:w16cid="http://schemas.microsoft.com/office/word/2016/wordml/cid" xmlns:w16="http://schemas.microsoft.com/office/word/2018/wordml" xmlns:w16sdtdh="http://schemas.microsoft.com/office/word/2020/wordml/sdtdatahash" xmlns:w16se="http://schemas.microsoft.com/office/word/2015/wordml/symex" xmlns:wpg="http://schemas.microsoft.com/office/word/2010/wordprocessingGroup" xmlns:wpi="http://schemas.microsoft.com/office/word/2010/wordprocessingInk" xmlns:wne="http://schemas.microsoft.com/office/word/2006/wordml" xmlns:wps="http://schemas.microsoft.com/office/word/2010/wordprocessingShape" mc:Ignorable="w14 w15 w16se w16cid w16 w16cex w16sdtdh wp14">
+  <w:p>
+    <w:pPr>
       <w:tabs>
         <w:tab w:val="center" w:pos="4680"/>
         <w:tab w:val="right" w:pos="9360"/>
@@ -7725,27 +7557,14 @@
       </w:rPr>
       <w:t xml:space="preserve"> of </w:t>
     </w:r>
-    <w:r>
-      <w:fldChar w:fldCharType="begin"/>
-    </w:r>
-    <w:r>
-      <w:instrText xml:space="preserve"> NUMPAGES </w:instrText>
-    </w:r>
-    <w:r>
-      <w:fldChar w:fldCharType="separate"/>
-    </w:r>
-    <w:r>
-      <w:rPr>
-        <w:noProof/>
-      </w:rPr>
-      <w:t>23</w:t>
-    </w:r>
-    <w:r>
-      <w:rPr>
-        <w:noProof/>
-      </w:rPr>
-      <w:fldChar w:fldCharType="end"/>
-    </w:r>
+    <w:fldSimple w:instr=" NUMPAGES ">
+      <w:r>
+        <w:rPr>
+          <w:noProof/>
+        </w:rPr>
+        <w:t>23</w:t>
+      </w:r>
+    </w:fldSimple>
     <w:r>
       <w:rPr>
         <w:color w:val="000000"/>
@@ -7773,7 +7592,7 @@
       <w:rPr>
         <w:color w:val="000000"/>
       </w:rPr>
-      <w:t>3</w:t>
+      <w:t>4</w:t>
     </w:r>
     <w:r>
       <w:rPr>
@@ -7781,6 +7600,16 @@
       </w:rPr>
       <w:t>, 2025</w:t>
     </w:r>
+  </w:p>
+</w:ftr>
+</file>
+
+<file path=word/footer3.xml><?xml version="1.0" encoding="utf-8"?>
+<w:ftr xmlns:wpc="http://schemas.microsoft.com/office/word/2010/wordprocessingCanvas" xmlns:cx="http://schemas.microsoft.com/office/drawing/2014/chartex" xmlns:cx1="http://schemas.microsoft.com/office/drawing/2015/9/8/chartex" xmlns:cx2="http://schemas.microsoft.com/office/drawing/2015/10/21/chartex" xmlns:cx3="http://schemas.microsoft.com/office/drawing/2016/5/9/chartex" xmlns:cx4="http://schemas.microsoft.com/office/drawing/2016/5/10/chartex" xmlns:cx5="http://schemas.microsoft.com/office/drawing/2016/5/11/chartex" xmlns:cx6="http://schemas.microsoft.com/office/drawing/2016/5/12/chartex" xmlns:cx7="http://schemas.microsoft.com/office/drawing/2016/5/13/chartex" xmlns:cx8="http://schemas.microsoft.com/office/drawing/2016/5/14/chartex" xmlns:mc="http://schemas.openxmlformats.org/markup-compatibility/2006" xmlns:aink="http://schemas.microsoft.com/office/drawing/2016/ink" xmlns:am3d="http://schemas.microsoft.com/office/drawing/2017/model3d" xmlns:o="urn:schemas-microsoft-com:office:office" xmlns:r="http://schemas.openxmlformats.org/officeDocument/2006/relationships" xmlns:m="http://schemas.openxmlformats.org/officeDocument/2006/math" xmlns:v="urn:schemas-microsoft-com:vml" xmlns:wp14="http://schemas.microsoft.com/office/word/2010/wordprocessingDrawing" xmlns:wp="http://schemas.openxmlformats.org/drawingml/2006/wordprocessingDrawing" xmlns:w10="urn:schemas-microsoft-com:office:word" xmlns:w="http://schemas.openxmlformats.org/wordprocessingml/2006/main" xmlns:w14="http://schemas.microsoft.com/office/word/2010/wordml" xmlns:w15="http://schemas.microsoft.com/office/word/2012/wordml" xmlns:w16cex="http://schemas.microsoft.com/office/word/2018/wordml/cex" xmlns:w16cid="http://schemas.microsoft.com/office/word/2016/wordml/cid" xmlns:w16="http://schemas.microsoft.com/office/word/2018/wordml" xmlns:w16sdtdh="http://schemas.microsoft.com/office/word/2020/wordml/sdtdatahash" xmlns:w16se="http://schemas.microsoft.com/office/word/2015/wordml/symex" xmlns:wpg="http://schemas.microsoft.com/office/word/2010/wordprocessingGroup" xmlns:wpi="http://schemas.microsoft.com/office/word/2010/wordprocessingInk" xmlns:wne="http://schemas.microsoft.com/office/word/2006/wordml" xmlns:wps="http://schemas.microsoft.com/office/word/2010/wordprocessingShape" mc:Ignorable="w14 w15 w16se w16cid w16 w16cex w16sdtdh wp14">
+  <w:p>
+    <w:pPr>
+      <w:pStyle w:val="Footer"/>
+    </w:pPr>
   </w:p>
 </w:ftr>
 </file>
@@ -7808,6 +7637,16 @@
 <w:hdr xmlns:wpc="http://schemas.microsoft.com/office/word/2010/wordprocessingCanvas" xmlns:cx="http://schemas.microsoft.com/office/drawing/2014/chartex" xmlns:cx1="http://schemas.microsoft.com/office/drawing/2015/9/8/chartex" xmlns:cx2="http://schemas.microsoft.com/office/drawing/2015/10/21/chartex" xmlns:cx3="http://schemas.microsoft.com/office/drawing/2016/5/9/chartex" xmlns:cx4="http://schemas.microsoft.com/office/drawing/2016/5/10/chartex" xmlns:cx5="http://schemas.microsoft.com/office/drawing/2016/5/11/chartex" xmlns:cx6="http://schemas.microsoft.com/office/drawing/2016/5/12/chartex" xmlns:cx7="http://schemas.microsoft.com/office/drawing/2016/5/13/chartex" xmlns:cx8="http://schemas.microsoft.com/office/drawing/2016/5/14/chartex" xmlns:mc="http://schemas.openxmlformats.org/markup-compatibility/2006" xmlns:aink="http://schemas.microsoft.com/office/drawing/2016/ink" xmlns:am3d="http://schemas.microsoft.com/office/drawing/2017/model3d" xmlns:o="urn:schemas-microsoft-com:office:office" xmlns:r="http://schemas.openxmlformats.org/officeDocument/2006/relationships" xmlns:m="http://schemas.openxmlformats.org/officeDocument/2006/math" xmlns:v="urn:schemas-microsoft-com:vml" xmlns:wp14="http://schemas.microsoft.com/office/word/2010/wordprocessingDrawing" xmlns:wp="http://schemas.openxmlformats.org/drawingml/2006/wordprocessingDrawing" xmlns:w10="urn:schemas-microsoft-com:office:word" xmlns:w="http://schemas.openxmlformats.org/wordprocessingml/2006/main" xmlns:w14="http://schemas.microsoft.com/office/word/2010/wordml" xmlns:w15="http://schemas.microsoft.com/office/word/2012/wordml" xmlns:w16cex="http://schemas.microsoft.com/office/word/2018/wordml/cex" xmlns:w16cid="http://schemas.microsoft.com/office/word/2016/wordml/cid" xmlns:w16="http://schemas.microsoft.com/office/word/2018/wordml" xmlns:w16sdtdh="http://schemas.microsoft.com/office/word/2020/wordml/sdtdatahash" xmlns:w16se="http://schemas.microsoft.com/office/word/2015/wordml/symex" xmlns:wpg="http://schemas.microsoft.com/office/word/2010/wordprocessingGroup" xmlns:wpi="http://schemas.microsoft.com/office/word/2010/wordprocessingInk" xmlns:wne="http://schemas.microsoft.com/office/word/2006/wordml" xmlns:wps="http://schemas.microsoft.com/office/word/2010/wordprocessingShape" mc:Ignorable="w14 w15 w16se w16cid w16 w16cex w16sdtdh wp14">
   <w:p>
     <w:pPr>
+      <w:pStyle w:val="Header"/>
+    </w:pPr>
+  </w:p>
+</w:hdr>
+</file>
+
+<file path=word/header2.xml><?xml version="1.0" encoding="utf-8"?>
+<w:hdr xmlns:wpc="http://schemas.microsoft.com/office/word/2010/wordprocessingCanvas" xmlns:cx="http://schemas.microsoft.com/office/drawing/2014/chartex" xmlns:cx1="http://schemas.microsoft.com/office/drawing/2015/9/8/chartex" xmlns:cx2="http://schemas.microsoft.com/office/drawing/2015/10/21/chartex" xmlns:cx3="http://schemas.microsoft.com/office/drawing/2016/5/9/chartex" xmlns:cx4="http://schemas.microsoft.com/office/drawing/2016/5/10/chartex" xmlns:cx5="http://schemas.microsoft.com/office/drawing/2016/5/11/chartex" xmlns:cx6="http://schemas.microsoft.com/office/drawing/2016/5/12/chartex" xmlns:cx7="http://schemas.microsoft.com/office/drawing/2016/5/13/chartex" xmlns:cx8="http://schemas.microsoft.com/office/drawing/2016/5/14/chartex" xmlns:mc="http://schemas.openxmlformats.org/markup-compatibility/2006" xmlns:aink="http://schemas.microsoft.com/office/drawing/2016/ink" xmlns:am3d="http://schemas.microsoft.com/office/drawing/2017/model3d" xmlns:o="urn:schemas-microsoft-com:office:office" xmlns:r="http://schemas.openxmlformats.org/officeDocument/2006/relationships" xmlns:m="http://schemas.openxmlformats.org/officeDocument/2006/math" xmlns:v="urn:schemas-microsoft-com:vml" xmlns:wp14="http://schemas.microsoft.com/office/word/2010/wordprocessingDrawing" xmlns:wp="http://schemas.openxmlformats.org/drawingml/2006/wordprocessingDrawing" xmlns:w10="urn:schemas-microsoft-com:office:word" xmlns:w="http://schemas.openxmlformats.org/wordprocessingml/2006/main" xmlns:w14="http://schemas.microsoft.com/office/word/2010/wordml" xmlns:w15="http://schemas.microsoft.com/office/word/2012/wordml" xmlns:w16cex="http://schemas.microsoft.com/office/word/2018/wordml/cex" xmlns:w16cid="http://schemas.microsoft.com/office/word/2016/wordml/cid" xmlns:w16="http://schemas.microsoft.com/office/word/2018/wordml" xmlns:w16sdtdh="http://schemas.microsoft.com/office/word/2020/wordml/sdtdatahash" xmlns:w16se="http://schemas.microsoft.com/office/word/2015/wordml/symex" xmlns:wpg="http://schemas.microsoft.com/office/word/2010/wordprocessingGroup" xmlns:wpi="http://schemas.microsoft.com/office/word/2010/wordprocessingInk" xmlns:wne="http://schemas.microsoft.com/office/word/2006/wordml" xmlns:wps="http://schemas.microsoft.com/office/word/2010/wordprocessingShape" mc:Ignorable="w14 w15 w16se w16cid w16 w16cex w16sdtdh wp14">
+  <w:p>
+    <w:pPr>
       <w:tabs>
         <w:tab w:val="center" w:pos="4680"/>
         <w:tab w:val="right" w:pos="9360"/>
@@ -7815,6 +7654,16 @@
       <w:rPr>
         <w:color w:val="000000"/>
       </w:rPr>
+    </w:pPr>
+  </w:p>
+</w:hdr>
+</file>
+
+<file path=word/header3.xml><?xml version="1.0" encoding="utf-8"?>
+<w:hdr xmlns:wpc="http://schemas.microsoft.com/office/word/2010/wordprocessingCanvas" xmlns:cx="http://schemas.microsoft.com/office/drawing/2014/chartex" xmlns:cx1="http://schemas.microsoft.com/office/drawing/2015/9/8/chartex" xmlns:cx2="http://schemas.microsoft.com/office/drawing/2015/10/21/chartex" xmlns:cx3="http://schemas.microsoft.com/office/drawing/2016/5/9/chartex" xmlns:cx4="http://schemas.microsoft.com/office/drawing/2016/5/10/chartex" xmlns:cx5="http://schemas.microsoft.com/office/drawing/2016/5/11/chartex" xmlns:cx6="http://schemas.microsoft.com/office/drawing/2016/5/12/chartex" xmlns:cx7="http://schemas.microsoft.com/office/drawing/2016/5/13/chartex" xmlns:cx8="http://schemas.microsoft.com/office/drawing/2016/5/14/chartex" xmlns:mc="http://schemas.openxmlformats.org/markup-compatibility/2006" xmlns:aink="http://schemas.microsoft.com/office/drawing/2016/ink" xmlns:am3d="http://schemas.microsoft.com/office/drawing/2017/model3d" xmlns:o="urn:schemas-microsoft-com:office:office" xmlns:r="http://schemas.openxmlformats.org/officeDocument/2006/relationships" xmlns:m="http://schemas.openxmlformats.org/officeDocument/2006/math" xmlns:v="urn:schemas-microsoft-com:vml" xmlns:wp14="http://schemas.microsoft.com/office/word/2010/wordprocessingDrawing" xmlns:wp="http://schemas.openxmlformats.org/drawingml/2006/wordprocessingDrawing" xmlns:w10="urn:schemas-microsoft-com:office:word" xmlns:w="http://schemas.openxmlformats.org/wordprocessingml/2006/main" xmlns:w14="http://schemas.microsoft.com/office/word/2010/wordml" xmlns:w15="http://schemas.microsoft.com/office/word/2012/wordml" xmlns:w16cex="http://schemas.microsoft.com/office/word/2018/wordml/cex" xmlns:w16cid="http://schemas.microsoft.com/office/word/2016/wordml/cid" xmlns:w16="http://schemas.microsoft.com/office/word/2018/wordml" xmlns:w16sdtdh="http://schemas.microsoft.com/office/word/2020/wordml/sdtdatahash" xmlns:w16se="http://schemas.microsoft.com/office/word/2015/wordml/symex" xmlns:wpg="http://schemas.microsoft.com/office/word/2010/wordprocessingGroup" xmlns:wpi="http://schemas.microsoft.com/office/word/2010/wordprocessingInk" xmlns:wne="http://schemas.microsoft.com/office/word/2006/wordml" xmlns:wps="http://schemas.microsoft.com/office/word/2010/wordprocessingShape" mc:Ignorable="w14 w15 w16se w16cid w16 w16cex w16sdtdh wp14">
+  <w:p>
+    <w:pPr>
+      <w:pStyle w:val="Header"/>
     </w:pPr>
   </w:p>
 </w:hdr>
@@ -9541,7 +9390,7 @@
     <w:lsdException w:name="Table Web 2" w:semiHidden="1" w:unhideWhenUsed="1"/>
     <w:lsdException w:name="Table Web 3" w:semiHidden="1" w:unhideWhenUsed="1"/>
     <w:lsdException w:name="Balloon Text" w:semiHidden="1" w:unhideWhenUsed="1" w:qFormat="1"/>
-    <w:lsdException w:name="Table Grid" w:semiHidden="1" w:uiPriority="39" w:unhideWhenUsed="1"/>
+    <w:lsdException w:name="Table Grid" w:uiPriority="39"/>
     <w:lsdException w:name="Table Theme" w:semiHidden="1" w:unhideWhenUsed="1"/>
     <w:lsdException w:name="Placeholder Text" w:semiHidden="1"/>
     <w:lsdException w:name="No Spacing" w:uiPriority="1" w:qFormat="1"/>
@@ -11059,6 +10908,18 @@
       </w:numPr>
     </w:pPr>
   </w:style>
+  <w:style w:type="character" w:styleId="UnresolvedMention">
+    <w:name w:val="Unresolved Mention"/>
+    <w:basedOn w:val="DefaultParagraphFont"/>
+    <w:uiPriority w:val="99"/>
+    <w:semiHidden/>
+    <w:unhideWhenUsed/>
+    <w:rsid w:val="003273F7"/>
+    <w:rPr>
+      <w:color w:val="605E5C"/>
+      <w:shd w:val="clear" w:color="auto" w:fill="E1DFDD"/>
+    </w:rPr>
+  </w:style>
 </w:styles>
 </file>
 

</xml_diff>

<commit_message>
Action Plans and bitly URL
</commit_message>
<xml_diff>
--- a/docassemble/ChildSupport/data/templates/child_support_action_plan.docx
+++ b/docassemble/ChildSupport/data/templates/child_support_action_plan.docx
@@ -528,7 +528,7 @@
                 </mc:Choice>
                 <mc:Fallback>
                   <w:pict>
-                    <v:group w14:anchorId="339DF84F" id="Image1" o:spid="_x0000_s1026" style="position:absolute;margin-left:0;margin-top:13pt;width:59.75pt;height:54.7pt;z-index:2;mso-wrap-distance-right:25.2pt" coordsize="7588,6948" o:gfxdata="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" o:allowincell="f">
+                    <v:group w14:anchorId="5C192BED" id="Image1" o:spid="_x0000_s1026" style="position:absolute;margin-left:0;margin-top:13pt;width:59.75pt;height:54.7pt;z-index:2;mso-wrap-distance-right:25.2pt" coordsize="7588,6948" o:gfxdata="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" o:allowincell="f">
                       <v:group id="Group 2" o:spid="_x0000_s1027" style="position:absolute;width:7588;height:6948" coordsize="0,0" o:gfxdata="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">
                         <v:rect id="Shape 3" o:spid="_x0000_s1028" style="position:absolute;width:758880;height:694800;visibility:visible;mso-wrap-style:square;v-text-anchor:top" o:gfxdata="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" filled="f" stroked="f" strokeweight="0"/>
                         <v:group id="Group 4" o:spid="_x0000_s1029" style="position:absolute;left:7560;top:7560;width:579240;height:678960" coordsize="0,0" o:gfxdata="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">
@@ -577,7 +577,7 @@
               <w:rPr>
                 <w:rFonts w:eastAsia="Helvetica Neue"/>
               </w:rPr>
-              <w:t xml:space="preserve">Your Personal Action Plan in </w:t>
+              <w:t xml:space="preserve">Your Action Plan in </w:t>
             </w:r>
             <w:r>
               <w:rPr>
@@ -687,14 +687,27 @@
             <w:r>
               <w:t xml:space="preserve"> </w:t>
             </w:r>
-            <w:fldSimple w:instr=" SEQ stepList \r 1 \* MERGEFORMAT ">
-              <w:r>
-                <w:rPr>
-                  <w:noProof/>
-                </w:rPr>
-                <w:t>1</w:t>
-              </w:r>
-            </w:fldSimple>
+            <w:r>
+              <w:fldChar w:fldCharType="begin"/>
+            </w:r>
+            <w:r>
+              <w:instrText xml:space="preserve"> SEQ stepList \r 1 \* MERGEFORMAT </w:instrText>
+            </w:r>
+            <w:r>
+              <w:fldChar w:fldCharType="separate"/>
+            </w:r>
+            <w:r>
+              <w:rPr>
+                <w:noProof/>
+              </w:rPr>
+              <w:t>1</w:t>
+            </w:r>
+            <w:r>
+              <w:rPr>
+                <w:noProof/>
+              </w:rPr>
+              <w:fldChar w:fldCharType="end"/>
+            </w:r>
             <w:r>
               <w:t>: Find out who counts as your child's legal parents</w:t>
             </w:r>
@@ -1319,8 +1332,21 @@
             </w:hyperlink>
             <w:r>
               <w:br/>
-              <w:t>health.alaska.gov/dph/VitalStats</w:t>
-            </w:r>
+              <w:t>health.alaska.gov/</w:t>
+            </w:r>
+            <w:proofErr w:type="spellStart"/>
+            <w:r>
+              <w:t>dph</w:t>
+            </w:r>
+            <w:proofErr w:type="spellEnd"/>
+            <w:r>
+              <w:t>/</w:t>
+            </w:r>
+            <w:proofErr w:type="spellStart"/>
+            <w:r>
+              <w:t>VitalStats</w:t>
+            </w:r>
+            <w:proofErr w:type="spellEnd"/>
           </w:p>
           <w:p>
             <w:pPr>
@@ -1351,8 +1377,16 @@
               <w:rPr>
                 <w:rFonts w:ascii="Helvetica Neue" w:eastAsia="Helvetica Neue" w:hAnsi="Helvetica Neue" w:cs="Helvetica Neue"/>
               </w:rPr>
-              <w:t>/family/glossary.htm#dna</w:t>
-            </w:r>
+              <w:t>/family/</w:t>
+            </w:r>
+            <w:proofErr w:type="spellStart"/>
+            <w:r>
+              <w:rPr>
+                <w:rFonts w:ascii="Helvetica Neue" w:eastAsia="Helvetica Neue" w:hAnsi="Helvetica Neue" w:cs="Helvetica Neue"/>
+              </w:rPr>
+              <w:t>glossary.htm#dna</w:t>
+            </w:r>
+            <w:proofErr w:type="spellEnd"/>
           </w:p>
           <w:p>
             <w:pPr>
@@ -1373,8 +1407,13 @@
               <w:br/>
             </w:r>
             <w:r>
-              <w:t>docassemble.akcourts.gov/start/DivorceAndSeparation</w:t>
-            </w:r>
+              <w:t>docassemble.akcourts.gov/start/</w:t>
+            </w:r>
+            <w:proofErr w:type="spellStart"/>
+            <w:r>
+              <w:t>DivorceAndSeparation</w:t>
+            </w:r>
+            <w:proofErr w:type="spellEnd"/>
           </w:p>
           <w:p>
             <w:pPr>
@@ -1402,8 +1441,13 @@
             </w:hyperlink>
             <w:r>
               <w:br/>
-              <w:t>docassemble.akcourts.gov/start/AskingForChildCustody</w:t>
-            </w:r>
+              <w:t>docassemble.akcourts.gov/start/</w:t>
+            </w:r>
+            <w:proofErr w:type="spellStart"/>
+            <w:r>
+              <w:t>AskingForChildCustody</w:t>
+            </w:r>
+            <w:proofErr w:type="spellEnd"/>
           </w:p>
           <w:p>
             <w:pPr>
@@ -1422,8 +1466,13 @@
             </w:hyperlink>
             <w:r>
               <w:br/>
-              <w:t>courts.alaska.gov/shc/family/shcforms.htm#paternity</w:t>
-            </w:r>
+              <w:t>courts.alaska.gov/shc/family/</w:t>
+            </w:r>
+            <w:proofErr w:type="spellStart"/>
+            <w:r>
+              <w:t>shcforms.htm#paternity</w:t>
+            </w:r>
+            <w:proofErr w:type="spellEnd"/>
           </w:p>
           <w:p>
             <w:pPr>
@@ -1503,7 +1552,15 @@
               <w:pStyle w:val="Body"/>
             </w:pPr>
             <w:r>
-              <w:t>{%tr if ask_court_or_cssd in('cssd', 'both') %}</w:t>
+              <w:t>{%tr if ask_court_or_cssd in('</w:t>
+            </w:r>
+            <w:proofErr w:type="spellStart"/>
+            <w:r>
+              <w:t>cssd</w:t>
+            </w:r>
+            <w:proofErr w:type="spellEnd"/>
+            <w:r>
+              <w:t>', 'both') %}</w:t>
             </w:r>
           </w:p>
         </w:tc>
@@ -1515,9 +1572,11 @@
             <w:pPr>
               <w:pStyle w:val="Body"/>
             </w:pPr>
+            <w:proofErr w:type="spellStart"/>
             <w:r>
               <w:t>cssd_step</w:t>
             </w:r>
+            <w:proofErr w:type="spellEnd"/>
           </w:p>
         </w:tc>
       </w:tr>
@@ -1533,27 +1592,14 @@
             <w:r>
               <w:t xml:space="preserve">Step </w:t>
             </w:r>
-            <w:r>
-              <w:fldChar w:fldCharType="begin"/>
-            </w:r>
-            <w:r>
-              <w:instrText xml:space="preserve"> SEQ stepList  \* MERGEFORMAT </w:instrText>
-            </w:r>
-            <w:r>
-              <w:fldChar w:fldCharType="separate"/>
-            </w:r>
-            <w:r>
-              <w:rPr>
-                <w:noProof/>
-              </w:rPr>
-              <w:t>2</w:t>
-            </w:r>
-            <w:r>
-              <w:rPr>
-                <w:noProof/>
-              </w:rPr>
-              <w:fldChar w:fldCharType="end"/>
-            </w:r>
+            <w:fldSimple w:instr=" SEQ stepList  \* MERGEFORMAT ">
+              <w:r>
+                <w:rPr>
+                  <w:noProof/>
+                </w:rPr>
+                <w:t>2</w:t>
+              </w:r>
+            </w:fldSimple>
             <w:r>
               <w:t xml:space="preserve">: </w:t>
             </w:r>
@@ -1731,7 +1777,15 @@
               <w:pStyle w:val="Body"/>
             </w:pPr>
             <w:r>
-              <w:t>Submit an online application by logging into myAlaska.</w:t>
+              <w:t xml:space="preserve">Submit an online application by logging into </w:t>
+            </w:r>
+            <w:proofErr w:type="spellStart"/>
+            <w:r>
+              <w:t>myAlaska</w:t>
+            </w:r>
+            <w:proofErr w:type="spellEnd"/>
+            <w:r>
+              <w:t>.</w:t>
             </w:r>
           </w:p>
           <w:p>
@@ -2071,8 +2125,13 @@
             </w:hyperlink>
             <w:r>
               <w:br/>
-              <w:t>Docassemble.akcourts.gov/start/ChangingChildSupport</w:t>
-            </w:r>
+              <w:t>Docassemble.akcourts.gov/start/</w:t>
+            </w:r>
+            <w:proofErr w:type="spellStart"/>
+            <w:r>
+              <w:t>ChangingChildSupport</w:t>
+            </w:r>
+            <w:proofErr w:type="spellEnd"/>
           </w:p>
           <w:p>
             <w:pPr>
@@ -2108,8 +2167,13 @@
             </w:hyperlink>
             <w:r>
               <w:br/>
-              <w:t>ChildSupport.alaska.gov/Static/ApplyForServicesTutorial</w:t>
-            </w:r>
+              <w:t>ChildSupport.alaska.gov/Static/</w:t>
+            </w:r>
+            <w:proofErr w:type="spellStart"/>
+            <w:r>
+              <w:t>ApplyForServicesTutorial</w:t>
+            </w:r>
+            <w:proofErr w:type="spellEnd"/>
           </w:p>
           <w:p>
             <w:pPr>
@@ -2147,8 +2211,13 @@
             </w:hyperlink>
             <w:r>
               <w:br/>
-              <w:t>ChildSupport.alaska.gov/child-support-services/information/faqs</w:t>
-            </w:r>
+              <w:t>ChildSupport.alaska.gov/child-support-services/information/</w:t>
+            </w:r>
+            <w:proofErr w:type="spellStart"/>
+            <w:r>
+              <w:t>faqs</w:t>
+            </w:r>
+            <w:proofErr w:type="spellEnd"/>
           </w:p>
           <w:p>
             <w:pPr>
@@ -2249,10 +2318,12 @@
             <w:pPr>
               <w:pStyle w:val="Body"/>
             </w:pPr>
+            <w:proofErr w:type="spellStart"/>
             <w:r>
               <w:lastRenderedPageBreak/>
               <w:t>court_step</w:t>
             </w:r>
+            <w:proofErr w:type="spellEnd"/>
           </w:p>
         </w:tc>
       </w:tr>
@@ -2268,14 +2339,27 @@
             <w:r>
               <w:t xml:space="preserve">Step </w:t>
             </w:r>
-            <w:fldSimple w:instr=" SEQ stepList  \* MERGEFORMAT ">
-              <w:r>
-                <w:rPr>
-                  <w:noProof/>
-                </w:rPr>
-                <w:t>3</w:t>
-              </w:r>
-            </w:fldSimple>
+            <w:r>
+              <w:fldChar w:fldCharType="begin"/>
+            </w:r>
+            <w:r>
+              <w:instrText xml:space="preserve"> SEQ stepList  \* MERGEFORMAT </w:instrText>
+            </w:r>
+            <w:r>
+              <w:fldChar w:fldCharType="separate"/>
+            </w:r>
+            <w:r>
+              <w:rPr>
+                <w:noProof/>
+              </w:rPr>
+              <w:t>3</w:t>
+            </w:r>
+            <w:r>
+              <w:rPr>
+                <w:noProof/>
+              </w:rPr>
+              <w:fldChar w:fldCharType="end"/>
+            </w:r>
             <w:r>
               <w:t xml:space="preserve">: </w:t>
             </w:r>
@@ -2318,7 +2402,21 @@
               <w:rPr>
                 <w:color w:val="00B0F0"/>
               </w:rPr>
-              <w:t>{% if parents_married %}</w:t>
+              <w:t xml:space="preserve">{% if </w:t>
+            </w:r>
+            <w:proofErr w:type="spellStart"/>
+            <w:r>
+              <w:rPr>
+                <w:color w:val="00B0F0"/>
+              </w:rPr>
+              <w:t>parents_married</w:t>
+            </w:r>
+            <w:proofErr w:type="spellEnd"/>
+            <w:r>
+              <w:rPr>
+                <w:color w:val="00B0F0"/>
+              </w:rPr>
+              <w:t xml:space="preserve"> %}</w:t>
             </w:r>
             <w:r>
               <w:rPr>
@@ -2399,8 +2497,16 @@
                 <w:color w:val="000000"/>
               </w:rPr>
               <w:br/>
-              <w:t>docassemble.akcourts.gov/start/DivorceAndSeparation</w:t>
-            </w:r>
+              <w:t>docassemble.akcourts.gov/start/</w:t>
+            </w:r>
+            <w:proofErr w:type="spellStart"/>
+            <w:r>
+              <w:rPr>
+                <w:color w:val="000000"/>
+              </w:rPr>
+              <w:t>DivorceAndSeparation</w:t>
+            </w:r>
+            <w:proofErr w:type="spellEnd"/>
             <w:r>
               <w:rPr>
                 <w:color w:val="00B0F0"/>
@@ -2423,7 +2529,15 @@
             </w:hyperlink>
             <w:r>
               <w:br/>
-              <w:t xml:space="preserve">docassemble.akcourts.gov/start/AskingForChildCustody/ </w:t>
+              <w:t>docassemble.akcourts.gov/start/</w:t>
+            </w:r>
+            <w:proofErr w:type="spellStart"/>
+            <w:r>
+              <w:t>AskingForChildCustody</w:t>
+            </w:r>
+            <w:proofErr w:type="spellEnd"/>
+            <w:r>
+              <w:t xml:space="preserve">/ </w:t>
             </w:r>
             <w:r>
               <w:rPr>
@@ -2437,15 +2551,35 @@
               <w:pStyle w:val="Body"/>
             </w:pPr>
             <w:r>
-              <w:t>{%p if general_information_about_forms %}</w:t>
-            </w:r>
-          </w:p>
-          <w:p>
-            <w:pPr>
-              <w:pStyle w:val="Body"/>
-            </w:pPr>
-            <w:r>
-              <w:t>Use the other steps in this action plan to help you fill out the child support forms you need to start your case</w:t>
+              <w:t xml:space="preserve">{%p if </w:t>
+            </w:r>
+            <w:proofErr w:type="spellStart"/>
+            <w:r>
+              <w:t>general_information_about_forms</w:t>
+            </w:r>
+            <w:proofErr w:type="spellEnd"/>
+            <w:r>
+              <w:t xml:space="preserve"> %}</w:t>
+            </w:r>
+          </w:p>
+          <w:p>
+            <w:pPr>
+              <w:pStyle w:val="Body"/>
+            </w:pPr>
+            <w:r>
+              <w:t xml:space="preserve">Use the other steps in </w:t>
+            </w:r>
+            <w:r>
+              <w:t>your A</w:t>
+            </w:r>
+            <w:r>
+              <w:t xml:space="preserve">ction </w:t>
+            </w:r>
+            <w:r>
+              <w:t>Pl</w:t>
+            </w:r>
+            <w:r>
+              <w:t>an to help you fill out the child support forms you need to start your case</w:t>
             </w:r>
             <w:r>
               <w:rPr>
@@ -2530,9 +2664,11 @@
             <w:pPr>
               <w:pStyle w:val="Body"/>
             </w:pPr>
+            <w:proofErr w:type="spellStart"/>
             <w:r>
               <w:t>childsupport_step</w:t>
             </w:r>
+            <w:proofErr w:type="spellEnd"/>
           </w:p>
         </w:tc>
       </w:tr>
@@ -2548,14 +2684,27 @@
             <w:r>
               <w:t xml:space="preserve">Step </w:t>
             </w:r>
-            <w:fldSimple w:instr=" SEQ stepList  \* MERGEFORMAT ">
-              <w:r>
-                <w:rPr>
-                  <w:noProof/>
-                </w:rPr>
-                <w:t>4</w:t>
-              </w:r>
-            </w:fldSimple>
+            <w:r>
+              <w:fldChar w:fldCharType="begin"/>
+            </w:r>
+            <w:r>
+              <w:instrText xml:space="preserve"> SEQ stepList  \* MERGEFORMAT </w:instrText>
+            </w:r>
+            <w:r>
+              <w:fldChar w:fldCharType="separate"/>
+            </w:r>
+            <w:r>
+              <w:rPr>
+                <w:noProof/>
+              </w:rPr>
+              <w:t>4</w:t>
+            </w:r>
+            <w:r>
+              <w:rPr>
+                <w:noProof/>
+              </w:rPr>
+              <w:fldChar w:fldCharType="end"/>
+            </w:r>
             <w:r>
               <w:t xml:space="preserve">: </w:t>
             </w:r>
@@ -2818,9 +2967,11 @@
             <w:pPr>
               <w:pStyle w:val="Body"/>
             </w:pPr>
+            <w:proofErr w:type="spellStart"/>
             <w:r>
               <w:t>respond_step</w:t>
             </w:r>
+            <w:proofErr w:type="spellEnd"/>
           </w:p>
         </w:tc>
       </w:tr>
@@ -2839,14 +2990,27 @@
             <w:r>
               <w:t xml:space="preserve">Step </w:t>
             </w:r>
-            <w:fldSimple w:instr=" SEQ stepList  \* MERGEFORMAT ">
-              <w:r>
-                <w:rPr>
-                  <w:noProof/>
-                </w:rPr>
-                <w:t>5</w:t>
-              </w:r>
-            </w:fldSimple>
+            <w:r>
+              <w:fldChar w:fldCharType="begin"/>
+            </w:r>
+            <w:r>
+              <w:instrText xml:space="preserve"> SEQ stepList  \* MERGEFORMAT </w:instrText>
+            </w:r>
+            <w:r>
+              <w:fldChar w:fldCharType="separate"/>
+            </w:r>
+            <w:r>
+              <w:rPr>
+                <w:noProof/>
+              </w:rPr>
+              <w:t>5</w:t>
+            </w:r>
+            <w:r>
+              <w:rPr>
+                <w:noProof/>
+              </w:rPr>
+              <w:fldChar w:fldCharType="end"/>
+            </w:r>
             <w:r>
               <w:t xml:space="preserve">: </w:t>
             </w:r>
@@ -2899,8 +3063,13 @@
               <w:br/>
             </w:r>
             <w:r>
-              <w:t>docassemble.AKcourts.gov/start/RespondingDivorceAndSeparation</w:t>
-            </w:r>
+              <w:t>docassemble.AKcourts.gov/start/</w:t>
+            </w:r>
+            <w:proofErr w:type="spellStart"/>
+            <w:r>
+              <w:t>RespondingDivorceAndSeparation</w:t>
+            </w:r>
+            <w:proofErr w:type="spellEnd"/>
           </w:p>
           <w:p>
             <w:pPr>
@@ -2929,8 +3098,13 @@
               <w:t>d</w:t>
             </w:r>
             <w:r>
-              <w:t>ocassemble.AKCourts.gov/start/RespondToCustody</w:t>
-            </w:r>
+              <w:t>ocassemble.AKCourts.gov/start/</w:t>
+            </w:r>
+            <w:proofErr w:type="spellStart"/>
+            <w:r>
+              <w:t>RespondToCustody</w:t>
+            </w:r>
+            <w:proofErr w:type="spellEnd"/>
           </w:p>
           <w:p>
             <w:pPr>
@@ -3008,9 +3182,11 @@
             </w:pPr>
             <w:bookmarkStart w:id="2" w:name="_heading=h.1fob9te"/>
             <w:bookmarkEnd w:id="2"/>
+            <w:proofErr w:type="spellStart"/>
             <w:r>
               <w:t>interim_step</w:t>
             </w:r>
+            <w:proofErr w:type="spellEnd"/>
           </w:p>
         </w:tc>
       </w:tr>
@@ -3027,14 +3203,27 @@
               <w:lastRenderedPageBreak/>
               <w:t xml:space="preserve">Step </w:t>
             </w:r>
-            <w:fldSimple w:instr=" SEQ stepList  \* MERGEFORMAT ">
-              <w:r>
-                <w:rPr>
-                  <w:noProof/>
-                </w:rPr>
-                <w:t>6</w:t>
-              </w:r>
-            </w:fldSimple>
+            <w:r>
+              <w:fldChar w:fldCharType="begin"/>
+            </w:r>
+            <w:r>
+              <w:instrText xml:space="preserve"> SEQ stepList  \* MERGEFORMAT </w:instrText>
+            </w:r>
+            <w:r>
+              <w:fldChar w:fldCharType="separate"/>
+            </w:r>
+            <w:r>
+              <w:rPr>
+                <w:noProof/>
+              </w:rPr>
+              <w:t>6</w:t>
+            </w:r>
+            <w:r>
+              <w:rPr>
+                <w:noProof/>
+              </w:rPr>
+              <w:fldChar w:fldCharType="end"/>
+            </w:r>
             <w:r>
               <w:t xml:space="preserve">: </w:t>
             </w:r>
@@ -3232,7 +3421,15 @@
               <w:ind w:left="432"/>
             </w:pPr>
             <w:r>
-              <w:t>{%p if number_of_children  == "one" %}</w:t>
+              <w:t xml:space="preserve">{%p if </w:t>
+            </w:r>
+            <w:proofErr w:type="spellStart"/>
+            <w:r>
+              <w:t>number_of_children</w:t>
+            </w:r>
+            <w:proofErr w:type="spellEnd"/>
+            <w:r>
+              <w:t xml:space="preserve">  == "one" %}</w:t>
             </w:r>
           </w:p>
           <w:p>
@@ -3515,7 +3712,21 @@
               <w:rPr>
                 <w:color w:val="FF0000"/>
               </w:rPr>
-              <w:t>{%p if number_of_children  == "one" %}</w:t>
+              <w:t xml:space="preserve">{%p if </w:t>
+            </w:r>
+            <w:proofErr w:type="spellStart"/>
+            <w:r>
+              <w:rPr>
+                <w:color w:val="FF0000"/>
+              </w:rPr>
+              <w:t>number_of_children</w:t>
+            </w:r>
+            <w:proofErr w:type="spellEnd"/>
+            <w:r>
+              <w:rPr>
+                <w:color w:val="FF0000"/>
+              </w:rPr>
+              <w:t xml:space="preserve">  == "one" %}</w:t>
             </w:r>
           </w:p>
           <w:p>
@@ -3605,8 +3816,13 @@
             </w:hyperlink>
             <w:r>
               <w:br/>
-              <w:t>courts.alaska.gov/shc/family/motions.htm#order</w:t>
-            </w:r>
+              <w:t>courts.alaska.gov/shc/family/</w:t>
+            </w:r>
+            <w:proofErr w:type="spellStart"/>
+            <w:r>
+              <w:t>motions.htm#order</w:t>
+            </w:r>
+            <w:proofErr w:type="spellEnd"/>
           </w:p>
         </w:tc>
       </w:tr>
@@ -3642,7 +3858,15 @@
               <w:pStyle w:val="Body"/>
             </w:pPr>
             <w:r>
-              <w:t>{%tr if general_information_about_forms  or interim_motion == 'ask' %}</w:t>
+              <w:t xml:space="preserve">{%tr if </w:t>
+            </w:r>
+            <w:proofErr w:type="spellStart"/>
+            <w:r>
+              <w:t>general_information_about_forms</w:t>
+            </w:r>
+            <w:proofErr w:type="spellEnd"/>
+            <w:r>
+              <w:t xml:space="preserve">  or interim_motion == 'ask' %}</w:t>
             </w:r>
           </w:p>
         </w:tc>
@@ -3654,9 +3878,11 @@
             <w:pPr>
               <w:pStyle w:val="Body"/>
             </w:pPr>
+            <w:proofErr w:type="spellStart"/>
             <w:r>
               <w:t>general_info_step</w:t>
             </w:r>
+            <w:proofErr w:type="spellEnd"/>
           </w:p>
         </w:tc>
       </w:tr>
@@ -3850,8 +4076,13 @@
             <w:r>
               <w:t xml:space="preserve">{%tr if </w:t>
             </w:r>
-            <w:r>
-              <w:t xml:space="preserve">number_of_children  == "one" </w:t>
+            <w:proofErr w:type="spellStart"/>
+            <w:r>
+              <w:t>number_of_children</w:t>
+            </w:r>
+            <w:proofErr w:type="spellEnd"/>
+            <w:r>
+              <w:t xml:space="preserve">  == "one" </w:t>
             </w:r>
             <w:r>
               <w:t>%}</w:t>
@@ -3874,9 +4105,11 @@
             <w:pPr>
               <w:pStyle w:val="Body"/>
             </w:pPr>
+            <w:proofErr w:type="spellStart"/>
             <w:r>
               <w:t>shared_custody_step</w:t>
             </w:r>
+            <w:proofErr w:type="spellEnd"/>
           </w:p>
         </w:tc>
       </w:tr>
@@ -3896,14 +4129,27 @@
             <w:r>
               <w:t xml:space="preserve"> </w:t>
             </w:r>
-            <w:fldSimple w:instr=" SEQ stepList  \* MERGEFORMAT ">
-              <w:r>
-                <w:rPr>
-                  <w:noProof/>
-                </w:rPr>
-                <w:t>8</w:t>
-              </w:r>
-            </w:fldSimple>
+            <w:r>
+              <w:fldChar w:fldCharType="begin"/>
+            </w:r>
+            <w:r>
+              <w:instrText xml:space="preserve"> SEQ stepList  \* MERGEFORMAT </w:instrText>
+            </w:r>
+            <w:r>
+              <w:fldChar w:fldCharType="separate"/>
+            </w:r>
+            <w:r>
+              <w:rPr>
+                <w:noProof/>
+              </w:rPr>
+              <w:t>8</w:t>
+            </w:r>
+            <w:r>
+              <w:rPr>
+                <w:noProof/>
+              </w:rPr>
+              <w:fldChar w:fldCharType="end"/>
+            </w:r>
             <w:bookmarkEnd w:id="4"/>
             <w:r>
               <w:t xml:space="preserve">: </w:t>
@@ -4093,8 +4339,13 @@
               <w:lastRenderedPageBreak/>
               <w:t xml:space="preserve">{%tr if </w:t>
             </w:r>
-            <w:r>
-              <w:t xml:space="preserve">number_of_children  == "more than one" </w:t>
+            <w:proofErr w:type="spellStart"/>
+            <w:r>
+              <w:t>number_of_children</w:t>
+            </w:r>
+            <w:proofErr w:type="spellEnd"/>
+            <w:r>
+              <w:t xml:space="preserve">  == "more than one" </w:t>
             </w:r>
             <w:r>
               <w:t>%}</w:t>
@@ -4550,27 +4801,14 @@
             <w:r>
               <w:t xml:space="preserve">Step </w:t>
             </w:r>
-            <w:r>
-              <w:fldChar w:fldCharType="begin"/>
-            </w:r>
-            <w:r>
-              <w:instrText xml:space="preserve"> SEQ stepList  \* MERGEFORMAT </w:instrText>
-            </w:r>
-            <w:r>
-              <w:fldChar w:fldCharType="separate"/>
-            </w:r>
-            <w:r>
-              <w:rPr>
-                <w:noProof/>
-              </w:rPr>
-              <w:t>12</w:t>
-            </w:r>
-            <w:r>
-              <w:rPr>
-                <w:noProof/>
-              </w:rPr>
-              <w:fldChar w:fldCharType="end"/>
-            </w:r>
+            <w:fldSimple w:instr=" SEQ stepList  \* MERGEFORMAT ">
+              <w:r>
+                <w:rPr>
+                  <w:noProof/>
+                </w:rPr>
+                <w:t>12</w:t>
+              </w:r>
+            </w:fldSimple>
             <w:r>
               <w:t xml:space="preserve">: </w:t>
             </w:r>
@@ -5102,8 +5340,13 @@
             </w:hyperlink>
             <w:r>
               <w:br/>
-              <w:t>courts.alaska.gov/efile</w:t>
-            </w:r>
+              <w:t>courts.alaska.gov/</w:t>
+            </w:r>
+            <w:proofErr w:type="spellStart"/>
+            <w:r>
+              <w:t>efile</w:t>
+            </w:r>
+            <w:proofErr w:type="spellEnd"/>
           </w:p>
         </w:tc>
       </w:tr>
@@ -5120,27 +5363,14 @@
               <w:lastRenderedPageBreak/>
               <w:t xml:space="preserve">Step </w:t>
             </w:r>
-            <w:r>
-              <w:fldChar w:fldCharType="begin"/>
-            </w:r>
-            <w:r>
-              <w:instrText xml:space="preserve"> SEQ stepList  \* MERGEFORMAT </w:instrText>
-            </w:r>
-            <w:r>
-              <w:fldChar w:fldCharType="separate"/>
-            </w:r>
-            <w:r>
-              <w:rPr>
-                <w:noProof/>
-              </w:rPr>
-              <w:t>13</w:t>
-            </w:r>
-            <w:r>
-              <w:rPr>
-                <w:noProof/>
-              </w:rPr>
-              <w:fldChar w:fldCharType="end"/>
-            </w:r>
+            <w:fldSimple w:instr=" SEQ stepList  \* MERGEFORMAT ">
+              <w:r>
+                <w:rPr>
+                  <w:noProof/>
+                </w:rPr>
+                <w:t>13</w:t>
+              </w:r>
+            </w:fldSimple>
             <w:r>
               <w:t xml:space="preserve">: </w:t>
             </w:r>
@@ -5148,14 +5378,33 @@
               <w:rPr>
                 <w:color w:val="FF0000"/>
               </w:rPr>
-              <w:t>{% if defined('file_step_heading') %}</w:t>
+              <w:t>{% if defined('</w:t>
+            </w:r>
+            <w:proofErr w:type="spellStart"/>
+            <w:r>
+              <w:rPr>
+                <w:color w:val="FF0000"/>
+              </w:rPr>
+              <w:t>file_step_heading</w:t>
+            </w:r>
+            <w:proofErr w:type="spellEnd"/>
+            <w:r>
+              <w:rPr>
+                <w:color w:val="FF0000"/>
+              </w:rPr>
+              <w:t>') %}</w:t>
             </w:r>
             <w:r>
               <w:t xml:space="preserve"> {{ </w:t>
             </w:r>
+            <w:proofErr w:type="spellStart"/>
             <w:r>
               <w:lastRenderedPageBreak/>
-              <w:t>file_step_heading }}</w:t>
+              <w:t>file_step_heading</w:t>
+            </w:r>
+            <w:proofErr w:type="spellEnd"/>
+            <w:r>
+              <w:t xml:space="preserve"> }}</w:t>
             </w:r>
             <w:r>
               <w:rPr>
@@ -5373,65 +5622,51 @@
               <w:br/>
               <w:t xml:space="preserve">Read Step </w:t>
             </w:r>
-            <w:r>
-              <w:fldChar w:fldCharType="begin"/>
-            </w:r>
-            <w:r>
-              <w:instrText xml:space="preserve"> REF Serve\* MERGEFORMAT </w:instrText>
-            </w:r>
-            <w:r>
-              <w:fldChar w:fldCharType="separate"/>
-            </w:r>
-            <w:r>
-              <w:rPr>
-                <w:b/>
-                <w:bCs/>
-              </w:rPr>
-              <w:fldChar w:fldCharType="begin"/>
-            </w:r>
-            <w:r>
-              <w:instrText xml:space="preserve"> REF Serve \h </w:instrText>
-            </w:r>
-            <w:r>
-              <w:rPr>
-                <w:b/>
-                <w:bCs/>
-              </w:rPr>
-            </w:r>
-            <w:r>
-              <w:rPr>
-                <w:b/>
-                <w:bCs/>
-              </w:rPr>
-              <w:fldChar w:fldCharType="separate"/>
-            </w:r>
-            <w:r>
-              <w:rPr>
-                <w:noProof/>
-              </w:rPr>
-              <w:t>14</w:t>
-            </w:r>
-            <w:r>
-              <w:rPr>
-                <w:b/>
-                <w:bCs/>
-              </w:rPr>
-              <w:fldChar w:fldCharType="end"/>
-            </w:r>
-            <w:r>
-              <w:rPr>
-                <w:b/>
-                <w:bCs/>
-              </w:rPr>
-              <w:t>.</w:t>
-            </w:r>
-            <w:r>
-              <w:rPr>
-                <w:b/>
-                <w:bCs/>
-              </w:rPr>
-              <w:fldChar w:fldCharType="end"/>
-            </w:r>
+            <w:fldSimple w:instr=" REF Serve\* MERGEFORMAT ">
+              <w:r>
+                <w:rPr>
+                  <w:b/>
+                  <w:bCs/>
+                </w:rPr>
+                <w:fldChar w:fldCharType="begin"/>
+              </w:r>
+              <w:r>
+                <w:instrText xml:space="preserve"> REF Serve \h </w:instrText>
+              </w:r>
+              <w:r>
+                <w:rPr>
+                  <w:b/>
+                  <w:bCs/>
+                </w:rPr>
+              </w:r>
+              <w:r>
+                <w:rPr>
+                  <w:b/>
+                  <w:bCs/>
+                </w:rPr>
+                <w:fldChar w:fldCharType="separate"/>
+              </w:r>
+              <w:r>
+                <w:rPr>
+                  <w:noProof/>
+                </w:rPr>
+                <w:t>14</w:t>
+              </w:r>
+              <w:r>
+                <w:rPr>
+                  <w:b/>
+                  <w:bCs/>
+                </w:rPr>
+                <w:fldChar w:fldCharType="end"/>
+              </w:r>
+              <w:r>
+                <w:rPr>
+                  <w:b/>
+                  <w:bCs/>
+                </w:rPr>
+                <w:t>.</w:t>
+              </w:r>
+            </w:fldSimple>
             <w:r>
               <w:t xml:space="preserve">: Serve {{ </w:t>
             </w:r>
@@ -5476,8 +5711,30 @@
                 <w:bCs/>
               </w:rPr>
               <w:br/>
-              <w:t>courts.alaska.gov/efile/index.htm#current-courts</w:t>
-            </w:r>
+              <w:t>courts.alaska.gov/</w:t>
+            </w:r>
+            <w:proofErr w:type="spellStart"/>
+            <w:r>
+              <w:rPr>
+                <w:bCs/>
+              </w:rPr>
+              <w:t>efile</w:t>
+            </w:r>
+            <w:proofErr w:type="spellEnd"/>
+            <w:r>
+              <w:rPr>
+                <w:bCs/>
+              </w:rPr>
+              <w:t>/</w:t>
+            </w:r>
+            <w:proofErr w:type="spellStart"/>
+            <w:r>
+              <w:rPr>
+                <w:bCs/>
+              </w:rPr>
+              <w:t>index.htm#current-courts</w:t>
+            </w:r>
+            <w:proofErr w:type="spellEnd"/>
           </w:p>
           <w:p>
             <w:pPr>
@@ -5506,7 +5763,23 @@
                 <w:bCs/>
                 <w:color w:val="auto"/>
               </w:rPr>
-              <w:t>courts.alaska.gov/courtdir/efiling.htm</w:t>
+              <w:t>courts.alaska.gov/</w:t>
+            </w:r>
+            <w:proofErr w:type="spellStart"/>
+            <w:r>
+              <w:rPr>
+                <w:bCs/>
+                <w:color w:val="auto"/>
+              </w:rPr>
+              <w:t>courtdir</w:t>
+            </w:r>
+            <w:proofErr w:type="spellEnd"/>
+            <w:r>
+              <w:rPr>
+                <w:bCs/>
+                <w:color w:val="auto"/>
+              </w:rPr>
+              <w:t>/efiling.htm</w:t>
             </w:r>
           </w:p>
         </w:tc>
@@ -5851,27 +6124,14 @@
             <w:r>
               <w:t xml:space="preserve">Step </w:t>
             </w:r>
-            <w:r>
-              <w:fldChar w:fldCharType="begin"/>
-            </w:r>
-            <w:r>
-              <w:instrText xml:space="preserve"> SEQ stepList  \* MERGEFORMAT </w:instrText>
-            </w:r>
-            <w:r>
-              <w:fldChar w:fldCharType="separate"/>
-            </w:r>
-            <w:r>
-              <w:rPr>
-                <w:noProof/>
-              </w:rPr>
-              <w:t>15</w:t>
-            </w:r>
-            <w:r>
-              <w:rPr>
-                <w:noProof/>
-              </w:rPr>
-              <w:fldChar w:fldCharType="end"/>
-            </w:r>
+            <w:fldSimple w:instr=" SEQ stepList  \* MERGEFORMAT ">
+              <w:r>
+                <w:rPr>
+                  <w:noProof/>
+                </w:rPr>
+                <w:t>15</w:t>
+              </w:r>
+            </w:fldSimple>
             <w:r>
               <w:t xml:space="preserve">: </w:t>
             </w:r>
@@ -6708,8 +6968,21 @@
               <w:br/>
             </w:r>
             <w:r>
-              <w:t>youtube.com/watch?v=egoBeRFB_Uw</w:t>
-            </w:r>
+              <w:t>youtube.com/</w:t>
+            </w:r>
+            <w:proofErr w:type="spellStart"/>
+            <w:r>
+              <w:t>watch?v</w:t>
+            </w:r>
+            <w:proofErr w:type="spellEnd"/>
+            <w:r>
+              <w:t>=</w:t>
+            </w:r>
+            <w:proofErr w:type="spellStart"/>
+            <w:r>
+              <w:t>egoBeRFB_Uw</w:t>
+            </w:r>
+            <w:proofErr w:type="spellEnd"/>
           </w:p>
           <w:p>
             <w:pPr>
@@ -6745,8 +7018,13 @@
             </w:hyperlink>
             <w:r>
               <w:br/>
-              <w:t>courts.alaska.gov/shc/family/motions.htm#reply</w:t>
-            </w:r>
+              <w:t>courts.alaska.gov/shc/family/</w:t>
+            </w:r>
+            <w:proofErr w:type="spellStart"/>
+            <w:r>
+              <w:t>motions.htm#reply</w:t>
+            </w:r>
+            <w:proofErr w:type="spellEnd"/>
           </w:p>
           <w:p>
             <w:pPr>
@@ -6917,9 +7195,11 @@
             <w:pPr>
               <w:pStyle w:val="Body"/>
             </w:pPr>
+            <w:proofErr w:type="spellStart"/>
             <w:r>
               <w:t>decide_if_modify_step</w:t>
             </w:r>
+            <w:proofErr w:type="spellEnd"/>
           </w:p>
         </w:tc>
       </w:tr>
@@ -6935,27 +7215,14 @@
             <w:r>
               <w:t xml:space="preserve">Step </w:t>
             </w:r>
-            <w:r>
-              <w:fldChar w:fldCharType="begin"/>
-            </w:r>
-            <w:r>
-              <w:instrText xml:space="preserve"> SEQ stepList  \* MERGEFORMAT </w:instrText>
-            </w:r>
-            <w:r>
-              <w:fldChar w:fldCharType="separate"/>
-            </w:r>
-            <w:r>
-              <w:rPr>
-                <w:noProof/>
-              </w:rPr>
-              <w:t>16</w:t>
-            </w:r>
-            <w:r>
-              <w:rPr>
-                <w:noProof/>
-              </w:rPr>
-              <w:fldChar w:fldCharType="end"/>
-            </w:r>
+            <w:fldSimple w:instr=" SEQ stepList  \* MERGEFORMAT ">
+              <w:r>
+                <w:rPr>
+                  <w:noProof/>
+                </w:rPr>
+                <w:t>16</w:t>
+              </w:r>
+            </w:fldSimple>
             <w:r>
               <w:t xml:space="preserve">: </w:t>
             </w:r>
@@ -6973,7 +7240,16 @@
               <w:pStyle w:val="Body"/>
             </w:pPr>
             <w:r>
-              <w:t>This Court Guide Action Plan has information about asking for child support. If your case is closed, try one of these interviews to get a Personal Action Plan to change or enforce your child support order:</w:t>
+              <w:t xml:space="preserve">Your </w:t>
+            </w:r>
+            <w:r>
+              <w:t xml:space="preserve"> Action Plan has information about asking for child support. If your case is closed, try one of these interviews to get a</w:t>
+            </w:r>
+            <w:r>
+              <w:t>n</w:t>
+            </w:r>
+            <w:r>
+              <w:t xml:space="preserve"> Action Plan to change or enforce your child support order:</w:t>
             </w:r>
           </w:p>
           <w:p>
@@ -6990,8 +7266,13 @@
             </w:hyperlink>
             <w:r>
               <w:br/>
-              <w:t>docassemble.akcourts.gov/start/ChangingEnforcingChildSupport</w:t>
-            </w:r>
+              <w:t>docassemble.akcourts.gov/start/</w:t>
+            </w:r>
+            <w:proofErr w:type="spellStart"/>
+            <w:r>
+              <w:t>ChangingEnforcingChildSupport</w:t>
+            </w:r>
+            <w:proofErr w:type="spellEnd"/>
           </w:p>
           <w:p>
             <w:pPr>
@@ -7007,8 +7288,13 @@
             </w:hyperlink>
             <w:r>
               <w:br/>
-              <w:t>docassemble.akcourts.gov/start/EnforcingChildCustody</w:t>
-            </w:r>
+              <w:t>docassemble.akcourts.gov/start/</w:t>
+            </w:r>
+            <w:proofErr w:type="spellStart"/>
+            <w:r>
+              <w:t>EnforcingChildCustody</w:t>
+            </w:r>
+            <w:proofErr w:type="spellEnd"/>
           </w:p>
         </w:tc>
       </w:tr>
@@ -7065,9 +7351,11 @@
             <w:pPr>
               <w:pStyle w:val="Body"/>
             </w:pPr>
+            <w:proofErr w:type="spellStart"/>
             <w:r>
               <w:t>find_out_if_court_step</w:t>
             </w:r>
+            <w:proofErr w:type="spellEnd"/>
           </w:p>
         </w:tc>
       </w:tr>
@@ -7083,27 +7371,14 @@
             <w:r>
               <w:t xml:space="preserve">Step </w:t>
             </w:r>
-            <w:r>
-              <w:fldChar w:fldCharType="begin"/>
-            </w:r>
-            <w:r>
-              <w:instrText xml:space="preserve"> SEQ stepList  \* MERGEFORMAT </w:instrText>
-            </w:r>
-            <w:r>
-              <w:fldChar w:fldCharType="separate"/>
-            </w:r>
-            <w:r>
-              <w:rPr>
-                <w:noProof/>
-              </w:rPr>
-              <w:t>17</w:t>
-            </w:r>
-            <w:r>
-              <w:rPr>
-                <w:noProof/>
-              </w:rPr>
-              <w:fldChar w:fldCharType="end"/>
-            </w:r>
+            <w:fldSimple w:instr=" SEQ stepList  \* MERGEFORMAT ">
+              <w:r>
+                <w:rPr>
+                  <w:noProof/>
+                </w:rPr>
+                <w:t>17</w:t>
+              </w:r>
+            </w:fldSimple>
             <w:r>
               <w:t xml:space="preserve">: </w:t>
             </w:r>
@@ -7124,9 +7399,11 @@
               <w:t xml:space="preserve">If you do not know if you have an open divorce, dissolution, or custody case, look for your name in </w:t>
             </w:r>
             <w:hyperlink r:id="rId95">
+              <w:proofErr w:type="spellStart"/>
               <w:r>
                 <w:t>Courtview</w:t>
               </w:r>
+              <w:proofErr w:type="spellEnd"/>
             </w:hyperlink>
             <w:r>
               <w:t>, the Alaska Court System’s list of public court cases.</w:t>
@@ -7177,16 +7454,26 @@
               <w:pStyle w:val="Body"/>
             </w:pPr>
             <w:hyperlink r:id="rId97">
+              <w:proofErr w:type="spellStart"/>
               <w:r>
                 <w:rPr>
                   <w:rStyle w:val="Hyperlink"/>
                 </w:rPr>
                 <w:t>Courtview</w:t>
               </w:r>
+              <w:proofErr w:type="spellEnd"/>
             </w:hyperlink>
             <w:r>
               <w:br/>
-              <w:t>records.courts.alaska.gov/eaccess/home.page.2</w:t>
+              <w:t>records.courts.alaska.gov/</w:t>
+            </w:r>
+            <w:proofErr w:type="spellStart"/>
+            <w:r>
+              <w:t>eaccess</w:t>
+            </w:r>
+            <w:proofErr w:type="spellEnd"/>
+            <w:r>
+              <w:t>/home.page.2</w:t>
             </w:r>
           </w:p>
           <w:p>
@@ -7230,8 +7517,13 @@
             <w:pPr>
               <w:pStyle w:val="Body"/>
             </w:pPr>
-            <w:r>
-              <w:t>get_help_step in aka2j_templates.yml</w:t>
+            <w:proofErr w:type="spellStart"/>
+            <w:r>
+              <w:t>get_help_step</w:t>
+            </w:r>
+            <w:proofErr w:type="spellEnd"/>
+            <w:r>
+              <w:t xml:space="preserve"> in aka2j_templates.yml</w:t>
             </w:r>
           </w:p>
         </w:tc>
@@ -7477,12 +7769,8 @@
       </w:r>
     </w:p>
     <w:sectPr>
-      <w:headerReference w:type="even" r:id="rId107"/>
-      <w:headerReference w:type="default" r:id="rId108"/>
-      <w:footerReference w:type="even" r:id="rId109"/>
-      <w:footerReference w:type="default" r:id="rId110"/>
-      <w:headerReference w:type="first" r:id="rId111"/>
-      <w:footerReference w:type="first" r:id="rId112"/>
+      <w:headerReference w:type="default" r:id="rId107"/>
+      <w:footerReference w:type="default" r:id="rId108"/>
       <w:pgSz w:w="12240" w:h="15840"/>
       <w:pgMar w:top="777" w:right="1440" w:bottom="777" w:left="1440" w:header="720" w:footer="720" w:gutter="0"/>
       <w:pgNumType w:start="1"/>
@@ -7517,16 +7805,6 @@
 <w:ftr xmlns:wpc="http://schemas.microsoft.com/office/word/2010/wordprocessingCanvas" xmlns:cx="http://schemas.microsoft.com/office/drawing/2014/chartex" xmlns:cx1="http://schemas.microsoft.com/office/drawing/2015/9/8/chartex" xmlns:cx2="http://schemas.microsoft.com/office/drawing/2015/10/21/chartex" xmlns:cx3="http://schemas.microsoft.com/office/drawing/2016/5/9/chartex" xmlns:cx4="http://schemas.microsoft.com/office/drawing/2016/5/10/chartex" xmlns:cx5="http://schemas.microsoft.com/office/drawing/2016/5/11/chartex" xmlns:cx6="http://schemas.microsoft.com/office/drawing/2016/5/12/chartex" xmlns:cx7="http://schemas.microsoft.com/office/drawing/2016/5/13/chartex" xmlns:cx8="http://schemas.microsoft.com/office/drawing/2016/5/14/chartex" xmlns:mc="http://schemas.openxmlformats.org/markup-compatibility/2006" xmlns:aink="http://schemas.microsoft.com/office/drawing/2016/ink" xmlns:am3d="http://schemas.microsoft.com/office/drawing/2017/model3d" xmlns:o="urn:schemas-microsoft-com:office:office" xmlns:r="http://schemas.openxmlformats.org/officeDocument/2006/relationships" xmlns:m="http://schemas.openxmlformats.org/officeDocument/2006/math" xmlns:v="urn:schemas-microsoft-com:vml" xmlns:wp14="http://schemas.microsoft.com/office/word/2010/wordprocessingDrawing" xmlns:wp="http://schemas.openxmlformats.org/drawingml/2006/wordprocessingDrawing" xmlns:w10="urn:schemas-microsoft-com:office:word" xmlns:w="http://schemas.openxmlformats.org/wordprocessingml/2006/main" xmlns:w14="http://schemas.microsoft.com/office/word/2010/wordml" xmlns:w15="http://schemas.microsoft.com/office/word/2012/wordml" xmlns:w16cex="http://schemas.microsoft.com/office/word/2018/wordml/cex" xmlns:w16cid="http://schemas.microsoft.com/office/word/2016/wordml/cid" xmlns:w16="http://schemas.microsoft.com/office/word/2018/wordml" xmlns:w16sdtdh="http://schemas.microsoft.com/office/word/2020/wordml/sdtdatahash" xmlns:w16se="http://schemas.microsoft.com/office/word/2015/wordml/symex" xmlns:wpg="http://schemas.microsoft.com/office/word/2010/wordprocessingGroup" xmlns:wpi="http://schemas.microsoft.com/office/word/2010/wordprocessingInk" xmlns:wne="http://schemas.microsoft.com/office/word/2006/wordml" xmlns:wps="http://schemas.microsoft.com/office/word/2010/wordprocessingShape" mc:Ignorable="w14 w15 w16se w16cid w16 w16cex w16sdtdh wp14">
   <w:p>
     <w:pPr>
-      <w:pStyle w:val="Footer"/>
-    </w:pPr>
-  </w:p>
-</w:ftr>
-</file>
-
-<file path=word/footer2.xml><?xml version="1.0" encoding="utf-8"?>
-<w:ftr xmlns:wpc="http://schemas.microsoft.com/office/word/2010/wordprocessingCanvas" xmlns:cx="http://schemas.microsoft.com/office/drawing/2014/chartex" xmlns:cx1="http://schemas.microsoft.com/office/drawing/2015/9/8/chartex" xmlns:cx2="http://schemas.microsoft.com/office/drawing/2015/10/21/chartex" xmlns:cx3="http://schemas.microsoft.com/office/drawing/2016/5/9/chartex" xmlns:cx4="http://schemas.microsoft.com/office/drawing/2016/5/10/chartex" xmlns:cx5="http://schemas.microsoft.com/office/drawing/2016/5/11/chartex" xmlns:cx6="http://schemas.microsoft.com/office/drawing/2016/5/12/chartex" xmlns:cx7="http://schemas.microsoft.com/office/drawing/2016/5/13/chartex" xmlns:cx8="http://schemas.microsoft.com/office/drawing/2016/5/14/chartex" xmlns:mc="http://schemas.openxmlformats.org/markup-compatibility/2006" xmlns:aink="http://schemas.microsoft.com/office/drawing/2016/ink" xmlns:am3d="http://schemas.microsoft.com/office/drawing/2017/model3d" xmlns:o="urn:schemas-microsoft-com:office:office" xmlns:r="http://schemas.openxmlformats.org/officeDocument/2006/relationships" xmlns:m="http://schemas.openxmlformats.org/officeDocument/2006/math" xmlns:v="urn:schemas-microsoft-com:vml" xmlns:wp14="http://schemas.microsoft.com/office/word/2010/wordprocessingDrawing" xmlns:wp="http://schemas.openxmlformats.org/drawingml/2006/wordprocessingDrawing" xmlns:w10="urn:schemas-microsoft-com:office:word" xmlns:w="http://schemas.openxmlformats.org/wordprocessingml/2006/main" xmlns:w14="http://schemas.microsoft.com/office/word/2010/wordml" xmlns:w15="http://schemas.microsoft.com/office/word/2012/wordml" xmlns:w16cex="http://schemas.microsoft.com/office/word/2018/wordml/cex" xmlns:w16cid="http://schemas.microsoft.com/office/word/2016/wordml/cid" xmlns:w16="http://schemas.microsoft.com/office/word/2018/wordml" xmlns:w16sdtdh="http://schemas.microsoft.com/office/word/2020/wordml/sdtdatahash" xmlns:w16se="http://schemas.microsoft.com/office/word/2015/wordml/symex" xmlns:wpg="http://schemas.microsoft.com/office/word/2010/wordprocessingGroup" xmlns:wpi="http://schemas.microsoft.com/office/word/2010/wordprocessingInk" xmlns:wne="http://schemas.microsoft.com/office/word/2006/wordml" xmlns:wps="http://schemas.microsoft.com/office/word/2010/wordprocessingShape" mc:Ignorable="w14 w15 w16se w16cid w16 w16cex w16sdtdh wp14">
-  <w:p>
-    <w:pPr>
       <w:tabs>
         <w:tab w:val="center" w:pos="4680"/>
         <w:tab w:val="right" w:pos="9360"/>
@@ -7557,14 +7835,27 @@
       </w:rPr>
       <w:t xml:space="preserve"> of </w:t>
     </w:r>
-    <w:fldSimple w:instr=" NUMPAGES ">
-      <w:r>
-        <w:rPr>
-          <w:noProof/>
-        </w:rPr>
-        <w:t>23</w:t>
-      </w:r>
-    </w:fldSimple>
+    <w:r>
+      <w:fldChar w:fldCharType="begin"/>
+    </w:r>
+    <w:r>
+      <w:instrText xml:space="preserve"> NUMPAGES </w:instrText>
+    </w:r>
+    <w:r>
+      <w:fldChar w:fldCharType="separate"/>
+    </w:r>
+    <w:r>
+      <w:rPr>
+        <w:noProof/>
+      </w:rPr>
+      <w:t>23</w:t>
+    </w:r>
+    <w:r>
+      <w:rPr>
+        <w:noProof/>
+      </w:rPr>
+      <w:fldChar w:fldCharType="end"/>
+    </w:r>
     <w:r>
       <w:rPr>
         <w:color w:val="000000"/>
@@ -7592,7 +7883,7 @@
       <w:rPr>
         <w:color w:val="000000"/>
       </w:rPr>
-      <w:t>4</w:t>
+      <w:t>11</w:t>
     </w:r>
     <w:r>
       <w:rPr>
@@ -7600,16 +7891,6 @@
       </w:rPr>
       <w:t>, 2025</w:t>
     </w:r>
-  </w:p>
-</w:ftr>
-</file>
-
-<file path=word/footer3.xml><?xml version="1.0" encoding="utf-8"?>
-<w:ftr xmlns:wpc="http://schemas.microsoft.com/office/word/2010/wordprocessingCanvas" xmlns:cx="http://schemas.microsoft.com/office/drawing/2014/chartex" xmlns:cx1="http://schemas.microsoft.com/office/drawing/2015/9/8/chartex" xmlns:cx2="http://schemas.microsoft.com/office/drawing/2015/10/21/chartex" xmlns:cx3="http://schemas.microsoft.com/office/drawing/2016/5/9/chartex" xmlns:cx4="http://schemas.microsoft.com/office/drawing/2016/5/10/chartex" xmlns:cx5="http://schemas.microsoft.com/office/drawing/2016/5/11/chartex" xmlns:cx6="http://schemas.microsoft.com/office/drawing/2016/5/12/chartex" xmlns:cx7="http://schemas.microsoft.com/office/drawing/2016/5/13/chartex" xmlns:cx8="http://schemas.microsoft.com/office/drawing/2016/5/14/chartex" xmlns:mc="http://schemas.openxmlformats.org/markup-compatibility/2006" xmlns:aink="http://schemas.microsoft.com/office/drawing/2016/ink" xmlns:am3d="http://schemas.microsoft.com/office/drawing/2017/model3d" xmlns:o="urn:schemas-microsoft-com:office:office" xmlns:r="http://schemas.openxmlformats.org/officeDocument/2006/relationships" xmlns:m="http://schemas.openxmlformats.org/officeDocument/2006/math" xmlns:v="urn:schemas-microsoft-com:vml" xmlns:wp14="http://schemas.microsoft.com/office/word/2010/wordprocessingDrawing" xmlns:wp="http://schemas.openxmlformats.org/drawingml/2006/wordprocessingDrawing" xmlns:w10="urn:schemas-microsoft-com:office:word" xmlns:w="http://schemas.openxmlformats.org/wordprocessingml/2006/main" xmlns:w14="http://schemas.microsoft.com/office/word/2010/wordml" xmlns:w15="http://schemas.microsoft.com/office/word/2012/wordml" xmlns:w16cex="http://schemas.microsoft.com/office/word/2018/wordml/cex" xmlns:w16cid="http://schemas.microsoft.com/office/word/2016/wordml/cid" xmlns:w16="http://schemas.microsoft.com/office/word/2018/wordml" xmlns:w16sdtdh="http://schemas.microsoft.com/office/word/2020/wordml/sdtdatahash" xmlns:w16se="http://schemas.microsoft.com/office/word/2015/wordml/symex" xmlns:wpg="http://schemas.microsoft.com/office/word/2010/wordprocessingGroup" xmlns:wpi="http://schemas.microsoft.com/office/word/2010/wordprocessingInk" xmlns:wne="http://schemas.microsoft.com/office/word/2006/wordml" xmlns:wps="http://schemas.microsoft.com/office/word/2010/wordprocessingShape" mc:Ignorable="w14 w15 w16se w16cid w16 w16cex w16sdtdh wp14">
-  <w:p>
-    <w:pPr>
-      <w:pStyle w:val="Footer"/>
-    </w:pPr>
   </w:p>
 </w:ftr>
 </file>
@@ -7637,16 +7918,6 @@
 <w:hdr xmlns:wpc="http://schemas.microsoft.com/office/word/2010/wordprocessingCanvas" xmlns:cx="http://schemas.microsoft.com/office/drawing/2014/chartex" xmlns:cx1="http://schemas.microsoft.com/office/drawing/2015/9/8/chartex" xmlns:cx2="http://schemas.microsoft.com/office/drawing/2015/10/21/chartex" xmlns:cx3="http://schemas.microsoft.com/office/drawing/2016/5/9/chartex" xmlns:cx4="http://schemas.microsoft.com/office/drawing/2016/5/10/chartex" xmlns:cx5="http://schemas.microsoft.com/office/drawing/2016/5/11/chartex" xmlns:cx6="http://schemas.microsoft.com/office/drawing/2016/5/12/chartex" xmlns:cx7="http://schemas.microsoft.com/office/drawing/2016/5/13/chartex" xmlns:cx8="http://schemas.microsoft.com/office/drawing/2016/5/14/chartex" xmlns:mc="http://schemas.openxmlformats.org/markup-compatibility/2006" xmlns:aink="http://schemas.microsoft.com/office/drawing/2016/ink" xmlns:am3d="http://schemas.microsoft.com/office/drawing/2017/model3d" xmlns:o="urn:schemas-microsoft-com:office:office" xmlns:r="http://schemas.openxmlformats.org/officeDocument/2006/relationships" xmlns:m="http://schemas.openxmlformats.org/officeDocument/2006/math" xmlns:v="urn:schemas-microsoft-com:vml" xmlns:wp14="http://schemas.microsoft.com/office/word/2010/wordprocessingDrawing" xmlns:wp="http://schemas.openxmlformats.org/drawingml/2006/wordprocessingDrawing" xmlns:w10="urn:schemas-microsoft-com:office:word" xmlns:w="http://schemas.openxmlformats.org/wordprocessingml/2006/main" xmlns:w14="http://schemas.microsoft.com/office/word/2010/wordml" xmlns:w15="http://schemas.microsoft.com/office/word/2012/wordml" xmlns:w16cex="http://schemas.microsoft.com/office/word/2018/wordml/cex" xmlns:w16cid="http://schemas.microsoft.com/office/word/2016/wordml/cid" xmlns:w16="http://schemas.microsoft.com/office/word/2018/wordml" xmlns:w16sdtdh="http://schemas.microsoft.com/office/word/2020/wordml/sdtdatahash" xmlns:w16se="http://schemas.microsoft.com/office/word/2015/wordml/symex" xmlns:wpg="http://schemas.microsoft.com/office/word/2010/wordprocessingGroup" xmlns:wpi="http://schemas.microsoft.com/office/word/2010/wordprocessingInk" xmlns:wne="http://schemas.microsoft.com/office/word/2006/wordml" xmlns:wps="http://schemas.microsoft.com/office/word/2010/wordprocessingShape" mc:Ignorable="w14 w15 w16se w16cid w16 w16cex w16sdtdh wp14">
   <w:p>
     <w:pPr>
-      <w:pStyle w:val="Header"/>
-    </w:pPr>
-  </w:p>
-</w:hdr>
-</file>
-
-<file path=word/header2.xml><?xml version="1.0" encoding="utf-8"?>
-<w:hdr xmlns:wpc="http://schemas.microsoft.com/office/word/2010/wordprocessingCanvas" xmlns:cx="http://schemas.microsoft.com/office/drawing/2014/chartex" xmlns:cx1="http://schemas.microsoft.com/office/drawing/2015/9/8/chartex" xmlns:cx2="http://schemas.microsoft.com/office/drawing/2015/10/21/chartex" xmlns:cx3="http://schemas.microsoft.com/office/drawing/2016/5/9/chartex" xmlns:cx4="http://schemas.microsoft.com/office/drawing/2016/5/10/chartex" xmlns:cx5="http://schemas.microsoft.com/office/drawing/2016/5/11/chartex" xmlns:cx6="http://schemas.microsoft.com/office/drawing/2016/5/12/chartex" xmlns:cx7="http://schemas.microsoft.com/office/drawing/2016/5/13/chartex" xmlns:cx8="http://schemas.microsoft.com/office/drawing/2016/5/14/chartex" xmlns:mc="http://schemas.openxmlformats.org/markup-compatibility/2006" xmlns:aink="http://schemas.microsoft.com/office/drawing/2016/ink" xmlns:am3d="http://schemas.microsoft.com/office/drawing/2017/model3d" xmlns:o="urn:schemas-microsoft-com:office:office" xmlns:r="http://schemas.openxmlformats.org/officeDocument/2006/relationships" xmlns:m="http://schemas.openxmlformats.org/officeDocument/2006/math" xmlns:v="urn:schemas-microsoft-com:vml" xmlns:wp14="http://schemas.microsoft.com/office/word/2010/wordprocessingDrawing" xmlns:wp="http://schemas.openxmlformats.org/drawingml/2006/wordprocessingDrawing" xmlns:w10="urn:schemas-microsoft-com:office:word" xmlns:w="http://schemas.openxmlformats.org/wordprocessingml/2006/main" xmlns:w14="http://schemas.microsoft.com/office/word/2010/wordml" xmlns:w15="http://schemas.microsoft.com/office/word/2012/wordml" xmlns:w16cex="http://schemas.microsoft.com/office/word/2018/wordml/cex" xmlns:w16cid="http://schemas.microsoft.com/office/word/2016/wordml/cid" xmlns:w16="http://schemas.microsoft.com/office/word/2018/wordml" xmlns:w16sdtdh="http://schemas.microsoft.com/office/word/2020/wordml/sdtdatahash" xmlns:w16se="http://schemas.microsoft.com/office/word/2015/wordml/symex" xmlns:wpg="http://schemas.microsoft.com/office/word/2010/wordprocessingGroup" xmlns:wpi="http://schemas.microsoft.com/office/word/2010/wordprocessingInk" xmlns:wne="http://schemas.microsoft.com/office/word/2006/wordml" xmlns:wps="http://schemas.microsoft.com/office/word/2010/wordprocessingShape" mc:Ignorable="w14 w15 w16se w16cid w16 w16cex w16sdtdh wp14">
-  <w:p>
-    <w:pPr>
       <w:tabs>
         <w:tab w:val="center" w:pos="4680"/>
         <w:tab w:val="right" w:pos="9360"/>
@@ -7654,16 +7925,6 @@
       <w:rPr>
         <w:color w:val="000000"/>
       </w:rPr>
-    </w:pPr>
-  </w:p>
-</w:hdr>
-</file>
-
-<file path=word/header3.xml><?xml version="1.0" encoding="utf-8"?>
-<w:hdr xmlns:wpc="http://schemas.microsoft.com/office/word/2010/wordprocessingCanvas" xmlns:cx="http://schemas.microsoft.com/office/drawing/2014/chartex" xmlns:cx1="http://schemas.microsoft.com/office/drawing/2015/9/8/chartex" xmlns:cx2="http://schemas.microsoft.com/office/drawing/2015/10/21/chartex" xmlns:cx3="http://schemas.microsoft.com/office/drawing/2016/5/9/chartex" xmlns:cx4="http://schemas.microsoft.com/office/drawing/2016/5/10/chartex" xmlns:cx5="http://schemas.microsoft.com/office/drawing/2016/5/11/chartex" xmlns:cx6="http://schemas.microsoft.com/office/drawing/2016/5/12/chartex" xmlns:cx7="http://schemas.microsoft.com/office/drawing/2016/5/13/chartex" xmlns:cx8="http://schemas.microsoft.com/office/drawing/2016/5/14/chartex" xmlns:mc="http://schemas.openxmlformats.org/markup-compatibility/2006" xmlns:aink="http://schemas.microsoft.com/office/drawing/2016/ink" xmlns:am3d="http://schemas.microsoft.com/office/drawing/2017/model3d" xmlns:o="urn:schemas-microsoft-com:office:office" xmlns:r="http://schemas.openxmlformats.org/officeDocument/2006/relationships" xmlns:m="http://schemas.openxmlformats.org/officeDocument/2006/math" xmlns:v="urn:schemas-microsoft-com:vml" xmlns:wp14="http://schemas.microsoft.com/office/word/2010/wordprocessingDrawing" xmlns:wp="http://schemas.openxmlformats.org/drawingml/2006/wordprocessingDrawing" xmlns:w10="urn:schemas-microsoft-com:office:word" xmlns:w="http://schemas.openxmlformats.org/wordprocessingml/2006/main" xmlns:w14="http://schemas.microsoft.com/office/word/2010/wordml" xmlns:w15="http://schemas.microsoft.com/office/word/2012/wordml" xmlns:w16cex="http://schemas.microsoft.com/office/word/2018/wordml/cex" xmlns:w16cid="http://schemas.microsoft.com/office/word/2016/wordml/cid" xmlns:w16="http://schemas.microsoft.com/office/word/2018/wordml" xmlns:w16sdtdh="http://schemas.microsoft.com/office/word/2020/wordml/sdtdatahash" xmlns:w16se="http://schemas.microsoft.com/office/word/2015/wordml/symex" xmlns:wpg="http://schemas.microsoft.com/office/word/2010/wordprocessingGroup" xmlns:wpi="http://schemas.microsoft.com/office/word/2010/wordprocessingInk" xmlns:wne="http://schemas.microsoft.com/office/word/2006/wordml" xmlns:wps="http://schemas.microsoft.com/office/word/2010/wordprocessingShape" mc:Ignorable="w14 w15 w16se w16cid w16 w16cex w16sdtdh wp14">
-  <w:p>
-    <w:pPr>
-      <w:pStyle w:val="Header"/>
     </w:pPr>
   </w:p>
 </w:hdr>

</xml_diff>